<commit_message>
J'ai fais les 3 premiers questions dans le rapport
</commit_message>
<xml_diff>
--- a/TP3/Rapport.docx
+++ b/TP3/Rapport.docx
@@ -774,50 +774,170 @@
         <w:jc w:val="both"/>
         <w:rPr>
           <w:rFonts w:ascii="TimesNewRomanPSMT" w:hAnsi="TimesNewRomanPSMT" w:cs="TimesNewRomanPSMT"/>
+          <w:b/>
+          <w:bCs/>
           <w:sz w:val="24"/>
           <w:szCs w:val="24"/>
           <w:lang w:bidi="he-IL"/>
         </w:rPr>
       </w:pPr>
-    </w:p>
-    <w:p>
-      <w:pPr>
-        <w:autoSpaceDE w:val="0"/>
-        <w:autoSpaceDN w:val="0"/>
-        <w:adjustRightInd w:val="0"/>
-        <w:spacing w:after="0" w:line="240" w:lineRule="auto"/>
-        <w:jc w:val="both"/>
-        <w:rPr>
-          <w:rFonts w:ascii="TimesNewRomanPSMT" w:hAnsi="TimesNewRomanPSMT" w:cs="TimesNewRomanPSMT"/>
+      <w:r>
+        <w:rPr>
+          <w:rFonts w:ascii="TimesNewRomanPSMT" w:hAnsi="TimesNewRomanPSMT" w:cs="TimesNewRomanPSMT"/>
+          <w:color w:val="FF0000"/>
           <w:sz w:val="24"/>
           <w:szCs w:val="24"/>
           <w:lang w:bidi="he-IL"/>
         </w:rPr>
-      </w:pPr>
-    </w:p>
-    <w:p>
-      <w:pPr>
-        <w:autoSpaceDE w:val="0"/>
-        <w:autoSpaceDN w:val="0"/>
-        <w:adjustRightInd w:val="0"/>
-        <w:spacing w:after="0" w:line="240" w:lineRule="auto"/>
-        <w:jc w:val="both"/>
-        <w:rPr>
-          <w:rFonts w:ascii="TimesNewRomanPSMT" w:hAnsi="TimesNewRomanPSMT" w:cs="TimesNewRomanPSMT"/>
-          <w:b/>
-          <w:bCs/>
+        <w:t>(</w:t>
+      </w:r>
+      <w:proofErr w:type="gramStart"/>
+      <w:r>
+        <w:rPr>
+          <w:rFonts w:ascii="TimesNewRomanPSMT" w:hAnsi="TimesNewRomanPSMT" w:cs="TimesNewRomanPSMT"/>
+          <w:color w:val="FF0000"/>
           <w:sz w:val="24"/>
           <w:szCs w:val="24"/>
           <w:lang w:bidi="he-IL"/>
         </w:rPr>
-      </w:pPr>
-      <w:r>
-        <w:rPr>
-          <w:rFonts w:ascii="TimesNewRomanPSMT" w:hAnsi="TimesNewRomanPSMT" w:cs="TimesNewRomanPSMT"/>
+        <w:t>pas</w:t>
+      </w:r>
+      <w:proofErr w:type="gramEnd"/>
+      <w:r>
+        <w:rPr>
+          <w:rFonts w:ascii="TimesNewRomanPSMT" w:hAnsi="TimesNewRomanPSMT" w:cs="TimesNewRomanPSMT"/>
+          <w:color w:val="FF0000"/>
           <w:sz w:val="24"/>
           <w:szCs w:val="24"/>
           <w:lang w:bidi="he-IL"/>
         </w:rPr>
+        <w:t xml:space="preserve"> sûr)</w:t>
+      </w:r>
+    </w:p>
+    <w:p>
+      <w:pPr>
+        <w:autoSpaceDE w:val="0"/>
+        <w:autoSpaceDN w:val="0"/>
+        <w:adjustRightInd w:val="0"/>
+        <w:spacing w:after="0" w:line="240" w:lineRule="auto"/>
+        <w:jc w:val="both"/>
+        <w:rPr>
+          <w:rFonts w:ascii="TimesNewRomanPSMT" w:hAnsi="TimesNewRomanPSMT" w:cs="TimesNewRomanPSMT"/>
+          <w:sz w:val="24"/>
+          <w:szCs w:val="24"/>
+          <w:lang w:val="en-CA" w:bidi="he-IL"/>
+        </w:rPr>
+      </w:pPr>
+      <w:proofErr w:type="spellStart"/>
+      <w:proofErr w:type="gramStart"/>
+      <w:r>
+        <w:rPr>
+          <w:rFonts w:ascii="TimesNewRomanPSMT" w:hAnsi="TimesNewRomanPSMT" w:cs="TimesNewRomanPSMT"/>
+          <w:sz w:val="24"/>
+          <w:szCs w:val="24"/>
+          <w:lang w:val="en-CA" w:bidi="he-IL"/>
+        </w:rPr>
+        <w:t>ip.addr</w:t>
+      </w:r>
+      <w:proofErr w:type="spellEnd"/>
+      <w:proofErr w:type="gramEnd"/>
+      <w:r>
+        <w:rPr>
+          <w:rFonts w:ascii="TimesNewRomanPSMT" w:hAnsi="TimesNewRomanPSMT" w:cs="TimesNewRomanPSMT"/>
+          <w:sz w:val="24"/>
+          <w:szCs w:val="24"/>
+          <w:lang w:val="en-CA" w:bidi="he-IL"/>
+        </w:rPr>
+        <w:t xml:space="preserve"> == 127.0.0.1 and </w:t>
+      </w:r>
+      <w:proofErr w:type="spellStart"/>
+      <w:r>
+        <w:rPr>
+          <w:rFonts w:ascii="TimesNewRomanPSMT" w:hAnsi="TimesNewRomanPSMT" w:cs="TimesNewRomanPSMT"/>
+          <w:sz w:val="24"/>
+          <w:szCs w:val="24"/>
+          <w:lang w:val="en-CA" w:bidi="he-IL"/>
+        </w:rPr>
+        <w:t>tcp.port</w:t>
+      </w:r>
+      <w:proofErr w:type="spellEnd"/>
+      <w:r>
+        <w:rPr>
+          <w:rFonts w:ascii="TimesNewRomanPSMT" w:hAnsi="TimesNewRomanPSMT" w:cs="TimesNewRomanPSMT"/>
+          <w:sz w:val="24"/>
+          <w:szCs w:val="24"/>
+          <w:lang w:val="en-CA" w:bidi="he-IL"/>
+        </w:rPr>
+        <w:t xml:space="preserve"> </w:t>
+      </w:r>
+      <w:r>
+        <w:rPr>
+          <w:rFonts w:ascii="TimesNewRomanPSMT" w:hAnsi="TimesNewRomanPSMT" w:cs="TimesNewRomanPSMT"/>
+          <w:sz w:val="24"/>
+          <w:szCs w:val="24"/>
+          <w:lang w:val="en-CA" w:bidi="he-IL"/>
+        </w:rPr>
+        <w:t>eq</w:t>
+      </w:r>
+      <w:r>
+        <w:rPr>
+          <w:rFonts w:ascii="TimesNewRomanPSMT" w:hAnsi="TimesNewRomanPSMT" w:cs="TimesNewRomanPSMT"/>
+          <w:sz w:val="24"/>
+          <w:szCs w:val="24"/>
+          <w:lang w:val="en-CA" w:bidi="he-IL"/>
+        </w:rPr>
+        <w:t xml:space="preserve"> 5000</w:t>
+      </w:r>
+      <w:r>
+        <w:rPr>
+          <w:rFonts w:ascii="TimesNewRomanPSMT" w:hAnsi="TimesNewRomanPSMT" w:cs="TimesNewRomanPSMT"/>
+          <w:sz w:val="24"/>
+          <w:szCs w:val="24"/>
+          <w:lang w:val="en-CA" w:bidi="he-IL"/>
+        </w:rPr>
+        <w:t xml:space="preserve"> </w:t>
+      </w:r>
+    </w:p>
+    <w:p>
+      <w:pPr>
+        <w:autoSpaceDE w:val="0"/>
+        <w:autoSpaceDN w:val="0"/>
+        <w:adjustRightInd w:val="0"/>
+        <w:spacing w:after="0" w:line="240" w:lineRule="auto"/>
+        <w:jc w:val="both"/>
+        <w:rPr>
+          <w:rFonts w:ascii="TimesNewRomanPSMT" w:hAnsi="TimesNewRomanPSMT" w:cs="TimesNewRomanPSMT"/>
+          <w:sz w:val="24"/>
+          <w:szCs w:val="24"/>
+          <w:lang w:val="en-CA" w:bidi="he-IL"/>
+        </w:rPr>
+      </w:pPr>
+      <w:bookmarkStart w:id="0" w:name="_GoBack"/>
+      <w:bookmarkEnd w:id="0"/>
+    </w:p>
+    <w:p>
+      <w:pPr>
+        <w:autoSpaceDE w:val="0"/>
+        <w:autoSpaceDN w:val="0"/>
+        <w:adjustRightInd w:val="0"/>
+        <w:spacing w:after="0" w:line="240" w:lineRule="auto"/>
+        <w:jc w:val="both"/>
+        <w:rPr>
+          <w:rFonts w:ascii="TimesNewRomanPSMT" w:hAnsi="TimesNewRomanPSMT" w:cs="TimesNewRomanPSMT"/>
+          <w:b/>
+          <w:bCs/>
+          <w:sz w:val="24"/>
+          <w:szCs w:val="24"/>
+          <w:lang w:bidi="he-IL"/>
+        </w:rPr>
+      </w:pPr>
+      <w:r>
+        <w:rPr>
+          <w:rFonts w:ascii="TimesNewRomanPSMT" w:hAnsi="TimesNewRomanPSMT" w:cs="TimesNewRomanPSMT"/>
+          <w:sz w:val="24"/>
+          <w:szCs w:val="24"/>
+          <w:lang w:bidi="he-IL"/>
+        </w:rPr>
         <w:t>2) À la lumière de vos observations, dites quel protocole de la couche 4 est utilisé pour la</w:t>
       </w:r>
       <w:r>
@@ -858,50 +978,374 @@
         <w:spacing w:after="0" w:line="240" w:lineRule="auto"/>
         <w:jc w:val="both"/>
         <w:rPr>
-          <w:rFonts w:ascii="TimesNewRomanPS-BoldMT" w:eastAsia="TimesNewRomanPS-BoldMT" w:hAnsi="TimesNewRomanPSMT" w:cs="TimesNewRomanPS-BoldMT"/>
-          <w:b/>
-          <w:bCs/>
+          <w:rFonts w:ascii="TimesNewRomanPSMT" w:hAnsi="TimesNewRomanPSMT" w:cs="TimesNewRomanPSMT"/>
+          <w:b/>
+          <w:bCs/>
+          <w:color w:val="FF0000"/>
           <w:sz w:val="24"/>
           <w:szCs w:val="24"/>
           <w:lang w:bidi="he-IL"/>
         </w:rPr>
       </w:pPr>
-    </w:p>
-    <w:p>
-      <w:pPr>
-        <w:autoSpaceDE w:val="0"/>
-        <w:autoSpaceDN w:val="0"/>
-        <w:adjustRightInd w:val="0"/>
-        <w:spacing w:after="0" w:line="240" w:lineRule="auto"/>
-        <w:jc w:val="both"/>
-        <w:rPr>
-          <w:rFonts w:ascii="TimesNewRomanPSMT" w:hAnsi="TimesNewRomanPSMT" w:cs="TimesNewRomanPSMT"/>
+      <w:r>
+        <w:rPr>
+          <w:rFonts w:ascii="TimesNewRomanPSMT" w:hAnsi="TimesNewRomanPSMT" w:cs="TimesNewRomanPSMT"/>
+          <w:b/>
+          <w:bCs/>
+          <w:color w:val="FF0000"/>
           <w:sz w:val="24"/>
           <w:szCs w:val="24"/>
           <w:lang w:bidi="he-IL"/>
         </w:rPr>
-      </w:pPr>
-    </w:p>
-    <w:p>
-      <w:pPr>
-        <w:autoSpaceDE w:val="0"/>
-        <w:autoSpaceDN w:val="0"/>
-        <w:adjustRightInd w:val="0"/>
-        <w:spacing w:after="0" w:line="240" w:lineRule="auto"/>
-        <w:jc w:val="both"/>
-        <w:rPr>
-          <w:rFonts w:ascii="TimesNewRomanPSMT" w:hAnsi="TimesNewRomanPSMT" w:cs="TimesNewRomanPSMT"/>
-          <w:sz w:val="24"/>
-          <w:szCs w:val="24"/>
-        </w:rPr>
-      </w:pPr>
-      <w:r>
-        <w:rPr>
-          <w:rFonts w:ascii="TimesNewRomanPSMT" w:hAnsi="TimesNewRomanPSMT" w:cs="TimesNewRomanPSMT"/>
+        <w:t>Pas sûr non plus</w:t>
+      </w:r>
+      <w:r>
+        <w:rPr>
+          <w:rFonts w:ascii="TimesNewRomanPSMT" w:hAnsi="TimesNewRomanPSMT" w:cs="TimesNewRomanPSMT"/>
+          <w:b/>
+          <w:bCs/>
+          <w:color w:val="FF0000"/>
           <w:sz w:val="24"/>
           <w:szCs w:val="24"/>
           <w:lang w:bidi="he-IL"/>
         </w:rPr>
+        <w:t xml:space="preserve">, car </w:t>
+      </w:r>
+      <w:proofErr w:type="gramStart"/>
+      <w:r>
+        <w:rPr>
+          <w:rFonts w:ascii="TimesNewRomanPSMT" w:hAnsi="TimesNewRomanPSMT" w:cs="TimesNewRomanPSMT"/>
+          <w:b/>
+          <w:bCs/>
+          <w:color w:val="FF0000"/>
+          <w:sz w:val="24"/>
+          <w:szCs w:val="24"/>
+          <w:lang w:bidi="he-IL"/>
+        </w:rPr>
+        <w:t>ca</w:t>
+      </w:r>
+      <w:proofErr w:type="gramEnd"/>
+      <w:r>
+        <w:rPr>
+          <w:rFonts w:ascii="TimesNewRomanPSMT" w:hAnsi="TimesNewRomanPSMT" w:cs="TimesNewRomanPSMT"/>
+          <w:b/>
+          <w:bCs/>
+          <w:color w:val="FF0000"/>
+          <w:sz w:val="24"/>
+          <w:szCs w:val="24"/>
+          <w:lang w:bidi="he-IL"/>
+        </w:rPr>
+        <w:t xml:space="preserve"> peut </w:t>
+      </w:r>
+      <w:proofErr w:type="spellStart"/>
+      <w:r>
+        <w:rPr>
+          <w:rFonts w:ascii="TimesNewRomanPSMT" w:hAnsi="TimesNewRomanPSMT" w:cs="TimesNewRomanPSMT"/>
+          <w:b/>
+          <w:bCs/>
+          <w:color w:val="FF0000"/>
+          <w:sz w:val="24"/>
+          <w:szCs w:val="24"/>
+          <w:lang w:bidi="he-IL"/>
+        </w:rPr>
+        <w:t>êre</w:t>
+      </w:r>
+      <w:proofErr w:type="spellEnd"/>
+      <w:r>
+        <w:rPr>
+          <w:rFonts w:ascii="TimesNewRomanPSMT" w:hAnsi="TimesNewRomanPSMT" w:cs="TimesNewRomanPSMT"/>
+          <w:b/>
+          <w:bCs/>
+          <w:color w:val="FF0000"/>
+          <w:sz w:val="24"/>
+          <w:szCs w:val="24"/>
+          <w:lang w:bidi="he-IL"/>
+        </w:rPr>
+        <w:t xml:space="preserve"> RSL (radio </w:t>
+      </w:r>
+      <w:proofErr w:type="spellStart"/>
+      <w:r>
+        <w:rPr>
+          <w:rFonts w:ascii="TimesNewRomanPSMT" w:hAnsi="TimesNewRomanPSMT" w:cs="TimesNewRomanPSMT"/>
+          <w:b/>
+          <w:bCs/>
+          <w:color w:val="FF0000"/>
+          <w:sz w:val="24"/>
+          <w:szCs w:val="24"/>
+          <w:lang w:bidi="he-IL"/>
+        </w:rPr>
+        <w:t>signal</w:t>
+      </w:r>
+      <w:r>
+        <w:rPr>
+          <w:rFonts w:ascii="TimesNewRomanPSMT" w:hAnsi="TimesNewRomanPSMT" w:cs="TimesNewRomanPSMT"/>
+          <w:b/>
+          <w:bCs/>
+          <w:color w:val="FF0000"/>
+          <w:sz w:val="24"/>
+          <w:szCs w:val="24"/>
+          <w:lang w:bidi="he-IL"/>
+        </w:rPr>
+        <w:t>l</w:t>
+      </w:r>
+      <w:r>
+        <w:rPr>
+          <w:rFonts w:ascii="TimesNewRomanPSMT" w:hAnsi="TimesNewRomanPSMT" w:cs="TimesNewRomanPSMT"/>
+          <w:b/>
+          <w:bCs/>
+          <w:color w:val="FF0000"/>
+          <w:sz w:val="24"/>
+          <w:szCs w:val="24"/>
+          <w:lang w:bidi="he-IL"/>
+        </w:rPr>
+        <w:t>ing</w:t>
+      </w:r>
+      <w:proofErr w:type="spellEnd"/>
+      <w:r>
+        <w:rPr>
+          <w:rFonts w:ascii="TimesNewRomanPSMT" w:hAnsi="TimesNewRomanPSMT" w:cs="TimesNewRomanPSMT"/>
+          <w:b/>
+          <w:bCs/>
+          <w:color w:val="FF0000"/>
+          <w:sz w:val="24"/>
+          <w:szCs w:val="24"/>
+          <w:lang w:bidi="he-IL"/>
+        </w:rPr>
+        <w:t xml:space="preserve"> </w:t>
+      </w:r>
+      <w:proofErr w:type="spellStart"/>
+      <w:r>
+        <w:rPr>
+          <w:rFonts w:ascii="TimesNewRomanPSMT" w:hAnsi="TimesNewRomanPSMT" w:cs="TimesNewRomanPSMT"/>
+          <w:b/>
+          <w:bCs/>
+          <w:color w:val="FF0000"/>
+          <w:sz w:val="24"/>
+          <w:szCs w:val="24"/>
+          <w:lang w:bidi="he-IL"/>
+        </w:rPr>
+        <w:t>link</w:t>
+      </w:r>
+      <w:proofErr w:type="spellEnd"/>
+      <w:r>
+        <w:rPr>
+          <w:rFonts w:ascii="TimesNewRomanPSMT" w:hAnsi="TimesNewRomanPSMT" w:cs="TimesNewRomanPSMT"/>
+          <w:b/>
+          <w:bCs/>
+          <w:color w:val="FF0000"/>
+          <w:sz w:val="24"/>
+          <w:szCs w:val="24"/>
+          <w:lang w:bidi="he-IL"/>
+        </w:rPr>
+        <w:t>), mais je pense pas</w:t>
+      </w:r>
+      <w:r>
+        <w:rPr>
+          <w:rFonts w:ascii="TimesNewRomanPSMT" w:hAnsi="TimesNewRomanPSMT" w:cs="TimesNewRomanPSMT"/>
+          <w:b/>
+          <w:bCs/>
+          <w:color w:val="FF0000"/>
+          <w:sz w:val="24"/>
+          <w:szCs w:val="24"/>
+          <w:lang w:bidi="he-IL"/>
+        </w:rPr>
+        <w:t xml:space="preserve">. Par contre le </w:t>
+      </w:r>
+      <w:proofErr w:type="spellStart"/>
+      <w:r>
+        <w:rPr>
+          <w:rFonts w:ascii="TimesNewRomanPSMT" w:hAnsi="TimesNewRomanPSMT" w:cs="TimesNewRomanPSMT"/>
+          <w:b/>
+          <w:bCs/>
+          <w:color w:val="FF0000"/>
+          <w:sz w:val="24"/>
+          <w:szCs w:val="24"/>
+          <w:lang w:bidi="he-IL"/>
+        </w:rPr>
+        <w:t>protocol</w:t>
+      </w:r>
+      <w:proofErr w:type="spellEnd"/>
+      <w:r>
+        <w:rPr>
+          <w:rFonts w:ascii="TimesNewRomanPSMT" w:hAnsi="TimesNewRomanPSMT" w:cs="TimesNewRomanPSMT"/>
+          <w:b/>
+          <w:bCs/>
+          <w:color w:val="FF0000"/>
+          <w:sz w:val="24"/>
+          <w:szCs w:val="24"/>
+          <w:lang w:bidi="he-IL"/>
+        </w:rPr>
+        <w:t xml:space="preserve"> OML (transmission control </w:t>
+      </w:r>
+      <w:proofErr w:type="spellStart"/>
+      <w:r>
+        <w:rPr>
+          <w:rFonts w:ascii="TimesNewRomanPSMT" w:hAnsi="TimesNewRomanPSMT" w:cs="TimesNewRomanPSMT"/>
+          <w:b/>
+          <w:bCs/>
+          <w:color w:val="FF0000"/>
+          <w:sz w:val="24"/>
+          <w:szCs w:val="24"/>
+          <w:lang w:bidi="he-IL"/>
+        </w:rPr>
+        <w:t>protocol</w:t>
+      </w:r>
+      <w:proofErr w:type="spellEnd"/>
+      <w:r>
+        <w:rPr>
+          <w:rFonts w:ascii="TimesNewRomanPSMT" w:hAnsi="TimesNewRomanPSMT" w:cs="TimesNewRomanPSMT"/>
+          <w:b/>
+          <w:bCs/>
+          <w:color w:val="FF0000"/>
+          <w:sz w:val="24"/>
+          <w:szCs w:val="24"/>
+          <w:lang w:bidi="he-IL"/>
+        </w:rPr>
+        <w:t xml:space="preserve">) contient </w:t>
+      </w:r>
+      <w:proofErr w:type="gramStart"/>
+      <w:r>
+        <w:rPr>
+          <w:rFonts w:ascii="TimesNewRomanPSMT" w:hAnsi="TimesNewRomanPSMT" w:cs="TimesNewRomanPSMT"/>
+          <w:b/>
+          <w:bCs/>
+          <w:color w:val="FF0000"/>
+          <w:sz w:val="24"/>
+          <w:szCs w:val="24"/>
+          <w:lang w:bidi="he-IL"/>
+        </w:rPr>
+        <w:t>tous les données</w:t>
+      </w:r>
+      <w:proofErr w:type="gramEnd"/>
+      <w:r>
+        <w:rPr>
+          <w:rFonts w:ascii="TimesNewRomanPSMT" w:hAnsi="TimesNewRomanPSMT" w:cs="TimesNewRomanPSMT"/>
+          <w:b/>
+          <w:bCs/>
+          <w:color w:val="FF0000"/>
+          <w:sz w:val="24"/>
+          <w:szCs w:val="24"/>
+          <w:lang w:bidi="he-IL"/>
+        </w:rPr>
+        <w:t xml:space="preserve"> à mon avis, car il contient beaucoup de données.</w:t>
+      </w:r>
+    </w:p>
+    <w:p>
+      <w:pPr>
+        <w:autoSpaceDE w:val="0"/>
+        <w:autoSpaceDN w:val="0"/>
+        <w:adjustRightInd w:val="0"/>
+        <w:spacing w:after="0" w:line="240" w:lineRule="auto"/>
+        <w:jc w:val="both"/>
+        <w:rPr>
+          <w:rFonts w:ascii="TimesNewRomanPSMT" w:hAnsi="TimesNewRomanPSMT" w:cs="TimesNewRomanPSMT"/>
+          <w:sz w:val="24"/>
+          <w:szCs w:val="24"/>
+          <w:lang w:bidi="he-IL"/>
+        </w:rPr>
+      </w:pPr>
+      <w:r>
+        <w:rPr>
+          <w:rFonts w:ascii="TimesNewRomanPSMT" w:hAnsi="TimesNewRomanPSMT" w:cs="TimesNewRomanPSMT"/>
+          <w:sz w:val="24"/>
+          <w:szCs w:val="24"/>
+          <w:lang w:bidi="he-IL"/>
+        </w:rPr>
+        <w:t>TCP</w:t>
+      </w:r>
+    </w:p>
+    <w:p>
+      <w:pPr>
+        <w:autoSpaceDE w:val="0"/>
+        <w:autoSpaceDN w:val="0"/>
+        <w:adjustRightInd w:val="0"/>
+        <w:spacing w:after="0" w:line="240" w:lineRule="auto"/>
+        <w:jc w:val="both"/>
+        <w:rPr>
+          <w:rFonts w:ascii="TimesNewRomanPSMT" w:hAnsi="TimesNewRomanPSMT" w:cs="TimesNewRomanPSMT"/>
+          <w:sz w:val="24"/>
+          <w:szCs w:val="24"/>
+          <w:lang w:bidi="he-IL"/>
+        </w:rPr>
+      </w:pPr>
+      <w:r>
+        <w:rPr>
+          <w:noProof/>
+        </w:rPr>
+        <w:drawing>
+          <wp:inline distT="0" distB="0" distL="0" distR="0" wp14:anchorId="729003C6" wp14:editId="153523B2">
+            <wp:extent cx="5943600" cy="3136900"/>
+            <wp:effectExtent l="0" t="0" r="0" b="6350"/>
+            <wp:docPr id="2" name="Picture 2"/>
+            <wp:cNvGraphicFramePr>
+              <a:graphicFrameLocks xmlns:a="http://schemas.openxmlformats.org/drawingml/2006/main" noChangeAspect="1"/>
+            </wp:cNvGraphicFramePr>
+            <a:graphic xmlns:a="http://schemas.openxmlformats.org/drawingml/2006/main">
+              <a:graphicData uri="http://schemas.openxmlformats.org/drawingml/2006/picture">
+                <pic:pic xmlns:pic="http://schemas.openxmlformats.org/drawingml/2006/picture">
+                  <pic:nvPicPr>
+                    <pic:cNvPr id="1" name=""/>
+                    <pic:cNvPicPr/>
+                  </pic:nvPicPr>
+                  <pic:blipFill>
+                    <a:blip r:embed="rId9"/>
+                    <a:stretch>
+                      <a:fillRect/>
+                    </a:stretch>
+                  </pic:blipFill>
+                  <pic:spPr>
+                    <a:xfrm>
+                      <a:off x="0" y="0"/>
+                      <a:ext cx="5943600" cy="3136900"/>
+                    </a:xfrm>
+                    <a:prstGeom prst="rect">
+                      <a:avLst/>
+                    </a:prstGeom>
+                  </pic:spPr>
+                </pic:pic>
+              </a:graphicData>
+            </a:graphic>
+          </wp:inline>
+        </w:drawing>
+      </w:r>
+    </w:p>
+    <w:p>
+      <w:pPr>
+        <w:autoSpaceDE w:val="0"/>
+        <w:autoSpaceDN w:val="0"/>
+        <w:adjustRightInd w:val="0"/>
+        <w:spacing w:after="0" w:line="240" w:lineRule="auto"/>
+        <w:jc w:val="both"/>
+        <w:rPr>
+          <w:rFonts w:ascii="TimesNewRomanPSMT" w:hAnsi="TimesNewRomanPSMT" w:cs="TimesNewRomanPSMT"/>
+          <w:sz w:val="24"/>
+          <w:szCs w:val="24"/>
+          <w:lang w:bidi="he-IL"/>
+        </w:rPr>
+      </w:pPr>
+    </w:p>
+    <w:p>
+      <w:pPr>
+        <w:autoSpaceDE w:val="0"/>
+        <w:autoSpaceDN w:val="0"/>
+        <w:adjustRightInd w:val="0"/>
+        <w:spacing w:after="0" w:line="240" w:lineRule="auto"/>
+        <w:jc w:val="both"/>
+        <w:rPr>
+          <w:rFonts w:ascii="TimesNewRomanPSMT" w:hAnsi="TimesNewRomanPSMT" w:cs="TimesNewRomanPSMT"/>
+          <w:b/>
+          <w:bCs/>
+          <w:sz w:val="24"/>
+          <w:szCs w:val="24"/>
+        </w:rPr>
+      </w:pPr>
+      <w:r>
+        <w:rPr>
+          <w:rFonts w:ascii="TimesNewRomanPSMT" w:hAnsi="TimesNewRomanPSMT" w:cs="TimesNewRomanPSMT"/>
+          <w:sz w:val="24"/>
+          <w:szCs w:val="24"/>
+          <w:lang w:bidi="he-IL"/>
+        </w:rPr>
         <w:t>3) Combien de paquets et d’octets de données ont été envoyés du client vers le serveur et du</w:t>
       </w:r>
       <w:r>
@@ -939,9 +1383,728 @@
           <w:bCs/>
           <w:sz w:val="24"/>
           <w:szCs w:val="24"/>
-          <w:lang w:val="en-CA"/>
         </w:rPr>
         <w:t>(2 points)</w:t>
+      </w:r>
+    </w:p>
+    <w:p>
+      <w:pPr>
+        <w:autoSpaceDE w:val="0"/>
+        <w:autoSpaceDN w:val="0"/>
+        <w:adjustRightInd w:val="0"/>
+        <w:spacing w:after="0" w:line="240" w:lineRule="auto"/>
+        <w:jc w:val="both"/>
+        <w:rPr>
+          <w:rFonts w:ascii="TimesNewRomanPSMT" w:hAnsi="TimesNewRomanPSMT" w:cs="TimesNewRomanPSMT"/>
+          <w:color w:val="FF0000"/>
+          <w:sz w:val="24"/>
+          <w:szCs w:val="24"/>
+        </w:rPr>
+      </w:pPr>
+      <w:r>
+        <w:rPr>
+          <w:rFonts w:ascii="TimesNewRomanPSMT" w:hAnsi="TimesNewRomanPSMT" w:cs="TimesNewRomanPSMT"/>
+          <w:b/>
+          <w:bCs/>
+          <w:color w:val="FF0000"/>
+          <w:sz w:val="24"/>
+          <w:szCs w:val="24"/>
+        </w:rPr>
+        <w:t>Pas sûr</w:t>
+      </w:r>
+    </w:p>
+    <w:p>
+      <w:pPr>
+        <w:autoSpaceDE w:val="0"/>
+        <w:autoSpaceDN w:val="0"/>
+        <w:adjustRightInd w:val="0"/>
+        <w:spacing w:after="0" w:line="240" w:lineRule="auto"/>
+        <w:jc w:val="both"/>
+        <w:rPr>
+          <w:rFonts w:ascii="TimesNewRomanPSMT" w:hAnsi="TimesNewRomanPSMT" w:cs="TimesNewRomanPSMT"/>
+          <w:color w:val="FF0000"/>
+          <w:sz w:val="24"/>
+          <w:szCs w:val="24"/>
+        </w:rPr>
+      </w:pPr>
+    </w:p>
+    <w:p>
+      <w:pPr>
+        <w:autoSpaceDE w:val="0"/>
+        <w:autoSpaceDN w:val="0"/>
+        <w:adjustRightInd w:val="0"/>
+        <w:spacing w:after="0" w:line="240" w:lineRule="auto"/>
+        <w:jc w:val="both"/>
+        <w:rPr>
+          <w:rFonts w:ascii="TimesNewRomanPSMT" w:hAnsi="TimesNewRomanPSMT" w:cs="TimesNewRomanPSMT"/>
+          <w:sz w:val="24"/>
+          <w:szCs w:val="24"/>
+        </w:rPr>
+      </w:pPr>
+      <w:r>
+        <w:rPr>
+          <w:rFonts w:ascii="TimesNewRomanPSMT" w:hAnsi="TimesNewRomanPSMT" w:cs="TimesNewRomanPSMT"/>
+          <w:sz w:val="24"/>
+          <w:szCs w:val="24"/>
+        </w:rPr>
+        <w:t>Image lors de connexion du client au serveur :</w:t>
+      </w:r>
+    </w:p>
+    <w:p>
+      <w:pPr>
+        <w:autoSpaceDE w:val="0"/>
+        <w:autoSpaceDN w:val="0"/>
+        <w:adjustRightInd w:val="0"/>
+        <w:spacing w:after="0" w:line="240" w:lineRule="auto"/>
+        <w:jc w:val="both"/>
+        <w:rPr>
+          <w:rFonts w:ascii="TimesNewRomanPSMT" w:hAnsi="TimesNewRomanPSMT" w:cs="TimesNewRomanPSMT"/>
+          <w:sz w:val="24"/>
+          <w:szCs w:val="24"/>
+        </w:rPr>
+      </w:pPr>
+      <w:r>
+        <w:rPr>
+          <w:noProof/>
+        </w:rPr>
+        <w:lastRenderedPageBreak/>
+        <w:drawing>
+          <wp:inline distT="0" distB="0" distL="0" distR="0" wp14:anchorId="61735BA1" wp14:editId="38A1B5DE">
+            <wp:extent cx="5943600" cy="3241040"/>
+            <wp:effectExtent l="0" t="0" r="0" b="0"/>
+            <wp:docPr id="3" name="Picture 3"/>
+            <wp:cNvGraphicFramePr>
+              <a:graphicFrameLocks xmlns:a="http://schemas.openxmlformats.org/drawingml/2006/main" noChangeAspect="1"/>
+            </wp:cNvGraphicFramePr>
+            <a:graphic xmlns:a="http://schemas.openxmlformats.org/drawingml/2006/main">
+              <a:graphicData uri="http://schemas.openxmlformats.org/drawingml/2006/picture">
+                <pic:pic xmlns:pic="http://schemas.openxmlformats.org/drawingml/2006/picture">
+                  <pic:nvPicPr>
+                    <pic:cNvPr id="1" name=""/>
+                    <pic:cNvPicPr/>
+                  </pic:nvPicPr>
+                  <pic:blipFill>
+                    <a:blip r:embed="rId10"/>
+                    <a:stretch>
+                      <a:fillRect/>
+                    </a:stretch>
+                  </pic:blipFill>
+                  <pic:spPr>
+                    <a:xfrm>
+                      <a:off x="0" y="0"/>
+                      <a:ext cx="5943600" cy="3241040"/>
+                    </a:xfrm>
+                    <a:prstGeom prst="rect">
+                      <a:avLst/>
+                    </a:prstGeom>
+                  </pic:spPr>
+                </pic:pic>
+              </a:graphicData>
+            </a:graphic>
+          </wp:inline>
+        </w:drawing>
+      </w:r>
+    </w:p>
+    <w:p>
+      <w:pPr>
+        <w:autoSpaceDE w:val="0"/>
+        <w:autoSpaceDN w:val="0"/>
+        <w:adjustRightInd w:val="0"/>
+        <w:spacing w:after="0" w:line="240" w:lineRule="auto"/>
+        <w:jc w:val="both"/>
+        <w:rPr>
+          <w:rFonts w:ascii="TimesNewRomanPSMT" w:hAnsi="TimesNewRomanPSMT" w:cs="TimesNewRomanPSMT"/>
+          <w:sz w:val="24"/>
+          <w:szCs w:val="24"/>
+        </w:rPr>
+      </w:pPr>
+      <w:r>
+        <w:rPr>
+          <w:rFonts w:ascii="TimesNewRomanPSMT" w:hAnsi="TimesNewRomanPSMT" w:cs="TimesNewRomanPSMT"/>
+          <w:sz w:val="24"/>
+          <w:szCs w:val="24"/>
+        </w:rPr>
+        <w:t>Il y a 21 paquets TCP</w:t>
+      </w:r>
+      <w:r>
+        <w:rPr>
+          <w:rFonts w:ascii="TimesNewRomanPSMT" w:hAnsi="TimesNewRomanPSMT" w:cs="TimesNewRomanPSMT"/>
+          <w:sz w:val="24"/>
+          <w:szCs w:val="24"/>
+        </w:rPr>
+        <w:t xml:space="preserve"> et 8 RSL (5 malformé et 3 inconnues)</w:t>
+      </w:r>
+    </w:p>
+    <w:p>
+      <w:pPr>
+        <w:autoSpaceDE w:val="0"/>
+        <w:autoSpaceDN w:val="0"/>
+        <w:adjustRightInd w:val="0"/>
+        <w:spacing w:after="0" w:line="240" w:lineRule="auto"/>
+        <w:jc w:val="both"/>
+        <w:rPr>
+          <w:rFonts w:ascii="TimesNewRomanPSMT" w:hAnsi="TimesNewRomanPSMT" w:cs="TimesNewRomanPSMT"/>
+          <w:sz w:val="24"/>
+          <w:szCs w:val="24"/>
+        </w:rPr>
+      </w:pPr>
+    </w:p>
+    <w:p>
+      <w:pPr>
+        <w:autoSpaceDE w:val="0"/>
+        <w:autoSpaceDN w:val="0"/>
+        <w:adjustRightInd w:val="0"/>
+        <w:spacing w:after="0" w:line="240" w:lineRule="auto"/>
+        <w:jc w:val="both"/>
+        <w:rPr>
+          <w:rFonts w:ascii="TimesNewRomanPSMT" w:hAnsi="TimesNewRomanPSMT" w:cs="TimesNewRomanPSMT"/>
+          <w:sz w:val="24"/>
+          <w:szCs w:val="24"/>
+        </w:rPr>
+      </w:pPr>
+      <w:r>
+        <w:rPr>
+          <w:rFonts w:ascii="TimesNewRomanPSMT" w:hAnsi="TimesNewRomanPSMT" w:cs="TimesNewRomanPSMT"/>
+          <w:sz w:val="24"/>
+          <w:szCs w:val="24"/>
+        </w:rPr>
+        <w:t xml:space="preserve">Image après la réception de l’image </w:t>
+      </w:r>
+      <w:proofErr w:type="spellStart"/>
+      <w:r>
+        <w:rPr>
+          <w:rFonts w:ascii="TimesNewRomanPSMT" w:hAnsi="TimesNewRomanPSMT" w:cs="TimesNewRomanPSMT"/>
+          <w:sz w:val="24"/>
+          <w:szCs w:val="24"/>
+        </w:rPr>
+        <w:t>sobelisé</w:t>
+      </w:r>
+      <w:proofErr w:type="spellEnd"/>
+    </w:p>
+    <w:p>
+      <w:pPr>
+        <w:autoSpaceDE w:val="0"/>
+        <w:autoSpaceDN w:val="0"/>
+        <w:adjustRightInd w:val="0"/>
+        <w:spacing w:after="0" w:line="240" w:lineRule="auto"/>
+        <w:jc w:val="both"/>
+        <w:rPr>
+          <w:rFonts w:ascii="TimesNewRomanPSMT" w:hAnsi="TimesNewRomanPSMT" w:cs="TimesNewRomanPSMT"/>
+          <w:sz w:val="24"/>
+          <w:szCs w:val="24"/>
+        </w:rPr>
+      </w:pPr>
+      <w:r>
+        <w:rPr>
+          <w:noProof/>
+        </w:rPr>
+        <w:drawing>
+          <wp:inline distT="0" distB="0" distL="0" distR="0" wp14:anchorId="78B7DF4D" wp14:editId="042733B0">
+            <wp:extent cx="5943600" cy="3141345"/>
+            <wp:effectExtent l="0" t="0" r="0" b="1905"/>
+            <wp:docPr id="4" name="Picture 4"/>
+            <wp:cNvGraphicFramePr>
+              <a:graphicFrameLocks xmlns:a="http://schemas.openxmlformats.org/drawingml/2006/main" noChangeAspect="1"/>
+            </wp:cNvGraphicFramePr>
+            <a:graphic xmlns:a="http://schemas.openxmlformats.org/drawingml/2006/main">
+              <a:graphicData uri="http://schemas.openxmlformats.org/drawingml/2006/picture">
+                <pic:pic xmlns:pic="http://schemas.openxmlformats.org/drawingml/2006/picture">
+                  <pic:nvPicPr>
+                    <pic:cNvPr id="1" name=""/>
+                    <pic:cNvPicPr/>
+                  </pic:nvPicPr>
+                  <pic:blipFill>
+                    <a:blip r:embed="rId11"/>
+                    <a:stretch>
+                      <a:fillRect/>
+                    </a:stretch>
+                  </pic:blipFill>
+                  <pic:spPr>
+                    <a:xfrm>
+                      <a:off x="0" y="0"/>
+                      <a:ext cx="5943600" cy="3141345"/>
+                    </a:xfrm>
+                    <a:prstGeom prst="rect">
+                      <a:avLst/>
+                    </a:prstGeom>
+                  </pic:spPr>
+                </pic:pic>
+              </a:graphicData>
+            </a:graphic>
+          </wp:inline>
+        </w:drawing>
+      </w:r>
+    </w:p>
+    <w:p>
+      <w:pPr>
+        <w:autoSpaceDE w:val="0"/>
+        <w:autoSpaceDN w:val="0"/>
+        <w:adjustRightInd w:val="0"/>
+        <w:spacing w:after="0" w:line="240" w:lineRule="auto"/>
+        <w:jc w:val="both"/>
+        <w:rPr>
+          <w:rFonts w:ascii="TimesNewRomanPSMT" w:hAnsi="TimesNewRomanPSMT" w:cs="TimesNewRomanPSMT"/>
+          <w:sz w:val="24"/>
+          <w:szCs w:val="24"/>
+        </w:rPr>
+      </w:pPr>
+      <w:r>
+        <w:rPr>
+          <w:rFonts w:ascii="TimesNewRomanPSMT" w:hAnsi="TimesNewRomanPSMT" w:cs="TimesNewRomanPSMT"/>
+          <w:sz w:val="24"/>
+          <w:szCs w:val="24"/>
+        </w:rPr>
+        <w:t>Il y a 11 nouveau</w:t>
+      </w:r>
+      <w:r>
+        <w:rPr>
+          <w:rFonts w:ascii="TimesNewRomanPSMT" w:hAnsi="TimesNewRomanPSMT" w:cs="TimesNewRomanPSMT"/>
+          <w:sz w:val="24"/>
+          <w:szCs w:val="24"/>
+        </w:rPr>
+        <w:t>x</w:t>
+      </w:r>
+      <w:r>
+        <w:rPr>
+          <w:rFonts w:ascii="TimesNewRomanPSMT" w:hAnsi="TimesNewRomanPSMT" w:cs="TimesNewRomanPSMT"/>
+          <w:sz w:val="24"/>
+          <w:szCs w:val="24"/>
+        </w:rPr>
+        <w:t xml:space="preserve"> paquets TCP, ce qui donne un total de 32 paquets TCP</w:t>
+      </w:r>
+      <w:r>
+        <w:rPr>
+          <w:rFonts w:ascii="TimesNewRomanPSMT" w:hAnsi="TimesNewRomanPSMT" w:cs="TimesNewRomanPSMT"/>
+          <w:sz w:val="24"/>
+          <w:szCs w:val="24"/>
+        </w:rPr>
+        <w:t>.</w:t>
+      </w:r>
+    </w:p>
+    <w:p>
+      <w:pPr>
+        <w:autoSpaceDE w:val="0"/>
+        <w:autoSpaceDN w:val="0"/>
+        <w:adjustRightInd w:val="0"/>
+        <w:spacing w:after="0" w:line="240" w:lineRule="auto"/>
+        <w:jc w:val="both"/>
+        <w:rPr>
+          <w:rFonts w:ascii="TimesNewRomanPSMT" w:hAnsi="TimesNewRomanPSMT" w:cs="TimesNewRomanPSMT"/>
+          <w:sz w:val="24"/>
+          <w:szCs w:val="24"/>
+        </w:rPr>
+      </w:pPr>
+    </w:p>
+    <w:p>
+      <w:pPr>
+        <w:autoSpaceDE w:val="0"/>
+        <w:autoSpaceDN w:val="0"/>
+        <w:adjustRightInd w:val="0"/>
+        <w:spacing w:after="0" w:line="240" w:lineRule="auto"/>
+        <w:jc w:val="both"/>
+        <w:rPr>
+          <w:rFonts w:ascii="TimesNewRomanPSMT" w:hAnsi="TimesNewRomanPSMT" w:cs="TimesNewRomanPSMT"/>
+          <w:sz w:val="24"/>
+          <w:szCs w:val="24"/>
+        </w:rPr>
+      </w:pPr>
+      <w:r>
+        <w:rPr>
+          <w:rFonts w:ascii="TimesNewRomanPSMT" w:hAnsi="TimesNewRomanPSMT" w:cs="TimesNewRomanPSMT"/>
+          <w:color w:val="FF0000"/>
+          <w:sz w:val="24"/>
+          <w:szCs w:val="24"/>
+        </w:rPr>
+        <w:t xml:space="preserve">Note à effacer </w:t>
+      </w:r>
+      <w:r>
+        <w:rPr>
+          <w:rFonts w:ascii="TimesNewRomanPSMT" w:hAnsi="TimesNewRomanPSMT" w:cs="TimesNewRomanPSMT"/>
+          <w:b/>
+          <w:bCs/>
+          <w:color w:val="FF0000"/>
+          <w:sz w:val="24"/>
+          <w:szCs w:val="24"/>
+        </w:rPr>
+        <w:t xml:space="preserve">: </w:t>
+      </w:r>
+      <w:r>
+        <w:rPr>
+          <w:rFonts w:ascii="TimesNewRomanPSMT" w:hAnsi="TimesNewRomanPSMT" w:cs="TimesNewRomanPSMT"/>
+          <w:b/>
+          <w:bCs/>
+          <w:sz w:val="24"/>
+          <w:szCs w:val="24"/>
+        </w:rPr>
+        <w:t>*quand Dst port : 5000</w:t>
+      </w:r>
+      <w:r>
+        <w:rPr>
+          <w:rFonts w:ascii="TimesNewRomanPSMT" w:hAnsi="TimesNewRomanPSMT" w:cs="TimesNewRomanPSMT"/>
+          <w:sz w:val="24"/>
+          <w:szCs w:val="24"/>
+        </w:rPr>
+        <w:t>* cela veut dire que le client envoie au serveur.</w:t>
+      </w:r>
+    </w:p>
+    <w:p>
+      <w:pPr>
+        <w:autoSpaceDE w:val="0"/>
+        <w:autoSpaceDN w:val="0"/>
+        <w:adjustRightInd w:val="0"/>
+        <w:spacing w:after="0" w:line="240" w:lineRule="auto"/>
+        <w:jc w:val="both"/>
+        <w:rPr>
+          <w:rFonts w:ascii="TimesNewRomanPSMT" w:hAnsi="TimesNewRomanPSMT" w:cs="TimesNewRomanPSMT"/>
+          <w:sz w:val="24"/>
+          <w:szCs w:val="24"/>
+        </w:rPr>
+      </w:pPr>
+    </w:p>
+    <w:p>
+      <w:pPr>
+        <w:autoSpaceDE w:val="0"/>
+        <w:autoSpaceDN w:val="0"/>
+        <w:adjustRightInd w:val="0"/>
+        <w:spacing w:after="0" w:line="240" w:lineRule="auto"/>
+        <w:jc w:val="both"/>
+        <w:rPr>
+          <w:rFonts w:ascii="TimesNewRomanPSMT" w:hAnsi="TimesNewRomanPSMT" w:cs="TimesNewRomanPSMT"/>
+          <w:sz w:val="24"/>
+          <w:szCs w:val="24"/>
+        </w:rPr>
+      </w:pPr>
+      <w:r>
+        <w:rPr>
+          <w:rFonts w:ascii="TimesNewRomanPSMT" w:hAnsi="TimesNewRomanPSMT" w:cs="TimesNewRomanPSMT"/>
+          <w:sz w:val="24"/>
+          <w:szCs w:val="24"/>
+        </w:rPr>
+        <w:t xml:space="preserve">Les 21 premiers paquets </w:t>
+      </w:r>
+      <w:r>
+        <w:rPr>
+          <w:rFonts w:ascii="TimesNewRomanPSMT" w:hAnsi="TimesNewRomanPSMT" w:cs="TimesNewRomanPSMT"/>
+          <w:sz w:val="24"/>
+          <w:szCs w:val="24"/>
+        </w:rPr>
+        <w:t xml:space="preserve">TCP </w:t>
+      </w:r>
+      <w:r>
+        <w:rPr>
+          <w:rFonts w:ascii="TimesNewRomanPSMT" w:hAnsi="TimesNewRomanPSMT" w:cs="TimesNewRomanPSMT"/>
+          <w:sz w:val="24"/>
+          <w:szCs w:val="24"/>
+        </w:rPr>
+        <w:t>établies la connexion entre le client et le serveur.</w:t>
+      </w:r>
+      <w:r>
+        <w:rPr>
+          <w:rFonts w:ascii="TimesNewRomanPSMT" w:hAnsi="TimesNewRomanPSMT" w:cs="TimesNewRomanPSMT"/>
+          <w:sz w:val="24"/>
+          <w:szCs w:val="24"/>
+        </w:rPr>
+        <w:t xml:space="preserve"> Parmi ceux-là, le client envoie au serveur 9 paquets TCP</w:t>
+      </w:r>
+      <w:r>
+        <w:rPr>
+          <w:rFonts w:ascii="TimesNewRomanPSMT" w:hAnsi="TimesNewRomanPSMT" w:cs="TimesNewRomanPSMT"/>
+          <w:sz w:val="24"/>
+          <w:szCs w:val="24"/>
+        </w:rPr>
+        <w:t xml:space="preserve"> et 6 RSL</w:t>
+      </w:r>
+      <w:r>
+        <w:rPr>
+          <w:rFonts w:ascii="TimesNewRomanPSMT" w:hAnsi="TimesNewRomanPSMT" w:cs="TimesNewRomanPSMT"/>
+          <w:sz w:val="24"/>
+          <w:szCs w:val="24"/>
+        </w:rPr>
+        <w:t xml:space="preserve"> et le serveur envoie 12 paquets TCP</w:t>
+      </w:r>
+      <w:r>
+        <w:rPr>
+          <w:rFonts w:ascii="TimesNewRomanPSMT" w:hAnsi="TimesNewRomanPSMT" w:cs="TimesNewRomanPSMT"/>
+          <w:sz w:val="24"/>
+          <w:szCs w:val="24"/>
+        </w:rPr>
+        <w:t xml:space="preserve"> et 2 RSL</w:t>
+      </w:r>
+      <w:r>
+        <w:rPr>
+          <w:rFonts w:ascii="TimesNewRomanPSMT" w:hAnsi="TimesNewRomanPSMT" w:cs="TimesNewRomanPSMT"/>
+          <w:sz w:val="24"/>
+          <w:szCs w:val="24"/>
+        </w:rPr>
+        <w:t xml:space="preserve"> au client.</w:t>
+      </w:r>
+    </w:p>
+    <w:p>
+      <w:pPr>
+        <w:autoSpaceDE w:val="0"/>
+        <w:autoSpaceDN w:val="0"/>
+        <w:adjustRightInd w:val="0"/>
+        <w:spacing w:after="0" w:line="240" w:lineRule="auto"/>
+        <w:jc w:val="both"/>
+        <w:rPr>
+          <w:rFonts w:ascii="TimesNewRomanPSMT" w:hAnsi="TimesNewRomanPSMT" w:cs="TimesNewRomanPSMT"/>
+          <w:sz w:val="24"/>
+          <w:szCs w:val="24"/>
+        </w:rPr>
+      </w:pPr>
+    </w:p>
+    <w:p>
+      <w:pPr>
+        <w:autoSpaceDE w:val="0"/>
+        <w:autoSpaceDN w:val="0"/>
+        <w:adjustRightInd w:val="0"/>
+        <w:spacing w:after="0" w:line="240" w:lineRule="auto"/>
+        <w:jc w:val="both"/>
+        <w:rPr>
+          <w:rFonts w:ascii="TimesNewRomanPSMT" w:hAnsi="TimesNewRomanPSMT" w:cs="TimesNewRomanPSMT"/>
+          <w:sz w:val="24"/>
+          <w:szCs w:val="24"/>
+        </w:rPr>
+      </w:pPr>
+      <w:r>
+        <w:rPr>
+          <w:rFonts w:ascii="TimesNewRomanPSMT" w:hAnsi="TimesNewRomanPSMT" w:cs="TimesNewRomanPSMT"/>
+          <w:sz w:val="24"/>
+          <w:szCs w:val="24"/>
+        </w:rPr>
+        <w:t xml:space="preserve">Ensuite, le client envoie un paquet RSL, </w:t>
+      </w:r>
+      <w:r>
+        <w:rPr>
+          <w:rFonts w:ascii="TimesNewRomanPSMT" w:hAnsi="TimesNewRomanPSMT" w:cs="TimesNewRomanPSMT"/>
+          <w:sz w:val="24"/>
+          <w:szCs w:val="24"/>
+        </w:rPr>
+        <w:t>5</w:t>
+      </w:r>
+      <w:r>
+        <w:rPr>
+          <w:rFonts w:ascii="TimesNewRomanPSMT" w:hAnsi="TimesNewRomanPSMT" w:cs="TimesNewRomanPSMT"/>
+          <w:sz w:val="24"/>
+          <w:szCs w:val="24"/>
+        </w:rPr>
+        <w:t xml:space="preserve"> paquets TCP</w:t>
+      </w:r>
+      <w:r>
+        <w:rPr>
+          <w:rFonts w:ascii="TimesNewRomanPSMT" w:hAnsi="TimesNewRomanPSMT" w:cs="TimesNewRomanPSMT"/>
+          <w:sz w:val="24"/>
+          <w:szCs w:val="24"/>
+        </w:rPr>
+        <w:t xml:space="preserve"> et </w:t>
+      </w:r>
+      <w:r>
+        <w:rPr>
+          <w:rFonts w:ascii="TimesNewRomanPSMT" w:hAnsi="TimesNewRomanPSMT" w:cs="TimesNewRomanPSMT"/>
+          <w:sz w:val="24"/>
+          <w:szCs w:val="24"/>
+        </w:rPr>
+        <w:t>un paquet OML (image originale).</w:t>
+      </w:r>
+    </w:p>
+    <w:p>
+      <w:pPr>
+        <w:autoSpaceDE w:val="0"/>
+        <w:autoSpaceDN w:val="0"/>
+        <w:adjustRightInd w:val="0"/>
+        <w:spacing w:after="0" w:line="240" w:lineRule="auto"/>
+        <w:jc w:val="both"/>
+        <w:rPr>
+          <w:rFonts w:ascii="TimesNewRomanPSMT" w:hAnsi="TimesNewRomanPSMT" w:cs="TimesNewRomanPSMT"/>
+          <w:sz w:val="24"/>
+          <w:szCs w:val="24"/>
+        </w:rPr>
+      </w:pPr>
+      <w:r>
+        <w:rPr>
+          <w:rFonts w:ascii="TimesNewRomanPSMT" w:hAnsi="TimesNewRomanPSMT" w:cs="TimesNewRomanPSMT"/>
+          <w:sz w:val="24"/>
+          <w:szCs w:val="24"/>
+        </w:rPr>
+        <w:t xml:space="preserve">Le serveur envoie </w:t>
+      </w:r>
+      <w:r>
+        <w:rPr>
+          <w:rFonts w:ascii="TimesNewRomanPSMT" w:hAnsi="TimesNewRomanPSMT" w:cs="TimesNewRomanPSMT"/>
+          <w:sz w:val="24"/>
+          <w:szCs w:val="24"/>
+        </w:rPr>
+        <w:t>6</w:t>
+      </w:r>
+      <w:r>
+        <w:rPr>
+          <w:rFonts w:ascii="TimesNewRomanPSMT" w:hAnsi="TimesNewRomanPSMT" w:cs="TimesNewRomanPSMT"/>
+          <w:sz w:val="24"/>
+          <w:szCs w:val="24"/>
+        </w:rPr>
+        <w:t xml:space="preserve"> paquets TCP</w:t>
+      </w:r>
+      <w:r>
+        <w:rPr>
+          <w:rFonts w:ascii="TimesNewRomanPSMT" w:hAnsi="TimesNewRomanPSMT" w:cs="TimesNewRomanPSMT"/>
+          <w:sz w:val="24"/>
+          <w:szCs w:val="24"/>
+        </w:rPr>
+        <w:t xml:space="preserve"> et un </w:t>
+      </w:r>
+      <w:r>
+        <w:rPr>
+          <w:rFonts w:ascii="TimesNewRomanPSMT" w:hAnsi="TimesNewRomanPSMT" w:cs="TimesNewRomanPSMT"/>
+          <w:sz w:val="24"/>
+          <w:szCs w:val="24"/>
+        </w:rPr>
+        <w:t xml:space="preserve">paquet OML (image </w:t>
+      </w:r>
+      <w:proofErr w:type="spellStart"/>
+      <w:r>
+        <w:rPr>
+          <w:rFonts w:ascii="TimesNewRomanPSMT" w:hAnsi="TimesNewRomanPSMT" w:cs="TimesNewRomanPSMT"/>
+          <w:sz w:val="24"/>
+          <w:szCs w:val="24"/>
+        </w:rPr>
+        <w:t>sobelisé</w:t>
+      </w:r>
+      <w:proofErr w:type="spellEnd"/>
+      <w:r>
+        <w:rPr>
+          <w:rFonts w:ascii="TimesNewRomanPSMT" w:hAnsi="TimesNewRomanPSMT" w:cs="TimesNewRomanPSMT"/>
+          <w:sz w:val="24"/>
+          <w:szCs w:val="24"/>
+        </w:rPr>
+        <w:t>).</w:t>
+      </w:r>
+    </w:p>
+    <w:p>
+      <w:pPr>
+        <w:autoSpaceDE w:val="0"/>
+        <w:autoSpaceDN w:val="0"/>
+        <w:adjustRightInd w:val="0"/>
+        <w:spacing w:after="0" w:line="240" w:lineRule="auto"/>
+        <w:jc w:val="both"/>
+        <w:rPr>
+          <w:rFonts w:ascii="TimesNewRomanPSMT" w:hAnsi="TimesNewRomanPSMT" w:cs="TimesNewRomanPSMT"/>
+          <w:sz w:val="24"/>
+          <w:szCs w:val="24"/>
+        </w:rPr>
+      </w:pPr>
+    </w:p>
+    <w:p>
+      <w:pPr>
+        <w:autoSpaceDE w:val="0"/>
+        <w:autoSpaceDN w:val="0"/>
+        <w:adjustRightInd w:val="0"/>
+        <w:spacing w:after="0" w:line="240" w:lineRule="auto"/>
+        <w:jc w:val="both"/>
+        <w:rPr>
+          <w:rFonts w:ascii="TimesNewRomanPSMT" w:hAnsi="TimesNewRomanPSMT" w:cs="TimesNewRomanPSMT"/>
+          <w:sz w:val="24"/>
+          <w:szCs w:val="24"/>
+        </w:rPr>
+      </w:pPr>
+      <w:r>
+        <w:rPr>
+          <w:rFonts w:ascii="TimesNewRomanPSMT" w:hAnsi="TimesNewRomanPSMT" w:cs="TimesNewRomanPSMT"/>
+          <w:sz w:val="24"/>
+          <w:szCs w:val="24"/>
+        </w:rPr>
+        <w:t xml:space="preserve">Alors, le client a envoyé </w:t>
+      </w:r>
+      <w:r>
+        <w:rPr>
+          <w:rFonts w:ascii="TimesNewRomanPSMT" w:hAnsi="TimesNewRomanPSMT" w:cs="TimesNewRomanPSMT"/>
+          <w:sz w:val="24"/>
+          <w:szCs w:val="24"/>
+        </w:rPr>
+        <w:t xml:space="preserve">14 </w:t>
+      </w:r>
+      <w:r>
+        <w:rPr>
+          <w:rFonts w:ascii="TimesNewRomanPSMT" w:hAnsi="TimesNewRomanPSMT" w:cs="TimesNewRomanPSMT"/>
+          <w:sz w:val="24"/>
+          <w:szCs w:val="24"/>
+        </w:rPr>
+        <w:t>paquets</w:t>
+      </w:r>
+      <w:r>
+        <w:rPr>
+          <w:rFonts w:ascii="TimesNewRomanPSMT" w:hAnsi="TimesNewRomanPSMT" w:cs="TimesNewRomanPSMT"/>
+          <w:sz w:val="24"/>
+          <w:szCs w:val="24"/>
+        </w:rPr>
+        <w:t xml:space="preserve"> TCP, 7 paquets RSL et 1 paquet OML, ce qui donne un total de 9 (données TCP) + 83 (données RSL incluant les malformés et les inconnues) + 11362 (données OML) =</w:t>
+      </w:r>
+      <w:r>
+        <w:rPr>
+          <w:rFonts w:ascii="TimesNewRomanPSMT" w:hAnsi="TimesNewRomanPSMT" w:cs="TimesNewRomanPSMT"/>
+          <w:sz w:val="24"/>
+          <w:szCs w:val="24"/>
+        </w:rPr>
+        <w:t xml:space="preserve"> 11454 données.</w:t>
+      </w:r>
+    </w:p>
+    <w:p>
+      <w:pPr>
+        <w:autoSpaceDE w:val="0"/>
+        <w:autoSpaceDN w:val="0"/>
+        <w:adjustRightInd w:val="0"/>
+        <w:spacing w:after="0" w:line="240" w:lineRule="auto"/>
+        <w:jc w:val="both"/>
+        <w:rPr>
+          <w:rFonts w:ascii="TimesNewRomanPSMT" w:hAnsi="TimesNewRomanPSMT" w:cs="TimesNewRomanPSMT"/>
+          <w:sz w:val="24"/>
+          <w:szCs w:val="24"/>
+        </w:rPr>
+      </w:pPr>
+    </w:p>
+    <w:p>
+      <w:pPr>
+        <w:autoSpaceDE w:val="0"/>
+        <w:autoSpaceDN w:val="0"/>
+        <w:adjustRightInd w:val="0"/>
+        <w:spacing w:after="0" w:line="240" w:lineRule="auto"/>
+        <w:jc w:val="both"/>
+        <w:rPr>
+          <w:rFonts w:ascii="TimesNewRomanPSMT" w:hAnsi="TimesNewRomanPSMT" w:cs="TimesNewRomanPSMT"/>
+          <w:sz w:val="24"/>
+          <w:szCs w:val="24"/>
+        </w:rPr>
+      </w:pPr>
+      <w:r>
+        <w:rPr>
+          <w:rFonts w:ascii="TimesNewRomanPSMT" w:hAnsi="TimesNewRomanPSMT" w:cs="TimesNewRomanPSMT"/>
+          <w:sz w:val="24"/>
+          <w:szCs w:val="24"/>
+        </w:rPr>
+        <w:t>Le serveur a envoyé 18 paquets TCP, 2 paquets RSL et 1 paquet OML, ce qui donne un total de 7 (données TCP) + 44 (données RSL</w:t>
+      </w:r>
+      <w:r>
+        <w:rPr>
+          <w:rFonts w:ascii="TimesNewRomanPSMT" w:hAnsi="TimesNewRomanPSMT" w:cs="TimesNewRomanPSMT"/>
+          <w:sz w:val="24"/>
+          <w:szCs w:val="24"/>
+        </w:rPr>
+        <w:t xml:space="preserve"> </w:t>
+      </w:r>
+      <w:r>
+        <w:rPr>
+          <w:rFonts w:ascii="TimesNewRomanPSMT" w:hAnsi="TimesNewRomanPSMT" w:cs="TimesNewRomanPSMT"/>
+          <w:sz w:val="24"/>
+          <w:szCs w:val="24"/>
+        </w:rPr>
+        <w:t>incluant les malformés et les inconnues</w:t>
+      </w:r>
+      <w:r>
+        <w:rPr>
+          <w:rFonts w:ascii="TimesNewRomanPSMT" w:hAnsi="TimesNewRomanPSMT" w:cs="TimesNewRomanPSMT"/>
+          <w:sz w:val="24"/>
+          <w:szCs w:val="24"/>
+        </w:rPr>
+        <w:t>) + 16638 (données OML) = 16689 données.</w:t>
       </w:r>
     </w:p>
     <w:p>
@@ -1170,7 +2333,6 @@
           <w:bCs/>
           <w:sz w:val="24"/>
           <w:szCs w:val="24"/>
-          <w:lang w:val="en-CA"/>
         </w:rPr>
         <w:t>(1 point)</w:t>
       </w:r>
@@ -1445,881 +2607,808 @@
           <w:bCs/>
           <w:sz w:val="24"/>
           <w:szCs w:val="24"/>
+        </w:rPr>
+        <w:t>(1 point)</w:t>
+      </w:r>
+    </w:p>
+    <w:p>
+      <w:pPr>
+        <w:autoSpaceDE w:val="0"/>
+        <w:autoSpaceDN w:val="0"/>
+        <w:adjustRightInd w:val="0"/>
+        <w:spacing w:after="0" w:line="240" w:lineRule="auto"/>
+        <w:jc w:val="both"/>
+        <w:rPr>
+          <w:rFonts w:ascii="TimesNewRomanPSMT" w:hAnsi="TimesNewRomanPSMT" w:cs="TimesNewRomanPSMT"/>
+          <w:sz w:val="24"/>
+          <w:szCs w:val="24"/>
+        </w:rPr>
+      </w:pPr>
+    </w:p>
+    <w:p>
+      <w:pPr>
+        <w:autoSpaceDE w:val="0"/>
+        <w:autoSpaceDN w:val="0"/>
+        <w:adjustRightInd w:val="0"/>
+        <w:spacing w:after="0" w:line="240" w:lineRule="auto"/>
+        <w:jc w:val="both"/>
+        <w:rPr>
+          <w:rFonts w:ascii="TimesNewRomanPSMT" w:hAnsi="TimesNewRomanPSMT" w:cs="TimesNewRomanPSMT"/>
+          <w:sz w:val="24"/>
+          <w:szCs w:val="24"/>
+        </w:rPr>
+      </w:pPr>
+    </w:p>
+    <w:p>
+      <w:pPr>
+        <w:autoSpaceDE w:val="0"/>
+        <w:autoSpaceDN w:val="0"/>
+        <w:adjustRightInd w:val="0"/>
+        <w:spacing w:after="0" w:line="240" w:lineRule="auto"/>
+        <w:jc w:val="both"/>
+        <w:rPr>
+          <w:rFonts w:ascii="TimesNewRomanPSMT" w:hAnsi="TimesNewRomanPSMT" w:cs="TimesNewRomanPSMT"/>
+          <w:b/>
+          <w:bCs/>
+          <w:sz w:val="24"/>
+          <w:szCs w:val="24"/>
+        </w:rPr>
+      </w:pPr>
+      <w:r>
+        <w:rPr>
+          <w:rFonts w:ascii="TimesNewRomanPSMT" w:hAnsi="TimesNewRomanPSMT" w:cs="TimesNewRomanPSMT"/>
+          <w:b/>
+          <w:bCs/>
+          <w:sz w:val="24"/>
+          <w:szCs w:val="24"/>
+        </w:rPr>
+        <w:t>3.6. V</w:t>
+      </w:r>
+      <w:r>
+        <w:rPr>
+          <w:rFonts w:ascii="TimesNewRomanPSMT" w:hAnsi="TimesNewRomanPSMT" w:cs="TimesNewRomanPSMT" w:hint="eastAsia"/>
+          <w:b/>
+          <w:bCs/>
+          <w:sz w:val="24"/>
+          <w:szCs w:val="24"/>
+        </w:rPr>
+        <w:t>é</w:t>
+      </w:r>
+      <w:r>
+        <w:rPr>
+          <w:rFonts w:ascii="TimesNewRomanPSMT" w:hAnsi="TimesNewRomanPSMT" w:cs="TimesNewRomanPSMT"/>
+          <w:b/>
+          <w:bCs/>
+          <w:sz w:val="24"/>
+          <w:szCs w:val="24"/>
+        </w:rPr>
+        <w:t>rifier les hypoth</w:t>
+      </w:r>
+      <w:r>
+        <w:rPr>
+          <w:rFonts w:ascii="TimesNewRomanPSMT" w:hAnsi="TimesNewRomanPSMT" w:cs="TimesNewRomanPSMT" w:hint="eastAsia"/>
+          <w:b/>
+          <w:bCs/>
+          <w:sz w:val="24"/>
+          <w:szCs w:val="24"/>
+        </w:rPr>
+        <w:t>è</w:t>
+      </w:r>
+      <w:r>
+        <w:rPr>
+          <w:rFonts w:ascii="TimesNewRomanPSMT" w:hAnsi="TimesNewRomanPSMT" w:cs="TimesNewRomanPSMT"/>
+          <w:b/>
+          <w:bCs/>
+          <w:sz w:val="24"/>
+          <w:szCs w:val="24"/>
+        </w:rPr>
+        <w:t>ses et argumenter</w:t>
+      </w:r>
+    </w:p>
+    <w:p>
+      <w:pPr>
+        <w:autoSpaceDE w:val="0"/>
+        <w:autoSpaceDN w:val="0"/>
+        <w:adjustRightInd w:val="0"/>
+        <w:spacing w:after="0" w:line="240" w:lineRule="auto"/>
+        <w:jc w:val="both"/>
+        <w:rPr>
+          <w:rFonts w:ascii="TimesNewRomanPSMT" w:hAnsi="TimesNewRomanPSMT" w:cs="TimesNewRomanPSMT"/>
+          <w:sz w:val="24"/>
+          <w:szCs w:val="24"/>
+        </w:rPr>
+      </w:pPr>
+    </w:p>
+    <w:p>
+      <w:pPr>
+        <w:autoSpaceDE w:val="0"/>
+        <w:autoSpaceDN w:val="0"/>
+        <w:adjustRightInd w:val="0"/>
+        <w:spacing w:after="0" w:line="240" w:lineRule="auto"/>
+        <w:jc w:val="both"/>
+        <w:rPr>
+          <w:rFonts w:ascii="TimesNewRomanPSMT" w:hAnsi="TimesNewRomanPSMT" w:cs="TimesNewRomanPSMT"/>
+          <w:sz w:val="24"/>
+          <w:szCs w:val="24"/>
+        </w:rPr>
+      </w:pPr>
+      <w:r>
+        <w:rPr>
+          <w:rFonts w:ascii="TimesNewRomanPSMT" w:hAnsi="TimesNewRomanPSMT" w:cs="TimesNewRomanPSMT"/>
+          <w:sz w:val="24"/>
+          <w:szCs w:val="24"/>
+        </w:rPr>
+        <w:t>1) Quel protocole de la couche transport est utilisé? Dans le cas de TCP, montrer le tout premier</w:t>
+      </w:r>
+      <w:r>
+        <w:rPr>
+          <w:rFonts w:ascii="TimesNewRomanPSMT" w:hAnsi="TimesNewRomanPSMT" w:cs="TimesNewRomanPSMT"/>
+          <w:sz w:val="24"/>
+          <w:szCs w:val="24"/>
+        </w:rPr>
+        <w:t xml:space="preserve"> </w:t>
+      </w:r>
+      <w:r>
+        <w:rPr>
+          <w:rFonts w:ascii="TimesNewRomanPSMT" w:hAnsi="TimesNewRomanPSMT" w:cs="TimesNewRomanPSMT"/>
+          <w:sz w:val="24"/>
+          <w:szCs w:val="24"/>
+        </w:rPr>
+        <w:t>échange entre le client et le serveur lors de l’initialisation de la connexion, comment ce nomme</w:t>
+      </w:r>
+      <w:r>
+        <w:rPr>
+          <w:rFonts w:ascii="TimesNewRomanPSMT" w:hAnsi="TimesNewRomanPSMT" w:cs="TimesNewRomanPSMT"/>
+          <w:sz w:val="24"/>
+          <w:szCs w:val="24"/>
+        </w:rPr>
+        <w:t xml:space="preserve"> </w:t>
+      </w:r>
+      <w:r>
+        <w:rPr>
+          <w:rFonts w:ascii="TimesNewRomanPSMT" w:hAnsi="TimesNewRomanPSMT" w:cs="TimesNewRomanPSMT"/>
+          <w:sz w:val="24"/>
+          <w:szCs w:val="24"/>
+        </w:rPr>
+        <w:t xml:space="preserve">cet échange? Dans le cas d'UDP, est-ce que ce même échange à lieu? Pourquoi? </w:t>
+      </w:r>
+      <w:r>
+        <w:rPr>
+          <w:rFonts w:ascii="TimesNewRomanPSMT" w:hAnsi="TimesNewRomanPSMT" w:cs="TimesNewRomanPSMT"/>
+          <w:b/>
+          <w:bCs/>
+          <w:sz w:val="24"/>
+          <w:szCs w:val="24"/>
+        </w:rPr>
+        <w:t>(0.5 point)</w:t>
+      </w:r>
+    </w:p>
+    <w:p>
+      <w:pPr>
+        <w:autoSpaceDE w:val="0"/>
+        <w:autoSpaceDN w:val="0"/>
+        <w:adjustRightInd w:val="0"/>
+        <w:spacing w:after="0" w:line="240" w:lineRule="auto"/>
+        <w:jc w:val="both"/>
+        <w:rPr>
+          <w:rFonts w:ascii="TimesNewRomanPSMT" w:hAnsi="TimesNewRomanPSMT" w:cs="TimesNewRomanPSMT"/>
+          <w:b/>
+          <w:bCs/>
+          <w:sz w:val="24"/>
+          <w:szCs w:val="24"/>
+        </w:rPr>
+      </w:pPr>
+    </w:p>
+    <w:p>
+      <w:pPr>
+        <w:autoSpaceDE w:val="0"/>
+        <w:autoSpaceDN w:val="0"/>
+        <w:adjustRightInd w:val="0"/>
+        <w:spacing w:after="0" w:line="240" w:lineRule="auto"/>
+        <w:jc w:val="both"/>
+        <w:rPr>
+          <w:rFonts w:ascii="TimesNewRomanPSMT" w:hAnsi="TimesNewRomanPSMT" w:cs="TimesNewRomanPSMT"/>
+          <w:b/>
+          <w:bCs/>
+          <w:sz w:val="24"/>
+          <w:szCs w:val="24"/>
+        </w:rPr>
+      </w:pPr>
+    </w:p>
+    <w:p>
+      <w:pPr>
+        <w:autoSpaceDE w:val="0"/>
+        <w:autoSpaceDN w:val="0"/>
+        <w:adjustRightInd w:val="0"/>
+        <w:spacing w:after="0" w:line="240" w:lineRule="auto"/>
+        <w:jc w:val="both"/>
+        <w:rPr>
+          <w:rFonts w:ascii="TimesNewRomanPSMT" w:hAnsi="TimesNewRomanPSMT" w:cs="TimesNewRomanPSMT"/>
+          <w:sz w:val="24"/>
+          <w:szCs w:val="24"/>
+        </w:rPr>
+      </w:pPr>
+      <w:r>
+        <w:rPr>
+          <w:rFonts w:ascii="TimesNewRomanPSMT" w:hAnsi="TimesNewRomanPSMT" w:cs="TimesNewRomanPSMT"/>
+          <w:sz w:val="24"/>
+          <w:szCs w:val="24"/>
+        </w:rPr>
+        <w:t>2) En vous basant sur les informations recueillies par Wireshark, indiquez les ports source et</w:t>
+      </w:r>
+      <w:r>
+        <w:rPr>
+          <w:rFonts w:ascii="TimesNewRomanPSMT" w:hAnsi="TimesNewRomanPSMT" w:cs="TimesNewRomanPSMT"/>
+          <w:sz w:val="24"/>
+          <w:szCs w:val="24"/>
+        </w:rPr>
+        <w:t xml:space="preserve"> </w:t>
+      </w:r>
+      <w:r>
+        <w:rPr>
+          <w:rFonts w:ascii="TimesNewRomanPSMT" w:hAnsi="TimesNewRomanPSMT" w:cs="TimesNewRomanPSMT"/>
+          <w:sz w:val="24"/>
+          <w:szCs w:val="24"/>
+        </w:rPr>
+        <w:t xml:space="preserve">destination utilisés par la couche 4. </w:t>
+      </w:r>
+      <w:r>
+        <w:rPr>
+          <w:rFonts w:ascii="TimesNewRomanPSMT" w:hAnsi="TimesNewRomanPSMT" w:cs="TimesNewRomanPSMT"/>
+          <w:b/>
+          <w:bCs/>
+          <w:sz w:val="24"/>
+          <w:szCs w:val="24"/>
+        </w:rPr>
+        <w:t>(0.5 point)</w:t>
+      </w:r>
+    </w:p>
+    <w:p>
+      <w:pPr>
+        <w:autoSpaceDE w:val="0"/>
+        <w:autoSpaceDN w:val="0"/>
+        <w:adjustRightInd w:val="0"/>
+        <w:spacing w:after="0" w:line="240" w:lineRule="auto"/>
+        <w:jc w:val="both"/>
+        <w:rPr>
+          <w:rFonts w:ascii="TimesNewRomanPSMT" w:hAnsi="TimesNewRomanPSMT" w:cs="TimesNewRomanPSMT"/>
+          <w:b/>
+          <w:bCs/>
+          <w:sz w:val="24"/>
+          <w:szCs w:val="24"/>
+        </w:rPr>
+      </w:pPr>
+    </w:p>
+    <w:p>
+      <w:pPr>
+        <w:autoSpaceDE w:val="0"/>
+        <w:autoSpaceDN w:val="0"/>
+        <w:adjustRightInd w:val="0"/>
+        <w:spacing w:after="0" w:line="240" w:lineRule="auto"/>
+        <w:jc w:val="both"/>
+        <w:rPr>
+          <w:rFonts w:ascii="TimesNewRomanPSMT" w:hAnsi="TimesNewRomanPSMT" w:cs="TimesNewRomanPSMT"/>
+          <w:b/>
+          <w:bCs/>
+          <w:sz w:val="24"/>
+          <w:szCs w:val="24"/>
+        </w:rPr>
+      </w:pPr>
+    </w:p>
+    <w:p>
+      <w:pPr>
+        <w:autoSpaceDE w:val="0"/>
+        <w:autoSpaceDN w:val="0"/>
+        <w:adjustRightInd w:val="0"/>
+        <w:spacing w:after="0" w:line="240" w:lineRule="auto"/>
+        <w:jc w:val="both"/>
+        <w:rPr>
+          <w:rFonts w:ascii="TimesNewRomanPSMT" w:hAnsi="TimesNewRomanPSMT" w:cs="TimesNewRomanPSMT"/>
+          <w:b/>
+          <w:bCs/>
+          <w:sz w:val="24"/>
+          <w:szCs w:val="24"/>
+        </w:rPr>
+      </w:pPr>
+      <w:r>
+        <w:rPr>
+          <w:rFonts w:ascii="TimesNewRomanPSMT" w:hAnsi="TimesNewRomanPSMT" w:cs="TimesNewRomanPSMT"/>
+          <w:sz w:val="24"/>
+          <w:szCs w:val="24"/>
+        </w:rPr>
+        <w:lastRenderedPageBreak/>
+        <w:t>3) Combien de paquets et d’octets contenant des données ont été envoyés par le client vers le</w:t>
+      </w:r>
+      <w:r>
+        <w:rPr>
+          <w:rFonts w:ascii="TimesNewRomanPSMT" w:hAnsi="TimesNewRomanPSMT" w:cs="TimesNewRomanPSMT"/>
+          <w:sz w:val="24"/>
+          <w:szCs w:val="24"/>
+        </w:rPr>
+        <w:t xml:space="preserve"> </w:t>
+      </w:r>
+      <w:r>
+        <w:rPr>
+          <w:rFonts w:ascii="TimesNewRomanPSMT" w:hAnsi="TimesNewRomanPSMT" w:cs="TimesNewRomanPSMT"/>
+          <w:sz w:val="24"/>
+          <w:szCs w:val="24"/>
+        </w:rPr>
+        <w:t xml:space="preserve">serveur? Par le serveur vers le client? Montrer où vous avez trouvé cette information. </w:t>
+      </w:r>
+      <w:r>
+        <w:rPr>
+          <w:rFonts w:ascii="TimesNewRomanPSMT" w:hAnsi="TimesNewRomanPSMT" w:cs="TimesNewRomanPSMT"/>
+          <w:b/>
+          <w:bCs/>
+          <w:sz w:val="24"/>
+          <w:szCs w:val="24"/>
+        </w:rPr>
+        <w:t>(0.5 point)</w:t>
+      </w:r>
+    </w:p>
+    <w:p>
+      <w:pPr>
+        <w:autoSpaceDE w:val="0"/>
+        <w:autoSpaceDN w:val="0"/>
+        <w:adjustRightInd w:val="0"/>
+        <w:spacing w:after="0" w:line="240" w:lineRule="auto"/>
+        <w:jc w:val="both"/>
+        <w:rPr>
+          <w:rFonts w:ascii="TimesNewRomanPSMT" w:hAnsi="TimesNewRomanPSMT" w:cs="TimesNewRomanPSMT"/>
+          <w:b/>
+          <w:bCs/>
+          <w:sz w:val="24"/>
+          <w:szCs w:val="24"/>
+        </w:rPr>
+      </w:pPr>
+    </w:p>
+    <w:p>
+      <w:pPr>
+        <w:autoSpaceDE w:val="0"/>
+        <w:autoSpaceDN w:val="0"/>
+        <w:adjustRightInd w:val="0"/>
+        <w:spacing w:after="0" w:line="240" w:lineRule="auto"/>
+        <w:jc w:val="both"/>
+        <w:rPr>
+          <w:rFonts w:ascii="TimesNewRomanPSMT" w:hAnsi="TimesNewRomanPSMT" w:cs="TimesNewRomanPSMT"/>
+          <w:b/>
+          <w:bCs/>
+          <w:sz w:val="24"/>
+          <w:szCs w:val="24"/>
+        </w:rPr>
+      </w:pPr>
+      <w:r>
+        <w:rPr>
+          <w:rFonts w:ascii="TimesNewRomanPSMT" w:hAnsi="TimesNewRomanPSMT" w:cs="TimesNewRomanPSMT"/>
+          <w:sz w:val="24"/>
+          <w:szCs w:val="24"/>
+        </w:rPr>
+        <w:t>4) À la lumière de votre analyse, que fait le client? Selon vous, combien d’itérations le client a-t</w:t>
+      </w:r>
+      <w:r>
+        <w:rPr>
+          <w:rFonts w:ascii="TimesNewRomanPSMT" w:hAnsi="TimesNewRomanPSMT" w:cs="TimesNewRomanPSMT"/>
+          <w:sz w:val="24"/>
+          <w:szCs w:val="24"/>
+        </w:rPr>
+        <w:t>-</w:t>
+      </w:r>
+      <w:r>
+        <w:rPr>
+          <w:rFonts w:ascii="TimesNewRomanPSMT" w:hAnsi="TimesNewRomanPSMT" w:cs="TimesNewRomanPSMT"/>
+          <w:sz w:val="24"/>
+          <w:szCs w:val="24"/>
+        </w:rPr>
+        <w:t>il</w:t>
+      </w:r>
+      <w:r>
+        <w:rPr>
+          <w:rFonts w:ascii="TimesNewRomanPSMT" w:hAnsi="TimesNewRomanPSMT" w:cs="TimesNewRomanPSMT"/>
+          <w:sz w:val="24"/>
+          <w:szCs w:val="24"/>
+        </w:rPr>
+        <w:t xml:space="preserve"> </w:t>
+      </w:r>
+      <w:r>
+        <w:rPr>
+          <w:rFonts w:ascii="TimesNewRomanPSMT" w:hAnsi="TimesNewRomanPSMT" w:cs="TimesNewRomanPSMT"/>
+          <w:sz w:val="24"/>
+          <w:szCs w:val="24"/>
+        </w:rPr>
+        <w:t xml:space="preserve">faites pour envoyer ces données? </w:t>
+      </w:r>
+      <w:r>
+        <w:rPr>
+          <w:rFonts w:ascii="TimesNewRomanPSMT" w:hAnsi="TimesNewRomanPSMT" w:cs="TimesNewRomanPSMT"/>
+          <w:b/>
+          <w:bCs/>
+          <w:sz w:val="24"/>
+          <w:szCs w:val="24"/>
+        </w:rPr>
+        <w:t>(0.5 point)</w:t>
+      </w:r>
+    </w:p>
+    <w:p>
+      <w:pPr>
+        <w:autoSpaceDE w:val="0"/>
+        <w:autoSpaceDN w:val="0"/>
+        <w:adjustRightInd w:val="0"/>
+        <w:spacing w:after="0" w:line="240" w:lineRule="auto"/>
+        <w:jc w:val="both"/>
+        <w:rPr>
+          <w:rFonts w:ascii="TimesNewRomanPSMT" w:hAnsi="TimesNewRomanPSMT" w:cs="TimesNewRomanPSMT"/>
+          <w:sz w:val="24"/>
+          <w:szCs w:val="24"/>
+        </w:rPr>
+      </w:pPr>
+    </w:p>
+    <w:p>
+      <w:pPr>
+        <w:autoSpaceDE w:val="0"/>
+        <w:autoSpaceDN w:val="0"/>
+        <w:adjustRightInd w:val="0"/>
+        <w:spacing w:after="0" w:line="240" w:lineRule="auto"/>
+        <w:jc w:val="both"/>
+        <w:rPr>
+          <w:rFonts w:ascii="TimesNewRomanPSMT" w:hAnsi="TimesNewRomanPSMT" w:cs="TimesNewRomanPSMT"/>
+          <w:sz w:val="24"/>
+          <w:szCs w:val="24"/>
+        </w:rPr>
+      </w:pPr>
+    </w:p>
+    <w:p>
+      <w:pPr>
+        <w:autoSpaceDE w:val="0"/>
+        <w:autoSpaceDN w:val="0"/>
+        <w:adjustRightInd w:val="0"/>
+        <w:spacing w:after="0" w:line="240" w:lineRule="auto"/>
+        <w:jc w:val="both"/>
+        <w:rPr>
+          <w:rFonts w:ascii="TimesNewRomanPSMT" w:hAnsi="TimesNewRomanPSMT" w:cs="TimesNewRomanPSMT"/>
+          <w:b/>
+          <w:bCs/>
+          <w:sz w:val="24"/>
+          <w:szCs w:val="24"/>
+        </w:rPr>
+      </w:pPr>
+      <w:r>
+        <w:rPr>
+          <w:rFonts w:ascii="TimesNewRomanPSMT" w:hAnsi="TimesNewRomanPSMT" w:cs="TimesNewRomanPSMT"/>
+          <w:b/>
+          <w:bCs/>
+          <w:sz w:val="24"/>
+          <w:szCs w:val="24"/>
+        </w:rPr>
+        <w:t>C) Analyse des performances et protocole TCP (2 points)</w:t>
+      </w:r>
+    </w:p>
+    <w:p>
+      <w:pPr>
+        <w:autoSpaceDE w:val="0"/>
+        <w:autoSpaceDN w:val="0"/>
+        <w:adjustRightInd w:val="0"/>
+        <w:spacing w:after="0" w:line="240" w:lineRule="auto"/>
+        <w:jc w:val="both"/>
+        <w:rPr>
+          <w:rFonts w:ascii="TimesNewRomanPSMT" w:hAnsi="TimesNewRomanPSMT" w:cs="TimesNewRomanPSMT"/>
+          <w:b/>
+          <w:bCs/>
+          <w:sz w:val="24"/>
+          <w:szCs w:val="24"/>
+        </w:rPr>
+      </w:pPr>
+    </w:p>
+    <w:p>
+      <w:pPr>
+        <w:autoSpaceDE w:val="0"/>
+        <w:autoSpaceDN w:val="0"/>
+        <w:adjustRightInd w:val="0"/>
+        <w:spacing w:after="0" w:line="240" w:lineRule="auto"/>
+        <w:jc w:val="both"/>
+        <w:rPr>
+          <w:rFonts w:ascii="TimesNewRomanPSMT" w:hAnsi="TimesNewRomanPSMT" w:cs="TimesNewRomanPSMT"/>
+          <w:b/>
+          <w:bCs/>
+          <w:sz w:val="24"/>
+          <w:szCs w:val="24"/>
+        </w:rPr>
+      </w:pPr>
+      <w:r>
+        <w:rPr>
+          <w:rFonts w:ascii="TimesNewRomanPSMT" w:hAnsi="TimesNewRomanPSMT" w:cs="TimesNewRomanPSMT"/>
+          <w:sz w:val="24"/>
+          <w:szCs w:val="24"/>
+        </w:rPr>
+        <w:t>1) Comparez la performance des envois de données pour le mode 1 et le mode 2. Qu’est-ce qui</w:t>
+      </w:r>
+      <w:r>
+        <w:rPr>
+          <w:rFonts w:ascii="TimesNewRomanPSMT" w:hAnsi="TimesNewRomanPSMT" w:cs="TimesNewRomanPSMT"/>
+          <w:sz w:val="24"/>
+          <w:szCs w:val="24"/>
+        </w:rPr>
+        <w:t xml:space="preserve"> </w:t>
+      </w:r>
+      <w:r>
+        <w:rPr>
+          <w:rFonts w:ascii="TimesNewRomanPSMT" w:hAnsi="TimesNewRomanPSMT" w:cs="TimesNewRomanPSMT"/>
+          <w:sz w:val="24"/>
+          <w:szCs w:val="24"/>
+        </w:rPr>
+        <w:t xml:space="preserve">diffère entre ces deux modes? Lequel est le plus performant selon vous et pourquoi? </w:t>
+      </w:r>
+      <w:r>
+        <w:rPr>
+          <w:rFonts w:ascii="TimesNewRomanPSMT" w:hAnsi="TimesNewRomanPSMT" w:cs="TimesNewRomanPSMT"/>
+          <w:b/>
+          <w:bCs/>
+          <w:sz w:val="24"/>
+          <w:szCs w:val="24"/>
+        </w:rPr>
+        <w:t>(0.5 point)</w:t>
+      </w:r>
+    </w:p>
+    <w:p>
+      <w:pPr>
+        <w:autoSpaceDE w:val="0"/>
+        <w:autoSpaceDN w:val="0"/>
+        <w:adjustRightInd w:val="0"/>
+        <w:spacing w:after="0" w:line="240" w:lineRule="auto"/>
+        <w:jc w:val="both"/>
+        <w:rPr>
+          <w:rFonts w:ascii="TimesNewRomanPSMT" w:hAnsi="TimesNewRomanPSMT" w:cs="TimesNewRomanPSMT"/>
+          <w:sz w:val="24"/>
+          <w:szCs w:val="24"/>
+        </w:rPr>
+      </w:pPr>
+    </w:p>
+    <w:p>
+      <w:pPr>
+        <w:autoSpaceDE w:val="0"/>
+        <w:autoSpaceDN w:val="0"/>
+        <w:adjustRightInd w:val="0"/>
+        <w:spacing w:after="0" w:line="240" w:lineRule="auto"/>
+        <w:jc w:val="both"/>
+        <w:rPr>
+          <w:rFonts w:ascii="TimesNewRomanPSMT" w:hAnsi="TimesNewRomanPSMT" w:cs="TimesNewRomanPSMT"/>
+          <w:sz w:val="24"/>
+          <w:szCs w:val="24"/>
+        </w:rPr>
+      </w:pPr>
+    </w:p>
+    <w:p>
+      <w:pPr>
+        <w:autoSpaceDE w:val="0"/>
+        <w:autoSpaceDN w:val="0"/>
+        <w:adjustRightInd w:val="0"/>
+        <w:spacing w:after="0" w:line="240" w:lineRule="auto"/>
+        <w:jc w:val="both"/>
+        <w:rPr>
+          <w:rFonts w:ascii="TimesNewRomanPSMT" w:hAnsi="TimesNewRomanPSMT" w:cs="TimesNewRomanPSMT"/>
+          <w:sz w:val="24"/>
+          <w:szCs w:val="24"/>
+        </w:rPr>
+      </w:pPr>
+      <w:r>
+        <w:rPr>
+          <w:rFonts w:ascii="TimesNewRomanPSMT" w:hAnsi="TimesNewRomanPSMT" w:cs="TimesNewRomanPSMT"/>
+          <w:sz w:val="24"/>
+          <w:szCs w:val="24"/>
+        </w:rPr>
+        <w:t>2) Comparer la performance des envois de données pour le mode 3 et le mode 4. Qu’est-ce qui</w:t>
+      </w:r>
+      <w:r>
+        <w:rPr>
+          <w:rFonts w:ascii="TimesNewRomanPSMT" w:hAnsi="TimesNewRomanPSMT" w:cs="TimesNewRomanPSMT"/>
+          <w:sz w:val="24"/>
+          <w:szCs w:val="24"/>
+        </w:rPr>
+        <w:t xml:space="preserve"> </w:t>
+      </w:r>
+      <w:r>
+        <w:rPr>
+          <w:rFonts w:ascii="TimesNewRomanPSMT" w:hAnsi="TimesNewRomanPSMT" w:cs="TimesNewRomanPSMT"/>
+          <w:sz w:val="24"/>
+          <w:szCs w:val="24"/>
+        </w:rPr>
+        <w:t xml:space="preserve">diffère entre ces deux modes? Lequel est le plus performant selon vous et pourquoi? </w:t>
+      </w:r>
+      <w:r>
+        <w:rPr>
+          <w:rFonts w:ascii="TimesNewRomanPSMT" w:hAnsi="TimesNewRomanPSMT" w:cs="TimesNewRomanPSMT"/>
+          <w:b/>
+          <w:bCs/>
+          <w:sz w:val="24"/>
+          <w:szCs w:val="24"/>
+        </w:rPr>
+        <w:t>(0.5 point)</w:t>
+      </w:r>
+    </w:p>
+    <w:p>
+      <w:pPr>
+        <w:autoSpaceDE w:val="0"/>
+        <w:autoSpaceDN w:val="0"/>
+        <w:adjustRightInd w:val="0"/>
+        <w:spacing w:after="0" w:line="240" w:lineRule="auto"/>
+        <w:jc w:val="both"/>
+        <w:rPr>
+          <w:rFonts w:ascii="TimesNewRomanPSMT" w:hAnsi="TimesNewRomanPSMT" w:cs="TimesNewRomanPSMT"/>
+          <w:b/>
+          <w:bCs/>
+          <w:sz w:val="24"/>
+          <w:szCs w:val="24"/>
+        </w:rPr>
+      </w:pPr>
+    </w:p>
+    <w:p>
+      <w:pPr>
+        <w:autoSpaceDE w:val="0"/>
+        <w:autoSpaceDN w:val="0"/>
+        <w:adjustRightInd w:val="0"/>
+        <w:spacing w:after="0" w:line="240" w:lineRule="auto"/>
+        <w:jc w:val="both"/>
+        <w:rPr>
+          <w:rFonts w:ascii="TimesNewRomanPSMT" w:hAnsi="TimesNewRomanPSMT" w:cs="TimesNewRomanPSMT"/>
+          <w:b/>
+          <w:bCs/>
+          <w:sz w:val="24"/>
+          <w:szCs w:val="24"/>
+        </w:rPr>
+      </w:pPr>
+    </w:p>
+    <w:p>
+      <w:pPr>
+        <w:autoSpaceDE w:val="0"/>
+        <w:autoSpaceDN w:val="0"/>
+        <w:adjustRightInd w:val="0"/>
+        <w:spacing w:after="0" w:line="240" w:lineRule="auto"/>
+        <w:jc w:val="both"/>
+        <w:rPr>
+          <w:rFonts w:ascii="TimesNewRomanPSMT" w:hAnsi="TimesNewRomanPSMT" w:cs="TimesNewRomanPSMT"/>
+          <w:b/>
+          <w:bCs/>
+          <w:sz w:val="24"/>
+          <w:szCs w:val="24"/>
+        </w:rPr>
+      </w:pPr>
+      <w:r>
+        <w:rPr>
+          <w:rFonts w:ascii="TimesNewRomanPSMT" w:hAnsi="TimesNewRomanPSMT" w:cs="TimesNewRomanPSMT"/>
+          <w:sz w:val="24"/>
+          <w:szCs w:val="24"/>
+        </w:rPr>
+        <w:t xml:space="preserve">3) Discutez de la fiabilité de chaque mode. Selon vous, quel(s) mode(s) est le plus fiable? </w:t>
+      </w:r>
+      <w:r>
+        <w:rPr>
+          <w:rFonts w:ascii="TimesNewRomanPSMT" w:hAnsi="TimesNewRomanPSMT" w:cs="TimesNewRomanPSMT"/>
+          <w:b/>
+          <w:bCs/>
+          <w:sz w:val="24"/>
+          <w:szCs w:val="24"/>
+        </w:rPr>
+        <w:t>(0.5</w:t>
+      </w:r>
+      <w:r>
+        <w:rPr>
+          <w:rFonts w:ascii="TimesNewRomanPSMT" w:hAnsi="TimesNewRomanPSMT" w:cs="TimesNewRomanPSMT"/>
+          <w:b/>
+          <w:bCs/>
+          <w:sz w:val="24"/>
+          <w:szCs w:val="24"/>
+        </w:rPr>
+        <w:t xml:space="preserve"> </w:t>
+      </w:r>
+      <w:r>
+        <w:rPr>
+          <w:rFonts w:ascii="TimesNewRomanPSMT" w:hAnsi="TimesNewRomanPSMT" w:cs="TimesNewRomanPSMT"/>
+          <w:b/>
+          <w:bCs/>
+          <w:sz w:val="24"/>
+          <w:szCs w:val="24"/>
+        </w:rPr>
+        <w:t>point)</w:t>
+      </w:r>
+    </w:p>
+    <w:p>
+      <w:pPr>
+        <w:autoSpaceDE w:val="0"/>
+        <w:autoSpaceDN w:val="0"/>
+        <w:adjustRightInd w:val="0"/>
+        <w:spacing w:after="0" w:line="240" w:lineRule="auto"/>
+        <w:jc w:val="both"/>
+        <w:rPr>
+          <w:rFonts w:ascii="TimesNewRomanPSMT" w:hAnsi="TimesNewRomanPSMT" w:cs="TimesNewRomanPSMT"/>
+          <w:b/>
+          <w:bCs/>
+          <w:sz w:val="24"/>
+          <w:szCs w:val="24"/>
+        </w:rPr>
+      </w:pPr>
+    </w:p>
+    <w:p>
+      <w:pPr>
+        <w:autoSpaceDE w:val="0"/>
+        <w:autoSpaceDN w:val="0"/>
+        <w:adjustRightInd w:val="0"/>
+        <w:spacing w:after="0" w:line="240" w:lineRule="auto"/>
+        <w:jc w:val="both"/>
+        <w:rPr>
+          <w:rFonts w:ascii="TimesNewRomanPSMT" w:hAnsi="TimesNewRomanPSMT" w:cs="TimesNewRomanPSMT"/>
+          <w:b/>
+          <w:bCs/>
+          <w:sz w:val="24"/>
+          <w:szCs w:val="24"/>
+        </w:rPr>
+      </w:pPr>
+    </w:p>
+    <w:p>
+      <w:pPr>
+        <w:autoSpaceDE w:val="0"/>
+        <w:autoSpaceDN w:val="0"/>
+        <w:adjustRightInd w:val="0"/>
+        <w:spacing w:after="0" w:line="240" w:lineRule="auto"/>
+        <w:jc w:val="both"/>
+        <w:rPr>
+          <w:rFonts w:ascii="TimesNewRomanPSMT" w:hAnsi="TimesNewRomanPSMT" w:cs="TimesNewRomanPSMT"/>
+          <w:sz w:val="24"/>
+          <w:szCs w:val="24"/>
+        </w:rPr>
+      </w:pPr>
+      <w:r>
+        <w:rPr>
+          <w:rFonts w:ascii="TimesNewRomanPSMT" w:hAnsi="TimesNewRomanPSMT" w:cs="TimesNewRomanPSMT"/>
+          <w:sz w:val="24"/>
+          <w:szCs w:val="24"/>
+        </w:rPr>
+        <w:t>4) Pour les modes secrets utilisant le protocole TCP, vous avez certainement remarqué à la fin de</w:t>
+      </w:r>
+      <w:r>
+        <w:rPr>
+          <w:rFonts w:ascii="TimesNewRomanPSMT" w:hAnsi="TimesNewRomanPSMT" w:cs="TimesNewRomanPSMT"/>
+          <w:sz w:val="24"/>
+          <w:szCs w:val="24"/>
+        </w:rPr>
+        <w:t xml:space="preserve"> </w:t>
+      </w:r>
+      <w:r>
+        <w:rPr>
+          <w:rFonts w:ascii="TimesNewRomanPSMT" w:hAnsi="TimesNewRomanPSMT" w:cs="TimesNewRomanPSMT"/>
+          <w:sz w:val="24"/>
+          <w:szCs w:val="24"/>
+        </w:rPr>
+        <w:t>la</w:t>
+      </w:r>
+      <w:r>
+        <w:rPr>
+          <w:rFonts w:ascii="TimesNewRomanPSMT" w:hAnsi="TimesNewRomanPSMT" w:cs="TimesNewRomanPSMT"/>
+          <w:sz w:val="24"/>
+          <w:szCs w:val="24"/>
+        </w:rPr>
+        <w:t xml:space="preserve"> </w:t>
+      </w:r>
+      <w:r>
+        <w:rPr>
+          <w:rFonts w:ascii="TimesNewRomanPSMT" w:hAnsi="TimesNewRomanPSMT" w:cs="TimesNewRomanPSMT"/>
+          <w:sz w:val="24"/>
+          <w:szCs w:val="24"/>
+        </w:rPr>
+        <w:t xml:space="preserve">communication un échange FIN, ACK. Expliquez en quoi consiste cet échange. </w:t>
+      </w:r>
+      <w:r>
+        <w:rPr>
+          <w:rFonts w:ascii="TimesNewRomanPSMT" w:hAnsi="TimesNewRomanPSMT" w:cs="TimesNewRomanPSMT"/>
+          <w:b/>
+          <w:bCs/>
+          <w:sz w:val="24"/>
+          <w:szCs w:val="24"/>
           <w:lang w:val="en-CA"/>
         </w:rPr>
-        <w:t>(1 point)</w:t>
-      </w:r>
-    </w:p>
-    <w:p>
-      <w:pPr>
-        <w:autoSpaceDE w:val="0"/>
-        <w:autoSpaceDN w:val="0"/>
-        <w:adjustRightInd w:val="0"/>
-        <w:spacing w:after="0" w:line="240" w:lineRule="auto"/>
-        <w:jc w:val="both"/>
-        <w:rPr>
-          <w:rFonts w:ascii="TimesNewRomanPSMT" w:hAnsi="TimesNewRomanPSMT" w:cs="TimesNewRomanPSMT"/>
-          <w:sz w:val="24"/>
-          <w:szCs w:val="24"/>
-        </w:rPr>
-      </w:pPr>
-    </w:p>
-    <w:p>
-      <w:pPr>
-        <w:autoSpaceDE w:val="0"/>
-        <w:autoSpaceDN w:val="0"/>
-        <w:adjustRightInd w:val="0"/>
-        <w:spacing w:after="0" w:line="240" w:lineRule="auto"/>
-        <w:jc w:val="both"/>
-        <w:rPr>
-          <w:rFonts w:ascii="TimesNewRomanPSMT" w:hAnsi="TimesNewRomanPSMT" w:cs="TimesNewRomanPSMT"/>
-          <w:sz w:val="24"/>
-          <w:szCs w:val="24"/>
-        </w:rPr>
-      </w:pPr>
-    </w:p>
-    <w:p>
-      <w:pPr>
-        <w:autoSpaceDE w:val="0"/>
-        <w:autoSpaceDN w:val="0"/>
-        <w:adjustRightInd w:val="0"/>
-        <w:spacing w:after="0" w:line="240" w:lineRule="auto"/>
-        <w:jc w:val="both"/>
-        <w:rPr>
-          <w:rFonts w:ascii="TimesNewRomanPSMT" w:hAnsi="TimesNewRomanPSMT" w:cs="TimesNewRomanPSMT"/>
-          <w:b/>
-          <w:bCs/>
-          <w:sz w:val="24"/>
-          <w:szCs w:val="24"/>
-          <w:lang w:val="en-CA"/>
-        </w:rPr>
-      </w:pPr>
-      <w:r>
-        <w:rPr>
-          <w:rFonts w:ascii="TimesNewRomanPSMT" w:hAnsi="TimesNewRomanPSMT" w:cs="TimesNewRomanPSMT"/>
-          <w:b/>
-          <w:bCs/>
-          <w:sz w:val="24"/>
-          <w:szCs w:val="24"/>
-          <w:lang w:val="en-CA"/>
-        </w:rPr>
-        <w:t xml:space="preserve">3.6. </w:t>
-      </w:r>
-      <w:proofErr w:type="spellStart"/>
-      <w:r>
-        <w:rPr>
-          <w:rFonts w:ascii="TimesNewRomanPSMT" w:hAnsi="TimesNewRomanPSMT" w:cs="TimesNewRomanPSMT"/>
-          <w:b/>
-          <w:bCs/>
-          <w:sz w:val="24"/>
-          <w:szCs w:val="24"/>
-          <w:lang w:val="en-CA"/>
-        </w:rPr>
-        <w:t>V</w:t>
-      </w:r>
-      <w:r>
-        <w:rPr>
-          <w:rFonts w:ascii="TimesNewRomanPSMT" w:hAnsi="TimesNewRomanPSMT" w:cs="TimesNewRomanPSMT" w:hint="eastAsia"/>
-          <w:b/>
-          <w:bCs/>
-          <w:sz w:val="24"/>
-          <w:szCs w:val="24"/>
-          <w:lang w:val="en-CA"/>
-        </w:rPr>
-        <w:t>é</w:t>
-      </w:r>
-      <w:r>
-        <w:rPr>
-          <w:rFonts w:ascii="TimesNewRomanPSMT" w:hAnsi="TimesNewRomanPSMT" w:cs="TimesNewRomanPSMT"/>
-          <w:b/>
-          <w:bCs/>
-          <w:sz w:val="24"/>
-          <w:szCs w:val="24"/>
-          <w:lang w:val="en-CA"/>
-        </w:rPr>
-        <w:t>rifier</w:t>
-      </w:r>
-      <w:proofErr w:type="spellEnd"/>
-      <w:r>
-        <w:rPr>
-          <w:rFonts w:ascii="TimesNewRomanPSMT" w:hAnsi="TimesNewRomanPSMT" w:cs="TimesNewRomanPSMT"/>
-          <w:b/>
-          <w:bCs/>
-          <w:sz w:val="24"/>
-          <w:szCs w:val="24"/>
-          <w:lang w:val="en-CA"/>
-        </w:rPr>
-        <w:t xml:space="preserve"> les </w:t>
-      </w:r>
-      <w:proofErr w:type="spellStart"/>
-      <w:r>
-        <w:rPr>
-          <w:rFonts w:ascii="TimesNewRomanPSMT" w:hAnsi="TimesNewRomanPSMT" w:cs="TimesNewRomanPSMT"/>
-          <w:b/>
-          <w:bCs/>
-          <w:sz w:val="24"/>
-          <w:szCs w:val="24"/>
-          <w:lang w:val="en-CA"/>
-        </w:rPr>
-        <w:t>hypoth</w:t>
-      </w:r>
-      <w:r>
-        <w:rPr>
-          <w:rFonts w:ascii="TimesNewRomanPSMT" w:hAnsi="TimesNewRomanPSMT" w:cs="TimesNewRomanPSMT" w:hint="eastAsia"/>
-          <w:b/>
-          <w:bCs/>
-          <w:sz w:val="24"/>
-          <w:szCs w:val="24"/>
-          <w:lang w:val="en-CA"/>
-        </w:rPr>
-        <w:t>è</w:t>
-      </w:r>
-      <w:r>
-        <w:rPr>
-          <w:rFonts w:ascii="TimesNewRomanPSMT" w:hAnsi="TimesNewRomanPSMT" w:cs="TimesNewRomanPSMT"/>
-          <w:b/>
-          <w:bCs/>
-          <w:sz w:val="24"/>
-          <w:szCs w:val="24"/>
-          <w:lang w:val="en-CA"/>
-        </w:rPr>
-        <w:t>ses</w:t>
-      </w:r>
-      <w:proofErr w:type="spellEnd"/>
-      <w:r>
-        <w:rPr>
-          <w:rFonts w:ascii="TimesNewRomanPSMT" w:hAnsi="TimesNewRomanPSMT" w:cs="TimesNewRomanPSMT"/>
-          <w:b/>
-          <w:bCs/>
-          <w:sz w:val="24"/>
-          <w:szCs w:val="24"/>
-          <w:lang w:val="en-CA"/>
-        </w:rPr>
-        <w:t xml:space="preserve"> et </w:t>
-      </w:r>
-      <w:proofErr w:type="spellStart"/>
-      <w:r>
-        <w:rPr>
-          <w:rFonts w:ascii="TimesNewRomanPSMT" w:hAnsi="TimesNewRomanPSMT" w:cs="TimesNewRomanPSMT"/>
-          <w:b/>
-          <w:bCs/>
-          <w:sz w:val="24"/>
-          <w:szCs w:val="24"/>
-          <w:lang w:val="en-CA"/>
-        </w:rPr>
-        <w:t>argumenter</w:t>
-      </w:r>
-      <w:proofErr w:type="spellEnd"/>
-    </w:p>
-    <w:p>
-      <w:pPr>
-        <w:autoSpaceDE w:val="0"/>
-        <w:autoSpaceDN w:val="0"/>
-        <w:adjustRightInd w:val="0"/>
-        <w:spacing w:after="0" w:line="240" w:lineRule="auto"/>
-        <w:jc w:val="both"/>
-        <w:rPr>
-          <w:rFonts w:ascii="TimesNewRomanPSMT" w:hAnsi="TimesNewRomanPSMT" w:cs="TimesNewRomanPSMT"/>
-          <w:sz w:val="24"/>
-          <w:szCs w:val="24"/>
-        </w:rPr>
-      </w:pPr>
-    </w:p>
-    <w:p>
-      <w:pPr>
-        <w:autoSpaceDE w:val="0"/>
-        <w:autoSpaceDN w:val="0"/>
-        <w:adjustRightInd w:val="0"/>
-        <w:spacing w:after="0" w:line="240" w:lineRule="auto"/>
-        <w:jc w:val="both"/>
-        <w:rPr>
-          <w:rFonts w:ascii="TimesNewRomanPSMT" w:hAnsi="TimesNewRomanPSMT" w:cs="TimesNewRomanPSMT"/>
-          <w:sz w:val="24"/>
-          <w:szCs w:val="24"/>
-        </w:rPr>
-      </w:pPr>
-      <w:r>
-        <w:rPr>
-          <w:rFonts w:ascii="TimesNewRomanPSMT" w:hAnsi="TimesNewRomanPSMT" w:cs="TimesNewRomanPSMT"/>
-          <w:sz w:val="24"/>
-          <w:szCs w:val="24"/>
-        </w:rPr>
-        <w:t>1) Quel protocole de la couche transport est utilisé? Dans le cas de TCP, montrer le tout premier</w:t>
-      </w:r>
-      <w:r>
-        <w:rPr>
-          <w:rFonts w:ascii="TimesNewRomanPSMT" w:hAnsi="TimesNewRomanPSMT" w:cs="TimesNewRomanPSMT"/>
-          <w:sz w:val="24"/>
-          <w:szCs w:val="24"/>
-        </w:rPr>
-        <w:t xml:space="preserve"> </w:t>
-      </w:r>
-      <w:r>
-        <w:rPr>
-          <w:rFonts w:ascii="TimesNewRomanPSMT" w:hAnsi="TimesNewRomanPSMT" w:cs="TimesNewRomanPSMT"/>
-          <w:sz w:val="24"/>
-          <w:szCs w:val="24"/>
-        </w:rPr>
-        <w:t>échange entre le client et le serveur lors de l’initialisation de la connexion, comment ce nomme</w:t>
-      </w:r>
-      <w:r>
-        <w:rPr>
-          <w:rFonts w:ascii="TimesNewRomanPSMT" w:hAnsi="TimesNewRomanPSMT" w:cs="TimesNewRomanPSMT"/>
-          <w:sz w:val="24"/>
-          <w:szCs w:val="24"/>
-        </w:rPr>
-        <w:t xml:space="preserve"> </w:t>
-      </w:r>
-      <w:r>
-        <w:rPr>
-          <w:rFonts w:ascii="TimesNewRomanPSMT" w:hAnsi="TimesNewRomanPSMT" w:cs="TimesNewRomanPSMT"/>
-          <w:sz w:val="24"/>
-          <w:szCs w:val="24"/>
-        </w:rPr>
-        <w:t xml:space="preserve">cet échange? Dans le cas d'UDP, est-ce que ce même échange à lieu? Pourquoi? </w:t>
-      </w:r>
-      <w:r>
-        <w:rPr>
-          <w:rFonts w:ascii="TimesNewRomanPSMT" w:hAnsi="TimesNewRomanPSMT" w:cs="TimesNewRomanPSMT"/>
-          <w:b/>
-          <w:bCs/>
-          <w:sz w:val="24"/>
-          <w:szCs w:val="24"/>
-          <w:lang w:val="en-CA"/>
-        </w:rPr>
         <w:t>(0.5 point)</w:t>
       </w:r>
     </w:p>
-    <w:p>
-      <w:pPr>
-        <w:autoSpaceDE w:val="0"/>
-        <w:autoSpaceDN w:val="0"/>
-        <w:adjustRightInd w:val="0"/>
-        <w:spacing w:after="0" w:line="240" w:lineRule="auto"/>
-        <w:jc w:val="both"/>
-        <w:rPr>
-          <w:rFonts w:ascii="TimesNewRomanPSMT" w:hAnsi="TimesNewRomanPSMT" w:cs="TimesNewRomanPSMT"/>
-          <w:b/>
-          <w:bCs/>
-          <w:sz w:val="24"/>
-          <w:szCs w:val="24"/>
-        </w:rPr>
-      </w:pPr>
-    </w:p>
-    <w:p>
-      <w:pPr>
-        <w:autoSpaceDE w:val="0"/>
-        <w:autoSpaceDN w:val="0"/>
-        <w:adjustRightInd w:val="0"/>
-        <w:spacing w:after="0" w:line="240" w:lineRule="auto"/>
-        <w:jc w:val="both"/>
-        <w:rPr>
-          <w:rFonts w:ascii="TimesNewRomanPSMT" w:hAnsi="TimesNewRomanPSMT" w:cs="TimesNewRomanPSMT"/>
-          <w:b/>
-          <w:bCs/>
-          <w:sz w:val="24"/>
-          <w:szCs w:val="24"/>
-        </w:rPr>
-      </w:pPr>
-    </w:p>
-    <w:p>
-      <w:pPr>
-        <w:autoSpaceDE w:val="0"/>
-        <w:autoSpaceDN w:val="0"/>
-        <w:adjustRightInd w:val="0"/>
-        <w:spacing w:after="0" w:line="240" w:lineRule="auto"/>
-        <w:jc w:val="both"/>
-        <w:rPr>
-          <w:rFonts w:ascii="TimesNewRomanPSMT" w:hAnsi="TimesNewRomanPSMT" w:cs="TimesNewRomanPSMT"/>
-          <w:sz w:val="24"/>
-          <w:szCs w:val="24"/>
-        </w:rPr>
-      </w:pPr>
-      <w:r>
-        <w:rPr>
-          <w:rFonts w:ascii="TimesNewRomanPSMT" w:hAnsi="TimesNewRomanPSMT" w:cs="TimesNewRomanPSMT"/>
-          <w:sz w:val="24"/>
-          <w:szCs w:val="24"/>
-        </w:rPr>
-        <w:t>2) En vous basant sur les informations recueillies par Wireshark, indiquez les ports source et</w:t>
-      </w:r>
-      <w:r>
-        <w:rPr>
-          <w:rFonts w:ascii="TimesNewRomanPSMT" w:hAnsi="TimesNewRomanPSMT" w:cs="TimesNewRomanPSMT"/>
-          <w:sz w:val="24"/>
-          <w:szCs w:val="24"/>
-        </w:rPr>
-        <w:t xml:space="preserve"> </w:t>
-      </w:r>
-      <w:r>
-        <w:rPr>
-          <w:rFonts w:ascii="TimesNewRomanPSMT" w:hAnsi="TimesNewRomanPSMT" w:cs="TimesNewRomanPSMT"/>
-          <w:sz w:val="24"/>
-          <w:szCs w:val="24"/>
-        </w:rPr>
-        <w:t xml:space="preserve">destination utilisés par la couche 4. </w:t>
-      </w:r>
-      <w:r>
-        <w:rPr>
-          <w:rFonts w:ascii="TimesNewRomanPSMT" w:hAnsi="TimesNewRomanPSMT" w:cs="TimesNewRomanPSMT"/>
-          <w:b/>
-          <w:bCs/>
-          <w:sz w:val="24"/>
-          <w:szCs w:val="24"/>
-        </w:rPr>
-        <w:t>(0.5 point)</w:t>
-      </w:r>
-    </w:p>
-    <w:p>
-      <w:pPr>
-        <w:autoSpaceDE w:val="0"/>
-        <w:autoSpaceDN w:val="0"/>
-        <w:adjustRightInd w:val="0"/>
-        <w:spacing w:after="0" w:line="240" w:lineRule="auto"/>
-        <w:jc w:val="both"/>
-        <w:rPr>
-          <w:rFonts w:ascii="TimesNewRomanPSMT" w:hAnsi="TimesNewRomanPSMT" w:cs="TimesNewRomanPSMT"/>
-          <w:b/>
-          <w:bCs/>
-          <w:sz w:val="24"/>
-          <w:szCs w:val="24"/>
-        </w:rPr>
-      </w:pPr>
-    </w:p>
-    <w:p>
-      <w:pPr>
-        <w:autoSpaceDE w:val="0"/>
-        <w:autoSpaceDN w:val="0"/>
-        <w:adjustRightInd w:val="0"/>
-        <w:spacing w:after="0" w:line="240" w:lineRule="auto"/>
-        <w:jc w:val="both"/>
-        <w:rPr>
-          <w:rFonts w:ascii="TimesNewRomanPSMT" w:hAnsi="TimesNewRomanPSMT" w:cs="TimesNewRomanPSMT"/>
-          <w:b/>
-          <w:bCs/>
-          <w:sz w:val="24"/>
-          <w:szCs w:val="24"/>
-        </w:rPr>
-      </w:pPr>
-    </w:p>
-    <w:p>
-      <w:pPr>
-        <w:autoSpaceDE w:val="0"/>
-        <w:autoSpaceDN w:val="0"/>
-        <w:adjustRightInd w:val="0"/>
-        <w:spacing w:after="0" w:line="240" w:lineRule="auto"/>
-        <w:jc w:val="both"/>
-        <w:rPr>
-          <w:rFonts w:ascii="TimesNewRomanPSMT" w:hAnsi="TimesNewRomanPSMT" w:cs="TimesNewRomanPSMT"/>
-          <w:b/>
-          <w:bCs/>
-          <w:sz w:val="24"/>
-          <w:szCs w:val="24"/>
-          <w:lang w:val="en-CA"/>
-        </w:rPr>
-      </w:pPr>
-      <w:r>
-        <w:rPr>
-          <w:rFonts w:ascii="TimesNewRomanPSMT" w:hAnsi="TimesNewRomanPSMT" w:cs="TimesNewRomanPSMT"/>
-          <w:sz w:val="24"/>
-          <w:szCs w:val="24"/>
-        </w:rPr>
-        <w:t>3) Combien de paquets et d’octets contenant des données ont été envoyés par le client vers le</w:t>
-      </w:r>
-      <w:r>
-        <w:rPr>
-          <w:rFonts w:ascii="TimesNewRomanPSMT" w:hAnsi="TimesNewRomanPSMT" w:cs="TimesNewRomanPSMT"/>
-          <w:sz w:val="24"/>
-          <w:szCs w:val="24"/>
-        </w:rPr>
-        <w:t xml:space="preserve"> </w:t>
-      </w:r>
-      <w:r>
-        <w:rPr>
-          <w:rFonts w:ascii="TimesNewRomanPSMT" w:hAnsi="TimesNewRomanPSMT" w:cs="TimesNewRomanPSMT"/>
-          <w:sz w:val="24"/>
-          <w:szCs w:val="24"/>
-        </w:rPr>
-        <w:t xml:space="preserve">serveur? Par le serveur vers le client? Montrer où vous avez trouvé cette information. </w:t>
-      </w:r>
-      <w:r>
-        <w:rPr>
-          <w:rFonts w:ascii="TimesNewRomanPSMT" w:hAnsi="TimesNewRomanPSMT" w:cs="TimesNewRomanPSMT"/>
-          <w:b/>
-          <w:bCs/>
-          <w:sz w:val="24"/>
-          <w:szCs w:val="24"/>
-          <w:lang w:val="en-CA"/>
-        </w:rPr>
-        <w:t>(0.5 point)</w:t>
-      </w:r>
-    </w:p>
-    <w:p>
-      <w:pPr>
-        <w:autoSpaceDE w:val="0"/>
-        <w:autoSpaceDN w:val="0"/>
-        <w:adjustRightInd w:val="0"/>
-        <w:spacing w:after="0" w:line="240" w:lineRule="auto"/>
-        <w:jc w:val="both"/>
-        <w:rPr>
-          <w:rFonts w:ascii="TimesNewRomanPSMT" w:hAnsi="TimesNewRomanPSMT" w:cs="TimesNewRomanPSMT"/>
-          <w:b/>
-          <w:bCs/>
-          <w:sz w:val="24"/>
-          <w:szCs w:val="24"/>
-          <w:lang w:val="en-CA"/>
-        </w:rPr>
-      </w:pPr>
-    </w:p>
-    <w:p>
-      <w:pPr>
-        <w:autoSpaceDE w:val="0"/>
-        <w:autoSpaceDN w:val="0"/>
-        <w:adjustRightInd w:val="0"/>
-        <w:spacing w:after="0" w:line="240" w:lineRule="auto"/>
-        <w:jc w:val="both"/>
-        <w:rPr>
-          <w:rFonts w:ascii="TimesNewRomanPSMT" w:hAnsi="TimesNewRomanPSMT" w:cs="TimesNewRomanPSMT"/>
-          <w:b/>
-          <w:bCs/>
-          <w:sz w:val="24"/>
-          <w:szCs w:val="24"/>
-        </w:rPr>
-      </w:pPr>
-      <w:r>
-        <w:rPr>
-          <w:rFonts w:ascii="TimesNewRomanPSMT" w:hAnsi="TimesNewRomanPSMT" w:cs="TimesNewRomanPSMT"/>
-          <w:sz w:val="24"/>
-          <w:szCs w:val="24"/>
-        </w:rPr>
-        <w:t>4) À la lumière de votre analyse, que fait le client? Selon vous, combien d’itérations le client a-t</w:t>
-      </w:r>
-      <w:r>
-        <w:rPr>
-          <w:rFonts w:ascii="TimesNewRomanPSMT" w:hAnsi="TimesNewRomanPSMT" w:cs="TimesNewRomanPSMT"/>
-          <w:sz w:val="24"/>
-          <w:szCs w:val="24"/>
-        </w:rPr>
-        <w:t>-</w:t>
-      </w:r>
-      <w:r>
-        <w:rPr>
-          <w:rFonts w:ascii="TimesNewRomanPSMT" w:hAnsi="TimesNewRomanPSMT" w:cs="TimesNewRomanPSMT"/>
-          <w:sz w:val="24"/>
-          <w:szCs w:val="24"/>
-        </w:rPr>
-        <w:t>il</w:t>
-      </w:r>
-      <w:r>
-        <w:rPr>
-          <w:rFonts w:ascii="TimesNewRomanPSMT" w:hAnsi="TimesNewRomanPSMT" w:cs="TimesNewRomanPSMT"/>
-          <w:sz w:val="24"/>
-          <w:szCs w:val="24"/>
-        </w:rPr>
-        <w:t xml:space="preserve"> </w:t>
-      </w:r>
-      <w:r>
-        <w:rPr>
-          <w:rFonts w:ascii="TimesNewRomanPSMT" w:hAnsi="TimesNewRomanPSMT" w:cs="TimesNewRomanPSMT"/>
-          <w:sz w:val="24"/>
-          <w:szCs w:val="24"/>
-        </w:rPr>
-        <w:t xml:space="preserve">faites pour envoyer ces données? </w:t>
-      </w:r>
-      <w:r>
-        <w:rPr>
-          <w:rFonts w:ascii="TimesNewRomanPSMT" w:hAnsi="TimesNewRomanPSMT" w:cs="TimesNewRomanPSMT"/>
-          <w:b/>
-          <w:bCs/>
-          <w:sz w:val="24"/>
-          <w:szCs w:val="24"/>
-        </w:rPr>
-        <w:t>(0.5 point)</w:t>
-      </w:r>
-    </w:p>
-    <w:p>
-      <w:pPr>
-        <w:autoSpaceDE w:val="0"/>
-        <w:autoSpaceDN w:val="0"/>
-        <w:adjustRightInd w:val="0"/>
-        <w:spacing w:after="0" w:line="240" w:lineRule="auto"/>
-        <w:jc w:val="both"/>
-        <w:rPr>
-          <w:rFonts w:ascii="TimesNewRomanPSMT" w:hAnsi="TimesNewRomanPSMT" w:cs="TimesNewRomanPSMT"/>
-          <w:sz w:val="24"/>
-          <w:szCs w:val="24"/>
-        </w:rPr>
-      </w:pPr>
-    </w:p>
-    <w:p>
-      <w:pPr>
-        <w:autoSpaceDE w:val="0"/>
-        <w:autoSpaceDN w:val="0"/>
-        <w:adjustRightInd w:val="0"/>
-        <w:spacing w:after="0" w:line="240" w:lineRule="auto"/>
-        <w:jc w:val="both"/>
-        <w:rPr>
-          <w:rFonts w:ascii="TimesNewRomanPSMT" w:hAnsi="TimesNewRomanPSMT" w:cs="TimesNewRomanPSMT"/>
-          <w:sz w:val="24"/>
-          <w:szCs w:val="24"/>
-        </w:rPr>
-      </w:pPr>
-    </w:p>
-    <w:p>
-      <w:pPr>
-        <w:autoSpaceDE w:val="0"/>
-        <w:autoSpaceDN w:val="0"/>
-        <w:adjustRightInd w:val="0"/>
-        <w:spacing w:after="0" w:line="240" w:lineRule="auto"/>
-        <w:jc w:val="both"/>
-        <w:rPr>
-          <w:rFonts w:ascii="TimesNewRomanPSMT" w:hAnsi="TimesNewRomanPSMT" w:cs="TimesNewRomanPSMT"/>
-          <w:b/>
-          <w:bCs/>
-          <w:sz w:val="24"/>
-          <w:szCs w:val="24"/>
-        </w:rPr>
-      </w:pPr>
-      <w:r>
-        <w:rPr>
-          <w:rFonts w:ascii="TimesNewRomanPSMT" w:hAnsi="TimesNewRomanPSMT" w:cs="TimesNewRomanPSMT"/>
-          <w:b/>
-          <w:bCs/>
-          <w:sz w:val="24"/>
-          <w:szCs w:val="24"/>
-        </w:rPr>
-        <w:t>C) Analyse des performances et protocole TCP (2 points)</w:t>
-      </w:r>
-    </w:p>
-    <w:p>
-      <w:pPr>
-        <w:autoSpaceDE w:val="0"/>
-        <w:autoSpaceDN w:val="0"/>
-        <w:adjustRightInd w:val="0"/>
-        <w:spacing w:after="0" w:line="240" w:lineRule="auto"/>
-        <w:jc w:val="both"/>
-        <w:rPr>
-          <w:rFonts w:ascii="TimesNewRomanPSMT" w:hAnsi="TimesNewRomanPSMT" w:cs="TimesNewRomanPSMT"/>
-          <w:b/>
-          <w:bCs/>
-          <w:sz w:val="24"/>
-          <w:szCs w:val="24"/>
-        </w:rPr>
-      </w:pPr>
-    </w:p>
-    <w:p>
-      <w:pPr>
-        <w:autoSpaceDE w:val="0"/>
-        <w:autoSpaceDN w:val="0"/>
-        <w:adjustRightInd w:val="0"/>
-        <w:spacing w:after="0" w:line="240" w:lineRule="auto"/>
-        <w:jc w:val="both"/>
-        <w:rPr>
-          <w:rFonts w:ascii="TimesNewRomanPSMT" w:hAnsi="TimesNewRomanPSMT" w:cs="TimesNewRomanPSMT"/>
-          <w:b/>
-          <w:bCs/>
-          <w:sz w:val="24"/>
-          <w:szCs w:val="24"/>
-        </w:rPr>
-      </w:pPr>
-      <w:r>
-        <w:rPr>
-          <w:rFonts w:ascii="TimesNewRomanPSMT" w:hAnsi="TimesNewRomanPSMT" w:cs="TimesNewRomanPSMT"/>
-          <w:sz w:val="24"/>
-          <w:szCs w:val="24"/>
-        </w:rPr>
-        <w:t>1) Comparez la performance des envois de données pour le mode 1 et le mode 2. Qu’est-ce qui</w:t>
-      </w:r>
-      <w:r>
-        <w:rPr>
-          <w:rFonts w:ascii="TimesNewRomanPSMT" w:hAnsi="TimesNewRomanPSMT" w:cs="TimesNewRomanPSMT"/>
-          <w:sz w:val="24"/>
-          <w:szCs w:val="24"/>
-        </w:rPr>
-        <w:t xml:space="preserve"> </w:t>
-      </w:r>
-      <w:r>
-        <w:rPr>
-          <w:rFonts w:ascii="TimesNewRomanPSMT" w:hAnsi="TimesNewRomanPSMT" w:cs="TimesNewRomanPSMT"/>
-          <w:sz w:val="24"/>
-          <w:szCs w:val="24"/>
-        </w:rPr>
-        <w:t xml:space="preserve">diffère entre ces deux modes? Lequel est le plus performant selon vous et pourquoi? </w:t>
-      </w:r>
-      <w:r>
-        <w:rPr>
-          <w:rFonts w:ascii="TimesNewRomanPSMT" w:hAnsi="TimesNewRomanPSMT" w:cs="TimesNewRomanPSMT"/>
-          <w:b/>
-          <w:bCs/>
-          <w:sz w:val="24"/>
-          <w:szCs w:val="24"/>
-        </w:rPr>
-        <w:t>(0.5 point)</w:t>
-      </w:r>
-    </w:p>
-    <w:p>
-      <w:pPr>
-        <w:autoSpaceDE w:val="0"/>
-        <w:autoSpaceDN w:val="0"/>
-        <w:adjustRightInd w:val="0"/>
-        <w:spacing w:after="0" w:line="240" w:lineRule="auto"/>
-        <w:jc w:val="both"/>
-        <w:rPr>
-          <w:rFonts w:ascii="TimesNewRomanPSMT" w:hAnsi="TimesNewRomanPSMT" w:cs="TimesNewRomanPSMT"/>
-          <w:sz w:val="24"/>
-          <w:szCs w:val="24"/>
-        </w:rPr>
-      </w:pPr>
-    </w:p>
-    <w:p>
-      <w:pPr>
-        <w:autoSpaceDE w:val="0"/>
-        <w:autoSpaceDN w:val="0"/>
-        <w:adjustRightInd w:val="0"/>
-        <w:spacing w:after="0" w:line="240" w:lineRule="auto"/>
-        <w:jc w:val="both"/>
-        <w:rPr>
-          <w:rFonts w:ascii="TimesNewRomanPSMT" w:hAnsi="TimesNewRomanPSMT" w:cs="TimesNewRomanPSMT"/>
-          <w:sz w:val="24"/>
-          <w:szCs w:val="24"/>
-        </w:rPr>
-      </w:pPr>
-    </w:p>
-    <w:p>
-      <w:pPr>
-        <w:autoSpaceDE w:val="0"/>
-        <w:autoSpaceDN w:val="0"/>
-        <w:adjustRightInd w:val="0"/>
-        <w:spacing w:after="0" w:line="240" w:lineRule="auto"/>
-        <w:jc w:val="both"/>
-        <w:rPr>
-          <w:rFonts w:ascii="TimesNewRomanPSMT" w:hAnsi="TimesNewRomanPSMT" w:cs="TimesNewRomanPSMT"/>
-          <w:sz w:val="24"/>
-          <w:szCs w:val="24"/>
-        </w:rPr>
-      </w:pPr>
-      <w:r>
-        <w:rPr>
-          <w:rFonts w:ascii="TimesNewRomanPSMT" w:hAnsi="TimesNewRomanPSMT" w:cs="TimesNewRomanPSMT"/>
-          <w:sz w:val="24"/>
-          <w:szCs w:val="24"/>
-        </w:rPr>
-        <w:t>2) Comparer la performance des envois de données pour le mode 3 et le mode 4. Qu’est-ce qui</w:t>
-      </w:r>
-      <w:r>
-        <w:rPr>
-          <w:rFonts w:ascii="TimesNewRomanPSMT" w:hAnsi="TimesNewRomanPSMT" w:cs="TimesNewRomanPSMT"/>
-          <w:sz w:val="24"/>
-          <w:szCs w:val="24"/>
-        </w:rPr>
-        <w:t xml:space="preserve"> </w:t>
-      </w:r>
-      <w:r>
-        <w:rPr>
-          <w:rFonts w:ascii="TimesNewRomanPSMT" w:hAnsi="TimesNewRomanPSMT" w:cs="TimesNewRomanPSMT"/>
-          <w:sz w:val="24"/>
-          <w:szCs w:val="24"/>
-        </w:rPr>
-        <w:t xml:space="preserve">diffère entre ces deux modes? Lequel est le plus performant selon vous et pourquoi? </w:t>
-      </w:r>
-      <w:r>
-        <w:rPr>
-          <w:rFonts w:ascii="TimesNewRomanPSMT" w:hAnsi="TimesNewRomanPSMT" w:cs="TimesNewRomanPSMT"/>
-          <w:b/>
-          <w:bCs/>
-          <w:sz w:val="24"/>
-          <w:szCs w:val="24"/>
-        </w:rPr>
-        <w:t>(0.5 point)</w:t>
-      </w:r>
-    </w:p>
-    <w:p>
-      <w:pPr>
-        <w:autoSpaceDE w:val="0"/>
-        <w:autoSpaceDN w:val="0"/>
-        <w:adjustRightInd w:val="0"/>
-        <w:spacing w:after="0" w:line="240" w:lineRule="auto"/>
-        <w:jc w:val="both"/>
-        <w:rPr>
-          <w:rFonts w:ascii="TimesNewRomanPSMT" w:hAnsi="TimesNewRomanPSMT" w:cs="TimesNewRomanPSMT"/>
-          <w:b/>
-          <w:bCs/>
-          <w:sz w:val="24"/>
-          <w:szCs w:val="24"/>
-        </w:rPr>
-      </w:pPr>
-      <w:bookmarkStart w:id="0" w:name="_GoBack"/>
-      <w:bookmarkEnd w:id="0"/>
-    </w:p>
-    <w:p>
-      <w:pPr>
-        <w:autoSpaceDE w:val="0"/>
-        <w:autoSpaceDN w:val="0"/>
-        <w:adjustRightInd w:val="0"/>
-        <w:spacing w:after="0" w:line="240" w:lineRule="auto"/>
-        <w:jc w:val="both"/>
-        <w:rPr>
-          <w:rFonts w:ascii="TimesNewRomanPSMT" w:hAnsi="TimesNewRomanPSMT" w:cs="TimesNewRomanPSMT"/>
-          <w:b/>
-          <w:bCs/>
-          <w:sz w:val="24"/>
-          <w:szCs w:val="24"/>
-        </w:rPr>
-      </w:pPr>
-    </w:p>
-    <w:p>
-      <w:pPr>
-        <w:autoSpaceDE w:val="0"/>
-        <w:autoSpaceDN w:val="0"/>
-        <w:adjustRightInd w:val="0"/>
-        <w:spacing w:after="0" w:line="240" w:lineRule="auto"/>
-        <w:jc w:val="both"/>
-        <w:rPr>
-          <w:rFonts w:ascii="TimesNewRomanPSMT" w:hAnsi="TimesNewRomanPSMT" w:cs="TimesNewRomanPSMT"/>
-          <w:b/>
-          <w:bCs/>
-          <w:sz w:val="24"/>
-          <w:szCs w:val="24"/>
-        </w:rPr>
-      </w:pPr>
-      <w:r>
-        <w:rPr>
-          <w:rFonts w:ascii="TimesNewRomanPSMT" w:hAnsi="TimesNewRomanPSMT" w:cs="TimesNewRomanPSMT"/>
-          <w:sz w:val="24"/>
-          <w:szCs w:val="24"/>
-        </w:rPr>
-        <w:t xml:space="preserve">3) Discutez de la fiabilité de chaque mode. Selon vous, quel(s) mode(s) est le plus fiable? </w:t>
-      </w:r>
-      <w:r>
-        <w:rPr>
-          <w:rFonts w:ascii="TimesNewRomanPSMT" w:hAnsi="TimesNewRomanPSMT" w:cs="TimesNewRomanPSMT"/>
-          <w:b/>
-          <w:bCs/>
-          <w:sz w:val="24"/>
-          <w:szCs w:val="24"/>
-        </w:rPr>
-        <w:t>(0.5</w:t>
-      </w:r>
-      <w:r>
-        <w:rPr>
-          <w:rFonts w:ascii="TimesNewRomanPSMT" w:hAnsi="TimesNewRomanPSMT" w:cs="TimesNewRomanPSMT"/>
-          <w:b/>
-          <w:bCs/>
-          <w:sz w:val="24"/>
-          <w:szCs w:val="24"/>
-        </w:rPr>
-        <w:t xml:space="preserve"> </w:t>
-      </w:r>
-      <w:r>
-        <w:rPr>
-          <w:rFonts w:ascii="TimesNewRomanPSMT" w:hAnsi="TimesNewRomanPSMT" w:cs="TimesNewRomanPSMT"/>
-          <w:b/>
-          <w:bCs/>
-          <w:sz w:val="24"/>
-          <w:szCs w:val="24"/>
-        </w:rPr>
-        <w:t>point)</w:t>
-      </w:r>
-    </w:p>
-    <w:p>
-      <w:pPr>
-        <w:autoSpaceDE w:val="0"/>
-        <w:autoSpaceDN w:val="0"/>
-        <w:adjustRightInd w:val="0"/>
-        <w:spacing w:after="0" w:line="240" w:lineRule="auto"/>
-        <w:jc w:val="both"/>
-        <w:rPr>
-          <w:rFonts w:ascii="TimesNewRomanPSMT" w:hAnsi="TimesNewRomanPSMT" w:cs="TimesNewRomanPSMT"/>
-          <w:b/>
-          <w:bCs/>
-          <w:sz w:val="24"/>
-          <w:szCs w:val="24"/>
-        </w:rPr>
-      </w:pPr>
-    </w:p>
-    <w:p>
-      <w:pPr>
-        <w:autoSpaceDE w:val="0"/>
-        <w:autoSpaceDN w:val="0"/>
-        <w:adjustRightInd w:val="0"/>
-        <w:spacing w:after="0" w:line="240" w:lineRule="auto"/>
-        <w:jc w:val="both"/>
-        <w:rPr>
-          <w:rFonts w:ascii="TimesNewRomanPSMT" w:hAnsi="TimesNewRomanPSMT" w:cs="TimesNewRomanPSMT"/>
-          <w:b/>
-          <w:bCs/>
-          <w:sz w:val="24"/>
-          <w:szCs w:val="24"/>
-        </w:rPr>
-      </w:pPr>
-    </w:p>
-    <w:p>
-      <w:pPr>
-        <w:autoSpaceDE w:val="0"/>
-        <w:autoSpaceDN w:val="0"/>
-        <w:adjustRightInd w:val="0"/>
-        <w:spacing w:after="0" w:line="240" w:lineRule="auto"/>
-        <w:jc w:val="both"/>
-        <w:rPr>
-          <w:rFonts w:ascii="TimesNewRomanPSMT" w:hAnsi="TimesNewRomanPSMT" w:cs="TimesNewRomanPSMT"/>
-          <w:sz w:val="24"/>
-          <w:szCs w:val="24"/>
-        </w:rPr>
-      </w:pPr>
-      <w:r>
-        <w:rPr>
-          <w:rFonts w:ascii="TimesNewRomanPSMT" w:hAnsi="TimesNewRomanPSMT" w:cs="TimesNewRomanPSMT"/>
-          <w:sz w:val="24"/>
-          <w:szCs w:val="24"/>
-        </w:rPr>
-        <w:t>4) Pour les modes secrets utilisant le protocole TCP, vous avez certainement remarqué à la fin de</w:t>
-      </w:r>
-      <w:r>
-        <w:rPr>
-          <w:rFonts w:ascii="TimesNewRomanPSMT" w:hAnsi="TimesNewRomanPSMT" w:cs="TimesNewRomanPSMT"/>
-          <w:sz w:val="24"/>
-          <w:szCs w:val="24"/>
-        </w:rPr>
-        <w:t xml:space="preserve"> </w:t>
-      </w:r>
-      <w:r>
-        <w:rPr>
-          <w:rFonts w:ascii="TimesNewRomanPSMT" w:hAnsi="TimesNewRomanPSMT" w:cs="TimesNewRomanPSMT"/>
-          <w:sz w:val="24"/>
-          <w:szCs w:val="24"/>
-        </w:rPr>
-        <w:t>la</w:t>
-      </w:r>
-      <w:r>
-        <w:rPr>
-          <w:rFonts w:ascii="TimesNewRomanPSMT" w:hAnsi="TimesNewRomanPSMT" w:cs="TimesNewRomanPSMT"/>
-          <w:sz w:val="24"/>
-          <w:szCs w:val="24"/>
-        </w:rPr>
-        <w:t xml:space="preserve"> </w:t>
-      </w:r>
-      <w:r>
-        <w:rPr>
-          <w:rFonts w:ascii="TimesNewRomanPSMT" w:hAnsi="TimesNewRomanPSMT" w:cs="TimesNewRomanPSMT"/>
-          <w:sz w:val="24"/>
-          <w:szCs w:val="24"/>
-        </w:rPr>
-        <w:t xml:space="preserve">communication un échange FIN, ACK. Expliquez en quoi consiste cet échange. </w:t>
-      </w:r>
-      <w:r>
-        <w:rPr>
-          <w:rFonts w:ascii="TimesNewRomanPSMT" w:hAnsi="TimesNewRomanPSMT" w:cs="TimesNewRomanPSMT"/>
-          <w:b/>
-          <w:bCs/>
-          <w:sz w:val="24"/>
-          <w:szCs w:val="24"/>
-          <w:lang w:val="en-CA"/>
-        </w:rPr>
-        <w:t>(0.5 point)</w:t>
-      </w:r>
-    </w:p>
     <w:sectPr>
-      <w:footerReference w:type="default" r:id="rId9"/>
+      <w:footerReference w:type="default" r:id="rId12"/>
       <w:pgSz w:w="12240" w:h="15840"/>
       <w:pgMar w:top="1440" w:right="1440" w:bottom="1440" w:left="1440" w:header="708" w:footer="708" w:gutter="0"/>
       <w:pgNumType w:start="0"/>
@@ -2795,6 +3884,7 @@
     <w:lsdException w:name="HTML Sample" w:semiHidden="1" w:unhideWhenUsed="1"/>
     <w:lsdException w:name="HTML Typewriter" w:semiHidden="1" w:unhideWhenUsed="1"/>
     <w:lsdException w:name="HTML Variable" w:semiHidden="1" w:unhideWhenUsed="1"/>
+    <w:lsdException w:name="Normal Table" w:semiHidden="1" w:unhideWhenUsed="1"/>
     <w:lsdException w:name="annotation subject" w:semiHidden="1" w:unhideWhenUsed="1"/>
     <w:lsdException w:name="No List" w:semiHidden="1" w:unhideWhenUsed="1"/>
     <w:lsdException w:name="Outline List 1" w:semiHidden="1" w:unhideWhenUsed="1"/>
@@ -2837,8 +3927,11 @@
     <w:lsdException w:name="Table Contemporary" w:semiHidden="1" w:unhideWhenUsed="1"/>
     <w:lsdException w:name="Table Elegant" w:semiHidden="1" w:unhideWhenUsed="1"/>
     <w:lsdException w:name="Table Professional" w:semiHidden="1" w:unhideWhenUsed="1"/>
+    <w:lsdException w:name="Table Subtle 1" w:semiHidden="1" w:unhideWhenUsed="1"/>
     <w:lsdException w:name="Table Subtle 2" w:semiHidden="1" w:unhideWhenUsed="1"/>
     <w:lsdException w:name="Table Web 1" w:semiHidden="1" w:unhideWhenUsed="1"/>
+    <w:lsdException w:name="Table Web 2" w:semiHidden="1" w:unhideWhenUsed="1"/>
+    <w:lsdException w:name="Table Web 3" w:semiHidden="1" w:unhideWhenUsed="1"/>
     <w:lsdException w:name="Balloon Text" w:semiHidden="1" w:unhideWhenUsed="1"/>
     <w:lsdException w:name="Table Grid" w:uiPriority="39"/>
     <w:lsdException w:name="Table Theme" w:semiHidden="1" w:unhideWhenUsed="1"/>
@@ -3098,6 +4191,7 @@
   <w:style w:type="character" w:default="1" w:styleId="DefaultParagraphFont">
     <w:name w:val="Default Paragraph Font"/>
     <w:uiPriority w:val="1"/>
+    <w:semiHidden/>
     <w:unhideWhenUsed/>
   </w:style>
   <w:style w:type="table" w:default="1" w:styleId="TableNormal">

</xml_diff>

<commit_message>
HP : Did my part
</commit_message>
<xml_diff>
--- a/TP3/Rapport.docx
+++ b/TP3/Rapport.docx
@@ -438,7 +438,6 @@
           </w:rPr>
           <w:t xml:space="preserve"> </w:t>
         </w:r>
-        <w:proofErr w:type="spellStart"/>
         <w:r>
           <w:rPr>
             <w:rFonts w:asciiTheme="majorBidi" w:hAnsiTheme="majorBidi" w:cstheme="majorBidi"/>
@@ -452,7 +451,6 @@
           </w:rPr>
           <w:t>Payman</w:t>
         </w:r>
-        <w:proofErr w:type="spellEnd"/>
       </w:hyperlink>
       <w:r>
         <w:rPr>
@@ -778,9 +776,20 @@
           <w:bCs/>
           <w:sz w:val="24"/>
           <w:szCs w:val="24"/>
+          <w:lang w:val="fr-FR" w:bidi="he-IL"/>
+        </w:rPr>
+      </w:pPr>
+      <w:r>
+        <w:rPr>
+          <w:rFonts w:ascii="TimesNewRomanPSMT" w:hAnsi="TimesNewRomanPSMT" w:cs="TimesNewRomanPSMT"/>
+          <w:color w:val="FF0000"/>
+          <w:sz w:val="24"/>
+          <w:szCs w:val="24"/>
           <w:lang w:bidi="he-IL"/>
         </w:rPr>
-      </w:pPr>
+        <w:t>(</w:t>
+      </w:r>
+      <w:proofErr w:type="gramStart"/>
       <w:r>
         <w:rPr>
           <w:rFonts w:ascii="TimesNewRomanPSMT" w:hAnsi="TimesNewRomanPSMT" w:cs="TimesNewRomanPSMT"/>
@@ -789,9 +798,9 @@
           <w:szCs w:val="24"/>
           <w:lang w:bidi="he-IL"/>
         </w:rPr>
-        <w:t>(</w:t>
-      </w:r>
-      <w:proofErr w:type="gramStart"/>
+        <w:t>pas</w:t>
+      </w:r>
+      <w:proofErr w:type="gramEnd"/>
       <w:r>
         <w:rPr>
           <w:rFonts w:ascii="TimesNewRomanPSMT" w:hAnsi="TimesNewRomanPSMT" w:cs="TimesNewRomanPSMT"/>
@@ -800,9 +809,8 @@
           <w:szCs w:val="24"/>
           <w:lang w:bidi="he-IL"/>
         </w:rPr>
-        <w:t>pas</w:t>
-      </w:r>
-      <w:proofErr w:type="gramEnd"/>
+        <w:t xml:space="preserve"> sûr)</w:t>
+      </w:r>
       <w:r>
         <w:rPr>
           <w:rFonts w:ascii="TimesNewRomanPSMT" w:hAnsi="TimesNewRomanPSMT" w:cs="TimesNewRomanPSMT"/>
@@ -811,21 +819,43 @@
           <w:szCs w:val="24"/>
           <w:lang w:bidi="he-IL"/>
         </w:rPr>
-        <w:t xml:space="preserve"> sûr)</w:t>
-      </w:r>
-    </w:p>
-    <w:p>
-      <w:pPr>
-        <w:autoSpaceDE w:val="0"/>
-        <w:autoSpaceDN w:val="0"/>
-        <w:adjustRightInd w:val="0"/>
-        <w:spacing w:after="0" w:line="240" w:lineRule="auto"/>
-        <w:jc w:val="both"/>
-        <w:rPr>
-          <w:rFonts w:ascii="TimesNewRomanPSMT" w:hAnsi="TimesNewRomanPSMT" w:cs="TimesNewRomanPSMT"/>
-          <w:sz w:val="24"/>
-          <w:szCs w:val="24"/>
-          <w:lang w:val="en-CA" w:bidi="he-IL"/>
+        <w:t xml:space="preserve"> Je mettrai pas le </w:t>
+      </w:r>
+      <w:proofErr w:type="spellStart"/>
+      <w:r>
+        <w:rPr>
+          <w:rFonts w:ascii="TimesNewRomanPSMT" w:hAnsi="TimesNewRomanPSMT" w:cs="TimesNewRomanPSMT"/>
+          <w:color w:val="FF0000"/>
+          <w:sz w:val="24"/>
+          <w:szCs w:val="24"/>
+          <w:lang w:bidi="he-IL"/>
+        </w:rPr>
+        <w:t>tcp.port</w:t>
+      </w:r>
+      <w:proofErr w:type="spellEnd"/>
+      <w:r>
+        <w:rPr>
+          <w:rFonts w:ascii="TimesNewRomanPSMT" w:hAnsi="TimesNewRomanPSMT" w:cs="TimesNewRomanPSMT"/>
+          <w:color w:val="FF0000"/>
+          <w:sz w:val="24"/>
+          <w:szCs w:val="24"/>
+          <w:lang w:bidi="he-IL"/>
+        </w:rPr>
+        <w:t xml:space="preserve"> parce que je pourrais en choisir un autre mais le 127.0.0.1 reste vrai parce qu’il est mentionné dans l’énoncé.</w:t>
+      </w:r>
+    </w:p>
+    <w:p>
+      <w:pPr>
+        <w:autoSpaceDE w:val="0"/>
+        <w:autoSpaceDN w:val="0"/>
+        <w:adjustRightInd w:val="0"/>
+        <w:spacing w:after="0" w:line="240" w:lineRule="auto"/>
+        <w:jc w:val="both"/>
+        <w:rPr>
+          <w:rFonts w:ascii="TimesNewRomanPSMT" w:hAnsi="TimesNewRomanPSMT" w:cs="TimesNewRomanPSMT"/>
+          <w:sz w:val="24"/>
+          <w:szCs w:val="24"/>
+          <w:lang w:val="fr-FR" w:bidi="he-IL"/>
         </w:rPr>
       </w:pPr>
       <w:proofErr w:type="spellStart"/>
@@ -877,7 +907,7 @@
           <w:szCs w:val="24"/>
           <w:lang w:val="en-CA" w:bidi="he-IL"/>
         </w:rPr>
-        <w:t>eq</w:t>
+        <w:t>==</w:t>
       </w:r>
       <w:r>
         <w:rPr>
@@ -895,88 +925,298 @@
           <w:szCs w:val="24"/>
           <w:lang w:val="en-CA" w:bidi="he-IL"/>
         </w:rPr>
+        <w:t xml:space="preserve">. </w:t>
+      </w:r>
+      <w:r>
+        <w:rPr>
+          <w:rFonts w:ascii="TimesNewRomanPSMT" w:hAnsi="TimesNewRomanPSMT" w:cs="TimesNewRomanPSMT"/>
+          <w:sz w:val="24"/>
+          <w:szCs w:val="24"/>
+          <w:lang w:val="fr-FR" w:bidi="he-IL"/>
+        </w:rPr>
+        <w:t>Ce filtre nous permet d</w:t>
+      </w:r>
+      <w:r>
+        <w:rPr>
+          <w:rFonts w:ascii="TimesNewRomanPSMT" w:hAnsi="TimesNewRomanPSMT" w:cs="TimesNewRomanPSMT"/>
+          <w:sz w:val="24"/>
+          <w:szCs w:val="24"/>
+          <w:lang w:val="fr-FR" w:bidi="he-IL"/>
+        </w:rPr>
+        <w:t>e visualiser seulement les communications entre le client et le serveur qui sont tous les deux sur l</w:t>
+      </w:r>
+      <w:r>
+        <w:rPr>
+          <w:rFonts w:ascii="TimesNewRomanPSMT" w:hAnsi="TimesNewRomanPSMT" w:cs="TimesNewRomanPSMT"/>
+          <w:sz w:val="24"/>
+          <w:szCs w:val="24"/>
+          <w:lang w:val="fr-FR" w:bidi="he-IL"/>
+        </w:rPr>
+        <w:t>’</w:t>
+      </w:r>
+      <w:proofErr w:type="spellStart"/>
+      <w:r>
+        <w:rPr>
+          <w:rFonts w:ascii="TimesNewRomanPSMT" w:hAnsi="TimesNewRomanPSMT" w:cs="TimesNewRomanPSMT"/>
+          <w:sz w:val="24"/>
+          <w:szCs w:val="24"/>
+          <w:lang w:val="fr-FR" w:bidi="he-IL"/>
+        </w:rPr>
+        <w:t>addresse</w:t>
+      </w:r>
+      <w:proofErr w:type="spellEnd"/>
+      <w:r>
+        <w:rPr>
+          <w:rFonts w:ascii="TimesNewRomanPSMT" w:hAnsi="TimesNewRomanPSMT" w:cs="TimesNewRomanPSMT"/>
+          <w:sz w:val="24"/>
+          <w:szCs w:val="24"/>
+          <w:lang w:val="fr-FR" w:bidi="he-IL"/>
+        </w:rPr>
+        <w:t xml:space="preserve"> IP 127.0.0.1.</w:t>
+      </w:r>
+    </w:p>
+    <w:p>
+      <w:pPr>
+        <w:autoSpaceDE w:val="0"/>
+        <w:autoSpaceDN w:val="0"/>
+        <w:adjustRightInd w:val="0"/>
+        <w:spacing w:after="0" w:line="240" w:lineRule="auto"/>
+        <w:jc w:val="both"/>
+        <w:rPr>
+          <w:rFonts w:ascii="TimesNewRomanPSMT" w:hAnsi="TimesNewRomanPSMT" w:cs="TimesNewRomanPSMT"/>
+          <w:sz w:val="24"/>
+          <w:szCs w:val="24"/>
+          <w:lang w:val="fr-FR" w:bidi="he-IL"/>
+        </w:rPr>
+      </w:pPr>
+    </w:p>
+    <w:p>
+      <w:pPr>
+        <w:autoSpaceDE w:val="0"/>
+        <w:autoSpaceDN w:val="0"/>
+        <w:adjustRightInd w:val="0"/>
+        <w:spacing w:after="0" w:line="240" w:lineRule="auto"/>
+        <w:jc w:val="both"/>
+        <w:rPr>
+          <w:rFonts w:ascii="TimesNewRomanPSMT" w:hAnsi="TimesNewRomanPSMT" w:cs="TimesNewRomanPSMT"/>
+          <w:b/>
+          <w:bCs/>
+          <w:sz w:val="24"/>
+          <w:szCs w:val="24"/>
+          <w:lang w:bidi="he-IL"/>
+        </w:rPr>
+      </w:pPr>
+      <w:r>
+        <w:rPr>
+          <w:rFonts w:ascii="TimesNewRomanPSMT" w:hAnsi="TimesNewRomanPSMT" w:cs="TimesNewRomanPSMT"/>
+          <w:sz w:val="24"/>
+          <w:szCs w:val="24"/>
+          <w:lang w:bidi="he-IL"/>
+        </w:rPr>
+        <w:t>2) À la lumière de vos observations, dites quel protocole de la couche 4 est utilisé pour la</w:t>
+      </w:r>
+      <w:r>
+        <w:rPr>
+          <w:rFonts w:ascii="TimesNewRomanPSMT" w:hAnsi="TimesNewRomanPSMT" w:cs="TimesNewRomanPSMT"/>
+          <w:sz w:val="24"/>
+          <w:szCs w:val="24"/>
+          <w:lang w:bidi="he-IL"/>
+        </w:rPr>
         <w:t xml:space="preserve"> </w:t>
       </w:r>
-    </w:p>
-    <w:p>
-      <w:pPr>
-        <w:autoSpaceDE w:val="0"/>
-        <w:autoSpaceDN w:val="0"/>
-        <w:adjustRightInd w:val="0"/>
-        <w:spacing w:after="0" w:line="240" w:lineRule="auto"/>
-        <w:jc w:val="both"/>
-        <w:rPr>
-          <w:rFonts w:ascii="TimesNewRomanPSMT" w:hAnsi="TimesNewRomanPSMT" w:cs="TimesNewRomanPSMT"/>
-          <w:sz w:val="24"/>
-          <w:szCs w:val="24"/>
-          <w:lang w:val="en-CA" w:bidi="he-IL"/>
-        </w:rPr>
-      </w:pPr>
-      <w:bookmarkStart w:id="0" w:name="_GoBack"/>
-      <w:bookmarkEnd w:id="0"/>
-    </w:p>
-    <w:p>
-      <w:pPr>
-        <w:autoSpaceDE w:val="0"/>
-        <w:autoSpaceDN w:val="0"/>
-        <w:adjustRightInd w:val="0"/>
-        <w:spacing w:after="0" w:line="240" w:lineRule="auto"/>
-        <w:jc w:val="both"/>
-        <w:rPr>
-          <w:rFonts w:ascii="TimesNewRomanPSMT" w:hAnsi="TimesNewRomanPSMT" w:cs="TimesNewRomanPSMT"/>
-          <w:b/>
-          <w:bCs/>
+      <w:r>
+        <w:rPr>
+          <w:rFonts w:ascii="TimesNewRomanPSMT" w:hAnsi="TimesNewRomanPSMT" w:cs="TimesNewRomanPSMT"/>
           <w:sz w:val="24"/>
           <w:szCs w:val="24"/>
           <w:lang w:bidi="he-IL"/>
         </w:rPr>
-      </w:pPr>
-      <w:r>
-        <w:rPr>
-          <w:rFonts w:ascii="TimesNewRomanPSMT" w:hAnsi="TimesNewRomanPSMT" w:cs="TimesNewRomanPSMT"/>
+        <w:t xml:space="preserve">communication entre le client et le serveur. </w:t>
+      </w:r>
+      <w:r>
+        <w:rPr>
+          <w:rFonts w:ascii="TimesNewRomanPSMT" w:hAnsi="TimesNewRomanPSMT" w:cs="TimesNewRomanPSMT"/>
+          <w:b/>
+          <w:bCs/>
           <w:sz w:val="24"/>
           <w:szCs w:val="24"/>
           <w:lang w:bidi="he-IL"/>
         </w:rPr>
-        <w:t>2) À la lumière de vos observations, dites quel protocole de la couche 4 est utilisé pour la</w:t>
-      </w:r>
-      <w:r>
-        <w:rPr>
-          <w:rFonts w:ascii="TimesNewRomanPSMT" w:hAnsi="TimesNewRomanPSMT" w:cs="TimesNewRomanPSMT"/>
+        <w:t>(0.5 point)</w:t>
+      </w:r>
+    </w:p>
+    <w:p>
+      <w:pPr>
+        <w:autoSpaceDE w:val="0"/>
+        <w:autoSpaceDN w:val="0"/>
+        <w:adjustRightInd w:val="0"/>
+        <w:spacing w:after="0" w:line="240" w:lineRule="auto"/>
+        <w:jc w:val="both"/>
+        <w:rPr>
+          <w:rFonts w:ascii="TimesNewRomanPSMT" w:hAnsi="TimesNewRomanPSMT" w:cs="TimesNewRomanPSMT"/>
+          <w:b/>
+          <w:bCs/>
+          <w:color w:val="FF0000"/>
           <w:sz w:val="24"/>
           <w:szCs w:val="24"/>
           <w:lang w:bidi="he-IL"/>
         </w:rPr>
+      </w:pPr>
+      <w:r>
+        <w:rPr>
+          <w:rFonts w:ascii="TimesNewRomanPSMT" w:hAnsi="TimesNewRomanPSMT" w:cs="TimesNewRomanPSMT"/>
+          <w:b/>
+          <w:bCs/>
+          <w:color w:val="FF0000"/>
+          <w:sz w:val="24"/>
+          <w:szCs w:val="24"/>
+          <w:lang w:bidi="he-IL"/>
+        </w:rPr>
+        <w:t>Pas sûr non plus</w:t>
+      </w:r>
+      <w:r>
+        <w:rPr>
+          <w:rFonts w:ascii="TimesNewRomanPSMT" w:hAnsi="TimesNewRomanPSMT" w:cs="TimesNewRomanPSMT"/>
+          <w:b/>
+          <w:bCs/>
+          <w:color w:val="FF0000"/>
+          <w:sz w:val="24"/>
+          <w:szCs w:val="24"/>
+          <w:lang w:bidi="he-IL"/>
+        </w:rPr>
+        <w:t xml:space="preserve">, car </w:t>
+      </w:r>
+      <w:proofErr w:type="spellStart"/>
+      <w:proofErr w:type="gramStart"/>
+      <w:r>
+        <w:rPr>
+          <w:rFonts w:ascii="TimesNewRomanPSMT" w:hAnsi="TimesNewRomanPSMT" w:cs="TimesNewRomanPSMT"/>
+          <w:b/>
+          <w:bCs/>
+          <w:color w:val="FF0000"/>
+          <w:sz w:val="24"/>
+          <w:szCs w:val="24"/>
+          <w:lang w:bidi="he-IL"/>
+        </w:rPr>
+        <w:t>ca</w:t>
+      </w:r>
+      <w:proofErr w:type="spellEnd"/>
+      <w:proofErr w:type="gramEnd"/>
+      <w:r>
+        <w:rPr>
+          <w:rFonts w:ascii="TimesNewRomanPSMT" w:hAnsi="TimesNewRomanPSMT" w:cs="TimesNewRomanPSMT"/>
+          <w:b/>
+          <w:bCs/>
+          <w:color w:val="FF0000"/>
+          <w:sz w:val="24"/>
+          <w:szCs w:val="24"/>
+          <w:lang w:bidi="he-IL"/>
+        </w:rPr>
+        <w:t xml:space="preserve"> peut </w:t>
+      </w:r>
+      <w:proofErr w:type="spellStart"/>
+      <w:r>
+        <w:rPr>
+          <w:rFonts w:ascii="TimesNewRomanPSMT" w:hAnsi="TimesNewRomanPSMT" w:cs="TimesNewRomanPSMT"/>
+          <w:b/>
+          <w:bCs/>
+          <w:color w:val="FF0000"/>
+          <w:sz w:val="24"/>
+          <w:szCs w:val="24"/>
+          <w:lang w:bidi="he-IL"/>
+        </w:rPr>
+        <w:t>êre</w:t>
+      </w:r>
+      <w:proofErr w:type="spellEnd"/>
+      <w:r>
+        <w:rPr>
+          <w:rFonts w:ascii="TimesNewRomanPSMT" w:hAnsi="TimesNewRomanPSMT" w:cs="TimesNewRomanPSMT"/>
+          <w:b/>
+          <w:bCs/>
+          <w:color w:val="FF0000"/>
+          <w:sz w:val="24"/>
+          <w:szCs w:val="24"/>
+          <w:lang w:bidi="he-IL"/>
+        </w:rPr>
+        <w:t xml:space="preserve"> RSL (radio </w:t>
+      </w:r>
+      <w:proofErr w:type="spellStart"/>
+      <w:r>
+        <w:rPr>
+          <w:rFonts w:ascii="TimesNewRomanPSMT" w:hAnsi="TimesNewRomanPSMT" w:cs="TimesNewRomanPSMT"/>
+          <w:b/>
+          <w:bCs/>
+          <w:color w:val="FF0000"/>
+          <w:sz w:val="24"/>
+          <w:szCs w:val="24"/>
+          <w:lang w:bidi="he-IL"/>
+        </w:rPr>
+        <w:t>signal</w:t>
+      </w:r>
+      <w:r>
+        <w:rPr>
+          <w:rFonts w:ascii="TimesNewRomanPSMT" w:hAnsi="TimesNewRomanPSMT" w:cs="TimesNewRomanPSMT"/>
+          <w:b/>
+          <w:bCs/>
+          <w:color w:val="FF0000"/>
+          <w:sz w:val="24"/>
+          <w:szCs w:val="24"/>
+          <w:lang w:bidi="he-IL"/>
+        </w:rPr>
+        <w:t>l</w:t>
+      </w:r>
+      <w:r>
+        <w:rPr>
+          <w:rFonts w:ascii="TimesNewRomanPSMT" w:hAnsi="TimesNewRomanPSMT" w:cs="TimesNewRomanPSMT"/>
+          <w:b/>
+          <w:bCs/>
+          <w:color w:val="FF0000"/>
+          <w:sz w:val="24"/>
+          <w:szCs w:val="24"/>
+          <w:lang w:bidi="he-IL"/>
+        </w:rPr>
+        <w:t>ing</w:t>
+      </w:r>
+      <w:proofErr w:type="spellEnd"/>
+      <w:r>
+        <w:rPr>
+          <w:rFonts w:ascii="TimesNewRomanPSMT" w:hAnsi="TimesNewRomanPSMT" w:cs="TimesNewRomanPSMT"/>
+          <w:b/>
+          <w:bCs/>
+          <w:color w:val="FF0000"/>
+          <w:sz w:val="24"/>
+          <w:szCs w:val="24"/>
+          <w:lang w:bidi="he-IL"/>
+        </w:rPr>
         <w:t xml:space="preserve"> </w:t>
       </w:r>
-      <w:r>
-        <w:rPr>
-          <w:rFonts w:ascii="TimesNewRomanPSMT" w:hAnsi="TimesNewRomanPSMT" w:cs="TimesNewRomanPSMT"/>
+      <w:proofErr w:type="spellStart"/>
+      <w:r>
+        <w:rPr>
+          <w:rFonts w:ascii="TimesNewRomanPSMT" w:hAnsi="TimesNewRomanPSMT" w:cs="TimesNewRomanPSMT"/>
+          <w:b/>
+          <w:bCs/>
+          <w:color w:val="FF0000"/>
           <w:sz w:val="24"/>
           <w:szCs w:val="24"/>
           <w:lang w:bidi="he-IL"/>
         </w:rPr>
-        <w:t xml:space="preserve">communication entre le client et le serveur. </w:t>
-      </w:r>
-      <w:r>
-        <w:rPr>
-          <w:rFonts w:ascii="TimesNewRomanPSMT" w:hAnsi="TimesNewRomanPSMT" w:cs="TimesNewRomanPSMT"/>
-          <w:b/>
-          <w:bCs/>
+        <w:t>link</w:t>
+      </w:r>
+      <w:proofErr w:type="spellEnd"/>
+      <w:r>
+        <w:rPr>
+          <w:rFonts w:ascii="TimesNewRomanPSMT" w:hAnsi="TimesNewRomanPSMT" w:cs="TimesNewRomanPSMT"/>
+          <w:b/>
+          <w:bCs/>
+          <w:color w:val="FF0000"/>
           <w:sz w:val="24"/>
           <w:szCs w:val="24"/>
           <w:lang w:bidi="he-IL"/>
         </w:rPr>
-        <w:t>(0.5 point)</w:t>
-      </w:r>
-    </w:p>
-    <w:p>
-      <w:pPr>
-        <w:autoSpaceDE w:val="0"/>
-        <w:autoSpaceDN w:val="0"/>
-        <w:adjustRightInd w:val="0"/>
-        <w:spacing w:after="0" w:line="240" w:lineRule="auto"/>
-        <w:jc w:val="both"/>
+        <w:t>), mais je pense pas</w:t>
+      </w:r>
+      <w:r>
         <w:rPr>
           <w:rFonts w:ascii="TimesNewRomanPSMT" w:hAnsi="TimesNewRomanPSMT" w:cs="TimesNewRomanPSMT"/>
           <w:b/>
@@ -986,7 +1226,9 @@
           <w:szCs w:val="24"/>
           <w:lang w:bidi="he-IL"/>
         </w:rPr>
-      </w:pPr>
+        <w:t xml:space="preserve">. Par contre le </w:t>
+      </w:r>
+      <w:proofErr w:type="spellStart"/>
       <w:r>
         <w:rPr>
           <w:rFonts w:ascii="TimesNewRomanPSMT" w:hAnsi="TimesNewRomanPSMT" w:cs="TimesNewRomanPSMT"/>
@@ -997,8 +1239,9 @@
           <w:szCs w:val="24"/>
           <w:lang w:bidi="he-IL"/>
         </w:rPr>
-        <w:t>Pas sûr non plus</w:t>
-      </w:r>
+        <w:t>protocol</w:t>
+      </w:r>
+      <w:proofErr w:type="spellEnd"/>
       <w:r>
         <w:rPr>
           <w:rFonts w:ascii="TimesNewRomanPSMT" w:hAnsi="TimesNewRomanPSMT" w:cs="TimesNewRomanPSMT"/>
@@ -1009,7 +1252,33 @@
           <w:szCs w:val="24"/>
           <w:lang w:bidi="he-IL"/>
         </w:rPr>
-        <w:t xml:space="preserve">, car </w:t>
+        <w:t xml:space="preserve"> OML (transmission control </w:t>
+      </w:r>
+      <w:proofErr w:type="spellStart"/>
+      <w:r>
+        <w:rPr>
+          <w:rFonts w:ascii="TimesNewRomanPSMT" w:hAnsi="TimesNewRomanPSMT" w:cs="TimesNewRomanPSMT"/>
+          <w:b/>
+          <w:bCs/>
+          <w:color w:val="FF0000"/>
+          <w:sz w:val="24"/>
+          <w:szCs w:val="24"/>
+          <w:lang w:bidi="he-IL"/>
+        </w:rPr>
+        <w:t>protocol</w:t>
+      </w:r>
+      <w:proofErr w:type="spellEnd"/>
+      <w:r>
+        <w:rPr>
+          <w:rFonts w:ascii="TimesNewRomanPSMT" w:hAnsi="TimesNewRomanPSMT" w:cs="TimesNewRomanPSMT"/>
+          <w:b/>
+          <w:bCs/>
+          <w:color w:val="FF0000"/>
+          <w:sz w:val="24"/>
+          <w:szCs w:val="24"/>
+          <w:lang w:bidi="he-IL"/>
+        </w:rPr>
+        <w:t xml:space="preserve">) contient </w:t>
       </w:r>
       <w:proofErr w:type="gramStart"/>
       <w:r>
@@ -1022,7 +1291,7 @@
           <w:szCs w:val="24"/>
           <w:lang w:bidi="he-IL"/>
         </w:rPr>
-        <w:t>ca</w:t>
+        <w:t>tous les données</w:t>
       </w:r>
       <w:proofErr w:type="gramEnd"/>
       <w:r>
@@ -1035,7 +1304,57 @@
           <w:szCs w:val="24"/>
           <w:lang w:bidi="he-IL"/>
         </w:rPr>
-        <w:t xml:space="preserve"> peut </w:t>
+        <w:t xml:space="preserve"> à mon avis, car il contient beaucoup de données.</w:t>
+      </w:r>
+      <w:r>
+        <w:rPr>
+          <w:rFonts w:ascii="TimesNewRomanPSMT" w:hAnsi="TimesNewRomanPSMT" w:cs="TimesNewRomanPSMT"/>
+          <w:b/>
+          <w:bCs/>
+          <w:color w:val="FF0000"/>
+          <w:sz w:val="24"/>
+          <w:szCs w:val="24"/>
+          <w:lang w:bidi="he-IL"/>
+        </w:rPr>
+        <w:t xml:space="preserve"> </w:t>
+      </w:r>
+      <w:r>
+        <w:rPr>
+          <w:rFonts w:ascii="TimesNewRomanPSMT" w:hAnsi="TimesNewRomanPSMT" w:cs="TimesNewRomanPSMT"/>
+          <w:b/>
+          <w:bCs/>
+          <w:color w:val="FF0000"/>
+          <w:sz w:val="24"/>
+          <w:szCs w:val="24"/>
+          <w:lang w:bidi="he-IL"/>
+        </w:rPr>
+        <w:t xml:space="preserve">Non pour RSL car il vient de la couche 3 (wiki). </w:t>
+      </w:r>
+      <w:proofErr w:type="gramStart"/>
+      <w:r>
+        <w:rPr>
+          <w:rFonts w:ascii="TimesNewRomanPSMT" w:hAnsi="TimesNewRomanPSMT" w:cs="TimesNewRomanPSMT"/>
+          <w:b/>
+          <w:bCs/>
+          <w:color w:val="FF0000"/>
+          <w:sz w:val="24"/>
+          <w:szCs w:val="24"/>
+          <w:lang w:bidi="he-IL"/>
+        </w:rPr>
+        <w:t>Je dirais pas</w:t>
+      </w:r>
+      <w:proofErr w:type="gramEnd"/>
+      <w:r>
+        <w:rPr>
+          <w:rFonts w:ascii="TimesNewRomanPSMT" w:hAnsi="TimesNewRomanPSMT" w:cs="TimesNewRomanPSMT"/>
+          <w:b/>
+          <w:bCs/>
+          <w:color w:val="FF0000"/>
+          <w:sz w:val="24"/>
+          <w:szCs w:val="24"/>
+          <w:lang w:bidi="he-IL"/>
+        </w:rPr>
+        <w:t xml:space="preserve"> OML </w:t>
       </w:r>
       <w:proofErr w:type="spellStart"/>
       <w:r>
@@ -1048,7 +1367,7 @@
           <w:szCs w:val="24"/>
           <w:lang w:bidi="he-IL"/>
         </w:rPr>
-        <w:t>êre</w:t>
+        <w:t>cuz</w:t>
       </w:r>
       <w:proofErr w:type="spellEnd"/>
       <w:r>
@@ -1061,7 +1380,7 @@
           <w:szCs w:val="24"/>
           <w:lang w:bidi="he-IL"/>
         </w:rPr>
-        <w:t xml:space="preserve"> RSL (radio </w:t>
+        <w:t xml:space="preserve"> il s’occupe juste du transfert </w:t>
       </w:r>
       <w:proofErr w:type="spellStart"/>
       <w:r>
@@ -1074,8 +1393,9 @@
           <w:szCs w:val="24"/>
           <w:lang w:bidi="he-IL"/>
         </w:rPr>
-        <w:t>signal</w:t>
-      </w:r>
+        <w:t>dimage</w:t>
+      </w:r>
+      <w:proofErr w:type="spellEnd"/>
       <w:r>
         <w:rPr>
           <w:rFonts w:ascii="TimesNewRomanPSMT" w:hAnsi="TimesNewRomanPSMT" w:cs="TimesNewRomanPSMT"/>
@@ -1086,8 +1406,9 @@
           <w:szCs w:val="24"/>
           <w:lang w:bidi="he-IL"/>
         </w:rPr>
-        <w:t>l</w:t>
-      </w:r>
+        <w:t xml:space="preserve"> i </w:t>
+      </w:r>
+      <w:proofErr w:type="spellStart"/>
       <w:r>
         <w:rPr>
           <w:rFonts w:ascii="TimesNewRomanPSMT" w:hAnsi="TimesNewRomanPSMT" w:cs="TimesNewRomanPSMT"/>
@@ -1098,7 +1419,7 @@
           <w:szCs w:val="24"/>
           <w:lang w:bidi="he-IL"/>
         </w:rPr>
-        <w:t>ing</w:t>
+        <w:t>guess</w:t>
       </w:r>
       <w:proofErr w:type="spellEnd"/>
       <w:r>
@@ -1111,123 +1432,7 @@
           <w:szCs w:val="24"/>
           <w:lang w:bidi="he-IL"/>
         </w:rPr>
-        <w:t xml:space="preserve"> </w:t>
-      </w:r>
-      <w:proofErr w:type="spellStart"/>
-      <w:r>
-        <w:rPr>
-          <w:rFonts w:ascii="TimesNewRomanPSMT" w:hAnsi="TimesNewRomanPSMT" w:cs="TimesNewRomanPSMT"/>
-          <w:b/>
-          <w:bCs/>
-          <w:color w:val="FF0000"/>
-          <w:sz w:val="24"/>
-          <w:szCs w:val="24"/>
-          <w:lang w:bidi="he-IL"/>
-        </w:rPr>
-        <w:t>link</w:t>
-      </w:r>
-      <w:proofErr w:type="spellEnd"/>
-      <w:r>
-        <w:rPr>
-          <w:rFonts w:ascii="TimesNewRomanPSMT" w:hAnsi="TimesNewRomanPSMT" w:cs="TimesNewRomanPSMT"/>
-          <w:b/>
-          <w:bCs/>
-          <w:color w:val="FF0000"/>
-          <w:sz w:val="24"/>
-          <w:szCs w:val="24"/>
-          <w:lang w:bidi="he-IL"/>
-        </w:rPr>
-        <w:t>), mais je pense pas</w:t>
-      </w:r>
-      <w:r>
-        <w:rPr>
-          <w:rFonts w:ascii="TimesNewRomanPSMT" w:hAnsi="TimesNewRomanPSMT" w:cs="TimesNewRomanPSMT"/>
-          <w:b/>
-          <w:bCs/>
-          <w:color w:val="FF0000"/>
-          <w:sz w:val="24"/>
-          <w:szCs w:val="24"/>
-          <w:lang w:bidi="he-IL"/>
-        </w:rPr>
-        <w:t xml:space="preserve">. Par contre le </w:t>
-      </w:r>
-      <w:proofErr w:type="spellStart"/>
-      <w:r>
-        <w:rPr>
-          <w:rFonts w:ascii="TimesNewRomanPSMT" w:hAnsi="TimesNewRomanPSMT" w:cs="TimesNewRomanPSMT"/>
-          <w:b/>
-          <w:bCs/>
-          <w:color w:val="FF0000"/>
-          <w:sz w:val="24"/>
-          <w:szCs w:val="24"/>
-          <w:lang w:bidi="he-IL"/>
-        </w:rPr>
-        <w:t>protocol</w:t>
-      </w:r>
-      <w:proofErr w:type="spellEnd"/>
-      <w:r>
-        <w:rPr>
-          <w:rFonts w:ascii="TimesNewRomanPSMT" w:hAnsi="TimesNewRomanPSMT" w:cs="TimesNewRomanPSMT"/>
-          <w:b/>
-          <w:bCs/>
-          <w:color w:val="FF0000"/>
-          <w:sz w:val="24"/>
-          <w:szCs w:val="24"/>
-          <w:lang w:bidi="he-IL"/>
-        </w:rPr>
-        <w:t xml:space="preserve"> OML (transmission control </w:t>
-      </w:r>
-      <w:proofErr w:type="spellStart"/>
-      <w:r>
-        <w:rPr>
-          <w:rFonts w:ascii="TimesNewRomanPSMT" w:hAnsi="TimesNewRomanPSMT" w:cs="TimesNewRomanPSMT"/>
-          <w:b/>
-          <w:bCs/>
-          <w:color w:val="FF0000"/>
-          <w:sz w:val="24"/>
-          <w:szCs w:val="24"/>
-          <w:lang w:bidi="he-IL"/>
-        </w:rPr>
-        <w:t>protocol</w:t>
-      </w:r>
-      <w:proofErr w:type="spellEnd"/>
-      <w:r>
-        <w:rPr>
-          <w:rFonts w:ascii="TimesNewRomanPSMT" w:hAnsi="TimesNewRomanPSMT" w:cs="TimesNewRomanPSMT"/>
-          <w:b/>
-          <w:bCs/>
-          <w:color w:val="FF0000"/>
-          <w:sz w:val="24"/>
-          <w:szCs w:val="24"/>
-          <w:lang w:bidi="he-IL"/>
-        </w:rPr>
-        <w:t xml:space="preserve">) contient </w:t>
-      </w:r>
-      <w:proofErr w:type="gramStart"/>
-      <w:r>
-        <w:rPr>
-          <w:rFonts w:ascii="TimesNewRomanPSMT" w:hAnsi="TimesNewRomanPSMT" w:cs="TimesNewRomanPSMT"/>
-          <w:b/>
-          <w:bCs/>
-          <w:color w:val="FF0000"/>
-          <w:sz w:val="24"/>
-          <w:szCs w:val="24"/>
-          <w:lang w:bidi="he-IL"/>
-        </w:rPr>
-        <w:t>tous les données</w:t>
-      </w:r>
-      <w:proofErr w:type="gramEnd"/>
-      <w:r>
-        <w:rPr>
-          <w:rFonts w:ascii="TimesNewRomanPSMT" w:hAnsi="TimesNewRomanPSMT" w:cs="TimesNewRomanPSMT"/>
-          <w:b/>
-          <w:bCs/>
-          <w:color w:val="FF0000"/>
-          <w:sz w:val="24"/>
-          <w:szCs w:val="24"/>
-          <w:lang w:bidi="he-IL"/>
-        </w:rPr>
-        <w:t xml:space="preserve"> à mon avis, car il contient beaucoup de données.</w:t>
+        <w:t>. C’est vraiment TCP qui permet la communication.</w:t>
       </w:r>
     </w:p>
     <w:p>
@@ -1711,254 +1916,434 @@
       <w:r>
         <w:rPr>
           <w:rFonts w:ascii="TimesNewRomanPSMT" w:hAnsi="TimesNewRomanPSMT" w:cs="TimesNewRomanPSMT"/>
+          <w:sz w:val="24"/>
+          <w:szCs w:val="24"/>
+        </w:rPr>
+        <w:t xml:space="preserve">Les 21 premiers paquets </w:t>
+      </w:r>
+      <w:r>
+        <w:rPr>
+          <w:rFonts w:ascii="TimesNewRomanPSMT" w:hAnsi="TimesNewRomanPSMT" w:cs="TimesNewRomanPSMT"/>
+          <w:sz w:val="24"/>
+          <w:szCs w:val="24"/>
+        </w:rPr>
+        <w:t xml:space="preserve">TCP </w:t>
+      </w:r>
+      <w:r>
+        <w:rPr>
+          <w:rFonts w:ascii="TimesNewRomanPSMT" w:hAnsi="TimesNewRomanPSMT" w:cs="TimesNewRomanPSMT"/>
+          <w:sz w:val="24"/>
+          <w:szCs w:val="24"/>
+        </w:rPr>
+        <w:t>établies la connexion entre le client et le serveur.</w:t>
+      </w:r>
+      <w:r>
+        <w:rPr>
+          <w:rFonts w:ascii="TimesNewRomanPSMT" w:hAnsi="TimesNewRomanPSMT" w:cs="TimesNewRomanPSMT"/>
+          <w:sz w:val="24"/>
+          <w:szCs w:val="24"/>
+        </w:rPr>
+        <w:t xml:space="preserve"> Parmi ceux-là, le client envoie au serveur 9 paquets TCP</w:t>
+      </w:r>
+      <w:r>
+        <w:rPr>
+          <w:rFonts w:ascii="TimesNewRomanPSMT" w:hAnsi="TimesNewRomanPSMT" w:cs="TimesNewRomanPSMT"/>
+          <w:sz w:val="24"/>
+          <w:szCs w:val="24"/>
+        </w:rPr>
+        <w:t xml:space="preserve"> et 6 RSL</w:t>
+      </w:r>
+      <w:r>
+        <w:rPr>
+          <w:rFonts w:ascii="TimesNewRomanPSMT" w:hAnsi="TimesNewRomanPSMT" w:cs="TimesNewRomanPSMT"/>
+          <w:sz w:val="24"/>
+          <w:szCs w:val="24"/>
+        </w:rPr>
+        <w:t xml:space="preserve"> et le serveur envoie 12 paquets TCP</w:t>
+      </w:r>
+      <w:r>
+        <w:rPr>
+          <w:rFonts w:ascii="TimesNewRomanPSMT" w:hAnsi="TimesNewRomanPSMT" w:cs="TimesNewRomanPSMT"/>
+          <w:sz w:val="24"/>
+          <w:szCs w:val="24"/>
+        </w:rPr>
+        <w:t xml:space="preserve"> et 2 RSL</w:t>
+      </w:r>
+      <w:r>
+        <w:rPr>
+          <w:rFonts w:ascii="TimesNewRomanPSMT" w:hAnsi="TimesNewRomanPSMT" w:cs="TimesNewRomanPSMT"/>
+          <w:sz w:val="24"/>
+          <w:szCs w:val="24"/>
+        </w:rPr>
+        <w:t xml:space="preserve"> au client.</w:t>
+      </w:r>
+    </w:p>
+    <w:p>
+      <w:pPr>
+        <w:autoSpaceDE w:val="0"/>
+        <w:autoSpaceDN w:val="0"/>
+        <w:adjustRightInd w:val="0"/>
+        <w:spacing w:after="0" w:line="240" w:lineRule="auto"/>
+        <w:jc w:val="both"/>
+        <w:rPr>
+          <w:rFonts w:ascii="TimesNewRomanPSMT" w:hAnsi="TimesNewRomanPSMT" w:cs="TimesNewRomanPSMT"/>
+          <w:sz w:val="24"/>
+          <w:szCs w:val="24"/>
+        </w:rPr>
+      </w:pPr>
+    </w:p>
+    <w:p>
+      <w:pPr>
+        <w:autoSpaceDE w:val="0"/>
+        <w:autoSpaceDN w:val="0"/>
+        <w:adjustRightInd w:val="0"/>
+        <w:spacing w:after="0" w:line="240" w:lineRule="auto"/>
+        <w:jc w:val="both"/>
+        <w:rPr>
+          <w:rFonts w:ascii="TimesNewRomanPSMT" w:hAnsi="TimesNewRomanPSMT" w:cs="TimesNewRomanPSMT"/>
+          <w:sz w:val="24"/>
+          <w:szCs w:val="24"/>
+        </w:rPr>
+      </w:pPr>
+      <w:r>
+        <w:rPr>
+          <w:rFonts w:ascii="TimesNewRomanPSMT" w:hAnsi="TimesNewRomanPSMT" w:cs="TimesNewRomanPSMT"/>
+          <w:sz w:val="24"/>
+          <w:szCs w:val="24"/>
+        </w:rPr>
+        <w:t xml:space="preserve">Ensuite, le client envoie un paquet RSL, </w:t>
+      </w:r>
+      <w:r>
+        <w:rPr>
+          <w:rFonts w:ascii="TimesNewRomanPSMT" w:hAnsi="TimesNewRomanPSMT" w:cs="TimesNewRomanPSMT"/>
+          <w:sz w:val="24"/>
+          <w:szCs w:val="24"/>
+        </w:rPr>
+        <w:t>5</w:t>
+      </w:r>
+      <w:r>
+        <w:rPr>
+          <w:rFonts w:ascii="TimesNewRomanPSMT" w:hAnsi="TimesNewRomanPSMT" w:cs="TimesNewRomanPSMT"/>
+          <w:sz w:val="24"/>
+          <w:szCs w:val="24"/>
+        </w:rPr>
+        <w:t xml:space="preserve"> paquets TCP</w:t>
+      </w:r>
+      <w:r>
+        <w:rPr>
+          <w:rFonts w:ascii="TimesNewRomanPSMT" w:hAnsi="TimesNewRomanPSMT" w:cs="TimesNewRomanPSMT"/>
+          <w:sz w:val="24"/>
+          <w:szCs w:val="24"/>
+        </w:rPr>
+        <w:t xml:space="preserve"> et </w:t>
+      </w:r>
+      <w:r>
+        <w:rPr>
+          <w:rFonts w:ascii="TimesNewRomanPSMT" w:hAnsi="TimesNewRomanPSMT" w:cs="TimesNewRomanPSMT"/>
+          <w:sz w:val="24"/>
+          <w:szCs w:val="24"/>
+        </w:rPr>
+        <w:t>un paquet OML (image originale).</w:t>
+      </w:r>
+    </w:p>
+    <w:p>
+      <w:pPr>
+        <w:autoSpaceDE w:val="0"/>
+        <w:autoSpaceDN w:val="0"/>
+        <w:adjustRightInd w:val="0"/>
+        <w:spacing w:after="0" w:line="240" w:lineRule="auto"/>
+        <w:jc w:val="both"/>
+        <w:rPr>
+          <w:rFonts w:ascii="TimesNewRomanPSMT" w:hAnsi="TimesNewRomanPSMT" w:cs="TimesNewRomanPSMT"/>
+          <w:sz w:val="24"/>
+          <w:szCs w:val="24"/>
+        </w:rPr>
+      </w:pPr>
+      <w:r>
+        <w:rPr>
+          <w:rFonts w:ascii="TimesNewRomanPSMT" w:hAnsi="TimesNewRomanPSMT" w:cs="TimesNewRomanPSMT"/>
+          <w:sz w:val="24"/>
+          <w:szCs w:val="24"/>
+        </w:rPr>
+        <w:lastRenderedPageBreak/>
+        <w:t xml:space="preserve">Le serveur envoie </w:t>
+      </w:r>
+      <w:r>
+        <w:rPr>
+          <w:rFonts w:ascii="TimesNewRomanPSMT" w:hAnsi="TimesNewRomanPSMT" w:cs="TimesNewRomanPSMT"/>
+          <w:sz w:val="24"/>
+          <w:szCs w:val="24"/>
+        </w:rPr>
+        <w:t>6</w:t>
+      </w:r>
+      <w:r>
+        <w:rPr>
+          <w:rFonts w:ascii="TimesNewRomanPSMT" w:hAnsi="TimesNewRomanPSMT" w:cs="TimesNewRomanPSMT"/>
+          <w:sz w:val="24"/>
+          <w:szCs w:val="24"/>
+        </w:rPr>
+        <w:t xml:space="preserve"> paquets TCP</w:t>
+      </w:r>
+      <w:r>
+        <w:rPr>
+          <w:rFonts w:ascii="TimesNewRomanPSMT" w:hAnsi="TimesNewRomanPSMT" w:cs="TimesNewRomanPSMT"/>
+          <w:sz w:val="24"/>
+          <w:szCs w:val="24"/>
+        </w:rPr>
+        <w:t xml:space="preserve"> et un </w:t>
+      </w:r>
+      <w:r>
+        <w:rPr>
+          <w:rFonts w:ascii="TimesNewRomanPSMT" w:hAnsi="TimesNewRomanPSMT" w:cs="TimesNewRomanPSMT"/>
+          <w:sz w:val="24"/>
+          <w:szCs w:val="24"/>
+        </w:rPr>
+        <w:t xml:space="preserve">paquet OML (image </w:t>
+      </w:r>
+      <w:proofErr w:type="spellStart"/>
+      <w:r>
+        <w:rPr>
+          <w:rFonts w:ascii="TimesNewRomanPSMT" w:hAnsi="TimesNewRomanPSMT" w:cs="TimesNewRomanPSMT"/>
+          <w:sz w:val="24"/>
+          <w:szCs w:val="24"/>
+        </w:rPr>
+        <w:t>sobelisé</w:t>
+      </w:r>
+      <w:proofErr w:type="spellEnd"/>
+      <w:r>
+        <w:rPr>
+          <w:rFonts w:ascii="TimesNewRomanPSMT" w:hAnsi="TimesNewRomanPSMT" w:cs="TimesNewRomanPSMT"/>
+          <w:sz w:val="24"/>
+          <w:szCs w:val="24"/>
+        </w:rPr>
+        <w:t>).</w:t>
+      </w:r>
+    </w:p>
+    <w:p>
+      <w:pPr>
+        <w:autoSpaceDE w:val="0"/>
+        <w:autoSpaceDN w:val="0"/>
+        <w:adjustRightInd w:val="0"/>
+        <w:spacing w:after="0" w:line="240" w:lineRule="auto"/>
+        <w:jc w:val="both"/>
+        <w:rPr>
+          <w:rFonts w:ascii="TimesNewRomanPSMT" w:hAnsi="TimesNewRomanPSMT" w:cs="TimesNewRomanPSMT"/>
+          <w:sz w:val="24"/>
+          <w:szCs w:val="24"/>
+        </w:rPr>
+      </w:pPr>
+    </w:p>
+    <w:p>
+      <w:pPr>
+        <w:autoSpaceDE w:val="0"/>
+        <w:autoSpaceDN w:val="0"/>
+        <w:adjustRightInd w:val="0"/>
+        <w:spacing w:after="0" w:line="240" w:lineRule="auto"/>
+        <w:jc w:val="both"/>
+        <w:rPr>
+          <w:rFonts w:ascii="TimesNewRomanPSMT" w:hAnsi="TimesNewRomanPSMT" w:cs="TimesNewRomanPSMT"/>
+          <w:sz w:val="24"/>
+          <w:szCs w:val="24"/>
+        </w:rPr>
+      </w:pPr>
+      <w:r>
+        <w:rPr>
+          <w:rFonts w:ascii="TimesNewRomanPSMT" w:hAnsi="TimesNewRomanPSMT" w:cs="TimesNewRomanPSMT"/>
+          <w:sz w:val="24"/>
+          <w:szCs w:val="24"/>
+        </w:rPr>
+        <w:t xml:space="preserve">Alors, le client a envoyé </w:t>
+      </w:r>
+      <w:r>
+        <w:rPr>
+          <w:rFonts w:ascii="TimesNewRomanPSMT" w:hAnsi="TimesNewRomanPSMT" w:cs="TimesNewRomanPSMT"/>
+          <w:sz w:val="24"/>
+          <w:szCs w:val="24"/>
+        </w:rPr>
+        <w:t xml:space="preserve">14 </w:t>
+      </w:r>
+      <w:r>
+        <w:rPr>
+          <w:rFonts w:ascii="TimesNewRomanPSMT" w:hAnsi="TimesNewRomanPSMT" w:cs="TimesNewRomanPSMT"/>
+          <w:sz w:val="24"/>
+          <w:szCs w:val="24"/>
+        </w:rPr>
+        <w:t>paquets</w:t>
+      </w:r>
+      <w:r>
+        <w:rPr>
+          <w:rFonts w:ascii="TimesNewRomanPSMT" w:hAnsi="TimesNewRomanPSMT" w:cs="TimesNewRomanPSMT"/>
+          <w:sz w:val="24"/>
+          <w:szCs w:val="24"/>
+        </w:rPr>
+        <w:t xml:space="preserve"> TCP, 7 paquets RSL et 1 paquet OML, ce qui donne un total de 9 (données TCP) + 83 (données RSL incluant les malformés et les inconnues) + 11362 (données OML) =</w:t>
+      </w:r>
+      <w:r>
+        <w:rPr>
+          <w:rFonts w:ascii="TimesNewRomanPSMT" w:hAnsi="TimesNewRomanPSMT" w:cs="TimesNewRomanPSMT"/>
+          <w:sz w:val="24"/>
+          <w:szCs w:val="24"/>
+        </w:rPr>
+        <w:t xml:space="preserve"> 11454 données.</w:t>
+      </w:r>
+    </w:p>
+    <w:p>
+      <w:pPr>
+        <w:autoSpaceDE w:val="0"/>
+        <w:autoSpaceDN w:val="0"/>
+        <w:adjustRightInd w:val="0"/>
+        <w:spacing w:after="0" w:line="240" w:lineRule="auto"/>
+        <w:jc w:val="both"/>
+        <w:rPr>
+          <w:rFonts w:ascii="TimesNewRomanPSMT" w:hAnsi="TimesNewRomanPSMT" w:cs="TimesNewRomanPSMT"/>
+          <w:sz w:val="24"/>
+          <w:szCs w:val="24"/>
+        </w:rPr>
+      </w:pPr>
+    </w:p>
+    <w:p>
+      <w:pPr>
+        <w:autoSpaceDE w:val="0"/>
+        <w:autoSpaceDN w:val="0"/>
+        <w:adjustRightInd w:val="0"/>
+        <w:spacing w:after="0" w:line="240" w:lineRule="auto"/>
+        <w:jc w:val="both"/>
+        <w:rPr>
+          <w:rFonts w:ascii="TimesNewRomanPSMT" w:hAnsi="TimesNewRomanPSMT" w:cs="TimesNewRomanPSMT"/>
+          <w:sz w:val="24"/>
+          <w:szCs w:val="24"/>
+        </w:rPr>
+      </w:pPr>
+      <w:r>
+        <w:rPr>
+          <w:rFonts w:ascii="TimesNewRomanPSMT" w:hAnsi="TimesNewRomanPSMT" w:cs="TimesNewRomanPSMT"/>
+          <w:sz w:val="24"/>
+          <w:szCs w:val="24"/>
+        </w:rPr>
+        <w:t>Le serveur a envoyé 18 paquets TCP, 2 paquets RSL et 1 paquet OML, ce qui donne un total de 7 (données TCP) + 44 (données RSL</w:t>
+      </w:r>
+      <w:r>
+        <w:rPr>
+          <w:rFonts w:ascii="TimesNewRomanPSMT" w:hAnsi="TimesNewRomanPSMT" w:cs="TimesNewRomanPSMT"/>
+          <w:sz w:val="24"/>
+          <w:szCs w:val="24"/>
+        </w:rPr>
+        <w:t xml:space="preserve"> incluant les malformés et les inconnues</w:t>
+      </w:r>
+      <w:r>
+        <w:rPr>
+          <w:rFonts w:ascii="TimesNewRomanPSMT" w:hAnsi="TimesNewRomanPSMT" w:cs="TimesNewRomanPSMT"/>
+          <w:sz w:val="24"/>
+          <w:szCs w:val="24"/>
+        </w:rPr>
+        <w:t>) + 16638 (données OML) = 16689 données.</w:t>
+      </w:r>
+    </w:p>
+    <w:p>
+      <w:pPr>
+        <w:autoSpaceDE w:val="0"/>
+        <w:autoSpaceDN w:val="0"/>
+        <w:adjustRightInd w:val="0"/>
+        <w:spacing w:after="0" w:line="240" w:lineRule="auto"/>
+        <w:jc w:val="both"/>
+        <w:rPr>
+          <w:rFonts w:ascii="TimesNewRomanPSMT" w:hAnsi="TimesNewRomanPSMT" w:cs="TimesNewRomanPSMT"/>
+          <w:sz w:val="24"/>
+          <w:szCs w:val="24"/>
+        </w:rPr>
+      </w:pPr>
+    </w:p>
+    <w:p>
+      <w:pPr>
+        <w:autoSpaceDE w:val="0"/>
+        <w:autoSpaceDN w:val="0"/>
+        <w:adjustRightInd w:val="0"/>
+        <w:spacing w:after="0" w:line="240" w:lineRule="auto"/>
+        <w:jc w:val="both"/>
+        <w:rPr>
+          <w:rFonts w:ascii="TimesNewRomanPSMT" w:hAnsi="TimesNewRomanPSMT" w:cs="TimesNewRomanPSMT"/>
           <w:color w:val="FF0000"/>
           <w:sz w:val="24"/>
           <w:szCs w:val="24"/>
         </w:rPr>
-        <w:t xml:space="preserve">Note à effacer </w:t>
-      </w:r>
-      <w:r>
-        <w:rPr>
-          <w:rFonts w:ascii="TimesNewRomanPSMT" w:hAnsi="TimesNewRomanPSMT" w:cs="TimesNewRomanPSMT"/>
-          <w:b/>
-          <w:bCs/>
+      </w:pPr>
+      <w:r>
+        <w:rPr>
+          <w:rFonts w:ascii="TimesNewRomanPSMT" w:hAnsi="TimesNewRomanPSMT" w:cs="TimesNewRomanPSMT"/>
           <w:color w:val="FF0000"/>
           <w:sz w:val="24"/>
           <w:szCs w:val="24"/>
         </w:rPr>
-        <w:t xml:space="preserve">: </w:t>
-      </w:r>
-      <w:r>
-        <w:rPr>
-          <w:rFonts w:ascii="TimesNewRomanPSMT" w:hAnsi="TimesNewRomanPSMT" w:cs="TimesNewRomanPSMT"/>
-          <w:b/>
-          <w:bCs/>
-          <w:sz w:val="24"/>
-          <w:szCs w:val="24"/>
-        </w:rPr>
-        <w:t>*quand Dst port : 5000</w:t>
-      </w:r>
-      <w:r>
-        <w:rPr>
-          <w:rFonts w:ascii="TimesNewRomanPSMT" w:hAnsi="TimesNewRomanPSMT" w:cs="TimesNewRomanPSMT"/>
-          <w:sz w:val="24"/>
-          <w:szCs w:val="24"/>
-        </w:rPr>
-        <w:t>* cela veut dire que le client envoie au serveur.</w:t>
-      </w:r>
-    </w:p>
-    <w:p>
-      <w:pPr>
-        <w:autoSpaceDE w:val="0"/>
-        <w:autoSpaceDN w:val="0"/>
-        <w:adjustRightInd w:val="0"/>
-        <w:spacing w:after="0" w:line="240" w:lineRule="auto"/>
-        <w:jc w:val="both"/>
-        <w:rPr>
-          <w:rFonts w:ascii="TimesNewRomanPSMT" w:hAnsi="TimesNewRomanPSMT" w:cs="TimesNewRomanPSMT"/>
-          <w:sz w:val="24"/>
-          <w:szCs w:val="24"/>
-        </w:rPr>
-      </w:pPr>
-    </w:p>
-    <w:p>
-      <w:pPr>
-        <w:autoSpaceDE w:val="0"/>
-        <w:autoSpaceDN w:val="0"/>
-        <w:adjustRightInd w:val="0"/>
-        <w:spacing w:after="0" w:line="240" w:lineRule="auto"/>
-        <w:jc w:val="both"/>
-        <w:rPr>
-          <w:rFonts w:ascii="TimesNewRomanPSMT" w:hAnsi="TimesNewRomanPSMT" w:cs="TimesNewRomanPSMT"/>
-          <w:sz w:val="24"/>
-          <w:szCs w:val="24"/>
-        </w:rPr>
-      </w:pPr>
-      <w:r>
-        <w:rPr>
-          <w:rFonts w:ascii="TimesNewRomanPSMT" w:hAnsi="TimesNewRomanPSMT" w:cs="TimesNewRomanPSMT"/>
-          <w:sz w:val="24"/>
-          <w:szCs w:val="24"/>
-        </w:rPr>
-        <w:t xml:space="preserve">Les 21 premiers paquets </w:t>
-      </w:r>
-      <w:r>
-        <w:rPr>
-          <w:rFonts w:ascii="TimesNewRomanPSMT" w:hAnsi="TimesNewRomanPSMT" w:cs="TimesNewRomanPSMT"/>
-          <w:sz w:val="24"/>
-          <w:szCs w:val="24"/>
-        </w:rPr>
-        <w:t xml:space="preserve">TCP </w:t>
-      </w:r>
-      <w:r>
-        <w:rPr>
-          <w:rFonts w:ascii="TimesNewRomanPSMT" w:hAnsi="TimesNewRomanPSMT" w:cs="TimesNewRomanPSMT"/>
-          <w:sz w:val="24"/>
-          <w:szCs w:val="24"/>
-        </w:rPr>
-        <w:t>établies la connexion entre le client et le serveur.</w:t>
-      </w:r>
-      <w:r>
-        <w:rPr>
-          <w:rFonts w:ascii="TimesNewRomanPSMT" w:hAnsi="TimesNewRomanPSMT" w:cs="TimesNewRomanPSMT"/>
-          <w:sz w:val="24"/>
-          <w:szCs w:val="24"/>
-        </w:rPr>
-        <w:t xml:space="preserve"> Parmi ceux-là, le client envoie au serveur 9 paquets TCP</w:t>
-      </w:r>
-      <w:r>
-        <w:rPr>
-          <w:rFonts w:ascii="TimesNewRomanPSMT" w:hAnsi="TimesNewRomanPSMT" w:cs="TimesNewRomanPSMT"/>
-          <w:sz w:val="24"/>
-          <w:szCs w:val="24"/>
-        </w:rPr>
-        <w:t xml:space="preserve"> et 6 RSL</w:t>
-      </w:r>
-      <w:r>
-        <w:rPr>
-          <w:rFonts w:ascii="TimesNewRomanPSMT" w:hAnsi="TimesNewRomanPSMT" w:cs="TimesNewRomanPSMT"/>
-          <w:sz w:val="24"/>
-          <w:szCs w:val="24"/>
-        </w:rPr>
-        <w:t xml:space="preserve"> et le serveur envoie 12 paquets TCP</w:t>
-      </w:r>
-      <w:r>
-        <w:rPr>
-          <w:rFonts w:ascii="TimesNewRomanPSMT" w:hAnsi="TimesNewRomanPSMT" w:cs="TimesNewRomanPSMT"/>
-          <w:sz w:val="24"/>
-          <w:szCs w:val="24"/>
-        </w:rPr>
-        <w:t xml:space="preserve"> et 2 RSL</w:t>
-      </w:r>
-      <w:r>
-        <w:rPr>
-          <w:rFonts w:ascii="TimesNewRomanPSMT" w:hAnsi="TimesNewRomanPSMT" w:cs="TimesNewRomanPSMT"/>
-          <w:sz w:val="24"/>
-          <w:szCs w:val="24"/>
-        </w:rPr>
-        <w:t xml:space="preserve"> au client.</w:t>
-      </w:r>
-    </w:p>
-    <w:p>
-      <w:pPr>
-        <w:autoSpaceDE w:val="0"/>
-        <w:autoSpaceDN w:val="0"/>
-        <w:adjustRightInd w:val="0"/>
-        <w:spacing w:after="0" w:line="240" w:lineRule="auto"/>
-        <w:jc w:val="both"/>
-        <w:rPr>
-          <w:rFonts w:ascii="TimesNewRomanPSMT" w:hAnsi="TimesNewRomanPSMT" w:cs="TimesNewRomanPSMT"/>
-          <w:sz w:val="24"/>
-          <w:szCs w:val="24"/>
-        </w:rPr>
-      </w:pPr>
-    </w:p>
-    <w:p>
-      <w:pPr>
-        <w:autoSpaceDE w:val="0"/>
-        <w:autoSpaceDN w:val="0"/>
-        <w:adjustRightInd w:val="0"/>
-        <w:spacing w:after="0" w:line="240" w:lineRule="auto"/>
-        <w:jc w:val="both"/>
-        <w:rPr>
-          <w:rFonts w:ascii="TimesNewRomanPSMT" w:hAnsi="TimesNewRomanPSMT" w:cs="TimesNewRomanPSMT"/>
-          <w:sz w:val="24"/>
-          <w:szCs w:val="24"/>
-        </w:rPr>
-      </w:pPr>
-      <w:r>
-        <w:rPr>
-          <w:rFonts w:ascii="TimesNewRomanPSMT" w:hAnsi="TimesNewRomanPSMT" w:cs="TimesNewRomanPSMT"/>
-          <w:sz w:val="24"/>
-          <w:szCs w:val="24"/>
-        </w:rPr>
-        <w:t xml:space="preserve">Ensuite, le client envoie un paquet RSL, </w:t>
-      </w:r>
-      <w:r>
-        <w:rPr>
-          <w:rFonts w:ascii="TimesNewRomanPSMT" w:hAnsi="TimesNewRomanPSMT" w:cs="TimesNewRomanPSMT"/>
-          <w:sz w:val="24"/>
-          <w:szCs w:val="24"/>
-        </w:rPr>
-        <w:t>5</w:t>
-      </w:r>
-      <w:r>
-        <w:rPr>
-          <w:rFonts w:ascii="TimesNewRomanPSMT" w:hAnsi="TimesNewRomanPSMT" w:cs="TimesNewRomanPSMT"/>
-          <w:sz w:val="24"/>
-          <w:szCs w:val="24"/>
-        </w:rPr>
-        <w:t xml:space="preserve"> paquets TCP</w:t>
-      </w:r>
-      <w:r>
-        <w:rPr>
-          <w:rFonts w:ascii="TimesNewRomanPSMT" w:hAnsi="TimesNewRomanPSMT" w:cs="TimesNewRomanPSMT"/>
-          <w:sz w:val="24"/>
-          <w:szCs w:val="24"/>
-        </w:rPr>
-        <w:t xml:space="preserve"> et </w:t>
-      </w:r>
-      <w:r>
-        <w:rPr>
-          <w:rFonts w:ascii="TimesNewRomanPSMT" w:hAnsi="TimesNewRomanPSMT" w:cs="TimesNewRomanPSMT"/>
-          <w:sz w:val="24"/>
-          <w:szCs w:val="24"/>
-        </w:rPr>
-        <w:t>un paquet OML (image originale).</w:t>
-      </w:r>
-    </w:p>
-    <w:p>
-      <w:pPr>
-        <w:autoSpaceDE w:val="0"/>
-        <w:autoSpaceDN w:val="0"/>
-        <w:adjustRightInd w:val="0"/>
-        <w:spacing w:after="0" w:line="240" w:lineRule="auto"/>
-        <w:jc w:val="both"/>
-        <w:rPr>
-          <w:rFonts w:ascii="TimesNewRomanPSMT" w:hAnsi="TimesNewRomanPSMT" w:cs="TimesNewRomanPSMT"/>
-          <w:sz w:val="24"/>
-          <w:szCs w:val="24"/>
-        </w:rPr>
-      </w:pPr>
-      <w:r>
-        <w:rPr>
-          <w:rFonts w:ascii="TimesNewRomanPSMT" w:hAnsi="TimesNewRomanPSMT" w:cs="TimesNewRomanPSMT"/>
-          <w:sz w:val="24"/>
-          <w:szCs w:val="24"/>
-        </w:rPr>
-        <w:t xml:space="preserve">Le serveur envoie </w:t>
-      </w:r>
-      <w:r>
-        <w:rPr>
-          <w:rFonts w:ascii="TimesNewRomanPSMT" w:hAnsi="TimesNewRomanPSMT" w:cs="TimesNewRomanPSMT"/>
-          <w:sz w:val="24"/>
-          <w:szCs w:val="24"/>
-        </w:rPr>
-        <w:t>6</w:t>
-      </w:r>
-      <w:r>
-        <w:rPr>
-          <w:rFonts w:ascii="TimesNewRomanPSMT" w:hAnsi="TimesNewRomanPSMT" w:cs="TimesNewRomanPSMT"/>
-          <w:sz w:val="24"/>
-          <w:szCs w:val="24"/>
-        </w:rPr>
-        <w:t xml:space="preserve"> paquets TCP</w:t>
-      </w:r>
-      <w:r>
-        <w:rPr>
-          <w:rFonts w:ascii="TimesNewRomanPSMT" w:hAnsi="TimesNewRomanPSMT" w:cs="TimesNewRomanPSMT"/>
-          <w:sz w:val="24"/>
-          <w:szCs w:val="24"/>
-        </w:rPr>
-        <w:t xml:space="preserve"> et un </w:t>
-      </w:r>
-      <w:r>
-        <w:rPr>
-          <w:rFonts w:ascii="TimesNewRomanPSMT" w:hAnsi="TimesNewRomanPSMT" w:cs="TimesNewRomanPSMT"/>
-          <w:sz w:val="24"/>
-          <w:szCs w:val="24"/>
-        </w:rPr>
-        <w:t xml:space="preserve">paquet OML (image </w:t>
+        <w:t xml:space="preserve">CE QUE </w:t>
+      </w:r>
+      <w:r>
+        <w:rPr>
+          <w:rFonts w:ascii="TimesNewRomanPSMT" w:hAnsi="TimesNewRomanPSMT" w:cs="TimesNewRomanPSMT"/>
+          <w:color w:val="FF0000"/>
+          <w:sz w:val="24"/>
+          <w:szCs w:val="24"/>
+        </w:rPr>
+        <w:t>HAKIM</w:t>
+      </w:r>
+      <w:r>
+        <w:rPr>
+          <w:rFonts w:ascii="TimesNewRomanPSMT" w:hAnsi="TimesNewRomanPSMT" w:cs="TimesNewRomanPSMT"/>
+          <w:color w:val="FF0000"/>
+          <w:sz w:val="24"/>
+          <w:szCs w:val="24"/>
+        </w:rPr>
+        <w:t xml:space="preserve"> VOIT</w:t>
+      </w:r>
+    </w:p>
+    <w:p>
+      <w:pPr>
+        <w:autoSpaceDE w:val="0"/>
+        <w:autoSpaceDN w:val="0"/>
+        <w:adjustRightInd w:val="0"/>
+        <w:spacing w:after="0" w:line="240" w:lineRule="auto"/>
+        <w:jc w:val="both"/>
+        <w:rPr>
+          <w:rFonts w:ascii="TimesNewRomanPSMT" w:hAnsi="TimesNewRomanPSMT" w:cs="TimesNewRomanPSMT"/>
+          <w:sz w:val="24"/>
+          <w:szCs w:val="24"/>
+          <w:lang w:val="fr-FR"/>
+        </w:rPr>
+      </w:pPr>
+      <w:r>
+        <w:rPr>
+          <w:rFonts w:ascii="TimesNewRomanPSMT" w:hAnsi="TimesNewRomanPSMT" w:cs="TimesNewRomanPSMT"/>
+          <w:sz w:val="24"/>
+          <w:szCs w:val="24"/>
+          <w:lang w:val="fr-FR"/>
+        </w:rPr>
+        <w:t>D</w:t>
+      </w:r>
+      <w:r>
+        <w:rPr>
+          <w:rFonts w:ascii="TimesNewRomanPSMT" w:hAnsi="TimesNewRomanPSMT" w:cs="TimesNewRomanPSMT"/>
+          <w:sz w:val="24"/>
+          <w:szCs w:val="24"/>
+          <w:lang w:val="fr-FR"/>
+        </w:rPr>
+        <w:t>ans l</w:t>
+      </w:r>
+      <w:r>
+        <w:rPr>
+          <w:rFonts w:ascii="TimesNewRomanPSMT" w:hAnsi="TimesNewRomanPSMT" w:cs="TimesNewRomanPSMT"/>
+          <w:sz w:val="24"/>
+          <w:szCs w:val="24"/>
+          <w:lang w:val="fr-FR"/>
+        </w:rPr>
+        <w:t>’</w:t>
+      </w:r>
+      <w:r>
+        <w:rPr>
+          <w:rFonts w:ascii="TimesNewRomanPSMT" w:hAnsi="TimesNewRomanPSMT" w:cs="TimesNewRomanPSMT"/>
+          <w:sz w:val="24"/>
+          <w:szCs w:val="24"/>
+          <w:lang w:val="fr-FR"/>
+        </w:rPr>
+        <w:t xml:space="preserve">ensemble, nous avons vu qu’il n’y a que des paquets TCP, RSL et OML qui sont échangés entre le </w:t>
       </w:r>
       <w:proofErr w:type="spellStart"/>
       <w:r>
@@ -1966,8 +2351,9 @@
           <w:rFonts w:ascii="TimesNewRomanPSMT" w:hAnsi="TimesNewRomanPSMT" w:cs="TimesNewRomanPSMT"/>
           <w:sz w:val="24"/>
           <w:szCs w:val="24"/>
-        </w:rPr>
-        <w:t>sobelisé</w:t>
+          <w:lang w:val="fr-FR"/>
+        </w:rPr>
+        <w:t>clien</w:t>
       </w:r>
       <w:proofErr w:type="spellEnd"/>
       <w:r>
@@ -1975,6 +2361,384 @@
           <w:rFonts w:ascii="TimesNewRomanPSMT" w:hAnsi="TimesNewRomanPSMT" w:cs="TimesNewRomanPSMT"/>
           <w:sz w:val="24"/>
           <w:szCs w:val="24"/>
+          <w:lang w:val="fr-FR"/>
+        </w:rPr>
+        <w:t xml:space="preserve"> et le serveur. En utilisant </w:t>
+      </w:r>
+      <w:proofErr w:type="spellStart"/>
+      <w:r>
+        <w:rPr>
+          <w:rFonts w:ascii="TimesNewRomanPSMT" w:hAnsi="TimesNewRomanPSMT" w:cs="TimesNewRomanPSMT"/>
+          <w:sz w:val="24"/>
+          <w:szCs w:val="24"/>
+          <w:lang w:val="fr-FR"/>
+        </w:rPr>
+        <w:t>wireshark</w:t>
+      </w:r>
+      <w:proofErr w:type="spellEnd"/>
+      <w:r>
+        <w:rPr>
+          <w:rFonts w:ascii="TimesNewRomanPSMT" w:hAnsi="TimesNewRomanPSMT" w:cs="TimesNewRomanPSMT"/>
+          <w:sz w:val="24"/>
+          <w:szCs w:val="24"/>
+          <w:lang w:val="fr-FR"/>
+        </w:rPr>
+        <w:t xml:space="preserve">, nous pouvons déterminer la taille des en-têtes de chacun des paquets et ainsi calculer la quantité de données dans chacun des paquets en soustrayant la taille </w:t>
+      </w:r>
+      <w:r>
+        <w:rPr>
+          <w:rFonts w:ascii="TimesNewRomanPSMT" w:hAnsi="TimesNewRomanPSMT" w:cs="TimesNewRomanPSMT"/>
+          <w:sz w:val="24"/>
+          <w:szCs w:val="24"/>
+          <w:lang w:val="fr-FR"/>
+        </w:rPr>
+        <w:t>de son en-tête</w:t>
+      </w:r>
+      <w:r>
+        <w:rPr>
+          <w:rFonts w:ascii="TimesNewRomanPSMT" w:hAnsi="TimesNewRomanPSMT" w:cs="TimesNewRomanPSMT"/>
+          <w:sz w:val="24"/>
+          <w:szCs w:val="24"/>
+          <w:lang w:val="fr-FR"/>
+        </w:rPr>
+        <w:t xml:space="preserve"> avec la taille totale (</w:t>
+      </w:r>
+      <w:proofErr w:type="spellStart"/>
+      <w:r>
+        <w:rPr>
+          <w:rFonts w:ascii="TimesNewRomanPSMT" w:hAnsi="TimesNewRomanPSMT" w:cs="TimesNewRomanPSMT"/>
+          <w:sz w:val="24"/>
+          <w:szCs w:val="24"/>
+          <w:lang w:val="fr-FR"/>
+        </w:rPr>
+        <w:t>length</w:t>
+      </w:r>
+      <w:proofErr w:type="spellEnd"/>
+      <w:r>
+        <w:rPr>
+          <w:rFonts w:ascii="TimesNewRomanPSMT" w:hAnsi="TimesNewRomanPSMT" w:cs="TimesNewRomanPSMT"/>
+          <w:sz w:val="24"/>
+          <w:szCs w:val="24"/>
+          <w:lang w:val="fr-FR"/>
+        </w:rPr>
+        <w:t>) du paquet. Nous avons donc déterminé que les en-têtes TCP, RSL et OML ont tous une taille de 20 octets (voir les trois figures suivantes).</w:t>
+      </w:r>
+    </w:p>
+    <w:p>
+      <w:pPr>
+        <w:autoSpaceDE w:val="0"/>
+        <w:autoSpaceDN w:val="0"/>
+        <w:adjustRightInd w:val="0"/>
+        <w:spacing w:after="0" w:line="240" w:lineRule="auto"/>
+        <w:jc w:val="both"/>
+        <w:rPr>
+          <w:rFonts w:ascii="TimesNewRomanPSMT" w:hAnsi="TimesNewRomanPSMT" w:cs="TimesNewRomanPSMT"/>
+          <w:sz w:val="24"/>
+          <w:szCs w:val="24"/>
+          <w:lang w:val="fr-FR"/>
+        </w:rPr>
+      </w:pPr>
+      <w:r>
+        <w:rPr>
+          <w:rFonts w:ascii="TimesNewRomanPSMT" w:hAnsi="TimesNewRomanPSMT" w:cs="TimesNewRomanPSMT"/>
+          <w:sz w:val="24"/>
+          <w:szCs w:val="24"/>
+          <w:lang w:val="fr-FR"/>
+        </w:rPr>
+        <w:drawing>
+          <wp:inline distT="0" distB="0" distL="0" distR="0" wp14:anchorId="76116FF4" wp14:editId="3A7AF266">
+            <wp:extent cx="5943600" cy="1218565"/>
+            <wp:effectExtent l="0" t="0" r="0" b="635"/>
+            <wp:docPr id="10" name="Picture 10"/>
+            <wp:cNvGraphicFramePr>
+              <a:graphicFrameLocks xmlns:a="http://schemas.openxmlformats.org/drawingml/2006/main" noChangeAspect="1"/>
+            </wp:cNvGraphicFramePr>
+            <a:graphic xmlns:a="http://schemas.openxmlformats.org/drawingml/2006/main">
+              <a:graphicData uri="http://schemas.openxmlformats.org/drawingml/2006/picture">
+                <pic:pic xmlns:pic="http://schemas.openxmlformats.org/drawingml/2006/picture">
+                  <pic:nvPicPr>
+                    <pic:cNvPr id="1" name=""/>
+                    <pic:cNvPicPr/>
+                  </pic:nvPicPr>
+                  <pic:blipFill>
+                    <a:blip r:embed="rId12"/>
+                    <a:stretch>
+                      <a:fillRect/>
+                    </a:stretch>
+                  </pic:blipFill>
+                  <pic:spPr>
+                    <a:xfrm>
+                      <a:off x="0" y="0"/>
+                      <a:ext cx="5943600" cy="1218565"/>
+                    </a:xfrm>
+                    <a:prstGeom prst="rect">
+                      <a:avLst/>
+                    </a:prstGeom>
+                  </pic:spPr>
+                </pic:pic>
+              </a:graphicData>
+            </a:graphic>
+          </wp:inline>
+        </w:drawing>
+      </w:r>
+    </w:p>
+    <w:p>
+      <w:pPr>
+        <w:autoSpaceDE w:val="0"/>
+        <w:autoSpaceDN w:val="0"/>
+        <w:adjustRightInd w:val="0"/>
+        <w:spacing w:after="0" w:line="240" w:lineRule="auto"/>
+        <w:jc w:val="both"/>
+        <w:rPr>
+          <w:rFonts w:ascii="TimesNewRomanPSMT" w:hAnsi="TimesNewRomanPSMT" w:cs="TimesNewRomanPSMT"/>
+          <w:sz w:val="24"/>
+          <w:szCs w:val="24"/>
+          <w:lang w:val="fr-FR"/>
+        </w:rPr>
+      </w:pPr>
+      <w:r>
+        <w:rPr>
+          <w:rFonts w:ascii="TimesNewRomanPSMT" w:hAnsi="TimesNewRomanPSMT" w:cs="TimesNewRomanPSMT"/>
+          <w:sz w:val="24"/>
+          <w:szCs w:val="24"/>
+          <w:lang w:val="fr-FR"/>
+        </w:rPr>
+        <w:drawing>
+          <wp:inline distT="0" distB="0" distL="0" distR="0" wp14:anchorId="590959E1" wp14:editId="46D6FCE5">
+            <wp:extent cx="5943600" cy="1157605"/>
+            <wp:effectExtent l="0" t="0" r="0" b="4445"/>
+            <wp:docPr id="11" name="Picture 11"/>
+            <wp:cNvGraphicFramePr>
+              <a:graphicFrameLocks xmlns:a="http://schemas.openxmlformats.org/drawingml/2006/main" noChangeAspect="1"/>
+            </wp:cNvGraphicFramePr>
+            <a:graphic xmlns:a="http://schemas.openxmlformats.org/drawingml/2006/main">
+              <a:graphicData uri="http://schemas.openxmlformats.org/drawingml/2006/picture">
+                <pic:pic xmlns:pic="http://schemas.openxmlformats.org/drawingml/2006/picture">
+                  <pic:nvPicPr>
+                    <pic:cNvPr id="1" name=""/>
+                    <pic:cNvPicPr/>
+                  </pic:nvPicPr>
+                  <pic:blipFill>
+                    <a:blip r:embed="rId13"/>
+                    <a:stretch>
+                      <a:fillRect/>
+                    </a:stretch>
+                  </pic:blipFill>
+                  <pic:spPr>
+                    <a:xfrm>
+                      <a:off x="0" y="0"/>
+                      <a:ext cx="5943600" cy="1157605"/>
+                    </a:xfrm>
+                    <a:prstGeom prst="rect">
+                      <a:avLst/>
+                    </a:prstGeom>
+                  </pic:spPr>
+                </pic:pic>
+              </a:graphicData>
+            </a:graphic>
+          </wp:inline>
+        </w:drawing>
+      </w:r>
+    </w:p>
+    <w:p>
+      <w:pPr>
+        <w:autoSpaceDE w:val="0"/>
+        <w:autoSpaceDN w:val="0"/>
+        <w:adjustRightInd w:val="0"/>
+        <w:spacing w:after="0" w:line="240" w:lineRule="auto"/>
+        <w:jc w:val="both"/>
+        <w:rPr>
+          <w:rFonts w:ascii="TimesNewRomanPSMT" w:hAnsi="TimesNewRomanPSMT" w:cs="TimesNewRomanPSMT"/>
+          <w:sz w:val="24"/>
+          <w:szCs w:val="24"/>
+          <w:lang w:val="fr-FR"/>
+        </w:rPr>
+      </w:pPr>
+      <w:r>
+        <w:rPr>
+          <w:rFonts w:ascii="TimesNewRomanPSMT" w:hAnsi="TimesNewRomanPSMT" w:cs="TimesNewRomanPSMT"/>
+          <w:sz w:val="24"/>
+          <w:szCs w:val="24"/>
+          <w:lang w:val="fr-FR"/>
+        </w:rPr>
+        <w:drawing>
+          <wp:inline distT="0" distB="0" distL="0" distR="0" wp14:anchorId="2F82796B" wp14:editId="43E15B9C">
+            <wp:extent cx="5943600" cy="1424305"/>
+            <wp:effectExtent l="0" t="0" r="0" b="4445"/>
+            <wp:docPr id="12" name="Picture 12"/>
+            <wp:cNvGraphicFramePr>
+              <a:graphicFrameLocks xmlns:a="http://schemas.openxmlformats.org/drawingml/2006/main" noChangeAspect="1"/>
+            </wp:cNvGraphicFramePr>
+            <a:graphic xmlns:a="http://schemas.openxmlformats.org/drawingml/2006/main">
+              <a:graphicData uri="http://schemas.openxmlformats.org/drawingml/2006/picture">
+                <pic:pic xmlns:pic="http://schemas.openxmlformats.org/drawingml/2006/picture">
+                  <pic:nvPicPr>
+                    <pic:cNvPr id="1" name=""/>
+                    <pic:cNvPicPr/>
+                  </pic:nvPicPr>
+                  <pic:blipFill>
+                    <a:blip r:embed="rId14"/>
+                    <a:stretch>
+                      <a:fillRect/>
+                    </a:stretch>
+                  </pic:blipFill>
+                  <pic:spPr>
+                    <a:xfrm>
+                      <a:off x="0" y="0"/>
+                      <a:ext cx="5943600" cy="1424305"/>
+                    </a:xfrm>
+                    <a:prstGeom prst="rect">
+                      <a:avLst/>
+                    </a:prstGeom>
+                  </pic:spPr>
+                </pic:pic>
+              </a:graphicData>
+            </a:graphic>
+          </wp:inline>
+        </w:drawing>
+      </w:r>
+    </w:p>
+    <w:p>
+      <w:pPr>
+        <w:autoSpaceDE w:val="0"/>
+        <w:autoSpaceDN w:val="0"/>
+        <w:adjustRightInd w:val="0"/>
+        <w:spacing w:after="0" w:line="240" w:lineRule="auto"/>
+        <w:jc w:val="both"/>
+        <w:rPr>
+          <w:rFonts w:ascii="TimesNewRomanPSMT" w:hAnsi="TimesNewRomanPSMT" w:cs="TimesNewRomanPSMT"/>
+          <w:sz w:val="24"/>
+          <w:szCs w:val="24"/>
+          <w:lang w:val="fr-FR"/>
+        </w:rPr>
+      </w:pPr>
+    </w:p>
+    <w:p>
+      <w:pPr>
+        <w:autoSpaceDE w:val="0"/>
+        <w:autoSpaceDN w:val="0"/>
+        <w:adjustRightInd w:val="0"/>
+        <w:spacing w:after="0" w:line="240" w:lineRule="auto"/>
+        <w:jc w:val="both"/>
+        <w:rPr>
+          <w:rFonts w:ascii="TimesNewRomanPSMT" w:hAnsi="TimesNewRomanPSMT" w:cs="TimesNewRomanPSMT"/>
+          <w:sz w:val="24"/>
+          <w:szCs w:val="24"/>
+          <w:lang w:val="fr-FR"/>
+        </w:rPr>
+      </w:pPr>
+      <w:r>
+        <w:rPr>
+          <w:rFonts w:ascii="TimesNewRomanPSMT" w:hAnsi="TimesNewRomanPSMT" w:cs="TimesNewRomanPSMT"/>
+          <w:sz w:val="24"/>
+          <w:szCs w:val="24"/>
+        </w:rPr>
+        <w:t xml:space="preserve">L’image suivante montre les paquets que le client </w:t>
+      </w:r>
+      <w:proofErr w:type="spellStart"/>
+      <w:r>
+        <w:rPr>
+          <w:rFonts w:ascii="TimesNewRomanPSMT" w:hAnsi="TimesNewRomanPSMT" w:cs="TimesNewRomanPSMT"/>
+          <w:sz w:val="24"/>
+          <w:szCs w:val="24"/>
+        </w:rPr>
+        <w:t>envoit</w:t>
+      </w:r>
+      <w:proofErr w:type="spellEnd"/>
+      <w:r>
+        <w:rPr>
+          <w:rFonts w:ascii="TimesNewRomanPSMT" w:hAnsi="TimesNewRomanPSMT" w:cs="TimesNewRomanPSMT"/>
+          <w:sz w:val="24"/>
+          <w:szCs w:val="24"/>
+        </w:rPr>
+        <w:t xml:space="preserve"> au serveur (nous avons utilisé le filtre </w:t>
+      </w:r>
+      <w:r>
+        <w:rPr>
+          <w:rFonts w:ascii="TimesNewRomanPSMT" w:hAnsi="TimesNewRomanPSMT" w:cs="TimesNewRomanPSMT"/>
+          <w:sz w:val="24"/>
+          <w:szCs w:val="24"/>
+          <w:lang w:val="fr-FR"/>
+        </w:rPr>
+        <w:t>« </w:t>
+      </w:r>
+      <w:proofErr w:type="spellStart"/>
+      <w:proofErr w:type="gramStart"/>
+      <w:r>
+        <w:rPr>
+          <w:rFonts w:ascii="TimesNewRomanPSMT" w:hAnsi="TimesNewRomanPSMT" w:cs="TimesNewRomanPSMT"/>
+          <w:sz w:val="24"/>
+          <w:szCs w:val="24"/>
+          <w:lang w:val="fr-FR"/>
+        </w:rPr>
+        <w:t>ip.addr</w:t>
+      </w:r>
+      <w:proofErr w:type="spellEnd"/>
+      <w:proofErr w:type="gramEnd"/>
+      <w:r>
+        <w:rPr>
+          <w:rFonts w:ascii="TimesNewRomanPSMT" w:hAnsi="TimesNewRomanPSMT" w:cs="TimesNewRomanPSMT"/>
+          <w:sz w:val="24"/>
+          <w:szCs w:val="24"/>
+          <w:lang w:val="fr-FR"/>
+        </w:rPr>
+        <w:t xml:space="preserve"> == 127.0.0.1 and </w:t>
+      </w:r>
+      <w:proofErr w:type="spellStart"/>
+      <w:r>
+        <w:rPr>
+          <w:rFonts w:ascii="TimesNewRomanPSMT" w:hAnsi="TimesNewRomanPSMT" w:cs="TimesNewRomanPSMT"/>
+          <w:sz w:val="24"/>
+          <w:szCs w:val="24"/>
+          <w:lang w:val="fr-FR"/>
+        </w:rPr>
+        <w:t>tcp.dstport</w:t>
+      </w:r>
+      <w:proofErr w:type="spellEnd"/>
+      <w:r>
+        <w:rPr>
+          <w:rFonts w:ascii="TimesNewRomanPSMT" w:hAnsi="TimesNewRomanPSMT" w:cs="TimesNewRomanPSMT"/>
+          <w:sz w:val="24"/>
+          <w:szCs w:val="24"/>
+          <w:lang w:val="fr-FR"/>
+        </w:rPr>
+        <w:t xml:space="preserve"> == 5000 and </w:t>
+      </w:r>
+      <w:proofErr w:type="spellStart"/>
+      <w:r>
+        <w:rPr>
+          <w:rFonts w:ascii="TimesNewRomanPSMT" w:hAnsi="TimesNewRomanPSMT" w:cs="TimesNewRomanPSMT"/>
+          <w:sz w:val="24"/>
+          <w:szCs w:val="24"/>
+          <w:lang w:val="fr-FR"/>
+        </w:rPr>
+        <w:t>tcp.srcport</w:t>
+      </w:r>
+      <w:proofErr w:type="spellEnd"/>
+      <w:r>
+        <w:rPr>
+          <w:rFonts w:ascii="TimesNewRomanPSMT" w:hAnsi="TimesNewRomanPSMT" w:cs="TimesNewRomanPSMT"/>
+          <w:sz w:val="24"/>
+          <w:szCs w:val="24"/>
+          <w:lang w:val="fr-FR"/>
+        </w:rPr>
+        <w:t xml:space="preserve"> == 58143 » afin d’identifier les paquets en direction du </w:t>
+      </w:r>
+      <w:r>
+        <w:rPr>
+          <w:rFonts w:ascii="TimesNewRomanPSMT" w:hAnsi="TimesNewRomanPSMT" w:cs="TimesNewRomanPSMT"/>
+          <w:sz w:val="24"/>
+          <w:szCs w:val="24"/>
+          <w:lang w:val="fr-FR"/>
+        </w:rPr>
+        <w:t>serveur</w:t>
+      </w:r>
+      <w:r>
+        <w:rPr>
+          <w:rFonts w:ascii="TimesNewRomanPSMT" w:hAnsi="TimesNewRomanPSMT" w:cs="TimesNewRomanPSMT"/>
+          <w:sz w:val="24"/>
+          <w:szCs w:val="24"/>
+          <w:lang w:val="fr-FR"/>
         </w:rPr>
         <w:t>).</w:t>
       </w:r>
@@ -1990,170 +2754,626 @@
           <w:rFonts w:ascii="TimesNewRomanPSMT" w:hAnsi="TimesNewRomanPSMT" w:cs="TimesNewRomanPSMT"/>
           <w:sz w:val="24"/>
           <w:szCs w:val="24"/>
-        </w:rPr>
-      </w:pPr>
-    </w:p>
-    <w:p>
-      <w:pPr>
-        <w:autoSpaceDE w:val="0"/>
-        <w:autoSpaceDN w:val="0"/>
-        <w:adjustRightInd w:val="0"/>
-        <w:spacing w:after="0" w:line="240" w:lineRule="auto"/>
-        <w:jc w:val="both"/>
-        <w:rPr>
-          <w:rFonts w:ascii="TimesNewRomanPSMT" w:hAnsi="TimesNewRomanPSMT" w:cs="TimesNewRomanPSMT"/>
-          <w:sz w:val="24"/>
-          <w:szCs w:val="24"/>
-        </w:rPr>
-      </w:pPr>
-      <w:r>
-        <w:rPr>
-          <w:rFonts w:ascii="TimesNewRomanPSMT" w:hAnsi="TimesNewRomanPSMT" w:cs="TimesNewRomanPSMT"/>
-          <w:sz w:val="24"/>
-          <w:szCs w:val="24"/>
-        </w:rPr>
-        <w:t xml:space="preserve">Alors, le client a envoyé </w:t>
-      </w:r>
-      <w:r>
-        <w:rPr>
-          <w:rFonts w:ascii="TimesNewRomanPSMT" w:hAnsi="TimesNewRomanPSMT" w:cs="TimesNewRomanPSMT"/>
-          <w:sz w:val="24"/>
-          <w:szCs w:val="24"/>
-        </w:rPr>
-        <w:t xml:space="preserve">14 </w:t>
-      </w:r>
-      <w:r>
-        <w:rPr>
-          <w:rFonts w:ascii="TimesNewRomanPSMT" w:hAnsi="TimesNewRomanPSMT" w:cs="TimesNewRomanPSMT"/>
-          <w:sz w:val="24"/>
-          <w:szCs w:val="24"/>
-        </w:rPr>
-        <w:t>paquets</w:t>
-      </w:r>
-      <w:r>
-        <w:rPr>
-          <w:rFonts w:ascii="TimesNewRomanPSMT" w:hAnsi="TimesNewRomanPSMT" w:cs="TimesNewRomanPSMT"/>
-          <w:sz w:val="24"/>
-          <w:szCs w:val="24"/>
-        </w:rPr>
-        <w:t xml:space="preserve"> TCP, 7 paquets RSL et 1 paquet OML, ce qui donne un total de 9 (données TCP) + 83 (données RSL incluant les malformés et les inconnues) + 11362 (données OML) =</w:t>
-      </w:r>
-      <w:r>
-        <w:rPr>
-          <w:rFonts w:ascii="TimesNewRomanPSMT" w:hAnsi="TimesNewRomanPSMT" w:cs="TimesNewRomanPSMT"/>
-          <w:sz w:val="24"/>
-          <w:szCs w:val="24"/>
-        </w:rPr>
-        <w:t xml:space="preserve"> 11454 données.</w:t>
-      </w:r>
-    </w:p>
-    <w:p>
-      <w:pPr>
-        <w:autoSpaceDE w:val="0"/>
-        <w:autoSpaceDN w:val="0"/>
-        <w:adjustRightInd w:val="0"/>
-        <w:spacing w:after="0" w:line="240" w:lineRule="auto"/>
-        <w:jc w:val="both"/>
-        <w:rPr>
-          <w:rFonts w:ascii="TimesNewRomanPSMT" w:hAnsi="TimesNewRomanPSMT" w:cs="TimesNewRomanPSMT"/>
-          <w:sz w:val="24"/>
-          <w:szCs w:val="24"/>
-        </w:rPr>
-      </w:pPr>
-    </w:p>
-    <w:p>
-      <w:pPr>
-        <w:autoSpaceDE w:val="0"/>
-        <w:autoSpaceDN w:val="0"/>
-        <w:adjustRightInd w:val="0"/>
-        <w:spacing w:after="0" w:line="240" w:lineRule="auto"/>
-        <w:jc w:val="both"/>
-        <w:rPr>
-          <w:rFonts w:ascii="TimesNewRomanPSMT" w:hAnsi="TimesNewRomanPSMT" w:cs="TimesNewRomanPSMT"/>
-          <w:sz w:val="24"/>
-          <w:szCs w:val="24"/>
-        </w:rPr>
-      </w:pPr>
-      <w:r>
-        <w:rPr>
-          <w:rFonts w:ascii="TimesNewRomanPSMT" w:hAnsi="TimesNewRomanPSMT" w:cs="TimesNewRomanPSMT"/>
-          <w:sz w:val="24"/>
-          <w:szCs w:val="24"/>
-        </w:rPr>
-        <w:t>Le serveur a envoyé 18 paquets TCP, 2 paquets RSL et 1 paquet OML, ce qui donne un total de 7 (données TCP) + 44 (données RSL</w:t>
-      </w:r>
-      <w:r>
-        <w:rPr>
-          <w:rFonts w:ascii="TimesNewRomanPSMT" w:hAnsi="TimesNewRomanPSMT" w:cs="TimesNewRomanPSMT"/>
-          <w:sz w:val="24"/>
-          <w:szCs w:val="24"/>
-        </w:rPr>
-        <w:t xml:space="preserve"> </w:t>
-      </w:r>
-      <w:r>
-        <w:rPr>
-          <w:rFonts w:ascii="TimesNewRomanPSMT" w:hAnsi="TimesNewRomanPSMT" w:cs="TimesNewRomanPSMT"/>
-          <w:sz w:val="24"/>
-          <w:szCs w:val="24"/>
-        </w:rPr>
-        <w:t>incluant les malformés et les inconnues</w:t>
-      </w:r>
-      <w:r>
-        <w:rPr>
-          <w:rFonts w:ascii="TimesNewRomanPSMT" w:hAnsi="TimesNewRomanPSMT" w:cs="TimesNewRomanPSMT"/>
-          <w:sz w:val="24"/>
-          <w:szCs w:val="24"/>
-        </w:rPr>
-        <w:t>) + 16638 (données OML) = 16689 données.</w:t>
-      </w:r>
-    </w:p>
-    <w:p>
-      <w:pPr>
-        <w:autoSpaceDE w:val="0"/>
-        <w:autoSpaceDN w:val="0"/>
-        <w:adjustRightInd w:val="0"/>
-        <w:spacing w:after="0" w:line="240" w:lineRule="auto"/>
-        <w:jc w:val="both"/>
-        <w:rPr>
-          <w:rFonts w:ascii="TimesNewRomanPSMT" w:hAnsi="TimesNewRomanPSMT" w:cs="TimesNewRomanPSMT"/>
-          <w:sz w:val="24"/>
-          <w:szCs w:val="24"/>
-        </w:rPr>
-      </w:pPr>
-    </w:p>
-    <w:p>
-      <w:pPr>
-        <w:autoSpaceDE w:val="0"/>
-        <w:autoSpaceDN w:val="0"/>
-        <w:adjustRightInd w:val="0"/>
-        <w:spacing w:after="0" w:line="240" w:lineRule="auto"/>
-        <w:jc w:val="both"/>
-        <w:rPr>
-          <w:rFonts w:ascii="TimesNewRomanPSMT" w:hAnsi="TimesNewRomanPSMT" w:cs="TimesNewRomanPSMT"/>
-          <w:sz w:val="24"/>
-          <w:szCs w:val="24"/>
-        </w:rPr>
-      </w:pPr>
-    </w:p>
-    <w:p>
-      <w:pPr>
-        <w:autoSpaceDE w:val="0"/>
-        <w:autoSpaceDN w:val="0"/>
-        <w:adjustRightInd w:val="0"/>
-        <w:spacing w:after="0" w:line="240" w:lineRule="auto"/>
-        <w:jc w:val="both"/>
-        <w:rPr>
-          <w:rFonts w:ascii="TimesNewRomanPSMT" w:hAnsi="TimesNewRomanPSMT" w:cs="TimesNewRomanPSMT"/>
-          <w:sz w:val="24"/>
-          <w:szCs w:val="24"/>
-        </w:rPr>
-      </w:pPr>
-      <w:r>
-        <w:rPr>
-          <w:rFonts w:ascii="TimesNewRomanPSMT" w:hAnsi="TimesNewRomanPSMT" w:cs="TimesNewRomanPSMT"/>
-          <w:sz w:val="24"/>
-          <w:szCs w:val="24"/>
-        </w:rPr>
+          <w:lang w:val="fr-FR"/>
+        </w:rPr>
+      </w:pPr>
+      <w:r>
+        <w:rPr>
+          <w:rFonts w:ascii="TimesNewRomanPSMT" w:hAnsi="TimesNewRomanPSMT" w:cs="TimesNewRomanPSMT"/>
+          <w:sz w:val="24"/>
+          <w:szCs w:val="24"/>
+          <w:lang w:val="fr-FR"/>
+        </w:rPr>
+        <w:lastRenderedPageBreak/>
+        <w:drawing>
+          <wp:inline distT="0" distB="0" distL="0" distR="0" wp14:anchorId="7484BD42" wp14:editId="5162CF03">
+            <wp:extent cx="5943600" cy="2401570"/>
+            <wp:effectExtent l="0" t="0" r="0" b="0"/>
+            <wp:docPr id="9" name="Picture 9"/>
+            <wp:cNvGraphicFramePr>
+              <a:graphicFrameLocks xmlns:a="http://schemas.openxmlformats.org/drawingml/2006/main" noChangeAspect="1"/>
+            </wp:cNvGraphicFramePr>
+            <a:graphic xmlns:a="http://schemas.openxmlformats.org/drawingml/2006/main">
+              <a:graphicData uri="http://schemas.openxmlformats.org/drawingml/2006/picture">
+                <pic:pic xmlns:pic="http://schemas.openxmlformats.org/drawingml/2006/picture">
+                  <pic:nvPicPr>
+                    <pic:cNvPr id="1" name=""/>
+                    <pic:cNvPicPr/>
+                  </pic:nvPicPr>
+                  <pic:blipFill>
+                    <a:blip r:embed="rId15"/>
+                    <a:stretch>
+                      <a:fillRect/>
+                    </a:stretch>
+                  </pic:blipFill>
+                  <pic:spPr>
+                    <a:xfrm>
+                      <a:off x="0" y="0"/>
+                      <a:ext cx="5943600" cy="2401570"/>
+                    </a:xfrm>
+                    <a:prstGeom prst="rect">
+                      <a:avLst/>
+                    </a:prstGeom>
+                  </pic:spPr>
+                </pic:pic>
+              </a:graphicData>
+            </a:graphic>
+          </wp:inline>
+        </w:drawing>
+      </w:r>
+    </w:p>
+    <w:p>
+      <w:pPr>
+        <w:autoSpaceDE w:val="0"/>
+        <w:autoSpaceDN w:val="0"/>
+        <w:adjustRightInd w:val="0"/>
+        <w:spacing w:after="0" w:line="240" w:lineRule="auto"/>
+        <w:jc w:val="both"/>
+        <w:rPr>
+          <w:rFonts w:ascii="TimesNewRomanPSMT" w:hAnsi="TimesNewRomanPSMT" w:cs="TimesNewRomanPSMT"/>
+          <w:sz w:val="24"/>
+          <w:szCs w:val="24"/>
+        </w:rPr>
+      </w:pPr>
+    </w:p>
+    <w:p>
+      <w:pPr>
+        <w:autoSpaceDE w:val="0"/>
+        <w:autoSpaceDN w:val="0"/>
+        <w:adjustRightInd w:val="0"/>
+        <w:spacing w:after="0" w:line="240" w:lineRule="auto"/>
+        <w:jc w:val="both"/>
+        <w:rPr>
+          <w:rFonts w:ascii="TimesNewRomanPSMT" w:hAnsi="TimesNewRomanPSMT" w:cs="TimesNewRomanPSMT"/>
+          <w:sz w:val="24"/>
+          <w:szCs w:val="24"/>
+        </w:rPr>
+      </w:pPr>
+      <w:r>
+        <w:rPr>
+          <w:rFonts w:ascii="TimesNewRomanPSMT" w:hAnsi="TimesNewRomanPSMT" w:cs="TimesNewRomanPSMT"/>
+          <w:sz w:val="24"/>
+          <w:szCs w:val="24"/>
+        </w:rPr>
+        <w:t xml:space="preserve">Sur cette capture d’écran, nous voyons qu’il y a un total de 22 paquets en provenance du client vers le serveur. Parmi ces paquets, nous trouvons 14 paquets envoyés en utilisant le protocole TCP, 7 paquets envoyés en utilisant le protocole RSL et 1 paquet envoyé en utilisant le protocole OML. </w:t>
+      </w:r>
+      <w:r>
+        <w:rPr>
+          <w:rFonts w:ascii="TimesNewRomanPSMT" w:hAnsi="TimesNewRomanPSMT" w:cs="TimesNewRomanPSMT"/>
+          <w:sz w:val="24"/>
+          <w:szCs w:val="24"/>
+        </w:rPr>
+        <w:t>Pour trouver le nombre total d’octets de données envoyé, il suffit d’additionner la taille (</w:t>
+      </w:r>
+      <w:proofErr w:type="spellStart"/>
+      <w:r>
+        <w:rPr>
+          <w:rFonts w:ascii="TimesNewRomanPSMT" w:hAnsi="TimesNewRomanPSMT" w:cs="TimesNewRomanPSMT"/>
+          <w:sz w:val="24"/>
+          <w:szCs w:val="24"/>
+        </w:rPr>
+        <w:t>length</w:t>
+      </w:r>
+      <w:proofErr w:type="spellEnd"/>
+      <w:r>
+        <w:rPr>
+          <w:rFonts w:ascii="TimesNewRomanPSMT" w:hAnsi="TimesNewRomanPSMT" w:cs="TimesNewRomanPSMT"/>
+          <w:sz w:val="24"/>
+          <w:szCs w:val="24"/>
+        </w:rPr>
+        <w:t>) de tous les paquets et de soustraire le nombre de paquets multiplié par 20 octets (vu que c’est la taille de toutes les en-têtes). Nous obtenons ainsi :</w:t>
+      </w:r>
+    </w:p>
+    <w:p>
+      <w:pPr>
+        <w:autoSpaceDE w:val="0"/>
+        <w:autoSpaceDN w:val="0"/>
+        <w:adjustRightInd w:val="0"/>
+        <w:spacing w:after="0" w:line="240" w:lineRule="auto"/>
+        <w:jc w:val="both"/>
+        <w:rPr>
+          <w:rFonts w:ascii="TimesNewRomanPSMT" w:hAnsi="TimesNewRomanPSMT" w:cs="TimesNewRomanPSMT"/>
+          <w:sz w:val="24"/>
+          <w:szCs w:val="24"/>
+        </w:rPr>
+      </w:pPr>
+      <m:oMathPara>
+        <m:oMath>
+          <m:r>
+            <w:rPr>
+              <w:rFonts w:ascii="Cambria Math" w:eastAsiaTheme="minorEastAsia" w:hAnsi="Cambria Math" w:cs="TimesNewRomanPSMT"/>
+              <w:sz w:val="24"/>
+              <w:szCs w:val="24"/>
+            </w:rPr>
+            <m:t>12426 octets -</m:t>
+          </m:r>
+          <m:d>
+            <m:dPr>
+              <m:ctrlPr>
+                <w:rPr>
+                  <w:rFonts w:ascii="Cambria Math" w:eastAsiaTheme="minorEastAsia" w:hAnsi="Cambria Math" w:cs="TimesNewRomanPSMT"/>
+                  <w:i/>
+                  <w:sz w:val="24"/>
+                  <w:szCs w:val="24"/>
+                </w:rPr>
+              </m:ctrlPr>
+            </m:dPr>
+            <m:e>
+              <m:r>
+                <w:rPr>
+                  <w:rFonts w:ascii="Cambria Math" w:eastAsiaTheme="minorEastAsia" w:hAnsi="Cambria Math" w:cs="TimesNewRomanPSMT"/>
+                  <w:sz w:val="24"/>
+                  <w:szCs w:val="24"/>
+                </w:rPr>
+                <m:t>20 octets×22 paquets</m:t>
+              </m:r>
+            </m:e>
+          </m:d>
+          <m:r>
+            <w:rPr>
+              <w:rFonts w:ascii="Cambria Math" w:hAnsi="Cambria Math" w:cs="TimesNewRomanPSMT"/>
+              <w:sz w:val="24"/>
+              <w:szCs w:val="24"/>
+            </w:rPr>
+            <m:t>= 11986 octets</m:t>
+          </m:r>
+          <m:r>
+            <w:rPr>
+              <w:rFonts w:ascii="Cambria Math" w:eastAsiaTheme="minorEastAsia" w:hAnsi="Cambria Math" w:cs="TimesNewRomanPSMT"/>
+              <w:sz w:val="24"/>
+              <w:szCs w:val="24"/>
+            </w:rPr>
+            <m:t xml:space="preserve"> de données</m:t>
+          </m:r>
+        </m:oMath>
+      </m:oMathPara>
+    </w:p>
+    <w:p>
+      <w:pPr>
+        <w:autoSpaceDE w:val="0"/>
+        <w:autoSpaceDN w:val="0"/>
+        <w:adjustRightInd w:val="0"/>
+        <w:spacing w:after="0" w:line="240" w:lineRule="auto"/>
+        <w:jc w:val="both"/>
+        <w:rPr>
+          <w:rFonts w:ascii="TimesNewRomanPSMT" w:hAnsi="TimesNewRomanPSMT" w:cs="TimesNewRomanPSMT"/>
+          <w:sz w:val="24"/>
+          <w:szCs w:val="24"/>
+        </w:rPr>
+      </w:pPr>
+    </w:p>
+    <w:p>
+      <w:pPr>
+        <w:autoSpaceDE w:val="0"/>
+        <w:autoSpaceDN w:val="0"/>
+        <w:adjustRightInd w:val="0"/>
+        <w:spacing w:after="0" w:line="240" w:lineRule="auto"/>
+        <w:jc w:val="both"/>
+        <w:rPr>
+          <w:rFonts w:ascii="TimesNewRomanPSMT" w:hAnsi="TimesNewRomanPSMT" w:cs="TimesNewRomanPSMT"/>
+          <w:sz w:val="24"/>
+          <w:szCs w:val="24"/>
+          <w:lang w:val="fr-FR"/>
+        </w:rPr>
+      </w:pPr>
+      <w:r>
+        <w:rPr>
+          <w:rFonts w:ascii="TimesNewRomanPSMT" w:hAnsi="TimesNewRomanPSMT" w:cs="TimesNewRomanPSMT"/>
+          <w:sz w:val="24"/>
+          <w:szCs w:val="24"/>
+        </w:rPr>
+        <w:t xml:space="preserve">L’image suivante montre les paquets que le serveur </w:t>
+      </w:r>
+      <w:proofErr w:type="spellStart"/>
+      <w:r>
+        <w:rPr>
+          <w:rFonts w:ascii="TimesNewRomanPSMT" w:hAnsi="TimesNewRomanPSMT" w:cs="TimesNewRomanPSMT"/>
+          <w:sz w:val="24"/>
+          <w:szCs w:val="24"/>
+        </w:rPr>
+        <w:t>envoit</w:t>
+      </w:r>
+      <w:proofErr w:type="spellEnd"/>
+      <w:r>
+        <w:rPr>
+          <w:rFonts w:ascii="TimesNewRomanPSMT" w:hAnsi="TimesNewRomanPSMT" w:cs="TimesNewRomanPSMT"/>
+          <w:sz w:val="24"/>
+          <w:szCs w:val="24"/>
+        </w:rPr>
+        <w:t xml:space="preserve"> au client (nous avons utilisé le filtre </w:t>
+      </w:r>
+      <w:r>
+        <w:rPr>
+          <w:rFonts w:ascii="TimesNewRomanPSMT" w:hAnsi="TimesNewRomanPSMT" w:cs="TimesNewRomanPSMT"/>
+          <w:sz w:val="24"/>
+          <w:szCs w:val="24"/>
+          <w:lang w:val="fr-FR"/>
+        </w:rPr>
+        <w:t>« </w:t>
+      </w:r>
+      <w:proofErr w:type="spellStart"/>
+      <w:proofErr w:type="gramStart"/>
+      <w:r>
+        <w:rPr>
+          <w:rFonts w:ascii="TimesNewRomanPSMT" w:hAnsi="TimesNewRomanPSMT" w:cs="TimesNewRomanPSMT"/>
+          <w:sz w:val="24"/>
+          <w:szCs w:val="24"/>
+          <w:lang w:val="fr-FR"/>
+        </w:rPr>
+        <w:t>ip.addr</w:t>
+      </w:r>
+      <w:proofErr w:type="spellEnd"/>
+      <w:proofErr w:type="gramEnd"/>
+      <w:r>
+        <w:rPr>
+          <w:rFonts w:ascii="TimesNewRomanPSMT" w:hAnsi="TimesNewRomanPSMT" w:cs="TimesNewRomanPSMT"/>
+          <w:sz w:val="24"/>
+          <w:szCs w:val="24"/>
+          <w:lang w:val="fr-FR"/>
+        </w:rPr>
+        <w:t xml:space="preserve"> == 127.0.0.1 and </w:t>
+      </w:r>
+      <w:proofErr w:type="spellStart"/>
+      <w:r>
+        <w:rPr>
+          <w:rFonts w:ascii="TimesNewRomanPSMT" w:hAnsi="TimesNewRomanPSMT" w:cs="TimesNewRomanPSMT"/>
+          <w:sz w:val="24"/>
+          <w:szCs w:val="24"/>
+          <w:lang w:val="fr-FR"/>
+        </w:rPr>
+        <w:t>tcp.dstport</w:t>
+      </w:r>
+      <w:proofErr w:type="spellEnd"/>
+      <w:r>
+        <w:rPr>
+          <w:rFonts w:ascii="TimesNewRomanPSMT" w:hAnsi="TimesNewRomanPSMT" w:cs="TimesNewRomanPSMT"/>
+          <w:sz w:val="24"/>
+          <w:szCs w:val="24"/>
+          <w:lang w:val="fr-FR"/>
+        </w:rPr>
+        <w:t xml:space="preserve"> == 58143 and </w:t>
+      </w:r>
+      <w:proofErr w:type="spellStart"/>
+      <w:r>
+        <w:rPr>
+          <w:rFonts w:ascii="TimesNewRomanPSMT" w:hAnsi="TimesNewRomanPSMT" w:cs="TimesNewRomanPSMT"/>
+          <w:sz w:val="24"/>
+          <w:szCs w:val="24"/>
+          <w:lang w:val="fr-FR"/>
+        </w:rPr>
+        <w:t>tcp.srcport</w:t>
+      </w:r>
+      <w:proofErr w:type="spellEnd"/>
+      <w:r>
+        <w:rPr>
+          <w:rFonts w:ascii="TimesNewRomanPSMT" w:hAnsi="TimesNewRomanPSMT" w:cs="TimesNewRomanPSMT"/>
+          <w:sz w:val="24"/>
+          <w:szCs w:val="24"/>
+          <w:lang w:val="fr-FR"/>
+        </w:rPr>
+        <w:t xml:space="preserve"> == 5000 » afin d’identifier les paquets en direction du client).</w:t>
+      </w:r>
+    </w:p>
+    <w:p>
+      <w:pPr>
+        <w:autoSpaceDE w:val="0"/>
+        <w:autoSpaceDN w:val="0"/>
+        <w:adjustRightInd w:val="0"/>
+        <w:spacing w:after="0" w:line="240" w:lineRule="auto"/>
+        <w:jc w:val="both"/>
+        <w:rPr>
+          <w:rFonts w:ascii="TimesNewRomanPSMT" w:hAnsi="TimesNewRomanPSMT" w:cs="TimesNewRomanPSMT"/>
+          <w:sz w:val="24"/>
+          <w:szCs w:val="24"/>
+        </w:rPr>
+      </w:pPr>
+      <w:r>
+        <w:rPr>
+          <w:rFonts w:ascii="TimesNewRomanPSMT" w:hAnsi="TimesNewRomanPSMT" w:cs="TimesNewRomanPSMT"/>
+          <w:sz w:val="24"/>
+          <w:szCs w:val="24"/>
+        </w:rPr>
+        <w:drawing>
+          <wp:inline distT="0" distB="0" distL="0" distR="0" wp14:anchorId="664CA763" wp14:editId="07F37427">
+            <wp:extent cx="5943600" cy="2281555"/>
+            <wp:effectExtent l="0" t="0" r="0" b="4445"/>
+            <wp:docPr id="8" name="Picture 8"/>
+            <wp:cNvGraphicFramePr>
+              <a:graphicFrameLocks xmlns:a="http://schemas.openxmlformats.org/drawingml/2006/main" noChangeAspect="1"/>
+            </wp:cNvGraphicFramePr>
+            <a:graphic xmlns:a="http://schemas.openxmlformats.org/drawingml/2006/main">
+              <a:graphicData uri="http://schemas.openxmlformats.org/drawingml/2006/picture">
+                <pic:pic xmlns:pic="http://schemas.openxmlformats.org/drawingml/2006/picture">
+                  <pic:nvPicPr>
+                    <pic:cNvPr id="1" name=""/>
+                    <pic:cNvPicPr/>
+                  </pic:nvPicPr>
+                  <pic:blipFill>
+                    <a:blip r:embed="rId16"/>
+                    <a:stretch>
+                      <a:fillRect/>
+                    </a:stretch>
+                  </pic:blipFill>
+                  <pic:spPr>
+                    <a:xfrm>
+                      <a:off x="0" y="0"/>
+                      <a:ext cx="5943600" cy="2281555"/>
+                    </a:xfrm>
+                    <a:prstGeom prst="rect">
+                      <a:avLst/>
+                    </a:prstGeom>
+                  </pic:spPr>
+                </pic:pic>
+              </a:graphicData>
+            </a:graphic>
+          </wp:inline>
+        </w:drawing>
+      </w:r>
+    </w:p>
+    <w:p>
+      <w:pPr>
+        <w:autoSpaceDE w:val="0"/>
+        <w:autoSpaceDN w:val="0"/>
+        <w:adjustRightInd w:val="0"/>
+        <w:spacing w:after="0" w:line="240" w:lineRule="auto"/>
+        <w:jc w:val="both"/>
+        <w:rPr>
+          <w:rFonts w:ascii="TimesNewRomanPSMT" w:hAnsi="TimesNewRomanPSMT" w:cs="TimesNewRomanPSMT"/>
+          <w:sz w:val="24"/>
+          <w:szCs w:val="24"/>
+        </w:rPr>
+      </w:pPr>
+    </w:p>
+    <w:p>
+      <w:pPr>
+        <w:autoSpaceDE w:val="0"/>
+        <w:autoSpaceDN w:val="0"/>
+        <w:adjustRightInd w:val="0"/>
+        <w:spacing w:after="0" w:line="240" w:lineRule="auto"/>
+        <w:jc w:val="both"/>
+        <w:rPr>
+          <w:rFonts w:ascii="TimesNewRomanPSMT" w:hAnsi="TimesNewRomanPSMT" w:cs="TimesNewRomanPSMT"/>
+          <w:sz w:val="24"/>
+          <w:szCs w:val="24"/>
+        </w:rPr>
+      </w:pPr>
+      <w:r>
+        <w:rPr>
+          <w:rFonts w:ascii="TimesNewRomanPSMT" w:hAnsi="TimesNewRomanPSMT" w:cs="TimesNewRomanPSMT"/>
+          <w:sz w:val="24"/>
+          <w:szCs w:val="24"/>
+        </w:rPr>
+        <w:t>Sur cette capture d’écran, nous voyons qu’il y a un total de 2</w:t>
+      </w:r>
+      <w:r>
+        <w:rPr>
+          <w:rFonts w:ascii="TimesNewRomanPSMT" w:hAnsi="TimesNewRomanPSMT" w:cs="TimesNewRomanPSMT"/>
+          <w:sz w:val="24"/>
+          <w:szCs w:val="24"/>
+        </w:rPr>
+        <w:t>1</w:t>
+      </w:r>
+      <w:r>
+        <w:rPr>
+          <w:rFonts w:ascii="TimesNewRomanPSMT" w:hAnsi="TimesNewRomanPSMT" w:cs="TimesNewRomanPSMT"/>
+          <w:sz w:val="24"/>
+          <w:szCs w:val="24"/>
+        </w:rPr>
+        <w:t xml:space="preserve"> paquets en provenance du </w:t>
+      </w:r>
+      <w:r>
+        <w:rPr>
+          <w:rFonts w:ascii="TimesNewRomanPSMT" w:hAnsi="TimesNewRomanPSMT" w:cs="TimesNewRomanPSMT"/>
+          <w:sz w:val="24"/>
+          <w:szCs w:val="24"/>
+        </w:rPr>
+        <w:t>serveur</w:t>
+      </w:r>
+      <w:r>
+        <w:rPr>
+          <w:rFonts w:ascii="TimesNewRomanPSMT" w:hAnsi="TimesNewRomanPSMT" w:cs="TimesNewRomanPSMT"/>
+          <w:sz w:val="24"/>
+          <w:szCs w:val="24"/>
+        </w:rPr>
+        <w:t xml:space="preserve"> vers le </w:t>
+      </w:r>
+      <w:r>
+        <w:rPr>
+          <w:rFonts w:ascii="TimesNewRomanPSMT" w:hAnsi="TimesNewRomanPSMT" w:cs="TimesNewRomanPSMT"/>
+          <w:sz w:val="24"/>
+          <w:szCs w:val="24"/>
+        </w:rPr>
+        <w:t>client</w:t>
+      </w:r>
+      <w:r>
+        <w:rPr>
+          <w:rFonts w:ascii="TimesNewRomanPSMT" w:hAnsi="TimesNewRomanPSMT" w:cs="TimesNewRomanPSMT"/>
+          <w:sz w:val="24"/>
+          <w:szCs w:val="24"/>
+        </w:rPr>
+        <w:t xml:space="preserve">. Parmi ces paquets, nous trouvons </w:t>
+      </w:r>
+      <w:r>
+        <w:rPr>
+          <w:rFonts w:ascii="TimesNewRomanPSMT" w:hAnsi="TimesNewRomanPSMT" w:cs="TimesNewRomanPSMT"/>
+          <w:sz w:val="24"/>
+          <w:szCs w:val="24"/>
+        </w:rPr>
+        <w:t>18</w:t>
+      </w:r>
+      <w:r>
+        <w:rPr>
+          <w:rFonts w:ascii="TimesNewRomanPSMT" w:hAnsi="TimesNewRomanPSMT" w:cs="TimesNewRomanPSMT"/>
+          <w:sz w:val="24"/>
+          <w:szCs w:val="24"/>
+        </w:rPr>
+        <w:t xml:space="preserve"> paquets envoyés en utilisant le protocole TCP, </w:t>
+      </w:r>
+      <w:r>
+        <w:rPr>
+          <w:rFonts w:ascii="TimesNewRomanPSMT" w:hAnsi="TimesNewRomanPSMT" w:cs="TimesNewRomanPSMT"/>
+          <w:sz w:val="24"/>
+          <w:szCs w:val="24"/>
+        </w:rPr>
+        <w:t>2</w:t>
+      </w:r>
+      <w:r>
+        <w:rPr>
+          <w:rFonts w:ascii="TimesNewRomanPSMT" w:hAnsi="TimesNewRomanPSMT" w:cs="TimesNewRomanPSMT"/>
+          <w:sz w:val="24"/>
+          <w:szCs w:val="24"/>
+        </w:rPr>
+        <w:t xml:space="preserve"> paquets envoyés en utilisant le protocole RSL et 1 paquet envoyé en utilisant le protocole OML. </w:t>
+      </w:r>
+      <w:r>
+        <w:rPr>
+          <w:rFonts w:ascii="TimesNewRomanPSMT" w:hAnsi="TimesNewRomanPSMT" w:cs="TimesNewRomanPSMT"/>
+          <w:sz w:val="24"/>
+          <w:szCs w:val="24"/>
+        </w:rPr>
+        <w:t xml:space="preserve">Le même calcul fait précédemment s’applique ici pour déterminer </w:t>
+      </w:r>
+      <w:r>
+        <w:rPr>
+          <w:rFonts w:ascii="TimesNewRomanPSMT" w:hAnsi="TimesNewRomanPSMT" w:cs="TimesNewRomanPSMT"/>
+          <w:sz w:val="24"/>
+          <w:szCs w:val="24"/>
+        </w:rPr>
+        <w:t>la quantité d’octets de donné envoyés</w:t>
+      </w:r>
+      <w:r>
+        <w:rPr>
+          <w:rFonts w:ascii="TimesNewRomanPSMT" w:hAnsi="TimesNewRomanPSMT" w:cs="TimesNewRomanPSMT"/>
+          <w:sz w:val="24"/>
+          <w:szCs w:val="24"/>
+        </w:rPr>
+        <w:t>. Nous obtenons ainsi :</w:t>
+      </w:r>
+    </w:p>
+    <w:p>
+      <w:pPr>
+        <w:autoSpaceDE w:val="0"/>
+        <w:autoSpaceDN w:val="0"/>
+        <w:adjustRightInd w:val="0"/>
+        <w:spacing w:after="0" w:line="240" w:lineRule="auto"/>
+        <w:jc w:val="both"/>
+        <w:rPr>
+          <w:rFonts w:ascii="TimesNewRomanPSMT" w:hAnsi="TimesNewRomanPSMT" w:cs="TimesNewRomanPSMT"/>
+          <w:sz w:val="24"/>
+          <w:szCs w:val="24"/>
+        </w:rPr>
+      </w:pPr>
+      <m:oMathPara>
+        <m:oMath>
+          <m:r>
+            <w:rPr>
+              <w:rFonts w:ascii="Cambria Math" w:eastAsiaTheme="minorEastAsia" w:hAnsi="Cambria Math" w:cs="TimesNewRomanPSMT"/>
+              <w:sz w:val="24"/>
+              <w:szCs w:val="24"/>
+            </w:rPr>
+            <m:t>17621</m:t>
+          </m:r>
+          <m:r>
+            <w:rPr>
+              <w:rFonts w:ascii="Cambria Math" w:eastAsiaTheme="minorEastAsia" w:hAnsi="Cambria Math" w:cs="TimesNewRomanPSMT"/>
+              <w:sz w:val="24"/>
+              <w:szCs w:val="24"/>
+            </w:rPr>
+            <m:t xml:space="preserve"> octets -</m:t>
+          </m:r>
+          <m:d>
+            <m:dPr>
+              <m:ctrlPr>
+                <w:rPr>
+                  <w:rFonts w:ascii="Cambria Math" w:eastAsiaTheme="minorEastAsia" w:hAnsi="Cambria Math" w:cs="TimesNewRomanPSMT"/>
+                  <w:i/>
+                  <w:sz w:val="24"/>
+                  <w:szCs w:val="24"/>
+                </w:rPr>
+              </m:ctrlPr>
+            </m:dPr>
+            <m:e>
+              <m:r>
+                <w:rPr>
+                  <w:rFonts w:ascii="Cambria Math" w:eastAsiaTheme="minorEastAsia" w:hAnsi="Cambria Math" w:cs="TimesNewRomanPSMT"/>
+                  <w:sz w:val="24"/>
+                  <w:szCs w:val="24"/>
+                </w:rPr>
+                <m:t>20 octets×2</m:t>
+              </m:r>
+              <m:r>
+                <w:rPr>
+                  <w:rFonts w:ascii="Cambria Math" w:eastAsiaTheme="minorEastAsia" w:hAnsi="Cambria Math" w:cs="TimesNewRomanPSMT"/>
+                  <w:sz w:val="24"/>
+                  <w:szCs w:val="24"/>
+                </w:rPr>
+                <m:t>1</m:t>
+              </m:r>
+              <m:r>
+                <w:rPr>
+                  <w:rFonts w:ascii="Cambria Math" w:eastAsiaTheme="minorEastAsia" w:hAnsi="Cambria Math" w:cs="TimesNewRomanPSMT"/>
+                  <w:sz w:val="24"/>
+                  <w:szCs w:val="24"/>
+                </w:rPr>
+                <m:t xml:space="preserve"> paquets</m:t>
+              </m:r>
+            </m:e>
+          </m:d>
+          <m:r>
+            <w:rPr>
+              <w:rFonts w:ascii="Cambria Math" w:hAnsi="Cambria Math" w:cs="TimesNewRomanPSMT"/>
+              <w:sz w:val="24"/>
+              <w:szCs w:val="24"/>
+            </w:rPr>
+            <m:t xml:space="preserve">= </m:t>
+          </m:r>
+          <m:r>
+            <w:rPr>
+              <w:rFonts w:ascii="Cambria Math" w:hAnsi="Cambria Math" w:cs="TimesNewRomanPSMT"/>
+              <w:sz w:val="24"/>
+              <w:szCs w:val="24"/>
+            </w:rPr>
+            <m:t>17201</m:t>
+          </m:r>
+          <m:r>
+            <w:rPr>
+              <w:rFonts w:ascii="Cambria Math" w:hAnsi="Cambria Math" w:cs="TimesNewRomanPSMT"/>
+              <w:sz w:val="24"/>
+              <w:szCs w:val="24"/>
+            </w:rPr>
+            <m:t xml:space="preserve"> octets</m:t>
+          </m:r>
+          <m:r>
+            <w:rPr>
+              <w:rFonts w:ascii="Cambria Math" w:eastAsiaTheme="minorEastAsia" w:hAnsi="Cambria Math" w:cs="TimesNewRomanPSMT"/>
+              <w:sz w:val="24"/>
+              <w:szCs w:val="24"/>
+            </w:rPr>
+            <m:t xml:space="preserve"> de données</m:t>
+          </m:r>
+        </m:oMath>
+      </m:oMathPara>
+    </w:p>
+    <w:p>
+      <w:pPr>
+        <w:autoSpaceDE w:val="0"/>
+        <w:autoSpaceDN w:val="0"/>
+        <w:adjustRightInd w:val="0"/>
+        <w:spacing w:after="0" w:line="240" w:lineRule="auto"/>
+        <w:jc w:val="both"/>
+        <w:rPr>
+          <w:rFonts w:ascii="TimesNewRomanPSMT" w:hAnsi="TimesNewRomanPSMT" w:cs="TimesNewRomanPSMT"/>
+          <w:sz w:val="24"/>
+          <w:szCs w:val="24"/>
+        </w:rPr>
+      </w:pPr>
+      <w:r>
+        <w:rPr>
+          <w:rFonts w:ascii="TimesNewRomanPSMT" w:hAnsi="TimesNewRomanPSMT" w:cs="TimesNewRomanPSMT"/>
+          <w:sz w:val="24"/>
+          <w:szCs w:val="24"/>
+        </w:rPr>
+        <w:lastRenderedPageBreak/>
         <w:t xml:space="preserve">4) Normalement, le standard IEEE 802.3 limite la taille d’une trame </w:t>
       </w:r>
       <w:r>
@@ -2258,24 +3478,30 @@
         <w:jc w:val="both"/>
         <w:rPr>
           <w:rFonts w:ascii="TimesNewRomanPSMT" w:hAnsi="TimesNewRomanPSMT" w:cs="TimesNewRomanPSMT"/>
-          <w:b/>
-          <w:bCs/>
-          <w:sz w:val="24"/>
-          <w:szCs w:val="24"/>
-        </w:rPr>
-      </w:pPr>
-    </w:p>
-    <w:p>
-      <w:pPr>
-        <w:autoSpaceDE w:val="0"/>
-        <w:autoSpaceDN w:val="0"/>
-        <w:adjustRightInd w:val="0"/>
-        <w:spacing w:after="0" w:line="240" w:lineRule="auto"/>
-        <w:jc w:val="both"/>
-        <w:rPr>
-          <w:rFonts w:ascii="TimesNewRomanPSMT" w:hAnsi="TimesNewRomanPSMT" w:cs="TimesNewRomanPSMT"/>
-          <w:b/>
-          <w:bCs/>
+          <w:sz w:val="24"/>
+          <w:szCs w:val="24"/>
+        </w:rPr>
+      </w:pPr>
+      <w:r>
+        <w:rPr>
+          <w:rFonts w:ascii="TimesNewRomanPSMT" w:hAnsi="TimesNewRomanPSMT" w:cs="TimesNewRomanPSMT"/>
+          <w:sz w:val="24"/>
+          <w:szCs w:val="24"/>
+        </w:rPr>
+        <w:t>Oui, les paquets utilisant le protocole OML pour être envoyé ont une taille supérieure à 1518 octets. Dans notre cas, nous en avons 2 qui ont une taille de 11402 octets et de 16678 octets.</w:t>
+      </w:r>
+      <w:bookmarkStart w:id="0" w:name="_GoBack"/>
+      <w:bookmarkEnd w:id="0"/>
+    </w:p>
+    <w:p>
+      <w:pPr>
+        <w:autoSpaceDE w:val="0"/>
+        <w:autoSpaceDN w:val="0"/>
+        <w:adjustRightInd w:val="0"/>
+        <w:spacing w:after="0" w:line="240" w:lineRule="auto"/>
+        <w:jc w:val="both"/>
+        <w:rPr>
+          <w:rFonts w:ascii="TimesNewRomanPSMT" w:hAnsi="TimesNewRomanPSMT" w:cs="TimesNewRomanPSMT"/>
           <w:sz w:val="24"/>
           <w:szCs w:val="24"/>
         </w:rPr>
@@ -2916,8 +4142,286 @@
           <w:sz w:val="24"/>
           <w:szCs w:val="24"/>
         </w:rPr>
+        <w:t>3) Combien de paquets et d’octets contenant des données ont été envoyés par le client vers le</w:t>
+      </w:r>
+      <w:r>
+        <w:rPr>
+          <w:rFonts w:ascii="TimesNewRomanPSMT" w:hAnsi="TimesNewRomanPSMT" w:cs="TimesNewRomanPSMT"/>
+          <w:sz w:val="24"/>
+          <w:szCs w:val="24"/>
+        </w:rPr>
+        <w:t xml:space="preserve"> </w:t>
+      </w:r>
+      <w:r>
+        <w:rPr>
+          <w:rFonts w:ascii="TimesNewRomanPSMT" w:hAnsi="TimesNewRomanPSMT" w:cs="TimesNewRomanPSMT"/>
+          <w:sz w:val="24"/>
+          <w:szCs w:val="24"/>
+        </w:rPr>
+        <w:t xml:space="preserve">serveur? Par le serveur vers le client? Montrer où vous avez trouvé cette information. </w:t>
+      </w:r>
+      <w:r>
+        <w:rPr>
+          <w:rFonts w:ascii="TimesNewRomanPSMT" w:hAnsi="TimesNewRomanPSMT" w:cs="TimesNewRomanPSMT"/>
+          <w:b/>
+          <w:bCs/>
+          <w:sz w:val="24"/>
+          <w:szCs w:val="24"/>
+        </w:rPr>
+        <w:t>(0.5 point)</w:t>
+      </w:r>
+    </w:p>
+    <w:p>
+      <w:pPr>
+        <w:autoSpaceDE w:val="0"/>
+        <w:autoSpaceDN w:val="0"/>
+        <w:adjustRightInd w:val="0"/>
+        <w:spacing w:after="0" w:line="240" w:lineRule="auto"/>
+        <w:jc w:val="both"/>
+        <w:rPr>
+          <w:rFonts w:ascii="TimesNewRomanPSMT" w:hAnsi="TimesNewRomanPSMT" w:cs="TimesNewRomanPSMT"/>
+          <w:b/>
+          <w:bCs/>
+          <w:sz w:val="24"/>
+          <w:szCs w:val="24"/>
+        </w:rPr>
+      </w:pPr>
+    </w:p>
+    <w:p>
+      <w:pPr>
+        <w:autoSpaceDE w:val="0"/>
+        <w:autoSpaceDN w:val="0"/>
+        <w:adjustRightInd w:val="0"/>
+        <w:spacing w:after="0" w:line="240" w:lineRule="auto"/>
+        <w:jc w:val="both"/>
+        <w:rPr>
+          <w:rFonts w:ascii="TimesNewRomanPSMT" w:hAnsi="TimesNewRomanPSMT" w:cs="TimesNewRomanPSMT"/>
+          <w:b/>
+          <w:bCs/>
+          <w:sz w:val="24"/>
+          <w:szCs w:val="24"/>
+        </w:rPr>
+      </w:pPr>
+      <w:r>
+        <w:rPr>
+          <w:rFonts w:ascii="TimesNewRomanPSMT" w:hAnsi="TimesNewRomanPSMT" w:cs="TimesNewRomanPSMT"/>
+          <w:sz w:val="24"/>
+          <w:szCs w:val="24"/>
+        </w:rPr>
+        <w:t>4) À la lumière de votre analyse, que fait le client? Selon vous, combien d’itérations le client a-t</w:t>
+      </w:r>
+      <w:r>
+        <w:rPr>
+          <w:rFonts w:ascii="TimesNewRomanPSMT" w:hAnsi="TimesNewRomanPSMT" w:cs="TimesNewRomanPSMT"/>
+          <w:sz w:val="24"/>
+          <w:szCs w:val="24"/>
+        </w:rPr>
+        <w:t>-</w:t>
+      </w:r>
+      <w:r>
+        <w:rPr>
+          <w:rFonts w:ascii="TimesNewRomanPSMT" w:hAnsi="TimesNewRomanPSMT" w:cs="TimesNewRomanPSMT"/>
+          <w:sz w:val="24"/>
+          <w:szCs w:val="24"/>
+        </w:rPr>
+        <w:t>il</w:t>
+      </w:r>
+      <w:r>
+        <w:rPr>
+          <w:rFonts w:ascii="TimesNewRomanPSMT" w:hAnsi="TimesNewRomanPSMT" w:cs="TimesNewRomanPSMT"/>
+          <w:sz w:val="24"/>
+          <w:szCs w:val="24"/>
+        </w:rPr>
+        <w:t xml:space="preserve"> </w:t>
+      </w:r>
+      <w:r>
+        <w:rPr>
+          <w:rFonts w:ascii="TimesNewRomanPSMT" w:hAnsi="TimesNewRomanPSMT" w:cs="TimesNewRomanPSMT"/>
+          <w:sz w:val="24"/>
+          <w:szCs w:val="24"/>
+        </w:rPr>
+        <w:t xml:space="preserve">faites pour envoyer ces données? </w:t>
+      </w:r>
+      <w:r>
+        <w:rPr>
+          <w:rFonts w:ascii="TimesNewRomanPSMT" w:hAnsi="TimesNewRomanPSMT" w:cs="TimesNewRomanPSMT"/>
+          <w:b/>
+          <w:bCs/>
+          <w:sz w:val="24"/>
+          <w:szCs w:val="24"/>
+        </w:rPr>
+        <w:t>(0.5 point)</w:t>
+      </w:r>
+    </w:p>
+    <w:p>
+      <w:pPr>
+        <w:autoSpaceDE w:val="0"/>
+        <w:autoSpaceDN w:val="0"/>
+        <w:adjustRightInd w:val="0"/>
+        <w:spacing w:after="0" w:line="240" w:lineRule="auto"/>
+        <w:jc w:val="both"/>
+        <w:rPr>
+          <w:rFonts w:ascii="TimesNewRomanPSMT" w:hAnsi="TimesNewRomanPSMT" w:cs="TimesNewRomanPSMT"/>
+          <w:sz w:val="24"/>
+          <w:szCs w:val="24"/>
+        </w:rPr>
+      </w:pPr>
+    </w:p>
+    <w:p>
+      <w:pPr>
+        <w:autoSpaceDE w:val="0"/>
+        <w:autoSpaceDN w:val="0"/>
+        <w:adjustRightInd w:val="0"/>
+        <w:spacing w:after="0" w:line="240" w:lineRule="auto"/>
+        <w:jc w:val="both"/>
+        <w:rPr>
+          <w:rFonts w:ascii="TimesNewRomanPSMT" w:hAnsi="TimesNewRomanPSMT" w:cs="TimesNewRomanPSMT"/>
+          <w:sz w:val="24"/>
+          <w:szCs w:val="24"/>
+        </w:rPr>
+      </w:pPr>
+    </w:p>
+    <w:p>
+      <w:pPr>
+        <w:autoSpaceDE w:val="0"/>
+        <w:autoSpaceDN w:val="0"/>
+        <w:adjustRightInd w:val="0"/>
+        <w:spacing w:after="0" w:line="240" w:lineRule="auto"/>
+        <w:jc w:val="both"/>
+        <w:rPr>
+          <w:rFonts w:ascii="TimesNewRomanPSMT" w:hAnsi="TimesNewRomanPSMT" w:cs="TimesNewRomanPSMT"/>
+          <w:b/>
+          <w:bCs/>
+          <w:sz w:val="24"/>
+          <w:szCs w:val="24"/>
+        </w:rPr>
+      </w:pPr>
+      <w:r>
+        <w:rPr>
+          <w:rFonts w:ascii="TimesNewRomanPSMT" w:hAnsi="TimesNewRomanPSMT" w:cs="TimesNewRomanPSMT"/>
+          <w:b/>
+          <w:bCs/>
+          <w:sz w:val="24"/>
+          <w:szCs w:val="24"/>
+        </w:rPr>
+        <w:t>C) Analyse des performances et protocole TCP (2 points)</w:t>
+      </w:r>
+    </w:p>
+    <w:p>
+      <w:pPr>
+        <w:autoSpaceDE w:val="0"/>
+        <w:autoSpaceDN w:val="0"/>
+        <w:adjustRightInd w:val="0"/>
+        <w:spacing w:after="0" w:line="240" w:lineRule="auto"/>
+        <w:jc w:val="both"/>
+        <w:rPr>
+          <w:rFonts w:ascii="TimesNewRomanPSMT" w:hAnsi="TimesNewRomanPSMT" w:cs="TimesNewRomanPSMT"/>
+          <w:b/>
+          <w:bCs/>
+          <w:sz w:val="24"/>
+          <w:szCs w:val="24"/>
+        </w:rPr>
+      </w:pPr>
+    </w:p>
+    <w:p>
+      <w:pPr>
+        <w:autoSpaceDE w:val="0"/>
+        <w:autoSpaceDN w:val="0"/>
+        <w:adjustRightInd w:val="0"/>
+        <w:spacing w:after="0" w:line="240" w:lineRule="auto"/>
+        <w:jc w:val="both"/>
+        <w:rPr>
+          <w:rFonts w:ascii="TimesNewRomanPSMT" w:hAnsi="TimesNewRomanPSMT" w:cs="TimesNewRomanPSMT"/>
+          <w:b/>
+          <w:bCs/>
+          <w:sz w:val="24"/>
+          <w:szCs w:val="24"/>
+        </w:rPr>
+      </w:pPr>
+      <w:r>
+        <w:rPr>
+          <w:rFonts w:ascii="TimesNewRomanPSMT" w:hAnsi="TimesNewRomanPSMT" w:cs="TimesNewRomanPSMT"/>
+          <w:sz w:val="24"/>
+          <w:szCs w:val="24"/>
+        </w:rPr>
+        <w:t>1) Comparez la performance des envois de données pour le mode 1 et le mode 2. Qu’est-ce qui</w:t>
+      </w:r>
+      <w:r>
+        <w:rPr>
+          <w:rFonts w:ascii="TimesNewRomanPSMT" w:hAnsi="TimesNewRomanPSMT" w:cs="TimesNewRomanPSMT"/>
+          <w:sz w:val="24"/>
+          <w:szCs w:val="24"/>
+        </w:rPr>
+        <w:t xml:space="preserve"> </w:t>
+      </w:r>
+      <w:r>
+        <w:rPr>
+          <w:rFonts w:ascii="TimesNewRomanPSMT" w:hAnsi="TimesNewRomanPSMT" w:cs="TimesNewRomanPSMT"/>
+          <w:sz w:val="24"/>
+          <w:szCs w:val="24"/>
+        </w:rPr>
+        <w:t xml:space="preserve">diffère entre ces deux modes? Lequel est le plus performant selon vous et pourquoi? </w:t>
+      </w:r>
+      <w:r>
+        <w:rPr>
+          <w:rFonts w:ascii="TimesNewRomanPSMT" w:hAnsi="TimesNewRomanPSMT" w:cs="TimesNewRomanPSMT"/>
+          <w:b/>
+          <w:bCs/>
+          <w:sz w:val="24"/>
+          <w:szCs w:val="24"/>
+        </w:rPr>
+        <w:t>(0.5 point)</w:t>
+      </w:r>
+    </w:p>
+    <w:p>
+      <w:pPr>
+        <w:autoSpaceDE w:val="0"/>
+        <w:autoSpaceDN w:val="0"/>
+        <w:adjustRightInd w:val="0"/>
+        <w:spacing w:after="0" w:line="240" w:lineRule="auto"/>
+        <w:jc w:val="both"/>
+        <w:rPr>
+          <w:rFonts w:ascii="TimesNewRomanPSMT" w:hAnsi="TimesNewRomanPSMT" w:cs="TimesNewRomanPSMT"/>
+          <w:sz w:val="24"/>
+          <w:szCs w:val="24"/>
+        </w:rPr>
+      </w:pPr>
+    </w:p>
+    <w:p>
+      <w:pPr>
+        <w:autoSpaceDE w:val="0"/>
+        <w:autoSpaceDN w:val="0"/>
+        <w:adjustRightInd w:val="0"/>
+        <w:spacing w:after="0" w:line="240" w:lineRule="auto"/>
+        <w:jc w:val="both"/>
+        <w:rPr>
+          <w:rFonts w:ascii="TimesNewRomanPSMT" w:hAnsi="TimesNewRomanPSMT" w:cs="TimesNewRomanPSMT"/>
+          <w:sz w:val="24"/>
+          <w:szCs w:val="24"/>
+        </w:rPr>
+      </w:pPr>
+    </w:p>
+    <w:p>
+      <w:pPr>
+        <w:autoSpaceDE w:val="0"/>
+        <w:autoSpaceDN w:val="0"/>
+        <w:adjustRightInd w:val="0"/>
+        <w:spacing w:after="0" w:line="240" w:lineRule="auto"/>
+        <w:jc w:val="both"/>
+        <w:rPr>
+          <w:rFonts w:ascii="TimesNewRomanPSMT" w:hAnsi="TimesNewRomanPSMT" w:cs="TimesNewRomanPSMT"/>
+          <w:sz w:val="24"/>
+          <w:szCs w:val="24"/>
+        </w:rPr>
+      </w:pPr>
+      <w:r>
+        <w:rPr>
+          <w:rFonts w:ascii="TimesNewRomanPSMT" w:hAnsi="TimesNewRomanPSMT" w:cs="TimesNewRomanPSMT"/>
+          <w:sz w:val="24"/>
+          <w:szCs w:val="24"/>
+        </w:rPr>
         <w:lastRenderedPageBreak/>
-        <w:t>3) Combien de paquets et d’octets contenant des données ont été envoyés par le client vers le</w:t>
+        <w:t>2) Comparer la performance des envois de données pour le mode 3 et le mode 4. Qu’est-ce qui</w:t>
       </w:r>
       <w:r>
         <w:rPr>
@@ -2933,7 +4437,7 @@
           <w:sz w:val="24"/>
           <w:szCs w:val="24"/>
         </w:rPr>
-        <w:t xml:space="preserve">serveur? Par le serveur vers le client? Montrer où vous avez trouvé cette information. </w:t>
+        <w:t xml:space="preserve">diffère entre ces deux modes? Lequel est le plus performant selon vous et pourquoi? </w:t>
       </w:r>
       <w:r>
         <w:rPr>
@@ -2977,33 +4481,45 @@
           <w:szCs w:val="24"/>
         </w:rPr>
       </w:pPr>
-      <w:r>
-        <w:rPr>
-          <w:rFonts w:ascii="TimesNewRomanPSMT" w:hAnsi="TimesNewRomanPSMT" w:cs="TimesNewRomanPSMT"/>
-          <w:sz w:val="24"/>
-          <w:szCs w:val="24"/>
-        </w:rPr>
-        <w:t>4) À la lumière de votre analyse, que fait le client? Selon vous, combien d’itérations le client a-t</w:t>
-      </w:r>
-      <w:r>
-        <w:rPr>
-          <w:rFonts w:ascii="TimesNewRomanPSMT" w:hAnsi="TimesNewRomanPSMT" w:cs="TimesNewRomanPSMT"/>
-          <w:sz w:val="24"/>
-          <w:szCs w:val="24"/>
-        </w:rPr>
-        <w:t>-</w:t>
-      </w:r>
-      <w:r>
-        <w:rPr>
-          <w:rFonts w:ascii="TimesNewRomanPSMT" w:hAnsi="TimesNewRomanPSMT" w:cs="TimesNewRomanPSMT"/>
-          <w:sz w:val="24"/>
-          <w:szCs w:val="24"/>
-        </w:rPr>
-        <w:t>il</w:t>
-      </w:r>
-      <w:r>
-        <w:rPr>
-          <w:rFonts w:ascii="TimesNewRomanPSMT" w:hAnsi="TimesNewRomanPSMT" w:cs="TimesNewRomanPSMT"/>
+    </w:p>
+    <w:p>
+      <w:pPr>
+        <w:autoSpaceDE w:val="0"/>
+        <w:autoSpaceDN w:val="0"/>
+        <w:adjustRightInd w:val="0"/>
+        <w:spacing w:after="0" w:line="240" w:lineRule="auto"/>
+        <w:jc w:val="both"/>
+        <w:rPr>
+          <w:rFonts w:ascii="TimesNewRomanPSMT" w:hAnsi="TimesNewRomanPSMT" w:cs="TimesNewRomanPSMT"/>
+          <w:b/>
+          <w:bCs/>
+          <w:sz w:val="24"/>
+          <w:szCs w:val="24"/>
+        </w:rPr>
+      </w:pPr>
+      <w:r>
+        <w:rPr>
+          <w:rFonts w:ascii="TimesNewRomanPSMT" w:hAnsi="TimesNewRomanPSMT" w:cs="TimesNewRomanPSMT"/>
+          <w:sz w:val="24"/>
+          <w:szCs w:val="24"/>
+        </w:rPr>
+        <w:t xml:space="preserve">3) Discutez de la fiabilité de chaque mode. Selon vous, quel(s) mode(s) est le plus fiable? </w:t>
+      </w:r>
+      <w:r>
+        <w:rPr>
+          <w:rFonts w:ascii="TimesNewRomanPSMT" w:hAnsi="TimesNewRomanPSMT" w:cs="TimesNewRomanPSMT"/>
+          <w:b/>
+          <w:bCs/>
+          <w:sz w:val="24"/>
+          <w:szCs w:val="24"/>
+        </w:rPr>
+        <w:t>(0.5</w:t>
+      </w:r>
+      <w:r>
+        <w:rPr>
+          <w:rFonts w:ascii="TimesNewRomanPSMT" w:hAnsi="TimesNewRomanPSMT" w:cs="TimesNewRomanPSMT"/>
+          <w:b/>
+          <w:bCs/>
           <w:sz w:val="24"/>
           <w:szCs w:val="24"/>
         </w:rPr>
@@ -3012,403 +4528,113 @@
       <w:r>
         <w:rPr>
           <w:rFonts w:ascii="TimesNewRomanPSMT" w:hAnsi="TimesNewRomanPSMT" w:cs="TimesNewRomanPSMT"/>
-          <w:sz w:val="24"/>
-          <w:szCs w:val="24"/>
-        </w:rPr>
-        <w:t xml:space="preserve">faites pour envoyer ces données? </w:t>
-      </w:r>
-      <w:r>
-        <w:rPr>
-          <w:rFonts w:ascii="TimesNewRomanPSMT" w:hAnsi="TimesNewRomanPSMT" w:cs="TimesNewRomanPSMT"/>
-          <w:b/>
-          <w:bCs/>
-          <w:sz w:val="24"/>
-          <w:szCs w:val="24"/>
+          <w:b/>
+          <w:bCs/>
+          <w:sz w:val="24"/>
+          <w:szCs w:val="24"/>
+        </w:rPr>
+        <w:t>point)</w:t>
+      </w:r>
+    </w:p>
+    <w:p>
+      <w:pPr>
+        <w:autoSpaceDE w:val="0"/>
+        <w:autoSpaceDN w:val="0"/>
+        <w:adjustRightInd w:val="0"/>
+        <w:spacing w:after="0" w:line="240" w:lineRule="auto"/>
+        <w:jc w:val="both"/>
+        <w:rPr>
+          <w:rFonts w:ascii="TimesNewRomanPSMT" w:hAnsi="TimesNewRomanPSMT" w:cs="TimesNewRomanPSMT"/>
+          <w:b/>
+          <w:bCs/>
+          <w:sz w:val="24"/>
+          <w:szCs w:val="24"/>
+        </w:rPr>
+      </w:pPr>
+    </w:p>
+    <w:p>
+      <w:pPr>
+        <w:autoSpaceDE w:val="0"/>
+        <w:autoSpaceDN w:val="0"/>
+        <w:adjustRightInd w:val="0"/>
+        <w:spacing w:after="0" w:line="240" w:lineRule="auto"/>
+        <w:jc w:val="both"/>
+        <w:rPr>
+          <w:rFonts w:ascii="TimesNewRomanPSMT" w:hAnsi="TimesNewRomanPSMT" w:cs="TimesNewRomanPSMT"/>
+          <w:b/>
+          <w:bCs/>
+          <w:sz w:val="24"/>
+          <w:szCs w:val="24"/>
+        </w:rPr>
+      </w:pPr>
+    </w:p>
+    <w:p>
+      <w:pPr>
+        <w:autoSpaceDE w:val="0"/>
+        <w:autoSpaceDN w:val="0"/>
+        <w:adjustRightInd w:val="0"/>
+        <w:spacing w:after="0" w:line="240" w:lineRule="auto"/>
+        <w:jc w:val="both"/>
+        <w:rPr>
+          <w:rFonts w:ascii="TimesNewRomanPSMT" w:hAnsi="TimesNewRomanPSMT" w:cs="TimesNewRomanPSMT"/>
+          <w:sz w:val="24"/>
+          <w:szCs w:val="24"/>
+        </w:rPr>
+      </w:pPr>
+      <w:r>
+        <w:rPr>
+          <w:rFonts w:ascii="TimesNewRomanPSMT" w:hAnsi="TimesNewRomanPSMT" w:cs="TimesNewRomanPSMT"/>
+          <w:sz w:val="24"/>
+          <w:szCs w:val="24"/>
+        </w:rPr>
+        <w:t>4) Pour les modes secrets utilisant le protocole TCP, vous avez certainement remarqué à la fin de</w:t>
+      </w:r>
+      <w:r>
+        <w:rPr>
+          <w:rFonts w:ascii="TimesNewRomanPSMT" w:hAnsi="TimesNewRomanPSMT" w:cs="TimesNewRomanPSMT"/>
+          <w:sz w:val="24"/>
+          <w:szCs w:val="24"/>
+        </w:rPr>
+        <w:t xml:space="preserve"> </w:t>
+      </w:r>
+      <w:r>
+        <w:rPr>
+          <w:rFonts w:ascii="TimesNewRomanPSMT" w:hAnsi="TimesNewRomanPSMT" w:cs="TimesNewRomanPSMT"/>
+          <w:sz w:val="24"/>
+          <w:szCs w:val="24"/>
+        </w:rPr>
+        <w:t>la</w:t>
+      </w:r>
+      <w:r>
+        <w:rPr>
+          <w:rFonts w:ascii="TimesNewRomanPSMT" w:hAnsi="TimesNewRomanPSMT" w:cs="TimesNewRomanPSMT"/>
+          <w:sz w:val="24"/>
+          <w:szCs w:val="24"/>
+        </w:rPr>
+        <w:t xml:space="preserve"> </w:t>
+      </w:r>
+      <w:r>
+        <w:rPr>
+          <w:rFonts w:ascii="TimesNewRomanPSMT" w:hAnsi="TimesNewRomanPSMT" w:cs="TimesNewRomanPSMT"/>
+          <w:sz w:val="24"/>
+          <w:szCs w:val="24"/>
+        </w:rPr>
+        <w:t xml:space="preserve">communication un échange FIN, ACK. Expliquez en quoi consiste cet échange. </w:t>
+      </w:r>
+      <w:r>
+        <w:rPr>
+          <w:rFonts w:ascii="TimesNewRomanPSMT" w:hAnsi="TimesNewRomanPSMT" w:cs="TimesNewRomanPSMT"/>
+          <w:b/>
+          <w:bCs/>
+          <w:sz w:val="24"/>
+          <w:szCs w:val="24"/>
+          <w:lang w:val="en-CA"/>
         </w:rPr>
         <w:t>(0.5 point)</w:t>
       </w:r>
     </w:p>
-    <w:p>
-      <w:pPr>
-        <w:autoSpaceDE w:val="0"/>
-        <w:autoSpaceDN w:val="0"/>
-        <w:adjustRightInd w:val="0"/>
-        <w:spacing w:after="0" w:line="240" w:lineRule="auto"/>
-        <w:jc w:val="both"/>
-        <w:rPr>
-          <w:rFonts w:ascii="TimesNewRomanPSMT" w:hAnsi="TimesNewRomanPSMT" w:cs="TimesNewRomanPSMT"/>
-          <w:sz w:val="24"/>
-          <w:szCs w:val="24"/>
-        </w:rPr>
-      </w:pPr>
-    </w:p>
-    <w:p>
-      <w:pPr>
-        <w:autoSpaceDE w:val="0"/>
-        <w:autoSpaceDN w:val="0"/>
-        <w:adjustRightInd w:val="0"/>
-        <w:spacing w:after="0" w:line="240" w:lineRule="auto"/>
-        <w:jc w:val="both"/>
-        <w:rPr>
-          <w:rFonts w:ascii="TimesNewRomanPSMT" w:hAnsi="TimesNewRomanPSMT" w:cs="TimesNewRomanPSMT"/>
-          <w:sz w:val="24"/>
-          <w:szCs w:val="24"/>
-        </w:rPr>
-      </w:pPr>
-    </w:p>
-    <w:p>
-      <w:pPr>
-        <w:autoSpaceDE w:val="0"/>
-        <w:autoSpaceDN w:val="0"/>
-        <w:adjustRightInd w:val="0"/>
-        <w:spacing w:after="0" w:line="240" w:lineRule="auto"/>
-        <w:jc w:val="both"/>
-        <w:rPr>
-          <w:rFonts w:ascii="TimesNewRomanPSMT" w:hAnsi="TimesNewRomanPSMT" w:cs="TimesNewRomanPSMT"/>
-          <w:b/>
-          <w:bCs/>
-          <w:sz w:val="24"/>
-          <w:szCs w:val="24"/>
-        </w:rPr>
-      </w:pPr>
-      <w:r>
-        <w:rPr>
-          <w:rFonts w:ascii="TimesNewRomanPSMT" w:hAnsi="TimesNewRomanPSMT" w:cs="TimesNewRomanPSMT"/>
-          <w:b/>
-          <w:bCs/>
-          <w:sz w:val="24"/>
-          <w:szCs w:val="24"/>
-        </w:rPr>
-        <w:t>C) Analyse des performances et protocole TCP (2 points)</w:t>
-      </w:r>
-    </w:p>
-    <w:p>
-      <w:pPr>
-        <w:autoSpaceDE w:val="0"/>
-        <w:autoSpaceDN w:val="0"/>
-        <w:adjustRightInd w:val="0"/>
-        <w:spacing w:after="0" w:line="240" w:lineRule="auto"/>
-        <w:jc w:val="both"/>
-        <w:rPr>
-          <w:rFonts w:ascii="TimesNewRomanPSMT" w:hAnsi="TimesNewRomanPSMT" w:cs="TimesNewRomanPSMT"/>
-          <w:b/>
-          <w:bCs/>
-          <w:sz w:val="24"/>
-          <w:szCs w:val="24"/>
-        </w:rPr>
-      </w:pPr>
-    </w:p>
-    <w:p>
-      <w:pPr>
-        <w:autoSpaceDE w:val="0"/>
-        <w:autoSpaceDN w:val="0"/>
-        <w:adjustRightInd w:val="0"/>
-        <w:spacing w:after="0" w:line="240" w:lineRule="auto"/>
-        <w:jc w:val="both"/>
-        <w:rPr>
-          <w:rFonts w:ascii="TimesNewRomanPSMT" w:hAnsi="TimesNewRomanPSMT" w:cs="TimesNewRomanPSMT"/>
-          <w:b/>
-          <w:bCs/>
-          <w:sz w:val="24"/>
-          <w:szCs w:val="24"/>
-        </w:rPr>
-      </w:pPr>
-      <w:r>
-        <w:rPr>
-          <w:rFonts w:ascii="TimesNewRomanPSMT" w:hAnsi="TimesNewRomanPSMT" w:cs="TimesNewRomanPSMT"/>
-          <w:sz w:val="24"/>
-          <w:szCs w:val="24"/>
-        </w:rPr>
-        <w:t>1) Comparez la performance des envois de données pour le mode 1 et le mode 2. Qu’est-ce qui</w:t>
-      </w:r>
-      <w:r>
-        <w:rPr>
-          <w:rFonts w:ascii="TimesNewRomanPSMT" w:hAnsi="TimesNewRomanPSMT" w:cs="TimesNewRomanPSMT"/>
-          <w:sz w:val="24"/>
-          <w:szCs w:val="24"/>
-        </w:rPr>
-        <w:t xml:space="preserve"> </w:t>
-      </w:r>
-      <w:r>
-        <w:rPr>
-          <w:rFonts w:ascii="TimesNewRomanPSMT" w:hAnsi="TimesNewRomanPSMT" w:cs="TimesNewRomanPSMT"/>
-          <w:sz w:val="24"/>
-          <w:szCs w:val="24"/>
-        </w:rPr>
-        <w:t xml:space="preserve">diffère entre ces deux modes? Lequel est le plus performant selon vous et pourquoi? </w:t>
-      </w:r>
-      <w:r>
-        <w:rPr>
-          <w:rFonts w:ascii="TimesNewRomanPSMT" w:hAnsi="TimesNewRomanPSMT" w:cs="TimesNewRomanPSMT"/>
-          <w:b/>
-          <w:bCs/>
-          <w:sz w:val="24"/>
-          <w:szCs w:val="24"/>
-        </w:rPr>
-        <w:t>(0.5 point)</w:t>
-      </w:r>
-    </w:p>
-    <w:p>
-      <w:pPr>
-        <w:autoSpaceDE w:val="0"/>
-        <w:autoSpaceDN w:val="0"/>
-        <w:adjustRightInd w:val="0"/>
-        <w:spacing w:after="0" w:line="240" w:lineRule="auto"/>
-        <w:jc w:val="both"/>
-        <w:rPr>
-          <w:rFonts w:ascii="TimesNewRomanPSMT" w:hAnsi="TimesNewRomanPSMT" w:cs="TimesNewRomanPSMT"/>
-          <w:sz w:val="24"/>
-          <w:szCs w:val="24"/>
-        </w:rPr>
-      </w:pPr>
-    </w:p>
-    <w:p>
-      <w:pPr>
-        <w:autoSpaceDE w:val="0"/>
-        <w:autoSpaceDN w:val="0"/>
-        <w:adjustRightInd w:val="0"/>
-        <w:spacing w:after="0" w:line="240" w:lineRule="auto"/>
-        <w:jc w:val="both"/>
-        <w:rPr>
-          <w:rFonts w:ascii="TimesNewRomanPSMT" w:hAnsi="TimesNewRomanPSMT" w:cs="TimesNewRomanPSMT"/>
-          <w:sz w:val="24"/>
-          <w:szCs w:val="24"/>
-        </w:rPr>
-      </w:pPr>
-    </w:p>
-    <w:p>
-      <w:pPr>
-        <w:autoSpaceDE w:val="0"/>
-        <w:autoSpaceDN w:val="0"/>
-        <w:adjustRightInd w:val="0"/>
-        <w:spacing w:after="0" w:line="240" w:lineRule="auto"/>
-        <w:jc w:val="both"/>
-        <w:rPr>
-          <w:rFonts w:ascii="TimesNewRomanPSMT" w:hAnsi="TimesNewRomanPSMT" w:cs="TimesNewRomanPSMT"/>
-          <w:sz w:val="24"/>
-          <w:szCs w:val="24"/>
-        </w:rPr>
-      </w:pPr>
-      <w:r>
-        <w:rPr>
-          <w:rFonts w:ascii="TimesNewRomanPSMT" w:hAnsi="TimesNewRomanPSMT" w:cs="TimesNewRomanPSMT"/>
-          <w:sz w:val="24"/>
-          <w:szCs w:val="24"/>
-        </w:rPr>
-        <w:t>2) Comparer la performance des envois de données pour le mode 3 et le mode 4. Qu’est-ce qui</w:t>
-      </w:r>
-      <w:r>
-        <w:rPr>
-          <w:rFonts w:ascii="TimesNewRomanPSMT" w:hAnsi="TimesNewRomanPSMT" w:cs="TimesNewRomanPSMT"/>
-          <w:sz w:val="24"/>
-          <w:szCs w:val="24"/>
-        </w:rPr>
-        <w:t xml:space="preserve"> </w:t>
-      </w:r>
-      <w:r>
-        <w:rPr>
-          <w:rFonts w:ascii="TimesNewRomanPSMT" w:hAnsi="TimesNewRomanPSMT" w:cs="TimesNewRomanPSMT"/>
-          <w:sz w:val="24"/>
-          <w:szCs w:val="24"/>
-        </w:rPr>
-        <w:t xml:space="preserve">diffère entre ces deux modes? Lequel est le plus performant selon vous et pourquoi? </w:t>
-      </w:r>
-      <w:r>
-        <w:rPr>
-          <w:rFonts w:ascii="TimesNewRomanPSMT" w:hAnsi="TimesNewRomanPSMT" w:cs="TimesNewRomanPSMT"/>
-          <w:b/>
-          <w:bCs/>
-          <w:sz w:val="24"/>
-          <w:szCs w:val="24"/>
-        </w:rPr>
-        <w:t>(0.5 point)</w:t>
-      </w:r>
-    </w:p>
-    <w:p>
-      <w:pPr>
-        <w:autoSpaceDE w:val="0"/>
-        <w:autoSpaceDN w:val="0"/>
-        <w:adjustRightInd w:val="0"/>
-        <w:spacing w:after="0" w:line="240" w:lineRule="auto"/>
-        <w:jc w:val="both"/>
-        <w:rPr>
-          <w:rFonts w:ascii="TimesNewRomanPSMT" w:hAnsi="TimesNewRomanPSMT" w:cs="TimesNewRomanPSMT"/>
-          <w:b/>
-          <w:bCs/>
-          <w:sz w:val="24"/>
-          <w:szCs w:val="24"/>
-        </w:rPr>
-      </w:pPr>
-    </w:p>
-    <w:p>
-      <w:pPr>
-        <w:autoSpaceDE w:val="0"/>
-        <w:autoSpaceDN w:val="0"/>
-        <w:adjustRightInd w:val="0"/>
-        <w:spacing w:after="0" w:line="240" w:lineRule="auto"/>
-        <w:jc w:val="both"/>
-        <w:rPr>
-          <w:rFonts w:ascii="TimesNewRomanPSMT" w:hAnsi="TimesNewRomanPSMT" w:cs="TimesNewRomanPSMT"/>
-          <w:b/>
-          <w:bCs/>
-          <w:sz w:val="24"/>
-          <w:szCs w:val="24"/>
-        </w:rPr>
-      </w:pPr>
-    </w:p>
-    <w:p>
-      <w:pPr>
-        <w:autoSpaceDE w:val="0"/>
-        <w:autoSpaceDN w:val="0"/>
-        <w:adjustRightInd w:val="0"/>
-        <w:spacing w:after="0" w:line="240" w:lineRule="auto"/>
-        <w:jc w:val="both"/>
-        <w:rPr>
-          <w:rFonts w:ascii="TimesNewRomanPSMT" w:hAnsi="TimesNewRomanPSMT" w:cs="TimesNewRomanPSMT"/>
-          <w:b/>
-          <w:bCs/>
-          <w:sz w:val="24"/>
-          <w:szCs w:val="24"/>
-        </w:rPr>
-      </w:pPr>
-      <w:r>
-        <w:rPr>
-          <w:rFonts w:ascii="TimesNewRomanPSMT" w:hAnsi="TimesNewRomanPSMT" w:cs="TimesNewRomanPSMT"/>
-          <w:sz w:val="24"/>
-          <w:szCs w:val="24"/>
-        </w:rPr>
-        <w:t xml:space="preserve">3) Discutez de la fiabilité de chaque mode. Selon vous, quel(s) mode(s) est le plus fiable? </w:t>
-      </w:r>
-      <w:r>
-        <w:rPr>
-          <w:rFonts w:ascii="TimesNewRomanPSMT" w:hAnsi="TimesNewRomanPSMT" w:cs="TimesNewRomanPSMT"/>
-          <w:b/>
-          <w:bCs/>
-          <w:sz w:val="24"/>
-          <w:szCs w:val="24"/>
-        </w:rPr>
-        <w:t>(0.5</w:t>
-      </w:r>
-      <w:r>
-        <w:rPr>
-          <w:rFonts w:ascii="TimesNewRomanPSMT" w:hAnsi="TimesNewRomanPSMT" w:cs="TimesNewRomanPSMT"/>
-          <w:b/>
-          <w:bCs/>
-          <w:sz w:val="24"/>
-          <w:szCs w:val="24"/>
-        </w:rPr>
-        <w:t xml:space="preserve"> </w:t>
-      </w:r>
-      <w:r>
-        <w:rPr>
-          <w:rFonts w:ascii="TimesNewRomanPSMT" w:hAnsi="TimesNewRomanPSMT" w:cs="TimesNewRomanPSMT"/>
-          <w:b/>
-          <w:bCs/>
-          <w:sz w:val="24"/>
-          <w:szCs w:val="24"/>
-        </w:rPr>
-        <w:t>point)</w:t>
-      </w:r>
-    </w:p>
-    <w:p>
-      <w:pPr>
-        <w:autoSpaceDE w:val="0"/>
-        <w:autoSpaceDN w:val="0"/>
-        <w:adjustRightInd w:val="0"/>
-        <w:spacing w:after="0" w:line="240" w:lineRule="auto"/>
-        <w:jc w:val="both"/>
-        <w:rPr>
-          <w:rFonts w:ascii="TimesNewRomanPSMT" w:hAnsi="TimesNewRomanPSMT" w:cs="TimesNewRomanPSMT"/>
-          <w:b/>
-          <w:bCs/>
-          <w:sz w:val="24"/>
-          <w:szCs w:val="24"/>
-        </w:rPr>
-      </w:pPr>
-    </w:p>
-    <w:p>
-      <w:pPr>
-        <w:autoSpaceDE w:val="0"/>
-        <w:autoSpaceDN w:val="0"/>
-        <w:adjustRightInd w:val="0"/>
-        <w:spacing w:after="0" w:line="240" w:lineRule="auto"/>
-        <w:jc w:val="both"/>
-        <w:rPr>
-          <w:rFonts w:ascii="TimesNewRomanPSMT" w:hAnsi="TimesNewRomanPSMT" w:cs="TimesNewRomanPSMT"/>
-          <w:b/>
-          <w:bCs/>
-          <w:sz w:val="24"/>
-          <w:szCs w:val="24"/>
-        </w:rPr>
-      </w:pPr>
-    </w:p>
-    <w:p>
-      <w:pPr>
-        <w:autoSpaceDE w:val="0"/>
-        <w:autoSpaceDN w:val="0"/>
-        <w:adjustRightInd w:val="0"/>
-        <w:spacing w:after="0" w:line="240" w:lineRule="auto"/>
-        <w:jc w:val="both"/>
-        <w:rPr>
-          <w:rFonts w:ascii="TimesNewRomanPSMT" w:hAnsi="TimesNewRomanPSMT" w:cs="TimesNewRomanPSMT"/>
-          <w:sz w:val="24"/>
-          <w:szCs w:val="24"/>
-        </w:rPr>
-      </w:pPr>
-      <w:r>
-        <w:rPr>
-          <w:rFonts w:ascii="TimesNewRomanPSMT" w:hAnsi="TimesNewRomanPSMT" w:cs="TimesNewRomanPSMT"/>
-          <w:sz w:val="24"/>
-          <w:szCs w:val="24"/>
-        </w:rPr>
-        <w:t>4) Pour les modes secrets utilisant le protocole TCP, vous avez certainement remarqué à la fin de</w:t>
-      </w:r>
-      <w:r>
-        <w:rPr>
-          <w:rFonts w:ascii="TimesNewRomanPSMT" w:hAnsi="TimesNewRomanPSMT" w:cs="TimesNewRomanPSMT"/>
-          <w:sz w:val="24"/>
-          <w:szCs w:val="24"/>
-        </w:rPr>
-        <w:t xml:space="preserve"> </w:t>
-      </w:r>
-      <w:r>
-        <w:rPr>
-          <w:rFonts w:ascii="TimesNewRomanPSMT" w:hAnsi="TimesNewRomanPSMT" w:cs="TimesNewRomanPSMT"/>
-          <w:sz w:val="24"/>
-          <w:szCs w:val="24"/>
-        </w:rPr>
-        <w:t>la</w:t>
-      </w:r>
-      <w:r>
-        <w:rPr>
-          <w:rFonts w:ascii="TimesNewRomanPSMT" w:hAnsi="TimesNewRomanPSMT" w:cs="TimesNewRomanPSMT"/>
-          <w:sz w:val="24"/>
-          <w:szCs w:val="24"/>
-        </w:rPr>
-        <w:t xml:space="preserve"> </w:t>
-      </w:r>
-      <w:r>
-        <w:rPr>
-          <w:rFonts w:ascii="TimesNewRomanPSMT" w:hAnsi="TimesNewRomanPSMT" w:cs="TimesNewRomanPSMT"/>
-          <w:sz w:val="24"/>
-          <w:szCs w:val="24"/>
-        </w:rPr>
-        <w:t xml:space="preserve">communication un échange FIN, ACK. Expliquez en quoi consiste cet échange. </w:t>
-      </w:r>
-      <w:r>
-        <w:rPr>
-          <w:rFonts w:ascii="TimesNewRomanPSMT" w:hAnsi="TimesNewRomanPSMT" w:cs="TimesNewRomanPSMT"/>
-          <w:b/>
-          <w:bCs/>
-          <w:sz w:val="24"/>
-          <w:szCs w:val="24"/>
-          <w:lang w:val="en-CA"/>
-        </w:rPr>
-        <w:t>(0.5 point)</w:t>
-      </w:r>
-    </w:p>
     <w:sectPr>
-      <w:footerReference w:type="default" r:id="rId12"/>
+      <w:footerReference w:type="default" r:id="rId17"/>
       <w:pgSz w:w="12240" w:h="15840"/>
       <w:pgMar w:top="1440" w:right="1440" w:bottom="1440" w:left="1440" w:header="708" w:footer="708" w:gutter="0"/>
       <w:pgNumType w:start="0"/>
@@ -3455,7 +4681,6 @@
         <w:docPartUnique/>
       </w:docPartObj>
     </w:sdtPr>
-    <w:sdtEndPr/>
     <w:sdtContent>
       <w:p>
         <w:pPr>
@@ -3778,7 +5003,7 @@
       </w:pPr>
     </w:pPrDefault>
   </w:docDefaults>
-  <w:latentStyles w:defLockedState="0" w:defUIPriority="99" w:defSemiHidden="0" w:defUnhideWhenUsed="0" w:defQFormat="0" w:count="376">
+  <w:latentStyles w:defLockedState="0" w:defUIPriority="99" w:defSemiHidden="0" w:defUnhideWhenUsed="0" w:defQFormat="0" w:count="377">
     <w:lsdException w:name="Normal" w:uiPriority="0" w:qFormat="1"/>
     <w:lsdException w:name="heading 1" w:uiPriority="9" w:qFormat="1"/>
     <w:lsdException w:name="heading 2" w:semiHidden="1" w:uiPriority="9" w:unhideWhenUsed="1" w:qFormat="1"/>
@@ -3884,7 +5109,6 @@
     <w:lsdException w:name="HTML Sample" w:semiHidden="1" w:unhideWhenUsed="1"/>
     <w:lsdException w:name="HTML Typewriter" w:semiHidden="1" w:unhideWhenUsed="1"/>
     <w:lsdException w:name="HTML Variable" w:semiHidden="1" w:unhideWhenUsed="1"/>
-    <w:lsdException w:name="Normal Table" w:semiHidden="1" w:unhideWhenUsed="1"/>
     <w:lsdException w:name="annotation subject" w:semiHidden="1" w:unhideWhenUsed="1"/>
     <w:lsdException w:name="No List" w:semiHidden="1" w:unhideWhenUsed="1"/>
     <w:lsdException w:name="Outline List 1" w:semiHidden="1" w:unhideWhenUsed="1"/>
@@ -3931,10 +5155,8 @@
     <w:lsdException w:name="Table Subtle 2" w:semiHidden="1" w:unhideWhenUsed="1"/>
     <w:lsdException w:name="Table Web 1" w:semiHidden="1" w:unhideWhenUsed="1"/>
     <w:lsdException w:name="Table Web 2" w:semiHidden="1" w:unhideWhenUsed="1"/>
-    <w:lsdException w:name="Table Web 3" w:semiHidden="1" w:unhideWhenUsed="1"/>
     <w:lsdException w:name="Balloon Text" w:semiHidden="1" w:unhideWhenUsed="1"/>
     <w:lsdException w:name="Table Grid" w:uiPriority="39"/>
-    <w:lsdException w:name="Table Theme" w:semiHidden="1" w:unhideWhenUsed="1"/>
     <w:lsdException w:name="Placeholder Text" w:semiHidden="1"/>
     <w:lsdException w:name="No Spacing" w:uiPriority="1" w:qFormat="1"/>
     <w:lsdException w:name="Light Shading" w:uiPriority="60"/>
@@ -4155,11 +5377,12 @@
     <w:lsdException w:name="Hashtag" w:semiHidden="1" w:unhideWhenUsed="1"/>
     <w:lsdException w:name="Unresolved Mention" w:semiHidden="1" w:unhideWhenUsed="1"/>
     <w:lsdException w:name="Smart Link" w:semiHidden="1" w:unhideWhenUsed="1"/>
+    <w:lsdException w:name="Smart Link Error" w:semiHidden="1" w:unhideWhenUsed="1"/>
   </w:latentStyles>
   <w:style w:type="paragraph" w:default="1" w:styleId="Normal">
     <w:name w:val="Normal"/>
     <w:qFormat/>
-    <w:rsid w:val="00011906"/>
+    <w:rsid w:val="007C4E00"/>
     <w:pPr>
       <w:spacing w:line="256" w:lineRule="auto"/>
     </w:pPr>
@@ -4371,6 +5594,16 @@
     <w:rsid w:val="004509DD"/>
     <w:rPr>
       <w:lang w:val="fr-CA" w:bidi="ar-SA"/>
+    </w:rPr>
+  </w:style>
+  <w:style w:type="character" w:styleId="PlaceholderText">
+    <w:name w:val="Placeholder Text"/>
+    <w:basedOn w:val="DefaultParagraphFont"/>
+    <w:uiPriority w:val="99"/>
+    <w:semiHidden/>
+    <w:rsid w:val="00821B0A"/>
+    <w:rPr>
+      <w:color w:val="808080"/>
     </w:rPr>
   </w:style>
 </w:styles>

</xml_diff>

<commit_message>
HP : Another one
</commit_message>
<xml_diff>
--- a/TP3/Rapport.docx
+++ b/TP3/Rapport.docx
@@ -787,8 +787,9 @@
           <w:szCs w:val="24"/>
           <w:lang w:bidi="he-IL"/>
         </w:rPr>
-        <w:t>(pas sûr)</w:t>
-      </w:r>
+        <w:t>(</w:t>
+      </w:r>
+      <w:proofErr w:type="gramStart"/>
       <w:r>
         <w:rPr>
           <w:rFonts w:ascii="TimesNewRomanPSMT" w:hAnsi="TimesNewRomanPSMT" w:cs="TimesNewRomanPSMT"/>
@@ -797,6 +798,27 @@
           <w:szCs w:val="24"/>
           <w:lang w:bidi="he-IL"/>
         </w:rPr>
+        <w:t>pas</w:t>
+      </w:r>
+      <w:proofErr w:type="gramEnd"/>
+      <w:r>
+        <w:rPr>
+          <w:rFonts w:ascii="TimesNewRomanPSMT" w:hAnsi="TimesNewRomanPSMT" w:cs="TimesNewRomanPSMT"/>
+          <w:color w:val="FF0000"/>
+          <w:sz w:val="24"/>
+          <w:szCs w:val="24"/>
+          <w:lang w:bidi="he-IL"/>
+        </w:rPr>
+        <w:t xml:space="preserve"> sûr)</w:t>
+      </w:r>
+      <w:r>
+        <w:rPr>
+          <w:rFonts w:ascii="TimesNewRomanPSMT" w:hAnsi="TimesNewRomanPSMT" w:cs="TimesNewRomanPSMT"/>
+          <w:color w:val="FF0000"/>
+          <w:sz w:val="24"/>
+          <w:szCs w:val="24"/>
+          <w:lang w:bidi="he-IL"/>
+        </w:rPr>
         <w:t xml:space="preserve"> Je mettrai pas le </w:t>
       </w:r>
       <w:proofErr w:type="spellStart"/>
@@ -837,6 +859,7 @@
         </w:rPr>
       </w:pPr>
       <w:proofErr w:type="spellStart"/>
+      <w:proofErr w:type="gramStart"/>
       <w:r>
         <w:rPr>
           <w:rFonts w:ascii="TimesNewRomanPSMT" w:hAnsi="TimesNewRomanPSMT" w:cs="TimesNewRomanPSMT"/>
@@ -847,6 +870,7 @@
         <w:t>ip.addr</w:t>
       </w:r>
       <w:proofErr w:type="spellEnd"/>
+      <w:proofErr w:type="gramEnd"/>
       <w:r>
         <w:rPr>
           <w:rFonts w:ascii="TimesNewRomanPSMT" w:hAnsi="TimesNewRomanPSMT" w:cs="TimesNewRomanPSMT"/>
@@ -1063,6 +1087,7 @@
         <w:t xml:space="preserve">, car </w:t>
       </w:r>
       <w:proofErr w:type="spellStart"/>
+      <w:proofErr w:type="gramStart"/>
       <w:r>
         <w:rPr>
           <w:rFonts w:ascii="TimesNewRomanPSMT" w:hAnsi="TimesNewRomanPSMT" w:cs="TimesNewRomanPSMT"/>
@@ -1076,6 +1101,7 @@
         <w:t>ca</w:t>
       </w:r>
       <w:proofErr w:type="spellEnd"/>
+      <w:proofErr w:type="gramEnd"/>
       <w:r>
         <w:rPr>
           <w:rFonts w:ascii="TimesNewRomanPSMT" w:hAnsi="TimesNewRomanPSMT" w:cs="TimesNewRomanPSMT"/>
@@ -1252,8 +1278,9 @@
           <w:szCs w:val="24"/>
           <w:lang w:bidi="he-IL"/>
         </w:rPr>
-        <w:t>) contient tous les données à mon avis, car il contient beaucoup de données.</w:t>
-      </w:r>
+        <w:t xml:space="preserve">) contient </w:t>
+      </w:r>
+      <w:proofErr w:type="gramStart"/>
       <w:r>
         <w:rPr>
           <w:rFonts w:ascii="TimesNewRomanPSMT" w:hAnsi="TimesNewRomanPSMT" w:cs="TimesNewRomanPSMT"/>
@@ -1264,6 +1291,31 @@
           <w:szCs w:val="24"/>
           <w:lang w:bidi="he-IL"/>
         </w:rPr>
+        <w:t>tous les données</w:t>
+      </w:r>
+      <w:proofErr w:type="gramEnd"/>
+      <w:r>
+        <w:rPr>
+          <w:rFonts w:ascii="TimesNewRomanPSMT" w:hAnsi="TimesNewRomanPSMT" w:cs="TimesNewRomanPSMT"/>
+          <w:b/>
+          <w:bCs/>
+          <w:color w:val="FF0000"/>
+          <w:sz w:val="24"/>
+          <w:szCs w:val="24"/>
+          <w:lang w:bidi="he-IL"/>
+        </w:rPr>
+        <w:t xml:space="preserve"> à mon avis, car il contient beaucoup de données.</w:t>
+      </w:r>
+      <w:r>
+        <w:rPr>
+          <w:rFonts w:ascii="TimesNewRomanPSMT" w:hAnsi="TimesNewRomanPSMT" w:cs="TimesNewRomanPSMT"/>
+          <w:b/>
+          <w:bCs/>
+          <w:color w:val="FF0000"/>
+          <w:sz w:val="24"/>
+          <w:szCs w:val="24"/>
+          <w:lang w:bidi="he-IL"/>
+        </w:rPr>
         <w:t xml:space="preserve"> </w:t>
       </w:r>
       <w:r>
@@ -1276,7 +1328,33 @@
           <w:szCs w:val="24"/>
           <w:lang w:bidi="he-IL"/>
         </w:rPr>
-        <w:t xml:space="preserve">Non pour RSL car il vient de la couche 3 (wiki). Je dirais pas OML </w:t>
+        <w:t xml:space="preserve">Non pour RSL car il vient de la couche 3 (wiki). </w:t>
+      </w:r>
+      <w:proofErr w:type="gramStart"/>
+      <w:r>
+        <w:rPr>
+          <w:rFonts w:ascii="TimesNewRomanPSMT" w:hAnsi="TimesNewRomanPSMT" w:cs="TimesNewRomanPSMT"/>
+          <w:b/>
+          <w:bCs/>
+          <w:color w:val="FF0000"/>
+          <w:sz w:val="24"/>
+          <w:szCs w:val="24"/>
+          <w:lang w:bidi="he-IL"/>
+        </w:rPr>
+        <w:t>Je dirais pas</w:t>
+      </w:r>
+      <w:proofErr w:type="gramEnd"/>
+      <w:r>
+        <w:rPr>
+          <w:rFonts w:ascii="TimesNewRomanPSMT" w:hAnsi="TimesNewRomanPSMT" w:cs="TimesNewRomanPSMT"/>
+          <w:b/>
+          <w:bCs/>
+          <w:color w:val="FF0000"/>
+          <w:sz w:val="24"/>
+          <w:szCs w:val="24"/>
+          <w:lang w:bidi="he-IL"/>
+        </w:rPr>
+        <w:t xml:space="preserve"> OML </w:t>
       </w:r>
       <w:proofErr w:type="spellStart"/>
       <w:r>
@@ -2584,6 +2662,7 @@
         <w:t>« </w:t>
       </w:r>
       <w:proofErr w:type="spellStart"/>
+      <w:proofErr w:type="gramStart"/>
       <w:r>
         <w:rPr>
           <w:rFonts w:ascii="TimesNewRomanPSMT" w:hAnsi="TimesNewRomanPSMT" w:cs="TimesNewRomanPSMT"/>
@@ -2594,6 +2673,7 @@
         <w:t>ip.addr</w:t>
       </w:r>
       <w:proofErr w:type="spellEnd"/>
+      <w:proofErr w:type="gramEnd"/>
       <w:r>
         <w:rPr>
           <w:rFonts w:ascii="TimesNewRomanPSMT" w:hAnsi="TimesNewRomanPSMT" w:cs="TimesNewRomanPSMT"/>
@@ -2944,6 +3024,7 @@
         <w:t>« </w:t>
       </w:r>
       <w:proofErr w:type="spellStart"/>
+      <w:proofErr w:type="gramStart"/>
       <w:r>
         <w:rPr>
           <w:rFonts w:ascii="TimesNewRomanPSMT" w:hAnsi="TimesNewRomanPSMT" w:cs="TimesNewRomanPSMT"/>
@@ -2954,6 +3035,7 @@
         <w:t>ip.addr</w:t>
       </w:r>
       <w:proofErr w:type="spellEnd"/>
+      <w:proofErr w:type="gramEnd"/>
       <w:r>
         <w:rPr>
           <w:rFonts w:ascii="TimesNewRomanPSMT" w:hAnsi="TimesNewRomanPSMT" w:cs="TimesNewRomanPSMT"/>
@@ -3464,8 +3546,6 @@
         </w:rPr>
         <w:t>)</w:t>
       </w:r>
-      <w:bookmarkStart w:id="0" w:name="_GoBack"/>
-      <w:bookmarkEnd w:id="0"/>
     </w:p>
     <w:p>
       <w:pPr>
@@ -3773,6 +3853,7 @@
       <w:r>
         <w:rPr>
           <w:rFonts w:ascii="TimesNewRomanPSMT" w:hAnsi="TimesNewRomanPSMT" w:cs="TimesNewRomanPSMT"/>
+          <w:noProof/>
           <w:sz w:val="24"/>
           <w:szCs w:val="24"/>
         </w:rPr>
@@ -3880,6 +3961,7 @@
       <w:r>
         <w:rPr>
           <w:rFonts w:ascii="TimesNewRomanPSMT" w:hAnsi="TimesNewRomanPSMT" w:cs="TimesNewRomanPSMT"/>
+          <w:noProof/>
           <w:sz w:val="24"/>
           <w:szCs w:val="24"/>
         </w:rPr>
@@ -3990,6 +4072,7 @@
       <w:r>
         <w:rPr>
           <w:rFonts w:ascii="TimesNewRomanPSMT" w:hAnsi="TimesNewRomanPSMT" w:cs="TimesNewRomanPSMT"/>
+          <w:noProof/>
           <w:sz w:val="24"/>
           <w:szCs w:val="24"/>
         </w:rPr>
@@ -4061,6 +4144,7 @@
       <w:r>
         <w:rPr>
           <w:rFonts w:ascii="TimesNewRomanPSMT" w:hAnsi="TimesNewRomanPSMT" w:cs="TimesNewRomanPSMT"/>
+          <w:noProof/>
           <w:sz w:val="24"/>
           <w:szCs w:val="24"/>
         </w:rPr>
@@ -4131,6 +4215,7 @@
       <w:r>
         <w:rPr>
           <w:rFonts w:ascii="TimesNewRomanPSMT" w:hAnsi="TimesNewRomanPSMT" w:cs="TimesNewRomanPSMT"/>
+          <w:noProof/>
           <w:sz w:val="24"/>
           <w:szCs w:val="24"/>
         </w:rPr>
@@ -4238,6 +4323,7 @@
       <w:r>
         <w:rPr>
           <w:rFonts w:ascii="TimesNewRomanPSMT" w:hAnsi="TimesNewRomanPSMT" w:cs="TimesNewRomanPSMT"/>
+          <w:noProof/>
           <w:sz w:val="24"/>
           <w:szCs w:val="24"/>
         </w:rPr>
@@ -4311,7 +4397,25 @@
           <w:sz w:val="24"/>
           <w:szCs w:val="24"/>
         </w:rPr>
-        <w:t>7) Suite à toute cette analyse que pouvez-vous conclure quant à la sécurité de l’application de</w:t>
+        <w:t xml:space="preserve">7) </w:t>
+      </w:r>
+      <w:proofErr w:type="gramStart"/>
+      <w:r>
+        <w:rPr>
+          <w:rFonts w:ascii="TimesNewRomanPSMT" w:hAnsi="TimesNewRomanPSMT" w:cs="TimesNewRomanPSMT"/>
+          <w:sz w:val="24"/>
+          <w:szCs w:val="24"/>
+        </w:rPr>
+        <w:t>Suite à</w:t>
+      </w:r>
+      <w:proofErr w:type="gramEnd"/>
+      <w:r>
+        <w:rPr>
+          <w:rFonts w:ascii="TimesNewRomanPSMT" w:hAnsi="TimesNewRomanPSMT" w:cs="TimesNewRomanPSMT"/>
+          <w:sz w:val="24"/>
+          <w:szCs w:val="24"/>
+        </w:rPr>
+        <w:t xml:space="preserve"> toute cette analyse que pouvez-vous conclure quant à la sécurité de l’application de</w:t>
       </w:r>
       <w:r>
         <w:rPr>
@@ -4359,8 +4463,33 @@
           <w:rFonts w:ascii="TimesNewRomanPSMT" w:hAnsi="TimesNewRomanPSMT" w:cs="TimesNewRomanPSMT"/>
           <w:sz w:val="24"/>
           <w:szCs w:val="24"/>
-        </w:rPr>
-      </w:pPr>
+          <w:lang w:val="fr-FR"/>
+        </w:rPr>
+      </w:pPr>
+      <w:r>
+        <w:rPr>
+          <w:rFonts w:ascii="TimesNewRomanPSMT" w:hAnsi="TimesNewRomanPSMT" w:cs="TimesNewRomanPSMT"/>
+          <w:sz w:val="24"/>
+          <w:szCs w:val="24"/>
+        </w:rPr>
+        <w:t xml:space="preserve">L’application de procure aucune sécurité en ce a trait aux images qui sont envoyées. En effet, on a pu très facilement extraire l’image envoyé de son paquet seulement en </w:t>
+      </w:r>
+      <w:r>
+        <w:rPr>
+          <w:rFonts w:ascii="TimesNewRomanPSMT" w:hAnsi="TimesNewRomanPSMT" w:cs="TimesNewRomanPSMT"/>
+          <w:sz w:val="24"/>
+          <w:szCs w:val="24"/>
+        </w:rPr>
+        <w:t>sachant</w:t>
+      </w:r>
+      <w:r>
+        <w:rPr>
+          <w:rFonts w:ascii="TimesNewRomanPSMT" w:hAnsi="TimesNewRomanPSMT" w:cs="TimesNewRomanPSMT"/>
+          <w:sz w:val="24"/>
+          <w:szCs w:val="24"/>
+        </w:rPr>
+        <w:t xml:space="preserve"> le format de l’image et en utilisant des outils faciles à obtenir (</w:t>
+      </w:r>
       <w:proofErr w:type="spellStart"/>
       <w:r>
         <w:rPr>
@@ -4368,7 +4497,7 @@
           <w:sz w:val="24"/>
           <w:szCs w:val="24"/>
         </w:rPr>
-        <w:t>Lol</w:t>
+        <w:t>Winhex</w:t>
       </w:r>
       <w:proofErr w:type="spellEnd"/>
       <w:r>
@@ -4377,133 +4506,139 @@
           <w:sz w:val="24"/>
           <w:szCs w:val="24"/>
         </w:rPr>
+        <w:t xml:space="preserve"> et Wireshark). Il est donc possible pour n’importe qui étant capable d’utiliser ces outils d’extraire le contenu des échanges de notre application de traitement d’image et d’en faire ce qu’il souhaite. Une façon de remédier à cette faille de sécurité, serait de permettre à l’application du traitement d’image d’encrypter le fichier contenant l’image avant de l’envoyer et de le décrypter à la réception. De cette façon, les données ne sont exposées que dans l’application et non dans la couche de transport qui est facilement accessible.</w:t>
+      </w:r>
+    </w:p>
+    <w:p>
+      <w:pPr>
+        <w:autoSpaceDE w:val="0"/>
+        <w:autoSpaceDN w:val="0"/>
+        <w:adjustRightInd w:val="0"/>
+        <w:spacing w:after="0" w:line="240" w:lineRule="auto"/>
+        <w:jc w:val="both"/>
+        <w:rPr>
+          <w:rFonts w:ascii="TimesNewRomanPSMT" w:hAnsi="TimesNewRomanPSMT" w:cs="TimesNewRomanPSMT"/>
+          <w:sz w:val="24"/>
+          <w:szCs w:val="24"/>
+        </w:rPr>
+      </w:pPr>
+    </w:p>
+    <w:p>
+      <w:pPr>
+        <w:autoSpaceDE w:val="0"/>
+        <w:autoSpaceDN w:val="0"/>
+        <w:adjustRightInd w:val="0"/>
+        <w:spacing w:after="0" w:line="240" w:lineRule="auto"/>
+        <w:jc w:val="both"/>
+        <w:rPr>
+          <w:rFonts w:ascii="TimesNewRomanPSMT" w:hAnsi="TimesNewRomanPSMT" w:cs="TimesNewRomanPSMT"/>
+          <w:b/>
+          <w:bCs/>
+          <w:sz w:val="24"/>
+          <w:szCs w:val="24"/>
+        </w:rPr>
+      </w:pPr>
+      <w:r>
+        <w:rPr>
+          <w:rFonts w:ascii="TimesNewRomanPSMT" w:hAnsi="TimesNewRomanPSMT" w:cs="TimesNewRomanPSMT"/>
+          <w:b/>
+          <w:bCs/>
+          <w:sz w:val="24"/>
+          <w:szCs w:val="24"/>
+        </w:rPr>
+        <w:t>3.6. V</w:t>
+      </w:r>
+      <w:r>
+        <w:rPr>
+          <w:rFonts w:ascii="TimesNewRomanPSMT" w:hAnsi="TimesNewRomanPSMT" w:cs="TimesNewRomanPSMT" w:hint="eastAsia"/>
+          <w:b/>
+          <w:bCs/>
+          <w:sz w:val="24"/>
+          <w:szCs w:val="24"/>
+        </w:rPr>
+        <w:t>é</w:t>
+      </w:r>
+      <w:r>
+        <w:rPr>
+          <w:rFonts w:ascii="TimesNewRomanPSMT" w:hAnsi="TimesNewRomanPSMT" w:cs="TimesNewRomanPSMT"/>
+          <w:b/>
+          <w:bCs/>
+          <w:sz w:val="24"/>
+          <w:szCs w:val="24"/>
+        </w:rPr>
+        <w:t>rifier les hypoth</w:t>
+      </w:r>
+      <w:r>
+        <w:rPr>
+          <w:rFonts w:ascii="TimesNewRomanPSMT" w:hAnsi="TimesNewRomanPSMT" w:cs="TimesNewRomanPSMT" w:hint="eastAsia"/>
+          <w:b/>
+          <w:bCs/>
+          <w:sz w:val="24"/>
+          <w:szCs w:val="24"/>
+        </w:rPr>
+        <w:t>è</w:t>
+      </w:r>
+      <w:r>
+        <w:rPr>
+          <w:rFonts w:ascii="TimesNewRomanPSMT" w:hAnsi="TimesNewRomanPSMT" w:cs="TimesNewRomanPSMT"/>
+          <w:b/>
+          <w:bCs/>
+          <w:sz w:val="24"/>
+          <w:szCs w:val="24"/>
+        </w:rPr>
+        <w:t>ses et argumenter</w:t>
+      </w:r>
+    </w:p>
+    <w:p>
+      <w:pPr>
+        <w:autoSpaceDE w:val="0"/>
+        <w:autoSpaceDN w:val="0"/>
+        <w:adjustRightInd w:val="0"/>
+        <w:spacing w:after="0" w:line="240" w:lineRule="auto"/>
+        <w:jc w:val="both"/>
+        <w:rPr>
+          <w:rFonts w:ascii="TimesNewRomanPSMT" w:hAnsi="TimesNewRomanPSMT" w:cs="TimesNewRomanPSMT"/>
+          <w:sz w:val="24"/>
+          <w:szCs w:val="24"/>
+        </w:rPr>
+      </w:pPr>
+    </w:p>
+    <w:p>
+      <w:pPr>
+        <w:autoSpaceDE w:val="0"/>
+        <w:autoSpaceDN w:val="0"/>
+        <w:adjustRightInd w:val="0"/>
+        <w:spacing w:after="0" w:line="240" w:lineRule="auto"/>
+        <w:jc w:val="both"/>
+        <w:rPr>
+          <w:rFonts w:ascii="TimesNewRomanPSMT" w:hAnsi="TimesNewRomanPSMT" w:cs="TimesNewRomanPSMT"/>
+          <w:sz w:val="24"/>
+          <w:szCs w:val="24"/>
+        </w:rPr>
+      </w:pPr>
+      <w:r>
+        <w:rPr>
+          <w:rFonts w:ascii="TimesNewRomanPSMT" w:hAnsi="TimesNewRomanPSMT" w:cs="TimesNewRomanPSMT"/>
+          <w:sz w:val="24"/>
+          <w:szCs w:val="24"/>
+        </w:rPr>
+        <w:t>1) Quel protocole de la couche transport est utilisé? Dans le cas de TCP, montrer le tout premier</w:t>
+      </w:r>
+      <w:r>
+        <w:rPr>
+          <w:rFonts w:ascii="TimesNewRomanPSMT" w:hAnsi="TimesNewRomanPSMT" w:cs="TimesNewRomanPSMT"/>
+          <w:sz w:val="24"/>
+          <w:szCs w:val="24"/>
+        </w:rPr>
         <w:t xml:space="preserve"> </w:t>
       </w:r>
-      <w:proofErr w:type="spellStart"/>
-      <w:r>
-        <w:rPr>
-          <w:rFonts w:ascii="TimesNewRomanPSMT" w:hAnsi="TimesNewRomanPSMT" w:cs="TimesNewRomanPSMT"/>
-          <w:sz w:val="24"/>
-          <w:szCs w:val="24"/>
-        </w:rPr>
-        <w:t>what</w:t>
-      </w:r>
-      <w:proofErr w:type="spellEnd"/>
-    </w:p>
-    <w:p>
-      <w:pPr>
-        <w:autoSpaceDE w:val="0"/>
-        <w:autoSpaceDN w:val="0"/>
-        <w:adjustRightInd w:val="0"/>
-        <w:spacing w:after="0" w:line="240" w:lineRule="auto"/>
-        <w:jc w:val="both"/>
-        <w:rPr>
-          <w:rFonts w:ascii="TimesNewRomanPSMT" w:hAnsi="TimesNewRomanPSMT" w:cs="TimesNewRomanPSMT"/>
-          <w:sz w:val="24"/>
-          <w:szCs w:val="24"/>
-        </w:rPr>
-      </w:pPr>
-    </w:p>
-    <w:p>
-      <w:pPr>
-        <w:autoSpaceDE w:val="0"/>
-        <w:autoSpaceDN w:val="0"/>
-        <w:adjustRightInd w:val="0"/>
-        <w:spacing w:after="0" w:line="240" w:lineRule="auto"/>
-        <w:jc w:val="both"/>
-        <w:rPr>
-          <w:rFonts w:ascii="TimesNewRomanPSMT" w:hAnsi="TimesNewRomanPSMT" w:cs="TimesNewRomanPSMT"/>
-          <w:b/>
-          <w:bCs/>
-          <w:sz w:val="24"/>
-          <w:szCs w:val="24"/>
-        </w:rPr>
-      </w:pPr>
-      <w:r>
-        <w:rPr>
-          <w:rFonts w:ascii="TimesNewRomanPSMT" w:hAnsi="TimesNewRomanPSMT" w:cs="TimesNewRomanPSMT"/>
-          <w:b/>
-          <w:bCs/>
-          <w:sz w:val="24"/>
-          <w:szCs w:val="24"/>
-        </w:rPr>
-        <w:t>3.6. V</w:t>
-      </w:r>
-      <w:r>
-        <w:rPr>
-          <w:rFonts w:ascii="TimesNewRomanPSMT" w:hAnsi="TimesNewRomanPSMT" w:cs="TimesNewRomanPSMT" w:hint="eastAsia"/>
-          <w:b/>
-          <w:bCs/>
-          <w:sz w:val="24"/>
-          <w:szCs w:val="24"/>
-        </w:rPr>
-        <w:t>é</w:t>
-      </w:r>
-      <w:r>
-        <w:rPr>
-          <w:rFonts w:ascii="TimesNewRomanPSMT" w:hAnsi="TimesNewRomanPSMT" w:cs="TimesNewRomanPSMT"/>
-          <w:b/>
-          <w:bCs/>
-          <w:sz w:val="24"/>
-          <w:szCs w:val="24"/>
-        </w:rPr>
-        <w:t>rifier les hypoth</w:t>
-      </w:r>
-      <w:r>
-        <w:rPr>
-          <w:rFonts w:ascii="TimesNewRomanPSMT" w:hAnsi="TimesNewRomanPSMT" w:cs="TimesNewRomanPSMT" w:hint="eastAsia"/>
-          <w:b/>
-          <w:bCs/>
-          <w:sz w:val="24"/>
-          <w:szCs w:val="24"/>
-        </w:rPr>
-        <w:t>è</w:t>
-      </w:r>
-      <w:r>
-        <w:rPr>
-          <w:rFonts w:ascii="TimesNewRomanPSMT" w:hAnsi="TimesNewRomanPSMT" w:cs="TimesNewRomanPSMT"/>
-          <w:b/>
-          <w:bCs/>
-          <w:sz w:val="24"/>
-          <w:szCs w:val="24"/>
-        </w:rPr>
-        <w:t>ses et argumenter</w:t>
-      </w:r>
-    </w:p>
-    <w:p>
-      <w:pPr>
-        <w:autoSpaceDE w:val="0"/>
-        <w:autoSpaceDN w:val="0"/>
-        <w:adjustRightInd w:val="0"/>
-        <w:spacing w:after="0" w:line="240" w:lineRule="auto"/>
-        <w:jc w:val="both"/>
-        <w:rPr>
-          <w:rFonts w:ascii="TimesNewRomanPSMT" w:hAnsi="TimesNewRomanPSMT" w:cs="TimesNewRomanPSMT"/>
-          <w:sz w:val="24"/>
-          <w:szCs w:val="24"/>
-        </w:rPr>
-      </w:pPr>
-    </w:p>
-    <w:p>
-      <w:pPr>
-        <w:autoSpaceDE w:val="0"/>
-        <w:autoSpaceDN w:val="0"/>
-        <w:adjustRightInd w:val="0"/>
-        <w:spacing w:after="0" w:line="240" w:lineRule="auto"/>
-        <w:jc w:val="both"/>
-        <w:rPr>
-          <w:rFonts w:ascii="TimesNewRomanPSMT" w:hAnsi="TimesNewRomanPSMT" w:cs="TimesNewRomanPSMT"/>
-          <w:sz w:val="24"/>
-          <w:szCs w:val="24"/>
-        </w:rPr>
-      </w:pPr>
-      <w:r>
-        <w:rPr>
-          <w:rFonts w:ascii="TimesNewRomanPSMT" w:hAnsi="TimesNewRomanPSMT" w:cs="TimesNewRomanPSMT"/>
-          <w:sz w:val="24"/>
-          <w:szCs w:val="24"/>
-        </w:rPr>
-        <w:t>1) Quel protocole de la couche transport est utilisé? Dans le cas de TCP, montrer le tout premier</w:t>
+      <w:r>
+        <w:rPr>
+          <w:rFonts w:ascii="TimesNewRomanPSMT" w:hAnsi="TimesNewRomanPSMT" w:cs="TimesNewRomanPSMT"/>
+          <w:sz w:val="24"/>
+          <w:szCs w:val="24"/>
+        </w:rPr>
+        <w:t>échange entre le client et le serveur lors de l’initialisation de la connexion, comment ce nomme</w:t>
       </w:r>
       <w:r>
         <w:rPr>
@@ -4519,7 +4654,67 @@
           <w:sz w:val="24"/>
           <w:szCs w:val="24"/>
         </w:rPr>
-        <w:t>échange entre le client et le serveur lors de l’initialisation de la connexion, comment ce nomme</w:t>
+        <w:t xml:space="preserve">cet échange? Dans le cas d'UDP, est-ce que ce même échange à lieu? Pourquoi? </w:t>
+      </w:r>
+      <w:r>
+        <w:rPr>
+          <w:rFonts w:ascii="TimesNewRomanPSMT" w:hAnsi="TimesNewRomanPSMT" w:cs="TimesNewRomanPSMT"/>
+          <w:b/>
+          <w:bCs/>
+          <w:sz w:val="24"/>
+          <w:szCs w:val="24"/>
+        </w:rPr>
+        <w:t>(0.5 point)</w:t>
+      </w:r>
+    </w:p>
+    <w:p>
+      <w:pPr>
+        <w:autoSpaceDE w:val="0"/>
+        <w:autoSpaceDN w:val="0"/>
+        <w:adjustRightInd w:val="0"/>
+        <w:spacing w:after="0" w:line="240" w:lineRule="auto"/>
+        <w:jc w:val="both"/>
+        <w:rPr>
+          <w:rFonts w:ascii="TimesNewRomanPSMT" w:hAnsi="TimesNewRomanPSMT" w:cs="TimesNewRomanPSMT"/>
+          <w:sz w:val="24"/>
+          <w:szCs w:val="24"/>
+        </w:rPr>
+      </w:pPr>
+    </w:p>
+    <w:p>
+      <w:pPr>
+        <w:autoSpaceDE w:val="0"/>
+        <w:autoSpaceDN w:val="0"/>
+        <w:adjustRightInd w:val="0"/>
+        <w:spacing w:after="0" w:line="240" w:lineRule="auto"/>
+        <w:jc w:val="both"/>
+        <w:rPr>
+          <w:rFonts w:ascii="TimesNewRomanPSMT" w:hAnsi="TimesNewRomanPSMT" w:cs="TimesNewRomanPSMT"/>
+          <w:sz w:val="24"/>
+          <w:szCs w:val="24"/>
+        </w:rPr>
+      </w:pPr>
+    </w:p>
+    <w:p>
+      <w:pPr>
+        <w:autoSpaceDE w:val="0"/>
+        <w:autoSpaceDN w:val="0"/>
+        <w:adjustRightInd w:val="0"/>
+        <w:spacing w:after="0" w:line="240" w:lineRule="auto"/>
+        <w:jc w:val="both"/>
+        <w:rPr>
+          <w:rFonts w:ascii="TimesNewRomanPSMT" w:hAnsi="TimesNewRomanPSMT" w:cs="TimesNewRomanPSMT"/>
+          <w:sz w:val="24"/>
+          <w:szCs w:val="24"/>
+        </w:rPr>
+      </w:pPr>
+      <w:r>
+        <w:rPr>
+          <w:rFonts w:ascii="TimesNewRomanPSMT" w:hAnsi="TimesNewRomanPSMT" w:cs="TimesNewRomanPSMT"/>
+          <w:sz w:val="24"/>
+          <w:szCs w:val="24"/>
+        </w:rPr>
+        <w:t>2) En vous basant sur les informations recueillies par Wireshark, indiquez les ports source et</w:t>
       </w:r>
       <w:r>
         <w:rPr>
@@ -4535,7 +4730,7 @@
           <w:sz w:val="24"/>
           <w:szCs w:val="24"/>
         </w:rPr>
-        <w:t xml:space="preserve">cet échange? Dans le cas d'UDP, est-ce que ce même échange à lieu? Pourquoi? </w:t>
+        <w:t xml:space="preserve">destination utilisés par la couche 4. </w:t>
       </w:r>
       <w:r>
         <w:rPr>
@@ -4557,49 +4752,47 @@
         <w:jc w:val="both"/>
         <w:rPr>
           <w:rFonts w:ascii="TimesNewRomanPSMT" w:hAnsi="TimesNewRomanPSMT" w:cs="TimesNewRomanPSMT"/>
-          <w:b/>
-          <w:bCs/>
-          <w:sz w:val="24"/>
-          <w:szCs w:val="24"/>
-        </w:rPr>
-      </w:pPr>
-    </w:p>
-    <w:p>
-      <w:pPr>
-        <w:autoSpaceDE w:val="0"/>
-        <w:autoSpaceDN w:val="0"/>
-        <w:adjustRightInd w:val="0"/>
-        <w:spacing w:after="0" w:line="240" w:lineRule="auto"/>
-        <w:jc w:val="both"/>
-        <w:rPr>
-          <w:rFonts w:ascii="TimesNewRomanPSMT" w:hAnsi="TimesNewRomanPSMT" w:cs="TimesNewRomanPSMT"/>
-          <w:b/>
-          <w:bCs/>
-          <w:sz w:val="24"/>
-          <w:szCs w:val="24"/>
-        </w:rPr>
-      </w:pPr>
-    </w:p>
-    <w:p>
-      <w:pPr>
-        <w:autoSpaceDE w:val="0"/>
-        <w:autoSpaceDN w:val="0"/>
-        <w:adjustRightInd w:val="0"/>
-        <w:spacing w:after="0" w:line="240" w:lineRule="auto"/>
-        <w:jc w:val="both"/>
-        <w:rPr>
-          <w:rFonts w:ascii="TimesNewRomanPSMT" w:hAnsi="TimesNewRomanPSMT" w:cs="TimesNewRomanPSMT"/>
-          <w:sz w:val="24"/>
-          <w:szCs w:val="24"/>
-        </w:rPr>
-      </w:pPr>
-      <w:r>
-        <w:rPr>
-          <w:rFonts w:ascii="TimesNewRomanPSMT" w:hAnsi="TimesNewRomanPSMT" w:cs="TimesNewRomanPSMT"/>
-          <w:sz w:val="24"/>
-          <w:szCs w:val="24"/>
-        </w:rPr>
-        <w:t>2) En vous basant sur les informations recueillies par Wireshark, indiquez les ports source et</w:t>
+          <w:sz w:val="24"/>
+          <w:szCs w:val="24"/>
+        </w:rPr>
+      </w:pPr>
+    </w:p>
+    <w:p>
+      <w:pPr>
+        <w:autoSpaceDE w:val="0"/>
+        <w:autoSpaceDN w:val="0"/>
+        <w:adjustRightInd w:val="0"/>
+        <w:spacing w:after="0" w:line="240" w:lineRule="auto"/>
+        <w:jc w:val="both"/>
+        <w:rPr>
+          <w:rFonts w:ascii="TimesNewRomanPSMT" w:hAnsi="TimesNewRomanPSMT" w:cs="TimesNewRomanPSMT"/>
+          <w:sz w:val="24"/>
+          <w:szCs w:val="24"/>
+        </w:rPr>
+      </w:pPr>
+    </w:p>
+    <w:p>
+      <w:pPr>
+        <w:autoSpaceDE w:val="0"/>
+        <w:autoSpaceDN w:val="0"/>
+        <w:adjustRightInd w:val="0"/>
+        <w:spacing w:after="0" w:line="240" w:lineRule="auto"/>
+        <w:jc w:val="both"/>
+        <w:rPr>
+          <w:rFonts w:ascii="TimesNewRomanPSMT" w:hAnsi="TimesNewRomanPSMT" w:cs="TimesNewRomanPSMT"/>
+          <w:b/>
+          <w:bCs/>
+          <w:sz w:val="24"/>
+          <w:szCs w:val="24"/>
+        </w:rPr>
+      </w:pPr>
+      <w:r>
+        <w:rPr>
+          <w:rFonts w:ascii="TimesNewRomanPSMT" w:hAnsi="TimesNewRomanPSMT" w:cs="TimesNewRomanPSMT"/>
+          <w:sz w:val="24"/>
+          <w:szCs w:val="24"/>
+        </w:rPr>
+        <w:t>3) Combien de paquets et d’octets contenant des données ont été envoyés par le client vers le</w:t>
       </w:r>
       <w:r>
         <w:rPr>
@@ -4615,7 +4808,7 @@
           <w:sz w:val="24"/>
           <w:szCs w:val="24"/>
         </w:rPr>
-        <w:t xml:space="preserve">destination utilisés par la couche 4. </w:t>
+        <w:t xml:space="preserve">serveur? Par le serveur vers le client? Montrer où vous avez trouvé cette information. </w:t>
       </w:r>
       <w:r>
         <w:rPr>
@@ -4637,51 +4830,63 @@
         <w:jc w:val="both"/>
         <w:rPr>
           <w:rFonts w:ascii="TimesNewRomanPSMT" w:hAnsi="TimesNewRomanPSMT" w:cs="TimesNewRomanPSMT"/>
-          <w:b/>
-          <w:bCs/>
-          <w:sz w:val="24"/>
-          <w:szCs w:val="24"/>
-        </w:rPr>
-      </w:pPr>
-    </w:p>
-    <w:p>
-      <w:pPr>
-        <w:autoSpaceDE w:val="0"/>
-        <w:autoSpaceDN w:val="0"/>
-        <w:adjustRightInd w:val="0"/>
-        <w:spacing w:after="0" w:line="240" w:lineRule="auto"/>
-        <w:jc w:val="both"/>
-        <w:rPr>
-          <w:rFonts w:ascii="TimesNewRomanPSMT" w:hAnsi="TimesNewRomanPSMT" w:cs="TimesNewRomanPSMT"/>
-          <w:b/>
-          <w:bCs/>
-          <w:sz w:val="24"/>
-          <w:szCs w:val="24"/>
-        </w:rPr>
-      </w:pPr>
-    </w:p>
-    <w:p>
-      <w:pPr>
-        <w:autoSpaceDE w:val="0"/>
-        <w:autoSpaceDN w:val="0"/>
-        <w:adjustRightInd w:val="0"/>
-        <w:spacing w:after="0" w:line="240" w:lineRule="auto"/>
-        <w:jc w:val="both"/>
-        <w:rPr>
-          <w:rFonts w:ascii="TimesNewRomanPSMT" w:hAnsi="TimesNewRomanPSMT" w:cs="TimesNewRomanPSMT"/>
-          <w:b/>
-          <w:bCs/>
-          <w:sz w:val="24"/>
-          <w:szCs w:val="24"/>
-        </w:rPr>
-      </w:pPr>
-      <w:r>
-        <w:rPr>
-          <w:rFonts w:ascii="TimesNewRomanPSMT" w:hAnsi="TimesNewRomanPSMT" w:cs="TimesNewRomanPSMT"/>
-          <w:sz w:val="24"/>
-          <w:szCs w:val="24"/>
-        </w:rPr>
-        <w:t>3) Combien de paquets et d’octets contenant des données ont été envoyés par le client vers le</w:t>
+          <w:sz w:val="24"/>
+          <w:szCs w:val="24"/>
+        </w:rPr>
+      </w:pPr>
+    </w:p>
+    <w:p>
+      <w:pPr>
+        <w:autoSpaceDE w:val="0"/>
+        <w:autoSpaceDN w:val="0"/>
+        <w:adjustRightInd w:val="0"/>
+        <w:spacing w:after="0" w:line="240" w:lineRule="auto"/>
+        <w:jc w:val="both"/>
+        <w:rPr>
+          <w:rFonts w:ascii="TimesNewRomanPSMT" w:hAnsi="TimesNewRomanPSMT" w:cs="TimesNewRomanPSMT"/>
+          <w:sz w:val="24"/>
+          <w:szCs w:val="24"/>
+        </w:rPr>
+      </w:pPr>
+    </w:p>
+    <w:p>
+      <w:pPr>
+        <w:autoSpaceDE w:val="0"/>
+        <w:autoSpaceDN w:val="0"/>
+        <w:adjustRightInd w:val="0"/>
+        <w:spacing w:after="0" w:line="240" w:lineRule="auto"/>
+        <w:jc w:val="both"/>
+        <w:rPr>
+          <w:rFonts w:ascii="TimesNewRomanPSMT" w:hAnsi="TimesNewRomanPSMT" w:cs="TimesNewRomanPSMT"/>
+          <w:b/>
+          <w:bCs/>
+          <w:sz w:val="24"/>
+          <w:szCs w:val="24"/>
+        </w:rPr>
+      </w:pPr>
+      <w:r>
+        <w:rPr>
+          <w:rFonts w:ascii="TimesNewRomanPSMT" w:hAnsi="TimesNewRomanPSMT" w:cs="TimesNewRomanPSMT"/>
+          <w:sz w:val="24"/>
+          <w:szCs w:val="24"/>
+        </w:rPr>
+        <w:t>4) À la lumière de votre analyse, que fait le client? Selon vous, combien d’itérations le client a-t</w:t>
+      </w:r>
+      <w:r>
+        <w:rPr>
+          <w:rFonts w:ascii="TimesNewRomanPSMT" w:hAnsi="TimesNewRomanPSMT" w:cs="TimesNewRomanPSMT"/>
+          <w:sz w:val="24"/>
+          <w:szCs w:val="24"/>
+        </w:rPr>
+        <w:t>-</w:t>
+      </w:r>
+      <w:r>
+        <w:rPr>
+          <w:rFonts w:ascii="TimesNewRomanPSMT" w:hAnsi="TimesNewRomanPSMT" w:cs="TimesNewRomanPSMT"/>
+          <w:sz w:val="24"/>
+          <w:szCs w:val="24"/>
+        </w:rPr>
+        <w:t>il</w:t>
       </w:r>
       <w:r>
         <w:rPr>
@@ -4697,7 +4902,7 @@
           <w:sz w:val="24"/>
           <w:szCs w:val="24"/>
         </w:rPr>
-        <w:t xml:space="preserve">serveur? Par le serveur vers le client? Montrer où vous avez trouvé cette information. </w:t>
+        <w:t xml:space="preserve">faites pour envoyer ces données? </w:t>
       </w:r>
       <w:r>
         <w:rPr>
@@ -4719,51 +4924,92 @@
         <w:jc w:val="both"/>
         <w:rPr>
           <w:rFonts w:ascii="TimesNewRomanPSMT" w:hAnsi="TimesNewRomanPSMT" w:cs="TimesNewRomanPSMT"/>
-          <w:b/>
-          <w:bCs/>
-          <w:sz w:val="24"/>
-          <w:szCs w:val="24"/>
-        </w:rPr>
-      </w:pPr>
-    </w:p>
-    <w:p>
-      <w:pPr>
-        <w:autoSpaceDE w:val="0"/>
-        <w:autoSpaceDN w:val="0"/>
-        <w:adjustRightInd w:val="0"/>
-        <w:spacing w:after="0" w:line="240" w:lineRule="auto"/>
-        <w:jc w:val="both"/>
-        <w:rPr>
-          <w:rFonts w:ascii="TimesNewRomanPSMT" w:hAnsi="TimesNewRomanPSMT" w:cs="TimesNewRomanPSMT"/>
-          <w:b/>
-          <w:bCs/>
-          <w:sz w:val="24"/>
-          <w:szCs w:val="24"/>
-        </w:rPr>
-      </w:pPr>
-      <w:r>
-        <w:rPr>
-          <w:rFonts w:ascii="TimesNewRomanPSMT" w:hAnsi="TimesNewRomanPSMT" w:cs="TimesNewRomanPSMT"/>
-          <w:sz w:val="24"/>
-          <w:szCs w:val="24"/>
-        </w:rPr>
-        <w:t>4) À la lumière de votre analyse, que fait le client? Selon vous, combien d’itérations le client a-t</w:t>
-      </w:r>
-      <w:r>
-        <w:rPr>
-          <w:rFonts w:ascii="TimesNewRomanPSMT" w:hAnsi="TimesNewRomanPSMT" w:cs="TimesNewRomanPSMT"/>
-          <w:sz w:val="24"/>
-          <w:szCs w:val="24"/>
-        </w:rPr>
-        <w:t>-</w:t>
-      </w:r>
-      <w:r>
-        <w:rPr>
-          <w:rFonts w:ascii="TimesNewRomanPSMT" w:hAnsi="TimesNewRomanPSMT" w:cs="TimesNewRomanPSMT"/>
-          <w:sz w:val="24"/>
-          <w:szCs w:val="24"/>
-        </w:rPr>
-        <w:t>il</w:t>
+          <w:sz w:val="24"/>
+          <w:szCs w:val="24"/>
+        </w:rPr>
+      </w:pPr>
+    </w:p>
+    <w:p>
+      <w:pPr>
+        <w:autoSpaceDE w:val="0"/>
+        <w:autoSpaceDN w:val="0"/>
+        <w:adjustRightInd w:val="0"/>
+        <w:spacing w:after="0" w:line="240" w:lineRule="auto"/>
+        <w:jc w:val="both"/>
+        <w:rPr>
+          <w:rFonts w:ascii="TimesNewRomanPSMT" w:hAnsi="TimesNewRomanPSMT" w:cs="TimesNewRomanPSMT"/>
+          <w:sz w:val="24"/>
+          <w:szCs w:val="24"/>
+        </w:rPr>
+      </w:pPr>
+    </w:p>
+    <w:p>
+      <w:pPr>
+        <w:autoSpaceDE w:val="0"/>
+        <w:autoSpaceDN w:val="0"/>
+        <w:adjustRightInd w:val="0"/>
+        <w:spacing w:after="0" w:line="240" w:lineRule="auto"/>
+        <w:jc w:val="both"/>
+        <w:rPr>
+          <w:rFonts w:ascii="TimesNewRomanPSMT" w:hAnsi="TimesNewRomanPSMT" w:cs="TimesNewRomanPSMT"/>
+          <w:b/>
+          <w:bCs/>
+          <w:sz w:val="24"/>
+          <w:szCs w:val="24"/>
+        </w:rPr>
+      </w:pPr>
+      <w:r>
+        <w:rPr>
+          <w:rFonts w:ascii="TimesNewRomanPSMT" w:hAnsi="TimesNewRomanPSMT" w:cs="TimesNewRomanPSMT"/>
+          <w:b/>
+          <w:bCs/>
+          <w:sz w:val="24"/>
+          <w:szCs w:val="24"/>
+        </w:rPr>
+        <w:t>C) Analyse des performances et protocole TCP (2 points)</w:t>
+      </w:r>
+    </w:p>
+    <w:p>
+      <w:pPr>
+        <w:autoSpaceDE w:val="0"/>
+        <w:autoSpaceDN w:val="0"/>
+        <w:adjustRightInd w:val="0"/>
+        <w:spacing w:after="0" w:line="240" w:lineRule="auto"/>
+        <w:jc w:val="both"/>
+        <w:rPr>
+          <w:rFonts w:ascii="TimesNewRomanPSMT" w:hAnsi="TimesNewRomanPSMT" w:cs="TimesNewRomanPSMT"/>
+          <w:b/>
+          <w:bCs/>
+          <w:sz w:val="24"/>
+          <w:szCs w:val="24"/>
+        </w:rPr>
+      </w:pPr>
+      <w:bookmarkStart w:id="0" w:name="_GoBack"/>
+      <w:bookmarkEnd w:id="0"/>
+    </w:p>
+    <w:p>
+      <w:pPr>
+        <w:autoSpaceDE w:val="0"/>
+        <w:autoSpaceDN w:val="0"/>
+        <w:adjustRightInd w:val="0"/>
+        <w:spacing w:after="0" w:line="240" w:lineRule="auto"/>
+        <w:jc w:val="both"/>
+        <w:rPr>
+          <w:rFonts w:ascii="TimesNewRomanPSMT" w:hAnsi="TimesNewRomanPSMT" w:cs="TimesNewRomanPSMT"/>
+          <w:b/>
+          <w:bCs/>
+          <w:sz w:val="24"/>
+          <w:szCs w:val="24"/>
+        </w:rPr>
+      </w:pPr>
+      <w:r>
+        <w:rPr>
+          <w:rFonts w:ascii="TimesNewRomanPSMT" w:hAnsi="TimesNewRomanPSMT" w:cs="TimesNewRomanPSMT"/>
+          <w:sz w:val="24"/>
+          <w:szCs w:val="24"/>
+        </w:rPr>
+        <w:lastRenderedPageBreak/>
+        <w:t>1) Comparez la performance des envois de données pour le mode 1 et le mode 2. Qu’est-ce qui</w:t>
       </w:r>
       <w:r>
         <w:rPr>
@@ -4779,7 +5025,7 @@
           <w:sz w:val="24"/>
           <w:szCs w:val="24"/>
         </w:rPr>
-        <w:t xml:space="preserve">faites pour envoyer ces données? </w:t>
+        <w:t xml:space="preserve">diffère entre ces deux modes? Lequel est le plus performant selon vous et pourquoi? </w:t>
       </w:r>
       <w:r>
         <w:rPr>
@@ -4829,61 +5075,17 @@
         <w:jc w:val="both"/>
         <w:rPr>
           <w:rFonts w:ascii="TimesNewRomanPSMT" w:hAnsi="TimesNewRomanPSMT" w:cs="TimesNewRomanPSMT"/>
-          <w:b/>
-          <w:bCs/>
-          <w:sz w:val="24"/>
-          <w:szCs w:val="24"/>
-        </w:rPr>
-      </w:pPr>
-      <w:r>
-        <w:rPr>
-          <w:rFonts w:ascii="TimesNewRomanPSMT" w:hAnsi="TimesNewRomanPSMT" w:cs="TimesNewRomanPSMT"/>
-          <w:b/>
-          <w:bCs/>
-          <w:sz w:val="24"/>
-          <w:szCs w:val="24"/>
-        </w:rPr>
-        <w:t>C) Analyse des performances et protocole TCP (2 points)</w:t>
-      </w:r>
-    </w:p>
-    <w:p>
-      <w:pPr>
-        <w:autoSpaceDE w:val="0"/>
-        <w:autoSpaceDN w:val="0"/>
-        <w:adjustRightInd w:val="0"/>
-        <w:spacing w:after="0" w:line="240" w:lineRule="auto"/>
-        <w:jc w:val="both"/>
-        <w:rPr>
-          <w:rFonts w:ascii="TimesNewRomanPSMT" w:hAnsi="TimesNewRomanPSMT" w:cs="TimesNewRomanPSMT"/>
-          <w:b/>
-          <w:bCs/>
-          <w:sz w:val="24"/>
-          <w:szCs w:val="24"/>
-        </w:rPr>
-      </w:pPr>
-    </w:p>
-    <w:p>
-      <w:pPr>
-        <w:autoSpaceDE w:val="0"/>
-        <w:autoSpaceDN w:val="0"/>
-        <w:adjustRightInd w:val="0"/>
-        <w:spacing w:after="0" w:line="240" w:lineRule="auto"/>
-        <w:jc w:val="both"/>
-        <w:rPr>
-          <w:rFonts w:ascii="TimesNewRomanPSMT" w:hAnsi="TimesNewRomanPSMT" w:cs="TimesNewRomanPSMT"/>
-          <w:b/>
-          <w:bCs/>
-          <w:sz w:val="24"/>
-          <w:szCs w:val="24"/>
-        </w:rPr>
-      </w:pPr>
-      <w:r>
-        <w:rPr>
-          <w:rFonts w:ascii="TimesNewRomanPSMT" w:hAnsi="TimesNewRomanPSMT" w:cs="TimesNewRomanPSMT"/>
-          <w:sz w:val="24"/>
-          <w:szCs w:val="24"/>
-        </w:rPr>
-        <w:t>1) Comparez la performance des envois de données pour le mode 1 et le mode 2. Qu’est-ce qui</w:t>
+          <w:sz w:val="24"/>
+          <w:szCs w:val="24"/>
+        </w:rPr>
+      </w:pPr>
+      <w:r>
+        <w:rPr>
+          <w:rFonts w:ascii="TimesNewRomanPSMT" w:hAnsi="TimesNewRomanPSMT" w:cs="TimesNewRomanPSMT"/>
+          <w:sz w:val="24"/>
+          <w:szCs w:val="24"/>
+        </w:rPr>
+        <w:t>2) Comparer la performance des envois de données pour le mode 3 et le mode 4. Qu’est-ce qui</w:t>
       </w:r>
       <w:r>
         <w:rPr>
@@ -4921,127 +5123,50 @@
         <w:jc w:val="both"/>
         <w:rPr>
           <w:rFonts w:ascii="TimesNewRomanPSMT" w:hAnsi="TimesNewRomanPSMT" w:cs="TimesNewRomanPSMT"/>
-          <w:sz w:val="24"/>
-          <w:szCs w:val="24"/>
-        </w:rPr>
-      </w:pPr>
-    </w:p>
-    <w:p>
-      <w:pPr>
-        <w:autoSpaceDE w:val="0"/>
-        <w:autoSpaceDN w:val="0"/>
-        <w:adjustRightInd w:val="0"/>
-        <w:spacing w:after="0" w:line="240" w:lineRule="auto"/>
-        <w:jc w:val="both"/>
-        <w:rPr>
-          <w:rFonts w:ascii="TimesNewRomanPSMT" w:hAnsi="TimesNewRomanPSMT" w:cs="TimesNewRomanPSMT"/>
-          <w:sz w:val="24"/>
-          <w:szCs w:val="24"/>
-        </w:rPr>
-      </w:pPr>
-    </w:p>
-    <w:p>
-      <w:pPr>
-        <w:autoSpaceDE w:val="0"/>
-        <w:autoSpaceDN w:val="0"/>
-        <w:adjustRightInd w:val="0"/>
-        <w:spacing w:after="0" w:line="240" w:lineRule="auto"/>
-        <w:jc w:val="both"/>
-        <w:rPr>
-          <w:rFonts w:ascii="TimesNewRomanPSMT" w:hAnsi="TimesNewRomanPSMT" w:cs="TimesNewRomanPSMT"/>
-          <w:sz w:val="24"/>
-          <w:szCs w:val="24"/>
-        </w:rPr>
-      </w:pPr>
-      <w:r>
-        <w:rPr>
-          <w:rFonts w:ascii="TimesNewRomanPSMT" w:hAnsi="TimesNewRomanPSMT" w:cs="TimesNewRomanPSMT"/>
-          <w:sz w:val="24"/>
-          <w:szCs w:val="24"/>
-        </w:rPr>
-        <w:t>2) Comparer la performance des envois de données pour le mode 3 et le mode 4. Qu’est-ce qui</w:t>
-      </w:r>
-      <w:r>
-        <w:rPr>
-          <w:rFonts w:ascii="TimesNewRomanPSMT" w:hAnsi="TimesNewRomanPSMT" w:cs="TimesNewRomanPSMT"/>
-          <w:sz w:val="24"/>
-          <w:szCs w:val="24"/>
-        </w:rPr>
-        <w:t xml:space="preserve"> </w:t>
-      </w:r>
-      <w:r>
-        <w:rPr>
-          <w:rFonts w:ascii="TimesNewRomanPSMT" w:hAnsi="TimesNewRomanPSMT" w:cs="TimesNewRomanPSMT"/>
-          <w:sz w:val="24"/>
-          <w:szCs w:val="24"/>
-        </w:rPr>
-        <w:t xml:space="preserve">diffère entre ces deux modes? Lequel est le plus performant selon vous et pourquoi? </w:t>
-      </w:r>
-      <w:r>
-        <w:rPr>
-          <w:rFonts w:ascii="TimesNewRomanPSMT" w:hAnsi="TimesNewRomanPSMT" w:cs="TimesNewRomanPSMT"/>
-          <w:b/>
-          <w:bCs/>
-          <w:sz w:val="24"/>
-          <w:szCs w:val="24"/>
-        </w:rPr>
-        <w:t>(0.5 point)</w:t>
-      </w:r>
-    </w:p>
-    <w:p>
-      <w:pPr>
-        <w:autoSpaceDE w:val="0"/>
-        <w:autoSpaceDN w:val="0"/>
-        <w:adjustRightInd w:val="0"/>
-        <w:spacing w:after="0" w:line="240" w:lineRule="auto"/>
-        <w:jc w:val="both"/>
-        <w:rPr>
-          <w:rFonts w:ascii="TimesNewRomanPSMT" w:hAnsi="TimesNewRomanPSMT" w:cs="TimesNewRomanPSMT"/>
-          <w:b/>
-          <w:bCs/>
-          <w:sz w:val="24"/>
-          <w:szCs w:val="24"/>
-        </w:rPr>
-      </w:pPr>
-    </w:p>
-    <w:p>
-      <w:pPr>
-        <w:autoSpaceDE w:val="0"/>
-        <w:autoSpaceDN w:val="0"/>
-        <w:adjustRightInd w:val="0"/>
-        <w:spacing w:after="0" w:line="240" w:lineRule="auto"/>
-        <w:jc w:val="both"/>
-        <w:rPr>
-          <w:rFonts w:ascii="TimesNewRomanPSMT" w:hAnsi="TimesNewRomanPSMT" w:cs="TimesNewRomanPSMT"/>
-          <w:b/>
-          <w:bCs/>
-          <w:sz w:val="24"/>
-          <w:szCs w:val="24"/>
-        </w:rPr>
-      </w:pPr>
-    </w:p>
-    <w:p>
-      <w:pPr>
-        <w:autoSpaceDE w:val="0"/>
-        <w:autoSpaceDN w:val="0"/>
-        <w:adjustRightInd w:val="0"/>
-        <w:spacing w:after="0" w:line="240" w:lineRule="auto"/>
-        <w:jc w:val="both"/>
-        <w:rPr>
-          <w:rFonts w:ascii="TimesNewRomanPSMT" w:hAnsi="TimesNewRomanPSMT" w:cs="TimesNewRomanPSMT"/>
-          <w:b/>
-          <w:bCs/>
-          <w:sz w:val="24"/>
-          <w:szCs w:val="24"/>
-        </w:rPr>
-      </w:pPr>
-      <w:r>
-        <w:rPr>
-          <w:rFonts w:ascii="TimesNewRomanPSMT" w:hAnsi="TimesNewRomanPSMT" w:cs="TimesNewRomanPSMT"/>
-          <w:sz w:val="24"/>
-          <w:szCs w:val="24"/>
-        </w:rPr>
-        <w:lastRenderedPageBreak/>
+          <w:b/>
+          <w:bCs/>
+          <w:sz w:val="24"/>
+          <w:szCs w:val="24"/>
+        </w:rPr>
+      </w:pPr>
+    </w:p>
+    <w:p>
+      <w:pPr>
+        <w:autoSpaceDE w:val="0"/>
+        <w:autoSpaceDN w:val="0"/>
+        <w:adjustRightInd w:val="0"/>
+        <w:spacing w:after="0" w:line="240" w:lineRule="auto"/>
+        <w:jc w:val="both"/>
+        <w:rPr>
+          <w:rFonts w:ascii="TimesNewRomanPSMT" w:hAnsi="TimesNewRomanPSMT" w:cs="TimesNewRomanPSMT"/>
+          <w:b/>
+          <w:bCs/>
+          <w:sz w:val="24"/>
+          <w:szCs w:val="24"/>
+        </w:rPr>
+      </w:pPr>
+    </w:p>
+    <w:p>
+      <w:pPr>
+        <w:autoSpaceDE w:val="0"/>
+        <w:autoSpaceDN w:val="0"/>
+        <w:adjustRightInd w:val="0"/>
+        <w:spacing w:after="0" w:line="240" w:lineRule="auto"/>
+        <w:jc w:val="both"/>
+        <w:rPr>
+          <w:rFonts w:ascii="TimesNewRomanPSMT" w:hAnsi="TimesNewRomanPSMT" w:cs="TimesNewRomanPSMT"/>
+          <w:b/>
+          <w:bCs/>
+          <w:sz w:val="24"/>
+          <w:szCs w:val="24"/>
+        </w:rPr>
+      </w:pPr>
+      <w:r>
+        <w:rPr>
+          <w:rFonts w:ascii="TimesNewRomanPSMT" w:hAnsi="TimesNewRomanPSMT" w:cs="TimesNewRomanPSMT"/>
+          <w:sz w:val="24"/>
+          <w:szCs w:val="24"/>
+        </w:rPr>
         <w:t xml:space="preserve">3) Discutez de la fiabilité de chaque mode. Selon vous, quel(s) mode(s) est le plus fiable? </w:t>
       </w:r>
       <w:r>
@@ -5957,6 +6082,7 @@
   <w:style w:type="character" w:default="1" w:styleId="DefaultParagraphFont">
     <w:name w:val="Default Paragraph Font"/>
     <w:uiPriority w:val="1"/>
+    <w:semiHidden/>
     <w:unhideWhenUsed/>
   </w:style>
   <w:style w:type="table" w:default="1" w:styleId="TableNormal">

</xml_diff>

<commit_message>
Cleanup dans le rapport
</commit_message>
<xml_diff>
--- a/TP3/Rapport.docx
+++ b/TP3/Rapport.docx
@@ -787,62 +787,10 @@
           <w:szCs w:val="24"/>
           <w:lang w:bidi="he-IL"/>
         </w:rPr>
-        <w:t>(</w:t>
-      </w:r>
-      <w:proofErr w:type="gramStart"/>
-      <w:r>
-        <w:rPr>
-          <w:rFonts w:ascii="TimesNewRomanPSMT" w:hAnsi="TimesNewRomanPSMT" w:cs="TimesNewRomanPSMT"/>
-          <w:color w:val="FF0000"/>
-          <w:sz w:val="24"/>
-          <w:szCs w:val="24"/>
-          <w:lang w:bidi="he-IL"/>
-        </w:rPr>
-        <w:t>pas</w:t>
-      </w:r>
-      <w:proofErr w:type="gramEnd"/>
-      <w:r>
-        <w:rPr>
-          <w:rFonts w:ascii="TimesNewRomanPSMT" w:hAnsi="TimesNewRomanPSMT" w:cs="TimesNewRomanPSMT"/>
-          <w:color w:val="FF0000"/>
-          <w:sz w:val="24"/>
-          <w:szCs w:val="24"/>
-          <w:lang w:bidi="he-IL"/>
-        </w:rPr>
-        <w:t xml:space="preserve"> sûr)</w:t>
-      </w:r>
-      <w:r>
-        <w:rPr>
-          <w:rFonts w:ascii="TimesNewRomanPSMT" w:hAnsi="TimesNewRomanPSMT" w:cs="TimesNewRomanPSMT"/>
-          <w:color w:val="FF0000"/>
-          <w:sz w:val="24"/>
-          <w:szCs w:val="24"/>
-          <w:lang w:bidi="he-IL"/>
-        </w:rPr>
-        <w:t xml:space="preserve"> Je mettrai pas le </w:t>
-      </w:r>
-      <w:proofErr w:type="spellStart"/>
-      <w:r>
-        <w:rPr>
-          <w:rFonts w:ascii="TimesNewRomanPSMT" w:hAnsi="TimesNewRomanPSMT" w:cs="TimesNewRomanPSMT"/>
-          <w:color w:val="FF0000"/>
-          <w:sz w:val="24"/>
-          <w:szCs w:val="24"/>
-          <w:lang w:bidi="he-IL"/>
-        </w:rPr>
-        <w:t>tcp.port</w:t>
-      </w:r>
-      <w:proofErr w:type="spellEnd"/>
-      <w:r>
-        <w:rPr>
-          <w:rFonts w:ascii="TimesNewRomanPSMT" w:hAnsi="TimesNewRomanPSMT" w:cs="TimesNewRomanPSMT"/>
-          <w:color w:val="FF0000"/>
-          <w:sz w:val="24"/>
-          <w:szCs w:val="24"/>
-          <w:lang w:bidi="he-IL"/>
-        </w:rPr>
-        <w:t xml:space="preserve"> parce que je pourrais en choisir un autre mais le 127.0.0.1 reste vrai parce qu’il est mentionné dans l’énoncé.</w:t>
-      </w:r>
+        <w:t>Je pense c’est correct de laisser le port parce que c’est plus précis</w:t>
+      </w:r>
+      <w:bookmarkStart w:id="0" w:name="_GoBack"/>
+      <w:bookmarkEnd w:id="0"/>
     </w:p>
     <w:p>
       <w:pPr>
@@ -858,8 +806,6 @@
           <w:lang w:val="fr-FR" w:bidi="he-IL"/>
         </w:rPr>
       </w:pPr>
-      <w:proofErr w:type="spellStart"/>
-      <w:proofErr w:type="gramStart"/>
       <w:r>
         <w:rPr>
           <w:rFonts w:ascii="TimesNewRomanPSMT" w:hAnsi="TimesNewRomanPSMT" w:cs="TimesNewRomanPSMT"/>
@@ -867,10 +813,8 @@
           <w:szCs w:val="24"/>
           <w:lang w:val="en-CA" w:bidi="he-IL"/>
         </w:rPr>
-        <w:t>ip.addr</w:t>
-      </w:r>
-      <w:proofErr w:type="spellEnd"/>
-      <w:proofErr w:type="gramEnd"/>
+        <w:t xml:space="preserve">ip.addr == 127.0.0.1 and tcp.port </w:t>
+      </w:r>
       <w:r>
         <w:rPr>
           <w:rFonts w:ascii="TimesNewRomanPSMT" w:hAnsi="TimesNewRomanPSMT" w:cs="TimesNewRomanPSMT"/>
@@ -878,9 +822,8 @@
           <w:szCs w:val="24"/>
           <w:lang w:val="en-CA" w:bidi="he-IL"/>
         </w:rPr>
-        <w:t xml:space="preserve"> == 127.0.0.1 and </w:t>
-      </w:r>
-      <w:proofErr w:type="spellStart"/>
+        <w:t>==</w:t>
+      </w:r>
       <w:r>
         <w:rPr>
           <w:rFonts w:ascii="TimesNewRomanPSMT" w:hAnsi="TimesNewRomanPSMT" w:cs="TimesNewRomanPSMT"/>
@@ -888,9 +831,8 @@
           <w:szCs w:val="24"/>
           <w:lang w:val="en-CA" w:bidi="he-IL"/>
         </w:rPr>
-        <w:t>tcp.port</w:t>
-      </w:r>
-      <w:proofErr w:type="spellEnd"/>
+        <w:t xml:space="preserve"> 5000</w:t>
+      </w:r>
       <w:r>
         <w:rPr>
           <w:rFonts w:ascii="TimesNewRomanPSMT" w:hAnsi="TimesNewRomanPSMT" w:cs="TimesNewRomanPSMT"/>
@@ -898,33 +840,6 @@
           <w:szCs w:val="24"/>
           <w:lang w:val="en-CA" w:bidi="he-IL"/>
         </w:rPr>
-        <w:t xml:space="preserve"> </w:t>
-      </w:r>
-      <w:r>
-        <w:rPr>
-          <w:rFonts w:ascii="TimesNewRomanPSMT" w:hAnsi="TimesNewRomanPSMT" w:cs="TimesNewRomanPSMT"/>
-          <w:sz w:val="24"/>
-          <w:szCs w:val="24"/>
-          <w:lang w:val="en-CA" w:bidi="he-IL"/>
-        </w:rPr>
-        <w:t>==</w:t>
-      </w:r>
-      <w:r>
-        <w:rPr>
-          <w:rFonts w:ascii="TimesNewRomanPSMT" w:hAnsi="TimesNewRomanPSMT" w:cs="TimesNewRomanPSMT"/>
-          <w:sz w:val="24"/>
-          <w:szCs w:val="24"/>
-          <w:lang w:val="en-CA" w:bidi="he-IL"/>
-        </w:rPr>
-        <w:t xml:space="preserve"> 5000</w:t>
-      </w:r>
-      <w:r>
-        <w:rPr>
-          <w:rFonts w:ascii="TimesNewRomanPSMT" w:hAnsi="TimesNewRomanPSMT" w:cs="TimesNewRomanPSMT"/>
-          <w:sz w:val="24"/>
-          <w:szCs w:val="24"/>
-          <w:lang w:val="en-CA" w:bidi="he-IL"/>
-        </w:rPr>
         <w:t xml:space="preserve">. </w:t>
       </w:r>
       <w:r>
@@ -954,7 +869,6 @@
         </w:rPr>
         <w:t>’</w:t>
       </w:r>
-      <w:proofErr w:type="spellStart"/>
       <w:r>
         <w:rPr>
           <w:rFonts w:ascii="TimesNewRomanPSMT" w:hAnsi="TimesNewRomanPSMT" w:cs="TimesNewRomanPSMT"/>
@@ -962,17 +876,7 @@
           <w:szCs w:val="24"/>
           <w:lang w:val="fr-FR" w:bidi="he-IL"/>
         </w:rPr>
-        <w:t>addresse</w:t>
-      </w:r>
-      <w:proofErr w:type="spellEnd"/>
-      <w:r>
-        <w:rPr>
-          <w:rFonts w:ascii="TimesNewRomanPSMT" w:hAnsi="TimesNewRomanPSMT" w:cs="TimesNewRomanPSMT"/>
-          <w:sz w:val="24"/>
-          <w:szCs w:val="24"/>
-          <w:lang w:val="fr-FR" w:bidi="he-IL"/>
-        </w:rPr>
-        <w:t xml:space="preserve"> IP 127.0.0.1.</w:t>
+        <w:t>addresse IP 127.0.0.1.</w:t>
       </w:r>
     </w:p>
     <w:p>
@@ -1043,396 +947,6 @@
           <w:lang w:bidi="he-IL"/>
         </w:rPr>
         <w:t>(0.5 point)</w:t>
-      </w:r>
-    </w:p>
-    <w:p>
-      <w:pPr>
-        <w:autoSpaceDE w:val="0"/>
-        <w:autoSpaceDN w:val="0"/>
-        <w:adjustRightInd w:val="0"/>
-        <w:spacing w:after="0" w:line="240" w:lineRule="auto"/>
-        <w:jc w:val="both"/>
-        <w:rPr>
-          <w:rFonts w:ascii="TimesNewRomanPSMT" w:hAnsi="TimesNewRomanPSMT" w:cs="TimesNewRomanPSMT"/>
-          <w:b/>
-          <w:bCs/>
-          <w:color w:val="FF0000"/>
-          <w:sz w:val="24"/>
-          <w:szCs w:val="24"/>
-          <w:lang w:bidi="he-IL"/>
-        </w:rPr>
-      </w:pPr>
-      <w:r>
-        <w:rPr>
-          <w:rFonts w:ascii="TimesNewRomanPSMT" w:hAnsi="TimesNewRomanPSMT" w:cs="TimesNewRomanPSMT"/>
-          <w:b/>
-          <w:bCs/>
-          <w:color w:val="FF0000"/>
-          <w:sz w:val="24"/>
-          <w:szCs w:val="24"/>
-          <w:lang w:bidi="he-IL"/>
-        </w:rPr>
-        <w:t>Pas sûr non plus</w:t>
-      </w:r>
-      <w:r>
-        <w:rPr>
-          <w:rFonts w:ascii="TimesNewRomanPSMT" w:hAnsi="TimesNewRomanPSMT" w:cs="TimesNewRomanPSMT"/>
-          <w:b/>
-          <w:bCs/>
-          <w:color w:val="FF0000"/>
-          <w:sz w:val="24"/>
-          <w:szCs w:val="24"/>
-          <w:lang w:bidi="he-IL"/>
-        </w:rPr>
-        <w:t xml:space="preserve">, car </w:t>
-      </w:r>
-      <w:proofErr w:type="spellStart"/>
-      <w:proofErr w:type="gramStart"/>
-      <w:r>
-        <w:rPr>
-          <w:rFonts w:ascii="TimesNewRomanPSMT" w:hAnsi="TimesNewRomanPSMT" w:cs="TimesNewRomanPSMT"/>
-          <w:b/>
-          <w:bCs/>
-          <w:color w:val="FF0000"/>
-          <w:sz w:val="24"/>
-          <w:szCs w:val="24"/>
-          <w:lang w:bidi="he-IL"/>
-        </w:rPr>
-        <w:t>ca</w:t>
-      </w:r>
-      <w:proofErr w:type="spellEnd"/>
-      <w:proofErr w:type="gramEnd"/>
-      <w:r>
-        <w:rPr>
-          <w:rFonts w:ascii="TimesNewRomanPSMT" w:hAnsi="TimesNewRomanPSMT" w:cs="TimesNewRomanPSMT"/>
-          <w:b/>
-          <w:bCs/>
-          <w:color w:val="FF0000"/>
-          <w:sz w:val="24"/>
-          <w:szCs w:val="24"/>
-          <w:lang w:bidi="he-IL"/>
-        </w:rPr>
-        <w:t xml:space="preserve"> peut </w:t>
-      </w:r>
-      <w:proofErr w:type="spellStart"/>
-      <w:r>
-        <w:rPr>
-          <w:rFonts w:ascii="TimesNewRomanPSMT" w:hAnsi="TimesNewRomanPSMT" w:cs="TimesNewRomanPSMT"/>
-          <w:b/>
-          <w:bCs/>
-          <w:color w:val="FF0000"/>
-          <w:sz w:val="24"/>
-          <w:szCs w:val="24"/>
-          <w:lang w:bidi="he-IL"/>
-        </w:rPr>
-        <w:t>êre</w:t>
-      </w:r>
-      <w:proofErr w:type="spellEnd"/>
-      <w:r>
-        <w:rPr>
-          <w:rFonts w:ascii="TimesNewRomanPSMT" w:hAnsi="TimesNewRomanPSMT" w:cs="TimesNewRomanPSMT"/>
-          <w:b/>
-          <w:bCs/>
-          <w:color w:val="FF0000"/>
-          <w:sz w:val="24"/>
-          <w:szCs w:val="24"/>
-          <w:lang w:bidi="he-IL"/>
-        </w:rPr>
-        <w:t xml:space="preserve"> RSL (radio </w:t>
-      </w:r>
-      <w:proofErr w:type="spellStart"/>
-      <w:r>
-        <w:rPr>
-          <w:rFonts w:ascii="TimesNewRomanPSMT" w:hAnsi="TimesNewRomanPSMT" w:cs="TimesNewRomanPSMT"/>
-          <w:b/>
-          <w:bCs/>
-          <w:color w:val="FF0000"/>
-          <w:sz w:val="24"/>
-          <w:szCs w:val="24"/>
-          <w:lang w:bidi="he-IL"/>
-        </w:rPr>
-        <w:t>signal</w:t>
-      </w:r>
-      <w:r>
-        <w:rPr>
-          <w:rFonts w:ascii="TimesNewRomanPSMT" w:hAnsi="TimesNewRomanPSMT" w:cs="TimesNewRomanPSMT"/>
-          <w:b/>
-          <w:bCs/>
-          <w:color w:val="FF0000"/>
-          <w:sz w:val="24"/>
-          <w:szCs w:val="24"/>
-          <w:lang w:bidi="he-IL"/>
-        </w:rPr>
-        <w:t>l</w:t>
-      </w:r>
-      <w:r>
-        <w:rPr>
-          <w:rFonts w:ascii="TimesNewRomanPSMT" w:hAnsi="TimesNewRomanPSMT" w:cs="TimesNewRomanPSMT"/>
-          <w:b/>
-          <w:bCs/>
-          <w:color w:val="FF0000"/>
-          <w:sz w:val="24"/>
-          <w:szCs w:val="24"/>
-          <w:lang w:bidi="he-IL"/>
-        </w:rPr>
-        <w:t>ing</w:t>
-      </w:r>
-      <w:proofErr w:type="spellEnd"/>
-      <w:r>
-        <w:rPr>
-          <w:rFonts w:ascii="TimesNewRomanPSMT" w:hAnsi="TimesNewRomanPSMT" w:cs="TimesNewRomanPSMT"/>
-          <w:b/>
-          <w:bCs/>
-          <w:color w:val="FF0000"/>
-          <w:sz w:val="24"/>
-          <w:szCs w:val="24"/>
-          <w:lang w:bidi="he-IL"/>
-        </w:rPr>
-        <w:t xml:space="preserve"> </w:t>
-      </w:r>
-      <w:proofErr w:type="spellStart"/>
-      <w:r>
-        <w:rPr>
-          <w:rFonts w:ascii="TimesNewRomanPSMT" w:hAnsi="TimesNewRomanPSMT" w:cs="TimesNewRomanPSMT"/>
-          <w:b/>
-          <w:bCs/>
-          <w:color w:val="FF0000"/>
-          <w:sz w:val="24"/>
-          <w:szCs w:val="24"/>
-          <w:lang w:bidi="he-IL"/>
-        </w:rPr>
-        <w:t>link</w:t>
-      </w:r>
-      <w:proofErr w:type="spellEnd"/>
-      <w:r>
-        <w:rPr>
-          <w:rFonts w:ascii="TimesNewRomanPSMT" w:hAnsi="TimesNewRomanPSMT" w:cs="TimesNewRomanPSMT"/>
-          <w:b/>
-          <w:bCs/>
-          <w:color w:val="FF0000"/>
-          <w:sz w:val="24"/>
-          <w:szCs w:val="24"/>
-          <w:lang w:bidi="he-IL"/>
-        </w:rPr>
-        <w:t>), mais je pense pas</w:t>
-      </w:r>
-      <w:r>
-        <w:rPr>
-          <w:rFonts w:ascii="TimesNewRomanPSMT" w:hAnsi="TimesNewRomanPSMT" w:cs="TimesNewRomanPSMT"/>
-          <w:b/>
-          <w:bCs/>
-          <w:color w:val="FF0000"/>
-          <w:sz w:val="24"/>
-          <w:szCs w:val="24"/>
-          <w:lang w:bidi="he-IL"/>
-        </w:rPr>
-        <w:t xml:space="preserve">. Par contre le </w:t>
-      </w:r>
-      <w:proofErr w:type="spellStart"/>
-      <w:r>
-        <w:rPr>
-          <w:rFonts w:ascii="TimesNewRomanPSMT" w:hAnsi="TimesNewRomanPSMT" w:cs="TimesNewRomanPSMT"/>
-          <w:b/>
-          <w:bCs/>
-          <w:color w:val="FF0000"/>
-          <w:sz w:val="24"/>
-          <w:szCs w:val="24"/>
-          <w:lang w:bidi="he-IL"/>
-        </w:rPr>
-        <w:t>protocol</w:t>
-      </w:r>
-      <w:proofErr w:type="spellEnd"/>
-      <w:r>
-        <w:rPr>
-          <w:rFonts w:ascii="TimesNewRomanPSMT" w:hAnsi="TimesNewRomanPSMT" w:cs="TimesNewRomanPSMT"/>
-          <w:b/>
-          <w:bCs/>
-          <w:color w:val="FF0000"/>
-          <w:sz w:val="24"/>
-          <w:szCs w:val="24"/>
-          <w:lang w:bidi="he-IL"/>
-        </w:rPr>
-        <w:t xml:space="preserve"> OML (transmission control </w:t>
-      </w:r>
-      <w:proofErr w:type="spellStart"/>
-      <w:r>
-        <w:rPr>
-          <w:rFonts w:ascii="TimesNewRomanPSMT" w:hAnsi="TimesNewRomanPSMT" w:cs="TimesNewRomanPSMT"/>
-          <w:b/>
-          <w:bCs/>
-          <w:color w:val="FF0000"/>
-          <w:sz w:val="24"/>
-          <w:szCs w:val="24"/>
-          <w:lang w:bidi="he-IL"/>
-        </w:rPr>
-        <w:t>protocol</w:t>
-      </w:r>
-      <w:proofErr w:type="spellEnd"/>
-      <w:r>
-        <w:rPr>
-          <w:rFonts w:ascii="TimesNewRomanPSMT" w:hAnsi="TimesNewRomanPSMT" w:cs="TimesNewRomanPSMT"/>
-          <w:b/>
-          <w:bCs/>
-          <w:color w:val="FF0000"/>
-          <w:sz w:val="24"/>
-          <w:szCs w:val="24"/>
-          <w:lang w:bidi="he-IL"/>
-        </w:rPr>
-        <w:t xml:space="preserve">) contient </w:t>
-      </w:r>
-      <w:proofErr w:type="gramStart"/>
-      <w:r>
-        <w:rPr>
-          <w:rFonts w:ascii="TimesNewRomanPSMT" w:hAnsi="TimesNewRomanPSMT" w:cs="TimesNewRomanPSMT"/>
-          <w:b/>
-          <w:bCs/>
-          <w:color w:val="FF0000"/>
-          <w:sz w:val="24"/>
-          <w:szCs w:val="24"/>
-          <w:lang w:bidi="he-IL"/>
-        </w:rPr>
-        <w:t>tous les données</w:t>
-      </w:r>
-      <w:proofErr w:type="gramEnd"/>
-      <w:r>
-        <w:rPr>
-          <w:rFonts w:ascii="TimesNewRomanPSMT" w:hAnsi="TimesNewRomanPSMT" w:cs="TimesNewRomanPSMT"/>
-          <w:b/>
-          <w:bCs/>
-          <w:color w:val="FF0000"/>
-          <w:sz w:val="24"/>
-          <w:szCs w:val="24"/>
-          <w:lang w:bidi="he-IL"/>
-        </w:rPr>
-        <w:t xml:space="preserve"> à mon avis, car il contient beaucoup de données.</w:t>
-      </w:r>
-      <w:r>
-        <w:rPr>
-          <w:rFonts w:ascii="TimesNewRomanPSMT" w:hAnsi="TimesNewRomanPSMT" w:cs="TimesNewRomanPSMT"/>
-          <w:b/>
-          <w:bCs/>
-          <w:color w:val="FF0000"/>
-          <w:sz w:val="24"/>
-          <w:szCs w:val="24"/>
-          <w:lang w:bidi="he-IL"/>
-        </w:rPr>
-        <w:t xml:space="preserve"> </w:t>
-      </w:r>
-      <w:r>
-        <w:rPr>
-          <w:rFonts w:ascii="TimesNewRomanPSMT" w:hAnsi="TimesNewRomanPSMT" w:cs="TimesNewRomanPSMT"/>
-          <w:b/>
-          <w:bCs/>
-          <w:color w:val="FF0000"/>
-          <w:sz w:val="24"/>
-          <w:szCs w:val="24"/>
-          <w:lang w:bidi="he-IL"/>
-        </w:rPr>
-        <w:t xml:space="preserve">Non pour RSL car il vient de la couche 3 (wiki). </w:t>
-      </w:r>
-      <w:proofErr w:type="gramStart"/>
-      <w:r>
-        <w:rPr>
-          <w:rFonts w:ascii="TimesNewRomanPSMT" w:hAnsi="TimesNewRomanPSMT" w:cs="TimesNewRomanPSMT"/>
-          <w:b/>
-          <w:bCs/>
-          <w:color w:val="FF0000"/>
-          <w:sz w:val="24"/>
-          <w:szCs w:val="24"/>
-          <w:lang w:bidi="he-IL"/>
-        </w:rPr>
-        <w:t>Je dirais pas</w:t>
-      </w:r>
-      <w:proofErr w:type="gramEnd"/>
-      <w:r>
-        <w:rPr>
-          <w:rFonts w:ascii="TimesNewRomanPSMT" w:hAnsi="TimesNewRomanPSMT" w:cs="TimesNewRomanPSMT"/>
-          <w:b/>
-          <w:bCs/>
-          <w:color w:val="FF0000"/>
-          <w:sz w:val="24"/>
-          <w:szCs w:val="24"/>
-          <w:lang w:bidi="he-IL"/>
-        </w:rPr>
-        <w:t xml:space="preserve"> OML </w:t>
-      </w:r>
-      <w:proofErr w:type="spellStart"/>
-      <w:r>
-        <w:rPr>
-          <w:rFonts w:ascii="TimesNewRomanPSMT" w:hAnsi="TimesNewRomanPSMT" w:cs="TimesNewRomanPSMT"/>
-          <w:b/>
-          <w:bCs/>
-          <w:color w:val="FF0000"/>
-          <w:sz w:val="24"/>
-          <w:szCs w:val="24"/>
-          <w:lang w:bidi="he-IL"/>
-        </w:rPr>
-        <w:t>cuz</w:t>
-      </w:r>
-      <w:proofErr w:type="spellEnd"/>
-      <w:r>
-        <w:rPr>
-          <w:rFonts w:ascii="TimesNewRomanPSMT" w:hAnsi="TimesNewRomanPSMT" w:cs="TimesNewRomanPSMT"/>
-          <w:b/>
-          <w:bCs/>
-          <w:color w:val="FF0000"/>
-          <w:sz w:val="24"/>
-          <w:szCs w:val="24"/>
-          <w:lang w:bidi="he-IL"/>
-        </w:rPr>
-        <w:t xml:space="preserve"> il s’occupe juste du transfert </w:t>
-      </w:r>
-      <w:proofErr w:type="spellStart"/>
-      <w:r>
-        <w:rPr>
-          <w:rFonts w:ascii="TimesNewRomanPSMT" w:hAnsi="TimesNewRomanPSMT" w:cs="TimesNewRomanPSMT"/>
-          <w:b/>
-          <w:bCs/>
-          <w:color w:val="FF0000"/>
-          <w:sz w:val="24"/>
-          <w:szCs w:val="24"/>
-          <w:lang w:bidi="he-IL"/>
-        </w:rPr>
-        <w:t>dimage</w:t>
-      </w:r>
-      <w:proofErr w:type="spellEnd"/>
-      <w:r>
-        <w:rPr>
-          <w:rFonts w:ascii="TimesNewRomanPSMT" w:hAnsi="TimesNewRomanPSMT" w:cs="TimesNewRomanPSMT"/>
-          <w:b/>
-          <w:bCs/>
-          <w:color w:val="FF0000"/>
-          <w:sz w:val="24"/>
-          <w:szCs w:val="24"/>
-          <w:lang w:bidi="he-IL"/>
-        </w:rPr>
-        <w:t xml:space="preserve"> i </w:t>
-      </w:r>
-      <w:proofErr w:type="spellStart"/>
-      <w:r>
-        <w:rPr>
-          <w:rFonts w:ascii="TimesNewRomanPSMT" w:hAnsi="TimesNewRomanPSMT" w:cs="TimesNewRomanPSMT"/>
-          <w:b/>
-          <w:bCs/>
-          <w:color w:val="FF0000"/>
-          <w:sz w:val="24"/>
-          <w:szCs w:val="24"/>
-          <w:lang w:bidi="he-IL"/>
-        </w:rPr>
-        <w:t>guess</w:t>
-      </w:r>
-      <w:proofErr w:type="spellEnd"/>
-      <w:r>
-        <w:rPr>
-          <w:rFonts w:ascii="TimesNewRomanPSMT" w:hAnsi="TimesNewRomanPSMT" w:cs="TimesNewRomanPSMT"/>
-          <w:b/>
-          <w:bCs/>
-          <w:color w:val="FF0000"/>
-          <w:sz w:val="24"/>
-          <w:szCs w:val="24"/>
-          <w:lang w:bidi="he-IL"/>
-        </w:rPr>
-        <w:t>. C’est vraiment TCP qui permet la communication.</w:t>
       </w:r>
     </w:p>
     <w:p>
@@ -1606,78 +1120,139 @@
           <w:szCs w:val="24"/>
         </w:rPr>
       </w:pPr>
-      <w:r>
-        <w:rPr>
-          <w:rFonts w:ascii="TimesNewRomanPSMT" w:hAnsi="TimesNewRomanPSMT" w:cs="TimesNewRomanPSMT"/>
-          <w:b/>
-          <w:bCs/>
-          <w:color w:val="FF0000"/>
-          <w:sz w:val="24"/>
-          <w:szCs w:val="24"/>
-        </w:rPr>
-        <w:t>Pas sûr</w:t>
-      </w:r>
-    </w:p>
-    <w:p>
-      <w:pPr>
-        <w:autoSpaceDE w:val="0"/>
-        <w:autoSpaceDN w:val="0"/>
-        <w:adjustRightInd w:val="0"/>
-        <w:spacing w:after="0" w:line="240" w:lineRule="auto"/>
-        <w:jc w:val="both"/>
-        <w:rPr>
-          <w:rFonts w:ascii="TimesNewRomanPSMT" w:hAnsi="TimesNewRomanPSMT" w:cs="TimesNewRomanPSMT"/>
-          <w:color w:val="FF0000"/>
-          <w:sz w:val="24"/>
-          <w:szCs w:val="24"/>
-        </w:rPr>
-      </w:pPr>
-    </w:p>
-    <w:p>
-      <w:pPr>
-        <w:autoSpaceDE w:val="0"/>
-        <w:autoSpaceDN w:val="0"/>
-        <w:adjustRightInd w:val="0"/>
-        <w:spacing w:after="0" w:line="240" w:lineRule="auto"/>
-        <w:jc w:val="both"/>
-        <w:rPr>
-          <w:rFonts w:ascii="TimesNewRomanPSMT" w:hAnsi="TimesNewRomanPSMT" w:cs="TimesNewRomanPSMT"/>
-          <w:sz w:val="24"/>
-          <w:szCs w:val="24"/>
-        </w:rPr>
-      </w:pPr>
-      <w:r>
-        <w:rPr>
-          <w:rFonts w:ascii="TimesNewRomanPSMT" w:hAnsi="TimesNewRomanPSMT" w:cs="TimesNewRomanPSMT"/>
-          <w:sz w:val="24"/>
-          <w:szCs w:val="24"/>
-        </w:rPr>
-        <w:t>Image lors de connexion du client au serveur :</w:t>
-      </w:r>
-    </w:p>
-    <w:p>
-      <w:pPr>
-        <w:autoSpaceDE w:val="0"/>
-        <w:autoSpaceDN w:val="0"/>
-        <w:adjustRightInd w:val="0"/>
-        <w:spacing w:after="0" w:line="240" w:lineRule="auto"/>
-        <w:jc w:val="both"/>
-        <w:rPr>
-          <w:rFonts w:ascii="TimesNewRomanPSMT" w:hAnsi="TimesNewRomanPSMT" w:cs="TimesNewRomanPSMT"/>
-          <w:sz w:val="24"/>
-          <w:szCs w:val="24"/>
-        </w:rPr>
-      </w:pPr>
-      <w:r>
-        <w:rPr>
+    </w:p>
+    <w:p>
+      <w:pPr>
+        <w:autoSpaceDE w:val="0"/>
+        <w:autoSpaceDN w:val="0"/>
+        <w:adjustRightInd w:val="0"/>
+        <w:spacing w:after="0" w:line="240" w:lineRule="auto"/>
+        <w:jc w:val="both"/>
+        <w:rPr>
+          <w:rFonts w:ascii="TimesNewRomanPSMT" w:hAnsi="TimesNewRomanPSMT" w:cs="TimesNewRomanPSMT"/>
+          <w:sz w:val="24"/>
+          <w:szCs w:val="24"/>
+          <w:lang w:val="fr-FR"/>
+        </w:rPr>
+      </w:pPr>
+      <w:r>
+        <w:rPr>
+          <w:rFonts w:ascii="TimesNewRomanPSMT" w:hAnsi="TimesNewRomanPSMT" w:cs="TimesNewRomanPSMT"/>
+          <w:sz w:val="24"/>
+          <w:szCs w:val="24"/>
+          <w:lang w:val="fr-FR"/>
+        </w:rPr>
+        <w:t>D</w:t>
+      </w:r>
+      <w:r>
+        <w:rPr>
+          <w:rFonts w:ascii="TimesNewRomanPSMT" w:hAnsi="TimesNewRomanPSMT" w:cs="TimesNewRomanPSMT"/>
+          <w:sz w:val="24"/>
+          <w:szCs w:val="24"/>
+          <w:lang w:val="fr-FR"/>
+        </w:rPr>
+        <w:t>ans l</w:t>
+      </w:r>
+      <w:r>
+        <w:rPr>
+          <w:rFonts w:ascii="TimesNewRomanPSMT" w:hAnsi="TimesNewRomanPSMT" w:cs="TimesNewRomanPSMT"/>
+          <w:sz w:val="24"/>
+          <w:szCs w:val="24"/>
+          <w:lang w:val="fr-FR"/>
+        </w:rPr>
+        <w:t>’</w:t>
+      </w:r>
+      <w:r>
+        <w:rPr>
+          <w:rFonts w:ascii="TimesNewRomanPSMT" w:hAnsi="TimesNewRomanPSMT" w:cs="TimesNewRomanPSMT"/>
+          <w:sz w:val="24"/>
+          <w:szCs w:val="24"/>
+          <w:lang w:val="fr-FR"/>
+        </w:rPr>
+        <w:t>ensemble, nous avons vu qu’il n’y a que des paquets TCP, RSL et OML qui sont échangés entre le clien</w:t>
+      </w:r>
+      <w:r>
+        <w:rPr>
+          <w:rFonts w:ascii="TimesNewRomanPSMT" w:hAnsi="TimesNewRomanPSMT" w:cs="TimesNewRomanPSMT"/>
+          <w:sz w:val="24"/>
+          <w:szCs w:val="24"/>
+          <w:lang w:val="fr-FR"/>
+        </w:rPr>
+        <w:t>t</w:t>
+      </w:r>
+      <w:r>
+        <w:rPr>
+          <w:rFonts w:ascii="TimesNewRomanPSMT" w:hAnsi="TimesNewRomanPSMT" w:cs="TimesNewRomanPSMT"/>
+          <w:sz w:val="24"/>
+          <w:szCs w:val="24"/>
+          <w:lang w:val="fr-FR"/>
+        </w:rPr>
+        <w:t xml:space="preserve"> et le serveur. En utilisant </w:t>
+      </w:r>
+      <w:r>
+        <w:rPr>
+          <w:rFonts w:ascii="TimesNewRomanPSMT" w:hAnsi="TimesNewRomanPSMT" w:cs="TimesNewRomanPSMT"/>
+          <w:sz w:val="24"/>
+          <w:szCs w:val="24"/>
+          <w:lang w:val="fr-FR"/>
+        </w:rPr>
+        <w:t>W</w:t>
+      </w:r>
+      <w:r>
+        <w:rPr>
+          <w:rFonts w:ascii="TimesNewRomanPSMT" w:hAnsi="TimesNewRomanPSMT" w:cs="TimesNewRomanPSMT"/>
+          <w:sz w:val="24"/>
+          <w:szCs w:val="24"/>
+          <w:lang w:val="fr-FR"/>
+        </w:rPr>
+        <w:t xml:space="preserve">ireshark, nous pouvons déterminer la taille des en-têtes de chacun des paquets et ainsi calculer la quantité de données dans chacun des paquets en soustrayant la taille de son en-tête avec la taille totale (length) du paquet. </w:t>
+      </w:r>
+      <w:r>
+        <w:rPr>
+          <w:rFonts w:ascii="TimesNewRomanPSMT" w:hAnsi="TimesNewRomanPSMT" w:cs="TimesNewRomanPSMT"/>
+          <w:sz w:val="24"/>
+          <w:szCs w:val="24"/>
+          <w:lang w:val="fr-FR"/>
+        </w:rPr>
+        <w:t>Vu que nous communiquons avec le protocole TCP, les en-têtes ont une longueur de 20 octets. Il est à noter que certains paquets emploient un autre protocole avec le protocole TCP. Ces derniers sont le RSL et le OML</w:t>
+      </w:r>
+      <w:r>
+        <w:rPr>
+          <w:rFonts w:ascii="TimesNewRomanPSMT" w:hAnsi="TimesNewRomanPSMT" w:cs="TimesNewRomanPSMT"/>
+          <w:sz w:val="24"/>
+          <w:szCs w:val="24"/>
+          <w:lang w:val="fr-FR"/>
+        </w:rPr>
+        <w:t xml:space="preserve"> (voir les trois figures suivantes).</w:t>
+      </w:r>
+    </w:p>
+    <w:p>
+      <w:pPr>
+        <w:autoSpaceDE w:val="0"/>
+        <w:autoSpaceDN w:val="0"/>
+        <w:adjustRightInd w:val="0"/>
+        <w:spacing w:after="0" w:line="240" w:lineRule="auto"/>
+        <w:jc w:val="both"/>
+        <w:rPr>
+          <w:rFonts w:ascii="TimesNewRomanPSMT" w:hAnsi="TimesNewRomanPSMT" w:cs="TimesNewRomanPSMT"/>
+          <w:sz w:val="24"/>
+          <w:szCs w:val="24"/>
+          <w:lang w:val="fr-FR"/>
+        </w:rPr>
+      </w:pPr>
+      <w:r>
+        <w:rPr>
+          <w:rFonts w:ascii="TimesNewRomanPSMT" w:hAnsi="TimesNewRomanPSMT" w:cs="TimesNewRomanPSMT"/>
           <w:noProof/>
-        </w:rPr>
-        <w:lastRenderedPageBreak/>
+          <w:sz w:val="24"/>
+          <w:szCs w:val="24"/>
+          <w:lang w:val="fr-FR"/>
+        </w:rPr>
         <w:drawing>
-          <wp:inline distT="0" distB="0" distL="0" distR="0" wp14:anchorId="61735BA1" wp14:editId="38A1B5DE">
-            <wp:extent cx="5943600" cy="3241040"/>
-            <wp:effectExtent l="0" t="0" r="0" b="0"/>
-            <wp:docPr id="3" name="Picture 3"/>
+          <wp:inline distT="0" distB="0" distL="0" distR="0" wp14:anchorId="76116FF4" wp14:editId="3A7AF266">
+            <wp:extent cx="5943600" cy="1218565"/>
+            <wp:effectExtent l="0" t="0" r="0" b="635"/>
+            <wp:docPr id="10" name="Picture 10"/>
             <wp:cNvGraphicFramePr>
               <a:graphicFrameLocks xmlns:a="http://schemas.openxmlformats.org/drawingml/2006/main" noChangeAspect="1"/>
             </wp:cNvGraphicFramePr>
@@ -1697,7 +1272,7 @@
                   <pic:spPr>
                     <a:xfrm>
                       <a:off x="0" y="0"/>
-                      <a:ext cx="5943600" cy="3241040"/>
+                      <a:ext cx="5943600" cy="1218565"/>
                     </a:xfrm>
                     <a:prstGeom prst="rect">
                       <a:avLst/>
@@ -1721,93 +1296,23 @@
           <w:rFonts w:ascii="TimesNewRomanPSMT" w:hAnsi="TimesNewRomanPSMT" w:cs="TimesNewRomanPSMT"/>
           <w:sz w:val="24"/>
           <w:szCs w:val="24"/>
-        </w:rPr>
-      </w:pPr>
-      <w:r>
-        <w:rPr>
-          <w:rFonts w:ascii="TimesNewRomanPSMT" w:hAnsi="TimesNewRomanPSMT" w:cs="TimesNewRomanPSMT"/>
-          <w:sz w:val="24"/>
-          <w:szCs w:val="24"/>
-        </w:rPr>
-        <w:t>Il y a 21 paquets TCP</w:t>
-      </w:r>
-      <w:r>
-        <w:rPr>
-          <w:rFonts w:ascii="TimesNewRomanPSMT" w:hAnsi="TimesNewRomanPSMT" w:cs="TimesNewRomanPSMT"/>
-          <w:sz w:val="24"/>
-          <w:szCs w:val="24"/>
-        </w:rPr>
-        <w:t xml:space="preserve"> et 8 RSL (5 malformé et 3 inconnues)</w:t>
-      </w:r>
-    </w:p>
-    <w:p>
-      <w:pPr>
-        <w:autoSpaceDE w:val="0"/>
-        <w:autoSpaceDN w:val="0"/>
-        <w:adjustRightInd w:val="0"/>
-        <w:spacing w:after="0" w:line="240" w:lineRule="auto"/>
-        <w:jc w:val="both"/>
-        <w:rPr>
-          <w:rFonts w:ascii="TimesNewRomanPSMT" w:hAnsi="TimesNewRomanPSMT" w:cs="TimesNewRomanPSMT"/>
-          <w:sz w:val="24"/>
-          <w:szCs w:val="24"/>
-        </w:rPr>
-      </w:pPr>
-    </w:p>
-    <w:p>
-      <w:pPr>
-        <w:autoSpaceDE w:val="0"/>
-        <w:autoSpaceDN w:val="0"/>
-        <w:adjustRightInd w:val="0"/>
-        <w:spacing w:after="0" w:line="240" w:lineRule="auto"/>
-        <w:jc w:val="both"/>
-        <w:rPr>
-          <w:rFonts w:ascii="TimesNewRomanPSMT" w:hAnsi="TimesNewRomanPSMT" w:cs="TimesNewRomanPSMT"/>
-          <w:sz w:val="24"/>
-          <w:szCs w:val="24"/>
-        </w:rPr>
-      </w:pPr>
-      <w:r>
-        <w:rPr>
-          <w:rFonts w:ascii="TimesNewRomanPSMT" w:hAnsi="TimesNewRomanPSMT" w:cs="TimesNewRomanPSMT"/>
-          <w:sz w:val="24"/>
-          <w:szCs w:val="24"/>
-        </w:rPr>
-        <w:t xml:space="preserve">Image après la réception de l’image </w:t>
-      </w:r>
-      <w:proofErr w:type="spellStart"/>
-      <w:r>
-        <w:rPr>
-          <w:rFonts w:ascii="TimesNewRomanPSMT" w:hAnsi="TimesNewRomanPSMT" w:cs="TimesNewRomanPSMT"/>
-          <w:sz w:val="24"/>
-          <w:szCs w:val="24"/>
-        </w:rPr>
-        <w:t>sobelisé</w:t>
-      </w:r>
-      <w:proofErr w:type="spellEnd"/>
-    </w:p>
-    <w:p>
-      <w:pPr>
-        <w:autoSpaceDE w:val="0"/>
-        <w:autoSpaceDN w:val="0"/>
-        <w:adjustRightInd w:val="0"/>
-        <w:spacing w:after="0" w:line="240" w:lineRule="auto"/>
-        <w:jc w:val="both"/>
-        <w:rPr>
-          <w:rFonts w:ascii="TimesNewRomanPSMT" w:hAnsi="TimesNewRomanPSMT" w:cs="TimesNewRomanPSMT"/>
-          <w:sz w:val="24"/>
-          <w:szCs w:val="24"/>
-        </w:rPr>
-      </w:pPr>
-      <w:r>
-        <w:rPr>
+          <w:lang w:val="fr-FR"/>
+        </w:rPr>
+      </w:pPr>
+      <w:r>
+        <w:rPr>
+          <w:rFonts w:ascii="TimesNewRomanPSMT" w:hAnsi="TimesNewRomanPSMT" w:cs="TimesNewRomanPSMT"/>
           <w:noProof/>
-        </w:rPr>
+          <w:sz w:val="24"/>
+          <w:szCs w:val="24"/>
+          <w:lang w:val="fr-FR"/>
+        </w:rPr>
+        <w:lastRenderedPageBreak/>
         <w:drawing>
-          <wp:inline distT="0" distB="0" distL="0" distR="0" wp14:anchorId="78B7DF4D" wp14:editId="042733B0">
-            <wp:extent cx="5943600" cy="3141345"/>
-            <wp:effectExtent l="0" t="0" r="0" b="1905"/>
-            <wp:docPr id="4" name="Picture 4"/>
+          <wp:inline distT="0" distB="0" distL="0" distR="0" wp14:anchorId="590959E1" wp14:editId="46D6FCE5">
+            <wp:extent cx="5943600" cy="1157605"/>
+            <wp:effectExtent l="0" t="0" r="0" b="4445"/>
+            <wp:docPr id="11" name="Picture 11"/>
             <wp:cNvGraphicFramePr>
               <a:graphicFrameLocks xmlns:a="http://schemas.openxmlformats.org/drawingml/2006/main" noChangeAspect="1"/>
             </wp:cNvGraphicFramePr>
@@ -1827,7 +1332,7 @@
                   <pic:spPr>
                     <a:xfrm>
                       <a:off x="0" y="0"/>
-                      <a:ext cx="5943600" cy="3141345"/>
+                      <a:ext cx="5943600" cy="1157605"/>
                     </a:xfrm>
                     <a:prstGeom prst="rect">
                       <a:avLst/>
@@ -1851,602 +1356,22 @@
           <w:rFonts w:ascii="TimesNewRomanPSMT" w:hAnsi="TimesNewRomanPSMT" w:cs="TimesNewRomanPSMT"/>
           <w:sz w:val="24"/>
           <w:szCs w:val="24"/>
-        </w:rPr>
-      </w:pPr>
-      <w:r>
-        <w:rPr>
-          <w:rFonts w:ascii="TimesNewRomanPSMT" w:hAnsi="TimesNewRomanPSMT" w:cs="TimesNewRomanPSMT"/>
-          <w:sz w:val="24"/>
-          <w:szCs w:val="24"/>
-        </w:rPr>
-        <w:t>Il y a 11 nouveau</w:t>
-      </w:r>
-      <w:r>
-        <w:rPr>
-          <w:rFonts w:ascii="TimesNewRomanPSMT" w:hAnsi="TimesNewRomanPSMT" w:cs="TimesNewRomanPSMT"/>
-          <w:sz w:val="24"/>
-          <w:szCs w:val="24"/>
-        </w:rPr>
-        <w:t>x</w:t>
-      </w:r>
-      <w:r>
-        <w:rPr>
-          <w:rFonts w:ascii="TimesNewRomanPSMT" w:hAnsi="TimesNewRomanPSMT" w:cs="TimesNewRomanPSMT"/>
-          <w:sz w:val="24"/>
-          <w:szCs w:val="24"/>
-        </w:rPr>
-        <w:t xml:space="preserve"> paquets TCP, ce qui donne un total de 32 paquets TCP</w:t>
-      </w:r>
-      <w:r>
-        <w:rPr>
-          <w:rFonts w:ascii="TimesNewRomanPSMT" w:hAnsi="TimesNewRomanPSMT" w:cs="TimesNewRomanPSMT"/>
-          <w:sz w:val="24"/>
-          <w:szCs w:val="24"/>
-        </w:rPr>
-        <w:t>.</w:t>
-      </w:r>
-    </w:p>
-    <w:p>
-      <w:pPr>
-        <w:autoSpaceDE w:val="0"/>
-        <w:autoSpaceDN w:val="0"/>
-        <w:adjustRightInd w:val="0"/>
-        <w:spacing w:after="0" w:line="240" w:lineRule="auto"/>
-        <w:jc w:val="both"/>
-        <w:rPr>
-          <w:rFonts w:ascii="TimesNewRomanPSMT" w:hAnsi="TimesNewRomanPSMT" w:cs="TimesNewRomanPSMT"/>
-          <w:sz w:val="24"/>
-          <w:szCs w:val="24"/>
-        </w:rPr>
-      </w:pPr>
-    </w:p>
-    <w:p>
-      <w:pPr>
-        <w:autoSpaceDE w:val="0"/>
-        <w:autoSpaceDN w:val="0"/>
-        <w:adjustRightInd w:val="0"/>
-        <w:spacing w:after="0" w:line="240" w:lineRule="auto"/>
-        <w:jc w:val="both"/>
-        <w:rPr>
-          <w:rFonts w:ascii="TimesNewRomanPSMT" w:hAnsi="TimesNewRomanPSMT" w:cs="TimesNewRomanPSMT"/>
-          <w:sz w:val="24"/>
-          <w:szCs w:val="24"/>
-        </w:rPr>
-      </w:pPr>
-      <w:r>
-        <w:rPr>
-          <w:rFonts w:ascii="TimesNewRomanPSMT" w:hAnsi="TimesNewRomanPSMT" w:cs="TimesNewRomanPSMT"/>
-          <w:sz w:val="24"/>
-          <w:szCs w:val="24"/>
-        </w:rPr>
-        <w:t xml:space="preserve">Les 21 premiers paquets </w:t>
-      </w:r>
-      <w:r>
-        <w:rPr>
-          <w:rFonts w:ascii="TimesNewRomanPSMT" w:hAnsi="TimesNewRomanPSMT" w:cs="TimesNewRomanPSMT"/>
-          <w:sz w:val="24"/>
-          <w:szCs w:val="24"/>
-        </w:rPr>
-        <w:t xml:space="preserve">TCP </w:t>
-      </w:r>
-      <w:r>
-        <w:rPr>
-          <w:rFonts w:ascii="TimesNewRomanPSMT" w:hAnsi="TimesNewRomanPSMT" w:cs="TimesNewRomanPSMT"/>
-          <w:sz w:val="24"/>
-          <w:szCs w:val="24"/>
-        </w:rPr>
-        <w:t>établies la connexion entre le client et le serveur.</w:t>
-      </w:r>
-      <w:r>
-        <w:rPr>
-          <w:rFonts w:ascii="TimesNewRomanPSMT" w:hAnsi="TimesNewRomanPSMT" w:cs="TimesNewRomanPSMT"/>
-          <w:sz w:val="24"/>
-          <w:szCs w:val="24"/>
-        </w:rPr>
-        <w:t xml:space="preserve"> Parmi ceux-là, le client envoie au serveur 9 paquets TCP</w:t>
-      </w:r>
-      <w:r>
-        <w:rPr>
-          <w:rFonts w:ascii="TimesNewRomanPSMT" w:hAnsi="TimesNewRomanPSMT" w:cs="TimesNewRomanPSMT"/>
-          <w:sz w:val="24"/>
-          <w:szCs w:val="24"/>
-        </w:rPr>
-        <w:t xml:space="preserve"> et 6 RSL</w:t>
-      </w:r>
-      <w:r>
-        <w:rPr>
-          <w:rFonts w:ascii="TimesNewRomanPSMT" w:hAnsi="TimesNewRomanPSMT" w:cs="TimesNewRomanPSMT"/>
-          <w:sz w:val="24"/>
-          <w:szCs w:val="24"/>
-        </w:rPr>
-        <w:t xml:space="preserve"> et le serveur envoie 12 paquets TCP</w:t>
-      </w:r>
-      <w:r>
-        <w:rPr>
-          <w:rFonts w:ascii="TimesNewRomanPSMT" w:hAnsi="TimesNewRomanPSMT" w:cs="TimesNewRomanPSMT"/>
-          <w:sz w:val="24"/>
-          <w:szCs w:val="24"/>
-        </w:rPr>
-        <w:t xml:space="preserve"> et 2 RSL</w:t>
-      </w:r>
-      <w:r>
-        <w:rPr>
-          <w:rFonts w:ascii="TimesNewRomanPSMT" w:hAnsi="TimesNewRomanPSMT" w:cs="TimesNewRomanPSMT"/>
-          <w:sz w:val="24"/>
-          <w:szCs w:val="24"/>
-        </w:rPr>
-        <w:t xml:space="preserve"> au client.</w:t>
-      </w:r>
-    </w:p>
-    <w:p>
-      <w:pPr>
-        <w:autoSpaceDE w:val="0"/>
-        <w:autoSpaceDN w:val="0"/>
-        <w:adjustRightInd w:val="0"/>
-        <w:spacing w:after="0" w:line="240" w:lineRule="auto"/>
-        <w:jc w:val="both"/>
-        <w:rPr>
-          <w:rFonts w:ascii="TimesNewRomanPSMT" w:hAnsi="TimesNewRomanPSMT" w:cs="TimesNewRomanPSMT"/>
-          <w:sz w:val="24"/>
-          <w:szCs w:val="24"/>
-        </w:rPr>
-      </w:pPr>
-    </w:p>
-    <w:p>
-      <w:pPr>
-        <w:autoSpaceDE w:val="0"/>
-        <w:autoSpaceDN w:val="0"/>
-        <w:adjustRightInd w:val="0"/>
-        <w:spacing w:after="0" w:line="240" w:lineRule="auto"/>
-        <w:jc w:val="both"/>
-        <w:rPr>
-          <w:rFonts w:ascii="TimesNewRomanPSMT" w:hAnsi="TimesNewRomanPSMT" w:cs="TimesNewRomanPSMT"/>
-          <w:sz w:val="24"/>
-          <w:szCs w:val="24"/>
-        </w:rPr>
-      </w:pPr>
-      <w:r>
-        <w:rPr>
-          <w:rFonts w:ascii="TimesNewRomanPSMT" w:hAnsi="TimesNewRomanPSMT" w:cs="TimesNewRomanPSMT"/>
-          <w:sz w:val="24"/>
-          <w:szCs w:val="24"/>
-        </w:rPr>
-        <w:t xml:space="preserve">Ensuite, le client envoie un paquet RSL, </w:t>
-      </w:r>
-      <w:r>
-        <w:rPr>
-          <w:rFonts w:ascii="TimesNewRomanPSMT" w:hAnsi="TimesNewRomanPSMT" w:cs="TimesNewRomanPSMT"/>
-          <w:sz w:val="24"/>
-          <w:szCs w:val="24"/>
-        </w:rPr>
-        <w:t>5</w:t>
-      </w:r>
-      <w:r>
-        <w:rPr>
-          <w:rFonts w:ascii="TimesNewRomanPSMT" w:hAnsi="TimesNewRomanPSMT" w:cs="TimesNewRomanPSMT"/>
-          <w:sz w:val="24"/>
-          <w:szCs w:val="24"/>
-        </w:rPr>
-        <w:t xml:space="preserve"> paquets TCP</w:t>
-      </w:r>
-      <w:r>
-        <w:rPr>
-          <w:rFonts w:ascii="TimesNewRomanPSMT" w:hAnsi="TimesNewRomanPSMT" w:cs="TimesNewRomanPSMT"/>
-          <w:sz w:val="24"/>
-          <w:szCs w:val="24"/>
-        </w:rPr>
-        <w:t xml:space="preserve"> et </w:t>
-      </w:r>
-      <w:r>
-        <w:rPr>
-          <w:rFonts w:ascii="TimesNewRomanPSMT" w:hAnsi="TimesNewRomanPSMT" w:cs="TimesNewRomanPSMT"/>
-          <w:sz w:val="24"/>
-          <w:szCs w:val="24"/>
-        </w:rPr>
-        <w:t>un paquet OML (image originale).</w:t>
-      </w:r>
-    </w:p>
-    <w:p>
-      <w:pPr>
-        <w:autoSpaceDE w:val="0"/>
-        <w:autoSpaceDN w:val="0"/>
-        <w:adjustRightInd w:val="0"/>
-        <w:spacing w:after="0" w:line="240" w:lineRule="auto"/>
-        <w:jc w:val="both"/>
-        <w:rPr>
-          <w:rFonts w:ascii="TimesNewRomanPSMT" w:hAnsi="TimesNewRomanPSMT" w:cs="TimesNewRomanPSMT"/>
-          <w:sz w:val="24"/>
-          <w:szCs w:val="24"/>
-        </w:rPr>
-      </w:pPr>
-      <w:r>
-        <w:rPr>
-          <w:rFonts w:ascii="TimesNewRomanPSMT" w:hAnsi="TimesNewRomanPSMT" w:cs="TimesNewRomanPSMT"/>
-          <w:sz w:val="24"/>
-          <w:szCs w:val="24"/>
-        </w:rPr>
-        <w:lastRenderedPageBreak/>
-        <w:t xml:space="preserve">Le serveur envoie </w:t>
-      </w:r>
-      <w:r>
-        <w:rPr>
-          <w:rFonts w:ascii="TimesNewRomanPSMT" w:hAnsi="TimesNewRomanPSMT" w:cs="TimesNewRomanPSMT"/>
-          <w:sz w:val="24"/>
-          <w:szCs w:val="24"/>
-        </w:rPr>
-        <w:t>6</w:t>
-      </w:r>
-      <w:r>
-        <w:rPr>
-          <w:rFonts w:ascii="TimesNewRomanPSMT" w:hAnsi="TimesNewRomanPSMT" w:cs="TimesNewRomanPSMT"/>
-          <w:sz w:val="24"/>
-          <w:szCs w:val="24"/>
-        </w:rPr>
-        <w:t xml:space="preserve"> paquets TCP</w:t>
-      </w:r>
-      <w:r>
-        <w:rPr>
-          <w:rFonts w:ascii="TimesNewRomanPSMT" w:hAnsi="TimesNewRomanPSMT" w:cs="TimesNewRomanPSMT"/>
-          <w:sz w:val="24"/>
-          <w:szCs w:val="24"/>
-        </w:rPr>
-        <w:t xml:space="preserve"> et un </w:t>
-      </w:r>
-      <w:r>
-        <w:rPr>
-          <w:rFonts w:ascii="TimesNewRomanPSMT" w:hAnsi="TimesNewRomanPSMT" w:cs="TimesNewRomanPSMT"/>
-          <w:sz w:val="24"/>
-          <w:szCs w:val="24"/>
-        </w:rPr>
-        <w:t xml:space="preserve">paquet OML (image </w:t>
-      </w:r>
-      <w:proofErr w:type="spellStart"/>
-      <w:r>
-        <w:rPr>
-          <w:rFonts w:ascii="TimesNewRomanPSMT" w:hAnsi="TimesNewRomanPSMT" w:cs="TimesNewRomanPSMT"/>
-          <w:sz w:val="24"/>
-          <w:szCs w:val="24"/>
-        </w:rPr>
-        <w:t>sobelisé</w:t>
-      </w:r>
-      <w:proofErr w:type="spellEnd"/>
-      <w:r>
-        <w:rPr>
-          <w:rFonts w:ascii="TimesNewRomanPSMT" w:hAnsi="TimesNewRomanPSMT" w:cs="TimesNewRomanPSMT"/>
-          <w:sz w:val="24"/>
-          <w:szCs w:val="24"/>
-        </w:rPr>
-        <w:t>).</w:t>
-      </w:r>
-    </w:p>
-    <w:p>
-      <w:pPr>
-        <w:autoSpaceDE w:val="0"/>
-        <w:autoSpaceDN w:val="0"/>
-        <w:adjustRightInd w:val="0"/>
-        <w:spacing w:after="0" w:line="240" w:lineRule="auto"/>
-        <w:jc w:val="both"/>
-        <w:rPr>
-          <w:rFonts w:ascii="TimesNewRomanPSMT" w:hAnsi="TimesNewRomanPSMT" w:cs="TimesNewRomanPSMT"/>
-          <w:sz w:val="24"/>
-          <w:szCs w:val="24"/>
-        </w:rPr>
-      </w:pPr>
-    </w:p>
-    <w:p>
-      <w:pPr>
-        <w:autoSpaceDE w:val="0"/>
-        <w:autoSpaceDN w:val="0"/>
-        <w:adjustRightInd w:val="0"/>
-        <w:spacing w:after="0" w:line="240" w:lineRule="auto"/>
-        <w:jc w:val="both"/>
-        <w:rPr>
-          <w:rFonts w:ascii="TimesNewRomanPSMT" w:hAnsi="TimesNewRomanPSMT" w:cs="TimesNewRomanPSMT"/>
-          <w:sz w:val="24"/>
-          <w:szCs w:val="24"/>
-        </w:rPr>
-      </w:pPr>
-      <w:r>
-        <w:rPr>
-          <w:rFonts w:ascii="TimesNewRomanPSMT" w:hAnsi="TimesNewRomanPSMT" w:cs="TimesNewRomanPSMT"/>
-          <w:sz w:val="24"/>
-          <w:szCs w:val="24"/>
-        </w:rPr>
-        <w:t xml:space="preserve">Alors, le client a envoyé </w:t>
-      </w:r>
-      <w:r>
-        <w:rPr>
-          <w:rFonts w:ascii="TimesNewRomanPSMT" w:hAnsi="TimesNewRomanPSMT" w:cs="TimesNewRomanPSMT"/>
-          <w:sz w:val="24"/>
-          <w:szCs w:val="24"/>
-        </w:rPr>
-        <w:t xml:space="preserve">14 </w:t>
-      </w:r>
-      <w:r>
-        <w:rPr>
-          <w:rFonts w:ascii="TimesNewRomanPSMT" w:hAnsi="TimesNewRomanPSMT" w:cs="TimesNewRomanPSMT"/>
-          <w:sz w:val="24"/>
-          <w:szCs w:val="24"/>
-        </w:rPr>
-        <w:t>paquets</w:t>
-      </w:r>
-      <w:r>
-        <w:rPr>
-          <w:rFonts w:ascii="TimesNewRomanPSMT" w:hAnsi="TimesNewRomanPSMT" w:cs="TimesNewRomanPSMT"/>
-          <w:sz w:val="24"/>
-          <w:szCs w:val="24"/>
-        </w:rPr>
-        <w:t xml:space="preserve"> TCP, 7 paquets RSL et 1 paquet OML, ce qui donne un total de 9 (données TCP) + 83 (données RSL incluant les malformés et les inconnues) + 11362 (données OML) =</w:t>
-      </w:r>
-      <w:r>
-        <w:rPr>
-          <w:rFonts w:ascii="TimesNewRomanPSMT" w:hAnsi="TimesNewRomanPSMT" w:cs="TimesNewRomanPSMT"/>
-          <w:sz w:val="24"/>
-          <w:szCs w:val="24"/>
-        </w:rPr>
-        <w:t xml:space="preserve"> 11454 données.</w:t>
-      </w:r>
-    </w:p>
-    <w:p>
-      <w:pPr>
-        <w:autoSpaceDE w:val="0"/>
-        <w:autoSpaceDN w:val="0"/>
-        <w:adjustRightInd w:val="0"/>
-        <w:spacing w:after="0" w:line="240" w:lineRule="auto"/>
-        <w:jc w:val="both"/>
-        <w:rPr>
-          <w:rFonts w:ascii="TimesNewRomanPSMT" w:hAnsi="TimesNewRomanPSMT" w:cs="TimesNewRomanPSMT"/>
-          <w:sz w:val="24"/>
-          <w:szCs w:val="24"/>
-        </w:rPr>
-      </w:pPr>
-    </w:p>
-    <w:p>
-      <w:pPr>
-        <w:autoSpaceDE w:val="0"/>
-        <w:autoSpaceDN w:val="0"/>
-        <w:adjustRightInd w:val="0"/>
-        <w:spacing w:after="0" w:line="240" w:lineRule="auto"/>
-        <w:jc w:val="both"/>
-        <w:rPr>
-          <w:rFonts w:ascii="TimesNewRomanPSMT" w:hAnsi="TimesNewRomanPSMT" w:cs="TimesNewRomanPSMT"/>
-          <w:sz w:val="24"/>
-          <w:szCs w:val="24"/>
-        </w:rPr>
-      </w:pPr>
-      <w:r>
-        <w:rPr>
-          <w:rFonts w:ascii="TimesNewRomanPSMT" w:hAnsi="TimesNewRomanPSMT" w:cs="TimesNewRomanPSMT"/>
-          <w:sz w:val="24"/>
-          <w:szCs w:val="24"/>
-        </w:rPr>
-        <w:t>Le serveur a envoyé 18 paquets TCP, 2 paquets RSL et 1 paquet OML, ce qui donne un total de 7 (données TCP) + 44 (données RSL</w:t>
-      </w:r>
-      <w:r>
-        <w:rPr>
-          <w:rFonts w:ascii="TimesNewRomanPSMT" w:hAnsi="TimesNewRomanPSMT" w:cs="TimesNewRomanPSMT"/>
-          <w:sz w:val="24"/>
-          <w:szCs w:val="24"/>
-        </w:rPr>
-        <w:t xml:space="preserve"> incluant les malformés et les inconnues</w:t>
-      </w:r>
-      <w:r>
-        <w:rPr>
-          <w:rFonts w:ascii="TimesNewRomanPSMT" w:hAnsi="TimesNewRomanPSMT" w:cs="TimesNewRomanPSMT"/>
-          <w:sz w:val="24"/>
-          <w:szCs w:val="24"/>
-        </w:rPr>
-        <w:t>) + 16638 (données OML) = 16689 données.</w:t>
-      </w:r>
-    </w:p>
-    <w:p>
-      <w:pPr>
-        <w:autoSpaceDE w:val="0"/>
-        <w:autoSpaceDN w:val="0"/>
-        <w:adjustRightInd w:val="0"/>
-        <w:spacing w:after="0" w:line="240" w:lineRule="auto"/>
-        <w:jc w:val="both"/>
-        <w:rPr>
-          <w:rFonts w:ascii="TimesNewRomanPSMT" w:hAnsi="TimesNewRomanPSMT" w:cs="TimesNewRomanPSMT"/>
-          <w:sz w:val="24"/>
-          <w:szCs w:val="24"/>
-        </w:rPr>
-      </w:pPr>
-    </w:p>
-    <w:p>
-      <w:pPr>
-        <w:autoSpaceDE w:val="0"/>
-        <w:autoSpaceDN w:val="0"/>
-        <w:adjustRightInd w:val="0"/>
-        <w:spacing w:after="0" w:line="240" w:lineRule="auto"/>
-        <w:jc w:val="both"/>
-        <w:rPr>
-          <w:rFonts w:ascii="TimesNewRomanPSMT" w:hAnsi="TimesNewRomanPSMT" w:cs="TimesNewRomanPSMT"/>
-          <w:color w:val="FF0000"/>
-          <w:sz w:val="24"/>
-          <w:szCs w:val="24"/>
-        </w:rPr>
-      </w:pPr>
-      <w:r>
-        <w:rPr>
-          <w:rFonts w:ascii="TimesNewRomanPSMT" w:hAnsi="TimesNewRomanPSMT" w:cs="TimesNewRomanPSMT"/>
-          <w:color w:val="FF0000"/>
-          <w:sz w:val="24"/>
-          <w:szCs w:val="24"/>
-        </w:rPr>
-        <w:t xml:space="preserve">CE QUE </w:t>
-      </w:r>
-      <w:r>
-        <w:rPr>
-          <w:rFonts w:ascii="TimesNewRomanPSMT" w:hAnsi="TimesNewRomanPSMT" w:cs="TimesNewRomanPSMT"/>
-          <w:color w:val="FF0000"/>
-          <w:sz w:val="24"/>
-          <w:szCs w:val="24"/>
-        </w:rPr>
-        <w:t>HAKIM</w:t>
-      </w:r>
-      <w:r>
-        <w:rPr>
-          <w:rFonts w:ascii="TimesNewRomanPSMT" w:hAnsi="TimesNewRomanPSMT" w:cs="TimesNewRomanPSMT"/>
-          <w:color w:val="FF0000"/>
-          <w:sz w:val="24"/>
-          <w:szCs w:val="24"/>
-        </w:rPr>
-        <w:t xml:space="preserve"> VOIT</w:t>
-      </w:r>
-    </w:p>
-    <w:p>
-      <w:pPr>
-        <w:autoSpaceDE w:val="0"/>
-        <w:autoSpaceDN w:val="0"/>
-        <w:adjustRightInd w:val="0"/>
-        <w:spacing w:after="0" w:line="240" w:lineRule="auto"/>
-        <w:jc w:val="both"/>
-        <w:rPr>
-          <w:rFonts w:ascii="TimesNewRomanPSMT" w:hAnsi="TimesNewRomanPSMT" w:cs="TimesNewRomanPSMT"/>
-          <w:sz w:val="24"/>
-          <w:szCs w:val="24"/>
           <w:lang w:val="fr-FR"/>
         </w:rPr>
       </w:pPr>
       <w:r>
         <w:rPr>
           <w:rFonts w:ascii="TimesNewRomanPSMT" w:hAnsi="TimesNewRomanPSMT" w:cs="TimesNewRomanPSMT"/>
+          <w:noProof/>
           <w:sz w:val="24"/>
           <w:szCs w:val="24"/>
           <w:lang w:val="fr-FR"/>
         </w:rPr>
-        <w:t>D</w:t>
-      </w:r>
-      <w:r>
-        <w:rPr>
-          <w:rFonts w:ascii="TimesNewRomanPSMT" w:hAnsi="TimesNewRomanPSMT" w:cs="TimesNewRomanPSMT"/>
-          <w:sz w:val="24"/>
-          <w:szCs w:val="24"/>
-          <w:lang w:val="fr-FR"/>
-        </w:rPr>
-        <w:t>ans l</w:t>
-      </w:r>
-      <w:r>
-        <w:rPr>
-          <w:rFonts w:ascii="TimesNewRomanPSMT" w:hAnsi="TimesNewRomanPSMT" w:cs="TimesNewRomanPSMT"/>
-          <w:sz w:val="24"/>
-          <w:szCs w:val="24"/>
-          <w:lang w:val="fr-FR"/>
-        </w:rPr>
-        <w:t>’</w:t>
-      </w:r>
-      <w:r>
-        <w:rPr>
-          <w:rFonts w:ascii="TimesNewRomanPSMT" w:hAnsi="TimesNewRomanPSMT" w:cs="TimesNewRomanPSMT"/>
-          <w:sz w:val="24"/>
-          <w:szCs w:val="24"/>
-          <w:lang w:val="fr-FR"/>
-        </w:rPr>
-        <w:t>ensemble, nous avons vu qu’il n’y a que des paquets TCP, RSL et OML qui sont échangés entre le clien</w:t>
-      </w:r>
-      <w:r>
-        <w:rPr>
-          <w:rFonts w:ascii="TimesNewRomanPSMT" w:hAnsi="TimesNewRomanPSMT" w:cs="TimesNewRomanPSMT"/>
-          <w:sz w:val="24"/>
-          <w:szCs w:val="24"/>
-          <w:lang w:val="fr-FR"/>
-        </w:rPr>
-        <w:t>t</w:t>
-      </w:r>
-      <w:r>
-        <w:rPr>
-          <w:rFonts w:ascii="TimesNewRomanPSMT" w:hAnsi="TimesNewRomanPSMT" w:cs="TimesNewRomanPSMT"/>
-          <w:sz w:val="24"/>
-          <w:szCs w:val="24"/>
-          <w:lang w:val="fr-FR"/>
-        </w:rPr>
-        <w:t xml:space="preserve"> et le serveur. En utilisant </w:t>
-      </w:r>
-      <w:r>
-        <w:rPr>
-          <w:rFonts w:ascii="TimesNewRomanPSMT" w:hAnsi="TimesNewRomanPSMT" w:cs="TimesNewRomanPSMT"/>
-          <w:sz w:val="24"/>
-          <w:szCs w:val="24"/>
-          <w:lang w:val="fr-FR"/>
-        </w:rPr>
-        <w:t>W</w:t>
-      </w:r>
-      <w:r>
-        <w:rPr>
-          <w:rFonts w:ascii="TimesNewRomanPSMT" w:hAnsi="TimesNewRomanPSMT" w:cs="TimesNewRomanPSMT"/>
-          <w:sz w:val="24"/>
-          <w:szCs w:val="24"/>
-          <w:lang w:val="fr-FR"/>
-        </w:rPr>
-        <w:t>ireshark, nous pouvons déterminer la taille des en-têtes de chacun des paquets et ainsi calculer la quantité de données dans chacun des paquets en soustrayant la taille de son en-tête avec la taille totale (</w:t>
-      </w:r>
-      <w:proofErr w:type="spellStart"/>
-      <w:r>
-        <w:rPr>
-          <w:rFonts w:ascii="TimesNewRomanPSMT" w:hAnsi="TimesNewRomanPSMT" w:cs="TimesNewRomanPSMT"/>
-          <w:sz w:val="24"/>
-          <w:szCs w:val="24"/>
-          <w:lang w:val="fr-FR"/>
-        </w:rPr>
-        <w:t>length</w:t>
-      </w:r>
-      <w:proofErr w:type="spellEnd"/>
-      <w:r>
-        <w:rPr>
-          <w:rFonts w:ascii="TimesNewRomanPSMT" w:hAnsi="TimesNewRomanPSMT" w:cs="TimesNewRomanPSMT"/>
-          <w:sz w:val="24"/>
-          <w:szCs w:val="24"/>
-          <w:lang w:val="fr-FR"/>
-        </w:rPr>
-        <w:t xml:space="preserve">) du paquet. </w:t>
-      </w:r>
-      <w:r>
-        <w:rPr>
-          <w:rFonts w:ascii="TimesNewRomanPSMT" w:hAnsi="TimesNewRomanPSMT" w:cs="TimesNewRomanPSMT"/>
-          <w:sz w:val="24"/>
-          <w:szCs w:val="24"/>
-          <w:lang w:val="fr-FR"/>
-        </w:rPr>
-        <w:t>Vu que nous communiquons avec le protocole TCP, les en-têtes ont une longueur de 20 octets. Il est à noter que certains paquets emploient un autre protocole avec le protocole TCP. Ces derniers sont le RSL et le OML</w:t>
-      </w:r>
-      <w:r>
-        <w:rPr>
-          <w:rFonts w:ascii="TimesNewRomanPSMT" w:hAnsi="TimesNewRomanPSMT" w:cs="TimesNewRomanPSMT"/>
-          <w:sz w:val="24"/>
-          <w:szCs w:val="24"/>
-          <w:lang w:val="fr-FR"/>
-        </w:rPr>
-        <w:t xml:space="preserve"> (voir les trois figures suivantes).</w:t>
-      </w:r>
-    </w:p>
-    <w:p>
-      <w:pPr>
-        <w:autoSpaceDE w:val="0"/>
-        <w:autoSpaceDN w:val="0"/>
-        <w:adjustRightInd w:val="0"/>
-        <w:spacing w:after="0" w:line="240" w:lineRule="auto"/>
-        <w:jc w:val="both"/>
-        <w:rPr>
-          <w:rFonts w:ascii="TimesNewRomanPSMT" w:hAnsi="TimesNewRomanPSMT" w:cs="TimesNewRomanPSMT"/>
-          <w:sz w:val="24"/>
-          <w:szCs w:val="24"/>
-          <w:lang w:val="fr-FR"/>
-        </w:rPr>
-      </w:pPr>
-      <w:r>
-        <w:rPr>
-          <w:rFonts w:ascii="TimesNewRomanPSMT" w:hAnsi="TimesNewRomanPSMT" w:cs="TimesNewRomanPSMT"/>
-          <w:noProof/>
-          <w:sz w:val="24"/>
-          <w:szCs w:val="24"/>
-          <w:lang w:val="fr-FR"/>
-        </w:rPr>
         <w:drawing>
-          <wp:inline distT="0" distB="0" distL="0" distR="0" wp14:anchorId="76116FF4" wp14:editId="3A7AF266">
-            <wp:extent cx="5943600" cy="1218565"/>
-            <wp:effectExtent l="0" t="0" r="0" b="635"/>
-            <wp:docPr id="10" name="Picture 10"/>
+          <wp:inline distT="0" distB="0" distL="0" distR="0" wp14:anchorId="2F82796B" wp14:editId="43E15B9C">
+            <wp:extent cx="5943600" cy="1424305"/>
+            <wp:effectExtent l="0" t="0" r="0" b="4445"/>
+            <wp:docPr id="12" name="Picture 12"/>
             <wp:cNvGraphicFramePr>
               <a:graphicFrameLocks xmlns:a="http://schemas.openxmlformats.org/drawingml/2006/main" noChangeAspect="1"/>
             </wp:cNvGraphicFramePr>
@@ -2466,7 +1391,7 @@
                   <pic:spPr>
                     <a:xfrm>
                       <a:off x="0" y="0"/>
-                      <a:ext cx="5943600" cy="1218565"/>
+                      <a:ext cx="5943600" cy="1424305"/>
                     </a:xfrm>
                     <a:prstGeom prst="rect">
                       <a:avLst/>
@@ -2493,6 +1418,71 @@
           <w:lang w:val="fr-FR"/>
         </w:rPr>
       </w:pPr>
+    </w:p>
+    <w:p>
+      <w:pPr>
+        <w:autoSpaceDE w:val="0"/>
+        <w:autoSpaceDN w:val="0"/>
+        <w:adjustRightInd w:val="0"/>
+        <w:spacing w:after="0" w:line="240" w:lineRule="auto"/>
+        <w:jc w:val="both"/>
+        <w:rPr>
+          <w:rFonts w:ascii="TimesNewRomanPSMT" w:hAnsi="TimesNewRomanPSMT" w:cs="TimesNewRomanPSMT"/>
+          <w:sz w:val="24"/>
+          <w:szCs w:val="24"/>
+          <w:lang w:val="fr-FR"/>
+        </w:rPr>
+      </w:pPr>
+      <w:r>
+        <w:rPr>
+          <w:rFonts w:ascii="TimesNewRomanPSMT" w:hAnsi="TimesNewRomanPSMT" w:cs="TimesNewRomanPSMT"/>
+          <w:sz w:val="24"/>
+          <w:szCs w:val="24"/>
+        </w:rPr>
+        <w:t xml:space="preserve">L’image suivante montre les paquets que le client envoit au serveur (nous avons utilisé le filtre </w:t>
+      </w:r>
+      <w:r>
+        <w:rPr>
+          <w:rFonts w:ascii="TimesNewRomanPSMT" w:hAnsi="TimesNewRomanPSMT" w:cs="TimesNewRomanPSMT"/>
+          <w:sz w:val="24"/>
+          <w:szCs w:val="24"/>
+          <w:lang w:val="fr-FR"/>
+        </w:rPr>
+        <w:t xml:space="preserve">« ip.addr == 127.0.0.1 and tcp.dstport == 5000 and tcp.srcport == 58143 » afin d’identifier les paquets en direction du </w:t>
+      </w:r>
+      <w:r>
+        <w:rPr>
+          <w:rFonts w:ascii="TimesNewRomanPSMT" w:hAnsi="TimesNewRomanPSMT" w:cs="TimesNewRomanPSMT"/>
+          <w:sz w:val="24"/>
+          <w:szCs w:val="24"/>
+          <w:lang w:val="fr-FR"/>
+        </w:rPr>
+        <w:t>serveur</w:t>
+      </w:r>
+      <w:r>
+        <w:rPr>
+          <w:rFonts w:ascii="TimesNewRomanPSMT" w:hAnsi="TimesNewRomanPSMT" w:cs="TimesNewRomanPSMT"/>
+          <w:sz w:val="24"/>
+          <w:szCs w:val="24"/>
+          <w:lang w:val="fr-FR"/>
+        </w:rPr>
+        <w:t>).</w:t>
+      </w:r>
+    </w:p>
+    <w:p>
+      <w:pPr>
+        <w:autoSpaceDE w:val="0"/>
+        <w:autoSpaceDN w:val="0"/>
+        <w:adjustRightInd w:val="0"/>
+        <w:spacing w:after="0" w:line="240" w:lineRule="auto"/>
+        <w:jc w:val="both"/>
+        <w:rPr>
+          <w:rFonts w:ascii="TimesNewRomanPSMT" w:hAnsi="TimesNewRomanPSMT" w:cs="TimesNewRomanPSMT"/>
+          <w:sz w:val="24"/>
+          <w:szCs w:val="24"/>
+          <w:lang w:val="fr-FR"/>
+        </w:rPr>
+      </w:pPr>
       <w:r>
         <w:rPr>
           <w:rFonts w:ascii="TimesNewRomanPSMT" w:hAnsi="TimesNewRomanPSMT" w:cs="TimesNewRomanPSMT"/>
@@ -2502,10 +1492,10 @@
           <w:lang w:val="fr-FR"/>
         </w:rPr>
         <w:drawing>
-          <wp:inline distT="0" distB="0" distL="0" distR="0" wp14:anchorId="590959E1" wp14:editId="46D6FCE5">
-            <wp:extent cx="5943600" cy="1157605"/>
-            <wp:effectExtent l="0" t="0" r="0" b="4445"/>
-            <wp:docPr id="11" name="Picture 11"/>
+          <wp:inline distT="0" distB="0" distL="0" distR="0" wp14:anchorId="7484BD42" wp14:editId="5162CF03">
+            <wp:extent cx="5943600" cy="2401570"/>
+            <wp:effectExtent l="0" t="0" r="0" b="0"/>
+            <wp:docPr id="9" name="Picture 9"/>
             <wp:cNvGraphicFramePr>
               <a:graphicFrameLocks xmlns:a="http://schemas.openxmlformats.org/drawingml/2006/main" noChangeAspect="1"/>
             </wp:cNvGraphicFramePr>
@@ -2525,270 +1515,6 @@
                   <pic:spPr>
                     <a:xfrm>
                       <a:off x="0" y="0"/>
-                      <a:ext cx="5943600" cy="1157605"/>
-                    </a:xfrm>
-                    <a:prstGeom prst="rect">
-                      <a:avLst/>
-                    </a:prstGeom>
-                  </pic:spPr>
-                </pic:pic>
-              </a:graphicData>
-            </a:graphic>
-          </wp:inline>
-        </w:drawing>
-      </w:r>
-    </w:p>
-    <w:p>
-      <w:pPr>
-        <w:autoSpaceDE w:val="0"/>
-        <w:autoSpaceDN w:val="0"/>
-        <w:adjustRightInd w:val="0"/>
-        <w:spacing w:after="0" w:line="240" w:lineRule="auto"/>
-        <w:jc w:val="both"/>
-        <w:rPr>
-          <w:rFonts w:ascii="TimesNewRomanPSMT" w:hAnsi="TimesNewRomanPSMT" w:cs="TimesNewRomanPSMT"/>
-          <w:sz w:val="24"/>
-          <w:szCs w:val="24"/>
-          <w:lang w:val="fr-FR"/>
-        </w:rPr>
-      </w:pPr>
-      <w:r>
-        <w:rPr>
-          <w:rFonts w:ascii="TimesNewRomanPSMT" w:hAnsi="TimesNewRomanPSMT" w:cs="TimesNewRomanPSMT"/>
-          <w:noProof/>
-          <w:sz w:val="24"/>
-          <w:szCs w:val="24"/>
-          <w:lang w:val="fr-FR"/>
-        </w:rPr>
-        <w:drawing>
-          <wp:inline distT="0" distB="0" distL="0" distR="0" wp14:anchorId="2F82796B" wp14:editId="43E15B9C">
-            <wp:extent cx="5943600" cy="1424305"/>
-            <wp:effectExtent l="0" t="0" r="0" b="4445"/>
-            <wp:docPr id="12" name="Picture 12"/>
-            <wp:cNvGraphicFramePr>
-              <a:graphicFrameLocks xmlns:a="http://schemas.openxmlformats.org/drawingml/2006/main" noChangeAspect="1"/>
-            </wp:cNvGraphicFramePr>
-            <a:graphic xmlns:a="http://schemas.openxmlformats.org/drawingml/2006/main">
-              <a:graphicData uri="http://schemas.openxmlformats.org/drawingml/2006/picture">
-                <pic:pic xmlns:pic="http://schemas.openxmlformats.org/drawingml/2006/picture">
-                  <pic:nvPicPr>
-                    <pic:cNvPr id="1" name=""/>
-                    <pic:cNvPicPr/>
-                  </pic:nvPicPr>
-                  <pic:blipFill>
-                    <a:blip r:embed="rId14"/>
-                    <a:stretch>
-                      <a:fillRect/>
-                    </a:stretch>
-                  </pic:blipFill>
-                  <pic:spPr>
-                    <a:xfrm>
-                      <a:off x="0" y="0"/>
-                      <a:ext cx="5943600" cy="1424305"/>
-                    </a:xfrm>
-                    <a:prstGeom prst="rect">
-                      <a:avLst/>
-                    </a:prstGeom>
-                  </pic:spPr>
-                </pic:pic>
-              </a:graphicData>
-            </a:graphic>
-          </wp:inline>
-        </w:drawing>
-      </w:r>
-    </w:p>
-    <w:p>
-      <w:pPr>
-        <w:autoSpaceDE w:val="0"/>
-        <w:autoSpaceDN w:val="0"/>
-        <w:adjustRightInd w:val="0"/>
-        <w:spacing w:after="0" w:line="240" w:lineRule="auto"/>
-        <w:jc w:val="both"/>
-        <w:rPr>
-          <w:rFonts w:ascii="TimesNewRomanPSMT" w:hAnsi="TimesNewRomanPSMT" w:cs="TimesNewRomanPSMT"/>
-          <w:sz w:val="24"/>
-          <w:szCs w:val="24"/>
-          <w:lang w:val="fr-FR"/>
-        </w:rPr>
-      </w:pPr>
-    </w:p>
-    <w:p>
-      <w:pPr>
-        <w:autoSpaceDE w:val="0"/>
-        <w:autoSpaceDN w:val="0"/>
-        <w:adjustRightInd w:val="0"/>
-        <w:spacing w:after="0" w:line="240" w:lineRule="auto"/>
-        <w:jc w:val="both"/>
-        <w:rPr>
-          <w:rFonts w:ascii="TimesNewRomanPSMT" w:hAnsi="TimesNewRomanPSMT" w:cs="TimesNewRomanPSMT"/>
-          <w:sz w:val="24"/>
-          <w:szCs w:val="24"/>
-          <w:lang w:val="fr-FR"/>
-        </w:rPr>
-      </w:pPr>
-      <w:r>
-        <w:rPr>
-          <w:rFonts w:ascii="TimesNewRomanPSMT" w:hAnsi="TimesNewRomanPSMT" w:cs="TimesNewRomanPSMT"/>
-          <w:sz w:val="24"/>
-          <w:szCs w:val="24"/>
-        </w:rPr>
-        <w:t xml:space="preserve">L’image suivante montre les paquets que le client </w:t>
-      </w:r>
-      <w:proofErr w:type="spellStart"/>
-      <w:r>
-        <w:rPr>
-          <w:rFonts w:ascii="TimesNewRomanPSMT" w:hAnsi="TimesNewRomanPSMT" w:cs="TimesNewRomanPSMT"/>
-          <w:sz w:val="24"/>
-          <w:szCs w:val="24"/>
-        </w:rPr>
-        <w:t>envoit</w:t>
-      </w:r>
-      <w:proofErr w:type="spellEnd"/>
-      <w:r>
-        <w:rPr>
-          <w:rFonts w:ascii="TimesNewRomanPSMT" w:hAnsi="TimesNewRomanPSMT" w:cs="TimesNewRomanPSMT"/>
-          <w:sz w:val="24"/>
-          <w:szCs w:val="24"/>
-        </w:rPr>
-        <w:t xml:space="preserve"> au serveur (nous avons utilisé le filtre </w:t>
-      </w:r>
-      <w:r>
-        <w:rPr>
-          <w:rFonts w:ascii="TimesNewRomanPSMT" w:hAnsi="TimesNewRomanPSMT" w:cs="TimesNewRomanPSMT"/>
-          <w:sz w:val="24"/>
-          <w:szCs w:val="24"/>
-          <w:lang w:val="fr-FR"/>
-        </w:rPr>
-        <w:t>« </w:t>
-      </w:r>
-      <w:proofErr w:type="spellStart"/>
-      <w:proofErr w:type="gramStart"/>
-      <w:r>
-        <w:rPr>
-          <w:rFonts w:ascii="TimesNewRomanPSMT" w:hAnsi="TimesNewRomanPSMT" w:cs="TimesNewRomanPSMT"/>
-          <w:sz w:val="24"/>
-          <w:szCs w:val="24"/>
-          <w:lang w:val="fr-FR"/>
-        </w:rPr>
-        <w:t>ip.addr</w:t>
-      </w:r>
-      <w:proofErr w:type="spellEnd"/>
-      <w:proofErr w:type="gramEnd"/>
-      <w:r>
-        <w:rPr>
-          <w:rFonts w:ascii="TimesNewRomanPSMT" w:hAnsi="TimesNewRomanPSMT" w:cs="TimesNewRomanPSMT"/>
-          <w:sz w:val="24"/>
-          <w:szCs w:val="24"/>
-          <w:lang w:val="fr-FR"/>
-        </w:rPr>
-        <w:t xml:space="preserve"> == 127.0.0.1 and </w:t>
-      </w:r>
-      <w:proofErr w:type="spellStart"/>
-      <w:r>
-        <w:rPr>
-          <w:rFonts w:ascii="TimesNewRomanPSMT" w:hAnsi="TimesNewRomanPSMT" w:cs="TimesNewRomanPSMT"/>
-          <w:sz w:val="24"/>
-          <w:szCs w:val="24"/>
-          <w:lang w:val="fr-FR"/>
-        </w:rPr>
-        <w:t>tcp.dstport</w:t>
-      </w:r>
-      <w:proofErr w:type="spellEnd"/>
-      <w:r>
-        <w:rPr>
-          <w:rFonts w:ascii="TimesNewRomanPSMT" w:hAnsi="TimesNewRomanPSMT" w:cs="TimesNewRomanPSMT"/>
-          <w:sz w:val="24"/>
-          <w:szCs w:val="24"/>
-          <w:lang w:val="fr-FR"/>
-        </w:rPr>
-        <w:t xml:space="preserve"> == 5000 and </w:t>
-      </w:r>
-      <w:proofErr w:type="spellStart"/>
-      <w:r>
-        <w:rPr>
-          <w:rFonts w:ascii="TimesNewRomanPSMT" w:hAnsi="TimesNewRomanPSMT" w:cs="TimesNewRomanPSMT"/>
-          <w:sz w:val="24"/>
-          <w:szCs w:val="24"/>
-          <w:lang w:val="fr-FR"/>
-        </w:rPr>
-        <w:t>tcp.srcport</w:t>
-      </w:r>
-      <w:proofErr w:type="spellEnd"/>
-      <w:r>
-        <w:rPr>
-          <w:rFonts w:ascii="TimesNewRomanPSMT" w:hAnsi="TimesNewRomanPSMT" w:cs="TimesNewRomanPSMT"/>
-          <w:sz w:val="24"/>
-          <w:szCs w:val="24"/>
-          <w:lang w:val="fr-FR"/>
-        </w:rPr>
-        <w:t xml:space="preserve"> == 58143 » afin d’identifier les paquets en direction du </w:t>
-      </w:r>
-      <w:r>
-        <w:rPr>
-          <w:rFonts w:ascii="TimesNewRomanPSMT" w:hAnsi="TimesNewRomanPSMT" w:cs="TimesNewRomanPSMT"/>
-          <w:sz w:val="24"/>
-          <w:szCs w:val="24"/>
-          <w:lang w:val="fr-FR"/>
-        </w:rPr>
-        <w:t>serveur</w:t>
-      </w:r>
-      <w:r>
-        <w:rPr>
-          <w:rFonts w:ascii="TimesNewRomanPSMT" w:hAnsi="TimesNewRomanPSMT" w:cs="TimesNewRomanPSMT"/>
-          <w:sz w:val="24"/>
-          <w:szCs w:val="24"/>
-          <w:lang w:val="fr-FR"/>
-        </w:rPr>
-        <w:t>).</w:t>
-      </w:r>
-    </w:p>
-    <w:p>
-      <w:pPr>
-        <w:autoSpaceDE w:val="0"/>
-        <w:autoSpaceDN w:val="0"/>
-        <w:adjustRightInd w:val="0"/>
-        <w:spacing w:after="0" w:line="240" w:lineRule="auto"/>
-        <w:jc w:val="both"/>
-        <w:rPr>
-          <w:rFonts w:ascii="TimesNewRomanPSMT" w:hAnsi="TimesNewRomanPSMT" w:cs="TimesNewRomanPSMT"/>
-          <w:sz w:val="24"/>
-          <w:szCs w:val="24"/>
-          <w:lang w:val="fr-FR"/>
-        </w:rPr>
-      </w:pPr>
-      <w:r>
-        <w:rPr>
-          <w:rFonts w:ascii="TimesNewRomanPSMT" w:hAnsi="TimesNewRomanPSMT" w:cs="TimesNewRomanPSMT"/>
-          <w:noProof/>
-          <w:sz w:val="24"/>
-          <w:szCs w:val="24"/>
-          <w:lang w:val="fr-FR"/>
-        </w:rPr>
-        <w:lastRenderedPageBreak/>
-        <w:drawing>
-          <wp:inline distT="0" distB="0" distL="0" distR="0" wp14:anchorId="7484BD42" wp14:editId="5162CF03">
-            <wp:extent cx="5943600" cy="2401570"/>
-            <wp:effectExtent l="0" t="0" r="0" b="0"/>
-            <wp:docPr id="9" name="Picture 9"/>
-            <wp:cNvGraphicFramePr>
-              <a:graphicFrameLocks xmlns:a="http://schemas.openxmlformats.org/drawingml/2006/main" noChangeAspect="1"/>
-            </wp:cNvGraphicFramePr>
-            <a:graphic xmlns:a="http://schemas.openxmlformats.org/drawingml/2006/main">
-              <a:graphicData uri="http://schemas.openxmlformats.org/drawingml/2006/picture">
-                <pic:pic xmlns:pic="http://schemas.openxmlformats.org/drawingml/2006/picture">
-                  <pic:nvPicPr>
-                    <pic:cNvPr id="1" name=""/>
-                    <pic:cNvPicPr/>
-                  </pic:nvPicPr>
-                  <pic:blipFill>
-                    <a:blip r:embed="rId15"/>
-                    <a:stretch>
-                      <a:fillRect/>
-                    </a:stretch>
-                  </pic:blipFill>
-                  <pic:spPr>
-                    <a:xfrm>
-                      <a:off x="0" y="0"/>
                       <a:ext cx="5943600" cy="2401570"/>
                     </a:xfrm>
                     <a:prstGeom prst="rect">
@@ -2875,25 +1601,7 @@
           <w:sz w:val="24"/>
           <w:szCs w:val="24"/>
         </w:rPr>
-        <w:t>Pour trouver le nombre total d’octets de données envoyé, il suffit d’additionner la taille (</w:t>
-      </w:r>
-      <w:proofErr w:type="spellStart"/>
-      <w:r>
-        <w:rPr>
-          <w:rFonts w:ascii="TimesNewRomanPSMT" w:hAnsi="TimesNewRomanPSMT" w:cs="TimesNewRomanPSMT"/>
-          <w:sz w:val="24"/>
-          <w:szCs w:val="24"/>
-        </w:rPr>
-        <w:t>length</w:t>
-      </w:r>
-      <w:proofErr w:type="spellEnd"/>
-      <w:r>
-        <w:rPr>
-          <w:rFonts w:ascii="TimesNewRomanPSMT" w:hAnsi="TimesNewRomanPSMT" w:cs="TimesNewRomanPSMT"/>
-          <w:sz w:val="24"/>
-          <w:szCs w:val="24"/>
-        </w:rPr>
-        <w:t>) de tous les paquets et de soustraire le nombre de paquets multiplié par 20 octets (vu que c’est la taille de toutes les en-têtes). Nous obtenons ainsi :</w:t>
+        <w:t>Pour trouver le nombre total d’octets de données envoyé, il suffit d’additionner la taille (length) de tous les paquets et de soustraire le nombre de paquets multiplié par 20 octets (vu que c’est la taille de toutes les en-têtes). Nous obtenons ainsi :</w:t>
       </w:r>
     </w:p>
     <w:p>
@@ -2994,25 +1702,7 @@
           <w:sz w:val="24"/>
           <w:szCs w:val="24"/>
         </w:rPr>
-        <w:t xml:space="preserve">L’image suivante montre les paquets que le serveur </w:t>
-      </w:r>
-      <w:proofErr w:type="spellStart"/>
-      <w:r>
-        <w:rPr>
-          <w:rFonts w:ascii="TimesNewRomanPSMT" w:hAnsi="TimesNewRomanPSMT" w:cs="TimesNewRomanPSMT"/>
-          <w:sz w:val="24"/>
-          <w:szCs w:val="24"/>
-        </w:rPr>
-        <w:t>envoit</w:t>
-      </w:r>
-      <w:proofErr w:type="spellEnd"/>
-      <w:r>
-        <w:rPr>
-          <w:rFonts w:ascii="TimesNewRomanPSMT" w:hAnsi="TimesNewRomanPSMT" w:cs="TimesNewRomanPSMT"/>
-          <w:sz w:val="24"/>
-          <w:szCs w:val="24"/>
-        </w:rPr>
-        <w:t xml:space="preserve"> au client (nous avons utilisé le filtre </w:t>
+        <w:t xml:space="preserve">L’image suivante montre les paquets que le serveur envoit au client (nous avons utilisé le filtre </w:t>
       </w:r>
       <w:r>
         <w:rPr>
@@ -3021,69 +1711,7 @@
           <w:szCs w:val="24"/>
           <w:lang w:val="fr-FR"/>
         </w:rPr>
-        <w:t>« </w:t>
-      </w:r>
-      <w:proofErr w:type="spellStart"/>
-      <w:proofErr w:type="gramStart"/>
-      <w:r>
-        <w:rPr>
-          <w:rFonts w:ascii="TimesNewRomanPSMT" w:hAnsi="TimesNewRomanPSMT" w:cs="TimesNewRomanPSMT"/>
-          <w:sz w:val="24"/>
-          <w:szCs w:val="24"/>
-          <w:lang w:val="fr-FR"/>
-        </w:rPr>
-        <w:t>ip.addr</w:t>
-      </w:r>
-      <w:proofErr w:type="spellEnd"/>
-      <w:proofErr w:type="gramEnd"/>
-      <w:r>
-        <w:rPr>
-          <w:rFonts w:ascii="TimesNewRomanPSMT" w:hAnsi="TimesNewRomanPSMT" w:cs="TimesNewRomanPSMT"/>
-          <w:sz w:val="24"/>
-          <w:szCs w:val="24"/>
-          <w:lang w:val="fr-FR"/>
-        </w:rPr>
-        <w:t xml:space="preserve"> == 127.0.0.1 and </w:t>
-      </w:r>
-      <w:proofErr w:type="spellStart"/>
-      <w:r>
-        <w:rPr>
-          <w:rFonts w:ascii="TimesNewRomanPSMT" w:hAnsi="TimesNewRomanPSMT" w:cs="TimesNewRomanPSMT"/>
-          <w:sz w:val="24"/>
-          <w:szCs w:val="24"/>
-          <w:lang w:val="fr-FR"/>
-        </w:rPr>
-        <w:t>tcp.dstport</w:t>
-      </w:r>
-      <w:proofErr w:type="spellEnd"/>
-      <w:r>
-        <w:rPr>
-          <w:rFonts w:ascii="TimesNewRomanPSMT" w:hAnsi="TimesNewRomanPSMT" w:cs="TimesNewRomanPSMT"/>
-          <w:sz w:val="24"/>
-          <w:szCs w:val="24"/>
-          <w:lang w:val="fr-FR"/>
-        </w:rPr>
-        <w:t xml:space="preserve"> == 58143 and </w:t>
-      </w:r>
-      <w:proofErr w:type="spellStart"/>
-      <w:r>
-        <w:rPr>
-          <w:rFonts w:ascii="TimesNewRomanPSMT" w:hAnsi="TimesNewRomanPSMT" w:cs="TimesNewRomanPSMT"/>
-          <w:sz w:val="24"/>
-          <w:szCs w:val="24"/>
-          <w:lang w:val="fr-FR"/>
-        </w:rPr>
-        <w:t>tcp.srcport</w:t>
-      </w:r>
-      <w:proofErr w:type="spellEnd"/>
-      <w:r>
-        <w:rPr>
-          <w:rFonts w:ascii="TimesNewRomanPSMT" w:hAnsi="TimesNewRomanPSMT" w:cs="TimesNewRomanPSMT"/>
-          <w:sz w:val="24"/>
-          <w:szCs w:val="24"/>
-          <w:lang w:val="fr-FR"/>
-        </w:rPr>
-        <w:t xml:space="preserve"> == 5000 » afin d’identifier les paquets en direction du client).</w:t>
+        <w:t>« ip.addr == 127.0.0.1 and tcp.dstport == 58143 and tcp.srcport == 5000 » afin d’identifier les paquets en direction du client).</w:t>
       </w:r>
     </w:p>
     <w:p>
@@ -3106,6 +1734,7 @@
           <w:sz w:val="24"/>
           <w:szCs w:val="24"/>
         </w:rPr>
+        <w:lastRenderedPageBreak/>
         <w:drawing>
           <wp:inline distT="0" distB="0" distL="0" distR="0" wp14:anchorId="664CA763" wp14:editId="07F37427">
             <wp:extent cx="5943600" cy="2281555"/>
@@ -3122,7 +1751,7 @@
                     <pic:cNvPicPr/>
                   </pic:nvPicPr>
                   <pic:blipFill>
-                    <a:blip r:embed="rId16"/>
+                    <a:blip r:embed="rId14"/>
                     <a:stretch>
                       <a:fillRect/>
                     </a:stretch>
@@ -3235,7 +1864,7 @@
         <w:spacing w:after="0" w:line="240" w:lineRule="auto"/>
         <w:jc w:val="both"/>
         <w:rPr>
-          <w:rFonts w:ascii="TimesNewRomanPSMT" w:hAnsi="TimesNewRomanPSMT" w:cs="TimesNewRomanPSMT"/>
+          <w:rFonts w:ascii="TimesNewRomanPSMT" w:eastAsiaTheme="minorEastAsia" w:hAnsi="TimesNewRomanPSMT" w:cs="TimesNewRomanPSMT"/>
           <w:sz w:val="24"/>
           <w:szCs w:val="24"/>
         </w:rPr>
@@ -3304,13 +1933,28 @@
           <w:szCs w:val="24"/>
         </w:rPr>
       </w:pPr>
-      <w:r>
-        <w:rPr>
-          <w:rFonts w:ascii="TimesNewRomanPSMT" w:hAnsi="TimesNewRomanPSMT" w:cs="TimesNewRomanPSMT"/>
-          <w:sz w:val="24"/>
-          <w:szCs w:val="24"/>
-        </w:rPr>
-        <w:lastRenderedPageBreak/>
+    </w:p>
+    <w:p>
+      <w:pPr>
+        <w:autoSpaceDE w:val="0"/>
+        <w:autoSpaceDN w:val="0"/>
+        <w:adjustRightInd w:val="0"/>
+        <w:spacing w:after="0" w:line="240" w:lineRule="auto"/>
+        <w:jc w:val="both"/>
+        <w:rPr>
+          <w:rFonts w:ascii="TimesNewRomanPSMT" w:hAnsi="TimesNewRomanPSMT" w:cs="TimesNewRomanPSMT"/>
+          <w:b/>
+          <w:bCs/>
+          <w:sz w:val="24"/>
+          <w:szCs w:val="24"/>
+        </w:rPr>
+      </w:pPr>
+      <w:r>
+        <w:rPr>
+          <w:rFonts w:ascii="TimesNewRomanPSMT" w:hAnsi="TimesNewRomanPSMT" w:cs="TimesNewRomanPSMT"/>
+          <w:sz w:val="24"/>
+          <w:szCs w:val="24"/>
+        </w:rPr>
         <w:t xml:space="preserve">4) Normalement, le standard IEEE 802.3 limite la taille d’une trame </w:t>
       </w:r>
       <w:r>
@@ -3419,6 +2063,20 @@
           <w:szCs w:val="24"/>
         </w:rPr>
       </w:pPr>
+    </w:p>
+    <w:p>
+      <w:pPr>
+        <w:autoSpaceDE w:val="0"/>
+        <w:autoSpaceDN w:val="0"/>
+        <w:adjustRightInd w:val="0"/>
+        <w:spacing w:after="0" w:line="240" w:lineRule="auto"/>
+        <w:jc w:val="both"/>
+        <w:rPr>
+          <w:rFonts w:ascii="TimesNewRomanPSMT" w:hAnsi="TimesNewRomanPSMT" w:cs="TimesNewRomanPSMT"/>
+          <w:sz w:val="24"/>
+          <w:szCs w:val="24"/>
+        </w:rPr>
+      </w:pPr>
       <w:r>
         <w:rPr>
           <w:rFonts w:ascii="TimesNewRomanPSMT" w:hAnsi="TimesNewRomanPSMT" w:cs="TimesNewRomanPSMT"/>
@@ -3465,7 +2123,23 @@
           <w:sz w:val="24"/>
           <w:szCs w:val="24"/>
         </w:rPr>
-        <w:t>Il est possible de faire transiger un paquet de cette taille car l</w:t>
+        <w:t>Il est possible de faire transiger un paquet de cette taille</w:t>
+      </w:r>
+      <w:r>
+        <w:rPr>
+          <w:rFonts w:ascii="TimesNewRomanPSMT" w:hAnsi="TimesNewRomanPSMT" w:cs="TimesNewRomanPSMT"/>
+          <w:sz w:val="24"/>
+          <w:szCs w:val="24"/>
+        </w:rPr>
+        <w:t>,</w:t>
+      </w:r>
+      <w:r>
+        <w:rPr>
+          <w:rFonts w:ascii="TimesNewRomanPSMT" w:hAnsi="TimesNewRomanPSMT" w:cs="TimesNewRomanPSMT"/>
+          <w:sz w:val="24"/>
+          <w:szCs w:val="24"/>
+        </w:rPr>
+        <w:t xml:space="preserve"> car l</w:t>
       </w:r>
       <w:r>
         <w:rPr>
@@ -3527,7 +2201,7 @@
         </w:rPr>
         <w:t xml:space="preserve">(Voir </w:t>
       </w:r>
-      <w:hyperlink r:id="rId17" w:history="1">
+      <w:hyperlink r:id="rId15" w:history="1">
         <w:r>
           <w:rPr>
             <w:rStyle w:val="Hyperlink"/>
@@ -3630,48 +2304,40 @@
           <w:szCs w:val="24"/>
         </w:rPr>
       </w:pPr>
-      <w:proofErr w:type="spellStart"/>
-      <w:r>
-        <w:rPr>
-          <w:rFonts w:ascii="TimesNewRomanPSMT" w:hAnsi="TimesNewRomanPSMT" w:cs="TimesNewRomanPSMT"/>
-          <w:sz w:val="24"/>
-          <w:szCs w:val="24"/>
-        </w:rPr>
-        <w:t>What</w:t>
-      </w:r>
-      <w:proofErr w:type="spellEnd"/>
-      <w:r>
-        <w:rPr>
-          <w:rFonts w:ascii="TimesNewRomanPSMT" w:hAnsi="TimesNewRomanPSMT" w:cs="TimesNewRomanPSMT"/>
-          <w:sz w:val="24"/>
-          <w:szCs w:val="24"/>
-        </w:rPr>
-        <w:t xml:space="preserve"> the fuck</w:t>
-      </w:r>
-    </w:p>
-    <w:p>
-      <w:pPr>
-        <w:autoSpaceDE w:val="0"/>
-        <w:autoSpaceDN w:val="0"/>
-        <w:adjustRightInd w:val="0"/>
-        <w:spacing w:after="0" w:line="240" w:lineRule="auto"/>
-        <w:jc w:val="both"/>
-        <w:rPr>
-          <w:rFonts w:ascii="TimesNewRomanPSMT" w:hAnsi="TimesNewRomanPSMT" w:cs="TimesNewRomanPSMT"/>
-          <w:sz w:val="24"/>
-          <w:szCs w:val="24"/>
-        </w:rPr>
-      </w:pPr>
-    </w:p>
-    <w:p>
-      <w:pPr>
-        <w:autoSpaceDE w:val="0"/>
-        <w:autoSpaceDN w:val="0"/>
-        <w:adjustRightInd w:val="0"/>
-        <w:spacing w:after="0" w:line="240" w:lineRule="auto"/>
-        <w:jc w:val="both"/>
-        <w:rPr>
-          <w:rFonts w:ascii="TimesNewRomanPSMT" w:hAnsi="TimesNewRomanPSMT" w:cs="TimesNewRomanPSMT"/>
+      <w:r>
+        <w:rPr>
+          <w:rFonts w:ascii="TimesNewRomanPSMT" w:hAnsi="TimesNewRomanPSMT" w:cs="TimesNewRomanPSMT"/>
+          <w:sz w:val="24"/>
+          <w:szCs w:val="24"/>
+        </w:rPr>
+        <w:t>What the fuck</w:t>
+      </w:r>
+    </w:p>
+    <w:p>
+      <w:pPr>
+        <w:autoSpaceDE w:val="0"/>
+        <w:autoSpaceDN w:val="0"/>
+        <w:adjustRightInd w:val="0"/>
+        <w:spacing w:after="0" w:line="240" w:lineRule="auto"/>
+        <w:jc w:val="both"/>
+        <w:rPr>
+          <w:rFonts w:ascii="TimesNewRomanPSMT" w:hAnsi="TimesNewRomanPSMT" w:cs="TimesNewRomanPSMT"/>
+          <w:sz w:val="24"/>
+          <w:szCs w:val="24"/>
+        </w:rPr>
+      </w:pPr>
+    </w:p>
+    <w:p>
+      <w:pPr>
+        <w:autoSpaceDE w:val="0"/>
+        <w:autoSpaceDN w:val="0"/>
+        <w:adjustRightInd w:val="0"/>
+        <w:spacing w:after="0" w:line="240" w:lineRule="auto"/>
+        <w:jc w:val="both"/>
+        <w:rPr>
+          <w:rFonts w:ascii="TimesNewRomanPSMT" w:hAnsi="TimesNewRomanPSMT" w:cs="TimesNewRomanPSMT"/>
+          <w:b/>
+          <w:bCs/>
           <w:sz w:val="24"/>
           <w:szCs w:val="24"/>
         </w:rPr>
@@ -3714,7 +2380,16 @@
           <w:sz w:val="24"/>
           <w:szCs w:val="24"/>
         </w:rPr>
-        <w:t>l’extraction de l’image envoyée du client vers le serveur. Servez-vous des propriétés du fichier.jpg énoncées plus haut. Indice: utilisez le programme</w:t>
+        <w:t xml:space="preserve">l’extraction de l’image envoyée du client vers le serveur. Servez-vous des propriétés du fichier.jpg </w:t>
+      </w:r>
+      <w:r>
+        <w:rPr>
+          <w:rFonts w:ascii="TimesNewRomanPSMT" w:hAnsi="TimesNewRomanPSMT" w:cs="TimesNewRomanPSMT"/>
+          <w:sz w:val="24"/>
+          <w:szCs w:val="24"/>
+        </w:rPr>
+        <w:lastRenderedPageBreak/>
+        <w:t>énoncées plus haut. Indice: utilisez le programme</w:t>
       </w:r>
       <w:r>
         <w:rPr>
@@ -3724,7 +2399,6 @@
         </w:rPr>
         <w:t xml:space="preserve"> </w:t>
       </w:r>
-      <w:proofErr w:type="spellStart"/>
       <w:r>
         <w:rPr>
           <w:rFonts w:ascii="TimesNewRomanPSMT" w:hAnsi="TimesNewRomanPSMT" w:cs="TimesNewRomanPSMT"/>
@@ -3733,9 +2407,32 @@
           <w:sz w:val="24"/>
           <w:szCs w:val="24"/>
         </w:rPr>
-        <w:t>WinHex</w:t>
-      </w:r>
-      <w:proofErr w:type="spellEnd"/>
+        <w:t xml:space="preserve">WinHex </w:t>
+      </w:r>
+      <w:r>
+        <w:rPr>
+          <w:rFonts w:ascii="TimesNewRomanPSMT" w:hAnsi="TimesNewRomanPSMT" w:cs="TimesNewRomanPSMT"/>
+          <w:sz w:val="24"/>
+          <w:szCs w:val="24"/>
+        </w:rPr>
+        <w:t>après avoir sauvegardé le flot de</w:t>
+      </w:r>
+      <w:r>
+        <w:rPr>
+          <w:rFonts w:ascii="TimesNewRomanPSMT" w:hAnsi="TimesNewRomanPSMT" w:cs="TimesNewRomanPSMT"/>
+          <w:sz w:val="24"/>
+          <w:szCs w:val="24"/>
+        </w:rPr>
+        <w:t xml:space="preserve"> </w:t>
+      </w:r>
+      <w:r>
+        <w:rPr>
+          <w:rFonts w:ascii="TimesNewRomanPSMT" w:hAnsi="TimesNewRomanPSMT" w:cs="TimesNewRomanPSMT"/>
+          <w:sz w:val="24"/>
+          <w:szCs w:val="24"/>
+        </w:rPr>
+        <w:t xml:space="preserve">données en format “ </w:t>
+      </w:r>
       <w:r>
         <w:rPr>
           <w:rFonts w:ascii="TimesNewRomanPSMT" w:hAnsi="TimesNewRomanPSMT" w:cs="TimesNewRomanPSMT"/>
@@ -3744,40 +2441,6 @@
           <w:sz w:val="24"/>
           <w:szCs w:val="24"/>
         </w:rPr>
-        <w:t xml:space="preserve"> </w:t>
-      </w:r>
-      <w:r>
-        <w:rPr>
-          <w:rFonts w:ascii="TimesNewRomanPSMT" w:hAnsi="TimesNewRomanPSMT" w:cs="TimesNewRomanPSMT"/>
-          <w:sz w:val="24"/>
-          <w:szCs w:val="24"/>
-        </w:rPr>
-        <w:t>après avoir sauvegardé le flot de</w:t>
-      </w:r>
-      <w:r>
-        <w:rPr>
-          <w:rFonts w:ascii="TimesNewRomanPSMT" w:hAnsi="TimesNewRomanPSMT" w:cs="TimesNewRomanPSMT"/>
-          <w:sz w:val="24"/>
-          <w:szCs w:val="24"/>
-        </w:rPr>
-        <w:t xml:space="preserve"> </w:t>
-      </w:r>
-      <w:r>
-        <w:rPr>
-          <w:rFonts w:ascii="TimesNewRomanPSMT" w:hAnsi="TimesNewRomanPSMT" w:cs="TimesNewRomanPSMT"/>
-          <w:sz w:val="24"/>
-          <w:szCs w:val="24"/>
-        </w:rPr>
-        <w:t xml:space="preserve">données en format “ </w:t>
-      </w:r>
-      <w:r>
-        <w:rPr>
-          <w:rFonts w:ascii="TimesNewRomanPSMT" w:hAnsi="TimesNewRomanPSMT" w:cs="TimesNewRomanPSMT"/>
-          <w:i/>
-          <w:iCs/>
-          <w:sz w:val="24"/>
-          <w:szCs w:val="24"/>
-        </w:rPr>
         <w:t xml:space="preserve">Raw </w:t>
       </w:r>
       <w:r>
@@ -3820,13 +2483,43 @@
           <w:szCs w:val="24"/>
         </w:rPr>
       </w:pPr>
-      <w:r>
-        <w:rPr>
-          <w:rFonts w:ascii="TimesNewRomanPSMT" w:hAnsi="TimesNewRomanPSMT" w:cs="TimesNewRomanPSMT"/>
-          <w:sz w:val="24"/>
-          <w:szCs w:val="24"/>
-        </w:rPr>
-        <w:t xml:space="preserve">Nous allons regarder l’image envoyée par le client pour cette question vu que le même principe s’applique si noud avions voulu le faire pour l’image traitée. </w:t>
+    </w:p>
+    <w:p>
+      <w:pPr>
+        <w:autoSpaceDE w:val="0"/>
+        <w:autoSpaceDN w:val="0"/>
+        <w:adjustRightInd w:val="0"/>
+        <w:spacing w:after="0" w:line="240" w:lineRule="auto"/>
+        <w:jc w:val="both"/>
+        <w:rPr>
+          <w:rFonts w:ascii="TimesNewRomanPSMT" w:hAnsi="TimesNewRomanPSMT" w:cs="TimesNewRomanPSMT"/>
+          <w:sz w:val="24"/>
+          <w:szCs w:val="24"/>
+        </w:rPr>
+      </w:pPr>
+      <w:r>
+        <w:rPr>
+          <w:rFonts w:ascii="TimesNewRomanPSMT" w:hAnsi="TimesNewRomanPSMT" w:cs="TimesNewRomanPSMT"/>
+          <w:sz w:val="24"/>
+          <w:szCs w:val="24"/>
+        </w:rPr>
+        <w:t>Nous allons regarder l’image envoyée par le client pour cette question vu que le même principe s’applique si nou</w:t>
+      </w:r>
+      <w:r>
+        <w:rPr>
+          <w:rFonts w:ascii="TimesNewRomanPSMT" w:hAnsi="TimesNewRomanPSMT" w:cs="TimesNewRomanPSMT"/>
+          <w:sz w:val="24"/>
+          <w:szCs w:val="24"/>
+        </w:rPr>
+        <w:t>s</w:t>
+      </w:r>
+      <w:r>
+        <w:rPr>
+          <w:rFonts w:ascii="TimesNewRomanPSMT" w:hAnsi="TimesNewRomanPSMT" w:cs="TimesNewRomanPSMT"/>
+          <w:sz w:val="24"/>
+          <w:szCs w:val="24"/>
+        </w:rPr>
+        <w:t xml:space="preserve"> avions voulu le faire pour l’image traitée. </w:t>
       </w:r>
       <w:r>
         <w:rPr>
@@ -3862,6 +2555,208 @@
             <wp:extent cx="5943600" cy="2801620"/>
             <wp:effectExtent l="0" t="0" r="0" b="0"/>
             <wp:docPr id="5" name="Picture 5"/>
+            <wp:cNvGraphicFramePr>
+              <a:graphicFrameLocks xmlns:a="http://schemas.openxmlformats.org/drawingml/2006/main" noChangeAspect="1"/>
+            </wp:cNvGraphicFramePr>
+            <a:graphic xmlns:a="http://schemas.openxmlformats.org/drawingml/2006/main">
+              <a:graphicData uri="http://schemas.openxmlformats.org/drawingml/2006/picture">
+                <pic:pic xmlns:pic="http://schemas.openxmlformats.org/drawingml/2006/picture">
+                  <pic:nvPicPr>
+                    <pic:cNvPr id="1" name=""/>
+                    <pic:cNvPicPr/>
+                  </pic:nvPicPr>
+                  <pic:blipFill>
+                    <a:blip r:embed="rId16"/>
+                    <a:stretch>
+                      <a:fillRect/>
+                    </a:stretch>
+                  </pic:blipFill>
+                  <pic:spPr>
+                    <a:xfrm>
+                      <a:off x="0" y="0"/>
+                      <a:ext cx="5943600" cy="2801620"/>
+                    </a:xfrm>
+                    <a:prstGeom prst="rect">
+                      <a:avLst/>
+                    </a:prstGeom>
+                  </pic:spPr>
+                </pic:pic>
+              </a:graphicData>
+            </a:graphic>
+          </wp:inline>
+        </w:drawing>
+      </w:r>
+    </w:p>
+    <w:p>
+      <w:pPr>
+        <w:autoSpaceDE w:val="0"/>
+        <w:autoSpaceDN w:val="0"/>
+        <w:adjustRightInd w:val="0"/>
+        <w:spacing w:after="0" w:line="240" w:lineRule="auto"/>
+        <w:jc w:val="both"/>
+        <w:rPr>
+          <w:rFonts w:ascii="TimesNewRomanPSMT" w:hAnsi="TimesNewRomanPSMT" w:cs="TimesNewRomanPSMT"/>
+          <w:sz w:val="24"/>
+          <w:szCs w:val="24"/>
+        </w:rPr>
+      </w:pPr>
+    </w:p>
+    <w:p>
+      <w:pPr>
+        <w:autoSpaceDE w:val="0"/>
+        <w:autoSpaceDN w:val="0"/>
+        <w:adjustRightInd w:val="0"/>
+        <w:spacing w:after="0" w:line="240" w:lineRule="auto"/>
+        <w:jc w:val="both"/>
+        <w:rPr>
+          <w:rFonts w:ascii="TimesNewRomanPSMT" w:hAnsi="TimesNewRomanPSMT" w:cs="TimesNewRomanPSMT"/>
+          <w:sz w:val="24"/>
+          <w:szCs w:val="24"/>
+        </w:rPr>
+      </w:pPr>
+      <w:r>
+        <w:rPr>
+          <w:rFonts w:ascii="TimesNewRomanPSMT" w:hAnsi="TimesNewRomanPSMT" w:cs="TimesNewRomanPSMT"/>
+          <w:sz w:val="24"/>
+          <w:szCs w:val="24"/>
+        </w:rPr>
+        <w:t>Ensuite, il faut sélectionner l’option « Follow TCP Stream » afin de pouvoir sauvegarder le flot de donnée du paquet.</w:t>
+      </w:r>
+    </w:p>
+    <w:p>
+      <w:pPr>
+        <w:autoSpaceDE w:val="0"/>
+        <w:autoSpaceDN w:val="0"/>
+        <w:adjustRightInd w:val="0"/>
+        <w:spacing w:after="0" w:line="240" w:lineRule="auto"/>
+        <w:jc w:val="both"/>
+        <w:rPr>
+          <w:rFonts w:ascii="TimesNewRomanPSMT" w:hAnsi="TimesNewRomanPSMT" w:cs="TimesNewRomanPSMT"/>
+          <w:sz w:val="24"/>
+          <w:szCs w:val="24"/>
+        </w:rPr>
+      </w:pPr>
+    </w:p>
+    <w:p>
+      <w:pPr>
+        <w:autoSpaceDE w:val="0"/>
+        <w:autoSpaceDN w:val="0"/>
+        <w:adjustRightInd w:val="0"/>
+        <w:spacing w:after="0" w:line="240" w:lineRule="auto"/>
+        <w:jc w:val="both"/>
+        <w:rPr>
+          <w:rFonts w:ascii="TimesNewRomanPSMT" w:hAnsi="TimesNewRomanPSMT" w:cs="TimesNewRomanPSMT"/>
+          <w:sz w:val="24"/>
+          <w:szCs w:val="24"/>
+        </w:rPr>
+      </w:pPr>
+      <w:r>
+        <w:rPr>
+          <w:rFonts w:ascii="TimesNewRomanPSMT" w:hAnsi="TimesNewRomanPSMT" w:cs="TimesNewRomanPSMT"/>
+          <w:noProof/>
+          <w:sz w:val="24"/>
+          <w:szCs w:val="24"/>
+        </w:rPr>
+        <w:lastRenderedPageBreak/>
+        <w:drawing>
+          <wp:inline distT="0" distB="0" distL="0" distR="0" wp14:anchorId="5E2F51DC" wp14:editId="71A64707">
+            <wp:extent cx="5943600" cy="4752975"/>
+            <wp:effectExtent l="0" t="0" r="0" b="9525"/>
+            <wp:docPr id="6" name="Picture 6"/>
+            <wp:cNvGraphicFramePr>
+              <a:graphicFrameLocks xmlns:a="http://schemas.openxmlformats.org/drawingml/2006/main" noChangeAspect="1"/>
+            </wp:cNvGraphicFramePr>
+            <a:graphic xmlns:a="http://schemas.openxmlformats.org/drawingml/2006/main">
+              <a:graphicData uri="http://schemas.openxmlformats.org/drawingml/2006/picture">
+                <pic:pic xmlns:pic="http://schemas.openxmlformats.org/drawingml/2006/picture">
+                  <pic:nvPicPr>
+                    <pic:cNvPr id="1" name=""/>
+                    <pic:cNvPicPr/>
+                  </pic:nvPicPr>
+                  <pic:blipFill>
+                    <a:blip r:embed="rId17"/>
+                    <a:stretch>
+                      <a:fillRect/>
+                    </a:stretch>
+                  </pic:blipFill>
+                  <pic:spPr>
+                    <a:xfrm>
+                      <a:off x="0" y="0"/>
+                      <a:ext cx="5943600" cy="4752975"/>
+                    </a:xfrm>
+                    <a:prstGeom prst="rect">
+                      <a:avLst/>
+                    </a:prstGeom>
+                  </pic:spPr>
+                </pic:pic>
+              </a:graphicData>
+            </a:graphic>
+          </wp:inline>
+        </w:drawing>
+      </w:r>
+    </w:p>
+    <w:p>
+      <w:pPr>
+        <w:autoSpaceDE w:val="0"/>
+        <w:autoSpaceDN w:val="0"/>
+        <w:adjustRightInd w:val="0"/>
+        <w:spacing w:after="0" w:line="240" w:lineRule="auto"/>
+        <w:jc w:val="both"/>
+        <w:rPr>
+          <w:rFonts w:ascii="TimesNewRomanPSMT" w:hAnsi="TimesNewRomanPSMT" w:cs="TimesNewRomanPSMT"/>
+          <w:sz w:val="24"/>
+          <w:szCs w:val="24"/>
+        </w:rPr>
+      </w:pPr>
+    </w:p>
+    <w:p>
+      <w:pPr>
+        <w:autoSpaceDE w:val="0"/>
+        <w:autoSpaceDN w:val="0"/>
+        <w:adjustRightInd w:val="0"/>
+        <w:spacing w:after="0" w:line="240" w:lineRule="auto"/>
+        <w:jc w:val="both"/>
+        <w:rPr>
+          <w:rFonts w:ascii="TimesNewRomanPSMT" w:hAnsi="TimesNewRomanPSMT" w:cs="TimesNewRomanPSMT"/>
+          <w:sz w:val="24"/>
+          <w:szCs w:val="24"/>
+        </w:rPr>
+      </w:pPr>
+      <w:r>
+        <w:rPr>
+          <w:rFonts w:ascii="TimesNewRomanPSMT" w:hAnsi="TimesNewRomanPSMT" w:cs="TimesNewRomanPSMT"/>
+          <w:sz w:val="24"/>
+          <w:szCs w:val="24"/>
+        </w:rPr>
+        <w:t>Finalement, à l’aide de WinHex, nous pouvons enlever les informations inutiles pour ne garder que les informations se trouvant entre FF D8 FF E0 et FF D9. Les trois images montrent le segment de données à enlever et le début et la fin de l’image.</w:t>
+      </w:r>
+    </w:p>
+    <w:p>
+      <w:pPr>
+        <w:autoSpaceDE w:val="0"/>
+        <w:autoSpaceDN w:val="0"/>
+        <w:adjustRightInd w:val="0"/>
+        <w:spacing w:after="0" w:line="240" w:lineRule="auto"/>
+        <w:jc w:val="both"/>
+        <w:rPr>
+          <w:rFonts w:ascii="TimesNewRomanPSMT" w:hAnsi="TimesNewRomanPSMT" w:cs="TimesNewRomanPSMT"/>
+          <w:sz w:val="24"/>
+          <w:szCs w:val="24"/>
+        </w:rPr>
+      </w:pPr>
+      <w:r>
+        <w:rPr>
+          <w:rFonts w:ascii="TimesNewRomanPSMT" w:hAnsi="TimesNewRomanPSMT" w:cs="TimesNewRomanPSMT"/>
+          <w:noProof/>
+          <w:sz w:val="24"/>
+          <w:szCs w:val="24"/>
+        </w:rPr>
+        <w:lastRenderedPageBreak/>
+        <w:drawing>
+          <wp:inline distT="0" distB="0" distL="0" distR="0" wp14:anchorId="7F9F5789" wp14:editId="1EEE0F0B">
+            <wp:extent cx="5740695" cy="2914800"/>
+            <wp:effectExtent l="0" t="0" r="0" b="0"/>
+            <wp:docPr id="7" name="Picture 7"/>
             <wp:cNvGraphicFramePr>
               <a:graphicFrameLocks xmlns:a="http://schemas.openxmlformats.org/drawingml/2006/main" noChangeAspect="1"/>
             </wp:cNvGraphicFramePr>
@@ -3881,7 +2776,7 @@
                   <pic:spPr>
                     <a:xfrm>
                       <a:off x="0" y="0"/>
-                      <a:ext cx="5943600" cy="2801620"/>
+                      <a:ext cx="5740695" cy="2914800"/>
                     </a:xfrm>
                     <a:prstGeom prst="rect">
                       <a:avLst/>
@@ -3924,52 +2819,15 @@
       <w:r>
         <w:rPr>
           <w:rFonts w:ascii="TimesNewRomanPSMT" w:hAnsi="TimesNewRomanPSMT" w:cs="TimesNewRomanPSMT"/>
-          <w:sz w:val="24"/>
-          <w:szCs w:val="24"/>
-        </w:rPr>
-        <w:lastRenderedPageBreak/>
-        <w:t>Ensuite, il faut sélectionner l’option « Follow TCP Stream » afin de pouvoir sauvegarder le flot de donnée du paquet.</w:t>
-      </w:r>
-    </w:p>
-    <w:p>
-      <w:pPr>
-        <w:autoSpaceDE w:val="0"/>
-        <w:autoSpaceDN w:val="0"/>
-        <w:adjustRightInd w:val="0"/>
-        <w:spacing w:after="0" w:line="240" w:lineRule="auto"/>
-        <w:jc w:val="both"/>
-        <w:rPr>
-          <w:rFonts w:ascii="TimesNewRomanPSMT" w:hAnsi="TimesNewRomanPSMT" w:cs="TimesNewRomanPSMT"/>
-          <w:sz w:val="24"/>
-          <w:szCs w:val="24"/>
-        </w:rPr>
-      </w:pPr>
-    </w:p>
-    <w:p>
-      <w:pPr>
-        <w:autoSpaceDE w:val="0"/>
-        <w:autoSpaceDN w:val="0"/>
-        <w:adjustRightInd w:val="0"/>
-        <w:spacing w:after="0" w:line="240" w:lineRule="auto"/>
-        <w:jc w:val="both"/>
-        <w:rPr>
-          <w:rFonts w:ascii="TimesNewRomanPSMT" w:hAnsi="TimesNewRomanPSMT" w:cs="TimesNewRomanPSMT"/>
-          <w:sz w:val="24"/>
-          <w:szCs w:val="24"/>
-        </w:rPr>
-      </w:pPr>
-      <w:r>
-        <w:rPr>
-          <w:rFonts w:ascii="TimesNewRomanPSMT" w:hAnsi="TimesNewRomanPSMT" w:cs="TimesNewRomanPSMT"/>
           <w:noProof/>
           <w:sz w:val="24"/>
           <w:szCs w:val="24"/>
         </w:rPr>
         <w:drawing>
-          <wp:inline distT="0" distB="0" distL="0" distR="0" wp14:anchorId="5E2F51DC" wp14:editId="71A64707">
-            <wp:extent cx="5943600" cy="4752975"/>
-            <wp:effectExtent l="0" t="0" r="0" b="9525"/>
-            <wp:docPr id="6" name="Picture 6"/>
+          <wp:inline distT="0" distB="0" distL="0" distR="0" wp14:anchorId="238B1549" wp14:editId="29BC6511">
+            <wp:extent cx="5734345" cy="2279767"/>
+            <wp:effectExtent l="0" t="0" r="0" b="6350"/>
+            <wp:docPr id="14" name="Picture 14"/>
             <wp:cNvGraphicFramePr>
               <a:graphicFrameLocks xmlns:a="http://schemas.openxmlformats.org/drawingml/2006/main" noChangeAspect="1"/>
             </wp:cNvGraphicFramePr>
@@ -3989,7 +2847,7 @@
                   <pic:spPr>
                     <a:xfrm>
                       <a:off x="0" y="0"/>
-                      <a:ext cx="5943600" cy="4752975"/>
+                      <a:ext cx="5734345" cy="2279767"/>
                     </a:xfrm>
                     <a:prstGeom prst="rect">
                       <a:avLst/>
@@ -4032,56 +2890,15 @@
       <w:r>
         <w:rPr>
           <w:rFonts w:ascii="TimesNewRomanPSMT" w:hAnsi="TimesNewRomanPSMT" w:cs="TimesNewRomanPSMT"/>
-          <w:sz w:val="24"/>
-          <w:szCs w:val="24"/>
-        </w:rPr>
-        <w:t xml:space="preserve">Finalement, à l’aide de </w:t>
-      </w:r>
-      <w:proofErr w:type="spellStart"/>
-      <w:r>
-        <w:rPr>
-          <w:rFonts w:ascii="TimesNewRomanPSMT" w:hAnsi="TimesNewRomanPSMT" w:cs="TimesNewRomanPSMT"/>
-          <w:sz w:val="24"/>
-          <w:szCs w:val="24"/>
-        </w:rPr>
-        <w:t>WinHex</w:t>
-      </w:r>
-      <w:proofErr w:type="spellEnd"/>
-      <w:r>
-        <w:rPr>
-          <w:rFonts w:ascii="TimesNewRomanPSMT" w:hAnsi="TimesNewRomanPSMT" w:cs="TimesNewRomanPSMT"/>
-          <w:sz w:val="24"/>
-          <w:szCs w:val="24"/>
-        </w:rPr>
-        <w:t>, nous pouvons enlever les informations inutiles pour ne garder que les informations se trouvant entre FF D8 FF E0 et FF D9. Les trois images montrent le segment de données à enlever et le début et la fin de l’image.</w:t>
-      </w:r>
-    </w:p>
-    <w:p>
-      <w:pPr>
-        <w:autoSpaceDE w:val="0"/>
-        <w:autoSpaceDN w:val="0"/>
-        <w:adjustRightInd w:val="0"/>
-        <w:spacing w:after="0" w:line="240" w:lineRule="auto"/>
-        <w:jc w:val="both"/>
-        <w:rPr>
-          <w:rFonts w:ascii="TimesNewRomanPSMT" w:hAnsi="TimesNewRomanPSMT" w:cs="TimesNewRomanPSMT"/>
-          <w:sz w:val="24"/>
-          <w:szCs w:val="24"/>
-        </w:rPr>
-      </w:pPr>
-      <w:r>
-        <w:rPr>
-          <w:rFonts w:ascii="TimesNewRomanPSMT" w:hAnsi="TimesNewRomanPSMT" w:cs="TimesNewRomanPSMT"/>
           <w:noProof/>
           <w:sz w:val="24"/>
           <w:szCs w:val="24"/>
         </w:rPr>
-        <w:lastRenderedPageBreak/>
         <w:drawing>
-          <wp:inline distT="0" distB="0" distL="0" distR="0" wp14:anchorId="7F9F5789" wp14:editId="1EEE0F0B">
-            <wp:extent cx="5740695" cy="2914800"/>
-            <wp:effectExtent l="0" t="0" r="0" b="0"/>
-            <wp:docPr id="7" name="Picture 7"/>
+          <wp:inline distT="0" distB="0" distL="0" distR="0" wp14:anchorId="52CE4343" wp14:editId="4DF75627">
+            <wp:extent cx="5747045" cy="2292468"/>
+            <wp:effectExtent l="0" t="0" r="6350" b="0"/>
+            <wp:docPr id="13" name="Picture 13"/>
             <wp:cNvGraphicFramePr>
               <a:graphicFrameLocks xmlns:a="http://schemas.openxmlformats.org/drawingml/2006/main" noChangeAspect="1"/>
             </wp:cNvGraphicFramePr>
@@ -4101,7 +2918,7 @@
                   <pic:spPr>
                     <a:xfrm>
                       <a:off x="0" y="0"/>
-                      <a:ext cx="5740695" cy="2914800"/>
+                      <a:ext cx="5747045" cy="2292468"/>
                     </a:xfrm>
                     <a:prstGeom prst="rect">
                       <a:avLst/>
@@ -4144,15 +2961,52 @@
       <w:r>
         <w:rPr>
           <w:rFonts w:ascii="TimesNewRomanPSMT" w:hAnsi="TimesNewRomanPSMT" w:cs="TimesNewRomanPSMT"/>
+          <w:sz w:val="24"/>
+          <w:szCs w:val="24"/>
+        </w:rPr>
+        <w:lastRenderedPageBreak/>
+        <w:t>Pour montrer que cela à permis d’extraire l’image, nous rajouter l’extension .jpg au fichier afin de pouvoir l’ouvrir comme une image. L’image suivante montre le résultat.</w:t>
+      </w:r>
+    </w:p>
+    <w:p>
+      <w:pPr>
+        <w:autoSpaceDE w:val="0"/>
+        <w:autoSpaceDN w:val="0"/>
+        <w:adjustRightInd w:val="0"/>
+        <w:spacing w:after="0" w:line="240" w:lineRule="auto"/>
+        <w:jc w:val="both"/>
+        <w:rPr>
+          <w:rFonts w:ascii="TimesNewRomanPSMT" w:hAnsi="TimesNewRomanPSMT" w:cs="TimesNewRomanPSMT"/>
+          <w:sz w:val="24"/>
+          <w:szCs w:val="24"/>
+        </w:rPr>
+      </w:pPr>
+    </w:p>
+    <w:p>
+      <w:pPr>
+        <w:autoSpaceDE w:val="0"/>
+        <w:autoSpaceDN w:val="0"/>
+        <w:adjustRightInd w:val="0"/>
+        <w:spacing w:after="0" w:line="240" w:lineRule="auto"/>
+        <w:jc w:val="both"/>
+        <w:rPr>
+          <w:rFonts w:ascii="TimesNewRomanPSMT" w:hAnsi="TimesNewRomanPSMT" w:cs="TimesNewRomanPSMT"/>
+          <w:sz w:val="24"/>
+          <w:szCs w:val="24"/>
+        </w:rPr>
+      </w:pPr>
+      <w:r>
+        <w:rPr>
+          <w:rFonts w:ascii="TimesNewRomanPSMT" w:hAnsi="TimesNewRomanPSMT" w:cs="TimesNewRomanPSMT"/>
           <w:noProof/>
           <w:sz w:val="24"/>
           <w:szCs w:val="24"/>
         </w:rPr>
         <w:drawing>
-          <wp:inline distT="0" distB="0" distL="0" distR="0" wp14:anchorId="238B1549" wp14:editId="29BC6511">
-            <wp:extent cx="5734345" cy="2279767"/>
-            <wp:effectExtent l="0" t="0" r="0" b="6350"/>
-            <wp:docPr id="14" name="Picture 14"/>
+          <wp:inline distT="0" distB="0" distL="0" distR="0" wp14:anchorId="42E31A43" wp14:editId="4E995CE0">
+            <wp:extent cx="5943600" cy="1687195"/>
+            <wp:effectExtent l="0" t="0" r="0" b="8255"/>
+            <wp:docPr id="15" name="Picture 15"/>
             <wp:cNvGraphicFramePr>
               <a:graphicFrameLocks xmlns:a="http://schemas.openxmlformats.org/drawingml/2006/main" noChangeAspect="1"/>
             </wp:cNvGraphicFramePr>
@@ -4172,185 +3026,6 @@
                   <pic:spPr>
                     <a:xfrm>
                       <a:off x="0" y="0"/>
-                      <a:ext cx="5734345" cy="2279767"/>
-                    </a:xfrm>
-                    <a:prstGeom prst="rect">
-                      <a:avLst/>
-                    </a:prstGeom>
-                  </pic:spPr>
-                </pic:pic>
-              </a:graphicData>
-            </a:graphic>
-          </wp:inline>
-        </w:drawing>
-      </w:r>
-    </w:p>
-    <w:p>
-      <w:pPr>
-        <w:autoSpaceDE w:val="0"/>
-        <w:autoSpaceDN w:val="0"/>
-        <w:adjustRightInd w:val="0"/>
-        <w:spacing w:after="0" w:line="240" w:lineRule="auto"/>
-        <w:jc w:val="both"/>
-        <w:rPr>
-          <w:rFonts w:ascii="TimesNewRomanPSMT" w:hAnsi="TimesNewRomanPSMT" w:cs="TimesNewRomanPSMT"/>
-          <w:sz w:val="24"/>
-          <w:szCs w:val="24"/>
-        </w:rPr>
-      </w:pPr>
-    </w:p>
-    <w:p>
-      <w:pPr>
-        <w:autoSpaceDE w:val="0"/>
-        <w:autoSpaceDN w:val="0"/>
-        <w:adjustRightInd w:val="0"/>
-        <w:spacing w:after="0" w:line="240" w:lineRule="auto"/>
-        <w:jc w:val="both"/>
-        <w:rPr>
-          <w:rFonts w:ascii="TimesNewRomanPSMT" w:hAnsi="TimesNewRomanPSMT" w:cs="TimesNewRomanPSMT"/>
-          <w:sz w:val="24"/>
-          <w:szCs w:val="24"/>
-        </w:rPr>
-      </w:pPr>
-      <w:r>
-        <w:rPr>
-          <w:rFonts w:ascii="TimesNewRomanPSMT" w:hAnsi="TimesNewRomanPSMT" w:cs="TimesNewRomanPSMT"/>
-          <w:noProof/>
-          <w:sz w:val="24"/>
-          <w:szCs w:val="24"/>
-        </w:rPr>
-        <w:drawing>
-          <wp:inline distT="0" distB="0" distL="0" distR="0" wp14:anchorId="52CE4343" wp14:editId="4DF75627">
-            <wp:extent cx="5747045" cy="2292468"/>
-            <wp:effectExtent l="0" t="0" r="6350" b="0"/>
-            <wp:docPr id="13" name="Picture 13"/>
-            <wp:cNvGraphicFramePr>
-              <a:graphicFrameLocks xmlns:a="http://schemas.openxmlformats.org/drawingml/2006/main" noChangeAspect="1"/>
-            </wp:cNvGraphicFramePr>
-            <a:graphic xmlns:a="http://schemas.openxmlformats.org/drawingml/2006/main">
-              <a:graphicData uri="http://schemas.openxmlformats.org/drawingml/2006/picture">
-                <pic:pic xmlns:pic="http://schemas.openxmlformats.org/drawingml/2006/picture">
-                  <pic:nvPicPr>
-                    <pic:cNvPr id="1" name=""/>
-                    <pic:cNvPicPr/>
-                  </pic:nvPicPr>
-                  <pic:blipFill>
-                    <a:blip r:embed="rId22"/>
-                    <a:stretch>
-                      <a:fillRect/>
-                    </a:stretch>
-                  </pic:blipFill>
-                  <pic:spPr>
-                    <a:xfrm>
-                      <a:off x="0" y="0"/>
-                      <a:ext cx="5747045" cy="2292468"/>
-                    </a:xfrm>
-                    <a:prstGeom prst="rect">
-                      <a:avLst/>
-                    </a:prstGeom>
-                  </pic:spPr>
-                </pic:pic>
-              </a:graphicData>
-            </a:graphic>
-          </wp:inline>
-        </w:drawing>
-      </w:r>
-    </w:p>
-    <w:p>
-      <w:pPr>
-        <w:autoSpaceDE w:val="0"/>
-        <w:autoSpaceDN w:val="0"/>
-        <w:adjustRightInd w:val="0"/>
-        <w:spacing w:after="0" w:line="240" w:lineRule="auto"/>
-        <w:jc w:val="both"/>
-        <w:rPr>
-          <w:rFonts w:ascii="TimesNewRomanPSMT" w:hAnsi="TimesNewRomanPSMT" w:cs="TimesNewRomanPSMT"/>
-          <w:sz w:val="24"/>
-          <w:szCs w:val="24"/>
-        </w:rPr>
-      </w:pPr>
-    </w:p>
-    <w:p>
-      <w:pPr>
-        <w:autoSpaceDE w:val="0"/>
-        <w:autoSpaceDN w:val="0"/>
-        <w:adjustRightInd w:val="0"/>
-        <w:spacing w:after="0" w:line="240" w:lineRule="auto"/>
-        <w:jc w:val="both"/>
-        <w:rPr>
-          <w:rFonts w:ascii="TimesNewRomanPSMT" w:hAnsi="TimesNewRomanPSMT" w:cs="TimesNewRomanPSMT"/>
-          <w:sz w:val="24"/>
-          <w:szCs w:val="24"/>
-        </w:rPr>
-      </w:pPr>
-      <w:r>
-        <w:rPr>
-          <w:rFonts w:ascii="TimesNewRomanPSMT" w:hAnsi="TimesNewRomanPSMT" w:cs="TimesNewRomanPSMT"/>
-          <w:sz w:val="24"/>
-          <w:szCs w:val="24"/>
-        </w:rPr>
-        <w:lastRenderedPageBreak/>
-        <w:t>Pour montrer que cela à permis d’extraire l’image, nous rajouter l’extension .jpg au fichier afin de pouvoir l’ouvrir comme une image. L’image suivante montre le résultat.</w:t>
-      </w:r>
-    </w:p>
-    <w:p>
-      <w:pPr>
-        <w:autoSpaceDE w:val="0"/>
-        <w:autoSpaceDN w:val="0"/>
-        <w:adjustRightInd w:val="0"/>
-        <w:spacing w:after="0" w:line="240" w:lineRule="auto"/>
-        <w:jc w:val="both"/>
-        <w:rPr>
-          <w:rFonts w:ascii="TimesNewRomanPSMT" w:hAnsi="TimesNewRomanPSMT" w:cs="TimesNewRomanPSMT"/>
-          <w:sz w:val="24"/>
-          <w:szCs w:val="24"/>
-        </w:rPr>
-      </w:pPr>
-    </w:p>
-    <w:p>
-      <w:pPr>
-        <w:autoSpaceDE w:val="0"/>
-        <w:autoSpaceDN w:val="0"/>
-        <w:adjustRightInd w:val="0"/>
-        <w:spacing w:after="0" w:line="240" w:lineRule="auto"/>
-        <w:jc w:val="both"/>
-        <w:rPr>
-          <w:rFonts w:ascii="TimesNewRomanPSMT" w:hAnsi="TimesNewRomanPSMT" w:cs="TimesNewRomanPSMT"/>
-          <w:sz w:val="24"/>
-          <w:szCs w:val="24"/>
-        </w:rPr>
-      </w:pPr>
-      <w:r>
-        <w:rPr>
-          <w:rFonts w:ascii="TimesNewRomanPSMT" w:hAnsi="TimesNewRomanPSMT" w:cs="TimesNewRomanPSMT"/>
-          <w:noProof/>
-          <w:sz w:val="24"/>
-          <w:szCs w:val="24"/>
-        </w:rPr>
-        <w:drawing>
-          <wp:inline distT="0" distB="0" distL="0" distR="0" wp14:anchorId="42E31A43" wp14:editId="4E995CE0">
-            <wp:extent cx="5943600" cy="1687195"/>
-            <wp:effectExtent l="0" t="0" r="0" b="8255"/>
-            <wp:docPr id="15" name="Picture 15"/>
-            <wp:cNvGraphicFramePr>
-              <a:graphicFrameLocks xmlns:a="http://schemas.openxmlformats.org/drawingml/2006/main" noChangeAspect="1"/>
-            </wp:cNvGraphicFramePr>
-            <a:graphic xmlns:a="http://schemas.openxmlformats.org/drawingml/2006/main">
-              <a:graphicData uri="http://schemas.openxmlformats.org/drawingml/2006/picture">
-                <pic:pic xmlns:pic="http://schemas.openxmlformats.org/drawingml/2006/picture">
-                  <pic:nvPicPr>
-                    <pic:cNvPr id="1" name=""/>
-                    <pic:cNvPicPr/>
-                  </pic:nvPicPr>
-                  <pic:blipFill>
-                    <a:blip r:embed="rId23"/>
-                    <a:stretch>
-                      <a:fillRect/>
-                    </a:stretch>
-                  </pic:blipFill>
-                  <pic:spPr>
-                    <a:xfrm>
-                      <a:off x="0" y="0"/>
                       <a:ext cx="5943600" cy="1687195"/>
                     </a:xfrm>
                     <a:prstGeom prst="rect">
@@ -4387,68 +3062,52 @@
         <w:jc w:val="both"/>
         <w:rPr>
           <w:rFonts w:ascii="TimesNewRomanPSMT" w:hAnsi="TimesNewRomanPSMT" w:cs="TimesNewRomanPSMT"/>
-          <w:sz w:val="24"/>
-          <w:szCs w:val="24"/>
-        </w:rPr>
-      </w:pPr>
-      <w:r>
-        <w:rPr>
-          <w:rFonts w:ascii="TimesNewRomanPSMT" w:hAnsi="TimesNewRomanPSMT" w:cs="TimesNewRomanPSMT"/>
-          <w:sz w:val="24"/>
-          <w:szCs w:val="24"/>
-        </w:rPr>
-        <w:t xml:space="preserve">7) </w:t>
-      </w:r>
-      <w:proofErr w:type="gramStart"/>
-      <w:r>
-        <w:rPr>
-          <w:rFonts w:ascii="TimesNewRomanPSMT" w:hAnsi="TimesNewRomanPSMT" w:cs="TimesNewRomanPSMT"/>
-          <w:sz w:val="24"/>
-          <w:szCs w:val="24"/>
-        </w:rPr>
-        <w:t>Suite à</w:t>
-      </w:r>
-      <w:proofErr w:type="gramEnd"/>
-      <w:r>
-        <w:rPr>
-          <w:rFonts w:ascii="TimesNewRomanPSMT" w:hAnsi="TimesNewRomanPSMT" w:cs="TimesNewRomanPSMT"/>
-          <w:sz w:val="24"/>
-          <w:szCs w:val="24"/>
-        </w:rPr>
-        <w:t xml:space="preserve"> toute cette analyse que pouvez-vous conclure quant à la sécurité de l’application de</w:t>
-      </w:r>
-      <w:r>
-        <w:rPr>
-          <w:rFonts w:ascii="TimesNewRomanPSMT" w:hAnsi="TimesNewRomanPSMT" w:cs="TimesNewRomanPSMT"/>
-          <w:sz w:val="24"/>
-          <w:szCs w:val="24"/>
-        </w:rPr>
-        <w:t xml:space="preserve"> </w:t>
-      </w:r>
-      <w:r>
-        <w:rPr>
-          <w:rFonts w:ascii="TimesNewRomanPSMT" w:hAnsi="TimesNewRomanPSMT" w:cs="TimesNewRomanPSMT"/>
-          <w:sz w:val="24"/>
-          <w:szCs w:val="24"/>
-        </w:rPr>
-        <w:t>traitement d’images que vous avez développé lors du travail pratique no.2</w:t>
-      </w:r>
-      <w:r>
-        <w:rPr>
-          <w:rFonts w:ascii="TimesNewRomanPSMT" w:hAnsi="TimesNewRomanPSMT" w:cs="TimesNewRomanPSMT"/>
-          <w:sz w:val="24"/>
-          <w:szCs w:val="24"/>
-        </w:rPr>
-        <w:t xml:space="preserve">. </w:t>
-      </w:r>
-      <w:r>
-        <w:rPr>
-          <w:rFonts w:ascii="TimesNewRomanPSMT" w:hAnsi="TimesNewRomanPSMT" w:cs="TimesNewRomanPSMT"/>
           <w:b/>
           <w:bCs/>
           <w:sz w:val="24"/>
           <w:szCs w:val="24"/>
         </w:rPr>
+      </w:pPr>
+      <w:r>
+        <w:rPr>
+          <w:rFonts w:ascii="TimesNewRomanPSMT" w:hAnsi="TimesNewRomanPSMT" w:cs="TimesNewRomanPSMT"/>
+          <w:sz w:val="24"/>
+          <w:szCs w:val="24"/>
+        </w:rPr>
+        <w:t>7) Suite à toute cette analyse que pouvez-vous conclure quant à la sécurité de l’application de</w:t>
+      </w:r>
+      <w:r>
+        <w:rPr>
+          <w:rFonts w:ascii="TimesNewRomanPSMT" w:hAnsi="TimesNewRomanPSMT" w:cs="TimesNewRomanPSMT"/>
+          <w:sz w:val="24"/>
+          <w:szCs w:val="24"/>
+        </w:rPr>
+        <w:t xml:space="preserve"> </w:t>
+      </w:r>
+      <w:r>
+        <w:rPr>
+          <w:rFonts w:ascii="TimesNewRomanPSMT" w:hAnsi="TimesNewRomanPSMT" w:cs="TimesNewRomanPSMT"/>
+          <w:sz w:val="24"/>
+          <w:szCs w:val="24"/>
+        </w:rPr>
+        <w:t>traitement d’images que vous avez développé lors du travail pratique no.2</w:t>
+      </w:r>
+      <w:r>
+        <w:rPr>
+          <w:rFonts w:ascii="TimesNewRomanPSMT" w:hAnsi="TimesNewRomanPSMT" w:cs="TimesNewRomanPSMT"/>
+          <w:sz w:val="24"/>
+          <w:szCs w:val="24"/>
+        </w:rPr>
+        <w:t xml:space="preserve">. </w:t>
+      </w:r>
+      <w:r>
+        <w:rPr>
+          <w:rFonts w:ascii="TimesNewRomanPSMT" w:hAnsi="TimesNewRomanPSMT" w:cs="TimesNewRomanPSMT"/>
+          <w:b/>
+          <w:bCs/>
+          <w:sz w:val="24"/>
+          <w:szCs w:val="24"/>
+        </w:rPr>
         <w:t>(1 point)</w:t>
       </w:r>
     </w:p>
@@ -4463,6 +3122,20 @@
           <w:rFonts w:ascii="TimesNewRomanPSMT" w:hAnsi="TimesNewRomanPSMT" w:cs="TimesNewRomanPSMT"/>
           <w:sz w:val="24"/>
           <w:szCs w:val="24"/>
+        </w:rPr>
+      </w:pPr>
+    </w:p>
+    <w:p>
+      <w:pPr>
+        <w:autoSpaceDE w:val="0"/>
+        <w:autoSpaceDN w:val="0"/>
+        <w:adjustRightInd w:val="0"/>
+        <w:spacing w:after="0" w:line="240" w:lineRule="auto"/>
+        <w:jc w:val="both"/>
+        <w:rPr>
+          <w:rFonts w:ascii="TimesNewRomanPSMT" w:hAnsi="TimesNewRomanPSMT" w:cs="TimesNewRomanPSMT"/>
+          <w:sz w:val="24"/>
+          <w:szCs w:val="24"/>
           <w:lang w:val="fr-FR"/>
         </w:rPr>
       </w:pPr>
@@ -4488,25 +3161,7 @@
           <w:sz w:val="24"/>
           <w:szCs w:val="24"/>
         </w:rPr>
-        <w:t xml:space="preserve"> le format de l’image et en utilisant des outils faciles à obtenir (</w:t>
-      </w:r>
-      <w:proofErr w:type="spellStart"/>
-      <w:r>
-        <w:rPr>
-          <w:rFonts w:ascii="TimesNewRomanPSMT" w:hAnsi="TimesNewRomanPSMT" w:cs="TimesNewRomanPSMT"/>
-          <w:sz w:val="24"/>
-          <w:szCs w:val="24"/>
-        </w:rPr>
-        <w:t>Winhex</w:t>
-      </w:r>
-      <w:proofErr w:type="spellEnd"/>
-      <w:r>
-        <w:rPr>
-          <w:rFonts w:ascii="TimesNewRomanPSMT" w:hAnsi="TimesNewRomanPSMT" w:cs="TimesNewRomanPSMT"/>
-          <w:sz w:val="24"/>
-          <w:szCs w:val="24"/>
-        </w:rPr>
-        <w:t xml:space="preserve"> et Wireshark). Il est donc possible pour n’importe qui étant capable d’utiliser ces outils d’extraire le contenu des échanges de notre application de traitement d’image et d’en faire ce qu’il souhaite. Une façon de remédier à cette faille de sécurité, serait de permettre à l’application du traitement d’image d’encrypter le fichier contenant l’image avant de l’envoyer et de le décrypter à la réception. De cette façon, les données ne sont exposées que dans l’application et non dans la couche de transport qui est facilement accessible.</w:t>
+        <w:t xml:space="preserve"> le format de l’image et en utilisant des outils faciles à obtenir (Winhex et Wireshark). Il est donc possible pour n’importe qui étant capable d’utiliser ces outils d’extraire le contenu des échanges de notre application de traitement d’image et d’en faire ce qu’il souhaite. Une façon de remédier à cette faille de sécurité, serait de permettre à l’application du traitement d’image d’encrypter le fichier contenant l’image avant de l’envoyer et de le décrypter à la réception. De cette façon, les données ne sont exposées que dans l’application et non dans la couche de transport qui est facilement accessible.</w:t>
       </w:r>
     </w:p>
     <w:p>
@@ -4984,8 +3639,6 @@
           <w:szCs w:val="24"/>
         </w:rPr>
       </w:pPr>
-      <w:bookmarkStart w:id="0" w:name="_GoBack"/>
-      <w:bookmarkEnd w:id="0"/>
     </w:p>
     <w:p>
       <w:pPr>
@@ -5008,7 +3661,6 @@
           <w:sz w:val="24"/>
           <w:szCs w:val="24"/>
         </w:rPr>
-        <w:lastRenderedPageBreak/>
         <w:t>1) Comparez la performance des envois de données pour le mode 1 et le mode 2. Qu’est-ce qui</w:t>
       </w:r>
       <w:r>
@@ -5298,7 +3950,7 @@
       </w:r>
     </w:p>
     <w:sectPr>
-      <w:footerReference w:type="default" r:id="rId24"/>
+      <w:footerReference w:type="default" r:id="rId22"/>
       <w:pgSz w:w="12240" w:h="15840"/>
       <w:pgMar w:top="1440" w:right="1440" w:bottom="1440" w:left="1440" w:header="708" w:footer="708" w:gutter="0"/>
       <w:pgNumType w:start="0"/>
@@ -5668,7 +4320,7 @@
       </w:pPr>
     </w:pPrDefault>
   </w:docDefaults>
-  <w:latentStyles w:defLockedState="0" w:defUIPriority="99" w:defSemiHidden="0" w:defUnhideWhenUsed="0" w:defQFormat="0" w:count="377">
+  <w:latentStyles w:defLockedState="0" w:defUIPriority="99" w:defSemiHidden="0" w:defUnhideWhenUsed="0" w:defQFormat="0" w:count="376">
     <w:lsdException w:name="Normal" w:uiPriority="0" w:qFormat="1"/>
     <w:lsdException w:name="heading 1" w:uiPriority="9" w:qFormat="1"/>
     <w:lsdException w:name="heading 2" w:semiHidden="1" w:uiPriority="9" w:unhideWhenUsed="1" w:qFormat="1"/>
@@ -6045,7 +4697,6 @@
     <w:lsdException w:name="Hashtag" w:semiHidden="1" w:unhideWhenUsed="1"/>
     <w:lsdException w:name="Unresolved Mention" w:semiHidden="1" w:unhideWhenUsed="1"/>
     <w:lsdException w:name="Smart Link" w:semiHidden="1" w:unhideWhenUsed="1"/>
-    <w:lsdException w:name="Smart Link Error" w:semiHidden="1" w:unhideWhenUsed="1"/>
   </w:latentStyles>
   <w:style w:type="paragraph" w:default="1" w:styleId="Normal">
     <w:name w:val="Normal"/>
@@ -6283,6 +4934,18 @@
     <w:rPr>
       <w:color w:val="605E5C"/>
       <w:shd w:val="clear" w:color="auto" w:fill="E1DFDD"/>
+    </w:rPr>
+  </w:style>
+  <w:style w:type="character" w:styleId="FollowedHyperlink">
+    <w:name w:val="FollowedHyperlink"/>
+    <w:basedOn w:val="DefaultParagraphFont"/>
+    <w:uiPriority w:val="99"/>
+    <w:semiHidden/>
+    <w:unhideWhenUsed/>
+    <w:rsid w:val="00A36908"/>
+    <w:rPr>
+      <w:color w:val="954F72" w:themeColor="followedHyperlink"/>
+      <w:u w:val="single"/>
     </w:rPr>
   </w:style>
 </w:styles>

</xml_diff>

<commit_message>
Avancement dans le rapport dans la partie 2
</commit_message>
<xml_diff>
--- a/TP3/Rapport.docx
+++ b/TP3/Rapport.docx
@@ -438,6 +438,7 @@
           </w:rPr>
           <w:t xml:space="preserve"> </w:t>
         </w:r>
+        <w:proofErr w:type="spellStart"/>
         <w:r>
           <w:rPr>
             <w:rFonts w:asciiTheme="majorBidi" w:hAnsiTheme="majorBidi" w:cstheme="majorBidi"/>
@@ -451,6 +452,7 @@
           </w:rPr>
           <w:t>Payman</w:t>
         </w:r>
+        <w:proofErr w:type="spellEnd"/>
       </w:hyperlink>
       <w:r>
         <w:rPr>
@@ -789,8 +791,6 @@
         </w:rPr>
         <w:t>Je pense c’est correct de laisser le port parce que c’est plus précis</w:t>
       </w:r>
-      <w:bookmarkStart w:id="0" w:name="_GoBack"/>
-      <w:bookmarkEnd w:id="0"/>
     </w:p>
     <w:p>
       <w:pPr>
@@ -806,6 +806,8 @@
           <w:lang w:val="fr-FR" w:bidi="he-IL"/>
         </w:rPr>
       </w:pPr>
+      <w:proofErr w:type="spellStart"/>
+      <w:proofErr w:type="gramStart"/>
       <w:r>
         <w:rPr>
           <w:rFonts w:ascii="TimesNewRomanPSMT" w:hAnsi="TimesNewRomanPSMT" w:cs="TimesNewRomanPSMT"/>
@@ -813,8 +815,10 @@
           <w:szCs w:val="24"/>
           <w:lang w:val="en-CA" w:bidi="he-IL"/>
         </w:rPr>
-        <w:t xml:space="preserve">ip.addr == 127.0.0.1 and tcp.port </w:t>
-      </w:r>
+        <w:t>ip.addr</w:t>
+      </w:r>
+      <w:proofErr w:type="spellEnd"/>
+      <w:proofErr w:type="gramEnd"/>
       <w:r>
         <w:rPr>
           <w:rFonts w:ascii="TimesNewRomanPSMT" w:hAnsi="TimesNewRomanPSMT" w:cs="TimesNewRomanPSMT"/>
@@ -822,6 +826,35 @@
           <w:szCs w:val="24"/>
           <w:lang w:val="en-CA" w:bidi="he-IL"/>
         </w:rPr>
+        <w:t xml:space="preserve"> == 127.0.0.1 and </w:t>
+      </w:r>
+      <w:proofErr w:type="spellStart"/>
+      <w:r>
+        <w:rPr>
+          <w:rFonts w:ascii="TimesNewRomanPSMT" w:hAnsi="TimesNewRomanPSMT" w:cs="TimesNewRomanPSMT"/>
+          <w:sz w:val="24"/>
+          <w:szCs w:val="24"/>
+          <w:lang w:val="en-CA" w:bidi="he-IL"/>
+        </w:rPr>
+        <w:t>tcp.port</w:t>
+      </w:r>
+      <w:proofErr w:type="spellEnd"/>
+      <w:r>
+        <w:rPr>
+          <w:rFonts w:ascii="TimesNewRomanPSMT" w:hAnsi="TimesNewRomanPSMT" w:cs="TimesNewRomanPSMT"/>
+          <w:sz w:val="24"/>
+          <w:szCs w:val="24"/>
+          <w:lang w:val="en-CA" w:bidi="he-IL"/>
+        </w:rPr>
+        <w:t xml:space="preserve"> </w:t>
+      </w:r>
+      <w:r>
+        <w:rPr>
+          <w:rFonts w:ascii="TimesNewRomanPSMT" w:hAnsi="TimesNewRomanPSMT" w:cs="TimesNewRomanPSMT"/>
+          <w:sz w:val="24"/>
+          <w:szCs w:val="24"/>
+          <w:lang w:val="en-CA" w:bidi="he-IL"/>
+        </w:rPr>
         <w:t>==</w:t>
       </w:r>
       <w:r>
@@ -869,6 +902,7 @@
         </w:rPr>
         <w:t>’</w:t>
       </w:r>
+      <w:proofErr w:type="spellStart"/>
       <w:r>
         <w:rPr>
           <w:rFonts w:ascii="TimesNewRomanPSMT" w:hAnsi="TimesNewRomanPSMT" w:cs="TimesNewRomanPSMT"/>
@@ -876,7 +910,17 @@
           <w:szCs w:val="24"/>
           <w:lang w:val="fr-FR" w:bidi="he-IL"/>
         </w:rPr>
-        <w:t>addresse IP 127.0.0.1.</w:t>
+        <w:t>addresse</w:t>
+      </w:r>
+      <w:proofErr w:type="spellEnd"/>
+      <w:r>
+        <w:rPr>
+          <w:rFonts w:ascii="TimesNewRomanPSMT" w:hAnsi="TimesNewRomanPSMT" w:cs="TimesNewRomanPSMT"/>
+          <w:sz w:val="24"/>
+          <w:szCs w:val="24"/>
+          <w:lang w:val="fr-FR" w:bidi="he-IL"/>
+        </w:rPr>
+        <w:t xml:space="preserve"> IP 127.0.0.1.</w:t>
       </w:r>
     </w:p>
     <w:p>
@@ -1205,7 +1249,27 @@
           <w:szCs w:val="24"/>
           <w:lang w:val="fr-FR"/>
         </w:rPr>
-        <w:t xml:space="preserve">ireshark, nous pouvons déterminer la taille des en-têtes de chacun des paquets et ainsi calculer la quantité de données dans chacun des paquets en soustrayant la taille de son en-tête avec la taille totale (length) du paquet. </w:t>
+        <w:t>ireshark, nous pouvons déterminer la taille des en-têtes de chacun des paquets et ainsi calculer la quantité de données dans chacun des paquets en soustrayant la taille de son en-tête avec la taille totale (</w:t>
+      </w:r>
+      <w:proofErr w:type="spellStart"/>
+      <w:r>
+        <w:rPr>
+          <w:rFonts w:ascii="TimesNewRomanPSMT" w:hAnsi="TimesNewRomanPSMT" w:cs="TimesNewRomanPSMT"/>
+          <w:sz w:val="24"/>
+          <w:szCs w:val="24"/>
+          <w:lang w:val="fr-FR"/>
+        </w:rPr>
+        <w:t>length</w:t>
+      </w:r>
+      <w:proofErr w:type="spellEnd"/>
+      <w:r>
+        <w:rPr>
+          <w:rFonts w:ascii="TimesNewRomanPSMT" w:hAnsi="TimesNewRomanPSMT" w:cs="TimesNewRomanPSMT"/>
+          <w:sz w:val="24"/>
+          <w:szCs w:val="24"/>
+          <w:lang w:val="fr-FR"/>
+        </w:rPr>
+        <w:t xml:space="preserve">) du paquet. </w:t>
       </w:r>
       <w:r>
         <w:rPr>
@@ -1439,7 +1503,25 @@
           <w:sz w:val="24"/>
           <w:szCs w:val="24"/>
         </w:rPr>
-        <w:t xml:space="preserve">L’image suivante montre les paquets que le client envoit au serveur (nous avons utilisé le filtre </w:t>
+        <w:t xml:space="preserve">L’image suivante montre les paquets que le client </w:t>
+      </w:r>
+      <w:proofErr w:type="spellStart"/>
+      <w:r>
+        <w:rPr>
+          <w:rFonts w:ascii="TimesNewRomanPSMT" w:hAnsi="TimesNewRomanPSMT" w:cs="TimesNewRomanPSMT"/>
+          <w:sz w:val="24"/>
+          <w:szCs w:val="24"/>
+        </w:rPr>
+        <w:t>envoit</w:t>
+      </w:r>
+      <w:proofErr w:type="spellEnd"/>
+      <w:r>
+        <w:rPr>
+          <w:rFonts w:ascii="TimesNewRomanPSMT" w:hAnsi="TimesNewRomanPSMT" w:cs="TimesNewRomanPSMT"/>
+          <w:sz w:val="24"/>
+          <w:szCs w:val="24"/>
+        </w:rPr>
+        <w:t xml:space="preserve"> au serveur (nous avons utilisé le filtre </w:t>
       </w:r>
       <w:r>
         <w:rPr>
@@ -1448,7 +1530,69 @@
           <w:szCs w:val="24"/>
           <w:lang w:val="fr-FR"/>
         </w:rPr>
-        <w:t xml:space="preserve">« ip.addr == 127.0.0.1 and tcp.dstport == 5000 and tcp.srcport == 58143 » afin d’identifier les paquets en direction du </w:t>
+        <w:t>« </w:t>
+      </w:r>
+      <w:proofErr w:type="spellStart"/>
+      <w:proofErr w:type="gramStart"/>
+      <w:r>
+        <w:rPr>
+          <w:rFonts w:ascii="TimesNewRomanPSMT" w:hAnsi="TimesNewRomanPSMT" w:cs="TimesNewRomanPSMT"/>
+          <w:sz w:val="24"/>
+          <w:szCs w:val="24"/>
+          <w:lang w:val="fr-FR"/>
+        </w:rPr>
+        <w:t>ip.addr</w:t>
+      </w:r>
+      <w:proofErr w:type="spellEnd"/>
+      <w:proofErr w:type="gramEnd"/>
+      <w:r>
+        <w:rPr>
+          <w:rFonts w:ascii="TimesNewRomanPSMT" w:hAnsi="TimesNewRomanPSMT" w:cs="TimesNewRomanPSMT"/>
+          <w:sz w:val="24"/>
+          <w:szCs w:val="24"/>
+          <w:lang w:val="fr-FR"/>
+        </w:rPr>
+        <w:t xml:space="preserve"> == 127.0.0.1 and </w:t>
+      </w:r>
+      <w:proofErr w:type="spellStart"/>
+      <w:r>
+        <w:rPr>
+          <w:rFonts w:ascii="TimesNewRomanPSMT" w:hAnsi="TimesNewRomanPSMT" w:cs="TimesNewRomanPSMT"/>
+          <w:sz w:val="24"/>
+          <w:szCs w:val="24"/>
+          <w:lang w:val="fr-FR"/>
+        </w:rPr>
+        <w:t>tcp.dstport</w:t>
+      </w:r>
+      <w:proofErr w:type="spellEnd"/>
+      <w:r>
+        <w:rPr>
+          <w:rFonts w:ascii="TimesNewRomanPSMT" w:hAnsi="TimesNewRomanPSMT" w:cs="TimesNewRomanPSMT"/>
+          <w:sz w:val="24"/>
+          <w:szCs w:val="24"/>
+          <w:lang w:val="fr-FR"/>
+        </w:rPr>
+        <w:t xml:space="preserve"> == 5000 and </w:t>
+      </w:r>
+      <w:proofErr w:type="spellStart"/>
+      <w:r>
+        <w:rPr>
+          <w:rFonts w:ascii="TimesNewRomanPSMT" w:hAnsi="TimesNewRomanPSMT" w:cs="TimesNewRomanPSMT"/>
+          <w:sz w:val="24"/>
+          <w:szCs w:val="24"/>
+          <w:lang w:val="fr-FR"/>
+        </w:rPr>
+        <w:t>tcp.srcport</w:t>
+      </w:r>
+      <w:proofErr w:type="spellEnd"/>
+      <w:r>
+        <w:rPr>
+          <w:rFonts w:ascii="TimesNewRomanPSMT" w:hAnsi="TimesNewRomanPSMT" w:cs="TimesNewRomanPSMT"/>
+          <w:sz w:val="24"/>
+          <w:szCs w:val="24"/>
+          <w:lang w:val="fr-FR"/>
+        </w:rPr>
+        <w:t xml:space="preserve"> == 58143 » afin d’identifier les paquets en direction du </w:t>
       </w:r>
       <w:r>
         <w:rPr>
@@ -1601,7 +1745,25 @@
           <w:sz w:val="24"/>
           <w:szCs w:val="24"/>
         </w:rPr>
-        <w:t>Pour trouver le nombre total d’octets de données envoyé, il suffit d’additionner la taille (length) de tous les paquets et de soustraire le nombre de paquets multiplié par 20 octets (vu que c’est la taille de toutes les en-têtes). Nous obtenons ainsi :</w:t>
+        <w:t>Pour trouver le nombre total d’octets de données envoyé, il suffit d’additionner la taille (</w:t>
+      </w:r>
+      <w:proofErr w:type="spellStart"/>
+      <w:r>
+        <w:rPr>
+          <w:rFonts w:ascii="TimesNewRomanPSMT" w:hAnsi="TimesNewRomanPSMT" w:cs="TimesNewRomanPSMT"/>
+          <w:sz w:val="24"/>
+          <w:szCs w:val="24"/>
+        </w:rPr>
+        <w:t>length</w:t>
+      </w:r>
+      <w:proofErr w:type="spellEnd"/>
+      <w:r>
+        <w:rPr>
+          <w:rFonts w:ascii="TimesNewRomanPSMT" w:hAnsi="TimesNewRomanPSMT" w:cs="TimesNewRomanPSMT"/>
+          <w:sz w:val="24"/>
+          <w:szCs w:val="24"/>
+        </w:rPr>
+        <w:t>) de tous les paquets et de soustraire le nombre de paquets multiplié par 20 octets (vu que c’est la taille de toutes les en-têtes). Nous obtenons ainsi :</w:t>
       </w:r>
     </w:p>
     <w:p>
@@ -1702,7 +1864,25 @@
           <w:sz w:val="24"/>
           <w:szCs w:val="24"/>
         </w:rPr>
-        <w:t xml:space="preserve">L’image suivante montre les paquets que le serveur envoit au client (nous avons utilisé le filtre </w:t>
+        <w:t xml:space="preserve">L’image suivante montre les paquets que le serveur </w:t>
+      </w:r>
+      <w:proofErr w:type="spellStart"/>
+      <w:r>
+        <w:rPr>
+          <w:rFonts w:ascii="TimesNewRomanPSMT" w:hAnsi="TimesNewRomanPSMT" w:cs="TimesNewRomanPSMT"/>
+          <w:sz w:val="24"/>
+          <w:szCs w:val="24"/>
+        </w:rPr>
+        <w:t>envoit</w:t>
+      </w:r>
+      <w:proofErr w:type="spellEnd"/>
+      <w:r>
+        <w:rPr>
+          <w:rFonts w:ascii="TimesNewRomanPSMT" w:hAnsi="TimesNewRomanPSMT" w:cs="TimesNewRomanPSMT"/>
+          <w:sz w:val="24"/>
+          <w:szCs w:val="24"/>
+        </w:rPr>
+        <w:t xml:space="preserve"> au client (nous avons utilisé le filtre </w:t>
       </w:r>
       <w:r>
         <w:rPr>
@@ -1711,7 +1891,69 @@
           <w:szCs w:val="24"/>
           <w:lang w:val="fr-FR"/>
         </w:rPr>
-        <w:t>« ip.addr == 127.0.0.1 and tcp.dstport == 58143 and tcp.srcport == 5000 » afin d’identifier les paquets en direction du client).</w:t>
+        <w:t>« </w:t>
+      </w:r>
+      <w:proofErr w:type="spellStart"/>
+      <w:proofErr w:type="gramStart"/>
+      <w:r>
+        <w:rPr>
+          <w:rFonts w:ascii="TimesNewRomanPSMT" w:hAnsi="TimesNewRomanPSMT" w:cs="TimesNewRomanPSMT"/>
+          <w:sz w:val="24"/>
+          <w:szCs w:val="24"/>
+          <w:lang w:val="fr-FR"/>
+        </w:rPr>
+        <w:t>ip.addr</w:t>
+      </w:r>
+      <w:proofErr w:type="spellEnd"/>
+      <w:proofErr w:type="gramEnd"/>
+      <w:r>
+        <w:rPr>
+          <w:rFonts w:ascii="TimesNewRomanPSMT" w:hAnsi="TimesNewRomanPSMT" w:cs="TimesNewRomanPSMT"/>
+          <w:sz w:val="24"/>
+          <w:szCs w:val="24"/>
+          <w:lang w:val="fr-FR"/>
+        </w:rPr>
+        <w:t xml:space="preserve"> == 127.0.0.1 and </w:t>
+      </w:r>
+      <w:proofErr w:type="spellStart"/>
+      <w:r>
+        <w:rPr>
+          <w:rFonts w:ascii="TimesNewRomanPSMT" w:hAnsi="TimesNewRomanPSMT" w:cs="TimesNewRomanPSMT"/>
+          <w:sz w:val="24"/>
+          <w:szCs w:val="24"/>
+          <w:lang w:val="fr-FR"/>
+        </w:rPr>
+        <w:t>tcp.dstport</w:t>
+      </w:r>
+      <w:proofErr w:type="spellEnd"/>
+      <w:r>
+        <w:rPr>
+          <w:rFonts w:ascii="TimesNewRomanPSMT" w:hAnsi="TimesNewRomanPSMT" w:cs="TimesNewRomanPSMT"/>
+          <w:sz w:val="24"/>
+          <w:szCs w:val="24"/>
+          <w:lang w:val="fr-FR"/>
+        </w:rPr>
+        <w:t xml:space="preserve"> == 58143 and </w:t>
+      </w:r>
+      <w:proofErr w:type="spellStart"/>
+      <w:r>
+        <w:rPr>
+          <w:rFonts w:ascii="TimesNewRomanPSMT" w:hAnsi="TimesNewRomanPSMT" w:cs="TimesNewRomanPSMT"/>
+          <w:sz w:val="24"/>
+          <w:szCs w:val="24"/>
+          <w:lang w:val="fr-FR"/>
+        </w:rPr>
+        <w:t>tcp.srcport</w:t>
+      </w:r>
+      <w:proofErr w:type="spellEnd"/>
+      <w:r>
+        <w:rPr>
+          <w:rFonts w:ascii="TimesNewRomanPSMT" w:hAnsi="TimesNewRomanPSMT" w:cs="TimesNewRomanPSMT"/>
+          <w:sz w:val="24"/>
+          <w:szCs w:val="24"/>
+          <w:lang w:val="fr-FR"/>
+        </w:rPr>
+        <w:t xml:space="preserve"> == 5000 » afin d’identifier les paquets en direction du client).</w:t>
       </w:r>
     </w:p>
     <w:p>
@@ -2220,30 +2462,136 @@
         </w:rPr>
         <w:t>)</w:t>
       </w:r>
-    </w:p>
-    <w:p>
-      <w:pPr>
-        <w:autoSpaceDE w:val="0"/>
-        <w:autoSpaceDN w:val="0"/>
-        <w:adjustRightInd w:val="0"/>
-        <w:spacing w:after="0" w:line="240" w:lineRule="auto"/>
-        <w:jc w:val="both"/>
-        <w:rPr>
-          <w:rFonts w:ascii="TimesNewRomanPSMT" w:hAnsi="TimesNewRomanPSMT" w:cs="TimesNewRomanPSMT"/>
-          <w:sz w:val="24"/>
-          <w:szCs w:val="24"/>
-        </w:rPr>
-      </w:pPr>
-    </w:p>
-    <w:p>
-      <w:pPr>
-        <w:autoSpaceDE w:val="0"/>
-        <w:autoSpaceDN w:val="0"/>
-        <w:adjustRightInd w:val="0"/>
-        <w:spacing w:after="0" w:line="240" w:lineRule="auto"/>
-        <w:jc w:val="both"/>
-        <w:rPr>
-          <w:rFonts w:ascii="TimesNewRomanPSMT" w:hAnsi="TimesNewRomanPSMT" w:cs="TimesNewRomanPSMT"/>
+      <w:r>
+        <w:rPr>
+          <w:rFonts w:ascii="TimesNewRomanPSMT" w:hAnsi="TimesNewRomanPSMT" w:cs="TimesNewRomanPSMT"/>
+          <w:sz w:val="24"/>
+          <w:szCs w:val="24"/>
+        </w:rPr>
+        <w:t xml:space="preserve"> </w:t>
+      </w:r>
+      <w:r>
+        <w:rPr>
+          <w:rFonts w:ascii="TimesNewRomanPSMT" w:hAnsi="TimesNewRomanPSMT" w:cs="TimesNewRomanPSMT"/>
+          <w:color w:val="FF0000"/>
+          <w:sz w:val="24"/>
+          <w:szCs w:val="24"/>
+        </w:rPr>
+        <w:t>(on va enlev</w:t>
+      </w:r>
+      <w:r>
+        <w:rPr>
+          <w:rFonts w:ascii="TimesNewRomanPSMT" w:hAnsi="TimesNewRomanPSMT" w:cs="TimesNewRomanPSMT"/>
+          <w:color w:val="FF0000"/>
+          <w:sz w:val="24"/>
+          <w:szCs w:val="24"/>
+        </w:rPr>
+        <w:t>er</w:t>
+      </w:r>
+      <w:r>
+        <w:rPr>
+          <w:rFonts w:ascii="TimesNewRomanPSMT" w:hAnsi="TimesNewRomanPSMT" w:cs="TimesNewRomanPSMT"/>
+          <w:color w:val="FF0000"/>
+          <w:sz w:val="24"/>
+          <w:szCs w:val="24"/>
+        </w:rPr>
+        <w:t xml:space="preserve"> ca right?</w:t>
+      </w:r>
+      <w:r>
+        <w:rPr>
+          <w:rFonts w:ascii="TimesNewRomanPSMT" w:hAnsi="TimesNewRomanPSMT" w:cs="TimesNewRomanPSMT"/>
+          <w:color w:val="FF0000"/>
+          <w:sz w:val="24"/>
+          <w:szCs w:val="24"/>
+        </w:rPr>
+        <w:t xml:space="preserve"> Mais </w:t>
+      </w:r>
+      <w:proofErr w:type="spellStart"/>
+      <w:r>
+        <w:rPr>
+          <w:rFonts w:ascii="TimesNewRomanPSMT" w:hAnsi="TimesNewRomanPSMT" w:cs="TimesNewRomanPSMT"/>
+          <w:color w:val="FF0000"/>
+          <w:sz w:val="24"/>
+          <w:szCs w:val="24"/>
+        </w:rPr>
+        <w:t>nice</w:t>
+      </w:r>
+      <w:proofErr w:type="spellEnd"/>
+      <w:r>
+        <w:rPr>
+          <w:rFonts w:ascii="TimesNewRomanPSMT" w:hAnsi="TimesNewRomanPSMT" w:cs="TimesNewRomanPSMT"/>
+          <w:color w:val="FF0000"/>
+          <w:sz w:val="24"/>
+          <w:szCs w:val="24"/>
+        </w:rPr>
+        <w:t xml:space="preserve">, j’ai lu et c’est </w:t>
+      </w:r>
+      <w:proofErr w:type="spellStart"/>
+      <w:r>
+        <w:rPr>
+          <w:rFonts w:ascii="TimesNewRomanPSMT" w:hAnsi="TimesNewRomanPSMT" w:cs="TimesNewRomanPSMT"/>
+          <w:color w:val="FF0000"/>
+          <w:sz w:val="24"/>
+          <w:szCs w:val="24"/>
+        </w:rPr>
+        <w:t>gucci</w:t>
+      </w:r>
+      <w:proofErr w:type="spellEnd"/>
+      <w:r>
+        <w:rPr>
+          <w:rFonts w:ascii="TimesNewRomanPSMT" w:hAnsi="TimesNewRomanPSMT" w:cs="TimesNewRomanPSMT"/>
+          <w:color w:val="FF0000"/>
+          <w:sz w:val="24"/>
+          <w:szCs w:val="24"/>
+        </w:rPr>
+        <w:t xml:space="preserve"> </w:t>
+      </w:r>
+      <w:proofErr w:type="spellStart"/>
+      <w:r>
+        <w:rPr>
+          <w:rFonts w:ascii="TimesNewRomanPSMT" w:hAnsi="TimesNewRomanPSMT" w:cs="TimesNewRomanPSMT"/>
+          <w:color w:val="FF0000"/>
+          <w:sz w:val="24"/>
+          <w:szCs w:val="24"/>
+        </w:rPr>
+        <w:t>pucci</w:t>
+      </w:r>
+      <w:proofErr w:type="spellEnd"/>
+      <w:r>
+        <w:rPr>
+          <w:rFonts w:ascii="TimesNewRomanPSMT" w:hAnsi="TimesNewRomanPSMT" w:cs="TimesNewRomanPSMT"/>
+          <w:color w:val="FF0000"/>
+          <w:sz w:val="24"/>
+          <w:szCs w:val="24"/>
+        </w:rPr>
+        <w:t>)</w:t>
+      </w:r>
+    </w:p>
+    <w:p>
+      <w:pPr>
+        <w:autoSpaceDE w:val="0"/>
+        <w:autoSpaceDN w:val="0"/>
+        <w:adjustRightInd w:val="0"/>
+        <w:spacing w:after="0" w:line="240" w:lineRule="auto"/>
+        <w:jc w:val="both"/>
+        <w:rPr>
+          <w:rFonts w:ascii="TimesNewRomanPSMT" w:hAnsi="TimesNewRomanPSMT" w:cs="TimesNewRomanPSMT"/>
+          <w:sz w:val="24"/>
+          <w:szCs w:val="24"/>
+        </w:rPr>
+      </w:pPr>
+    </w:p>
+    <w:p>
+      <w:pPr>
+        <w:autoSpaceDE w:val="0"/>
+        <w:autoSpaceDN w:val="0"/>
+        <w:adjustRightInd w:val="0"/>
+        <w:spacing w:after="0" w:line="240" w:lineRule="auto"/>
+        <w:jc w:val="both"/>
+        <w:rPr>
+          <w:rFonts w:ascii="TimesNewRomanPSMT" w:hAnsi="TimesNewRomanPSMT" w:cs="TimesNewRomanPSMT"/>
+          <w:b/>
+          <w:bCs/>
           <w:sz w:val="24"/>
           <w:szCs w:val="24"/>
         </w:rPr>
@@ -2304,257 +2652,120 @@
           <w:szCs w:val="24"/>
         </w:rPr>
       </w:pPr>
-      <w:r>
-        <w:rPr>
-          <w:rFonts w:ascii="TimesNewRomanPSMT" w:hAnsi="TimesNewRomanPSMT" w:cs="TimesNewRomanPSMT"/>
-          <w:sz w:val="24"/>
-          <w:szCs w:val="24"/>
-        </w:rPr>
-        <w:t>What the fuck</w:t>
-      </w:r>
-    </w:p>
-    <w:p>
-      <w:pPr>
-        <w:autoSpaceDE w:val="0"/>
-        <w:autoSpaceDN w:val="0"/>
-        <w:adjustRightInd w:val="0"/>
-        <w:spacing w:after="0" w:line="240" w:lineRule="auto"/>
-        <w:jc w:val="both"/>
-        <w:rPr>
-          <w:rFonts w:ascii="TimesNewRomanPSMT" w:hAnsi="TimesNewRomanPSMT" w:cs="TimesNewRomanPSMT"/>
-          <w:sz w:val="24"/>
-          <w:szCs w:val="24"/>
-        </w:rPr>
-      </w:pPr>
-    </w:p>
-    <w:p>
-      <w:pPr>
-        <w:autoSpaceDE w:val="0"/>
-        <w:autoSpaceDN w:val="0"/>
-        <w:adjustRightInd w:val="0"/>
-        <w:spacing w:after="0" w:line="240" w:lineRule="auto"/>
-        <w:jc w:val="both"/>
-        <w:rPr>
-          <w:rFonts w:ascii="TimesNewRomanPSMT" w:hAnsi="TimesNewRomanPSMT" w:cs="TimesNewRomanPSMT"/>
-          <w:b/>
-          <w:bCs/>
-          <w:sz w:val="24"/>
-          <w:szCs w:val="24"/>
-        </w:rPr>
-      </w:pPr>
-      <w:r>
-        <w:rPr>
-          <w:rFonts w:ascii="TimesNewRomanPSMT" w:hAnsi="TimesNewRomanPSMT" w:cs="TimesNewRomanPSMT"/>
-          <w:sz w:val="24"/>
-          <w:szCs w:val="24"/>
-        </w:rPr>
-        <w:t>6) Il est possible, avec Wireshark, d’extraire l’image envoyée par le client ou l’image traitée.</w:t>
-      </w:r>
-      <w:r>
-        <w:rPr>
-          <w:rFonts w:ascii="TimesNewRomanPSMT" w:hAnsi="TimesNewRomanPSMT" w:cs="TimesNewRomanPSMT"/>
-          <w:sz w:val="24"/>
-          <w:szCs w:val="24"/>
-        </w:rPr>
-        <w:t xml:space="preserve"> </w:t>
-      </w:r>
-      <w:r>
-        <w:rPr>
-          <w:rFonts w:ascii="TimesNewRomanPSMT" w:hAnsi="TimesNewRomanPSMT" w:cs="TimesNewRomanPSMT"/>
-          <w:sz w:val="24"/>
-          <w:szCs w:val="24"/>
-        </w:rPr>
-        <w:t>Donnez les étapes à suivre, incluant des captures d’écran montrant chaque étape permettant</w:t>
-      </w:r>
-      <w:r>
-        <w:rPr>
-          <w:rFonts w:ascii="TimesNewRomanPSMT" w:hAnsi="TimesNewRomanPSMT" w:cs="TimesNewRomanPSMT"/>
-          <w:sz w:val="24"/>
-          <w:szCs w:val="24"/>
-        </w:rPr>
-        <w:t xml:space="preserve"> </w:t>
-      </w:r>
-      <w:r>
-        <w:rPr>
-          <w:rFonts w:ascii="TimesNewRomanPSMT" w:hAnsi="TimesNewRomanPSMT" w:cs="TimesNewRomanPSMT"/>
-          <w:sz w:val="24"/>
-          <w:szCs w:val="24"/>
-        </w:rPr>
-        <w:t xml:space="preserve">l’extraction de l’image envoyée du client vers le serveur. Servez-vous des propriétés du fichier.jpg </w:t>
-      </w:r>
-      <w:r>
-        <w:rPr>
-          <w:rFonts w:ascii="TimesNewRomanPSMT" w:hAnsi="TimesNewRomanPSMT" w:cs="TimesNewRomanPSMT"/>
-          <w:sz w:val="24"/>
-          <w:szCs w:val="24"/>
+    </w:p>
+    <w:p>
+      <w:pPr>
+        <w:autoSpaceDE w:val="0"/>
+        <w:autoSpaceDN w:val="0"/>
+        <w:adjustRightInd w:val="0"/>
+        <w:spacing w:after="0" w:line="240" w:lineRule="auto"/>
+        <w:jc w:val="both"/>
+        <w:rPr>
+          <w:rFonts w:ascii="TimesNewRomanPSMT" w:hAnsi="TimesNewRomanPSMT" w:cs="TimesNewRomanPSMT"/>
+          <w:sz w:val="24"/>
+          <w:szCs w:val="24"/>
+        </w:rPr>
+      </w:pPr>
+      <w:r>
+        <w:rPr>
+          <w:rFonts w:ascii="TimesNewRomanPSMT" w:hAnsi="TimesNewRomanPSMT" w:cs="TimesNewRomanPSMT"/>
+          <w:sz w:val="24"/>
+          <w:szCs w:val="24"/>
+        </w:rPr>
+        <w:t>Avec l’aide de Wireshark on est capable d’extraire l</w:t>
+      </w:r>
+      <w:r>
+        <w:rPr>
+          <w:rFonts w:ascii="TimesNewRomanPSMT" w:hAnsi="TimesNewRomanPSMT" w:cs="TimesNewRomanPSMT"/>
+          <w:sz w:val="24"/>
+          <w:szCs w:val="24"/>
+        </w:rPr>
+        <w:t>e nom d’utilisateur et son mot de passe</w:t>
+      </w:r>
+      <w:r>
+        <w:rPr>
+          <w:rFonts w:ascii="TimesNewRomanPSMT" w:hAnsi="TimesNewRomanPSMT" w:cs="TimesNewRomanPSMT"/>
+          <w:sz w:val="24"/>
+          <w:szCs w:val="24"/>
+        </w:rPr>
+        <w:t>, car ces données ne sont pas encryptées.</w:t>
+      </w:r>
+    </w:p>
+    <w:p>
+      <w:pPr>
+        <w:autoSpaceDE w:val="0"/>
+        <w:autoSpaceDN w:val="0"/>
+        <w:adjustRightInd w:val="0"/>
+        <w:spacing w:after="0" w:line="240" w:lineRule="auto"/>
+        <w:jc w:val="both"/>
+        <w:rPr>
+          <w:rFonts w:ascii="TimesNewRomanPSMT" w:hAnsi="TimesNewRomanPSMT" w:cs="TimesNewRomanPSMT"/>
+          <w:sz w:val="24"/>
+          <w:szCs w:val="24"/>
+        </w:rPr>
+      </w:pPr>
+    </w:p>
+    <w:p>
+      <w:pPr>
+        <w:autoSpaceDE w:val="0"/>
+        <w:autoSpaceDN w:val="0"/>
+        <w:adjustRightInd w:val="0"/>
+        <w:spacing w:after="0" w:line="240" w:lineRule="auto"/>
+        <w:jc w:val="both"/>
+        <w:rPr>
+          <w:rFonts w:ascii="TimesNewRomanPSMT" w:hAnsi="TimesNewRomanPSMT" w:cs="TimesNewRomanPSMT"/>
+          <w:sz w:val="24"/>
+          <w:szCs w:val="24"/>
+        </w:rPr>
+      </w:pPr>
+      <w:r>
+        <w:rPr>
+          <w:rFonts w:ascii="TimesNewRomanPSMT" w:hAnsi="TimesNewRomanPSMT" w:cs="TimesNewRomanPSMT"/>
+          <w:sz w:val="24"/>
+          <w:szCs w:val="24"/>
+        </w:rPr>
+        <w:t xml:space="preserve">En se connectant au serveur avec le nom d’utilisateur et le mot de passe on obtient une première série de paquets TCP qui est dans la photo </w:t>
+      </w:r>
+      <w:r>
+        <w:rPr>
+          <w:rFonts w:ascii="TimesNewRomanPSMT" w:hAnsi="TimesNewRomanPSMT" w:cs="TimesNewRomanPSMT"/>
+          <w:sz w:val="24"/>
+          <w:szCs w:val="24"/>
+        </w:rPr>
+        <w:t>en dessous</w:t>
+      </w:r>
+      <w:r>
+        <w:rPr>
+          <w:rFonts w:ascii="TimesNewRomanPSMT" w:hAnsi="TimesNewRomanPSMT" w:cs="TimesNewRomanPSMT"/>
+          <w:sz w:val="24"/>
+          <w:szCs w:val="24"/>
+        </w:rPr>
+        <w:t>.</w:t>
+      </w:r>
+    </w:p>
+    <w:p>
+      <w:pPr>
+        <w:autoSpaceDE w:val="0"/>
+        <w:autoSpaceDN w:val="0"/>
+        <w:adjustRightInd w:val="0"/>
+        <w:spacing w:after="0" w:line="240" w:lineRule="auto"/>
+        <w:jc w:val="both"/>
+        <w:rPr>
+          <w:rFonts w:ascii="TimesNewRomanPSMT" w:hAnsi="TimesNewRomanPSMT" w:cs="TimesNewRomanPSMT"/>
+          <w:sz w:val="24"/>
+          <w:szCs w:val="24"/>
+        </w:rPr>
+      </w:pPr>
+      <w:r>
+        <w:rPr>
+          <w:noProof/>
         </w:rPr>
         <w:lastRenderedPageBreak/>
-        <w:t>énoncées plus haut. Indice: utilisez le programme</w:t>
-      </w:r>
-      <w:r>
-        <w:rPr>
-          <w:rFonts w:ascii="TimesNewRomanPSMT" w:hAnsi="TimesNewRomanPSMT" w:cs="TimesNewRomanPSMT"/>
-          <w:sz w:val="24"/>
-          <w:szCs w:val="24"/>
-        </w:rPr>
-        <w:t xml:space="preserve"> </w:t>
-      </w:r>
-      <w:r>
-        <w:rPr>
-          <w:rFonts w:ascii="TimesNewRomanPSMT" w:hAnsi="TimesNewRomanPSMT" w:cs="TimesNewRomanPSMT"/>
-          <w:i/>
-          <w:iCs/>
-          <w:sz w:val="24"/>
-          <w:szCs w:val="24"/>
-        </w:rPr>
-        <w:t xml:space="preserve">WinHex </w:t>
-      </w:r>
-      <w:r>
-        <w:rPr>
-          <w:rFonts w:ascii="TimesNewRomanPSMT" w:hAnsi="TimesNewRomanPSMT" w:cs="TimesNewRomanPSMT"/>
-          <w:sz w:val="24"/>
-          <w:szCs w:val="24"/>
-        </w:rPr>
-        <w:t>après avoir sauvegardé le flot de</w:t>
-      </w:r>
-      <w:r>
-        <w:rPr>
-          <w:rFonts w:ascii="TimesNewRomanPSMT" w:hAnsi="TimesNewRomanPSMT" w:cs="TimesNewRomanPSMT"/>
-          <w:sz w:val="24"/>
-          <w:szCs w:val="24"/>
-        </w:rPr>
-        <w:t xml:space="preserve"> </w:t>
-      </w:r>
-      <w:r>
-        <w:rPr>
-          <w:rFonts w:ascii="TimesNewRomanPSMT" w:hAnsi="TimesNewRomanPSMT" w:cs="TimesNewRomanPSMT"/>
-          <w:sz w:val="24"/>
-          <w:szCs w:val="24"/>
-        </w:rPr>
-        <w:t xml:space="preserve">données en format “ </w:t>
-      </w:r>
-      <w:r>
-        <w:rPr>
-          <w:rFonts w:ascii="TimesNewRomanPSMT" w:hAnsi="TimesNewRomanPSMT" w:cs="TimesNewRomanPSMT"/>
-          <w:i/>
-          <w:iCs/>
-          <w:sz w:val="24"/>
-          <w:szCs w:val="24"/>
-        </w:rPr>
-        <w:t xml:space="preserve">Raw </w:t>
-      </w:r>
-      <w:r>
-        <w:rPr>
-          <w:rFonts w:ascii="TimesNewRomanPSMT" w:hAnsi="TimesNewRomanPSMT" w:cs="TimesNewRomanPSMT"/>
-          <w:sz w:val="24"/>
-          <w:szCs w:val="24"/>
-        </w:rPr>
-        <w:t>”</w:t>
-      </w:r>
-      <w:r>
-        <w:rPr>
-          <w:rFonts w:ascii="TimesNewRomanPSMT" w:hAnsi="TimesNewRomanPSMT" w:cs="TimesNewRomanPSMT"/>
-          <w:sz w:val="24"/>
-          <w:szCs w:val="24"/>
-        </w:rPr>
-        <w:t xml:space="preserve">. </w:t>
-      </w:r>
-      <w:r>
-        <w:rPr>
-          <w:rFonts w:ascii="TimesNewRomanPSMT" w:hAnsi="TimesNewRomanPSMT" w:cs="TimesNewRomanPSMT"/>
-          <w:b/>
-          <w:bCs/>
-          <w:sz w:val="24"/>
-          <w:szCs w:val="24"/>
-        </w:rPr>
-        <w:t>(2 points)</w:t>
-      </w:r>
-    </w:p>
-    <w:p>
-      <w:pPr>
-        <w:autoSpaceDE w:val="0"/>
-        <w:autoSpaceDN w:val="0"/>
-        <w:adjustRightInd w:val="0"/>
-        <w:spacing w:after="0" w:line="240" w:lineRule="auto"/>
-        <w:jc w:val="both"/>
-        <w:rPr>
-          <w:rFonts w:ascii="TimesNewRomanPSMT" w:hAnsi="TimesNewRomanPSMT" w:cs="TimesNewRomanPSMT"/>
-          <w:sz w:val="24"/>
-          <w:szCs w:val="24"/>
-        </w:rPr>
-      </w:pPr>
-    </w:p>
-    <w:p>
-      <w:pPr>
-        <w:autoSpaceDE w:val="0"/>
-        <w:autoSpaceDN w:val="0"/>
-        <w:adjustRightInd w:val="0"/>
-        <w:spacing w:after="0" w:line="240" w:lineRule="auto"/>
-        <w:jc w:val="both"/>
-        <w:rPr>
-          <w:rFonts w:ascii="TimesNewRomanPSMT" w:hAnsi="TimesNewRomanPSMT" w:cs="TimesNewRomanPSMT"/>
-          <w:sz w:val="24"/>
-          <w:szCs w:val="24"/>
-        </w:rPr>
-      </w:pPr>
-      <w:r>
-        <w:rPr>
-          <w:rFonts w:ascii="TimesNewRomanPSMT" w:hAnsi="TimesNewRomanPSMT" w:cs="TimesNewRomanPSMT"/>
-          <w:sz w:val="24"/>
-          <w:szCs w:val="24"/>
-        </w:rPr>
-        <w:t>Nous allons regarder l’image envoyée par le client pour cette question vu que le même principe s’applique si nou</w:t>
-      </w:r>
-      <w:r>
-        <w:rPr>
-          <w:rFonts w:ascii="TimesNewRomanPSMT" w:hAnsi="TimesNewRomanPSMT" w:cs="TimesNewRomanPSMT"/>
-          <w:sz w:val="24"/>
-          <w:szCs w:val="24"/>
-        </w:rPr>
-        <w:t>s</w:t>
-      </w:r>
-      <w:r>
-        <w:rPr>
-          <w:rFonts w:ascii="TimesNewRomanPSMT" w:hAnsi="TimesNewRomanPSMT" w:cs="TimesNewRomanPSMT"/>
-          <w:sz w:val="24"/>
-          <w:szCs w:val="24"/>
-        </w:rPr>
-        <w:t xml:space="preserve"> avions voulu le faire pour l’image traitée. </w:t>
-      </w:r>
-      <w:r>
-        <w:rPr>
-          <w:rFonts w:ascii="TimesNewRomanPSMT" w:hAnsi="TimesNewRomanPSMT" w:cs="TimesNewRomanPSMT"/>
-          <w:sz w:val="24"/>
-          <w:szCs w:val="24"/>
-        </w:rPr>
-        <w:t>Il faut d’abord sélectionner le paquet sur l’interface de Wireshark.</w:t>
-      </w:r>
-    </w:p>
-    <w:p>
-      <w:pPr>
-        <w:autoSpaceDE w:val="0"/>
-        <w:autoSpaceDN w:val="0"/>
-        <w:adjustRightInd w:val="0"/>
-        <w:spacing w:after="0" w:line="240" w:lineRule="auto"/>
-        <w:jc w:val="both"/>
-        <w:rPr>
-          <w:rFonts w:ascii="TimesNewRomanPSMT" w:hAnsi="TimesNewRomanPSMT" w:cs="TimesNewRomanPSMT"/>
-          <w:sz w:val="24"/>
-          <w:szCs w:val="24"/>
-        </w:rPr>
-      </w:pPr>
-      <w:r>
-        <w:rPr>
-          <w:rFonts w:ascii="TimesNewRomanPSMT" w:hAnsi="TimesNewRomanPSMT" w:cs="TimesNewRomanPSMT"/>
-          <w:noProof/>
-          <w:sz w:val="24"/>
-          <w:szCs w:val="24"/>
-        </w:rPr>
         <w:drawing>
-          <wp:inline distT="0" distB="0" distL="0" distR="0" wp14:anchorId="204CA143" wp14:editId="69927381">
-            <wp:extent cx="5943600" cy="2801620"/>
-            <wp:effectExtent l="0" t="0" r="0" b="0"/>
-            <wp:docPr id="5" name="Picture 5"/>
+          <wp:inline distT="0" distB="0" distL="0" distR="0" wp14:anchorId="0C1D2B44" wp14:editId="0B6D1C3D">
+            <wp:extent cx="5943600" cy="2907665"/>
+            <wp:effectExtent l="0" t="0" r="0" b="6985"/>
+            <wp:docPr id="3" name="Picture 3"/>
             <wp:cNvGraphicFramePr>
               <a:graphicFrameLocks xmlns:a="http://schemas.openxmlformats.org/drawingml/2006/main" noChangeAspect="1"/>
             </wp:cNvGraphicFramePr>
@@ -2574,7 +2785,7 @@
                   <pic:spPr>
                     <a:xfrm>
                       <a:off x="0" y="0"/>
-                      <a:ext cx="5943600" cy="2801620"/>
+                      <a:ext cx="5943600" cy="2907665"/>
                     </a:xfrm>
                     <a:prstGeom prst="rect">
                       <a:avLst/>
@@ -2620,49 +2831,103 @@
           <w:sz w:val="24"/>
           <w:szCs w:val="24"/>
         </w:rPr>
-        <w:t>Ensuite, il faut sélectionner l’option « Follow TCP Stream » afin de pouvoir sauvegarder le flot de donnée du paquet.</w:t>
-      </w:r>
-    </w:p>
-    <w:p>
-      <w:pPr>
-        <w:autoSpaceDE w:val="0"/>
-        <w:autoSpaceDN w:val="0"/>
-        <w:adjustRightInd w:val="0"/>
-        <w:spacing w:after="0" w:line="240" w:lineRule="auto"/>
-        <w:jc w:val="both"/>
-        <w:rPr>
-          <w:rFonts w:ascii="TimesNewRomanPSMT" w:hAnsi="TimesNewRomanPSMT" w:cs="TimesNewRomanPSMT"/>
-          <w:sz w:val="24"/>
-          <w:szCs w:val="24"/>
-        </w:rPr>
-      </w:pPr>
-    </w:p>
-    <w:p>
-      <w:pPr>
-        <w:autoSpaceDE w:val="0"/>
-        <w:autoSpaceDN w:val="0"/>
-        <w:adjustRightInd w:val="0"/>
-        <w:spacing w:after="0" w:line="240" w:lineRule="auto"/>
-        <w:jc w:val="both"/>
-        <w:rPr>
-          <w:rFonts w:ascii="TimesNewRomanPSMT" w:hAnsi="TimesNewRomanPSMT" w:cs="TimesNewRomanPSMT"/>
-          <w:sz w:val="24"/>
-          <w:szCs w:val="24"/>
-        </w:rPr>
-      </w:pPr>
-      <w:r>
-        <w:rPr>
-          <w:rFonts w:ascii="TimesNewRomanPSMT" w:hAnsi="TimesNewRomanPSMT" w:cs="TimesNewRomanPSMT"/>
+        <w:t xml:space="preserve">En cliquant sur </w:t>
+      </w:r>
+      <w:r>
+        <w:rPr>
+          <w:rFonts w:ascii="TimesNewRomanPSMT" w:hAnsi="TimesNewRomanPSMT" w:cs="TimesNewRomanPSMT"/>
+          <w:sz w:val="24"/>
+          <w:szCs w:val="24"/>
+        </w:rPr>
+        <w:t xml:space="preserve">l’option « Follow TCP Stream » </w:t>
+      </w:r>
+      <w:r>
+        <w:rPr>
+          <w:rFonts w:ascii="TimesNewRomanPSMT" w:hAnsi="TimesNewRomanPSMT" w:cs="TimesNewRomanPSMT"/>
+          <w:sz w:val="24"/>
+          <w:szCs w:val="24"/>
+        </w:rPr>
+        <w:t>du premier paquet RSL inconnue (« </w:t>
+      </w:r>
+      <w:proofErr w:type="spellStart"/>
+      <w:r>
+        <w:rPr>
+          <w:rFonts w:ascii="TimesNewRomanPSMT" w:hAnsi="TimesNewRomanPSMT" w:cs="TimesNewRomanPSMT"/>
+          <w:sz w:val="24"/>
+          <w:szCs w:val="24"/>
+        </w:rPr>
+        <w:t>unkown</w:t>
+      </w:r>
+      <w:proofErr w:type="spellEnd"/>
+      <w:r>
+        <w:rPr>
+          <w:rFonts w:ascii="TimesNewRomanPSMT" w:hAnsi="TimesNewRomanPSMT" w:cs="TimesNewRomanPSMT"/>
+          <w:sz w:val="24"/>
+          <w:szCs w:val="24"/>
+        </w:rPr>
+        <w:t xml:space="preserve"> »), on obtient </w:t>
+      </w:r>
+      <w:r>
+        <w:rPr>
+          <w:rFonts w:ascii="TimesNewRomanPSMT" w:hAnsi="TimesNewRomanPSMT" w:cs="TimesNewRomanPSMT"/>
+          <w:sz w:val="24"/>
+          <w:szCs w:val="24"/>
+        </w:rPr>
+        <w:t xml:space="preserve">la photo </w:t>
+      </w:r>
+      <w:r>
+        <w:rPr>
+          <w:rFonts w:ascii="TimesNewRomanPSMT" w:hAnsi="TimesNewRomanPSMT" w:cs="TimesNewRomanPSMT"/>
+          <w:sz w:val="24"/>
+          <w:szCs w:val="24"/>
+        </w:rPr>
+        <w:t>en dessous</w:t>
+      </w:r>
+      <w:r>
+        <w:rPr>
+          <w:rFonts w:ascii="TimesNewRomanPSMT" w:hAnsi="TimesNewRomanPSMT" w:cs="TimesNewRomanPSMT"/>
+          <w:sz w:val="24"/>
+          <w:szCs w:val="24"/>
+        </w:rPr>
+        <w:t>.</w:t>
+      </w:r>
+    </w:p>
+    <w:p>
+      <w:pPr>
+        <w:autoSpaceDE w:val="0"/>
+        <w:autoSpaceDN w:val="0"/>
+        <w:adjustRightInd w:val="0"/>
+        <w:spacing w:after="0" w:line="240" w:lineRule="auto"/>
+        <w:jc w:val="both"/>
+        <w:rPr>
+          <w:rFonts w:ascii="TimesNewRomanPSMT" w:hAnsi="TimesNewRomanPSMT" w:cs="TimesNewRomanPSMT"/>
+          <w:sz w:val="24"/>
+          <w:szCs w:val="24"/>
+        </w:rPr>
+      </w:pPr>
+    </w:p>
+    <w:p>
+      <w:pPr>
+        <w:autoSpaceDE w:val="0"/>
+        <w:autoSpaceDN w:val="0"/>
+        <w:adjustRightInd w:val="0"/>
+        <w:spacing w:after="0" w:line="240" w:lineRule="auto"/>
+        <w:jc w:val="both"/>
+        <w:rPr>
+          <w:rFonts w:ascii="TimesNewRomanPSMT" w:hAnsi="TimesNewRomanPSMT" w:cs="TimesNewRomanPSMT"/>
+          <w:sz w:val="24"/>
+          <w:szCs w:val="24"/>
+        </w:rPr>
+      </w:pPr>
+      <w:r>
+        <w:rPr>
           <w:noProof/>
-          <w:sz w:val="24"/>
-          <w:szCs w:val="24"/>
-        </w:rPr>
-        <w:lastRenderedPageBreak/>
+        </w:rPr>
         <w:drawing>
-          <wp:inline distT="0" distB="0" distL="0" distR="0" wp14:anchorId="5E2F51DC" wp14:editId="71A64707">
-            <wp:extent cx="5943600" cy="4752975"/>
-            <wp:effectExtent l="0" t="0" r="0" b="9525"/>
-            <wp:docPr id="6" name="Picture 6"/>
+          <wp:inline distT="0" distB="0" distL="0" distR="0" wp14:anchorId="2A9C16D3" wp14:editId="74620139">
+            <wp:extent cx="5943600" cy="735965"/>
+            <wp:effectExtent l="0" t="0" r="0" b="6985"/>
+            <wp:docPr id="4" name="Picture 4"/>
             <wp:cNvGraphicFramePr>
               <a:graphicFrameLocks xmlns:a="http://schemas.openxmlformats.org/drawingml/2006/main" noChangeAspect="1"/>
             </wp:cNvGraphicFramePr>
@@ -2682,7 +2947,7 @@
                   <pic:spPr>
                     <a:xfrm>
                       <a:off x="0" y="0"/>
-                      <a:ext cx="5943600" cy="4752975"/>
+                      <a:ext cx="5943600" cy="735965"/>
                     </a:xfrm>
                     <a:prstGeom prst="rect">
                       <a:avLst/>
@@ -2728,7 +2993,227 @@
           <w:sz w:val="24"/>
           <w:szCs w:val="24"/>
         </w:rPr>
-        <w:t>Finalement, à l’aide de WinHex, nous pouvons enlever les informations inutiles pour ne garder que les informations se trouvant entre FF D8 FF E0 et FF D9. Les trois images montrent le segment de données à enlever et le début et la fin de l’image.</w:t>
+        <w:t>Dans cette photo, on peut observer le nom d’utilisateur de l’utilisateur qui est « roman » et quelques charactères plus tard, on peut observer son mot de passe qui est « 123 ».</w:t>
+      </w:r>
+    </w:p>
+    <w:p>
+      <w:pPr>
+        <w:autoSpaceDE w:val="0"/>
+        <w:autoSpaceDN w:val="0"/>
+        <w:adjustRightInd w:val="0"/>
+        <w:spacing w:after="0" w:line="240" w:lineRule="auto"/>
+        <w:jc w:val="both"/>
+        <w:rPr>
+          <w:rFonts w:ascii="TimesNewRomanPSMT" w:hAnsi="TimesNewRomanPSMT" w:cs="TimesNewRomanPSMT"/>
+          <w:sz w:val="24"/>
+          <w:szCs w:val="24"/>
+        </w:rPr>
+      </w:pPr>
+    </w:p>
+    <w:p>
+      <w:pPr>
+        <w:autoSpaceDE w:val="0"/>
+        <w:autoSpaceDN w:val="0"/>
+        <w:adjustRightInd w:val="0"/>
+        <w:spacing w:after="0" w:line="240" w:lineRule="auto"/>
+        <w:jc w:val="both"/>
+        <w:rPr>
+          <w:rFonts w:ascii="TimesNewRomanPSMT" w:hAnsi="TimesNewRomanPSMT" w:cs="TimesNewRomanPSMT"/>
+          <w:b/>
+          <w:bCs/>
+          <w:sz w:val="24"/>
+          <w:szCs w:val="24"/>
+        </w:rPr>
+      </w:pPr>
+      <w:r>
+        <w:rPr>
+          <w:rFonts w:ascii="TimesNewRomanPSMT" w:hAnsi="TimesNewRomanPSMT" w:cs="TimesNewRomanPSMT"/>
+          <w:sz w:val="24"/>
+          <w:szCs w:val="24"/>
+        </w:rPr>
+        <w:t>6) Il est possible, avec Wireshark, d’extraire l’image envoyée par le client ou l’image traitée.</w:t>
+      </w:r>
+      <w:r>
+        <w:rPr>
+          <w:rFonts w:ascii="TimesNewRomanPSMT" w:hAnsi="TimesNewRomanPSMT" w:cs="TimesNewRomanPSMT"/>
+          <w:sz w:val="24"/>
+          <w:szCs w:val="24"/>
+        </w:rPr>
+        <w:t xml:space="preserve"> </w:t>
+      </w:r>
+      <w:r>
+        <w:rPr>
+          <w:rFonts w:ascii="TimesNewRomanPSMT" w:hAnsi="TimesNewRomanPSMT" w:cs="TimesNewRomanPSMT"/>
+          <w:sz w:val="24"/>
+          <w:szCs w:val="24"/>
+        </w:rPr>
+        <w:t>Donnez les étapes à suivre, incluant des captures d’écran montrant chaque étape permettant</w:t>
+      </w:r>
+      <w:r>
+        <w:rPr>
+          <w:rFonts w:ascii="TimesNewRomanPSMT" w:hAnsi="TimesNewRomanPSMT" w:cs="TimesNewRomanPSMT"/>
+          <w:sz w:val="24"/>
+          <w:szCs w:val="24"/>
+        </w:rPr>
+        <w:t xml:space="preserve"> </w:t>
+      </w:r>
+      <w:r>
+        <w:rPr>
+          <w:rFonts w:ascii="TimesNewRomanPSMT" w:hAnsi="TimesNewRomanPSMT" w:cs="TimesNewRomanPSMT"/>
+          <w:sz w:val="24"/>
+          <w:szCs w:val="24"/>
+        </w:rPr>
+        <w:t>l’extraction de l’image envoyée du client vers le serveur. Servez-vous des propriétés du fichier.jpg énoncées plus haut. Indice: utilisez le programme</w:t>
+      </w:r>
+      <w:r>
+        <w:rPr>
+          <w:rFonts w:ascii="TimesNewRomanPSMT" w:hAnsi="TimesNewRomanPSMT" w:cs="TimesNewRomanPSMT"/>
+          <w:sz w:val="24"/>
+          <w:szCs w:val="24"/>
+        </w:rPr>
+        <w:t xml:space="preserve"> </w:t>
+      </w:r>
+      <w:proofErr w:type="spellStart"/>
+      <w:r>
+        <w:rPr>
+          <w:rFonts w:ascii="TimesNewRomanPSMT" w:hAnsi="TimesNewRomanPSMT" w:cs="TimesNewRomanPSMT"/>
+          <w:i/>
+          <w:iCs/>
+          <w:sz w:val="24"/>
+          <w:szCs w:val="24"/>
+        </w:rPr>
+        <w:t>WinHex</w:t>
+      </w:r>
+      <w:proofErr w:type="spellEnd"/>
+      <w:r>
+        <w:rPr>
+          <w:rFonts w:ascii="TimesNewRomanPSMT" w:hAnsi="TimesNewRomanPSMT" w:cs="TimesNewRomanPSMT"/>
+          <w:i/>
+          <w:iCs/>
+          <w:sz w:val="24"/>
+          <w:szCs w:val="24"/>
+        </w:rPr>
+        <w:t xml:space="preserve"> </w:t>
+      </w:r>
+      <w:r>
+        <w:rPr>
+          <w:rFonts w:ascii="TimesNewRomanPSMT" w:hAnsi="TimesNewRomanPSMT" w:cs="TimesNewRomanPSMT"/>
+          <w:sz w:val="24"/>
+          <w:szCs w:val="24"/>
+        </w:rPr>
+        <w:t>après avoir sauvegardé le flot de</w:t>
+      </w:r>
+      <w:r>
+        <w:rPr>
+          <w:rFonts w:ascii="TimesNewRomanPSMT" w:hAnsi="TimesNewRomanPSMT" w:cs="TimesNewRomanPSMT"/>
+          <w:sz w:val="24"/>
+          <w:szCs w:val="24"/>
+        </w:rPr>
+        <w:t xml:space="preserve"> </w:t>
+      </w:r>
+      <w:r>
+        <w:rPr>
+          <w:rFonts w:ascii="TimesNewRomanPSMT" w:hAnsi="TimesNewRomanPSMT" w:cs="TimesNewRomanPSMT"/>
+          <w:sz w:val="24"/>
+          <w:szCs w:val="24"/>
+        </w:rPr>
+        <w:t xml:space="preserve">données en format “ </w:t>
+      </w:r>
+      <w:r>
+        <w:rPr>
+          <w:rFonts w:ascii="TimesNewRomanPSMT" w:hAnsi="TimesNewRomanPSMT" w:cs="TimesNewRomanPSMT"/>
+          <w:i/>
+          <w:iCs/>
+          <w:sz w:val="24"/>
+          <w:szCs w:val="24"/>
+        </w:rPr>
+        <w:t xml:space="preserve">Raw </w:t>
+      </w:r>
+      <w:r>
+        <w:rPr>
+          <w:rFonts w:ascii="TimesNewRomanPSMT" w:hAnsi="TimesNewRomanPSMT" w:cs="TimesNewRomanPSMT"/>
+          <w:sz w:val="24"/>
+          <w:szCs w:val="24"/>
+        </w:rPr>
+        <w:t>”</w:t>
+      </w:r>
+      <w:r>
+        <w:rPr>
+          <w:rFonts w:ascii="TimesNewRomanPSMT" w:hAnsi="TimesNewRomanPSMT" w:cs="TimesNewRomanPSMT"/>
+          <w:sz w:val="24"/>
+          <w:szCs w:val="24"/>
+        </w:rPr>
+        <w:t xml:space="preserve">. </w:t>
+      </w:r>
+      <w:r>
+        <w:rPr>
+          <w:rFonts w:ascii="TimesNewRomanPSMT" w:hAnsi="TimesNewRomanPSMT" w:cs="TimesNewRomanPSMT"/>
+          <w:b/>
+          <w:bCs/>
+          <w:sz w:val="24"/>
+          <w:szCs w:val="24"/>
+        </w:rPr>
+        <w:t>(2 points)</w:t>
+      </w:r>
+    </w:p>
+    <w:p>
+      <w:pPr>
+        <w:autoSpaceDE w:val="0"/>
+        <w:autoSpaceDN w:val="0"/>
+        <w:adjustRightInd w:val="0"/>
+        <w:spacing w:after="0" w:line="240" w:lineRule="auto"/>
+        <w:jc w:val="both"/>
+        <w:rPr>
+          <w:rFonts w:ascii="TimesNewRomanPSMT" w:hAnsi="TimesNewRomanPSMT" w:cs="TimesNewRomanPSMT"/>
+          <w:sz w:val="24"/>
+          <w:szCs w:val="24"/>
+        </w:rPr>
+      </w:pPr>
+    </w:p>
+    <w:p>
+      <w:pPr>
+        <w:autoSpaceDE w:val="0"/>
+        <w:autoSpaceDN w:val="0"/>
+        <w:adjustRightInd w:val="0"/>
+        <w:spacing w:after="0" w:line="240" w:lineRule="auto"/>
+        <w:jc w:val="both"/>
+        <w:rPr>
+          <w:rFonts w:ascii="TimesNewRomanPSMT" w:hAnsi="TimesNewRomanPSMT" w:cs="TimesNewRomanPSMT"/>
+          <w:sz w:val="24"/>
+          <w:szCs w:val="24"/>
+        </w:rPr>
+      </w:pPr>
+      <w:r>
+        <w:rPr>
+          <w:rFonts w:ascii="TimesNewRomanPSMT" w:hAnsi="TimesNewRomanPSMT" w:cs="TimesNewRomanPSMT"/>
+          <w:sz w:val="24"/>
+          <w:szCs w:val="24"/>
+        </w:rPr>
+        <w:t>Nous allons regarder l’image envoyée par le client pour cette question vu que le même principe s’applique si nou</w:t>
+      </w:r>
+      <w:r>
+        <w:rPr>
+          <w:rFonts w:ascii="TimesNewRomanPSMT" w:hAnsi="TimesNewRomanPSMT" w:cs="TimesNewRomanPSMT"/>
+          <w:sz w:val="24"/>
+          <w:szCs w:val="24"/>
+        </w:rPr>
+        <w:t>s</w:t>
+      </w:r>
+      <w:r>
+        <w:rPr>
+          <w:rFonts w:ascii="TimesNewRomanPSMT" w:hAnsi="TimesNewRomanPSMT" w:cs="TimesNewRomanPSMT"/>
+          <w:sz w:val="24"/>
+          <w:szCs w:val="24"/>
+        </w:rPr>
+        <w:t xml:space="preserve"> avions voulu le faire pour l’image traitée. </w:t>
+      </w:r>
+      <w:r>
+        <w:rPr>
+          <w:rFonts w:ascii="TimesNewRomanPSMT" w:hAnsi="TimesNewRomanPSMT" w:cs="TimesNewRomanPSMT"/>
+          <w:sz w:val="24"/>
+          <w:szCs w:val="24"/>
+        </w:rPr>
+        <w:t>Il faut d’abord sélectionner le paquet sur l’interface de Wireshark.</w:t>
       </w:r>
     </w:p>
     <w:p>
@@ -2753,10 +3238,10 @@
         </w:rPr>
         <w:lastRenderedPageBreak/>
         <w:drawing>
-          <wp:inline distT="0" distB="0" distL="0" distR="0" wp14:anchorId="7F9F5789" wp14:editId="1EEE0F0B">
-            <wp:extent cx="5740695" cy="2914800"/>
+          <wp:inline distT="0" distB="0" distL="0" distR="0" wp14:anchorId="204CA143" wp14:editId="69927381">
+            <wp:extent cx="5943600" cy="2801620"/>
             <wp:effectExtent l="0" t="0" r="0" b="0"/>
-            <wp:docPr id="7" name="Picture 7"/>
+            <wp:docPr id="5" name="Picture 5"/>
             <wp:cNvGraphicFramePr>
               <a:graphicFrameLocks xmlns:a="http://schemas.openxmlformats.org/drawingml/2006/main" noChangeAspect="1"/>
             </wp:cNvGraphicFramePr>
@@ -2776,7 +3261,7 @@
                   <pic:spPr>
                     <a:xfrm>
                       <a:off x="0" y="0"/>
-                      <a:ext cx="5740695" cy="2914800"/>
+                      <a:ext cx="5943600" cy="2801620"/>
                     </a:xfrm>
                     <a:prstGeom prst="rect">
                       <a:avLst/>
@@ -2819,15 +3304,52 @@
       <w:r>
         <w:rPr>
           <w:rFonts w:ascii="TimesNewRomanPSMT" w:hAnsi="TimesNewRomanPSMT" w:cs="TimesNewRomanPSMT"/>
+          <w:sz w:val="24"/>
+          <w:szCs w:val="24"/>
+        </w:rPr>
+        <w:t>Ensuite, il faut sélectionner l’option « Follow TCP Stream » afin de pouvoir sauvegarder le flot de donnée du paquet.</w:t>
+      </w:r>
+    </w:p>
+    <w:p>
+      <w:pPr>
+        <w:autoSpaceDE w:val="0"/>
+        <w:autoSpaceDN w:val="0"/>
+        <w:adjustRightInd w:val="0"/>
+        <w:spacing w:after="0" w:line="240" w:lineRule="auto"/>
+        <w:jc w:val="both"/>
+        <w:rPr>
+          <w:rFonts w:ascii="TimesNewRomanPSMT" w:hAnsi="TimesNewRomanPSMT" w:cs="TimesNewRomanPSMT"/>
+          <w:sz w:val="24"/>
+          <w:szCs w:val="24"/>
+        </w:rPr>
+      </w:pPr>
+    </w:p>
+    <w:p>
+      <w:pPr>
+        <w:autoSpaceDE w:val="0"/>
+        <w:autoSpaceDN w:val="0"/>
+        <w:adjustRightInd w:val="0"/>
+        <w:spacing w:after="0" w:line="240" w:lineRule="auto"/>
+        <w:jc w:val="both"/>
+        <w:rPr>
+          <w:rFonts w:ascii="TimesNewRomanPSMT" w:hAnsi="TimesNewRomanPSMT" w:cs="TimesNewRomanPSMT"/>
+          <w:sz w:val="24"/>
+          <w:szCs w:val="24"/>
+        </w:rPr>
+      </w:pPr>
+      <w:r>
+        <w:rPr>
+          <w:rFonts w:ascii="TimesNewRomanPSMT" w:hAnsi="TimesNewRomanPSMT" w:cs="TimesNewRomanPSMT"/>
           <w:noProof/>
           <w:sz w:val="24"/>
           <w:szCs w:val="24"/>
         </w:rPr>
+        <w:lastRenderedPageBreak/>
         <w:drawing>
-          <wp:inline distT="0" distB="0" distL="0" distR="0" wp14:anchorId="238B1549" wp14:editId="29BC6511">
-            <wp:extent cx="5734345" cy="2279767"/>
-            <wp:effectExtent l="0" t="0" r="0" b="6350"/>
-            <wp:docPr id="14" name="Picture 14"/>
+          <wp:inline distT="0" distB="0" distL="0" distR="0" wp14:anchorId="5E2F51DC" wp14:editId="71A64707">
+            <wp:extent cx="5943600" cy="4752975"/>
+            <wp:effectExtent l="0" t="0" r="0" b="9525"/>
+            <wp:docPr id="6" name="Picture 6"/>
             <wp:cNvGraphicFramePr>
               <a:graphicFrameLocks xmlns:a="http://schemas.openxmlformats.org/drawingml/2006/main" noChangeAspect="1"/>
             </wp:cNvGraphicFramePr>
@@ -2847,7 +3369,7 @@
                   <pic:spPr>
                     <a:xfrm>
                       <a:off x="0" y="0"/>
-                      <a:ext cx="5734345" cy="2279767"/>
+                      <a:ext cx="5943600" cy="4752975"/>
                     </a:xfrm>
                     <a:prstGeom prst="rect">
                       <a:avLst/>
@@ -2890,15 +3412,56 @@
       <w:r>
         <w:rPr>
           <w:rFonts w:ascii="TimesNewRomanPSMT" w:hAnsi="TimesNewRomanPSMT" w:cs="TimesNewRomanPSMT"/>
+          <w:sz w:val="24"/>
+          <w:szCs w:val="24"/>
+        </w:rPr>
+        <w:t xml:space="preserve">Finalement, à l’aide de </w:t>
+      </w:r>
+      <w:proofErr w:type="spellStart"/>
+      <w:r>
+        <w:rPr>
+          <w:rFonts w:ascii="TimesNewRomanPSMT" w:hAnsi="TimesNewRomanPSMT" w:cs="TimesNewRomanPSMT"/>
+          <w:sz w:val="24"/>
+          <w:szCs w:val="24"/>
+        </w:rPr>
+        <w:t>WinHex</w:t>
+      </w:r>
+      <w:proofErr w:type="spellEnd"/>
+      <w:r>
+        <w:rPr>
+          <w:rFonts w:ascii="TimesNewRomanPSMT" w:hAnsi="TimesNewRomanPSMT" w:cs="TimesNewRomanPSMT"/>
+          <w:sz w:val="24"/>
+          <w:szCs w:val="24"/>
+        </w:rPr>
+        <w:t>, nous pouvons enlever les informations inutiles pour ne garder que les informations se trouvant entre FF D8 FF E0 et FF D9. Les trois images montrent le segment de données à enlever et le début et la fin de l’image.</w:t>
+      </w:r>
+    </w:p>
+    <w:p>
+      <w:pPr>
+        <w:autoSpaceDE w:val="0"/>
+        <w:autoSpaceDN w:val="0"/>
+        <w:adjustRightInd w:val="0"/>
+        <w:spacing w:after="0" w:line="240" w:lineRule="auto"/>
+        <w:jc w:val="both"/>
+        <w:rPr>
+          <w:rFonts w:ascii="TimesNewRomanPSMT" w:hAnsi="TimesNewRomanPSMT" w:cs="TimesNewRomanPSMT"/>
+          <w:sz w:val="24"/>
+          <w:szCs w:val="24"/>
+        </w:rPr>
+      </w:pPr>
+      <w:r>
+        <w:rPr>
+          <w:rFonts w:ascii="TimesNewRomanPSMT" w:hAnsi="TimesNewRomanPSMT" w:cs="TimesNewRomanPSMT"/>
           <w:noProof/>
           <w:sz w:val="24"/>
           <w:szCs w:val="24"/>
         </w:rPr>
+        <w:lastRenderedPageBreak/>
         <w:drawing>
-          <wp:inline distT="0" distB="0" distL="0" distR="0" wp14:anchorId="52CE4343" wp14:editId="4DF75627">
-            <wp:extent cx="5747045" cy="2292468"/>
-            <wp:effectExtent l="0" t="0" r="6350" b="0"/>
-            <wp:docPr id="13" name="Picture 13"/>
+          <wp:inline distT="0" distB="0" distL="0" distR="0" wp14:anchorId="7F9F5789" wp14:editId="1EEE0F0B">
+            <wp:extent cx="5740695" cy="2914800"/>
+            <wp:effectExtent l="0" t="0" r="0" b="0"/>
+            <wp:docPr id="7" name="Picture 7"/>
             <wp:cNvGraphicFramePr>
               <a:graphicFrameLocks xmlns:a="http://schemas.openxmlformats.org/drawingml/2006/main" noChangeAspect="1"/>
             </wp:cNvGraphicFramePr>
@@ -2918,7 +3481,7 @@
                   <pic:spPr>
                     <a:xfrm>
                       <a:off x="0" y="0"/>
-                      <a:ext cx="5747045" cy="2292468"/>
+                      <a:ext cx="5740695" cy="2914800"/>
                     </a:xfrm>
                     <a:prstGeom prst="rect">
                       <a:avLst/>
@@ -2961,52 +3524,15 @@
       <w:r>
         <w:rPr>
           <w:rFonts w:ascii="TimesNewRomanPSMT" w:hAnsi="TimesNewRomanPSMT" w:cs="TimesNewRomanPSMT"/>
-          <w:sz w:val="24"/>
-          <w:szCs w:val="24"/>
-        </w:rPr>
-        <w:lastRenderedPageBreak/>
-        <w:t>Pour montrer que cela à permis d’extraire l’image, nous rajouter l’extension .jpg au fichier afin de pouvoir l’ouvrir comme une image. L’image suivante montre le résultat.</w:t>
-      </w:r>
-    </w:p>
-    <w:p>
-      <w:pPr>
-        <w:autoSpaceDE w:val="0"/>
-        <w:autoSpaceDN w:val="0"/>
-        <w:adjustRightInd w:val="0"/>
-        <w:spacing w:after="0" w:line="240" w:lineRule="auto"/>
-        <w:jc w:val="both"/>
-        <w:rPr>
-          <w:rFonts w:ascii="TimesNewRomanPSMT" w:hAnsi="TimesNewRomanPSMT" w:cs="TimesNewRomanPSMT"/>
-          <w:sz w:val="24"/>
-          <w:szCs w:val="24"/>
-        </w:rPr>
-      </w:pPr>
-    </w:p>
-    <w:p>
-      <w:pPr>
-        <w:autoSpaceDE w:val="0"/>
-        <w:autoSpaceDN w:val="0"/>
-        <w:adjustRightInd w:val="0"/>
-        <w:spacing w:after="0" w:line="240" w:lineRule="auto"/>
-        <w:jc w:val="both"/>
-        <w:rPr>
-          <w:rFonts w:ascii="TimesNewRomanPSMT" w:hAnsi="TimesNewRomanPSMT" w:cs="TimesNewRomanPSMT"/>
-          <w:sz w:val="24"/>
-          <w:szCs w:val="24"/>
-        </w:rPr>
-      </w:pPr>
-      <w:r>
-        <w:rPr>
-          <w:rFonts w:ascii="TimesNewRomanPSMT" w:hAnsi="TimesNewRomanPSMT" w:cs="TimesNewRomanPSMT"/>
           <w:noProof/>
           <w:sz w:val="24"/>
           <w:szCs w:val="24"/>
         </w:rPr>
         <w:drawing>
-          <wp:inline distT="0" distB="0" distL="0" distR="0" wp14:anchorId="42E31A43" wp14:editId="4E995CE0">
-            <wp:extent cx="5943600" cy="1687195"/>
-            <wp:effectExtent l="0" t="0" r="0" b="8255"/>
-            <wp:docPr id="15" name="Picture 15"/>
+          <wp:inline distT="0" distB="0" distL="0" distR="0" wp14:anchorId="238B1549" wp14:editId="29BC6511">
+            <wp:extent cx="5734345" cy="2279767"/>
+            <wp:effectExtent l="0" t="0" r="0" b="6350"/>
+            <wp:docPr id="14" name="Picture 14"/>
             <wp:cNvGraphicFramePr>
               <a:graphicFrameLocks xmlns:a="http://schemas.openxmlformats.org/drawingml/2006/main" noChangeAspect="1"/>
             </wp:cNvGraphicFramePr>
@@ -3026,6 +3552,203 @@
                   <pic:spPr>
                     <a:xfrm>
                       <a:off x="0" y="0"/>
+                      <a:ext cx="5734345" cy="2279767"/>
+                    </a:xfrm>
+                    <a:prstGeom prst="rect">
+                      <a:avLst/>
+                    </a:prstGeom>
+                  </pic:spPr>
+                </pic:pic>
+              </a:graphicData>
+            </a:graphic>
+          </wp:inline>
+        </w:drawing>
+      </w:r>
+    </w:p>
+    <w:p>
+      <w:pPr>
+        <w:autoSpaceDE w:val="0"/>
+        <w:autoSpaceDN w:val="0"/>
+        <w:adjustRightInd w:val="0"/>
+        <w:spacing w:after="0" w:line="240" w:lineRule="auto"/>
+        <w:jc w:val="both"/>
+        <w:rPr>
+          <w:rFonts w:ascii="TimesNewRomanPSMT" w:hAnsi="TimesNewRomanPSMT" w:cs="TimesNewRomanPSMT"/>
+          <w:sz w:val="24"/>
+          <w:szCs w:val="24"/>
+        </w:rPr>
+      </w:pPr>
+    </w:p>
+    <w:p>
+      <w:pPr>
+        <w:autoSpaceDE w:val="0"/>
+        <w:autoSpaceDN w:val="0"/>
+        <w:adjustRightInd w:val="0"/>
+        <w:spacing w:after="0" w:line="240" w:lineRule="auto"/>
+        <w:jc w:val="both"/>
+        <w:rPr>
+          <w:rFonts w:ascii="TimesNewRomanPSMT" w:hAnsi="TimesNewRomanPSMT" w:cs="TimesNewRomanPSMT"/>
+          <w:sz w:val="24"/>
+          <w:szCs w:val="24"/>
+        </w:rPr>
+      </w:pPr>
+      <w:r>
+        <w:rPr>
+          <w:rFonts w:ascii="TimesNewRomanPSMT" w:hAnsi="TimesNewRomanPSMT" w:cs="TimesNewRomanPSMT"/>
+          <w:noProof/>
+          <w:sz w:val="24"/>
+          <w:szCs w:val="24"/>
+        </w:rPr>
+        <w:drawing>
+          <wp:inline distT="0" distB="0" distL="0" distR="0" wp14:anchorId="52CE4343" wp14:editId="4DF75627">
+            <wp:extent cx="5747045" cy="2292468"/>
+            <wp:effectExtent l="0" t="0" r="6350" b="0"/>
+            <wp:docPr id="13" name="Picture 13"/>
+            <wp:cNvGraphicFramePr>
+              <a:graphicFrameLocks xmlns:a="http://schemas.openxmlformats.org/drawingml/2006/main" noChangeAspect="1"/>
+            </wp:cNvGraphicFramePr>
+            <a:graphic xmlns:a="http://schemas.openxmlformats.org/drawingml/2006/main">
+              <a:graphicData uri="http://schemas.openxmlformats.org/drawingml/2006/picture">
+                <pic:pic xmlns:pic="http://schemas.openxmlformats.org/drawingml/2006/picture">
+                  <pic:nvPicPr>
+                    <pic:cNvPr id="1" name=""/>
+                    <pic:cNvPicPr/>
+                  </pic:nvPicPr>
+                  <pic:blipFill>
+                    <a:blip r:embed="rId22"/>
+                    <a:stretch>
+                      <a:fillRect/>
+                    </a:stretch>
+                  </pic:blipFill>
+                  <pic:spPr>
+                    <a:xfrm>
+                      <a:off x="0" y="0"/>
+                      <a:ext cx="5747045" cy="2292468"/>
+                    </a:xfrm>
+                    <a:prstGeom prst="rect">
+                      <a:avLst/>
+                    </a:prstGeom>
+                  </pic:spPr>
+                </pic:pic>
+              </a:graphicData>
+            </a:graphic>
+          </wp:inline>
+        </w:drawing>
+      </w:r>
+    </w:p>
+    <w:p>
+      <w:pPr>
+        <w:autoSpaceDE w:val="0"/>
+        <w:autoSpaceDN w:val="0"/>
+        <w:adjustRightInd w:val="0"/>
+        <w:spacing w:after="0" w:line="240" w:lineRule="auto"/>
+        <w:jc w:val="both"/>
+        <w:rPr>
+          <w:rFonts w:ascii="TimesNewRomanPSMT" w:hAnsi="TimesNewRomanPSMT" w:cs="TimesNewRomanPSMT"/>
+          <w:sz w:val="24"/>
+          <w:szCs w:val="24"/>
+        </w:rPr>
+      </w:pPr>
+    </w:p>
+    <w:p>
+      <w:pPr>
+        <w:autoSpaceDE w:val="0"/>
+        <w:autoSpaceDN w:val="0"/>
+        <w:adjustRightInd w:val="0"/>
+        <w:spacing w:after="0" w:line="240" w:lineRule="auto"/>
+        <w:jc w:val="both"/>
+        <w:rPr>
+          <w:rFonts w:ascii="TimesNewRomanPSMT" w:hAnsi="TimesNewRomanPSMT" w:cs="TimesNewRomanPSMT"/>
+          <w:sz w:val="24"/>
+          <w:szCs w:val="24"/>
+        </w:rPr>
+      </w:pPr>
+      <w:r>
+        <w:rPr>
+          <w:rFonts w:ascii="TimesNewRomanPSMT" w:hAnsi="TimesNewRomanPSMT" w:cs="TimesNewRomanPSMT"/>
+          <w:sz w:val="24"/>
+          <w:szCs w:val="24"/>
+        </w:rPr>
+        <w:lastRenderedPageBreak/>
+        <w:t xml:space="preserve">Pour montrer que cela </w:t>
+      </w:r>
+      <w:proofErr w:type="spellStart"/>
+      <w:r>
+        <w:rPr>
+          <w:rFonts w:ascii="TimesNewRomanPSMT" w:hAnsi="TimesNewRomanPSMT" w:cs="TimesNewRomanPSMT"/>
+          <w:sz w:val="24"/>
+          <w:szCs w:val="24"/>
+        </w:rPr>
+        <w:t>à</w:t>
+      </w:r>
+      <w:proofErr w:type="spellEnd"/>
+      <w:r>
+        <w:rPr>
+          <w:rFonts w:ascii="TimesNewRomanPSMT" w:hAnsi="TimesNewRomanPSMT" w:cs="TimesNewRomanPSMT"/>
+          <w:sz w:val="24"/>
+          <w:szCs w:val="24"/>
+        </w:rPr>
+        <w:t xml:space="preserve"> permis d’extraire l’image, nous rajouter l’extension .jpg au fichier afin de pouvoir l’ouvrir comme une image. L’image suivante montre le résultat.</w:t>
+      </w:r>
+    </w:p>
+    <w:p>
+      <w:pPr>
+        <w:autoSpaceDE w:val="0"/>
+        <w:autoSpaceDN w:val="0"/>
+        <w:adjustRightInd w:val="0"/>
+        <w:spacing w:after="0" w:line="240" w:lineRule="auto"/>
+        <w:jc w:val="both"/>
+        <w:rPr>
+          <w:rFonts w:ascii="TimesNewRomanPSMT" w:hAnsi="TimesNewRomanPSMT" w:cs="TimesNewRomanPSMT"/>
+          <w:sz w:val="24"/>
+          <w:szCs w:val="24"/>
+        </w:rPr>
+      </w:pPr>
+    </w:p>
+    <w:p>
+      <w:pPr>
+        <w:autoSpaceDE w:val="0"/>
+        <w:autoSpaceDN w:val="0"/>
+        <w:adjustRightInd w:val="0"/>
+        <w:spacing w:after="0" w:line="240" w:lineRule="auto"/>
+        <w:jc w:val="both"/>
+        <w:rPr>
+          <w:rFonts w:ascii="TimesNewRomanPSMT" w:hAnsi="TimesNewRomanPSMT" w:cs="TimesNewRomanPSMT"/>
+          <w:sz w:val="24"/>
+          <w:szCs w:val="24"/>
+        </w:rPr>
+      </w:pPr>
+      <w:r>
+        <w:rPr>
+          <w:rFonts w:ascii="TimesNewRomanPSMT" w:hAnsi="TimesNewRomanPSMT" w:cs="TimesNewRomanPSMT"/>
+          <w:noProof/>
+          <w:sz w:val="24"/>
+          <w:szCs w:val="24"/>
+        </w:rPr>
+        <w:drawing>
+          <wp:inline distT="0" distB="0" distL="0" distR="0" wp14:anchorId="42E31A43" wp14:editId="4E995CE0">
+            <wp:extent cx="5943600" cy="1687195"/>
+            <wp:effectExtent l="0" t="0" r="0" b="8255"/>
+            <wp:docPr id="15" name="Picture 15"/>
+            <wp:cNvGraphicFramePr>
+              <a:graphicFrameLocks xmlns:a="http://schemas.openxmlformats.org/drawingml/2006/main" noChangeAspect="1"/>
+            </wp:cNvGraphicFramePr>
+            <a:graphic xmlns:a="http://schemas.openxmlformats.org/drawingml/2006/main">
+              <a:graphicData uri="http://schemas.openxmlformats.org/drawingml/2006/picture">
+                <pic:pic xmlns:pic="http://schemas.openxmlformats.org/drawingml/2006/picture">
+                  <pic:nvPicPr>
+                    <pic:cNvPr id="1" name=""/>
+                    <pic:cNvPicPr/>
+                  </pic:nvPicPr>
+                  <pic:blipFill>
+                    <a:blip r:embed="rId23"/>
+                    <a:stretch>
+                      <a:fillRect/>
+                    </a:stretch>
+                  </pic:blipFill>
+                  <pic:spPr>
+                    <a:xfrm>
+                      <a:off x="0" y="0"/>
                       <a:ext cx="5943600" cy="1687195"/>
                     </a:xfrm>
                     <a:prstGeom prst="rect">
@@ -3074,7 +3797,25 @@
           <w:sz w:val="24"/>
           <w:szCs w:val="24"/>
         </w:rPr>
-        <w:t>7) Suite à toute cette analyse que pouvez-vous conclure quant à la sécurité de l’application de</w:t>
+        <w:t xml:space="preserve">7) </w:t>
+      </w:r>
+      <w:proofErr w:type="gramStart"/>
+      <w:r>
+        <w:rPr>
+          <w:rFonts w:ascii="TimesNewRomanPSMT" w:hAnsi="TimesNewRomanPSMT" w:cs="TimesNewRomanPSMT"/>
+          <w:sz w:val="24"/>
+          <w:szCs w:val="24"/>
+        </w:rPr>
+        <w:t>Suite à</w:t>
+      </w:r>
+      <w:proofErr w:type="gramEnd"/>
+      <w:r>
+        <w:rPr>
+          <w:rFonts w:ascii="TimesNewRomanPSMT" w:hAnsi="TimesNewRomanPSMT" w:cs="TimesNewRomanPSMT"/>
+          <w:sz w:val="24"/>
+          <w:szCs w:val="24"/>
+        </w:rPr>
+        <w:t xml:space="preserve"> toute cette analyse que pouvez-vous conclure quant à la sécurité de l’application de</w:t>
       </w:r>
       <w:r>
         <w:rPr>
@@ -3161,112 +3902,156 @@
           <w:sz w:val="24"/>
           <w:szCs w:val="24"/>
         </w:rPr>
-        <w:t xml:space="preserve"> le format de l’image et en utilisant des outils faciles à obtenir (Winhex et Wireshark). Il est donc possible pour n’importe qui étant capable d’utiliser ces outils d’extraire le contenu des échanges de notre application de traitement d’image et d’en faire ce qu’il souhaite. Une façon de remédier à cette faille de sécurité, serait de permettre à l’application du traitement d’image d’encrypter le fichier contenant l’image avant de l’envoyer et de le décrypter à la réception. De cette façon, les données ne sont exposées que dans l’application et non dans la couche de transport qui est facilement accessible.</w:t>
-      </w:r>
-    </w:p>
-    <w:p>
-      <w:pPr>
-        <w:autoSpaceDE w:val="0"/>
-        <w:autoSpaceDN w:val="0"/>
-        <w:adjustRightInd w:val="0"/>
-        <w:spacing w:after="0" w:line="240" w:lineRule="auto"/>
-        <w:jc w:val="both"/>
-        <w:rPr>
-          <w:rFonts w:ascii="TimesNewRomanPSMT" w:hAnsi="TimesNewRomanPSMT" w:cs="TimesNewRomanPSMT"/>
-          <w:sz w:val="24"/>
-          <w:szCs w:val="24"/>
-        </w:rPr>
-      </w:pPr>
-    </w:p>
-    <w:p>
-      <w:pPr>
-        <w:autoSpaceDE w:val="0"/>
-        <w:autoSpaceDN w:val="0"/>
-        <w:adjustRightInd w:val="0"/>
-        <w:spacing w:after="0" w:line="240" w:lineRule="auto"/>
-        <w:jc w:val="both"/>
-        <w:rPr>
-          <w:rFonts w:ascii="TimesNewRomanPSMT" w:hAnsi="TimesNewRomanPSMT" w:cs="TimesNewRomanPSMT"/>
-          <w:b/>
-          <w:bCs/>
-          <w:sz w:val="24"/>
-          <w:szCs w:val="24"/>
-        </w:rPr>
-      </w:pPr>
-      <w:r>
-        <w:rPr>
-          <w:rFonts w:ascii="TimesNewRomanPSMT" w:hAnsi="TimesNewRomanPSMT" w:cs="TimesNewRomanPSMT"/>
-          <w:b/>
-          <w:bCs/>
-          <w:sz w:val="24"/>
-          <w:szCs w:val="24"/>
-        </w:rPr>
-        <w:t>3.6. V</w:t>
-      </w:r>
-      <w:r>
-        <w:rPr>
-          <w:rFonts w:ascii="TimesNewRomanPSMT" w:hAnsi="TimesNewRomanPSMT" w:cs="TimesNewRomanPSMT" w:hint="eastAsia"/>
-          <w:b/>
-          <w:bCs/>
-          <w:sz w:val="24"/>
-          <w:szCs w:val="24"/>
-        </w:rPr>
-        <w:t>é</w:t>
-      </w:r>
-      <w:r>
-        <w:rPr>
-          <w:rFonts w:ascii="TimesNewRomanPSMT" w:hAnsi="TimesNewRomanPSMT" w:cs="TimesNewRomanPSMT"/>
-          <w:b/>
-          <w:bCs/>
-          <w:sz w:val="24"/>
-          <w:szCs w:val="24"/>
-        </w:rPr>
-        <w:t>rifier les hypoth</w:t>
-      </w:r>
-      <w:r>
-        <w:rPr>
-          <w:rFonts w:ascii="TimesNewRomanPSMT" w:hAnsi="TimesNewRomanPSMT" w:cs="TimesNewRomanPSMT" w:hint="eastAsia"/>
-          <w:b/>
-          <w:bCs/>
-          <w:sz w:val="24"/>
-          <w:szCs w:val="24"/>
-        </w:rPr>
-        <w:t>è</w:t>
-      </w:r>
-      <w:r>
-        <w:rPr>
-          <w:rFonts w:ascii="TimesNewRomanPSMT" w:hAnsi="TimesNewRomanPSMT" w:cs="TimesNewRomanPSMT"/>
-          <w:b/>
-          <w:bCs/>
-          <w:sz w:val="24"/>
-          <w:szCs w:val="24"/>
-        </w:rPr>
-        <w:t>ses et argumenter</w:t>
-      </w:r>
-    </w:p>
-    <w:p>
-      <w:pPr>
-        <w:autoSpaceDE w:val="0"/>
-        <w:autoSpaceDN w:val="0"/>
-        <w:adjustRightInd w:val="0"/>
-        <w:spacing w:after="0" w:line="240" w:lineRule="auto"/>
-        <w:jc w:val="both"/>
-        <w:rPr>
-          <w:rFonts w:ascii="TimesNewRomanPSMT" w:hAnsi="TimesNewRomanPSMT" w:cs="TimesNewRomanPSMT"/>
-          <w:sz w:val="24"/>
-          <w:szCs w:val="24"/>
-        </w:rPr>
-      </w:pPr>
-    </w:p>
-    <w:p>
-      <w:pPr>
-        <w:autoSpaceDE w:val="0"/>
-        <w:autoSpaceDN w:val="0"/>
-        <w:adjustRightInd w:val="0"/>
-        <w:spacing w:after="0" w:line="240" w:lineRule="auto"/>
-        <w:jc w:val="both"/>
-        <w:rPr>
-          <w:rFonts w:ascii="TimesNewRomanPSMT" w:hAnsi="TimesNewRomanPSMT" w:cs="TimesNewRomanPSMT"/>
+        <w:t xml:space="preserve"> le format de l’image et en utilisant des outils faciles à obtenir (</w:t>
+      </w:r>
+      <w:proofErr w:type="spellStart"/>
+      <w:r>
+        <w:rPr>
+          <w:rFonts w:ascii="TimesNewRomanPSMT" w:hAnsi="TimesNewRomanPSMT" w:cs="TimesNewRomanPSMT"/>
+          <w:sz w:val="24"/>
+          <w:szCs w:val="24"/>
+        </w:rPr>
+        <w:t>Winhex</w:t>
+      </w:r>
+      <w:proofErr w:type="spellEnd"/>
+      <w:r>
+        <w:rPr>
+          <w:rFonts w:ascii="TimesNewRomanPSMT" w:hAnsi="TimesNewRomanPSMT" w:cs="TimesNewRomanPSMT"/>
+          <w:sz w:val="24"/>
+          <w:szCs w:val="24"/>
+        </w:rPr>
+        <w:t xml:space="preserve"> et Wireshark). Il est donc possible pour n’importe qui étant capable d’utiliser ces outils d’extraire le contenu des échanges de notre application de traitement d’image et d’en faire ce qu’il souhaite. Une façon de remédier à cette faille de sécurité, serait de permettre à l’application du traitement d’image d’encrypter le fichier contenant l’image avant de l’envoyer et de le décrypter à la réception. De cette façon, les données ne sont exposées que dans l’application et non dans la couche de transport qui est facilement accessible.</w:t>
+      </w:r>
+    </w:p>
+    <w:p>
+      <w:pPr>
+        <w:autoSpaceDE w:val="0"/>
+        <w:autoSpaceDN w:val="0"/>
+        <w:adjustRightInd w:val="0"/>
+        <w:spacing w:after="0" w:line="240" w:lineRule="auto"/>
+        <w:jc w:val="both"/>
+        <w:rPr>
+          <w:rFonts w:ascii="TimesNewRomanPSMT" w:hAnsi="TimesNewRomanPSMT" w:cs="TimesNewRomanPSMT"/>
+          <w:sz w:val="24"/>
+          <w:szCs w:val="24"/>
+        </w:rPr>
+      </w:pPr>
+    </w:p>
+    <w:p>
+      <w:pPr>
+        <w:autoSpaceDE w:val="0"/>
+        <w:autoSpaceDN w:val="0"/>
+        <w:adjustRightInd w:val="0"/>
+        <w:spacing w:after="0" w:line="240" w:lineRule="auto"/>
+        <w:jc w:val="both"/>
+        <w:rPr>
+          <w:rFonts w:ascii="TimesNewRomanPSMT" w:hAnsi="TimesNewRomanPSMT" w:cs="TimesNewRomanPSMT"/>
+          <w:b/>
+          <w:bCs/>
+          <w:sz w:val="24"/>
+          <w:szCs w:val="24"/>
+        </w:rPr>
+      </w:pPr>
+      <w:r>
+        <w:rPr>
+          <w:rFonts w:ascii="Cambria" w:hAnsi="Cambria" w:cs="Cambria"/>
+          <w:color w:val="366092"/>
+          <w:sz w:val="32"/>
+          <w:szCs w:val="32"/>
+          <w:lang w:bidi="he-IL"/>
+        </w:rPr>
+        <w:t>9. Analyse d’une application client-serveur “secrète”</w:t>
+      </w:r>
+    </w:p>
+    <w:p>
+      <w:pPr>
+        <w:autoSpaceDE w:val="0"/>
+        <w:autoSpaceDN w:val="0"/>
+        <w:adjustRightInd w:val="0"/>
+        <w:spacing w:after="0" w:line="240" w:lineRule="auto"/>
+        <w:jc w:val="both"/>
+        <w:rPr>
+          <w:rFonts w:ascii="TimesNewRomanPSMT" w:hAnsi="TimesNewRomanPSMT" w:cs="TimesNewRomanPSMT"/>
+          <w:sz w:val="24"/>
+          <w:szCs w:val="24"/>
+        </w:rPr>
+      </w:pPr>
+    </w:p>
+    <w:p>
+      <w:pPr>
+        <w:autoSpaceDE w:val="0"/>
+        <w:autoSpaceDN w:val="0"/>
+        <w:adjustRightInd w:val="0"/>
+        <w:spacing w:after="0" w:line="240" w:lineRule="auto"/>
+        <w:jc w:val="both"/>
+        <w:rPr>
+          <w:rFonts w:ascii="TimesNewRomanPSMT" w:hAnsi="TimesNewRomanPSMT" w:cs="TimesNewRomanPSMT"/>
+          <w:color w:val="FF0000"/>
+          <w:sz w:val="24"/>
+          <w:szCs w:val="24"/>
+        </w:rPr>
+      </w:pPr>
+      <w:r>
+        <w:rPr>
+          <w:rFonts w:ascii="TimesNewRomanPSMT" w:hAnsi="TimesNewRomanPSMT" w:cs="TimesNewRomanPSMT"/>
+          <w:color w:val="FF0000"/>
+          <w:sz w:val="24"/>
+          <w:szCs w:val="24"/>
+        </w:rPr>
+        <w:t>Roman : il faut faire les questions 1 à 4 quatre fois</w:t>
+      </w:r>
+      <w:r>
+        <w:rPr>
+          <w:rFonts w:ascii="TimesNewRomanPSMT" w:hAnsi="TimesNewRomanPSMT" w:cs="TimesNewRomanPSMT"/>
+          <w:color w:val="FF0000"/>
+          <w:sz w:val="24"/>
+          <w:szCs w:val="24"/>
+        </w:rPr>
+        <w:t xml:space="preserve"> (pour chaque mode </w:t>
+      </w:r>
+      <w:r>
+        <w:rPr>
+          <w:rFonts w:ascii="TimesNewRomanPSMT" w:hAnsi="TimesNewRomanPSMT" w:cs="TimesNewRomanPSMT"/>
+          <w:color w:val="FF0000"/>
+          <w:sz w:val="24"/>
+          <w:szCs w:val="24"/>
+        </w:rPr>
+        <w:t>secret</w:t>
+      </w:r>
+      <w:r>
+        <w:rPr>
+          <w:rFonts w:ascii="TimesNewRomanPSMT" w:hAnsi="TimesNewRomanPSMT" w:cs="TimesNewRomanPSMT"/>
+          <w:color w:val="FF0000"/>
+          <w:sz w:val="24"/>
+          <w:szCs w:val="24"/>
+        </w:rPr>
+        <w:t>)</w:t>
+      </w:r>
+    </w:p>
+    <w:p>
+      <w:pPr>
+        <w:autoSpaceDE w:val="0"/>
+        <w:autoSpaceDN w:val="0"/>
+        <w:adjustRightInd w:val="0"/>
+        <w:spacing w:after="0" w:line="240" w:lineRule="auto"/>
+        <w:jc w:val="both"/>
+        <w:rPr>
+          <w:rFonts w:ascii="TimesNewRomanPSMT" w:hAnsi="TimesNewRomanPSMT" w:cs="TimesNewRomanPSMT"/>
+          <w:sz w:val="24"/>
+          <w:szCs w:val="24"/>
+        </w:rPr>
+      </w:pPr>
+    </w:p>
+    <w:p>
+      <w:pPr>
+        <w:autoSpaceDE w:val="0"/>
+        <w:autoSpaceDN w:val="0"/>
+        <w:adjustRightInd w:val="0"/>
+        <w:spacing w:after="0" w:line="240" w:lineRule="auto"/>
+        <w:jc w:val="both"/>
+        <w:rPr>
+          <w:rFonts w:ascii="TimesNewRomanPSMT" w:hAnsi="TimesNewRomanPSMT" w:cs="TimesNewRomanPSMT"/>
+          <w:color w:val="FF0000"/>
           <w:sz w:val="24"/>
           <w:szCs w:val="24"/>
         </w:rPr>
@@ -3293,11 +4078,39 @@
           <w:sz w:val="24"/>
           <w:szCs w:val="24"/>
         </w:rPr>
-        <w:t>échange entre le client et le serveur lors de l’initialisation de la connexion, comment ce nomme</w:t>
-      </w:r>
-      <w:r>
-        <w:rPr>
-          <w:rFonts w:ascii="TimesNewRomanPSMT" w:hAnsi="TimesNewRomanPSMT" w:cs="TimesNewRomanPSMT"/>
+        <w:t xml:space="preserve">échange entre le client et le serveur lors de l’initialisation de la connexion, </w:t>
+      </w:r>
+      <w:r>
+        <w:rPr>
+          <w:rFonts w:ascii="TimesNewRomanPSMT" w:hAnsi="TimesNewRomanPSMT" w:cs="TimesNewRomanPSMT"/>
+          <w:color w:val="FF0000"/>
+          <w:sz w:val="24"/>
+          <w:szCs w:val="24"/>
+        </w:rPr>
+        <w:t xml:space="preserve">comment </w:t>
+      </w:r>
+      <w:r>
+        <w:rPr>
+          <w:rFonts w:ascii="TimesNewRomanPSMT" w:hAnsi="TimesNewRomanPSMT" w:cs="TimesNewRomanPSMT"/>
+          <w:color w:val="FF0000"/>
+          <w:sz w:val="24"/>
+          <w:szCs w:val="24"/>
+        </w:rPr>
+        <w:t>s</w:t>
+      </w:r>
+      <w:r>
+        <w:rPr>
+          <w:rFonts w:ascii="TimesNewRomanPSMT" w:hAnsi="TimesNewRomanPSMT" w:cs="TimesNewRomanPSMT"/>
+          <w:color w:val="FF0000"/>
+          <w:sz w:val="24"/>
+          <w:szCs w:val="24"/>
+        </w:rPr>
+        <w:t>e nomme cet</w:t>
+      </w:r>
+      <w:r>
+        <w:rPr>
+          <w:rFonts w:ascii="TimesNewRomanPSMT" w:hAnsi="TimesNewRomanPSMT" w:cs="TimesNewRomanPSMT"/>
+          <w:color w:val="FF0000"/>
           <w:sz w:val="24"/>
           <w:szCs w:val="24"/>
         </w:rPr>
@@ -3306,10 +4119,19 @@
       <w:r>
         <w:rPr>
           <w:rFonts w:ascii="TimesNewRomanPSMT" w:hAnsi="TimesNewRomanPSMT" w:cs="TimesNewRomanPSMT"/>
-          <w:sz w:val="24"/>
-          <w:szCs w:val="24"/>
-        </w:rPr>
-        <w:t xml:space="preserve">cet échange? Dans le cas d'UDP, est-ce que ce même échange à lieu? Pourquoi? </w:t>
+          <w:color w:val="FF0000"/>
+          <w:sz w:val="24"/>
+          <w:szCs w:val="24"/>
+        </w:rPr>
+        <w:t xml:space="preserve">échange? </w:t>
+      </w:r>
+      <w:r>
+        <w:rPr>
+          <w:rFonts w:ascii="TimesNewRomanPSMT" w:hAnsi="TimesNewRomanPSMT" w:cs="TimesNewRomanPSMT"/>
+          <w:sz w:val="24"/>
+          <w:szCs w:val="24"/>
+        </w:rPr>
+        <w:t xml:space="preserve">Dans le cas d'UDP, est-ce que ce même échange à lieu? Pourquoi? </w:t>
       </w:r>
       <w:r>
         <w:rPr>
@@ -3345,20 +4167,383 @@
         <w:jc w:val="both"/>
         <w:rPr>
           <w:rFonts w:ascii="TimesNewRomanPSMT" w:hAnsi="TimesNewRomanPSMT" w:cs="TimesNewRomanPSMT"/>
-          <w:sz w:val="24"/>
-          <w:szCs w:val="24"/>
-        </w:rPr>
-      </w:pPr>
-    </w:p>
-    <w:p>
-      <w:pPr>
-        <w:autoSpaceDE w:val="0"/>
-        <w:autoSpaceDN w:val="0"/>
-        <w:adjustRightInd w:val="0"/>
-        <w:spacing w:after="0" w:line="240" w:lineRule="auto"/>
-        <w:jc w:val="both"/>
-        <w:rPr>
-          <w:rFonts w:ascii="TimesNewRomanPSMT" w:hAnsi="TimesNewRomanPSMT" w:cs="TimesNewRomanPSMT"/>
+          <w:b/>
+          <w:bCs/>
+          <w:sz w:val="24"/>
+          <w:szCs w:val="24"/>
+        </w:rPr>
+      </w:pPr>
+      <w:r>
+        <w:rPr>
+          <w:rFonts w:ascii="TimesNewRomanPSMT" w:hAnsi="TimesNewRomanPSMT" w:cs="TimesNewRomanPSMT"/>
+          <w:b/>
+          <w:bCs/>
+          <w:sz w:val="24"/>
+          <w:szCs w:val="24"/>
+        </w:rPr>
+        <w:t>Mode 1</w:t>
+      </w:r>
+    </w:p>
+    <w:p>
+      <w:pPr>
+        <w:autoSpaceDE w:val="0"/>
+        <w:autoSpaceDN w:val="0"/>
+        <w:adjustRightInd w:val="0"/>
+        <w:spacing w:after="0" w:line="240" w:lineRule="auto"/>
+        <w:jc w:val="both"/>
+        <w:rPr>
+          <w:rFonts w:ascii="TimesNewRomanPSMT" w:hAnsi="TimesNewRomanPSMT" w:cs="TimesNewRomanPSMT"/>
+          <w:sz w:val="24"/>
+          <w:szCs w:val="24"/>
+        </w:rPr>
+      </w:pPr>
+      <w:r>
+        <w:rPr>
+          <w:rFonts w:ascii="TimesNewRomanPSMT" w:hAnsi="TimesNewRomanPSMT" w:cs="TimesNewRomanPSMT"/>
+          <w:sz w:val="24"/>
+          <w:szCs w:val="24"/>
+        </w:rPr>
+        <w:t xml:space="preserve">TCP est le protocole utilisé et voici le premier échange entre le client et le serveur lors de l’initialisation de la </w:t>
+      </w:r>
+      <w:r>
+        <w:rPr>
+          <w:rFonts w:ascii="TimesNewRomanPSMT" w:hAnsi="TimesNewRomanPSMT" w:cs="TimesNewRomanPSMT"/>
+          <w:sz w:val="24"/>
+          <w:szCs w:val="24"/>
+        </w:rPr>
+        <w:t>connexion</w:t>
+      </w:r>
+      <w:r>
+        <w:rPr>
+          <w:rFonts w:ascii="TimesNewRomanPSMT" w:hAnsi="TimesNewRomanPSMT" w:cs="TimesNewRomanPSMT"/>
+          <w:sz w:val="24"/>
+          <w:szCs w:val="24"/>
+        </w:rPr>
+        <w:t>.</w:t>
+      </w:r>
+    </w:p>
+    <w:p>
+      <w:pPr>
+        <w:autoSpaceDE w:val="0"/>
+        <w:autoSpaceDN w:val="0"/>
+        <w:adjustRightInd w:val="0"/>
+        <w:spacing w:after="0" w:line="240" w:lineRule="auto"/>
+        <w:jc w:val="both"/>
+        <w:rPr>
+          <w:noProof/>
+        </w:rPr>
+      </w:pPr>
+      <w:r>
+        <w:rPr>
+          <w:noProof/>
+        </w:rPr>
+        <w:drawing>
+          <wp:inline distT="0" distB="0" distL="0" distR="0" wp14:anchorId="0C396483" wp14:editId="161F7B53">
+            <wp:extent cx="5943600" cy="1139190"/>
+            <wp:effectExtent l="0" t="0" r="0" b="3810"/>
+            <wp:docPr id="19" name="Picture 19"/>
+            <wp:cNvGraphicFramePr>
+              <a:graphicFrameLocks xmlns:a="http://schemas.openxmlformats.org/drawingml/2006/main" noChangeAspect="1"/>
+            </wp:cNvGraphicFramePr>
+            <a:graphic xmlns:a="http://schemas.openxmlformats.org/drawingml/2006/main">
+              <a:graphicData uri="http://schemas.openxmlformats.org/drawingml/2006/picture">
+                <pic:pic xmlns:pic="http://schemas.openxmlformats.org/drawingml/2006/picture">
+                  <pic:nvPicPr>
+                    <pic:cNvPr id="1" name=""/>
+                    <pic:cNvPicPr/>
+                  </pic:nvPicPr>
+                  <pic:blipFill>
+                    <a:blip r:embed="rId24"/>
+                    <a:stretch>
+                      <a:fillRect/>
+                    </a:stretch>
+                  </pic:blipFill>
+                  <pic:spPr>
+                    <a:xfrm>
+                      <a:off x="0" y="0"/>
+                      <a:ext cx="5943600" cy="1139190"/>
+                    </a:xfrm>
+                    <a:prstGeom prst="rect">
+                      <a:avLst/>
+                    </a:prstGeom>
+                  </pic:spPr>
+                </pic:pic>
+              </a:graphicData>
+            </a:graphic>
+          </wp:inline>
+        </w:drawing>
+      </w:r>
+    </w:p>
+    <w:p>
+      <w:pPr>
+        <w:autoSpaceDE w:val="0"/>
+        <w:autoSpaceDN w:val="0"/>
+        <w:adjustRightInd w:val="0"/>
+        <w:spacing w:after="0" w:line="240" w:lineRule="auto"/>
+        <w:jc w:val="both"/>
+        <w:rPr>
+          <w:rFonts w:ascii="TimesNewRomanPSMT" w:hAnsi="TimesNewRomanPSMT" w:cs="TimesNewRomanPSMT"/>
+          <w:sz w:val="24"/>
+          <w:szCs w:val="24"/>
+        </w:rPr>
+      </w:pPr>
+    </w:p>
+    <w:p>
+      <w:pPr>
+        <w:autoSpaceDE w:val="0"/>
+        <w:autoSpaceDN w:val="0"/>
+        <w:adjustRightInd w:val="0"/>
+        <w:spacing w:after="0" w:line="240" w:lineRule="auto"/>
+        <w:jc w:val="both"/>
+        <w:rPr>
+          <w:rFonts w:ascii="TimesNewRomanPSMT" w:hAnsi="TimesNewRomanPSMT" w:cs="TimesNewRomanPSMT"/>
+          <w:color w:val="FF0000"/>
+          <w:sz w:val="24"/>
+          <w:szCs w:val="24"/>
+        </w:rPr>
+      </w:pPr>
+      <w:r>
+        <w:rPr>
+          <w:rFonts w:ascii="TimesNewRomanPSMT" w:hAnsi="TimesNewRomanPSMT" w:cs="TimesNewRomanPSMT"/>
+          <w:color w:val="FF0000"/>
+          <w:sz w:val="24"/>
+          <w:szCs w:val="24"/>
+        </w:rPr>
+        <w:t>Aucune idée</w:t>
+      </w:r>
+      <w:r>
+        <w:rPr>
+          <w:rFonts w:ascii="TimesNewRomanPSMT" w:hAnsi="TimesNewRomanPSMT" w:cs="TimesNewRomanPSMT"/>
+          <w:color w:val="FF0000"/>
+          <w:sz w:val="24"/>
+          <w:szCs w:val="24"/>
+        </w:rPr>
+        <w:t xml:space="preserve"> comment se nomme </w:t>
+      </w:r>
+      <w:r>
+        <w:rPr>
+          <w:rFonts w:ascii="TimesNewRomanPSMT" w:hAnsi="TimesNewRomanPSMT" w:cs="TimesNewRomanPSMT"/>
+          <w:color w:val="FF0000"/>
+          <w:sz w:val="24"/>
+          <w:szCs w:val="24"/>
+        </w:rPr>
+        <w:t>cet échange</w:t>
+      </w:r>
+    </w:p>
+    <w:p>
+      <w:pPr>
+        <w:autoSpaceDE w:val="0"/>
+        <w:autoSpaceDN w:val="0"/>
+        <w:adjustRightInd w:val="0"/>
+        <w:spacing w:after="0" w:line="240" w:lineRule="auto"/>
+        <w:jc w:val="both"/>
+        <w:rPr>
+          <w:rFonts w:ascii="TimesNewRomanPSMT" w:hAnsi="TimesNewRomanPSMT" w:cs="TimesNewRomanPSMT"/>
+          <w:color w:val="FF0000"/>
+          <w:sz w:val="24"/>
+          <w:szCs w:val="24"/>
+        </w:rPr>
+      </w:pPr>
+    </w:p>
+    <w:p>
+      <w:pPr>
+        <w:autoSpaceDE w:val="0"/>
+        <w:autoSpaceDN w:val="0"/>
+        <w:adjustRightInd w:val="0"/>
+        <w:spacing w:after="0" w:line="240" w:lineRule="auto"/>
+        <w:jc w:val="both"/>
+        <w:rPr>
+          <w:rFonts w:ascii="TimesNewRomanPSMT" w:hAnsi="TimesNewRomanPSMT" w:cs="TimesNewRomanPSMT"/>
+          <w:b/>
+          <w:bCs/>
+          <w:color w:val="000000" w:themeColor="text1"/>
+          <w:sz w:val="24"/>
+          <w:szCs w:val="24"/>
+        </w:rPr>
+      </w:pPr>
+      <w:r>
+        <w:rPr>
+          <w:rFonts w:ascii="TimesNewRomanPSMT" w:hAnsi="TimesNewRomanPSMT" w:cs="TimesNewRomanPSMT"/>
+          <w:b/>
+          <w:bCs/>
+          <w:color w:val="000000" w:themeColor="text1"/>
+          <w:sz w:val="24"/>
+          <w:szCs w:val="24"/>
+        </w:rPr>
+        <w:t>Mode 2</w:t>
+      </w:r>
+    </w:p>
+    <w:p>
+      <w:pPr>
+        <w:autoSpaceDE w:val="0"/>
+        <w:autoSpaceDN w:val="0"/>
+        <w:adjustRightInd w:val="0"/>
+        <w:spacing w:after="0" w:line="240" w:lineRule="auto"/>
+        <w:jc w:val="both"/>
+        <w:rPr>
+          <w:rFonts w:ascii="TimesNewRomanPSMT" w:hAnsi="TimesNewRomanPSMT" w:cs="TimesNewRomanPSMT"/>
+          <w:color w:val="000000" w:themeColor="text1"/>
+          <w:sz w:val="24"/>
+          <w:szCs w:val="24"/>
+        </w:rPr>
+      </w:pPr>
+    </w:p>
+    <w:p>
+      <w:pPr>
+        <w:autoSpaceDE w:val="0"/>
+        <w:autoSpaceDN w:val="0"/>
+        <w:adjustRightInd w:val="0"/>
+        <w:spacing w:after="0" w:line="240" w:lineRule="auto"/>
+        <w:jc w:val="both"/>
+        <w:rPr>
+          <w:rFonts w:ascii="TimesNewRomanPSMT" w:hAnsi="TimesNewRomanPSMT" w:cs="TimesNewRomanPSMT"/>
+          <w:color w:val="000000" w:themeColor="text1"/>
+          <w:sz w:val="24"/>
+          <w:szCs w:val="24"/>
+        </w:rPr>
+      </w:pPr>
+    </w:p>
+    <w:p>
+      <w:pPr>
+        <w:autoSpaceDE w:val="0"/>
+        <w:autoSpaceDN w:val="0"/>
+        <w:adjustRightInd w:val="0"/>
+        <w:spacing w:after="0" w:line="240" w:lineRule="auto"/>
+        <w:jc w:val="both"/>
+        <w:rPr>
+          <w:rFonts w:ascii="TimesNewRomanPSMT" w:hAnsi="TimesNewRomanPSMT" w:cs="TimesNewRomanPSMT"/>
+          <w:b/>
+          <w:bCs/>
+          <w:color w:val="000000" w:themeColor="text1"/>
+          <w:sz w:val="24"/>
+          <w:szCs w:val="24"/>
+        </w:rPr>
+      </w:pPr>
+      <w:r>
+        <w:rPr>
+          <w:rFonts w:ascii="TimesNewRomanPSMT" w:hAnsi="TimesNewRomanPSMT" w:cs="TimesNewRomanPSMT"/>
+          <w:b/>
+          <w:bCs/>
+          <w:color w:val="000000" w:themeColor="text1"/>
+          <w:sz w:val="24"/>
+          <w:szCs w:val="24"/>
+        </w:rPr>
+        <w:t>Mode 3</w:t>
+      </w:r>
+    </w:p>
+    <w:p>
+      <w:pPr>
+        <w:autoSpaceDE w:val="0"/>
+        <w:autoSpaceDN w:val="0"/>
+        <w:adjustRightInd w:val="0"/>
+        <w:spacing w:after="0" w:line="240" w:lineRule="auto"/>
+        <w:jc w:val="both"/>
+        <w:rPr>
+          <w:rFonts w:ascii="TimesNewRomanPSMT" w:hAnsi="TimesNewRomanPSMT" w:cs="TimesNewRomanPSMT"/>
+          <w:color w:val="000000" w:themeColor="text1"/>
+          <w:sz w:val="24"/>
+          <w:szCs w:val="24"/>
+        </w:rPr>
+      </w:pPr>
+    </w:p>
+    <w:p>
+      <w:pPr>
+        <w:autoSpaceDE w:val="0"/>
+        <w:autoSpaceDN w:val="0"/>
+        <w:adjustRightInd w:val="0"/>
+        <w:spacing w:after="0" w:line="240" w:lineRule="auto"/>
+        <w:jc w:val="both"/>
+        <w:rPr>
+          <w:rFonts w:ascii="TimesNewRomanPSMT" w:hAnsi="TimesNewRomanPSMT" w:cs="TimesNewRomanPSMT"/>
+          <w:color w:val="000000" w:themeColor="text1"/>
+          <w:sz w:val="24"/>
+          <w:szCs w:val="24"/>
+        </w:rPr>
+      </w:pPr>
+    </w:p>
+    <w:p>
+      <w:pPr>
+        <w:autoSpaceDE w:val="0"/>
+        <w:autoSpaceDN w:val="0"/>
+        <w:adjustRightInd w:val="0"/>
+        <w:spacing w:after="0" w:line="240" w:lineRule="auto"/>
+        <w:jc w:val="both"/>
+        <w:rPr>
+          <w:rFonts w:ascii="TimesNewRomanPSMT" w:hAnsi="TimesNewRomanPSMT" w:cs="TimesNewRomanPSMT"/>
+          <w:b/>
+          <w:bCs/>
+          <w:color w:val="000000" w:themeColor="text1"/>
+          <w:sz w:val="24"/>
+          <w:szCs w:val="24"/>
+        </w:rPr>
+      </w:pPr>
+      <w:r>
+        <w:rPr>
+          <w:rFonts w:ascii="TimesNewRomanPSMT" w:hAnsi="TimesNewRomanPSMT" w:cs="TimesNewRomanPSMT"/>
+          <w:b/>
+          <w:bCs/>
+          <w:color w:val="000000" w:themeColor="text1"/>
+          <w:sz w:val="24"/>
+          <w:szCs w:val="24"/>
+        </w:rPr>
+        <w:t>Mode 4</w:t>
+      </w:r>
+    </w:p>
+    <w:p>
+      <w:pPr>
+        <w:autoSpaceDE w:val="0"/>
+        <w:autoSpaceDN w:val="0"/>
+        <w:adjustRightInd w:val="0"/>
+        <w:spacing w:after="0" w:line="240" w:lineRule="auto"/>
+        <w:jc w:val="both"/>
+        <w:rPr>
+          <w:rFonts w:ascii="TimesNewRomanPSMT" w:hAnsi="TimesNewRomanPSMT" w:cs="TimesNewRomanPSMT"/>
+          <w:color w:val="000000" w:themeColor="text1"/>
+          <w:sz w:val="24"/>
+          <w:szCs w:val="24"/>
+        </w:rPr>
+      </w:pPr>
+    </w:p>
+    <w:p>
+      <w:pPr>
+        <w:autoSpaceDE w:val="0"/>
+        <w:autoSpaceDN w:val="0"/>
+        <w:adjustRightInd w:val="0"/>
+        <w:spacing w:after="0" w:line="240" w:lineRule="auto"/>
+        <w:jc w:val="both"/>
+        <w:rPr>
+          <w:rFonts w:ascii="TimesNewRomanPSMT" w:hAnsi="TimesNewRomanPSMT" w:cs="TimesNewRomanPSMT"/>
+          <w:color w:val="000000" w:themeColor="text1"/>
+          <w:sz w:val="24"/>
+          <w:szCs w:val="24"/>
+        </w:rPr>
+      </w:pPr>
+    </w:p>
+    <w:p>
+      <w:pPr>
+        <w:autoSpaceDE w:val="0"/>
+        <w:autoSpaceDN w:val="0"/>
+        <w:adjustRightInd w:val="0"/>
+        <w:spacing w:after="0" w:line="240" w:lineRule="auto"/>
+        <w:jc w:val="both"/>
+        <w:rPr>
+          <w:rFonts w:ascii="TimesNewRomanPSMT" w:hAnsi="TimesNewRomanPSMT" w:cs="TimesNewRomanPSMT"/>
+          <w:sz w:val="24"/>
+          <w:szCs w:val="24"/>
+        </w:rPr>
+      </w:pPr>
+    </w:p>
+    <w:p>
+      <w:pPr>
+        <w:autoSpaceDE w:val="0"/>
+        <w:autoSpaceDN w:val="0"/>
+        <w:adjustRightInd w:val="0"/>
+        <w:spacing w:after="0" w:line="240" w:lineRule="auto"/>
+        <w:jc w:val="both"/>
+        <w:rPr>
+          <w:rFonts w:ascii="TimesNewRomanPSMT" w:hAnsi="TimesNewRomanPSMT" w:cs="TimesNewRomanPSMT"/>
+          <w:b/>
+          <w:bCs/>
           <w:sz w:val="24"/>
           <w:szCs w:val="24"/>
         </w:rPr>
@@ -3411,43 +4596,736 @@
           <w:szCs w:val="24"/>
         </w:rPr>
       </w:pPr>
-    </w:p>
-    <w:p>
-      <w:pPr>
-        <w:autoSpaceDE w:val="0"/>
-        <w:autoSpaceDN w:val="0"/>
-        <w:adjustRightInd w:val="0"/>
-        <w:spacing w:after="0" w:line="240" w:lineRule="auto"/>
-        <w:jc w:val="both"/>
-        <w:rPr>
-          <w:rFonts w:ascii="TimesNewRomanPSMT" w:hAnsi="TimesNewRomanPSMT" w:cs="TimesNewRomanPSMT"/>
-          <w:sz w:val="24"/>
-          <w:szCs w:val="24"/>
-        </w:rPr>
-      </w:pPr>
-    </w:p>
-    <w:p>
-      <w:pPr>
-        <w:autoSpaceDE w:val="0"/>
-        <w:autoSpaceDN w:val="0"/>
-        <w:adjustRightInd w:val="0"/>
-        <w:spacing w:after="0" w:line="240" w:lineRule="auto"/>
-        <w:jc w:val="both"/>
-        <w:rPr>
-          <w:rFonts w:ascii="TimesNewRomanPSMT" w:hAnsi="TimesNewRomanPSMT" w:cs="TimesNewRomanPSMT"/>
-          <w:b/>
-          <w:bCs/>
-          <w:sz w:val="24"/>
-          <w:szCs w:val="24"/>
-        </w:rPr>
-      </w:pPr>
-      <w:r>
-        <w:rPr>
-          <w:rFonts w:ascii="TimesNewRomanPSMT" w:hAnsi="TimesNewRomanPSMT" w:cs="TimesNewRomanPSMT"/>
-          <w:sz w:val="24"/>
-          <w:szCs w:val="24"/>
-        </w:rPr>
-        <w:t>3) Combien de paquets et d’octets contenant des données ont été envoyés par le client vers le</w:t>
+      <w:r>
+        <w:rPr>
+          <w:rFonts w:ascii="TimesNewRomanPSMT" w:hAnsi="TimesNewRomanPSMT" w:cs="TimesNewRomanPSMT"/>
+          <w:b/>
+          <w:bCs/>
+          <w:color w:val="FF0000"/>
+          <w:sz w:val="24"/>
+          <w:szCs w:val="24"/>
+        </w:rPr>
+        <w:t>(J’imagine qu’il veut pour le client)</w:t>
+      </w:r>
+    </w:p>
+    <w:p>
+      <w:pPr>
+        <w:autoSpaceDE w:val="0"/>
+        <w:autoSpaceDN w:val="0"/>
+        <w:adjustRightInd w:val="0"/>
+        <w:spacing w:after="0" w:line="240" w:lineRule="auto"/>
+        <w:jc w:val="both"/>
+        <w:rPr>
+          <w:rFonts w:ascii="TimesNewRomanPSMT" w:hAnsi="TimesNewRomanPSMT" w:cs="TimesNewRomanPSMT"/>
+          <w:sz w:val="24"/>
+          <w:szCs w:val="24"/>
+        </w:rPr>
+      </w:pPr>
+    </w:p>
+    <w:p>
+      <w:pPr>
+        <w:autoSpaceDE w:val="0"/>
+        <w:autoSpaceDN w:val="0"/>
+        <w:adjustRightInd w:val="0"/>
+        <w:spacing w:after="0" w:line="240" w:lineRule="auto"/>
+        <w:jc w:val="both"/>
+        <w:rPr>
+          <w:rFonts w:ascii="TimesNewRomanPSMT" w:hAnsi="TimesNewRomanPSMT" w:cs="TimesNewRomanPSMT"/>
+          <w:b/>
+          <w:bCs/>
+          <w:sz w:val="24"/>
+          <w:szCs w:val="24"/>
+        </w:rPr>
+      </w:pPr>
+      <w:r>
+        <w:rPr>
+          <w:rFonts w:ascii="TimesNewRomanPSMT" w:hAnsi="TimesNewRomanPSMT" w:cs="TimesNewRomanPSMT"/>
+          <w:b/>
+          <w:bCs/>
+          <w:sz w:val="24"/>
+          <w:szCs w:val="24"/>
+        </w:rPr>
+        <w:t>Mode 1</w:t>
+      </w:r>
+    </w:p>
+    <w:p>
+      <w:pPr>
+        <w:autoSpaceDE w:val="0"/>
+        <w:autoSpaceDN w:val="0"/>
+        <w:adjustRightInd w:val="0"/>
+        <w:spacing w:after="0" w:line="240" w:lineRule="auto"/>
+        <w:jc w:val="both"/>
+        <w:rPr>
+          <w:rFonts w:ascii="TimesNewRomanPSMT" w:hAnsi="TimesNewRomanPSMT" w:cs="TimesNewRomanPSMT"/>
+          <w:color w:val="000000" w:themeColor="text1"/>
+          <w:sz w:val="24"/>
+          <w:szCs w:val="24"/>
+        </w:rPr>
+      </w:pPr>
+      <w:r>
+        <w:rPr>
+          <w:rFonts w:ascii="TimesNewRomanPSMT" w:hAnsi="TimesNewRomanPSMT" w:cs="TimesNewRomanPSMT"/>
+          <w:color w:val="000000" w:themeColor="text1"/>
+          <w:sz w:val="24"/>
+          <w:szCs w:val="24"/>
+        </w:rPr>
+        <w:t xml:space="preserve">Le port </w:t>
+      </w:r>
+      <w:r>
+        <w:rPr>
+          <w:rFonts w:ascii="TimesNewRomanPSMT" w:hAnsi="TimesNewRomanPSMT" w:cs="TimesNewRomanPSMT"/>
+          <w:color w:val="000000" w:themeColor="text1"/>
+          <w:sz w:val="24"/>
+          <w:szCs w:val="24"/>
+        </w:rPr>
+        <w:t>source est 55097 et le port de destination est 5000.</w:t>
+      </w:r>
+    </w:p>
+    <w:p>
+      <w:pPr>
+        <w:autoSpaceDE w:val="0"/>
+        <w:autoSpaceDN w:val="0"/>
+        <w:adjustRightInd w:val="0"/>
+        <w:spacing w:after="0" w:line="240" w:lineRule="auto"/>
+        <w:jc w:val="both"/>
+        <w:rPr>
+          <w:rFonts w:ascii="TimesNewRomanPSMT" w:hAnsi="TimesNewRomanPSMT" w:cs="TimesNewRomanPSMT"/>
+          <w:color w:val="FF0000"/>
+          <w:sz w:val="24"/>
+          <w:szCs w:val="24"/>
+        </w:rPr>
+      </w:pPr>
+      <w:r>
+        <w:rPr>
+          <w:noProof/>
+        </w:rPr>
+        <w:drawing>
+          <wp:inline distT="0" distB="0" distL="0" distR="0" wp14:anchorId="76726CD9" wp14:editId="68F2E9BD">
+            <wp:extent cx="5943600" cy="716280"/>
+            <wp:effectExtent l="0" t="0" r="0" b="7620"/>
+            <wp:docPr id="20" name="Picture 20"/>
+            <wp:cNvGraphicFramePr>
+              <a:graphicFrameLocks xmlns:a="http://schemas.openxmlformats.org/drawingml/2006/main" noChangeAspect="1"/>
+            </wp:cNvGraphicFramePr>
+            <a:graphic xmlns:a="http://schemas.openxmlformats.org/drawingml/2006/main">
+              <a:graphicData uri="http://schemas.openxmlformats.org/drawingml/2006/picture">
+                <pic:pic xmlns:pic="http://schemas.openxmlformats.org/drawingml/2006/picture">
+                  <pic:nvPicPr>
+                    <pic:cNvPr id="1" name=""/>
+                    <pic:cNvPicPr/>
+                  </pic:nvPicPr>
+                  <pic:blipFill>
+                    <a:blip r:embed="rId25"/>
+                    <a:stretch>
+                      <a:fillRect/>
+                    </a:stretch>
+                  </pic:blipFill>
+                  <pic:spPr>
+                    <a:xfrm>
+                      <a:off x="0" y="0"/>
+                      <a:ext cx="5943600" cy="716280"/>
+                    </a:xfrm>
+                    <a:prstGeom prst="rect">
+                      <a:avLst/>
+                    </a:prstGeom>
+                  </pic:spPr>
+                </pic:pic>
+              </a:graphicData>
+            </a:graphic>
+          </wp:inline>
+        </w:drawing>
+      </w:r>
+    </w:p>
+    <w:p>
+      <w:pPr>
+        <w:autoSpaceDE w:val="0"/>
+        <w:autoSpaceDN w:val="0"/>
+        <w:adjustRightInd w:val="0"/>
+        <w:spacing w:after="0" w:line="240" w:lineRule="auto"/>
+        <w:jc w:val="both"/>
+        <w:rPr>
+          <w:rFonts w:ascii="TimesNewRomanPSMT" w:hAnsi="TimesNewRomanPSMT" w:cs="TimesNewRomanPSMT"/>
+          <w:color w:val="FF0000"/>
+          <w:sz w:val="24"/>
+          <w:szCs w:val="24"/>
+        </w:rPr>
+      </w:pPr>
+    </w:p>
+    <w:p>
+      <w:pPr>
+        <w:autoSpaceDE w:val="0"/>
+        <w:autoSpaceDN w:val="0"/>
+        <w:adjustRightInd w:val="0"/>
+        <w:spacing w:after="0" w:line="240" w:lineRule="auto"/>
+        <w:jc w:val="both"/>
+        <w:rPr>
+          <w:rFonts w:ascii="TimesNewRomanPSMT" w:hAnsi="TimesNewRomanPSMT" w:cs="TimesNewRomanPSMT"/>
+          <w:b/>
+          <w:bCs/>
+          <w:color w:val="000000" w:themeColor="text1"/>
+          <w:sz w:val="24"/>
+          <w:szCs w:val="24"/>
+        </w:rPr>
+      </w:pPr>
+      <w:r>
+        <w:rPr>
+          <w:rFonts w:ascii="TimesNewRomanPSMT" w:hAnsi="TimesNewRomanPSMT" w:cs="TimesNewRomanPSMT"/>
+          <w:b/>
+          <w:bCs/>
+          <w:color w:val="000000" w:themeColor="text1"/>
+          <w:sz w:val="24"/>
+          <w:szCs w:val="24"/>
+        </w:rPr>
+        <w:t xml:space="preserve">Mode </w:t>
+      </w:r>
+      <w:r>
+        <w:rPr>
+          <w:rFonts w:ascii="TimesNewRomanPSMT" w:hAnsi="TimesNewRomanPSMT" w:cs="TimesNewRomanPSMT"/>
+          <w:b/>
+          <w:bCs/>
+          <w:color w:val="000000" w:themeColor="text1"/>
+          <w:sz w:val="24"/>
+          <w:szCs w:val="24"/>
+        </w:rPr>
+        <w:t>2</w:t>
+      </w:r>
+    </w:p>
+    <w:p>
+      <w:pPr>
+        <w:autoSpaceDE w:val="0"/>
+        <w:autoSpaceDN w:val="0"/>
+        <w:adjustRightInd w:val="0"/>
+        <w:spacing w:after="0" w:line="240" w:lineRule="auto"/>
+        <w:jc w:val="both"/>
+        <w:rPr>
+          <w:rFonts w:ascii="TimesNewRomanPSMT" w:hAnsi="TimesNewRomanPSMT" w:cs="TimesNewRomanPSMT"/>
+          <w:color w:val="000000" w:themeColor="text1"/>
+          <w:sz w:val="24"/>
+          <w:szCs w:val="24"/>
+        </w:rPr>
+      </w:pPr>
+    </w:p>
+    <w:p>
+      <w:pPr>
+        <w:autoSpaceDE w:val="0"/>
+        <w:autoSpaceDN w:val="0"/>
+        <w:adjustRightInd w:val="0"/>
+        <w:spacing w:after="0" w:line="240" w:lineRule="auto"/>
+        <w:jc w:val="both"/>
+        <w:rPr>
+          <w:rFonts w:ascii="TimesNewRomanPSMT" w:hAnsi="TimesNewRomanPSMT" w:cs="TimesNewRomanPSMT"/>
+          <w:color w:val="000000" w:themeColor="text1"/>
+          <w:sz w:val="24"/>
+          <w:szCs w:val="24"/>
+        </w:rPr>
+      </w:pPr>
+    </w:p>
+    <w:p>
+      <w:pPr>
+        <w:autoSpaceDE w:val="0"/>
+        <w:autoSpaceDN w:val="0"/>
+        <w:adjustRightInd w:val="0"/>
+        <w:spacing w:after="0" w:line="240" w:lineRule="auto"/>
+        <w:jc w:val="both"/>
+        <w:rPr>
+          <w:rFonts w:ascii="TimesNewRomanPSMT" w:hAnsi="TimesNewRomanPSMT" w:cs="TimesNewRomanPSMT"/>
+          <w:b/>
+          <w:bCs/>
+          <w:color w:val="000000" w:themeColor="text1"/>
+          <w:sz w:val="24"/>
+          <w:szCs w:val="24"/>
+        </w:rPr>
+      </w:pPr>
+      <w:r>
+        <w:rPr>
+          <w:rFonts w:ascii="TimesNewRomanPSMT" w:hAnsi="TimesNewRomanPSMT" w:cs="TimesNewRomanPSMT"/>
+          <w:b/>
+          <w:bCs/>
+          <w:color w:val="000000" w:themeColor="text1"/>
+          <w:sz w:val="24"/>
+          <w:szCs w:val="24"/>
+        </w:rPr>
+        <w:t xml:space="preserve">Mode </w:t>
+      </w:r>
+      <w:r>
+        <w:rPr>
+          <w:rFonts w:ascii="TimesNewRomanPSMT" w:hAnsi="TimesNewRomanPSMT" w:cs="TimesNewRomanPSMT"/>
+          <w:b/>
+          <w:bCs/>
+          <w:color w:val="000000" w:themeColor="text1"/>
+          <w:sz w:val="24"/>
+          <w:szCs w:val="24"/>
+        </w:rPr>
+        <w:t>3</w:t>
+      </w:r>
+    </w:p>
+    <w:p>
+      <w:pPr>
+        <w:autoSpaceDE w:val="0"/>
+        <w:autoSpaceDN w:val="0"/>
+        <w:adjustRightInd w:val="0"/>
+        <w:spacing w:after="0" w:line="240" w:lineRule="auto"/>
+        <w:jc w:val="both"/>
+        <w:rPr>
+          <w:rFonts w:ascii="TimesNewRomanPSMT" w:hAnsi="TimesNewRomanPSMT" w:cs="TimesNewRomanPSMT"/>
+          <w:color w:val="000000" w:themeColor="text1"/>
+          <w:sz w:val="24"/>
+          <w:szCs w:val="24"/>
+        </w:rPr>
+      </w:pPr>
+    </w:p>
+    <w:p>
+      <w:pPr>
+        <w:autoSpaceDE w:val="0"/>
+        <w:autoSpaceDN w:val="0"/>
+        <w:adjustRightInd w:val="0"/>
+        <w:spacing w:after="0" w:line="240" w:lineRule="auto"/>
+        <w:jc w:val="both"/>
+        <w:rPr>
+          <w:rFonts w:ascii="TimesNewRomanPSMT" w:hAnsi="TimesNewRomanPSMT" w:cs="TimesNewRomanPSMT"/>
+          <w:color w:val="000000" w:themeColor="text1"/>
+          <w:sz w:val="24"/>
+          <w:szCs w:val="24"/>
+        </w:rPr>
+      </w:pPr>
+    </w:p>
+    <w:p>
+      <w:pPr>
+        <w:autoSpaceDE w:val="0"/>
+        <w:autoSpaceDN w:val="0"/>
+        <w:adjustRightInd w:val="0"/>
+        <w:spacing w:after="0" w:line="240" w:lineRule="auto"/>
+        <w:jc w:val="both"/>
+        <w:rPr>
+          <w:rFonts w:ascii="TimesNewRomanPSMT" w:hAnsi="TimesNewRomanPSMT" w:cs="TimesNewRomanPSMT"/>
+          <w:b/>
+          <w:bCs/>
+          <w:color w:val="000000" w:themeColor="text1"/>
+          <w:sz w:val="24"/>
+          <w:szCs w:val="24"/>
+        </w:rPr>
+      </w:pPr>
+      <w:r>
+        <w:rPr>
+          <w:rFonts w:ascii="TimesNewRomanPSMT" w:hAnsi="TimesNewRomanPSMT" w:cs="TimesNewRomanPSMT"/>
+          <w:b/>
+          <w:bCs/>
+          <w:color w:val="000000" w:themeColor="text1"/>
+          <w:sz w:val="24"/>
+          <w:szCs w:val="24"/>
+        </w:rPr>
+        <w:t xml:space="preserve">Mode </w:t>
+      </w:r>
+      <w:r>
+        <w:rPr>
+          <w:rFonts w:ascii="TimesNewRomanPSMT" w:hAnsi="TimesNewRomanPSMT" w:cs="TimesNewRomanPSMT"/>
+          <w:b/>
+          <w:bCs/>
+          <w:color w:val="000000" w:themeColor="text1"/>
+          <w:sz w:val="24"/>
+          <w:szCs w:val="24"/>
+        </w:rPr>
+        <w:t>4</w:t>
+      </w:r>
+    </w:p>
+    <w:p>
+      <w:pPr>
+        <w:autoSpaceDE w:val="0"/>
+        <w:autoSpaceDN w:val="0"/>
+        <w:adjustRightInd w:val="0"/>
+        <w:spacing w:after="0" w:line="240" w:lineRule="auto"/>
+        <w:jc w:val="both"/>
+        <w:rPr>
+          <w:rFonts w:ascii="TimesNewRomanPSMT" w:hAnsi="TimesNewRomanPSMT" w:cs="TimesNewRomanPSMT"/>
+          <w:color w:val="000000" w:themeColor="text1"/>
+          <w:sz w:val="24"/>
+          <w:szCs w:val="24"/>
+        </w:rPr>
+      </w:pPr>
+    </w:p>
+    <w:p>
+      <w:pPr>
+        <w:autoSpaceDE w:val="0"/>
+        <w:autoSpaceDN w:val="0"/>
+        <w:adjustRightInd w:val="0"/>
+        <w:spacing w:after="0" w:line="240" w:lineRule="auto"/>
+        <w:jc w:val="both"/>
+        <w:rPr>
+          <w:rFonts w:ascii="TimesNewRomanPSMT" w:hAnsi="TimesNewRomanPSMT" w:cs="TimesNewRomanPSMT"/>
+          <w:color w:val="000000" w:themeColor="text1"/>
+          <w:sz w:val="24"/>
+          <w:szCs w:val="24"/>
+        </w:rPr>
+      </w:pPr>
+    </w:p>
+    <w:p>
+      <w:pPr>
+        <w:autoSpaceDE w:val="0"/>
+        <w:autoSpaceDN w:val="0"/>
+        <w:adjustRightInd w:val="0"/>
+        <w:spacing w:after="0" w:line="240" w:lineRule="auto"/>
+        <w:jc w:val="both"/>
+        <w:rPr>
+          <w:rFonts w:ascii="TimesNewRomanPSMT" w:hAnsi="TimesNewRomanPSMT" w:cs="TimesNewRomanPSMT"/>
+          <w:color w:val="000000" w:themeColor="text1"/>
+          <w:sz w:val="24"/>
+          <w:szCs w:val="24"/>
+        </w:rPr>
+      </w:pPr>
+    </w:p>
+    <w:p>
+      <w:pPr>
+        <w:autoSpaceDE w:val="0"/>
+        <w:autoSpaceDN w:val="0"/>
+        <w:adjustRightInd w:val="0"/>
+        <w:spacing w:after="0" w:line="240" w:lineRule="auto"/>
+        <w:jc w:val="both"/>
+        <w:rPr>
+          <w:rFonts w:ascii="TimesNewRomanPSMT" w:hAnsi="TimesNewRomanPSMT" w:cs="TimesNewRomanPSMT"/>
+          <w:b/>
+          <w:bCs/>
+          <w:color w:val="000000" w:themeColor="text1"/>
+          <w:sz w:val="24"/>
+          <w:szCs w:val="24"/>
+        </w:rPr>
+      </w:pPr>
+      <w:r>
+        <w:rPr>
+          <w:rFonts w:ascii="TimesNewRomanPSMT" w:hAnsi="TimesNewRomanPSMT" w:cs="TimesNewRomanPSMT"/>
+          <w:color w:val="000000" w:themeColor="text1"/>
+          <w:sz w:val="24"/>
+          <w:szCs w:val="24"/>
+        </w:rPr>
+        <w:t xml:space="preserve">3) Combien de paquets et d’octets contenant des données ont été envoyés par le client vers le serveur? Par le serveur vers le client? Montrer où vous avez trouvé cette information. </w:t>
+      </w:r>
+      <w:r>
+        <w:rPr>
+          <w:rFonts w:ascii="TimesNewRomanPSMT" w:hAnsi="TimesNewRomanPSMT" w:cs="TimesNewRomanPSMT"/>
+          <w:b/>
+          <w:bCs/>
+          <w:color w:val="000000" w:themeColor="text1"/>
+          <w:sz w:val="24"/>
+          <w:szCs w:val="24"/>
+        </w:rPr>
+        <w:t>(0.5 point)</w:t>
+      </w:r>
+    </w:p>
+    <w:p>
+      <w:pPr>
+        <w:autoSpaceDE w:val="0"/>
+        <w:autoSpaceDN w:val="0"/>
+        <w:adjustRightInd w:val="0"/>
+        <w:spacing w:after="0" w:line="240" w:lineRule="auto"/>
+        <w:jc w:val="both"/>
+        <w:rPr>
+          <w:rFonts w:ascii="TimesNewRomanPSMT" w:hAnsi="TimesNewRomanPSMT" w:cs="TimesNewRomanPSMT"/>
+          <w:color w:val="000000" w:themeColor="text1"/>
+          <w:sz w:val="24"/>
+          <w:szCs w:val="24"/>
+        </w:rPr>
+      </w:pPr>
+    </w:p>
+    <w:p>
+      <w:pPr>
+        <w:autoSpaceDE w:val="0"/>
+        <w:autoSpaceDN w:val="0"/>
+        <w:adjustRightInd w:val="0"/>
+        <w:spacing w:after="0" w:line="240" w:lineRule="auto"/>
+        <w:jc w:val="both"/>
+        <w:rPr>
+          <w:rFonts w:ascii="TimesNewRomanPSMT" w:hAnsi="TimesNewRomanPSMT" w:cs="TimesNewRomanPSMT"/>
+          <w:b/>
+          <w:bCs/>
+          <w:color w:val="000000" w:themeColor="text1"/>
+          <w:sz w:val="24"/>
+          <w:szCs w:val="24"/>
+        </w:rPr>
+      </w:pPr>
+      <w:r>
+        <w:rPr>
+          <w:rFonts w:ascii="TimesNewRomanPSMT" w:hAnsi="TimesNewRomanPSMT" w:cs="TimesNewRomanPSMT"/>
+          <w:b/>
+          <w:bCs/>
+          <w:color w:val="000000" w:themeColor="text1"/>
+          <w:sz w:val="24"/>
+          <w:szCs w:val="24"/>
+        </w:rPr>
+        <w:t>Mode 1</w:t>
+      </w:r>
+    </w:p>
+    <w:p>
+      <w:pPr>
+        <w:autoSpaceDE w:val="0"/>
+        <w:autoSpaceDN w:val="0"/>
+        <w:adjustRightInd w:val="0"/>
+        <w:spacing w:after="0" w:line="240" w:lineRule="auto"/>
+        <w:jc w:val="both"/>
+        <w:rPr>
+          <w:rFonts w:ascii="TimesNewRomanPSMT" w:hAnsi="TimesNewRomanPSMT" w:cs="TimesNewRomanPSMT"/>
+          <w:color w:val="000000" w:themeColor="text1"/>
+          <w:sz w:val="24"/>
+          <w:szCs w:val="24"/>
+        </w:rPr>
+      </w:pPr>
+    </w:p>
+    <w:p>
+      <w:pPr>
+        <w:autoSpaceDE w:val="0"/>
+        <w:autoSpaceDN w:val="0"/>
+        <w:adjustRightInd w:val="0"/>
+        <w:spacing w:after="0" w:line="240" w:lineRule="auto"/>
+        <w:jc w:val="both"/>
+        <w:rPr>
+          <w:rFonts w:ascii="TimesNewRomanPSMT" w:hAnsi="TimesNewRomanPSMT" w:cs="TimesNewRomanPSMT"/>
+          <w:color w:val="000000" w:themeColor="text1"/>
+          <w:sz w:val="24"/>
+          <w:szCs w:val="24"/>
+        </w:rPr>
+      </w:pPr>
+    </w:p>
+    <w:p>
+      <w:pPr>
+        <w:autoSpaceDE w:val="0"/>
+        <w:autoSpaceDN w:val="0"/>
+        <w:adjustRightInd w:val="0"/>
+        <w:spacing w:after="0" w:line="240" w:lineRule="auto"/>
+        <w:jc w:val="both"/>
+        <w:rPr>
+          <w:rFonts w:ascii="TimesNewRomanPSMT" w:hAnsi="TimesNewRomanPSMT" w:cs="TimesNewRomanPSMT"/>
+          <w:b/>
+          <w:bCs/>
+          <w:color w:val="000000" w:themeColor="text1"/>
+          <w:sz w:val="24"/>
+          <w:szCs w:val="24"/>
+        </w:rPr>
+      </w:pPr>
+      <w:r>
+        <w:rPr>
+          <w:rFonts w:ascii="TimesNewRomanPSMT" w:hAnsi="TimesNewRomanPSMT" w:cs="TimesNewRomanPSMT"/>
+          <w:b/>
+          <w:bCs/>
+          <w:color w:val="000000" w:themeColor="text1"/>
+          <w:sz w:val="24"/>
+          <w:szCs w:val="24"/>
+        </w:rPr>
+        <w:t xml:space="preserve">Mode </w:t>
+      </w:r>
+      <w:r>
+        <w:rPr>
+          <w:rFonts w:ascii="TimesNewRomanPSMT" w:hAnsi="TimesNewRomanPSMT" w:cs="TimesNewRomanPSMT"/>
+          <w:b/>
+          <w:bCs/>
+          <w:color w:val="000000" w:themeColor="text1"/>
+          <w:sz w:val="24"/>
+          <w:szCs w:val="24"/>
+        </w:rPr>
+        <w:t>2</w:t>
+      </w:r>
+    </w:p>
+    <w:p>
+      <w:pPr>
+        <w:autoSpaceDE w:val="0"/>
+        <w:autoSpaceDN w:val="0"/>
+        <w:adjustRightInd w:val="0"/>
+        <w:spacing w:after="0" w:line="240" w:lineRule="auto"/>
+        <w:jc w:val="both"/>
+        <w:rPr>
+          <w:rFonts w:ascii="TimesNewRomanPSMT" w:hAnsi="TimesNewRomanPSMT" w:cs="TimesNewRomanPSMT"/>
+          <w:color w:val="000000" w:themeColor="text1"/>
+          <w:sz w:val="24"/>
+          <w:szCs w:val="24"/>
+        </w:rPr>
+      </w:pPr>
+    </w:p>
+    <w:p>
+      <w:pPr>
+        <w:autoSpaceDE w:val="0"/>
+        <w:autoSpaceDN w:val="0"/>
+        <w:adjustRightInd w:val="0"/>
+        <w:spacing w:after="0" w:line="240" w:lineRule="auto"/>
+        <w:jc w:val="both"/>
+        <w:rPr>
+          <w:rFonts w:ascii="TimesNewRomanPSMT" w:hAnsi="TimesNewRomanPSMT" w:cs="TimesNewRomanPSMT"/>
+          <w:color w:val="000000" w:themeColor="text1"/>
+          <w:sz w:val="24"/>
+          <w:szCs w:val="24"/>
+        </w:rPr>
+      </w:pPr>
+    </w:p>
+    <w:p>
+      <w:pPr>
+        <w:autoSpaceDE w:val="0"/>
+        <w:autoSpaceDN w:val="0"/>
+        <w:adjustRightInd w:val="0"/>
+        <w:spacing w:after="0" w:line="240" w:lineRule="auto"/>
+        <w:jc w:val="both"/>
+        <w:rPr>
+          <w:rFonts w:ascii="TimesNewRomanPSMT" w:hAnsi="TimesNewRomanPSMT" w:cs="TimesNewRomanPSMT"/>
+          <w:b/>
+          <w:bCs/>
+          <w:color w:val="000000" w:themeColor="text1"/>
+          <w:sz w:val="24"/>
+          <w:szCs w:val="24"/>
+        </w:rPr>
+      </w:pPr>
+      <w:r>
+        <w:rPr>
+          <w:rFonts w:ascii="TimesNewRomanPSMT" w:hAnsi="TimesNewRomanPSMT" w:cs="TimesNewRomanPSMT"/>
+          <w:b/>
+          <w:bCs/>
+          <w:color w:val="000000" w:themeColor="text1"/>
+          <w:sz w:val="24"/>
+          <w:szCs w:val="24"/>
+        </w:rPr>
+        <w:t xml:space="preserve">Mode </w:t>
+      </w:r>
+      <w:r>
+        <w:rPr>
+          <w:rFonts w:ascii="TimesNewRomanPSMT" w:hAnsi="TimesNewRomanPSMT" w:cs="TimesNewRomanPSMT"/>
+          <w:b/>
+          <w:bCs/>
+          <w:color w:val="000000" w:themeColor="text1"/>
+          <w:sz w:val="24"/>
+          <w:szCs w:val="24"/>
+        </w:rPr>
+        <w:t>3</w:t>
+      </w:r>
+    </w:p>
+    <w:p>
+      <w:pPr>
+        <w:autoSpaceDE w:val="0"/>
+        <w:autoSpaceDN w:val="0"/>
+        <w:adjustRightInd w:val="0"/>
+        <w:spacing w:after="0" w:line="240" w:lineRule="auto"/>
+        <w:jc w:val="both"/>
+        <w:rPr>
+          <w:rFonts w:ascii="TimesNewRomanPSMT" w:hAnsi="TimesNewRomanPSMT" w:cs="TimesNewRomanPSMT"/>
+          <w:color w:val="000000" w:themeColor="text1"/>
+          <w:sz w:val="24"/>
+          <w:szCs w:val="24"/>
+        </w:rPr>
+      </w:pPr>
+    </w:p>
+    <w:p>
+      <w:pPr>
+        <w:autoSpaceDE w:val="0"/>
+        <w:autoSpaceDN w:val="0"/>
+        <w:adjustRightInd w:val="0"/>
+        <w:spacing w:after="0" w:line="240" w:lineRule="auto"/>
+        <w:jc w:val="both"/>
+        <w:rPr>
+          <w:rFonts w:ascii="TimesNewRomanPSMT" w:hAnsi="TimesNewRomanPSMT" w:cs="TimesNewRomanPSMT"/>
+          <w:color w:val="000000" w:themeColor="text1"/>
+          <w:sz w:val="24"/>
+          <w:szCs w:val="24"/>
+        </w:rPr>
+      </w:pPr>
+    </w:p>
+    <w:p>
+      <w:pPr>
+        <w:autoSpaceDE w:val="0"/>
+        <w:autoSpaceDN w:val="0"/>
+        <w:adjustRightInd w:val="0"/>
+        <w:spacing w:after="0" w:line="240" w:lineRule="auto"/>
+        <w:jc w:val="both"/>
+        <w:rPr>
+          <w:rFonts w:ascii="TimesNewRomanPSMT" w:hAnsi="TimesNewRomanPSMT" w:cs="TimesNewRomanPSMT"/>
+          <w:b/>
+          <w:bCs/>
+          <w:color w:val="000000" w:themeColor="text1"/>
+          <w:sz w:val="24"/>
+          <w:szCs w:val="24"/>
+        </w:rPr>
+      </w:pPr>
+      <w:r>
+        <w:rPr>
+          <w:rFonts w:ascii="TimesNewRomanPSMT" w:hAnsi="TimesNewRomanPSMT" w:cs="TimesNewRomanPSMT"/>
+          <w:b/>
+          <w:bCs/>
+          <w:color w:val="000000" w:themeColor="text1"/>
+          <w:sz w:val="24"/>
+          <w:szCs w:val="24"/>
+        </w:rPr>
+        <w:t xml:space="preserve">Mode </w:t>
+      </w:r>
+      <w:r>
+        <w:rPr>
+          <w:rFonts w:ascii="TimesNewRomanPSMT" w:hAnsi="TimesNewRomanPSMT" w:cs="TimesNewRomanPSMT"/>
+          <w:b/>
+          <w:bCs/>
+          <w:color w:val="000000" w:themeColor="text1"/>
+          <w:sz w:val="24"/>
+          <w:szCs w:val="24"/>
+        </w:rPr>
+        <w:t>4</w:t>
+      </w:r>
+    </w:p>
+    <w:p>
+      <w:pPr>
+        <w:autoSpaceDE w:val="0"/>
+        <w:autoSpaceDN w:val="0"/>
+        <w:adjustRightInd w:val="0"/>
+        <w:spacing w:after="0" w:line="240" w:lineRule="auto"/>
+        <w:jc w:val="both"/>
+        <w:rPr>
+          <w:rFonts w:ascii="TimesNewRomanPSMT" w:hAnsi="TimesNewRomanPSMT" w:cs="TimesNewRomanPSMT"/>
+          <w:sz w:val="24"/>
+          <w:szCs w:val="24"/>
+        </w:rPr>
+      </w:pPr>
+    </w:p>
+    <w:p>
+      <w:pPr>
+        <w:autoSpaceDE w:val="0"/>
+        <w:autoSpaceDN w:val="0"/>
+        <w:adjustRightInd w:val="0"/>
+        <w:spacing w:after="0" w:line="240" w:lineRule="auto"/>
+        <w:jc w:val="both"/>
+        <w:rPr>
+          <w:rFonts w:ascii="TimesNewRomanPSMT" w:hAnsi="TimesNewRomanPSMT" w:cs="TimesNewRomanPSMT"/>
+          <w:sz w:val="24"/>
+          <w:szCs w:val="24"/>
+        </w:rPr>
+      </w:pPr>
+    </w:p>
+    <w:p>
+      <w:pPr>
+        <w:autoSpaceDE w:val="0"/>
+        <w:autoSpaceDN w:val="0"/>
+        <w:adjustRightInd w:val="0"/>
+        <w:spacing w:after="0" w:line="240" w:lineRule="auto"/>
+        <w:jc w:val="both"/>
+        <w:rPr>
+          <w:rFonts w:ascii="TimesNewRomanPSMT" w:hAnsi="TimesNewRomanPSMT" w:cs="TimesNewRomanPSMT"/>
+          <w:b/>
+          <w:bCs/>
+          <w:sz w:val="24"/>
+          <w:szCs w:val="24"/>
+        </w:rPr>
+      </w:pPr>
+      <w:r>
+        <w:rPr>
+          <w:rFonts w:ascii="TimesNewRomanPSMT" w:hAnsi="TimesNewRomanPSMT" w:cs="TimesNewRomanPSMT"/>
+          <w:sz w:val="24"/>
+          <w:szCs w:val="24"/>
+        </w:rPr>
+        <w:t>4) À la lumière de votre analyse, que fait le client? Selon vous, combien d’itérations le client a-t</w:t>
+      </w:r>
+      <w:r>
+        <w:rPr>
+          <w:rFonts w:ascii="TimesNewRomanPSMT" w:hAnsi="TimesNewRomanPSMT" w:cs="TimesNewRomanPSMT"/>
+          <w:sz w:val="24"/>
+          <w:szCs w:val="24"/>
+        </w:rPr>
+        <w:t>-</w:t>
+      </w:r>
+      <w:r>
+        <w:rPr>
+          <w:rFonts w:ascii="TimesNewRomanPSMT" w:hAnsi="TimesNewRomanPSMT" w:cs="TimesNewRomanPSMT"/>
+          <w:sz w:val="24"/>
+          <w:szCs w:val="24"/>
+        </w:rPr>
+        <w:t>il</w:t>
       </w:r>
       <w:r>
         <w:rPr>
@@ -3463,7 +5341,7 @@
           <w:sz w:val="24"/>
           <w:szCs w:val="24"/>
         </w:rPr>
-        <w:t xml:space="preserve">serveur? Par le serveur vers le client? Montrer où vous avez trouvé cette information. </w:t>
+        <w:t xml:space="preserve">faites pour envoyer ces données? </w:t>
       </w:r>
       <w:r>
         <w:rPr>
@@ -3485,63 +5363,356 @@
         <w:jc w:val="both"/>
         <w:rPr>
           <w:rFonts w:ascii="TimesNewRomanPSMT" w:hAnsi="TimesNewRomanPSMT" w:cs="TimesNewRomanPSMT"/>
-          <w:sz w:val="24"/>
-          <w:szCs w:val="24"/>
-        </w:rPr>
-      </w:pPr>
-    </w:p>
-    <w:p>
-      <w:pPr>
-        <w:autoSpaceDE w:val="0"/>
-        <w:autoSpaceDN w:val="0"/>
-        <w:adjustRightInd w:val="0"/>
-        <w:spacing w:after="0" w:line="240" w:lineRule="auto"/>
-        <w:jc w:val="both"/>
-        <w:rPr>
-          <w:rFonts w:ascii="TimesNewRomanPSMT" w:hAnsi="TimesNewRomanPSMT" w:cs="TimesNewRomanPSMT"/>
-          <w:sz w:val="24"/>
-          <w:szCs w:val="24"/>
-        </w:rPr>
-      </w:pPr>
-    </w:p>
-    <w:p>
-      <w:pPr>
-        <w:autoSpaceDE w:val="0"/>
-        <w:autoSpaceDN w:val="0"/>
-        <w:adjustRightInd w:val="0"/>
-        <w:spacing w:after="0" w:line="240" w:lineRule="auto"/>
-        <w:jc w:val="both"/>
-        <w:rPr>
-          <w:rFonts w:ascii="TimesNewRomanPSMT" w:hAnsi="TimesNewRomanPSMT" w:cs="TimesNewRomanPSMT"/>
-          <w:b/>
-          <w:bCs/>
-          <w:sz w:val="24"/>
-          <w:szCs w:val="24"/>
-        </w:rPr>
-      </w:pPr>
-      <w:r>
-        <w:rPr>
-          <w:rFonts w:ascii="TimesNewRomanPSMT" w:hAnsi="TimesNewRomanPSMT" w:cs="TimesNewRomanPSMT"/>
-          <w:sz w:val="24"/>
-          <w:szCs w:val="24"/>
-        </w:rPr>
-        <w:t>4) À la lumière de votre analyse, que fait le client? Selon vous, combien d’itérations le client a-t</w:t>
-      </w:r>
-      <w:r>
-        <w:rPr>
-          <w:rFonts w:ascii="TimesNewRomanPSMT" w:hAnsi="TimesNewRomanPSMT" w:cs="TimesNewRomanPSMT"/>
-          <w:sz w:val="24"/>
-          <w:szCs w:val="24"/>
-        </w:rPr>
-        <w:t>-</w:t>
-      </w:r>
-      <w:r>
-        <w:rPr>
-          <w:rFonts w:ascii="TimesNewRomanPSMT" w:hAnsi="TimesNewRomanPSMT" w:cs="TimesNewRomanPSMT"/>
-          <w:sz w:val="24"/>
-          <w:szCs w:val="24"/>
-        </w:rPr>
-        <w:t>il</w:t>
+          <w:b/>
+          <w:bCs/>
+          <w:sz w:val="24"/>
+          <w:szCs w:val="24"/>
+        </w:rPr>
+      </w:pPr>
+    </w:p>
+    <w:p>
+      <w:pPr>
+        <w:autoSpaceDE w:val="0"/>
+        <w:autoSpaceDN w:val="0"/>
+        <w:adjustRightInd w:val="0"/>
+        <w:spacing w:after="0" w:line="240" w:lineRule="auto"/>
+        <w:jc w:val="both"/>
+        <w:rPr>
+          <w:rFonts w:ascii="TimesNewRomanPSMT" w:hAnsi="TimesNewRomanPSMT" w:cs="TimesNewRomanPSMT"/>
+          <w:b/>
+          <w:bCs/>
+          <w:color w:val="000000" w:themeColor="text1"/>
+          <w:sz w:val="24"/>
+          <w:szCs w:val="24"/>
+        </w:rPr>
+      </w:pPr>
+      <w:r>
+        <w:rPr>
+          <w:rFonts w:ascii="TimesNewRomanPSMT" w:hAnsi="TimesNewRomanPSMT" w:cs="TimesNewRomanPSMT"/>
+          <w:b/>
+          <w:bCs/>
+          <w:color w:val="000000" w:themeColor="text1"/>
+          <w:sz w:val="24"/>
+          <w:szCs w:val="24"/>
+        </w:rPr>
+        <w:t>Mode 1</w:t>
+      </w:r>
+    </w:p>
+    <w:p>
+      <w:pPr>
+        <w:autoSpaceDE w:val="0"/>
+        <w:autoSpaceDN w:val="0"/>
+        <w:adjustRightInd w:val="0"/>
+        <w:spacing w:after="0" w:line="240" w:lineRule="auto"/>
+        <w:jc w:val="both"/>
+        <w:rPr>
+          <w:rFonts w:ascii="TimesNewRomanPSMT" w:hAnsi="TimesNewRomanPSMT" w:cs="TimesNewRomanPSMT"/>
+          <w:color w:val="000000" w:themeColor="text1"/>
+          <w:sz w:val="24"/>
+          <w:szCs w:val="24"/>
+        </w:rPr>
+      </w:pPr>
+    </w:p>
+    <w:p>
+      <w:pPr>
+        <w:autoSpaceDE w:val="0"/>
+        <w:autoSpaceDN w:val="0"/>
+        <w:adjustRightInd w:val="0"/>
+        <w:spacing w:after="0" w:line="240" w:lineRule="auto"/>
+        <w:jc w:val="both"/>
+        <w:rPr>
+          <w:rFonts w:ascii="TimesNewRomanPSMT" w:hAnsi="TimesNewRomanPSMT" w:cs="TimesNewRomanPSMT"/>
+          <w:color w:val="000000" w:themeColor="text1"/>
+          <w:sz w:val="24"/>
+          <w:szCs w:val="24"/>
+        </w:rPr>
+      </w:pPr>
+    </w:p>
+    <w:p>
+      <w:pPr>
+        <w:autoSpaceDE w:val="0"/>
+        <w:autoSpaceDN w:val="0"/>
+        <w:adjustRightInd w:val="0"/>
+        <w:spacing w:after="0" w:line="240" w:lineRule="auto"/>
+        <w:jc w:val="both"/>
+        <w:rPr>
+          <w:rFonts w:ascii="TimesNewRomanPSMT" w:hAnsi="TimesNewRomanPSMT" w:cs="TimesNewRomanPSMT"/>
+          <w:b/>
+          <w:bCs/>
+          <w:color w:val="000000" w:themeColor="text1"/>
+          <w:sz w:val="24"/>
+          <w:szCs w:val="24"/>
+        </w:rPr>
+      </w:pPr>
+      <w:r>
+        <w:rPr>
+          <w:rFonts w:ascii="TimesNewRomanPSMT" w:hAnsi="TimesNewRomanPSMT" w:cs="TimesNewRomanPSMT"/>
+          <w:b/>
+          <w:bCs/>
+          <w:color w:val="000000" w:themeColor="text1"/>
+          <w:sz w:val="24"/>
+          <w:szCs w:val="24"/>
+        </w:rPr>
+        <w:t xml:space="preserve">Mode </w:t>
+      </w:r>
+      <w:r>
+        <w:rPr>
+          <w:rFonts w:ascii="TimesNewRomanPSMT" w:hAnsi="TimesNewRomanPSMT" w:cs="TimesNewRomanPSMT"/>
+          <w:b/>
+          <w:bCs/>
+          <w:color w:val="000000" w:themeColor="text1"/>
+          <w:sz w:val="24"/>
+          <w:szCs w:val="24"/>
+        </w:rPr>
+        <w:t>2</w:t>
+      </w:r>
+    </w:p>
+    <w:p>
+      <w:pPr>
+        <w:autoSpaceDE w:val="0"/>
+        <w:autoSpaceDN w:val="0"/>
+        <w:adjustRightInd w:val="0"/>
+        <w:spacing w:after="0" w:line="240" w:lineRule="auto"/>
+        <w:jc w:val="both"/>
+        <w:rPr>
+          <w:rFonts w:ascii="TimesNewRomanPSMT" w:hAnsi="TimesNewRomanPSMT" w:cs="TimesNewRomanPSMT"/>
+          <w:color w:val="000000" w:themeColor="text1"/>
+          <w:sz w:val="24"/>
+          <w:szCs w:val="24"/>
+        </w:rPr>
+      </w:pPr>
+    </w:p>
+    <w:p>
+      <w:pPr>
+        <w:autoSpaceDE w:val="0"/>
+        <w:autoSpaceDN w:val="0"/>
+        <w:adjustRightInd w:val="0"/>
+        <w:spacing w:after="0" w:line="240" w:lineRule="auto"/>
+        <w:jc w:val="both"/>
+        <w:rPr>
+          <w:rFonts w:ascii="TimesNewRomanPSMT" w:hAnsi="TimesNewRomanPSMT" w:cs="TimesNewRomanPSMT"/>
+          <w:color w:val="000000" w:themeColor="text1"/>
+          <w:sz w:val="24"/>
+          <w:szCs w:val="24"/>
+        </w:rPr>
+      </w:pPr>
+    </w:p>
+    <w:p>
+      <w:pPr>
+        <w:autoSpaceDE w:val="0"/>
+        <w:autoSpaceDN w:val="0"/>
+        <w:adjustRightInd w:val="0"/>
+        <w:spacing w:after="0" w:line="240" w:lineRule="auto"/>
+        <w:jc w:val="both"/>
+        <w:rPr>
+          <w:rFonts w:ascii="TimesNewRomanPSMT" w:hAnsi="TimesNewRomanPSMT" w:cs="TimesNewRomanPSMT"/>
+          <w:b/>
+          <w:bCs/>
+          <w:color w:val="000000" w:themeColor="text1"/>
+          <w:sz w:val="24"/>
+          <w:szCs w:val="24"/>
+        </w:rPr>
+      </w:pPr>
+      <w:r>
+        <w:rPr>
+          <w:rFonts w:ascii="TimesNewRomanPSMT" w:hAnsi="TimesNewRomanPSMT" w:cs="TimesNewRomanPSMT"/>
+          <w:b/>
+          <w:bCs/>
+          <w:color w:val="000000" w:themeColor="text1"/>
+          <w:sz w:val="24"/>
+          <w:szCs w:val="24"/>
+        </w:rPr>
+        <w:t xml:space="preserve">Mode </w:t>
+      </w:r>
+      <w:r>
+        <w:rPr>
+          <w:rFonts w:ascii="TimesNewRomanPSMT" w:hAnsi="TimesNewRomanPSMT" w:cs="TimesNewRomanPSMT"/>
+          <w:b/>
+          <w:bCs/>
+          <w:color w:val="000000" w:themeColor="text1"/>
+          <w:sz w:val="24"/>
+          <w:szCs w:val="24"/>
+        </w:rPr>
+        <w:t>3</w:t>
+      </w:r>
+    </w:p>
+    <w:p>
+      <w:pPr>
+        <w:autoSpaceDE w:val="0"/>
+        <w:autoSpaceDN w:val="0"/>
+        <w:adjustRightInd w:val="0"/>
+        <w:spacing w:after="0" w:line="240" w:lineRule="auto"/>
+        <w:jc w:val="both"/>
+        <w:rPr>
+          <w:rFonts w:ascii="TimesNewRomanPSMT" w:hAnsi="TimesNewRomanPSMT" w:cs="TimesNewRomanPSMT"/>
+          <w:color w:val="000000" w:themeColor="text1"/>
+          <w:sz w:val="24"/>
+          <w:szCs w:val="24"/>
+        </w:rPr>
+      </w:pPr>
+    </w:p>
+    <w:p>
+      <w:pPr>
+        <w:autoSpaceDE w:val="0"/>
+        <w:autoSpaceDN w:val="0"/>
+        <w:adjustRightInd w:val="0"/>
+        <w:spacing w:after="0" w:line="240" w:lineRule="auto"/>
+        <w:jc w:val="both"/>
+        <w:rPr>
+          <w:rFonts w:ascii="TimesNewRomanPSMT" w:hAnsi="TimesNewRomanPSMT" w:cs="TimesNewRomanPSMT"/>
+          <w:color w:val="000000" w:themeColor="text1"/>
+          <w:sz w:val="24"/>
+          <w:szCs w:val="24"/>
+        </w:rPr>
+      </w:pPr>
+    </w:p>
+    <w:p>
+      <w:pPr>
+        <w:autoSpaceDE w:val="0"/>
+        <w:autoSpaceDN w:val="0"/>
+        <w:adjustRightInd w:val="0"/>
+        <w:spacing w:after="0" w:line="240" w:lineRule="auto"/>
+        <w:jc w:val="both"/>
+        <w:rPr>
+          <w:rFonts w:ascii="TimesNewRomanPSMT" w:hAnsi="TimesNewRomanPSMT" w:cs="TimesNewRomanPSMT"/>
+          <w:b/>
+          <w:bCs/>
+          <w:color w:val="000000" w:themeColor="text1"/>
+          <w:sz w:val="24"/>
+          <w:szCs w:val="24"/>
+        </w:rPr>
+      </w:pPr>
+      <w:r>
+        <w:rPr>
+          <w:rFonts w:ascii="TimesNewRomanPSMT" w:hAnsi="TimesNewRomanPSMT" w:cs="TimesNewRomanPSMT"/>
+          <w:b/>
+          <w:bCs/>
+          <w:color w:val="000000" w:themeColor="text1"/>
+          <w:sz w:val="24"/>
+          <w:szCs w:val="24"/>
+        </w:rPr>
+        <w:t xml:space="preserve">Mode </w:t>
+      </w:r>
+      <w:r>
+        <w:rPr>
+          <w:rFonts w:ascii="TimesNewRomanPSMT" w:hAnsi="TimesNewRomanPSMT" w:cs="TimesNewRomanPSMT"/>
+          <w:b/>
+          <w:bCs/>
+          <w:color w:val="000000" w:themeColor="text1"/>
+          <w:sz w:val="24"/>
+          <w:szCs w:val="24"/>
+        </w:rPr>
+        <w:t>4</w:t>
+      </w:r>
+    </w:p>
+    <w:p>
+      <w:pPr>
+        <w:autoSpaceDE w:val="0"/>
+        <w:autoSpaceDN w:val="0"/>
+        <w:adjustRightInd w:val="0"/>
+        <w:spacing w:after="0" w:line="240" w:lineRule="auto"/>
+        <w:jc w:val="both"/>
+        <w:rPr>
+          <w:rFonts w:ascii="TimesNewRomanPSMT" w:hAnsi="TimesNewRomanPSMT" w:cs="TimesNewRomanPSMT"/>
+          <w:sz w:val="24"/>
+          <w:szCs w:val="24"/>
+        </w:rPr>
+      </w:pPr>
+    </w:p>
+    <w:p>
+      <w:pPr>
+        <w:autoSpaceDE w:val="0"/>
+        <w:autoSpaceDN w:val="0"/>
+        <w:adjustRightInd w:val="0"/>
+        <w:spacing w:after="0" w:line="240" w:lineRule="auto"/>
+        <w:jc w:val="both"/>
+        <w:rPr>
+          <w:rFonts w:ascii="TimesNewRomanPSMT" w:hAnsi="TimesNewRomanPSMT" w:cs="TimesNewRomanPSMT"/>
+          <w:sz w:val="24"/>
+          <w:szCs w:val="24"/>
+        </w:rPr>
+      </w:pPr>
+      <w:bookmarkStart w:id="0" w:name="_GoBack"/>
+      <w:bookmarkEnd w:id="0"/>
+    </w:p>
+    <w:p>
+      <w:pPr>
+        <w:autoSpaceDE w:val="0"/>
+        <w:autoSpaceDN w:val="0"/>
+        <w:adjustRightInd w:val="0"/>
+        <w:spacing w:after="0" w:line="240" w:lineRule="auto"/>
+        <w:jc w:val="both"/>
+        <w:rPr>
+          <w:rFonts w:ascii="TimesNewRomanPSMT" w:hAnsi="TimesNewRomanPSMT" w:cs="TimesNewRomanPSMT"/>
+          <w:sz w:val="24"/>
+          <w:szCs w:val="24"/>
+        </w:rPr>
+      </w:pPr>
+    </w:p>
+    <w:p>
+      <w:pPr>
+        <w:autoSpaceDE w:val="0"/>
+        <w:autoSpaceDN w:val="0"/>
+        <w:adjustRightInd w:val="0"/>
+        <w:spacing w:after="0" w:line="240" w:lineRule="auto"/>
+        <w:jc w:val="both"/>
+        <w:rPr>
+          <w:rFonts w:ascii="TimesNewRomanPSMT" w:hAnsi="TimesNewRomanPSMT" w:cs="TimesNewRomanPSMT"/>
+          <w:b/>
+          <w:bCs/>
+          <w:sz w:val="24"/>
+          <w:szCs w:val="24"/>
+        </w:rPr>
+      </w:pPr>
+      <w:r>
+        <w:rPr>
+          <w:rFonts w:ascii="TimesNewRomanPSMT" w:hAnsi="TimesNewRomanPSMT" w:cs="TimesNewRomanPSMT"/>
+          <w:b/>
+          <w:bCs/>
+          <w:sz w:val="24"/>
+          <w:szCs w:val="24"/>
+        </w:rPr>
+        <w:t>C) Analyse des performances et protocole TCP (2 points)</w:t>
+      </w:r>
+    </w:p>
+    <w:p>
+      <w:pPr>
+        <w:autoSpaceDE w:val="0"/>
+        <w:autoSpaceDN w:val="0"/>
+        <w:adjustRightInd w:val="0"/>
+        <w:spacing w:after="0" w:line="240" w:lineRule="auto"/>
+        <w:jc w:val="both"/>
+        <w:rPr>
+          <w:rFonts w:ascii="TimesNewRomanPSMT" w:hAnsi="TimesNewRomanPSMT" w:cs="TimesNewRomanPSMT"/>
+          <w:b/>
+          <w:bCs/>
+          <w:sz w:val="24"/>
+          <w:szCs w:val="24"/>
+        </w:rPr>
+      </w:pPr>
+    </w:p>
+    <w:p>
+      <w:pPr>
+        <w:autoSpaceDE w:val="0"/>
+        <w:autoSpaceDN w:val="0"/>
+        <w:adjustRightInd w:val="0"/>
+        <w:spacing w:after="0" w:line="240" w:lineRule="auto"/>
+        <w:jc w:val="both"/>
+        <w:rPr>
+          <w:rFonts w:ascii="TimesNewRomanPSMT" w:hAnsi="TimesNewRomanPSMT" w:cs="TimesNewRomanPSMT"/>
+          <w:b/>
+          <w:bCs/>
+          <w:sz w:val="24"/>
+          <w:szCs w:val="24"/>
+        </w:rPr>
+      </w:pPr>
+      <w:r>
+        <w:rPr>
+          <w:rFonts w:ascii="TimesNewRomanPSMT" w:hAnsi="TimesNewRomanPSMT" w:cs="TimesNewRomanPSMT"/>
+          <w:sz w:val="24"/>
+          <w:szCs w:val="24"/>
+        </w:rPr>
+        <w:t>1) Comparez la performance des envois de données pour le mode 1 et le mode 2. Qu’est-ce qui</w:t>
       </w:r>
       <w:r>
         <w:rPr>
@@ -3557,7 +5728,7 @@
           <w:sz w:val="24"/>
           <w:szCs w:val="24"/>
         </w:rPr>
-        <w:t xml:space="preserve">faites pour envoyer ces données? </w:t>
+        <w:t xml:space="preserve">diffère entre ces deux modes? Lequel est le plus performant selon vous et pourquoi? </w:t>
       </w:r>
       <w:r>
         <w:rPr>
@@ -3607,61 +5778,31 @@
         <w:jc w:val="both"/>
         <w:rPr>
           <w:rFonts w:ascii="TimesNewRomanPSMT" w:hAnsi="TimesNewRomanPSMT" w:cs="TimesNewRomanPSMT"/>
-          <w:b/>
-          <w:bCs/>
-          <w:sz w:val="24"/>
-          <w:szCs w:val="24"/>
-        </w:rPr>
-      </w:pPr>
-      <w:r>
-        <w:rPr>
-          <w:rFonts w:ascii="TimesNewRomanPSMT" w:hAnsi="TimesNewRomanPSMT" w:cs="TimesNewRomanPSMT"/>
-          <w:b/>
-          <w:bCs/>
-          <w:sz w:val="24"/>
-          <w:szCs w:val="24"/>
-        </w:rPr>
-        <w:t>C) Analyse des performances et protocole TCP (2 points)</w:t>
-      </w:r>
-    </w:p>
-    <w:p>
-      <w:pPr>
-        <w:autoSpaceDE w:val="0"/>
-        <w:autoSpaceDN w:val="0"/>
-        <w:adjustRightInd w:val="0"/>
-        <w:spacing w:after="0" w:line="240" w:lineRule="auto"/>
-        <w:jc w:val="both"/>
-        <w:rPr>
-          <w:rFonts w:ascii="TimesNewRomanPSMT" w:hAnsi="TimesNewRomanPSMT" w:cs="TimesNewRomanPSMT"/>
-          <w:b/>
-          <w:bCs/>
-          <w:sz w:val="24"/>
-          <w:szCs w:val="24"/>
-        </w:rPr>
-      </w:pPr>
-    </w:p>
-    <w:p>
-      <w:pPr>
-        <w:autoSpaceDE w:val="0"/>
-        <w:autoSpaceDN w:val="0"/>
-        <w:adjustRightInd w:val="0"/>
-        <w:spacing w:after="0" w:line="240" w:lineRule="auto"/>
-        <w:jc w:val="both"/>
-        <w:rPr>
-          <w:rFonts w:ascii="TimesNewRomanPSMT" w:hAnsi="TimesNewRomanPSMT" w:cs="TimesNewRomanPSMT"/>
-          <w:b/>
-          <w:bCs/>
-          <w:sz w:val="24"/>
-          <w:szCs w:val="24"/>
-        </w:rPr>
-      </w:pPr>
-      <w:r>
-        <w:rPr>
-          <w:rFonts w:ascii="TimesNewRomanPSMT" w:hAnsi="TimesNewRomanPSMT" w:cs="TimesNewRomanPSMT"/>
-          <w:sz w:val="24"/>
-          <w:szCs w:val="24"/>
-        </w:rPr>
-        <w:t>1) Comparez la performance des envois de données pour le mode 1 et le mode 2. Qu’est-ce qui</w:t>
+          <w:sz w:val="24"/>
+          <w:szCs w:val="24"/>
+        </w:rPr>
+      </w:pPr>
+    </w:p>
+    <w:p>
+      <w:pPr>
+        <w:autoSpaceDE w:val="0"/>
+        <w:autoSpaceDN w:val="0"/>
+        <w:adjustRightInd w:val="0"/>
+        <w:spacing w:after="0" w:line="240" w:lineRule="auto"/>
+        <w:jc w:val="both"/>
+        <w:rPr>
+          <w:rFonts w:ascii="TimesNewRomanPSMT" w:hAnsi="TimesNewRomanPSMT" w:cs="TimesNewRomanPSMT"/>
+          <w:sz w:val="24"/>
+          <w:szCs w:val="24"/>
+        </w:rPr>
+      </w:pPr>
+      <w:r>
+        <w:rPr>
+          <w:rFonts w:ascii="TimesNewRomanPSMT" w:hAnsi="TimesNewRomanPSMT" w:cs="TimesNewRomanPSMT"/>
+          <w:sz w:val="24"/>
+          <w:szCs w:val="24"/>
+        </w:rPr>
+        <w:t>2) Comparer la performance des envois de données pour le mode 3 et le mode 4. Qu’est-ce qui</w:t>
       </w:r>
       <w:r>
         <w:rPr>
@@ -3699,49 +5840,83 @@
         <w:jc w:val="both"/>
         <w:rPr>
           <w:rFonts w:ascii="TimesNewRomanPSMT" w:hAnsi="TimesNewRomanPSMT" w:cs="TimesNewRomanPSMT"/>
-          <w:sz w:val="24"/>
-          <w:szCs w:val="24"/>
-        </w:rPr>
-      </w:pPr>
-    </w:p>
-    <w:p>
-      <w:pPr>
-        <w:autoSpaceDE w:val="0"/>
-        <w:autoSpaceDN w:val="0"/>
-        <w:adjustRightInd w:val="0"/>
-        <w:spacing w:after="0" w:line="240" w:lineRule="auto"/>
-        <w:jc w:val="both"/>
-        <w:rPr>
-          <w:rFonts w:ascii="TimesNewRomanPSMT" w:hAnsi="TimesNewRomanPSMT" w:cs="TimesNewRomanPSMT"/>
-          <w:sz w:val="24"/>
-          <w:szCs w:val="24"/>
-        </w:rPr>
-      </w:pPr>
-    </w:p>
-    <w:p>
-      <w:pPr>
-        <w:autoSpaceDE w:val="0"/>
-        <w:autoSpaceDN w:val="0"/>
-        <w:adjustRightInd w:val="0"/>
-        <w:spacing w:after="0" w:line="240" w:lineRule="auto"/>
-        <w:jc w:val="both"/>
-        <w:rPr>
-          <w:rFonts w:ascii="TimesNewRomanPSMT" w:hAnsi="TimesNewRomanPSMT" w:cs="TimesNewRomanPSMT"/>
-          <w:sz w:val="24"/>
-          <w:szCs w:val="24"/>
-        </w:rPr>
-      </w:pPr>
-      <w:r>
-        <w:rPr>
-          <w:rFonts w:ascii="TimesNewRomanPSMT" w:hAnsi="TimesNewRomanPSMT" w:cs="TimesNewRomanPSMT"/>
-          <w:sz w:val="24"/>
-          <w:szCs w:val="24"/>
-        </w:rPr>
-        <w:t>2) Comparer la performance des envois de données pour le mode 3 et le mode 4. Qu’est-ce qui</w:t>
-      </w:r>
-      <w:r>
-        <w:rPr>
-          <w:rFonts w:ascii="TimesNewRomanPSMT" w:hAnsi="TimesNewRomanPSMT" w:cs="TimesNewRomanPSMT"/>
+          <w:b/>
+          <w:bCs/>
+          <w:sz w:val="24"/>
+          <w:szCs w:val="24"/>
+        </w:rPr>
+      </w:pPr>
+    </w:p>
+    <w:p>
+      <w:pPr>
+        <w:autoSpaceDE w:val="0"/>
+        <w:autoSpaceDN w:val="0"/>
+        <w:adjustRightInd w:val="0"/>
+        <w:spacing w:after="0" w:line="240" w:lineRule="auto"/>
+        <w:jc w:val="both"/>
+        <w:rPr>
+          <w:rFonts w:ascii="TimesNewRomanPSMT" w:hAnsi="TimesNewRomanPSMT" w:cs="TimesNewRomanPSMT"/>
+          <w:b/>
+          <w:bCs/>
+          <w:sz w:val="24"/>
+          <w:szCs w:val="24"/>
+        </w:rPr>
+      </w:pPr>
+    </w:p>
+    <w:p>
+      <w:pPr>
+        <w:autoSpaceDE w:val="0"/>
+        <w:autoSpaceDN w:val="0"/>
+        <w:adjustRightInd w:val="0"/>
+        <w:spacing w:after="0" w:line="240" w:lineRule="auto"/>
+        <w:jc w:val="both"/>
+        <w:rPr>
+          <w:rFonts w:ascii="TimesNewRomanPSMT" w:hAnsi="TimesNewRomanPSMT" w:cs="TimesNewRomanPSMT"/>
+          <w:b/>
+          <w:bCs/>
+          <w:sz w:val="24"/>
+          <w:szCs w:val="24"/>
+        </w:rPr>
+      </w:pPr>
+    </w:p>
+    <w:p>
+      <w:pPr>
+        <w:autoSpaceDE w:val="0"/>
+        <w:autoSpaceDN w:val="0"/>
+        <w:adjustRightInd w:val="0"/>
+        <w:spacing w:after="0" w:line="240" w:lineRule="auto"/>
+        <w:jc w:val="both"/>
+        <w:rPr>
+          <w:rFonts w:ascii="TimesNewRomanPSMT" w:hAnsi="TimesNewRomanPSMT" w:cs="TimesNewRomanPSMT"/>
+          <w:b/>
+          <w:bCs/>
+          <w:sz w:val="24"/>
+          <w:szCs w:val="24"/>
+        </w:rPr>
+      </w:pPr>
+      <w:r>
+        <w:rPr>
+          <w:rFonts w:ascii="TimesNewRomanPSMT" w:hAnsi="TimesNewRomanPSMT" w:cs="TimesNewRomanPSMT"/>
+          <w:sz w:val="24"/>
+          <w:szCs w:val="24"/>
+        </w:rPr>
+        <w:t xml:space="preserve">3) Discutez de la fiabilité de chaque mode. Selon vous, quel(s) mode(s) est le plus fiable? </w:t>
+      </w:r>
+      <w:r>
+        <w:rPr>
+          <w:rFonts w:ascii="TimesNewRomanPSMT" w:hAnsi="TimesNewRomanPSMT" w:cs="TimesNewRomanPSMT"/>
+          <w:b/>
+          <w:bCs/>
+          <w:sz w:val="24"/>
+          <w:szCs w:val="24"/>
+        </w:rPr>
+        <w:t>(0.5</w:t>
+      </w:r>
+      <w:r>
+        <w:rPr>
+          <w:rFonts w:ascii="TimesNewRomanPSMT" w:hAnsi="TimesNewRomanPSMT" w:cs="TimesNewRomanPSMT"/>
+          <w:b/>
+          <w:bCs/>
           <w:sz w:val="24"/>
           <w:szCs w:val="24"/>
         </w:rPr>
@@ -3750,18 +5925,126 @@
       <w:r>
         <w:rPr>
           <w:rFonts w:ascii="TimesNewRomanPSMT" w:hAnsi="TimesNewRomanPSMT" w:cs="TimesNewRomanPSMT"/>
-          <w:sz w:val="24"/>
-          <w:szCs w:val="24"/>
-        </w:rPr>
-        <w:t xml:space="preserve">diffère entre ces deux modes? Lequel est le plus performant selon vous et pourquoi? </w:t>
-      </w:r>
-      <w:r>
-        <w:rPr>
-          <w:rFonts w:ascii="TimesNewRomanPSMT" w:hAnsi="TimesNewRomanPSMT" w:cs="TimesNewRomanPSMT"/>
-          <w:b/>
-          <w:bCs/>
-          <w:sz w:val="24"/>
-          <w:szCs w:val="24"/>
+          <w:b/>
+          <w:bCs/>
+          <w:sz w:val="24"/>
+          <w:szCs w:val="24"/>
+        </w:rPr>
+        <w:t>point)</w:t>
+      </w:r>
+    </w:p>
+    <w:p>
+      <w:pPr>
+        <w:autoSpaceDE w:val="0"/>
+        <w:autoSpaceDN w:val="0"/>
+        <w:adjustRightInd w:val="0"/>
+        <w:spacing w:after="0" w:line="240" w:lineRule="auto"/>
+        <w:jc w:val="both"/>
+        <w:rPr>
+          <w:rFonts w:ascii="TimesNewRomanPSMT" w:hAnsi="TimesNewRomanPSMT" w:cs="TimesNewRomanPSMT"/>
+          <w:b/>
+          <w:bCs/>
+          <w:sz w:val="24"/>
+          <w:szCs w:val="24"/>
+        </w:rPr>
+      </w:pPr>
+    </w:p>
+    <w:p>
+      <w:pPr>
+        <w:autoSpaceDE w:val="0"/>
+        <w:autoSpaceDN w:val="0"/>
+        <w:adjustRightInd w:val="0"/>
+        <w:spacing w:after="0" w:line="240" w:lineRule="auto"/>
+        <w:jc w:val="both"/>
+        <w:rPr>
+          <w:rFonts w:ascii="TimesNewRomanPSMT" w:hAnsi="TimesNewRomanPSMT" w:cs="TimesNewRomanPSMT"/>
+          <w:b/>
+          <w:bCs/>
+          <w:sz w:val="24"/>
+          <w:szCs w:val="24"/>
+        </w:rPr>
+      </w:pPr>
+    </w:p>
+    <w:p>
+      <w:pPr>
+        <w:autoSpaceDE w:val="0"/>
+        <w:autoSpaceDN w:val="0"/>
+        <w:adjustRightInd w:val="0"/>
+        <w:spacing w:after="0" w:line="240" w:lineRule="auto"/>
+        <w:jc w:val="both"/>
+        <w:rPr>
+          <w:rFonts w:ascii="TimesNewRomanPSMT" w:hAnsi="TimesNewRomanPSMT" w:cs="TimesNewRomanPSMT"/>
+          <w:b/>
+          <w:bCs/>
+          <w:sz w:val="24"/>
+          <w:szCs w:val="24"/>
+        </w:rPr>
+      </w:pPr>
+    </w:p>
+    <w:p>
+      <w:pPr>
+        <w:autoSpaceDE w:val="0"/>
+        <w:autoSpaceDN w:val="0"/>
+        <w:adjustRightInd w:val="0"/>
+        <w:spacing w:after="0" w:line="240" w:lineRule="auto"/>
+        <w:jc w:val="both"/>
+        <w:rPr>
+          <w:rFonts w:ascii="TimesNewRomanPSMT" w:hAnsi="TimesNewRomanPSMT" w:cs="TimesNewRomanPSMT"/>
+          <w:b/>
+          <w:bCs/>
+          <w:sz w:val="24"/>
+          <w:szCs w:val="24"/>
+          <w:lang w:val="en-CA"/>
+        </w:rPr>
+      </w:pPr>
+      <w:r>
+        <w:rPr>
+          <w:rFonts w:ascii="TimesNewRomanPSMT" w:hAnsi="TimesNewRomanPSMT" w:cs="TimesNewRomanPSMT"/>
+          <w:sz w:val="24"/>
+          <w:szCs w:val="24"/>
+        </w:rPr>
+        <w:t>4) Pour les modes secrets utilisant le protocole TCP, vous avez certainement remarqué à la fin de</w:t>
+      </w:r>
+      <w:r>
+        <w:rPr>
+          <w:rFonts w:ascii="TimesNewRomanPSMT" w:hAnsi="TimesNewRomanPSMT" w:cs="TimesNewRomanPSMT"/>
+          <w:sz w:val="24"/>
+          <w:szCs w:val="24"/>
+        </w:rPr>
+        <w:t xml:space="preserve"> </w:t>
+      </w:r>
+      <w:r>
+        <w:rPr>
+          <w:rFonts w:ascii="TimesNewRomanPSMT" w:hAnsi="TimesNewRomanPSMT" w:cs="TimesNewRomanPSMT"/>
+          <w:sz w:val="24"/>
+          <w:szCs w:val="24"/>
+        </w:rPr>
+        <w:t>la</w:t>
+      </w:r>
+      <w:r>
+        <w:rPr>
+          <w:rFonts w:ascii="TimesNewRomanPSMT" w:hAnsi="TimesNewRomanPSMT" w:cs="TimesNewRomanPSMT"/>
+          <w:sz w:val="24"/>
+          <w:szCs w:val="24"/>
+        </w:rPr>
+        <w:t xml:space="preserve"> </w:t>
+      </w:r>
+      <w:r>
+        <w:rPr>
+          <w:rFonts w:ascii="TimesNewRomanPSMT" w:hAnsi="TimesNewRomanPSMT" w:cs="TimesNewRomanPSMT"/>
+          <w:sz w:val="24"/>
+          <w:szCs w:val="24"/>
+        </w:rPr>
+        <w:t xml:space="preserve">communication un échange FIN, ACK. Expliquez en quoi consiste cet échange. </w:t>
+      </w:r>
+      <w:r>
+        <w:rPr>
+          <w:rFonts w:ascii="TimesNewRomanPSMT" w:hAnsi="TimesNewRomanPSMT" w:cs="TimesNewRomanPSMT"/>
+          <w:b/>
+          <w:bCs/>
+          <w:sz w:val="24"/>
+          <w:szCs w:val="24"/>
+          <w:lang w:val="en-CA"/>
         </w:rPr>
         <w:t>(0.5 point)</w:t>
       </w:r>
@@ -3779,178 +6062,26 @@
           <w:bCs/>
           <w:sz w:val="24"/>
           <w:szCs w:val="24"/>
-        </w:rPr>
-      </w:pPr>
-    </w:p>
-    <w:p>
-      <w:pPr>
-        <w:autoSpaceDE w:val="0"/>
-        <w:autoSpaceDN w:val="0"/>
-        <w:adjustRightInd w:val="0"/>
-        <w:spacing w:after="0" w:line="240" w:lineRule="auto"/>
-        <w:jc w:val="both"/>
-        <w:rPr>
-          <w:rFonts w:ascii="TimesNewRomanPSMT" w:hAnsi="TimesNewRomanPSMT" w:cs="TimesNewRomanPSMT"/>
-          <w:b/>
-          <w:bCs/>
-          <w:sz w:val="24"/>
-          <w:szCs w:val="24"/>
-        </w:rPr>
-      </w:pPr>
-    </w:p>
-    <w:p>
-      <w:pPr>
-        <w:autoSpaceDE w:val="0"/>
-        <w:autoSpaceDN w:val="0"/>
-        <w:adjustRightInd w:val="0"/>
-        <w:spacing w:after="0" w:line="240" w:lineRule="auto"/>
-        <w:jc w:val="both"/>
-        <w:rPr>
-          <w:rFonts w:ascii="TimesNewRomanPSMT" w:hAnsi="TimesNewRomanPSMT" w:cs="TimesNewRomanPSMT"/>
-          <w:b/>
-          <w:bCs/>
-          <w:sz w:val="24"/>
-          <w:szCs w:val="24"/>
-        </w:rPr>
-      </w:pPr>
-      <w:r>
-        <w:rPr>
-          <w:rFonts w:ascii="TimesNewRomanPSMT" w:hAnsi="TimesNewRomanPSMT" w:cs="TimesNewRomanPSMT"/>
-          <w:sz w:val="24"/>
-          <w:szCs w:val="24"/>
-        </w:rPr>
-        <w:t xml:space="preserve">3) Discutez de la fiabilité de chaque mode. Selon vous, quel(s) mode(s) est le plus fiable? </w:t>
-      </w:r>
-      <w:r>
-        <w:rPr>
-          <w:rFonts w:ascii="TimesNewRomanPSMT" w:hAnsi="TimesNewRomanPSMT" w:cs="TimesNewRomanPSMT"/>
-          <w:b/>
-          <w:bCs/>
-          <w:sz w:val="24"/>
-          <w:szCs w:val="24"/>
-        </w:rPr>
-        <w:t>(0.5</w:t>
-      </w:r>
-      <w:r>
-        <w:rPr>
-          <w:rFonts w:ascii="TimesNewRomanPSMT" w:hAnsi="TimesNewRomanPSMT" w:cs="TimesNewRomanPSMT"/>
-          <w:b/>
-          <w:bCs/>
-          <w:sz w:val="24"/>
-          <w:szCs w:val="24"/>
-        </w:rPr>
-        <w:t xml:space="preserve"> </w:t>
-      </w:r>
-      <w:r>
-        <w:rPr>
-          <w:rFonts w:ascii="TimesNewRomanPSMT" w:hAnsi="TimesNewRomanPSMT" w:cs="TimesNewRomanPSMT"/>
-          <w:b/>
-          <w:bCs/>
-          <w:sz w:val="24"/>
-          <w:szCs w:val="24"/>
-        </w:rPr>
-        <w:t>point)</w:t>
-      </w:r>
-    </w:p>
-    <w:p>
-      <w:pPr>
-        <w:autoSpaceDE w:val="0"/>
-        <w:autoSpaceDN w:val="0"/>
-        <w:adjustRightInd w:val="0"/>
-        <w:spacing w:after="0" w:line="240" w:lineRule="auto"/>
-        <w:jc w:val="both"/>
-        <w:rPr>
-          <w:rFonts w:ascii="TimesNewRomanPSMT" w:hAnsi="TimesNewRomanPSMT" w:cs="TimesNewRomanPSMT"/>
-          <w:b/>
-          <w:bCs/>
-          <w:sz w:val="24"/>
-          <w:szCs w:val="24"/>
-        </w:rPr>
-      </w:pPr>
-    </w:p>
-    <w:p>
-      <w:pPr>
-        <w:autoSpaceDE w:val="0"/>
-        <w:autoSpaceDN w:val="0"/>
-        <w:adjustRightInd w:val="0"/>
-        <w:spacing w:after="0" w:line="240" w:lineRule="auto"/>
-        <w:jc w:val="both"/>
-        <w:rPr>
-          <w:rFonts w:ascii="TimesNewRomanPSMT" w:hAnsi="TimesNewRomanPSMT" w:cs="TimesNewRomanPSMT"/>
-          <w:b/>
-          <w:bCs/>
-          <w:sz w:val="24"/>
-          <w:szCs w:val="24"/>
-        </w:rPr>
-      </w:pPr>
-    </w:p>
-    <w:p>
-      <w:pPr>
-        <w:autoSpaceDE w:val="0"/>
-        <w:autoSpaceDN w:val="0"/>
-        <w:adjustRightInd w:val="0"/>
-        <w:spacing w:after="0" w:line="240" w:lineRule="auto"/>
-        <w:jc w:val="both"/>
-        <w:rPr>
-          <w:rFonts w:ascii="TimesNewRomanPSMT" w:hAnsi="TimesNewRomanPSMT" w:cs="TimesNewRomanPSMT"/>
-          <w:sz w:val="24"/>
-          <w:szCs w:val="24"/>
-        </w:rPr>
-      </w:pPr>
-      <w:r>
-        <w:rPr>
-          <w:rFonts w:ascii="TimesNewRomanPSMT" w:hAnsi="TimesNewRomanPSMT" w:cs="TimesNewRomanPSMT"/>
-          <w:sz w:val="24"/>
-          <w:szCs w:val="24"/>
-        </w:rPr>
-        <w:t>4) Pour les modes secrets utilisant le protocole TCP, vous avez certainement remarqué à la fin de</w:t>
-      </w:r>
-      <w:r>
-        <w:rPr>
-          <w:rFonts w:ascii="TimesNewRomanPSMT" w:hAnsi="TimesNewRomanPSMT" w:cs="TimesNewRomanPSMT"/>
-          <w:sz w:val="24"/>
-          <w:szCs w:val="24"/>
-        </w:rPr>
-        <w:t xml:space="preserve"> </w:t>
-      </w:r>
-      <w:r>
-        <w:rPr>
-          <w:rFonts w:ascii="TimesNewRomanPSMT" w:hAnsi="TimesNewRomanPSMT" w:cs="TimesNewRomanPSMT"/>
-          <w:sz w:val="24"/>
-          <w:szCs w:val="24"/>
-        </w:rPr>
-        <w:t>la</w:t>
-      </w:r>
-      <w:r>
-        <w:rPr>
-          <w:rFonts w:ascii="TimesNewRomanPSMT" w:hAnsi="TimesNewRomanPSMT" w:cs="TimesNewRomanPSMT"/>
-          <w:sz w:val="24"/>
-          <w:szCs w:val="24"/>
-        </w:rPr>
-        <w:t xml:space="preserve"> </w:t>
-      </w:r>
-      <w:r>
-        <w:rPr>
-          <w:rFonts w:ascii="TimesNewRomanPSMT" w:hAnsi="TimesNewRomanPSMT" w:cs="TimesNewRomanPSMT"/>
-          <w:sz w:val="24"/>
-          <w:szCs w:val="24"/>
-        </w:rPr>
-        <w:t xml:space="preserve">communication un échange FIN, ACK. Expliquez en quoi consiste cet échange. </w:t>
-      </w:r>
-      <w:r>
-        <w:rPr>
-          <w:rFonts w:ascii="TimesNewRomanPSMT" w:hAnsi="TimesNewRomanPSMT" w:cs="TimesNewRomanPSMT"/>
-          <w:b/>
-          <w:bCs/>
-          <w:sz w:val="24"/>
-          <w:szCs w:val="24"/>
           <w:lang w:val="en-CA"/>
         </w:rPr>
-        <w:t>(0.5 point)</w:t>
-      </w:r>
+      </w:pPr>
+    </w:p>
+    <w:p>
+      <w:pPr>
+        <w:autoSpaceDE w:val="0"/>
+        <w:autoSpaceDN w:val="0"/>
+        <w:adjustRightInd w:val="0"/>
+        <w:spacing w:after="0" w:line="240" w:lineRule="auto"/>
+        <w:jc w:val="both"/>
+        <w:rPr>
+          <w:rFonts w:ascii="TimesNewRomanPSMT" w:hAnsi="TimesNewRomanPSMT" w:cs="TimesNewRomanPSMT"/>
+          <w:sz w:val="24"/>
+          <w:szCs w:val="24"/>
+        </w:rPr>
+      </w:pPr>
     </w:p>
     <w:sectPr>
-      <w:footerReference w:type="default" r:id="rId22"/>
+      <w:footerReference w:type="default" r:id="rId26"/>
       <w:pgSz w:w="12240" w:h="15840"/>
       <w:pgMar w:top="1440" w:right="1440" w:bottom="1440" w:left="1440" w:header="708" w:footer="708" w:gutter="0"/>
       <w:pgNumType w:start="0"/>

</xml_diff>

<commit_message>
Finition des questions sur le mode secret 1
</commit_message>
<xml_diff>
--- a/TP3/Rapport.docx
+++ b/TP3/Rapport.docx
@@ -2831,23 +2831,7 @@
           <w:sz w:val="24"/>
           <w:szCs w:val="24"/>
         </w:rPr>
-        <w:t xml:space="preserve">En cliquant sur </w:t>
-      </w:r>
-      <w:r>
-        <w:rPr>
-          <w:rFonts w:ascii="TimesNewRomanPSMT" w:hAnsi="TimesNewRomanPSMT" w:cs="TimesNewRomanPSMT"/>
-          <w:sz w:val="24"/>
-          <w:szCs w:val="24"/>
-        </w:rPr>
-        <w:t xml:space="preserve">l’option « Follow TCP Stream » </w:t>
-      </w:r>
-      <w:r>
-        <w:rPr>
-          <w:rFonts w:ascii="TimesNewRomanPSMT" w:hAnsi="TimesNewRomanPSMT" w:cs="TimesNewRomanPSMT"/>
-          <w:sz w:val="24"/>
-          <w:szCs w:val="24"/>
-        </w:rPr>
-        <w:t>du premier paquet RSL inconnue (« </w:t>
+        <w:t>En cliquant sur l’option « Follow TCP Stream » du premier paquet RSL inconnue (« </w:t>
       </w:r>
       <w:proofErr w:type="spellStart"/>
       <w:r>
@@ -2865,15 +2849,7 @@
           <w:sz w:val="24"/>
           <w:szCs w:val="24"/>
         </w:rPr>
-        <w:t xml:space="preserve"> »), on obtient </w:t>
-      </w:r>
-      <w:r>
-        <w:rPr>
-          <w:rFonts w:ascii="TimesNewRomanPSMT" w:hAnsi="TimesNewRomanPSMT" w:cs="TimesNewRomanPSMT"/>
-          <w:sz w:val="24"/>
-          <w:szCs w:val="24"/>
-        </w:rPr>
-        <w:t xml:space="preserve">la photo </w:t>
+        <w:t xml:space="preserve"> »), on obtient la photo </w:t>
       </w:r>
       <w:r>
         <w:rPr>
@@ -4776,6 +4752,581 @@
           <w:sz w:val="24"/>
           <w:szCs w:val="24"/>
         </w:rPr>
+        <w:t>Mode 2</w:t>
+      </w:r>
+    </w:p>
+    <w:p>
+      <w:pPr>
+        <w:autoSpaceDE w:val="0"/>
+        <w:autoSpaceDN w:val="0"/>
+        <w:adjustRightInd w:val="0"/>
+        <w:spacing w:after="0" w:line="240" w:lineRule="auto"/>
+        <w:jc w:val="both"/>
+        <w:rPr>
+          <w:rFonts w:ascii="TimesNewRomanPSMT" w:hAnsi="TimesNewRomanPSMT" w:cs="TimesNewRomanPSMT"/>
+          <w:color w:val="000000" w:themeColor="text1"/>
+          <w:sz w:val="24"/>
+          <w:szCs w:val="24"/>
+        </w:rPr>
+      </w:pPr>
+    </w:p>
+    <w:p>
+      <w:pPr>
+        <w:autoSpaceDE w:val="0"/>
+        <w:autoSpaceDN w:val="0"/>
+        <w:adjustRightInd w:val="0"/>
+        <w:spacing w:after="0" w:line="240" w:lineRule="auto"/>
+        <w:jc w:val="both"/>
+        <w:rPr>
+          <w:rFonts w:ascii="TimesNewRomanPSMT" w:hAnsi="TimesNewRomanPSMT" w:cs="TimesNewRomanPSMT"/>
+          <w:color w:val="000000" w:themeColor="text1"/>
+          <w:sz w:val="24"/>
+          <w:szCs w:val="24"/>
+        </w:rPr>
+      </w:pPr>
+    </w:p>
+    <w:p>
+      <w:pPr>
+        <w:autoSpaceDE w:val="0"/>
+        <w:autoSpaceDN w:val="0"/>
+        <w:adjustRightInd w:val="0"/>
+        <w:spacing w:after="0" w:line="240" w:lineRule="auto"/>
+        <w:jc w:val="both"/>
+        <w:rPr>
+          <w:rFonts w:ascii="TimesNewRomanPSMT" w:hAnsi="TimesNewRomanPSMT" w:cs="TimesNewRomanPSMT"/>
+          <w:b/>
+          <w:bCs/>
+          <w:color w:val="000000" w:themeColor="text1"/>
+          <w:sz w:val="24"/>
+          <w:szCs w:val="24"/>
+        </w:rPr>
+      </w:pPr>
+      <w:r>
+        <w:rPr>
+          <w:rFonts w:ascii="TimesNewRomanPSMT" w:hAnsi="TimesNewRomanPSMT" w:cs="TimesNewRomanPSMT"/>
+          <w:b/>
+          <w:bCs/>
+          <w:color w:val="000000" w:themeColor="text1"/>
+          <w:sz w:val="24"/>
+          <w:szCs w:val="24"/>
+        </w:rPr>
+        <w:t>Mode 3</w:t>
+      </w:r>
+    </w:p>
+    <w:p>
+      <w:pPr>
+        <w:autoSpaceDE w:val="0"/>
+        <w:autoSpaceDN w:val="0"/>
+        <w:adjustRightInd w:val="0"/>
+        <w:spacing w:after="0" w:line="240" w:lineRule="auto"/>
+        <w:jc w:val="both"/>
+        <w:rPr>
+          <w:rFonts w:ascii="TimesNewRomanPSMT" w:hAnsi="TimesNewRomanPSMT" w:cs="TimesNewRomanPSMT"/>
+          <w:color w:val="000000" w:themeColor="text1"/>
+          <w:sz w:val="24"/>
+          <w:szCs w:val="24"/>
+        </w:rPr>
+      </w:pPr>
+    </w:p>
+    <w:p>
+      <w:pPr>
+        <w:autoSpaceDE w:val="0"/>
+        <w:autoSpaceDN w:val="0"/>
+        <w:adjustRightInd w:val="0"/>
+        <w:spacing w:after="0" w:line="240" w:lineRule="auto"/>
+        <w:jc w:val="both"/>
+        <w:rPr>
+          <w:rFonts w:ascii="TimesNewRomanPSMT" w:hAnsi="TimesNewRomanPSMT" w:cs="TimesNewRomanPSMT"/>
+          <w:color w:val="000000" w:themeColor="text1"/>
+          <w:sz w:val="24"/>
+          <w:szCs w:val="24"/>
+        </w:rPr>
+      </w:pPr>
+    </w:p>
+    <w:p>
+      <w:pPr>
+        <w:autoSpaceDE w:val="0"/>
+        <w:autoSpaceDN w:val="0"/>
+        <w:adjustRightInd w:val="0"/>
+        <w:spacing w:after="0" w:line="240" w:lineRule="auto"/>
+        <w:jc w:val="both"/>
+        <w:rPr>
+          <w:rFonts w:ascii="TimesNewRomanPSMT" w:hAnsi="TimesNewRomanPSMT" w:cs="TimesNewRomanPSMT"/>
+          <w:b/>
+          <w:bCs/>
+          <w:color w:val="000000" w:themeColor="text1"/>
+          <w:sz w:val="24"/>
+          <w:szCs w:val="24"/>
+        </w:rPr>
+      </w:pPr>
+      <w:r>
+        <w:rPr>
+          <w:rFonts w:ascii="TimesNewRomanPSMT" w:hAnsi="TimesNewRomanPSMT" w:cs="TimesNewRomanPSMT"/>
+          <w:b/>
+          <w:bCs/>
+          <w:color w:val="000000" w:themeColor="text1"/>
+          <w:sz w:val="24"/>
+          <w:szCs w:val="24"/>
+        </w:rPr>
+        <w:t>Mode 4</w:t>
+      </w:r>
+    </w:p>
+    <w:p>
+      <w:pPr>
+        <w:autoSpaceDE w:val="0"/>
+        <w:autoSpaceDN w:val="0"/>
+        <w:adjustRightInd w:val="0"/>
+        <w:spacing w:after="0" w:line="240" w:lineRule="auto"/>
+        <w:jc w:val="both"/>
+        <w:rPr>
+          <w:rFonts w:ascii="TimesNewRomanPSMT" w:hAnsi="TimesNewRomanPSMT" w:cs="TimesNewRomanPSMT"/>
+          <w:color w:val="000000" w:themeColor="text1"/>
+          <w:sz w:val="24"/>
+          <w:szCs w:val="24"/>
+        </w:rPr>
+      </w:pPr>
+    </w:p>
+    <w:p>
+      <w:pPr>
+        <w:autoSpaceDE w:val="0"/>
+        <w:autoSpaceDN w:val="0"/>
+        <w:adjustRightInd w:val="0"/>
+        <w:spacing w:after="0" w:line="240" w:lineRule="auto"/>
+        <w:jc w:val="both"/>
+        <w:rPr>
+          <w:rFonts w:ascii="TimesNewRomanPSMT" w:hAnsi="TimesNewRomanPSMT" w:cs="TimesNewRomanPSMT"/>
+          <w:color w:val="000000" w:themeColor="text1"/>
+          <w:sz w:val="24"/>
+          <w:szCs w:val="24"/>
+        </w:rPr>
+      </w:pPr>
+    </w:p>
+    <w:p>
+      <w:pPr>
+        <w:autoSpaceDE w:val="0"/>
+        <w:autoSpaceDN w:val="0"/>
+        <w:adjustRightInd w:val="0"/>
+        <w:spacing w:after="0" w:line="240" w:lineRule="auto"/>
+        <w:jc w:val="both"/>
+        <w:rPr>
+          <w:rFonts w:ascii="TimesNewRomanPSMT" w:hAnsi="TimesNewRomanPSMT" w:cs="TimesNewRomanPSMT"/>
+          <w:color w:val="000000" w:themeColor="text1"/>
+          <w:sz w:val="24"/>
+          <w:szCs w:val="24"/>
+        </w:rPr>
+      </w:pPr>
+    </w:p>
+    <w:p>
+      <w:pPr>
+        <w:autoSpaceDE w:val="0"/>
+        <w:autoSpaceDN w:val="0"/>
+        <w:adjustRightInd w:val="0"/>
+        <w:spacing w:after="0" w:line="240" w:lineRule="auto"/>
+        <w:jc w:val="both"/>
+        <w:rPr>
+          <w:rFonts w:ascii="TimesNewRomanPSMT" w:hAnsi="TimesNewRomanPSMT" w:cs="TimesNewRomanPSMT"/>
+          <w:b/>
+          <w:bCs/>
+          <w:color w:val="000000" w:themeColor="text1"/>
+          <w:sz w:val="24"/>
+          <w:szCs w:val="24"/>
+        </w:rPr>
+      </w:pPr>
+      <w:r>
+        <w:rPr>
+          <w:rFonts w:ascii="TimesNewRomanPSMT" w:hAnsi="TimesNewRomanPSMT" w:cs="TimesNewRomanPSMT"/>
+          <w:color w:val="000000" w:themeColor="text1"/>
+          <w:sz w:val="24"/>
+          <w:szCs w:val="24"/>
+        </w:rPr>
+        <w:t xml:space="preserve">3) Combien de paquets et d’octets contenant des données ont été envoyés par le client vers le serveur? Par le serveur vers le client? Montrer où vous avez trouvé cette information. </w:t>
+      </w:r>
+      <w:r>
+        <w:rPr>
+          <w:rFonts w:ascii="TimesNewRomanPSMT" w:hAnsi="TimesNewRomanPSMT" w:cs="TimesNewRomanPSMT"/>
+          <w:b/>
+          <w:bCs/>
+          <w:color w:val="000000" w:themeColor="text1"/>
+          <w:sz w:val="24"/>
+          <w:szCs w:val="24"/>
+        </w:rPr>
+        <w:t>(0.5 point)</w:t>
+      </w:r>
+    </w:p>
+    <w:p>
+      <w:pPr>
+        <w:autoSpaceDE w:val="0"/>
+        <w:autoSpaceDN w:val="0"/>
+        <w:adjustRightInd w:val="0"/>
+        <w:spacing w:after="0" w:line="240" w:lineRule="auto"/>
+        <w:jc w:val="both"/>
+        <w:rPr>
+          <w:rFonts w:ascii="TimesNewRomanPSMT" w:hAnsi="TimesNewRomanPSMT" w:cs="TimesNewRomanPSMT"/>
+          <w:color w:val="000000" w:themeColor="text1"/>
+          <w:sz w:val="24"/>
+          <w:szCs w:val="24"/>
+        </w:rPr>
+      </w:pPr>
+    </w:p>
+    <w:p>
+      <w:pPr>
+        <w:autoSpaceDE w:val="0"/>
+        <w:autoSpaceDN w:val="0"/>
+        <w:adjustRightInd w:val="0"/>
+        <w:spacing w:after="0" w:line="240" w:lineRule="auto"/>
+        <w:jc w:val="both"/>
+        <w:rPr>
+          <w:rFonts w:ascii="TimesNewRomanPSMT" w:hAnsi="TimesNewRomanPSMT" w:cs="TimesNewRomanPSMT"/>
+          <w:b/>
+          <w:bCs/>
+          <w:color w:val="000000" w:themeColor="text1"/>
+          <w:sz w:val="24"/>
+          <w:szCs w:val="24"/>
+        </w:rPr>
+      </w:pPr>
+      <w:r>
+        <w:rPr>
+          <w:rFonts w:ascii="TimesNewRomanPSMT" w:hAnsi="TimesNewRomanPSMT" w:cs="TimesNewRomanPSMT"/>
+          <w:b/>
+          <w:bCs/>
+          <w:color w:val="000000" w:themeColor="text1"/>
+          <w:sz w:val="24"/>
+          <w:szCs w:val="24"/>
+        </w:rPr>
+        <w:t>Mode 1</w:t>
+      </w:r>
+    </w:p>
+    <w:p>
+      <w:pPr>
+        <w:autoSpaceDE w:val="0"/>
+        <w:autoSpaceDN w:val="0"/>
+        <w:adjustRightInd w:val="0"/>
+        <w:spacing w:after="0" w:line="240" w:lineRule="auto"/>
+        <w:jc w:val="both"/>
+        <w:rPr>
+          <w:rFonts w:ascii="TimesNewRomanPSMT" w:hAnsi="TimesNewRomanPSMT" w:cs="TimesNewRomanPSMT"/>
+          <w:color w:val="000000" w:themeColor="text1"/>
+          <w:sz w:val="24"/>
+          <w:szCs w:val="24"/>
+        </w:rPr>
+      </w:pPr>
+      <w:r>
+        <w:rPr>
+          <w:rFonts w:ascii="TimesNewRomanPSMT" w:hAnsi="TimesNewRomanPSMT" w:cs="TimesNewRomanPSMT"/>
+          <w:color w:val="000000" w:themeColor="text1"/>
+          <w:sz w:val="24"/>
+          <w:szCs w:val="24"/>
+        </w:rPr>
+        <w:t>Le client</w:t>
+      </w:r>
+      <w:r>
+        <w:rPr>
+          <w:rFonts w:ascii="TimesNewRomanPSMT" w:hAnsi="TimesNewRomanPSMT" w:cs="TimesNewRomanPSMT"/>
+          <w:color w:val="000000" w:themeColor="text1"/>
+          <w:sz w:val="24"/>
+          <w:szCs w:val="24"/>
+        </w:rPr>
+        <w:t xml:space="preserve"> a</w:t>
+      </w:r>
+      <w:r>
+        <w:rPr>
+          <w:rFonts w:ascii="TimesNewRomanPSMT" w:hAnsi="TimesNewRomanPSMT" w:cs="TimesNewRomanPSMT"/>
+          <w:color w:val="000000" w:themeColor="text1"/>
+          <w:sz w:val="24"/>
+          <w:szCs w:val="24"/>
+        </w:rPr>
+        <w:t xml:space="preserve"> envo</w:t>
+      </w:r>
+      <w:r>
+        <w:rPr>
+          <w:rFonts w:ascii="TimesNewRomanPSMT" w:hAnsi="TimesNewRomanPSMT" w:cs="TimesNewRomanPSMT"/>
+          <w:color w:val="000000" w:themeColor="text1"/>
+          <w:sz w:val="24"/>
+          <w:szCs w:val="24"/>
+        </w:rPr>
+        <w:t>yé</w:t>
+      </w:r>
+      <w:r>
+        <w:rPr>
+          <w:rFonts w:ascii="TimesNewRomanPSMT" w:hAnsi="TimesNewRomanPSMT" w:cs="TimesNewRomanPSMT"/>
+          <w:color w:val="000000" w:themeColor="text1"/>
+          <w:sz w:val="24"/>
+          <w:szCs w:val="24"/>
+        </w:rPr>
+        <w:t xml:space="preserve"> 5 paquets TCP avec une taille totale de 4232 octets, ce qui fait que le client a envoyé 4232 – 5*20 = 4132 octets</w:t>
+      </w:r>
+      <w:r>
+        <w:rPr>
+          <w:rFonts w:ascii="TimesNewRomanPSMT" w:hAnsi="TimesNewRomanPSMT" w:cs="TimesNewRomanPSMT"/>
+          <w:color w:val="000000" w:themeColor="text1"/>
+          <w:sz w:val="24"/>
+          <w:szCs w:val="24"/>
+        </w:rPr>
+        <w:t>.</w:t>
+      </w:r>
+    </w:p>
+    <w:p>
+      <w:pPr>
+        <w:autoSpaceDE w:val="0"/>
+        <w:autoSpaceDN w:val="0"/>
+        <w:adjustRightInd w:val="0"/>
+        <w:spacing w:after="0" w:line="240" w:lineRule="auto"/>
+        <w:jc w:val="both"/>
+        <w:rPr>
+          <w:rFonts w:ascii="TimesNewRomanPSMT" w:hAnsi="TimesNewRomanPSMT" w:cs="TimesNewRomanPSMT"/>
+          <w:color w:val="000000" w:themeColor="text1"/>
+          <w:sz w:val="24"/>
+          <w:szCs w:val="24"/>
+        </w:rPr>
+      </w:pPr>
+      <w:r>
+        <w:rPr>
+          <w:noProof/>
+        </w:rPr>
+        <w:drawing>
+          <wp:inline distT="0" distB="0" distL="0" distR="0" wp14:anchorId="14513950" wp14:editId="0A45F087">
+            <wp:extent cx="5943600" cy="1081405"/>
+            <wp:effectExtent l="0" t="0" r="0" b="4445"/>
+            <wp:docPr id="16" name="Picture 16"/>
+            <wp:cNvGraphicFramePr>
+              <a:graphicFrameLocks xmlns:a="http://schemas.openxmlformats.org/drawingml/2006/main" noChangeAspect="1"/>
+            </wp:cNvGraphicFramePr>
+            <a:graphic xmlns:a="http://schemas.openxmlformats.org/drawingml/2006/main">
+              <a:graphicData uri="http://schemas.openxmlformats.org/drawingml/2006/picture">
+                <pic:pic xmlns:pic="http://schemas.openxmlformats.org/drawingml/2006/picture">
+                  <pic:nvPicPr>
+                    <pic:cNvPr id="1" name=""/>
+                    <pic:cNvPicPr/>
+                  </pic:nvPicPr>
+                  <pic:blipFill>
+                    <a:blip r:embed="rId26"/>
+                    <a:stretch>
+                      <a:fillRect/>
+                    </a:stretch>
+                  </pic:blipFill>
+                  <pic:spPr>
+                    <a:xfrm>
+                      <a:off x="0" y="0"/>
+                      <a:ext cx="5943600" cy="1081405"/>
+                    </a:xfrm>
+                    <a:prstGeom prst="rect">
+                      <a:avLst/>
+                    </a:prstGeom>
+                  </pic:spPr>
+                </pic:pic>
+              </a:graphicData>
+            </a:graphic>
+          </wp:inline>
+        </w:drawing>
+      </w:r>
+    </w:p>
+    <w:p>
+      <w:pPr>
+        <w:autoSpaceDE w:val="0"/>
+        <w:autoSpaceDN w:val="0"/>
+        <w:adjustRightInd w:val="0"/>
+        <w:spacing w:after="0" w:line="240" w:lineRule="auto"/>
+        <w:jc w:val="both"/>
+        <w:rPr>
+          <w:rFonts w:ascii="TimesNewRomanPSMT" w:hAnsi="TimesNewRomanPSMT" w:cs="TimesNewRomanPSMT"/>
+          <w:color w:val="000000" w:themeColor="text1"/>
+          <w:sz w:val="24"/>
+          <w:szCs w:val="24"/>
+        </w:rPr>
+      </w:pPr>
+    </w:p>
+    <w:p>
+      <w:pPr>
+        <w:autoSpaceDE w:val="0"/>
+        <w:autoSpaceDN w:val="0"/>
+        <w:adjustRightInd w:val="0"/>
+        <w:spacing w:after="0" w:line="240" w:lineRule="auto"/>
+        <w:jc w:val="both"/>
+        <w:rPr>
+          <w:rFonts w:ascii="TimesNewRomanPSMT" w:hAnsi="TimesNewRomanPSMT" w:cs="TimesNewRomanPSMT"/>
+          <w:color w:val="000000" w:themeColor="text1"/>
+          <w:sz w:val="24"/>
+          <w:szCs w:val="24"/>
+        </w:rPr>
+      </w:pPr>
+      <w:r>
+        <w:rPr>
+          <w:rFonts w:ascii="TimesNewRomanPSMT" w:hAnsi="TimesNewRomanPSMT" w:cs="TimesNewRomanPSMT"/>
+          <w:color w:val="000000" w:themeColor="text1"/>
+          <w:sz w:val="24"/>
+          <w:szCs w:val="24"/>
+        </w:rPr>
+        <w:lastRenderedPageBreak/>
+        <w:t>Le serveur</w:t>
+      </w:r>
+      <w:r>
+        <w:rPr>
+          <w:rFonts w:ascii="TimesNewRomanPSMT" w:hAnsi="TimesNewRomanPSMT" w:cs="TimesNewRomanPSMT"/>
+          <w:color w:val="000000" w:themeColor="text1"/>
+          <w:sz w:val="24"/>
+          <w:szCs w:val="24"/>
+        </w:rPr>
+        <w:t xml:space="preserve"> a</w:t>
+      </w:r>
+      <w:r>
+        <w:rPr>
+          <w:rFonts w:ascii="TimesNewRomanPSMT" w:hAnsi="TimesNewRomanPSMT" w:cs="TimesNewRomanPSMT"/>
+          <w:color w:val="000000" w:themeColor="text1"/>
+          <w:sz w:val="24"/>
+          <w:szCs w:val="24"/>
+        </w:rPr>
+        <w:t xml:space="preserve"> envo</w:t>
+      </w:r>
+      <w:r>
+        <w:rPr>
+          <w:rFonts w:ascii="TimesNewRomanPSMT" w:hAnsi="TimesNewRomanPSMT" w:cs="TimesNewRomanPSMT"/>
+          <w:color w:val="000000" w:themeColor="text1"/>
+          <w:sz w:val="24"/>
+          <w:szCs w:val="24"/>
+        </w:rPr>
+        <w:t>yé</w:t>
+      </w:r>
+      <w:r>
+        <w:rPr>
+          <w:rFonts w:ascii="TimesNewRomanPSMT" w:hAnsi="TimesNewRomanPSMT" w:cs="TimesNewRomanPSMT"/>
+          <w:color w:val="000000" w:themeColor="text1"/>
+          <w:sz w:val="24"/>
+          <w:szCs w:val="24"/>
+        </w:rPr>
+        <w:t xml:space="preserve"> 4 paquets TCP avec un</w:t>
+      </w:r>
+      <w:r>
+        <w:rPr>
+          <w:rFonts w:ascii="TimesNewRomanPSMT" w:hAnsi="TimesNewRomanPSMT" w:cs="TimesNewRomanPSMT"/>
+          <w:color w:val="000000" w:themeColor="text1"/>
+          <w:sz w:val="24"/>
+          <w:szCs w:val="24"/>
+        </w:rPr>
+        <w:t>e</w:t>
+      </w:r>
+      <w:r>
+        <w:rPr>
+          <w:rFonts w:ascii="TimesNewRomanPSMT" w:hAnsi="TimesNewRomanPSMT" w:cs="TimesNewRomanPSMT"/>
+          <w:color w:val="000000" w:themeColor="text1"/>
+          <w:sz w:val="24"/>
+          <w:szCs w:val="24"/>
+        </w:rPr>
+        <w:t xml:space="preserve"> taille total</w:t>
+      </w:r>
+      <w:r>
+        <w:rPr>
+          <w:rFonts w:ascii="TimesNewRomanPSMT" w:hAnsi="TimesNewRomanPSMT" w:cs="TimesNewRomanPSMT"/>
+          <w:color w:val="000000" w:themeColor="text1"/>
+          <w:sz w:val="24"/>
+          <w:szCs w:val="24"/>
+        </w:rPr>
+        <w:t>e</w:t>
+      </w:r>
+      <w:r>
+        <w:rPr>
+          <w:rFonts w:ascii="TimesNewRomanPSMT" w:hAnsi="TimesNewRomanPSMT" w:cs="TimesNewRomanPSMT"/>
+          <w:color w:val="000000" w:themeColor="text1"/>
+          <w:sz w:val="24"/>
+          <w:szCs w:val="24"/>
+        </w:rPr>
+        <w:t xml:space="preserve"> de 188 octets, ce qui fait que le serveur a envoyé 188 – 4*20 = 108 octets.</w:t>
+      </w:r>
+    </w:p>
+    <w:p>
+      <w:pPr>
+        <w:autoSpaceDE w:val="0"/>
+        <w:autoSpaceDN w:val="0"/>
+        <w:adjustRightInd w:val="0"/>
+        <w:spacing w:after="0" w:line="240" w:lineRule="auto"/>
+        <w:jc w:val="both"/>
+        <w:rPr>
+          <w:rFonts w:ascii="TimesNewRomanPSMT" w:hAnsi="TimesNewRomanPSMT" w:cs="TimesNewRomanPSMT"/>
+          <w:color w:val="000000" w:themeColor="text1"/>
+          <w:sz w:val="24"/>
+          <w:szCs w:val="24"/>
+        </w:rPr>
+      </w:pPr>
+      <w:r>
+        <w:rPr>
+          <w:noProof/>
+        </w:rPr>
+        <w:drawing>
+          <wp:inline distT="0" distB="0" distL="0" distR="0" wp14:anchorId="1E495F8C" wp14:editId="622F154E">
+            <wp:extent cx="5943600" cy="1066165"/>
+            <wp:effectExtent l="0" t="0" r="0" b="635"/>
+            <wp:docPr id="17" name="Picture 17"/>
+            <wp:cNvGraphicFramePr>
+              <a:graphicFrameLocks xmlns:a="http://schemas.openxmlformats.org/drawingml/2006/main" noChangeAspect="1"/>
+            </wp:cNvGraphicFramePr>
+            <a:graphic xmlns:a="http://schemas.openxmlformats.org/drawingml/2006/main">
+              <a:graphicData uri="http://schemas.openxmlformats.org/drawingml/2006/picture">
+                <pic:pic xmlns:pic="http://schemas.openxmlformats.org/drawingml/2006/picture">
+                  <pic:nvPicPr>
+                    <pic:cNvPr id="1" name=""/>
+                    <pic:cNvPicPr/>
+                  </pic:nvPicPr>
+                  <pic:blipFill>
+                    <a:blip r:embed="rId27"/>
+                    <a:stretch>
+                      <a:fillRect/>
+                    </a:stretch>
+                  </pic:blipFill>
+                  <pic:spPr>
+                    <a:xfrm>
+                      <a:off x="0" y="0"/>
+                      <a:ext cx="5943600" cy="1066165"/>
+                    </a:xfrm>
+                    <a:prstGeom prst="rect">
+                      <a:avLst/>
+                    </a:prstGeom>
+                  </pic:spPr>
+                </pic:pic>
+              </a:graphicData>
+            </a:graphic>
+          </wp:inline>
+        </w:drawing>
+      </w:r>
+    </w:p>
+    <w:p>
+      <w:pPr>
+        <w:autoSpaceDE w:val="0"/>
+        <w:autoSpaceDN w:val="0"/>
+        <w:adjustRightInd w:val="0"/>
+        <w:spacing w:after="0" w:line="240" w:lineRule="auto"/>
+        <w:jc w:val="both"/>
+        <w:rPr>
+          <w:rFonts w:ascii="TimesNewRomanPSMT" w:hAnsi="TimesNewRomanPSMT" w:cs="TimesNewRomanPSMT"/>
+          <w:color w:val="000000" w:themeColor="text1"/>
+          <w:sz w:val="24"/>
+          <w:szCs w:val="24"/>
+        </w:rPr>
+      </w:pPr>
+    </w:p>
+    <w:p>
+      <w:pPr>
+        <w:autoSpaceDE w:val="0"/>
+        <w:autoSpaceDN w:val="0"/>
+        <w:adjustRightInd w:val="0"/>
+        <w:spacing w:after="0" w:line="240" w:lineRule="auto"/>
+        <w:jc w:val="both"/>
+        <w:rPr>
+          <w:rFonts w:ascii="TimesNewRomanPSMT" w:hAnsi="TimesNewRomanPSMT" w:cs="TimesNewRomanPSMT"/>
+          <w:b/>
+          <w:bCs/>
+          <w:color w:val="000000" w:themeColor="text1"/>
+          <w:sz w:val="24"/>
+          <w:szCs w:val="24"/>
+        </w:rPr>
+      </w:pPr>
+      <w:r>
+        <w:rPr>
+          <w:rFonts w:ascii="TimesNewRomanPSMT" w:hAnsi="TimesNewRomanPSMT" w:cs="TimesNewRomanPSMT"/>
+          <w:b/>
+          <w:bCs/>
+          <w:color w:val="000000" w:themeColor="text1"/>
+          <w:sz w:val="24"/>
+          <w:szCs w:val="24"/>
+        </w:rPr>
         <w:t xml:space="preserve">Mode </w:t>
       </w:r>
       <w:r>
@@ -4937,73 +5488,85 @@
         <w:jc w:val="both"/>
         <w:rPr>
           <w:rFonts w:ascii="TimesNewRomanPSMT" w:hAnsi="TimesNewRomanPSMT" w:cs="TimesNewRomanPSMT"/>
-          <w:color w:val="000000" w:themeColor="text1"/>
-          <w:sz w:val="24"/>
-          <w:szCs w:val="24"/>
-        </w:rPr>
-      </w:pPr>
-    </w:p>
-    <w:p>
-      <w:pPr>
-        <w:autoSpaceDE w:val="0"/>
-        <w:autoSpaceDN w:val="0"/>
-        <w:adjustRightInd w:val="0"/>
-        <w:spacing w:after="0" w:line="240" w:lineRule="auto"/>
-        <w:jc w:val="both"/>
-        <w:rPr>
-          <w:rFonts w:ascii="TimesNewRomanPSMT" w:hAnsi="TimesNewRomanPSMT" w:cs="TimesNewRomanPSMT"/>
-          <w:color w:val="000000" w:themeColor="text1"/>
-          <w:sz w:val="24"/>
-          <w:szCs w:val="24"/>
-        </w:rPr>
-      </w:pPr>
-    </w:p>
-    <w:p>
-      <w:pPr>
-        <w:autoSpaceDE w:val="0"/>
-        <w:autoSpaceDN w:val="0"/>
-        <w:adjustRightInd w:val="0"/>
-        <w:spacing w:after="0" w:line="240" w:lineRule="auto"/>
-        <w:jc w:val="both"/>
-        <w:rPr>
-          <w:rFonts w:ascii="TimesNewRomanPSMT" w:hAnsi="TimesNewRomanPSMT" w:cs="TimesNewRomanPSMT"/>
-          <w:color w:val="000000" w:themeColor="text1"/>
-          <w:sz w:val="24"/>
-          <w:szCs w:val="24"/>
-        </w:rPr>
-      </w:pPr>
-    </w:p>
-    <w:p>
-      <w:pPr>
-        <w:autoSpaceDE w:val="0"/>
-        <w:autoSpaceDN w:val="0"/>
-        <w:adjustRightInd w:val="0"/>
-        <w:spacing w:after="0" w:line="240" w:lineRule="auto"/>
-        <w:jc w:val="both"/>
-        <w:rPr>
-          <w:rFonts w:ascii="TimesNewRomanPSMT" w:hAnsi="TimesNewRomanPSMT" w:cs="TimesNewRomanPSMT"/>
-          <w:b/>
-          <w:bCs/>
-          <w:color w:val="000000" w:themeColor="text1"/>
-          <w:sz w:val="24"/>
-          <w:szCs w:val="24"/>
-        </w:rPr>
-      </w:pPr>
-      <w:r>
-        <w:rPr>
-          <w:rFonts w:ascii="TimesNewRomanPSMT" w:hAnsi="TimesNewRomanPSMT" w:cs="TimesNewRomanPSMT"/>
-          <w:color w:val="000000" w:themeColor="text1"/>
-          <w:sz w:val="24"/>
-          <w:szCs w:val="24"/>
-        </w:rPr>
-        <w:t xml:space="preserve">3) Combien de paquets et d’octets contenant des données ont été envoyés par le client vers le serveur? Par le serveur vers le client? Montrer où vous avez trouvé cette information. </w:t>
-      </w:r>
-      <w:r>
-        <w:rPr>
-          <w:rFonts w:ascii="TimesNewRomanPSMT" w:hAnsi="TimesNewRomanPSMT" w:cs="TimesNewRomanPSMT"/>
-          <w:b/>
-          <w:bCs/>
-          <w:color w:val="000000" w:themeColor="text1"/>
+          <w:sz w:val="24"/>
+          <w:szCs w:val="24"/>
+        </w:rPr>
+      </w:pPr>
+    </w:p>
+    <w:p>
+      <w:pPr>
+        <w:autoSpaceDE w:val="0"/>
+        <w:autoSpaceDN w:val="0"/>
+        <w:adjustRightInd w:val="0"/>
+        <w:spacing w:after="0" w:line="240" w:lineRule="auto"/>
+        <w:jc w:val="both"/>
+        <w:rPr>
+          <w:rFonts w:ascii="TimesNewRomanPSMT" w:hAnsi="TimesNewRomanPSMT" w:cs="TimesNewRomanPSMT"/>
+          <w:sz w:val="24"/>
+          <w:szCs w:val="24"/>
+        </w:rPr>
+      </w:pPr>
+    </w:p>
+    <w:p>
+      <w:pPr>
+        <w:autoSpaceDE w:val="0"/>
+        <w:autoSpaceDN w:val="0"/>
+        <w:adjustRightInd w:val="0"/>
+        <w:spacing w:after="0" w:line="240" w:lineRule="auto"/>
+        <w:jc w:val="both"/>
+        <w:rPr>
+          <w:rFonts w:ascii="TimesNewRomanPSMT" w:hAnsi="TimesNewRomanPSMT" w:cs="TimesNewRomanPSMT"/>
+          <w:b/>
+          <w:bCs/>
+          <w:sz w:val="24"/>
+          <w:szCs w:val="24"/>
+        </w:rPr>
+      </w:pPr>
+      <w:r>
+        <w:rPr>
+          <w:rFonts w:ascii="TimesNewRomanPSMT" w:hAnsi="TimesNewRomanPSMT" w:cs="TimesNewRomanPSMT"/>
+          <w:sz w:val="24"/>
+          <w:szCs w:val="24"/>
+        </w:rPr>
+        <w:t>4) À la lumière de votre analyse, que fait le client? Selon vous, combien d’itérations le client a-t</w:t>
+      </w:r>
+      <w:r>
+        <w:rPr>
+          <w:rFonts w:ascii="TimesNewRomanPSMT" w:hAnsi="TimesNewRomanPSMT" w:cs="TimesNewRomanPSMT"/>
+          <w:sz w:val="24"/>
+          <w:szCs w:val="24"/>
+        </w:rPr>
+        <w:t>-</w:t>
+      </w:r>
+      <w:r>
+        <w:rPr>
+          <w:rFonts w:ascii="TimesNewRomanPSMT" w:hAnsi="TimesNewRomanPSMT" w:cs="TimesNewRomanPSMT"/>
+          <w:sz w:val="24"/>
+          <w:szCs w:val="24"/>
+        </w:rPr>
+        <w:t>il</w:t>
+      </w:r>
+      <w:r>
+        <w:rPr>
+          <w:rFonts w:ascii="TimesNewRomanPSMT" w:hAnsi="TimesNewRomanPSMT" w:cs="TimesNewRomanPSMT"/>
+          <w:sz w:val="24"/>
+          <w:szCs w:val="24"/>
+        </w:rPr>
+        <w:t xml:space="preserve"> </w:t>
+      </w:r>
+      <w:r>
+        <w:rPr>
+          <w:rFonts w:ascii="TimesNewRomanPSMT" w:hAnsi="TimesNewRomanPSMT" w:cs="TimesNewRomanPSMT"/>
+          <w:sz w:val="24"/>
+          <w:szCs w:val="24"/>
+        </w:rPr>
+        <w:t xml:space="preserve">faites pour envoyer ces données? </w:t>
+      </w:r>
+      <w:r>
+        <w:rPr>
+          <w:rFonts w:ascii="TimesNewRomanPSMT" w:hAnsi="TimesNewRomanPSMT" w:cs="TimesNewRomanPSMT"/>
+          <w:b/>
+          <w:bCs/>
           <w:sz w:val="24"/>
           <w:szCs w:val="24"/>
         </w:rPr>
@@ -5019,7 +5582,8 @@
         <w:jc w:val="both"/>
         <w:rPr>
           <w:rFonts w:ascii="TimesNewRomanPSMT" w:hAnsi="TimesNewRomanPSMT" w:cs="TimesNewRomanPSMT"/>
-          <w:color w:val="000000" w:themeColor="text1"/>
+          <w:b/>
+          <w:bCs/>
           <w:sz w:val="24"/>
           <w:szCs w:val="24"/>
         </w:rPr>
@@ -5067,571 +5631,42 @@
           <w:szCs w:val="24"/>
         </w:rPr>
       </w:pPr>
-    </w:p>
-    <w:p>
-      <w:pPr>
-        <w:autoSpaceDE w:val="0"/>
-        <w:autoSpaceDN w:val="0"/>
-        <w:adjustRightInd w:val="0"/>
-        <w:spacing w:after="0" w:line="240" w:lineRule="auto"/>
-        <w:jc w:val="both"/>
-        <w:rPr>
-          <w:rFonts w:ascii="TimesNewRomanPSMT" w:hAnsi="TimesNewRomanPSMT" w:cs="TimesNewRomanPSMT"/>
-          <w:color w:val="000000" w:themeColor="text1"/>
-          <w:sz w:val="24"/>
-          <w:szCs w:val="24"/>
-        </w:rPr>
-      </w:pPr>
-    </w:p>
-    <w:p>
-      <w:pPr>
-        <w:autoSpaceDE w:val="0"/>
-        <w:autoSpaceDN w:val="0"/>
-        <w:adjustRightInd w:val="0"/>
-        <w:spacing w:after="0" w:line="240" w:lineRule="auto"/>
-        <w:jc w:val="both"/>
-        <w:rPr>
-          <w:rFonts w:ascii="TimesNewRomanPSMT" w:hAnsi="TimesNewRomanPSMT" w:cs="TimesNewRomanPSMT"/>
-          <w:b/>
-          <w:bCs/>
-          <w:color w:val="000000" w:themeColor="text1"/>
-          <w:sz w:val="24"/>
-          <w:szCs w:val="24"/>
-        </w:rPr>
-      </w:pPr>
-      <w:r>
-        <w:rPr>
-          <w:rFonts w:ascii="TimesNewRomanPSMT" w:hAnsi="TimesNewRomanPSMT" w:cs="TimesNewRomanPSMT"/>
-          <w:b/>
-          <w:bCs/>
-          <w:color w:val="000000" w:themeColor="text1"/>
-          <w:sz w:val="24"/>
-          <w:szCs w:val="24"/>
-        </w:rPr>
-        <w:t xml:space="preserve">Mode </w:t>
-      </w:r>
-      <w:r>
-        <w:rPr>
-          <w:rFonts w:ascii="TimesNewRomanPSMT" w:hAnsi="TimesNewRomanPSMT" w:cs="TimesNewRomanPSMT"/>
-          <w:b/>
-          <w:bCs/>
-          <w:color w:val="000000" w:themeColor="text1"/>
-          <w:sz w:val="24"/>
-          <w:szCs w:val="24"/>
-        </w:rPr>
-        <w:t>2</w:t>
-      </w:r>
-    </w:p>
-    <w:p>
-      <w:pPr>
-        <w:autoSpaceDE w:val="0"/>
-        <w:autoSpaceDN w:val="0"/>
-        <w:adjustRightInd w:val="0"/>
-        <w:spacing w:after="0" w:line="240" w:lineRule="auto"/>
-        <w:jc w:val="both"/>
-        <w:rPr>
-          <w:rFonts w:ascii="TimesNewRomanPSMT" w:hAnsi="TimesNewRomanPSMT" w:cs="TimesNewRomanPSMT"/>
-          <w:color w:val="000000" w:themeColor="text1"/>
-          <w:sz w:val="24"/>
-          <w:szCs w:val="24"/>
-        </w:rPr>
-      </w:pPr>
-    </w:p>
-    <w:p>
-      <w:pPr>
-        <w:autoSpaceDE w:val="0"/>
-        <w:autoSpaceDN w:val="0"/>
-        <w:adjustRightInd w:val="0"/>
-        <w:spacing w:after="0" w:line="240" w:lineRule="auto"/>
-        <w:jc w:val="both"/>
-        <w:rPr>
-          <w:rFonts w:ascii="TimesNewRomanPSMT" w:hAnsi="TimesNewRomanPSMT" w:cs="TimesNewRomanPSMT"/>
-          <w:color w:val="000000" w:themeColor="text1"/>
-          <w:sz w:val="24"/>
-          <w:szCs w:val="24"/>
-        </w:rPr>
-      </w:pPr>
-    </w:p>
-    <w:p>
-      <w:pPr>
-        <w:autoSpaceDE w:val="0"/>
-        <w:autoSpaceDN w:val="0"/>
-        <w:adjustRightInd w:val="0"/>
-        <w:spacing w:after="0" w:line="240" w:lineRule="auto"/>
-        <w:jc w:val="both"/>
-        <w:rPr>
-          <w:rFonts w:ascii="TimesNewRomanPSMT" w:hAnsi="TimesNewRomanPSMT" w:cs="TimesNewRomanPSMT"/>
-          <w:b/>
-          <w:bCs/>
-          <w:color w:val="000000" w:themeColor="text1"/>
-          <w:sz w:val="24"/>
-          <w:szCs w:val="24"/>
-        </w:rPr>
-      </w:pPr>
-      <w:r>
-        <w:rPr>
-          <w:rFonts w:ascii="TimesNewRomanPSMT" w:hAnsi="TimesNewRomanPSMT" w:cs="TimesNewRomanPSMT"/>
-          <w:b/>
-          <w:bCs/>
-          <w:color w:val="000000" w:themeColor="text1"/>
-          <w:sz w:val="24"/>
-          <w:szCs w:val="24"/>
-        </w:rPr>
-        <w:t xml:space="preserve">Mode </w:t>
-      </w:r>
-      <w:r>
-        <w:rPr>
-          <w:rFonts w:ascii="TimesNewRomanPSMT" w:hAnsi="TimesNewRomanPSMT" w:cs="TimesNewRomanPSMT"/>
-          <w:b/>
-          <w:bCs/>
-          <w:color w:val="000000" w:themeColor="text1"/>
-          <w:sz w:val="24"/>
-          <w:szCs w:val="24"/>
-        </w:rPr>
-        <w:t>3</w:t>
-      </w:r>
-    </w:p>
-    <w:p>
-      <w:pPr>
-        <w:autoSpaceDE w:val="0"/>
-        <w:autoSpaceDN w:val="0"/>
-        <w:adjustRightInd w:val="0"/>
-        <w:spacing w:after="0" w:line="240" w:lineRule="auto"/>
-        <w:jc w:val="both"/>
-        <w:rPr>
-          <w:rFonts w:ascii="TimesNewRomanPSMT" w:hAnsi="TimesNewRomanPSMT" w:cs="TimesNewRomanPSMT"/>
-          <w:color w:val="000000" w:themeColor="text1"/>
-          <w:sz w:val="24"/>
-          <w:szCs w:val="24"/>
-        </w:rPr>
-      </w:pPr>
-    </w:p>
-    <w:p>
-      <w:pPr>
-        <w:autoSpaceDE w:val="0"/>
-        <w:autoSpaceDN w:val="0"/>
-        <w:adjustRightInd w:val="0"/>
-        <w:spacing w:after="0" w:line="240" w:lineRule="auto"/>
-        <w:jc w:val="both"/>
-        <w:rPr>
-          <w:rFonts w:ascii="TimesNewRomanPSMT" w:hAnsi="TimesNewRomanPSMT" w:cs="TimesNewRomanPSMT"/>
-          <w:color w:val="000000" w:themeColor="text1"/>
-          <w:sz w:val="24"/>
-          <w:szCs w:val="24"/>
-        </w:rPr>
-      </w:pPr>
-    </w:p>
-    <w:p>
-      <w:pPr>
-        <w:autoSpaceDE w:val="0"/>
-        <w:autoSpaceDN w:val="0"/>
-        <w:adjustRightInd w:val="0"/>
-        <w:spacing w:after="0" w:line="240" w:lineRule="auto"/>
-        <w:jc w:val="both"/>
-        <w:rPr>
-          <w:rFonts w:ascii="TimesNewRomanPSMT" w:hAnsi="TimesNewRomanPSMT" w:cs="TimesNewRomanPSMT"/>
-          <w:b/>
-          <w:bCs/>
-          <w:color w:val="000000" w:themeColor="text1"/>
-          <w:sz w:val="24"/>
-          <w:szCs w:val="24"/>
-        </w:rPr>
-      </w:pPr>
-      <w:r>
-        <w:rPr>
-          <w:rFonts w:ascii="TimesNewRomanPSMT" w:hAnsi="TimesNewRomanPSMT" w:cs="TimesNewRomanPSMT"/>
-          <w:b/>
-          <w:bCs/>
-          <w:color w:val="000000" w:themeColor="text1"/>
-          <w:sz w:val="24"/>
-          <w:szCs w:val="24"/>
-        </w:rPr>
-        <w:t xml:space="preserve">Mode </w:t>
-      </w:r>
-      <w:r>
-        <w:rPr>
-          <w:rFonts w:ascii="TimesNewRomanPSMT" w:hAnsi="TimesNewRomanPSMT" w:cs="TimesNewRomanPSMT"/>
-          <w:b/>
-          <w:bCs/>
-          <w:color w:val="000000" w:themeColor="text1"/>
-          <w:sz w:val="24"/>
-          <w:szCs w:val="24"/>
-        </w:rPr>
-        <w:t>4</w:t>
-      </w:r>
-    </w:p>
-    <w:p>
-      <w:pPr>
-        <w:autoSpaceDE w:val="0"/>
-        <w:autoSpaceDN w:val="0"/>
-        <w:adjustRightInd w:val="0"/>
-        <w:spacing w:after="0" w:line="240" w:lineRule="auto"/>
-        <w:jc w:val="both"/>
-        <w:rPr>
-          <w:rFonts w:ascii="TimesNewRomanPSMT" w:hAnsi="TimesNewRomanPSMT" w:cs="TimesNewRomanPSMT"/>
-          <w:sz w:val="24"/>
-          <w:szCs w:val="24"/>
-        </w:rPr>
-      </w:pPr>
-    </w:p>
-    <w:p>
-      <w:pPr>
-        <w:autoSpaceDE w:val="0"/>
-        <w:autoSpaceDN w:val="0"/>
-        <w:adjustRightInd w:val="0"/>
-        <w:spacing w:after="0" w:line="240" w:lineRule="auto"/>
-        <w:jc w:val="both"/>
-        <w:rPr>
-          <w:rFonts w:ascii="TimesNewRomanPSMT" w:hAnsi="TimesNewRomanPSMT" w:cs="TimesNewRomanPSMT"/>
-          <w:sz w:val="24"/>
-          <w:szCs w:val="24"/>
-        </w:rPr>
-      </w:pPr>
-    </w:p>
-    <w:p>
-      <w:pPr>
-        <w:autoSpaceDE w:val="0"/>
-        <w:autoSpaceDN w:val="0"/>
-        <w:adjustRightInd w:val="0"/>
-        <w:spacing w:after="0" w:line="240" w:lineRule="auto"/>
-        <w:jc w:val="both"/>
-        <w:rPr>
-          <w:rFonts w:ascii="TimesNewRomanPSMT" w:hAnsi="TimesNewRomanPSMT" w:cs="TimesNewRomanPSMT"/>
-          <w:b/>
-          <w:bCs/>
-          <w:sz w:val="24"/>
-          <w:szCs w:val="24"/>
-        </w:rPr>
-      </w:pPr>
-      <w:r>
-        <w:rPr>
-          <w:rFonts w:ascii="TimesNewRomanPSMT" w:hAnsi="TimesNewRomanPSMT" w:cs="TimesNewRomanPSMT"/>
-          <w:sz w:val="24"/>
-          <w:szCs w:val="24"/>
-        </w:rPr>
-        <w:t>4) À la lumière de votre analyse, que fait le client? Selon vous, combien d’itérations le client a-t</w:t>
-      </w:r>
-      <w:r>
-        <w:rPr>
-          <w:rFonts w:ascii="TimesNewRomanPSMT" w:hAnsi="TimesNewRomanPSMT" w:cs="TimesNewRomanPSMT"/>
-          <w:sz w:val="24"/>
-          <w:szCs w:val="24"/>
-        </w:rPr>
-        <w:t>-</w:t>
-      </w:r>
-      <w:r>
-        <w:rPr>
-          <w:rFonts w:ascii="TimesNewRomanPSMT" w:hAnsi="TimesNewRomanPSMT" w:cs="TimesNewRomanPSMT"/>
-          <w:sz w:val="24"/>
-          <w:szCs w:val="24"/>
-        </w:rPr>
-        <w:t>il</w:t>
-      </w:r>
-      <w:r>
-        <w:rPr>
-          <w:rFonts w:ascii="TimesNewRomanPSMT" w:hAnsi="TimesNewRomanPSMT" w:cs="TimesNewRomanPSMT"/>
-          <w:sz w:val="24"/>
-          <w:szCs w:val="24"/>
-        </w:rPr>
-        <w:t xml:space="preserve"> </w:t>
-      </w:r>
-      <w:r>
-        <w:rPr>
-          <w:rFonts w:ascii="TimesNewRomanPSMT" w:hAnsi="TimesNewRomanPSMT" w:cs="TimesNewRomanPSMT"/>
-          <w:sz w:val="24"/>
-          <w:szCs w:val="24"/>
-        </w:rPr>
-        <w:t xml:space="preserve">faites pour envoyer ces données? </w:t>
-      </w:r>
-      <w:r>
-        <w:rPr>
-          <w:rFonts w:ascii="TimesNewRomanPSMT" w:hAnsi="TimesNewRomanPSMT" w:cs="TimesNewRomanPSMT"/>
-          <w:b/>
-          <w:bCs/>
-          <w:sz w:val="24"/>
-          <w:szCs w:val="24"/>
-        </w:rPr>
-        <w:t>(0.5 point)</w:t>
-      </w:r>
-    </w:p>
-    <w:p>
-      <w:pPr>
-        <w:autoSpaceDE w:val="0"/>
-        <w:autoSpaceDN w:val="0"/>
-        <w:adjustRightInd w:val="0"/>
-        <w:spacing w:after="0" w:line="240" w:lineRule="auto"/>
-        <w:jc w:val="both"/>
-        <w:rPr>
-          <w:rFonts w:ascii="TimesNewRomanPSMT" w:hAnsi="TimesNewRomanPSMT" w:cs="TimesNewRomanPSMT"/>
-          <w:b/>
-          <w:bCs/>
-          <w:sz w:val="24"/>
-          <w:szCs w:val="24"/>
-        </w:rPr>
-      </w:pPr>
-    </w:p>
-    <w:p>
-      <w:pPr>
-        <w:autoSpaceDE w:val="0"/>
-        <w:autoSpaceDN w:val="0"/>
-        <w:adjustRightInd w:val="0"/>
-        <w:spacing w:after="0" w:line="240" w:lineRule="auto"/>
-        <w:jc w:val="both"/>
-        <w:rPr>
-          <w:rFonts w:ascii="TimesNewRomanPSMT" w:hAnsi="TimesNewRomanPSMT" w:cs="TimesNewRomanPSMT"/>
-          <w:b/>
-          <w:bCs/>
-          <w:color w:val="000000" w:themeColor="text1"/>
-          <w:sz w:val="24"/>
-          <w:szCs w:val="24"/>
-        </w:rPr>
-      </w:pPr>
-      <w:r>
-        <w:rPr>
-          <w:rFonts w:ascii="TimesNewRomanPSMT" w:hAnsi="TimesNewRomanPSMT" w:cs="TimesNewRomanPSMT"/>
-          <w:b/>
-          <w:bCs/>
-          <w:color w:val="000000" w:themeColor="text1"/>
-          <w:sz w:val="24"/>
-          <w:szCs w:val="24"/>
-        </w:rPr>
-        <w:t>Mode 1</w:t>
-      </w:r>
-    </w:p>
-    <w:p>
-      <w:pPr>
-        <w:autoSpaceDE w:val="0"/>
-        <w:autoSpaceDN w:val="0"/>
-        <w:adjustRightInd w:val="0"/>
-        <w:spacing w:after="0" w:line="240" w:lineRule="auto"/>
-        <w:jc w:val="both"/>
-        <w:rPr>
-          <w:rFonts w:ascii="TimesNewRomanPSMT" w:hAnsi="TimesNewRomanPSMT" w:cs="TimesNewRomanPSMT"/>
-          <w:color w:val="000000" w:themeColor="text1"/>
-          <w:sz w:val="24"/>
-          <w:szCs w:val="24"/>
-        </w:rPr>
-      </w:pPr>
-    </w:p>
-    <w:p>
-      <w:pPr>
-        <w:autoSpaceDE w:val="0"/>
-        <w:autoSpaceDN w:val="0"/>
-        <w:adjustRightInd w:val="0"/>
-        <w:spacing w:after="0" w:line="240" w:lineRule="auto"/>
-        <w:jc w:val="both"/>
-        <w:rPr>
-          <w:rFonts w:ascii="TimesNewRomanPSMT" w:hAnsi="TimesNewRomanPSMT" w:cs="TimesNewRomanPSMT"/>
-          <w:color w:val="000000" w:themeColor="text1"/>
-          <w:sz w:val="24"/>
-          <w:szCs w:val="24"/>
-        </w:rPr>
-      </w:pPr>
-    </w:p>
-    <w:p>
-      <w:pPr>
-        <w:autoSpaceDE w:val="0"/>
-        <w:autoSpaceDN w:val="0"/>
-        <w:adjustRightInd w:val="0"/>
-        <w:spacing w:after="0" w:line="240" w:lineRule="auto"/>
-        <w:jc w:val="both"/>
-        <w:rPr>
-          <w:rFonts w:ascii="TimesNewRomanPSMT" w:hAnsi="TimesNewRomanPSMT" w:cs="TimesNewRomanPSMT"/>
-          <w:b/>
-          <w:bCs/>
-          <w:color w:val="000000" w:themeColor="text1"/>
-          <w:sz w:val="24"/>
-          <w:szCs w:val="24"/>
-        </w:rPr>
-      </w:pPr>
-      <w:r>
-        <w:rPr>
-          <w:rFonts w:ascii="TimesNewRomanPSMT" w:hAnsi="TimesNewRomanPSMT" w:cs="TimesNewRomanPSMT"/>
-          <w:b/>
-          <w:bCs/>
-          <w:color w:val="000000" w:themeColor="text1"/>
-          <w:sz w:val="24"/>
-          <w:szCs w:val="24"/>
-        </w:rPr>
-        <w:t xml:space="preserve">Mode </w:t>
-      </w:r>
-      <w:r>
-        <w:rPr>
-          <w:rFonts w:ascii="TimesNewRomanPSMT" w:hAnsi="TimesNewRomanPSMT" w:cs="TimesNewRomanPSMT"/>
-          <w:b/>
-          <w:bCs/>
-          <w:color w:val="000000" w:themeColor="text1"/>
-          <w:sz w:val="24"/>
-          <w:szCs w:val="24"/>
-        </w:rPr>
-        <w:t>2</w:t>
-      </w:r>
-    </w:p>
-    <w:p>
-      <w:pPr>
-        <w:autoSpaceDE w:val="0"/>
-        <w:autoSpaceDN w:val="0"/>
-        <w:adjustRightInd w:val="0"/>
-        <w:spacing w:after="0" w:line="240" w:lineRule="auto"/>
-        <w:jc w:val="both"/>
-        <w:rPr>
-          <w:rFonts w:ascii="TimesNewRomanPSMT" w:hAnsi="TimesNewRomanPSMT" w:cs="TimesNewRomanPSMT"/>
-          <w:color w:val="000000" w:themeColor="text1"/>
-          <w:sz w:val="24"/>
-          <w:szCs w:val="24"/>
-        </w:rPr>
-      </w:pPr>
-    </w:p>
-    <w:p>
-      <w:pPr>
-        <w:autoSpaceDE w:val="0"/>
-        <w:autoSpaceDN w:val="0"/>
-        <w:adjustRightInd w:val="0"/>
-        <w:spacing w:after="0" w:line="240" w:lineRule="auto"/>
-        <w:jc w:val="both"/>
-        <w:rPr>
-          <w:rFonts w:ascii="TimesNewRomanPSMT" w:hAnsi="TimesNewRomanPSMT" w:cs="TimesNewRomanPSMT"/>
-          <w:color w:val="000000" w:themeColor="text1"/>
-          <w:sz w:val="24"/>
-          <w:szCs w:val="24"/>
-        </w:rPr>
-      </w:pPr>
-    </w:p>
-    <w:p>
-      <w:pPr>
-        <w:autoSpaceDE w:val="0"/>
-        <w:autoSpaceDN w:val="0"/>
-        <w:adjustRightInd w:val="0"/>
-        <w:spacing w:after="0" w:line="240" w:lineRule="auto"/>
-        <w:jc w:val="both"/>
-        <w:rPr>
-          <w:rFonts w:ascii="TimesNewRomanPSMT" w:hAnsi="TimesNewRomanPSMT" w:cs="TimesNewRomanPSMT"/>
-          <w:b/>
-          <w:bCs/>
-          <w:color w:val="000000" w:themeColor="text1"/>
-          <w:sz w:val="24"/>
-          <w:szCs w:val="24"/>
-        </w:rPr>
-      </w:pPr>
-      <w:r>
-        <w:rPr>
-          <w:rFonts w:ascii="TimesNewRomanPSMT" w:hAnsi="TimesNewRomanPSMT" w:cs="TimesNewRomanPSMT"/>
-          <w:b/>
-          <w:bCs/>
-          <w:color w:val="000000" w:themeColor="text1"/>
-          <w:sz w:val="24"/>
-          <w:szCs w:val="24"/>
-        </w:rPr>
-        <w:t xml:space="preserve">Mode </w:t>
-      </w:r>
-      <w:r>
-        <w:rPr>
-          <w:rFonts w:ascii="TimesNewRomanPSMT" w:hAnsi="TimesNewRomanPSMT" w:cs="TimesNewRomanPSMT"/>
-          <w:b/>
-          <w:bCs/>
-          <w:color w:val="000000" w:themeColor="text1"/>
-          <w:sz w:val="24"/>
-          <w:szCs w:val="24"/>
-        </w:rPr>
-        <w:t>3</w:t>
-      </w:r>
-    </w:p>
-    <w:p>
-      <w:pPr>
-        <w:autoSpaceDE w:val="0"/>
-        <w:autoSpaceDN w:val="0"/>
-        <w:adjustRightInd w:val="0"/>
-        <w:spacing w:after="0" w:line="240" w:lineRule="auto"/>
-        <w:jc w:val="both"/>
-        <w:rPr>
-          <w:rFonts w:ascii="TimesNewRomanPSMT" w:hAnsi="TimesNewRomanPSMT" w:cs="TimesNewRomanPSMT"/>
-          <w:color w:val="000000" w:themeColor="text1"/>
-          <w:sz w:val="24"/>
-          <w:szCs w:val="24"/>
-        </w:rPr>
-      </w:pPr>
-    </w:p>
-    <w:p>
-      <w:pPr>
-        <w:autoSpaceDE w:val="0"/>
-        <w:autoSpaceDN w:val="0"/>
-        <w:adjustRightInd w:val="0"/>
-        <w:spacing w:after="0" w:line="240" w:lineRule="auto"/>
-        <w:jc w:val="both"/>
-        <w:rPr>
-          <w:rFonts w:ascii="TimesNewRomanPSMT" w:hAnsi="TimesNewRomanPSMT" w:cs="TimesNewRomanPSMT"/>
-          <w:color w:val="000000" w:themeColor="text1"/>
-          <w:sz w:val="24"/>
-          <w:szCs w:val="24"/>
-        </w:rPr>
-      </w:pPr>
-    </w:p>
-    <w:p>
-      <w:pPr>
-        <w:autoSpaceDE w:val="0"/>
-        <w:autoSpaceDN w:val="0"/>
-        <w:adjustRightInd w:val="0"/>
-        <w:spacing w:after="0" w:line="240" w:lineRule="auto"/>
-        <w:jc w:val="both"/>
-        <w:rPr>
-          <w:rFonts w:ascii="TimesNewRomanPSMT" w:hAnsi="TimesNewRomanPSMT" w:cs="TimesNewRomanPSMT"/>
-          <w:b/>
-          <w:bCs/>
-          <w:color w:val="000000" w:themeColor="text1"/>
-          <w:sz w:val="24"/>
-          <w:szCs w:val="24"/>
-        </w:rPr>
-      </w:pPr>
-      <w:r>
-        <w:rPr>
-          <w:rFonts w:ascii="TimesNewRomanPSMT" w:hAnsi="TimesNewRomanPSMT" w:cs="TimesNewRomanPSMT"/>
-          <w:b/>
-          <w:bCs/>
-          <w:color w:val="000000" w:themeColor="text1"/>
-          <w:sz w:val="24"/>
-          <w:szCs w:val="24"/>
-        </w:rPr>
-        <w:t xml:space="preserve">Mode </w:t>
-      </w:r>
-      <w:r>
-        <w:rPr>
-          <w:rFonts w:ascii="TimesNewRomanPSMT" w:hAnsi="TimesNewRomanPSMT" w:cs="TimesNewRomanPSMT"/>
-          <w:b/>
-          <w:bCs/>
-          <w:color w:val="000000" w:themeColor="text1"/>
-          <w:sz w:val="24"/>
-          <w:szCs w:val="24"/>
-        </w:rPr>
-        <w:t>4</w:t>
-      </w:r>
-    </w:p>
-    <w:p>
-      <w:pPr>
-        <w:autoSpaceDE w:val="0"/>
-        <w:autoSpaceDN w:val="0"/>
-        <w:adjustRightInd w:val="0"/>
-        <w:spacing w:after="0" w:line="240" w:lineRule="auto"/>
-        <w:jc w:val="both"/>
-        <w:rPr>
-          <w:rFonts w:ascii="TimesNewRomanPSMT" w:hAnsi="TimesNewRomanPSMT" w:cs="TimesNewRomanPSMT"/>
-          <w:sz w:val="24"/>
-          <w:szCs w:val="24"/>
-        </w:rPr>
-      </w:pPr>
-    </w:p>
-    <w:p>
-      <w:pPr>
-        <w:autoSpaceDE w:val="0"/>
-        <w:autoSpaceDN w:val="0"/>
-        <w:adjustRightInd w:val="0"/>
-        <w:spacing w:after="0" w:line="240" w:lineRule="auto"/>
-        <w:jc w:val="both"/>
-        <w:rPr>
-          <w:rFonts w:ascii="TimesNewRomanPSMT" w:hAnsi="TimesNewRomanPSMT" w:cs="TimesNewRomanPSMT"/>
-          <w:sz w:val="24"/>
-          <w:szCs w:val="24"/>
-        </w:rPr>
-      </w:pPr>
+      <w:r>
+        <w:rPr>
+          <w:rFonts w:ascii="TimesNewRomanPSMT" w:hAnsi="TimesNewRomanPSMT" w:cs="TimesNewRomanPSMT"/>
+          <w:color w:val="000000" w:themeColor="text1"/>
+          <w:sz w:val="24"/>
+          <w:szCs w:val="24"/>
+        </w:rPr>
+        <w:t xml:space="preserve">Selon nous, le client envoie une image </w:t>
+      </w:r>
+      <w:r>
+        <w:rPr>
+          <w:rFonts w:ascii="TimesNewRomanPSMT" w:hAnsi="TimesNewRomanPSMT" w:cs="TimesNewRomanPSMT"/>
+          <w:color w:val="000000" w:themeColor="text1"/>
+          <w:sz w:val="24"/>
+          <w:szCs w:val="24"/>
+        </w:rPr>
+        <w:t>ou un fichier volumineux</w:t>
+      </w:r>
+      <w:r>
+        <w:rPr>
+          <w:rFonts w:ascii="TimesNewRomanPSMT" w:hAnsi="TimesNewRomanPSMT" w:cs="TimesNewRomanPSMT"/>
+          <w:color w:val="000000" w:themeColor="text1"/>
+          <w:sz w:val="24"/>
+          <w:szCs w:val="24"/>
+        </w:rPr>
+        <w:t xml:space="preserve"> au serveur, car un des paquets qu’il envoie au serveur contient 4024 octets de données, ce qui est plus grand qu’un paquet « habituel ».</w:t>
+      </w:r>
+      <w:r>
+        <w:rPr>
+          <w:rFonts w:ascii="TimesNewRomanPSMT" w:hAnsi="TimesNewRomanPSMT" w:cs="TimesNewRomanPSMT"/>
+          <w:color w:val="000000" w:themeColor="text1"/>
+          <w:sz w:val="24"/>
+          <w:szCs w:val="24"/>
+        </w:rPr>
+        <w:t xml:space="preserve"> On pense que le client fait 3 ou 4 itérations pour envoyer ces données.</w:t>
+      </w:r>
       <w:bookmarkStart w:id="0" w:name="_GoBack"/>
       <w:bookmarkEnd w:id="0"/>
     </w:p>
@@ -5644,6 +5679,226 @@
         <w:jc w:val="both"/>
         <w:rPr>
           <w:rFonts w:ascii="TimesNewRomanPSMT" w:hAnsi="TimesNewRomanPSMT" w:cs="TimesNewRomanPSMT"/>
+          <w:color w:val="000000" w:themeColor="text1"/>
+          <w:sz w:val="24"/>
+          <w:szCs w:val="24"/>
+        </w:rPr>
+      </w:pPr>
+    </w:p>
+    <w:p>
+      <w:pPr>
+        <w:autoSpaceDE w:val="0"/>
+        <w:autoSpaceDN w:val="0"/>
+        <w:adjustRightInd w:val="0"/>
+        <w:spacing w:after="0" w:line="240" w:lineRule="auto"/>
+        <w:jc w:val="both"/>
+        <w:rPr>
+          <w:rFonts w:ascii="TimesNewRomanPSMT" w:hAnsi="TimesNewRomanPSMT" w:cs="TimesNewRomanPSMT"/>
+          <w:b/>
+          <w:bCs/>
+          <w:color w:val="000000" w:themeColor="text1"/>
+          <w:sz w:val="24"/>
+          <w:szCs w:val="24"/>
+        </w:rPr>
+      </w:pPr>
+      <w:r>
+        <w:rPr>
+          <w:rFonts w:ascii="TimesNewRomanPSMT" w:hAnsi="TimesNewRomanPSMT" w:cs="TimesNewRomanPSMT"/>
+          <w:b/>
+          <w:bCs/>
+          <w:color w:val="000000" w:themeColor="text1"/>
+          <w:sz w:val="24"/>
+          <w:szCs w:val="24"/>
+        </w:rPr>
+        <w:t xml:space="preserve">Mode </w:t>
+      </w:r>
+      <w:r>
+        <w:rPr>
+          <w:rFonts w:ascii="TimesNewRomanPSMT" w:hAnsi="TimesNewRomanPSMT" w:cs="TimesNewRomanPSMT"/>
+          <w:b/>
+          <w:bCs/>
+          <w:color w:val="000000" w:themeColor="text1"/>
+          <w:sz w:val="24"/>
+          <w:szCs w:val="24"/>
+        </w:rPr>
+        <w:t>2</w:t>
+      </w:r>
+    </w:p>
+    <w:p>
+      <w:pPr>
+        <w:autoSpaceDE w:val="0"/>
+        <w:autoSpaceDN w:val="0"/>
+        <w:adjustRightInd w:val="0"/>
+        <w:spacing w:after="0" w:line="240" w:lineRule="auto"/>
+        <w:jc w:val="both"/>
+        <w:rPr>
+          <w:rFonts w:ascii="TimesNewRomanPSMT" w:hAnsi="TimesNewRomanPSMT" w:cs="TimesNewRomanPSMT"/>
+          <w:color w:val="000000" w:themeColor="text1"/>
+          <w:sz w:val="24"/>
+          <w:szCs w:val="24"/>
+        </w:rPr>
+      </w:pPr>
+    </w:p>
+    <w:p>
+      <w:pPr>
+        <w:autoSpaceDE w:val="0"/>
+        <w:autoSpaceDN w:val="0"/>
+        <w:adjustRightInd w:val="0"/>
+        <w:spacing w:after="0" w:line="240" w:lineRule="auto"/>
+        <w:jc w:val="both"/>
+        <w:rPr>
+          <w:rFonts w:ascii="TimesNewRomanPSMT" w:hAnsi="TimesNewRomanPSMT" w:cs="TimesNewRomanPSMT"/>
+          <w:color w:val="000000" w:themeColor="text1"/>
+          <w:sz w:val="24"/>
+          <w:szCs w:val="24"/>
+        </w:rPr>
+      </w:pPr>
+    </w:p>
+    <w:p>
+      <w:pPr>
+        <w:autoSpaceDE w:val="0"/>
+        <w:autoSpaceDN w:val="0"/>
+        <w:adjustRightInd w:val="0"/>
+        <w:spacing w:after="0" w:line="240" w:lineRule="auto"/>
+        <w:jc w:val="both"/>
+        <w:rPr>
+          <w:rFonts w:ascii="TimesNewRomanPSMT" w:hAnsi="TimesNewRomanPSMT" w:cs="TimesNewRomanPSMT"/>
+          <w:b/>
+          <w:bCs/>
+          <w:color w:val="000000" w:themeColor="text1"/>
+          <w:sz w:val="24"/>
+          <w:szCs w:val="24"/>
+        </w:rPr>
+      </w:pPr>
+      <w:r>
+        <w:rPr>
+          <w:rFonts w:ascii="TimesNewRomanPSMT" w:hAnsi="TimesNewRomanPSMT" w:cs="TimesNewRomanPSMT"/>
+          <w:b/>
+          <w:bCs/>
+          <w:color w:val="000000" w:themeColor="text1"/>
+          <w:sz w:val="24"/>
+          <w:szCs w:val="24"/>
+        </w:rPr>
+        <w:t xml:space="preserve">Mode </w:t>
+      </w:r>
+      <w:r>
+        <w:rPr>
+          <w:rFonts w:ascii="TimesNewRomanPSMT" w:hAnsi="TimesNewRomanPSMT" w:cs="TimesNewRomanPSMT"/>
+          <w:b/>
+          <w:bCs/>
+          <w:color w:val="000000" w:themeColor="text1"/>
+          <w:sz w:val="24"/>
+          <w:szCs w:val="24"/>
+        </w:rPr>
+        <w:t>3</w:t>
+      </w:r>
+    </w:p>
+    <w:p>
+      <w:pPr>
+        <w:autoSpaceDE w:val="0"/>
+        <w:autoSpaceDN w:val="0"/>
+        <w:adjustRightInd w:val="0"/>
+        <w:spacing w:after="0" w:line="240" w:lineRule="auto"/>
+        <w:jc w:val="both"/>
+        <w:rPr>
+          <w:rFonts w:ascii="TimesNewRomanPSMT" w:hAnsi="TimesNewRomanPSMT" w:cs="TimesNewRomanPSMT"/>
+          <w:color w:val="000000" w:themeColor="text1"/>
+          <w:sz w:val="24"/>
+          <w:szCs w:val="24"/>
+        </w:rPr>
+      </w:pPr>
+    </w:p>
+    <w:p>
+      <w:pPr>
+        <w:autoSpaceDE w:val="0"/>
+        <w:autoSpaceDN w:val="0"/>
+        <w:adjustRightInd w:val="0"/>
+        <w:spacing w:after="0" w:line="240" w:lineRule="auto"/>
+        <w:jc w:val="both"/>
+        <w:rPr>
+          <w:rFonts w:ascii="TimesNewRomanPSMT" w:hAnsi="TimesNewRomanPSMT" w:cs="TimesNewRomanPSMT"/>
+          <w:color w:val="000000" w:themeColor="text1"/>
+          <w:sz w:val="24"/>
+          <w:szCs w:val="24"/>
+        </w:rPr>
+      </w:pPr>
+    </w:p>
+    <w:p>
+      <w:pPr>
+        <w:autoSpaceDE w:val="0"/>
+        <w:autoSpaceDN w:val="0"/>
+        <w:adjustRightInd w:val="0"/>
+        <w:spacing w:after="0" w:line="240" w:lineRule="auto"/>
+        <w:jc w:val="both"/>
+        <w:rPr>
+          <w:rFonts w:ascii="TimesNewRomanPSMT" w:hAnsi="TimesNewRomanPSMT" w:cs="TimesNewRomanPSMT"/>
+          <w:b/>
+          <w:bCs/>
+          <w:color w:val="000000" w:themeColor="text1"/>
+          <w:sz w:val="24"/>
+          <w:szCs w:val="24"/>
+        </w:rPr>
+      </w:pPr>
+      <w:r>
+        <w:rPr>
+          <w:rFonts w:ascii="TimesNewRomanPSMT" w:hAnsi="TimesNewRomanPSMT" w:cs="TimesNewRomanPSMT"/>
+          <w:b/>
+          <w:bCs/>
+          <w:color w:val="000000" w:themeColor="text1"/>
+          <w:sz w:val="24"/>
+          <w:szCs w:val="24"/>
+        </w:rPr>
+        <w:t xml:space="preserve">Mode </w:t>
+      </w:r>
+      <w:r>
+        <w:rPr>
+          <w:rFonts w:ascii="TimesNewRomanPSMT" w:hAnsi="TimesNewRomanPSMT" w:cs="TimesNewRomanPSMT"/>
+          <w:b/>
+          <w:bCs/>
+          <w:color w:val="000000" w:themeColor="text1"/>
+          <w:sz w:val="24"/>
+          <w:szCs w:val="24"/>
+        </w:rPr>
+        <w:t>4</w:t>
+      </w:r>
+    </w:p>
+    <w:p>
+      <w:pPr>
+        <w:autoSpaceDE w:val="0"/>
+        <w:autoSpaceDN w:val="0"/>
+        <w:adjustRightInd w:val="0"/>
+        <w:spacing w:after="0" w:line="240" w:lineRule="auto"/>
+        <w:jc w:val="both"/>
+        <w:rPr>
+          <w:rFonts w:ascii="TimesNewRomanPSMT" w:hAnsi="TimesNewRomanPSMT" w:cs="TimesNewRomanPSMT"/>
+          <w:sz w:val="24"/>
+          <w:szCs w:val="24"/>
+        </w:rPr>
+      </w:pPr>
+    </w:p>
+    <w:p>
+      <w:pPr>
+        <w:autoSpaceDE w:val="0"/>
+        <w:autoSpaceDN w:val="0"/>
+        <w:adjustRightInd w:val="0"/>
+        <w:spacing w:after="0" w:line="240" w:lineRule="auto"/>
+        <w:jc w:val="both"/>
+        <w:rPr>
+          <w:rFonts w:ascii="TimesNewRomanPSMT" w:hAnsi="TimesNewRomanPSMT" w:cs="TimesNewRomanPSMT"/>
+          <w:sz w:val="24"/>
+          <w:szCs w:val="24"/>
+        </w:rPr>
+      </w:pPr>
+    </w:p>
+    <w:p>
+      <w:pPr>
+        <w:autoSpaceDE w:val="0"/>
+        <w:autoSpaceDN w:val="0"/>
+        <w:adjustRightInd w:val="0"/>
+        <w:spacing w:after="0" w:line="240" w:lineRule="auto"/>
+        <w:jc w:val="both"/>
+        <w:rPr>
+          <w:rFonts w:ascii="TimesNewRomanPSMT" w:hAnsi="TimesNewRomanPSMT" w:cs="TimesNewRomanPSMT"/>
           <w:sz w:val="24"/>
           <w:szCs w:val="24"/>
         </w:rPr>
@@ -6081,7 +6336,7 @@
       </w:pPr>
     </w:p>
     <w:sectPr>
-      <w:footerReference w:type="default" r:id="rId26"/>
+      <w:footerReference w:type="default" r:id="rId28"/>
       <w:pgSz w:w="12240" w:h="15840"/>
       <w:pgMar w:top="1440" w:right="1440" w:bottom="1440" w:left="1440" w:header="708" w:footer="708" w:gutter="0"/>
       <w:pgNumType w:start="0"/>

</xml_diff>

<commit_message>
Finition des dernières question dans la partie C
</commit_message>
<xml_diff>
--- a/TP3/Rapport.docx
+++ b/TP3/Rapport.docx
@@ -4363,310 +4363,26 @@
           <w:szCs w:val="24"/>
         </w:rPr>
       </w:pPr>
-    </w:p>
-    <w:p>
-      <w:pPr>
-        <w:autoSpaceDE w:val="0"/>
-        <w:autoSpaceDN w:val="0"/>
-        <w:adjustRightInd w:val="0"/>
-        <w:spacing w:after="0" w:line="240" w:lineRule="auto"/>
-        <w:jc w:val="both"/>
-        <w:rPr>
-          <w:rFonts w:ascii="TimesNewRomanPSMT" w:hAnsi="TimesNewRomanPSMT" w:cs="TimesNewRomanPSMT"/>
-          <w:color w:val="000000" w:themeColor="text1"/>
-          <w:sz w:val="24"/>
-          <w:szCs w:val="24"/>
-        </w:rPr>
-      </w:pPr>
-    </w:p>
-    <w:p>
-      <w:pPr>
-        <w:autoSpaceDE w:val="0"/>
-        <w:autoSpaceDN w:val="0"/>
-        <w:adjustRightInd w:val="0"/>
-        <w:spacing w:after="0" w:line="240" w:lineRule="auto"/>
-        <w:jc w:val="both"/>
-        <w:rPr>
-          <w:rFonts w:ascii="TimesNewRomanPSMT" w:hAnsi="TimesNewRomanPSMT" w:cs="TimesNewRomanPSMT"/>
-          <w:b/>
-          <w:bCs/>
-          <w:color w:val="000000" w:themeColor="text1"/>
-          <w:sz w:val="24"/>
-          <w:szCs w:val="24"/>
-        </w:rPr>
-      </w:pPr>
-      <w:r>
-        <w:rPr>
-          <w:rFonts w:ascii="TimesNewRomanPSMT" w:hAnsi="TimesNewRomanPSMT" w:cs="TimesNewRomanPSMT"/>
-          <w:b/>
-          <w:bCs/>
-          <w:color w:val="000000" w:themeColor="text1"/>
-          <w:sz w:val="24"/>
-          <w:szCs w:val="24"/>
-        </w:rPr>
-        <w:t>Mode 3</w:t>
-      </w:r>
-    </w:p>
-    <w:p>
-      <w:pPr>
-        <w:autoSpaceDE w:val="0"/>
-        <w:autoSpaceDN w:val="0"/>
-        <w:adjustRightInd w:val="0"/>
-        <w:spacing w:after="0" w:line="240" w:lineRule="auto"/>
-        <w:jc w:val="both"/>
-        <w:rPr>
-          <w:rFonts w:ascii="TimesNewRomanPSMT" w:hAnsi="TimesNewRomanPSMT" w:cs="TimesNewRomanPSMT"/>
-          <w:color w:val="000000" w:themeColor="text1"/>
-          <w:sz w:val="24"/>
-          <w:szCs w:val="24"/>
-        </w:rPr>
-      </w:pPr>
-    </w:p>
-    <w:p>
-      <w:pPr>
-        <w:autoSpaceDE w:val="0"/>
-        <w:autoSpaceDN w:val="0"/>
-        <w:adjustRightInd w:val="0"/>
-        <w:spacing w:after="0" w:line="240" w:lineRule="auto"/>
-        <w:jc w:val="both"/>
-        <w:rPr>
-          <w:rFonts w:ascii="TimesNewRomanPSMT" w:hAnsi="TimesNewRomanPSMT" w:cs="TimesNewRomanPSMT"/>
-          <w:color w:val="000000" w:themeColor="text1"/>
-          <w:sz w:val="24"/>
-          <w:szCs w:val="24"/>
-        </w:rPr>
-      </w:pPr>
-    </w:p>
-    <w:p>
-      <w:pPr>
-        <w:autoSpaceDE w:val="0"/>
-        <w:autoSpaceDN w:val="0"/>
-        <w:adjustRightInd w:val="0"/>
-        <w:spacing w:after="0" w:line="240" w:lineRule="auto"/>
-        <w:jc w:val="both"/>
-        <w:rPr>
-          <w:rFonts w:ascii="TimesNewRomanPSMT" w:hAnsi="TimesNewRomanPSMT" w:cs="TimesNewRomanPSMT"/>
-          <w:b/>
-          <w:bCs/>
-          <w:color w:val="000000" w:themeColor="text1"/>
-          <w:sz w:val="24"/>
-          <w:szCs w:val="24"/>
-        </w:rPr>
-      </w:pPr>
-      <w:r>
-        <w:rPr>
-          <w:rFonts w:ascii="TimesNewRomanPSMT" w:hAnsi="TimesNewRomanPSMT" w:cs="TimesNewRomanPSMT"/>
-          <w:b/>
-          <w:bCs/>
-          <w:color w:val="000000" w:themeColor="text1"/>
-          <w:sz w:val="24"/>
-          <w:szCs w:val="24"/>
-        </w:rPr>
-        <w:t>Mode 4</w:t>
-      </w:r>
-    </w:p>
-    <w:p>
-      <w:pPr>
-        <w:autoSpaceDE w:val="0"/>
-        <w:autoSpaceDN w:val="0"/>
-        <w:adjustRightInd w:val="0"/>
-        <w:spacing w:after="0" w:line="240" w:lineRule="auto"/>
-        <w:jc w:val="both"/>
-        <w:rPr>
-          <w:rFonts w:ascii="TimesNewRomanPSMT" w:hAnsi="TimesNewRomanPSMT" w:cs="TimesNewRomanPSMT"/>
-          <w:color w:val="000000" w:themeColor="text1"/>
-          <w:sz w:val="24"/>
-          <w:szCs w:val="24"/>
-        </w:rPr>
-      </w:pPr>
-    </w:p>
-    <w:p>
-      <w:pPr>
-        <w:autoSpaceDE w:val="0"/>
-        <w:autoSpaceDN w:val="0"/>
-        <w:adjustRightInd w:val="0"/>
-        <w:spacing w:after="0" w:line="240" w:lineRule="auto"/>
-        <w:jc w:val="both"/>
-        <w:rPr>
-          <w:rFonts w:ascii="TimesNewRomanPSMT" w:hAnsi="TimesNewRomanPSMT" w:cs="TimesNewRomanPSMT"/>
-          <w:color w:val="000000" w:themeColor="text1"/>
-          <w:sz w:val="24"/>
-          <w:szCs w:val="24"/>
-        </w:rPr>
-      </w:pPr>
-    </w:p>
-    <w:p>
-      <w:pPr>
-        <w:autoSpaceDE w:val="0"/>
-        <w:autoSpaceDN w:val="0"/>
-        <w:adjustRightInd w:val="0"/>
-        <w:spacing w:after="0" w:line="240" w:lineRule="auto"/>
-        <w:jc w:val="both"/>
-        <w:rPr>
-          <w:rFonts w:ascii="TimesNewRomanPSMT" w:hAnsi="TimesNewRomanPSMT" w:cs="TimesNewRomanPSMT"/>
-          <w:sz w:val="24"/>
-          <w:szCs w:val="24"/>
-        </w:rPr>
-      </w:pPr>
-    </w:p>
-    <w:p>
-      <w:pPr>
-        <w:autoSpaceDE w:val="0"/>
-        <w:autoSpaceDN w:val="0"/>
-        <w:adjustRightInd w:val="0"/>
-        <w:spacing w:after="0" w:line="240" w:lineRule="auto"/>
-        <w:jc w:val="both"/>
-        <w:rPr>
-          <w:rFonts w:ascii="TimesNewRomanPSMT" w:hAnsi="TimesNewRomanPSMT" w:cs="TimesNewRomanPSMT"/>
-          <w:b/>
-          <w:bCs/>
-          <w:sz w:val="24"/>
-          <w:szCs w:val="24"/>
-        </w:rPr>
-      </w:pPr>
-      <w:r>
-        <w:rPr>
-          <w:rFonts w:ascii="TimesNewRomanPSMT" w:hAnsi="TimesNewRomanPSMT" w:cs="TimesNewRomanPSMT"/>
-          <w:sz w:val="24"/>
-          <w:szCs w:val="24"/>
-        </w:rPr>
-        <w:t>2) En vous basant sur les informations recueillies par Wireshark, indiquez les ports source et</w:t>
-      </w:r>
-      <w:r>
-        <w:rPr>
-          <w:rFonts w:ascii="TimesNewRomanPSMT" w:hAnsi="TimesNewRomanPSMT" w:cs="TimesNewRomanPSMT"/>
-          <w:sz w:val="24"/>
-          <w:szCs w:val="24"/>
-        </w:rPr>
-        <w:t xml:space="preserve"> </w:t>
-      </w:r>
-      <w:r>
-        <w:rPr>
-          <w:rFonts w:ascii="TimesNewRomanPSMT" w:hAnsi="TimesNewRomanPSMT" w:cs="TimesNewRomanPSMT"/>
-          <w:sz w:val="24"/>
-          <w:szCs w:val="24"/>
-        </w:rPr>
-        <w:t xml:space="preserve">destination utilisés par la couche 4. </w:t>
-      </w:r>
-      <w:r>
-        <w:rPr>
-          <w:rFonts w:ascii="TimesNewRomanPSMT" w:hAnsi="TimesNewRomanPSMT" w:cs="TimesNewRomanPSMT"/>
-          <w:b/>
-          <w:bCs/>
-          <w:sz w:val="24"/>
-          <w:szCs w:val="24"/>
-        </w:rPr>
-        <w:t>(0.5 point)</w:t>
-      </w:r>
-    </w:p>
-    <w:p>
-      <w:pPr>
-        <w:autoSpaceDE w:val="0"/>
-        <w:autoSpaceDN w:val="0"/>
-        <w:adjustRightInd w:val="0"/>
-        <w:spacing w:after="0" w:line="240" w:lineRule="auto"/>
-        <w:jc w:val="both"/>
-        <w:rPr>
-          <w:rFonts w:ascii="TimesNewRomanPSMT" w:hAnsi="TimesNewRomanPSMT" w:cs="TimesNewRomanPSMT"/>
-          <w:sz w:val="24"/>
-          <w:szCs w:val="24"/>
-        </w:rPr>
-      </w:pPr>
-      <w:r>
-        <w:rPr>
-          <w:rFonts w:ascii="TimesNewRomanPSMT" w:hAnsi="TimesNewRomanPSMT" w:cs="TimesNewRomanPSMT"/>
-          <w:b/>
-          <w:bCs/>
-          <w:color w:val="FF0000"/>
-          <w:sz w:val="24"/>
-          <w:szCs w:val="24"/>
-        </w:rPr>
-        <w:t>(J’imagine qu’il veut pour le client)</w:t>
-      </w:r>
-    </w:p>
-    <w:p>
-      <w:pPr>
-        <w:autoSpaceDE w:val="0"/>
-        <w:autoSpaceDN w:val="0"/>
-        <w:adjustRightInd w:val="0"/>
-        <w:spacing w:after="0" w:line="240" w:lineRule="auto"/>
-        <w:jc w:val="both"/>
-        <w:rPr>
-          <w:rFonts w:ascii="TimesNewRomanPSMT" w:hAnsi="TimesNewRomanPSMT" w:cs="TimesNewRomanPSMT"/>
-          <w:sz w:val="24"/>
-          <w:szCs w:val="24"/>
-        </w:rPr>
-      </w:pPr>
-    </w:p>
-    <w:p>
-      <w:pPr>
-        <w:autoSpaceDE w:val="0"/>
-        <w:autoSpaceDN w:val="0"/>
-        <w:adjustRightInd w:val="0"/>
-        <w:spacing w:after="0" w:line="240" w:lineRule="auto"/>
-        <w:jc w:val="both"/>
-        <w:rPr>
-          <w:rFonts w:ascii="TimesNewRomanPSMT" w:hAnsi="TimesNewRomanPSMT" w:cs="TimesNewRomanPSMT"/>
-          <w:b/>
-          <w:bCs/>
-          <w:sz w:val="24"/>
-          <w:szCs w:val="24"/>
-        </w:rPr>
-      </w:pPr>
-      <w:r>
-        <w:rPr>
-          <w:rFonts w:ascii="TimesNewRomanPSMT" w:hAnsi="TimesNewRomanPSMT" w:cs="TimesNewRomanPSMT"/>
-          <w:b/>
-          <w:bCs/>
-          <w:sz w:val="24"/>
-          <w:szCs w:val="24"/>
-        </w:rPr>
-        <w:t>Mode 1</w:t>
-      </w:r>
-    </w:p>
-    <w:p>
-      <w:pPr>
-        <w:autoSpaceDE w:val="0"/>
-        <w:autoSpaceDN w:val="0"/>
-        <w:adjustRightInd w:val="0"/>
-        <w:spacing w:after="0" w:line="240" w:lineRule="auto"/>
-        <w:jc w:val="both"/>
-        <w:rPr>
-          <w:rFonts w:ascii="TimesNewRomanPSMT" w:hAnsi="TimesNewRomanPSMT" w:cs="TimesNewRomanPSMT"/>
-          <w:color w:val="000000" w:themeColor="text1"/>
-          <w:sz w:val="24"/>
-          <w:szCs w:val="24"/>
-        </w:rPr>
-      </w:pPr>
-      <w:r>
-        <w:rPr>
-          <w:rFonts w:ascii="TimesNewRomanPSMT" w:hAnsi="TimesNewRomanPSMT" w:cs="TimesNewRomanPSMT"/>
-          <w:color w:val="000000" w:themeColor="text1"/>
-          <w:sz w:val="24"/>
-          <w:szCs w:val="24"/>
-        </w:rPr>
-        <w:t xml:space="preserve">Le port </w:t>
-      </w:r>
-      <w:r>
-        <w:rPr>
-          <w:rFonts w:ascii="TimesNewRomanPSMT" w:hAnsi="TimesNewRomanPSMT" w:cs="TimesNewRomanPSMT"/>
-          <w:color w:val="000000" w:themeColor="text1"/>
-          <w:sz w:val="24"/>
-          <w:szCs w:val="24"/>
-        </w:rPr>
-        <w:t>source est 55097 et le port de destination est 5000.</w:t>
-      </w:r>
-    </w:p>
-    <w:p>
-      <w:pPr>
-        <w:autoSpaceDE w:val="0"/>
-        <w:autoSpaceDN w:val="0"/>
-        <w:adjustRightInd w:val="0"/>
-        <w:spacing w:after="0" w:line="240" w:lineRule="auto"/>
-        <w:jc w:val="both"/>
-        <w:rPr>
-          <w:rFonts w:ascii="TimesNewRomanPSMT" w:hAnsi="TimesNewRomanPSMT" w:cs="TimesNewRomanPSMT"/>
-          <w:color w:val="FF0000"/>
+      <w:r>
+        <w:rPr>
+          <w:rFonts w:ascii="TimesNewRomanPSMT" w:hAnsi="TimesNewRomanPSMT" w:cs="TimesNewRomanPSMT"/>
+          <w:color w:val="000000" w:themeColor="text1"/>
+          <w:sz w:val="24"/>
+          <w:szCs w:val="24"/>
+        </w:rPr>
+        <w:t>TCP est le protocole utilisé et voici le premier échange entre le client et le serveur.</w:t>
+      </w:r>
+    </w:p>
+    <w:p>
+      <w:pPr>
+        <w:autoSpaceDE w:val="0"/>
+        <w:autoSpaceDN w:val="0"/>
+        <w:adjustRightInd w:val="0"/>
+        <w:spacing w:after="0" w:line="240" w:lineRule="auto"/>
+        <w:jc w:val="both"/>
+        <w:rPr>
+          <w:rFonts w:ascii="TimesNewRomanPSMT" w:hAnsi="TimesNewRomanPSMT" w:cs="TimesNewRomanPSMT"/>
+          <w:color w:val="000000" w:themeColor="text1"/>
           <w:sz w:val="24"/>
           <w:szCs w:val="24"/>
         </w:rPr>
@@ -4676,10 +4392,10 @@
           <w:noProof/>
         </w:rPr>
         <w:drawing>
-          <wp:inline distT="0" distB="0" distL="0" distR="0" wp14:anchorId="76726CD9" wp14:editId="68F2E9BD">
-            <wp:extent cx="5943600" cy="716280"/>
-            <wp:effectExtent l="0" t="0" r="0" b="7620"/>
-            <wp:docPr id="20" name="Picture 20"/>
+          <wp:inline distT="0" distB="0" distL="0" distR="0" wp14:anchorId="619B3EE1" wp14:editId="5C7FE0B8">
+            <wp:extent cx="5943600" cy="428625"/>
+            <wp:effectExtent l="0" t="0" r="0" b="9525"/>
+            <wp:docPr id="24" name="Picture 24"/>
             <wp:cNvGraphicFramePr>
               <a:graphicFrameLocks xmlns:a="http://schemas.openxmlformats.org/drawingml/2006/main" noChangeAspect="1"/>
             </wp:cNvGraphicFramePr>
@@ -4699,7 +4415,7 @@
                   <pic:spPr>
                     <a:xfrm>
                       <a:off x="0" y="0"/>
-                      <a:ext cx="5943600" cy="716280"/>
+                      <a:ext cx="5943600" cy="428625"/>
                     </a:xfrm>
                     <a:prstGeom prst="rect">
                       <a:avLst/>
@@ -4726,6 +4442,30 @@
           <w:szCs w:val="24"/>
         </w:rPr>
       </w:pPr>
+      <w:r>
+        <w:rPr>
+          <w:rFonts w:ascii="TimesNewRomanPSMT" w:hAnsi="TimesNewRomanPSMT" w:cs="TimesNewRomanPSMT"/>
+          <w:color w:val="FF0000"/>
+          <w:sz w:val="24"/>
+          <w:szCs w:val="24"/>
+        </w:rPr>
+        <w:t>Cet échange est la synchronisation entre le client et le serveur.</w:t>
+      </w:r>
+    </w:p>
+    <w:p>
+      <w:pPr>
+        <w:autoSpaceDE w:val="0"/>
+        <w:autoSpaceDN w:val="0"/>
+        <w:adjustRightInd w:val="0"/>
+        <w:spacing w:after="0" w:line="240" w:lineRule="auto"/>
+        <w:jc w:val="both"/>
+        <w:rPr>
+          <w:rFonts w:ascii="TimesNewRomanPSMT" w:hAnsi="TimesNewRomanPSMT" w:cs="TimesNewRomanPSMT"/>
+          <w:color w:val="000000" w:themeColor="text1"/>
+          <w:sz w:val="24"/>
+          <w:szCs w:val="24"/>
+        </w:rPr>
+      </w:pPr>
     </w:p>
     <w:p>
       <w:pPr>
@@ -4752,64 +4492,6 @@
           <w:sz w:val="24"/>
           <w:szCs w:val="24"/>
         </w:rPr>
-        <w:t>Mode 2</w:t>
-      </w:r>
-    </w:p>
-    <w:p>
-      <w:pPr>
-        <w:autoSpaceDE w:val="0"/>
-        <w:autoSpaceDN w:val="0"/>
-        <w:adjustRightInd w:val="0"/>
-        <w:spacing w:after="0" w:line="240" w:lineRule="auto"/>
-        <w:jc w:val="both"/>
-        <w:rPr>
-          <w:rFonts w:ascii="TimesNewRomanPSMT" w:hAnsi="TimesNewRomanPSMT" w:cs="TimesNewRomanPSMT"/>
-          <w:color w:val="000000" w:themeColor="text1"/>
-          <w:sz w:val="24"/>
-          <w:szCs w:val="24"/>
-        </w:rPr>
-      </w:pPr>
-    </w:p>
-    <w:p>
-      <w:pPr>
-        <w:autoSpaceDE w:val="0"/>
-        <w:autoSpaceDN w:val="0"/>
-        <w:adjustRightInd w:val="0"/>
-        <w:spacing w:after="0" w:line="240" w:lineRule="auto"/>
-        <w:jc w:val="both"/>
-        <w:rPr>
-          <w:rFonts w:ascii="TimesNewRomanPSMT" w:hAnsi="TimesNewRomanPSMT" w:cs="TimesNewRomanPSMT"/>
-          <w:color w:val="000000" w:themeColor="text1"/>
-          <w:sz w:val="24"/>
-          <w:szCs w:val="24"/>
-        </w:rPr>
-      </w:pPr>
-    </w:p>
-    <w:p>
-      <w:pPr>
-        <w:autoSpaceDE w:val="0"/>
-        <w:autoSpaceDN w:val="0"/>
-        <w:adjustRightInd w:val="0"/>
-        <w:spacing w:after="0" w:line="240" w:lineRule="auto"/>
-        <w:jc w:val="both"/>
-        <w:rPr>
-          <w:rFonts w:ascii="TimesNewRomanPSMT" w:hAnsi="TimesNewRomanPSMT" w:cs="TimesNewRomanPSMT"/>
-          <w:b/>
-          <w:bCs/>
-          <w:color w:val="000000" w:themeColor="text1"/>
-          <w:sz w:val="24"/>
-          <w:szCs w:val="24"/>
-        </w:rPr>
-      </w:pPr>
-      <w:r>
-        <w:rPr>
-          <w:rFonts w:ascii="TimesNewRomanPSMT" w:hAnsi="TimesNewRomanPSMT" w:cs="TimesNewRomanPSMT"/>
-          <w:b/>
-          <w:bCs/>
-          <w:color w:val="000000" w:themeColor="text1"/>
-          <w:sz w:val="24"/>
-          <w:szCs w:val="24"/>
-        </w:rPr>
         <w:t>Mode 3</w:t>
       </w:r>
     </w:p>
@@ -4827,233 +4509,70 @@
           <w:szCs w:val="24"/>
         </w:rPr>
       </w:pPr>
-    </w:p>
-    <w:p>
-      <w:pPr>
-        <w:autoSpaceDE w:val="0"/>
-        <w:autoSpaceDN w:val="0"/>
-        <w:adjustRightInd w:val="0"/>
-        <w:spacing w:after="0" w:line="240" w:lineRule="auto"/>
-        <w:jc w:val="both"/>
-        <w:rPr>
-          <w:rFonts w:ascii="TimesNewRomanPSMT" w:hAnsi="TimesNewRomanPSMT" w:cs="TimesNewRomanPSMT"/>
-          <w:color w:val="000000" w:themeColor="text1"/>
-          <w:sz w:val="24"/>
-          <w:szCs w:val="24"/>
-        </w:rPr>
-      </w:pPr>
-    </w:p>
-    <w:p>
-      <w:pPr>
-        <w:autoSpaceDE w:val="0"/>
-        <w:autoSpaceDN w:val="0"/>
-        <w:adjustRightInd w:val="0"/>
-        <w:spacing w:after="0" w:line="240" w:lineRule="auto"/>
-        <w:jc w:val="both"/>
-        <w:rPr>
-          <w:rFonts w:ascii="TimesNewRomanPSMT" w:hAnsi="TimesNewRomanPSMT" w:cs="TimesNewRomanPSMT"/>
-          <w:b/>
-          <w:bCs/>
-          <w:color w:val="000000" w:themeColor="text1"/>
-          <w:sz w:val="24"/>
-          <w:szCs w:val="24"/>
-        </w:rPr>
-      </w:pPr>
-      <w:r>
-        <w:rPr>
-          <w:rFonts w:ascii="TimesNewRomanPSMT" w:hAnsi="TimesNewRomanPSMT" w:cs="TimesNewRomanPSMT"/>
-          <w:b/>
-          <w:bCs/>
-          <w:color w:val="000000" w:themeColor="text1"/>
-          <w:sz w:val="24"/>
-          <w:szCs w:val="24"/>
-        </w:rPr>
-        <w:t>Mode 4</w:t>
-      </w:r>
-    </w:p>
-    <w:p>
-      <w:pPr>
-        <w:autoSpaceDE w:val="0"/>
-        <w:autoSpaceDN w:val="0"/>
-        <w:adjustRightInd w:val="0"/>
-        <w:spacing w:after="0" w:line="240" w:lineRule="auto"/>
-        <w:jc w:val="both"/>
-        <w:rPr>
-          <w:rFonts w:ascii="TimesNewRomanPSMT" w:hAnsi="TimesNewRomanPSMT" w:cs="TimesNewRomanPSMT"/>
-          <w:color w:val="000000" w:themeColor="text1"/>
-          <w:sz w:val="24"/>
-          <w:szCs w:val="24"/>
-        </w:rPr>
-      </w:pPr>
-    </w:p>
-    <w:p>
-      <w:pPr>
-        <w:autoSpaceDE w:val="0"/>
-        <w:autoSpaceDN w:val="0"/>
-        <w:adjustRightInd w:val="0"/>
-        <w:spacing w:after="0" w:line="240" w:lineRule="auto"/>
-        <w:jc w:val="both"/>
-        <w:rPr>
-          <w:rFonts w:ascii="TimesNewRomanPSMT" w:hAnsi="TimesNewRomanPSMT" w:cs="TimesNewRomanPSMT"/>
-          <w:color w:val="000000" w:themeColor="text1"/>
-          <w:sz w:val="24"/>
-          <w:szCs w:val="24"/>
-        </w:rPr>
-      </w:pPr>
-    </w:p>
-    <w:p>
-      <w:pPr>
-        <w:autoSpaceDE w:val="0"/>
-        <w:autoSpaceDN w:val="0"/>
-        <w:adjustRightInd w:val="0"/>
-        <w:spacing w:after="0" w:line="240" w:lineRule="auto"/>
-        <w:jc w:val="both"/>
-        <w:rPr>
-          <w:rFonts w:ascii="TimesNewRomanPSMT" w:hAnsi="TimesNewRomanPSMT" w:cs="TimesNewRomanPSMT"/>
-          <w:color w:val="000000" w:themeColor="text1"/>
-          <w:sz w:val="24"/>
-          <w:szCs w:val="24"/>
-        </w:rPr>
-      </w:pPr>
-    </w:p>
-    <w:p>
-      <w:pPr>
-        <w:autoSpaceDE w:val="0"/>
-        <w:autoSpaceDN w:val="0"/>
-        <w:adjustRightInd w:val="0"/>
-        <w:spacing w:after="0" w:line="240" w:lineRule="auto"/>
-        <w:jc w:val="both"/>
-        <w:rPr>
-          <w:rFonts w:ascii="TimesNewRomanPSMT" w:hAnsi="TimesNewRomanPSMT" w:cs="TimesNewRomanPSMT"/>
-          <w:b/>
-          <w:bCs/>
-          <w:color w:val="000000" w:themeColor="text1"/>
-          <w:sz w:val="24"/>
-          <w:szCs w:val="24"/>
-        </w:rPr>
-      </w:pPr>
-      <w:r>
-        <w:rPr>
-          <w:rFonts w:ascii="TimesNewRomanPSMT" w:hAnsi="TimesNewRomanPSMT" w:cs="TimesNewRomanPSMT"/>
-          <w:color w:val="000000" w:themeColor="text1"/>
-          <w:sz w:val="24"/>
-          <w:szCs w:val="24"/>
-        </w:rPr>
-        <w:t xml:space="preserve">3) Combien de paquets et d’octets contenant des données ont été envoyés par le client vers le serveur? Par le serveur vers le client? Montrer où vous avez trouvé cette information. </w:t>
-      </w:r>
-      <w:r>
-        <w:rPr>
-          <w:rFonts w:ascii="TimesNewRomanPSMT" w:hAnsi="TimesNewRomanPSMT" w:cs="TimesNewRomanPSMT"/>
-          <w:b/>
-          <w:bCs/>
-          <w:color w:val="000000" w:themeColor="text1"/>
-          <w:sz w:val="24"/>
-          <w:szCs w:val="24"/>
-        </w:rPr>
-        <w:t>(0.5 point)</w:t>
-      </w:r>
-    </w:p>
-    <w:p>
-      <w:pPr>
-        <w:autoSpaceDE w:val="0"/>
-        <w:autoSpaceDN w:val="0"/>
-        <w:adjustRightInd w:val="0"/>
-        <w:spacing w:after="0" w:line="240" w:lineRule="auto"/>
-        <w:jc w:val="both"/>
-        <w:rPr>
-          <w:rFonts w:ascii="TimesNewRomanPSMT" w:hAnsi="TimesNewRomanPSMT" w:cs="TimesNewRomanPSMT"/>
-          <w:color w:val="000000" w:themeColor="text1"/>
-          <w:sz w:val="24"/>
-          <w:szCs w:val="24"/>
-        </w:rPr>
-      </w:pPr>
-    </w:p>
-    <w:p>
-      <w:pPr>
-        <w:autoSpaceDE w:val="0"/>
-        <w:autoSpaceDN w:val="0"/>
-        <w:adjustRightInd w:val="0"/>
-        <w:spacing w:after="0" w:line="240" w:lineRule="auto"/>
-        <w:jc w:val="both"/>
-        <w:rPr>
-          <w:rFonts w:ascii="TimesNewRomanPSMT" w:hAnsi="TimesNewRomanPSMT" w:cs="TimesNewRomanPSMT"/>
-          <w:b/>
-          <w:bCs/>
-          <w:color w:val="000000" w:themeColor="text1"/>
-          <w:sz w:val="24"/>
-          <w:szCs w:val="24"/>
-        </w:rPr>
-      </w:pPr>
-      <w:r>
-        <w:rPr>
-          <w:rFonts w:ascii="TimesNewRomanPSMT" w:hAnsi="TimesNewRomanPSMT" w:cs="TimesNewRomanPSMT"/>
-          <w:b/>
-          <w:bCs/>
-          <w:color w:val="000000" w:themeColor="text1"/>
-          <w:sz w:val="24"/>
-          <w:szCs w:val="24"/>
-        </w:rPr>
-        <w:t>Mode 1</w:t>
-      </w:r>
-    </w:p>
-    <w:p>
-      <w:pPr>
-        <w:autoSpaceDE w:val="0"/>
-        <w:autoSpaceDN w:val="0"/>
-        <w:adjustRightInd w:val="0"/>
-        <w:spacing w:after="0" w:line="240" w:lineRule="auto"/>
-        <w:jc w:val="both"/>
-        <w:rPr>
-          <w:rFonts w:ascii="TimesNewRomanPSMT" w:hAnsi="TimesNewRomanPSMT" w:cs="TimesNewRomanPSMT"/>
-          <w:color w:val="000000" w:themeColor="text1"/>
-          <w:sz w:val="24"/>
-          <w:szCs w:val="24"/>
-        </w:rPr>
-      </w:pPr>
-      <w:r>
-        <w:rPr>
-          <w:rFonts w:ascii="TimesNewRomanPSMT" w:hAnsi="TimesNewRomanPSMT" w:cs="TimesNewRomanPSMT"/>
-          <w:color w:val="000000" w:themeColor="text1"/>
-          <w:sz w:val="24"/>
-          <w:szCs w:val="24"/>
-        </w:rPr>
-        <w:t>Le client</w:t>
-      </w:r>
-      <w:r>
-        <w:rPr>
-          <w:rFonts w:ascii="TimesNewRomanPSMT" w:hAnsi="TimesNewRomanPSMT" w:cs="TimesNewRomanPSMT"/>
-          <w:color w:val="000000" w:themeColor="text1"/>
-          <w:sz w:val="24"/>
-          <w:szCs w:val="24"/>
-        </w:rPr>
-        <w:t xml:space="preserve"> a</w:t>
-      </w:r>
-      <w:r>
-        <w:rPr>
-          <w:rFonts w:ascii="TimesNewRomanPSMT" w:hAnsi="TimesNewRomanPSMT" w:cs="TimesNewRomanPSMT"/>
-          <w:color w:val="000000" w:themeColor="text1"/>
-          <w:sz w:val="24"/>
-          <w:szCs w:val="24"/>
-        </w:rPr>
-        <w:t xml:space="preserve"> envo</w:t>
-      </w:r>
-      <w:r>
-        <w:rPr>
-          <w:rFonts w:ascii="TimesNewRomanPSMT" w:hAnsi="TimesNewRomanPSMT" w:cs="TimesNewRomanPSMT"/>
-          <w:color w:val="000000" w:themeColor="text1"/>
-          <w:sz w:val="24"/>
-          <w:szCs w:val="24"/>
-        </w:rPr>
-        <w:t>yé</w:t>
-      </w:r>
-      <w:r>
-        <w:rPr>
-          <w:rFonts w:ascii="TimesNewRomanPSMT" w:hAnsi="TimesNewRomanPSMT" w:cs="TimesNewRomanPSMT"/>
-          <w:color w:val="000000" w:themeColor="text1"/>
-          <w:sz w:val="24"/>
-          <w:szCs w:val="24"/>
-        </w:rPr>
-        <w:t xml:space="preserve"> 5 paquets TCP avec une taille totale de 4232 octets, ce qui fait que le client a envoyé 4232 – 5*20 = 4132 octets</w:t>
+      <w:r>
+        <w:rPr>
+          <w:rFonts w:ascii="TimesNewRomanPSMT" w:hAnsi="TimesNewRomanPSMT" w:cs="TimesNewRomanPSMT"/>
+          <w:color w:val="000000" w:themeColor="text1"/>
+          <w:sz w:val="24"/>
+          <w:szCs w:val="24"/>
+        </w:rPr>
+        <w:t>UDP est le protocole utilisé</w:t>
+      </w:r>
+      <w:r>
+        <w:rPr>
+          <w:rFonts w:ascii="TimesNewRomanPSMT" w:hAnsi="TimesNewRomanPSMT" w:cs="TimesNewRomanPSMT"/>
+          <w:color w:val="000000" w:themeColor="text1"/>
+          <w:sz w:val="24"/>
+          <w:szCs w:val="24"/>
+        </w:rPr>
+        <w:t xml:space="preserve"> et l’échange n’a pas eu lieu, car on </w:t>
+      </w:r>
+      <w:proofErr w:type="spellStart"/>
+      <w:r>
+        <w:rPr>
+          <w:rFonts w:ascii="TimesNewRomanPSMT" w:hAnsi="TimesNewRomanPSMT" w:cs="TimesNewRomanPSMT"/>
+          <w:color w:val="000000" w:themeColor="text1"/>
+          <w:sz w:val="24"/>
+          <w:szCs w:val="24"/>
+        </w:rPr>
+        <w:t>réçoit</w:t>
+      </w:r>
+      <w:proofErr w:type="spellEnd"/>
+      <w:r>
+        <w:rPr>
+          <w:rFonts w:ascii="TimesNewRomanPSMT" w:hAnsi="TimesNewRomanPSMT" w:cs="TimesNewRomanPSMT"/>
+          <w:color w:val="000000" w:themeColor="text1"/>
+          <w:sz w:val="24"/>
+          <w:szCs w:val="24"/>
+        </w:rPr>
+        <w:t xml:space="preserve"> un paquet ICMP qui nous indique qu’il a eu un</w:t>
+      </w:r>
+      <w:r>
+        <w:rPr>
+          <w:rFonts w:ascii="TimesNewRomanPSMT" w:hAnsi="TimesNewRomanPSMT" w:cs="TimesNewRomanPSMT"/>
+          <w:color w:val="000000" w:themeColor="text1"/>
+          <w:sz w:val="24"/>
+          <w:szCs w:val="24"/>
+        </w:rPr>
+        <w:t xml:space="preserve"> problème de réseau empêchent la livraison d</w:t>
+      </w:r>
+      <w:r>
+        <w:rPr>
+          <w:rFonts w:ascii="TimesNewRomanPSMT" w:hAnsi="TimesNewRomanPSMT" w:cs="TimesNewRomanPSMT"/>
+          <w:color w:val="000000" w:themeColor="text1"/>
+          <w:sz w:val="24"/>
+          <w:szCs w:val="24"/>
+        </w:rPr>
+        <w:t>u</w:t>
+      </w:r>
+      <w:r>
+        <w:rPr>
+          <w:rFonts w:ascii="TimesNewRomanPSMT" w:hAnsi="TimesNewRomanPSMT" w:cs="TimesNewRomanPSMT"/>
+          <w:color w:val="000000" w:themeColor="text1"/>
+          <w:sz w:val="24"/>
+          <w:szCs w:val="24"/>
+        </w:rPr>
+        <w:t xml:space="preserve"> paquet</w:t>
       </w:r>
       <w:r>
         <w:rPr>
@@ -5084,10 +4603,10 @@
           <w:noProof/>
         </w:rPr>
         <w:drawing>
-          <wp:inline distT="0" distB="0" distL="0" distR="0" wp14:anchorId="14513950" wp14:editId="0A45F087">
-            <wp:extent cx="5943600" cy="1081405"/>
-            <wp:effectExtent l="0" t="0" r="0" b="4445"/>
-            <wp:docPr id="16" name="Picture 16"/>
+          <wp:inline distT="0" distB="0" distL="0" distR="0" wp14:anchorId="4EB1A387" wp14:editId="1EF6A872">
+            <wp:extent cx="5943600" cy="1221740"/>
+            <wp:effectExtent l="0" t="0" r="0" b="0"/>
+            <wp:docPr id="18" name="Picture 18"/>
             <wp:cNvGraphicFramePr>
               <a:graphicFrameLocks xmlns:a="http://schemas.openxmlformats.org/drawingml/2006/main" noChangeAspect="1"/>
             </wp:cNvGraphicFramePr>
@@ -5107,7 +4626,7 @@
                   <pic:spPr>
                     <a:xfrm>
                       <a:off x="0" y="0"/>
-                      <a:ext cx="5943600" cy="1081405"/>
+                      <a:ext cx="5943600" cy="1221740"/>
                     </a:xfrm>
                     <a:prstGeom prst="rect">
                       <a:avLst/>
@@ -5144,104 +4663,227 @@
         <w:jc w:val="both"/>
         <w:rPr>
           <w:rFonts w:ascii="TimesNewRomanPSMT" w:hAnsi="TimesNewRomanPSMT" w:cs="TimesNewRomanPSMT"/>
-          <w:color w:val="000000" w:themeColor="text1"/>
-          <w:sz w:val="24"/>
-          <w:szCs w:val="24"/>
-        </w:rPr>
-      </w:pPr>
-      <w:r>
-        <w:rPr>
-          <w:rFonts w:ascii="TimesNewRomanPSMT" w:hAnsi="TimesNewRomanPSMT" w:cs="TimesNewRomanPSMT"/>
-          <w:color w:val="000000" w:themeColor="text1"/>
-          <w:sz w:val="24"/>
-          <w:szCs w:val="24"/>
-        </w:rPr>
-        <w:lastRenderedPageBreak/>
-        <w:t>Le serveur</w:t>
-      </w:r>
-      <w:r>
-        <w:rPr>
-          <w:rFonts w:ascii="TimesNewRomanPSMT" w:hAnsi="TimesNewRomanPSMT" w:cs="TimesNewRomanPSMT"/>
-          <w:color w:val="000000" w:themeColor="text1"/>
-          <w:sz w:val="24"/>
-          <w:szCs w:val="24"/>
-        </w:rPr>
-        <w:t xml:space="preserve"> a</w:t>
-      </w:r>
-      <w:r>
-        <w:rPr>
-          <w:rFonts w:ascii="TimesNewRomanPSMT" w:hAnsi="TimesNewRomanPSMT" w:cs="TimesNewRomanPSMT"/>
-          <w:color w:val="000000" w:themeColor="text1"/>
-          <w:sz w:val="24"/>
-          <w:szCs w:val="24"/>
-        </w:rPr>
-        <w:t xml:space="preserve"> envo</w:t>
-      </w:r>
-      <w:r>
-        <w:rPr>
-          <w:rFonts w:ascii="TimesNewRomanPSMT" w:hAnsi="TimesNewRomanPSMT" w:cs="TimesNewRomanPSMT"/>
-          <w:color w:val="000000" w:themeColor="text1"/>
-          <w:sz w:val="24"/>
-          <w:szCs w:val="24"/>
-        </w:rPr>
-        <w:t>yé</w:t>
-      </w:r>
-      <w:r>
-        <w:rPr>
-          <w:rFonts w:ascii="TimesNewRomanPSMT" w:hAnsi="TimesNewRomanPSMT" w:cs="TimesNewRomanPSMT"/>
-          <w:color w:val="000000" w:themeColor="text1"/>
-          <w:sz w:val="24"/>
-          <w:szCs w:val="24"/>
-        </w:rPr>
-        <w:t xml:space="preserve"> 4 paquets TCP avec un</w:t>
-      </w:r>
-      <w:r>
-        <w:rPr>
-          <w:rFonts w:ascii="TimesNewRomanPSMT" w:hAnsi="TimesNewRomanPSMT" w:cs="TimesNewRomanPSMT"/>
-          <w:color w:val="000000" w:themeColor="text1"/>
-          <w:sz w:val="24"/>
-          <w:szCs w:val="24"/>
-        </w:rPr>
-        <w:t>e</w:t>
-      </w:r>
-      <w:r>
-        <w:rPr>
-          <w:rFonts w:ascii="TimesNewRomanPSMT" w:hAnsi="TimesNewRomanPSMT" w:cs="TimesNewRomanPSMT"/>
-          <w:color w:val="000000" w:themeColor="text1"/>
-          <w:sz w:val="24"/>
-          <w:szCs w:val="24"/>
-        </w:rPr>
-        <w:t xml:space="preserve"> taille total</w:t>
-      </w:r>
-      <w:r>
-        <w:rPr>
-          <w:rFonts w:ascii="TimesNewRomanPSMT" w:hAnsi="TimesNewRomanPSMT" w:cs="TimesNewRomanPSMT"/>
-          <w:color w:val="000000" w:themeColor="text1"/>
-          <w:sz w:val="24"/>
-          <w:szCs w:val="24"/>
-        </w:rPr>
-        <w:t>e</w:t>
-      </w:r>
-      <w:r>
-        <w:rPr>
-          <w:rFonts w:ascii="TimesNewRomanPSMT" w:hAnsi="TimesNewRomanPSMT" w:cs="TimesNewRomanPSMT"/>
-          <w:color w:val="000000" w:themeColor="text1"/>
-          <w:sz w:val="24"/>
-          <w:szCs w:val="24"/>
-        </w:rPr>
-        <w:t xml:space="preserve"> de 188 octets, ce qui fait que le serveur a envoyé 188 – 4*20 = 108 octets.</w:t>
-      </w:r>
-    </w:p>
-    <w:p>
-      <w:pPr>
-        <w:autoSpaceDE w:val="0"/>
-        <w:autoSpaceDN w:val="0"/>
-        <w:adjustRightInd w:val="0"/>
-        <w:spacing w:after="0" w:line="240" w:lineRule="auto"/>
-        <w:jc w:val="both"/>
-        <w:rPr>
-          <w:rFonts w:ascii="TimesNewRomanPSMT" w:hAnsi="TimesNewRomanPSMT" w:cs="TimesNewRomanPSMT"/>
-          <w:color w:val="000000" w:themeColor="text1"/>
+          <w:b/>
+          <w:bCs/>
+          <w:color w:val="000000" w:themeColor="text1"/>
+          <w:sz w:val="24"/>
+          <w:szCs w:val="24"/>
+        </w:rPr>
+      </w:pPr>
+      <w:r>
+        <w:rPr>
+          <w:rFonts w:ascii="TimesNewRomanPSMT" w:hAnsi="TimesNewRomanPSMT" w:cs="TimesNewRomanPSMT"/>
+          <w:b/>
+          <w:bCs/>
+          <w:color w:val="000000" w:themeColor="text1"/>
+          <w:sz w:val="24"/>
+          <w:szCs w:val="24"/>
+        </w:rPr>
+        <w:t>Mode 4</w:t>
+      </w:r>
+    </w:p>
+    <w:p>
+      <w:pPr>
+        <w:autoSpaceDE w:val="0"/>
+        <w:autoSpaceDN w:val="0"/>
+        <w:adjustRightInd w:val="0"/>
+        <w:spacing w:after="0" w:line="240" w:lineRule="auto"/>
+        <w:jc w:val="both"/>
+        <w:rPr>
+          <w:rFonts w:ascii="TimesNewRomanPSMT" w:hAnsi="TimesNewRomanPSMT" w:cs="TimesNewRomanPSMT"/>
+          <w:color w:val="000000" w:themeColor="text1"/>
+          <w:sz w:val="24"/>
+          <w:szCs w:val="24"/>
+        </w:rPr>
+      </w:pPr>
+    </w:p>
+    <w:p>
+      <w:pPr>
+        <w:autoSpaceDE w:val="0"/>
+        <w:autoSpaceDN w:val="0"/>
+        <w:adjustRightInd w:val="0"/>
+        <w:spacing w:after="0" w:line="240" w:lineRule="auto"/>
+        <w:jc w:val="both"/>
+        <w:rPr>
+          <w:rFonts w:ascii="TimesNewRomanPSMT" w:hAnsi="TimesNewRomanPSMT" w:cs="TimesNewRomanPSMT"/>
+          <w:color w:val="000000" w:themeColor="text1"/>
+          <w:sz w:val="24"/>
+          <w:szCs w:val="24"/>
+        </w:rPr>
+      </w:pPr>
+    </w:p>
+    <w:p>
+      <w:pPr>
+        <w:autoSpaceDE w:val="0"/>
+        <w:autoSpaceDN w:val="0"/>
+        <w:adjustRightInd w:val="0"/>
+        <w:spacing w:after="0" w:line="240" w:lineRule="auto"/>
+        <w:jc w:val="both"/>
+        <w:rPr>
+          <w:rFonts w:ascii="TimesNewRomanPSMT" w:hAnsi="TimesNewRomanPSMT" w:cs="TimesNewRomanPSMT"/>
+          <w:sz w:val="24"/>
+          <w:szCs w:val="24"/>
+        </w:rPr>
+      </w:pPr>
+    </w:p>
+    <w:p>
+      <w:pPr>
+        <w:autoSpaceDE w:val="0"/>
+        <w:autoSpaceDN w:val="0"/>
+        <w:adjustRightInd w:val="0"/>
+        <w:spacing w:after="0" w:line="240" w:lineRule="auto"/>
+        <w:jc w:val="both"/>
+        <w:rPr>
+          <w:rFonts w:ascii="TimesNewRomanPSMT" w:hAnsi="TimesNewRomanPSMT" w:cs="TimesNewRomanPSMT"/>
+          <w:b/>
+          <w:bCs/>
+          <w:sz w:val="24"/>
+          <w:szCs w:val="24"/>
+        </w:rPr>
+      </w:pPr>
+      <w:r>
+        <w:rPr>
+          <w:rFonts w:ascii="TimesNewRomanPSMT" w:hAnsi="TimesNewRomanPSMT" w:cs="TimesNewRomanPSMT"/>
+          <w:sz w:val="24"/>
+          <w:szCs w:val="24"/>
+        </w:rPr>
+        <w:t>2) En vous basant sur les informations recueillies par Wireshark, indiquez les ports source et</w:t>
+      </w:r>
+      <w:r>
+        <w:rPr>
+          <w:rFonts w:ascii="TimesNewRomanPSMT" w:hAnsi="TimesNewRomanPSMT" w:cs="TimesNewRomanPSMT"/>
+          <w:sz w:val="24"/>
+          <w:szCs w:val="24"/>
+        </w:rPr>
+        <w:t xml:space="preserve"> </w:t>
+      </w:r>
+      <w:r>
+        <w:rPr>
+          <w:rFonts w:ascii="TimesNewRomanPSMT" w:hAnsi="TimesNewRomanPSMT" w:cs="TimesNewRomanPSMT"/>
+          <w:sz w:val="24"/>
+          <w:szCs w:val="24"/>
+        </w:rPr>
+        <w:t xml:space="preserve">destination utilisés par la couche 4. </w:t>
+      </w:r>
+      <w:r>
+        <w:rPr>
+          <w:rFonts w:ascii="TimesNewRomanPSMT" w:hAnsi="TimesNewRomanPSMT" w:cs="TimesNewRomanPSMT"/>
+          <w:b/>
+          <w:bCs/>
+          <w:sz w:val="24"/>
+          <w:szCs w:val="24"/>
+        </w:rPr>
+        <w:t>(0.5 point)</w:t>
+      </w:r>
+    </w:p>
+    <w:p>
+      <w:pPr>
+        <w:autoSpaceDE w:val="0"/>
+        <w:autoSpaceDN w:val="0"/>
+        <w:adjustRightInd w:val="0"/>
+        <w:spacing w:after="0" w:line="240" w:lineRule="auto"/>
+        <w:jc w:val="both"/>
+        <w:rPr>
+          <w:rFonts w:ascii="TimesNewRomanPSMT" w:hAnsi="TimesNewRomanPSMT" w:cs="TimesNewRomanPSMT"/>
+          <w:sz w:val="24"/>
+          <w:szCs w:val="24"/>
+        </w:rPr>
+      </w:pPr>
+      <w:r>
+        <w:rPr>
+          <w:rFonts w:ascii="TimesNewRomanPSMT" w:hAnsi="TimesNewRomanPSMT" w:cs="TimesNewRomanPSMT"/>
+          <w:b/>
+          <w:bCs/>
+          <w:color w:val="FF0000"/>
+          <w:sz w:val="24"/>
+          <w:szCs w:val="24"/>
+        </w:rPr>
+        <w:t>(J’imagine qu’il veut pour le client)</w:t>
+      </w:r>
+    </w:p>
+    <w:p>
+      <w:pPr>
+        <w:autoSpaceDE w:val="0"/>
+        <w:autoSpaceDN w:val="0"/>
+        <w:adjustRightInd w:val="0"/>
+        <w:spacing w:after="0" w:line="240" w:lineRule="auto"/>
+        <w:jc w:val="both"/>
+        <w:rPr>
+          <w:rFonts w:ascii="TimesNewRomanPSMT" w:hAnsi="TimesNewRomanPSMT" w:cs="TimesNewRomanPSMT"/>
+          <w:sz w:val="24"/>
+          <w:szCs w:val="24"/>
+        </w:rPr>
+      </w:pPr>
+    </w:p>
+    <w:p>
+      <w:pPr>
+        <w:autoSpaceDE w:val="0"/>
+        <w:autoSpaceDN w:val="0"/>
+        <w:adjustRightInd w:val="0"/>
+        <w:spacing w:after="0" w:line="240" w:lineRule="auto"/>
+        <w:jc w:val="both"/>
+        <w:rPr>
+          <w:rFonts w:ascii="TimesNewRomanPSMT" w:hAnsi="TimesNewRomanPSMT" w:cs="TimesNewRomanPSMT"/>
+          <w:b/>
+          <w:bCs/>
+          <w:sz w:val="24"/>
+          <w:szCs w:val="24"/>
+        </w:rPr>
+      </w:pPr>
+      <w:r>
+        <w:rPr>
+          <w:rFonts w:ascii="TimesNewRomanPSMT" w:hAnsi="TimesNewRomanPSMT" w:cs="TimesNewRomanPSMT"/>
+          <w:b/>
+          <w:bCs/>
+          <w:sz w:val="24"/>
+          <w:szCs w:val="24"/>
+        </w:rPr>
+        <w:t>Mode 1</w:t>
+      </w:r>
+    </w:p>
+    <w:p>
+      <w:pPr>
+        <w:autoSpaceDE w:val="0"/>
+        <w:autoSpaceDN w:val="0"/>
+        <w:adjustRightInd w:val="0"/>
+        <w:spacing w:after="0" w:line="240" w:lineRule="auto"/>
+        <w:jc w:val="both"/>
+        <w:rPr>
+          <w:rFonts w:ascii="TimesNewRomanPSMT" w:hAnsi="TimesNewRomanPSMT" w:cs="TimesNewRomanPSMT"/>
+          <w:color w:val="000000" w:themeColor="text1"/>
+          <w:sz w:val="24"/>
+          <w:szCs w:val="24"/>
+        </w:rPr>
+      </w:pPr>
+      <w:r>
+        <w:rPr>
+          <w:rFonts w:ascii="TimesNewRomanPSMT" w:hAnsi="TimesNewRomanPSMT" w:cs="TimesNewRomanPSMT"/>
+          <w:color w:val="000000" w:themeColor="text1"/>
+          <w:sz w:val="24"/>
+          <w:szCs w:val="24"/>
+        </w:rPr>
+        <w:t xml:space="preserve">Le port </w:t>
+      </w:r>
+      <w:r>
+        <w:rPr>
+          <w:rFonts w:ascii="TimesNewRomanPSMT" w:hAnsi="TimesNewRomanPSMT" w:cs="TimesNewRomanPSMT"/>
+          <w:color w:val="000000" w:themeColor="text1"/>
+          <w:sz w:val="24"/>
+          <w:szCs w:val="24"/>
+        </w:rPr>
+        <w:t>source est 55097 et le port de destination est 5000.</w:t>
+      </w:r>
+    </w:p>
+    <w:p>
+      <w:pPr>
+        <w:autoSpaceDE w:val="0"/>
+        <w:autoSpaceDN w:val="0"/>
+        <w:adjustRightInd w:val="0"/>
+        <w:spacing w:after="0" w:line="240" w:lineRule="auto"/>
+        <w:jc w:val="both"/>
+        <w:rPr>
+          <w:rFonts w:ascii="TimesNewRomanPSMT" w:hAnsi="TimesNewRomanPSMT" w:cs="TimesNewRomanPSMT"/>
+          <w:color w:val="FF0000"/>
           <w:sz w:val="24"/>
           <w:szCs w:val="24"/>
         </w:rPr>
@@ -5251,10 +4893,10 @@
           <w:noProof/>
         </w:rPr>
         <w:drawing>
-          <wp:inline distT="0" distB="0" distL="0" distR="0" wp14:anchorId="1E495F8C" wp14:editId="622F154E">
-            <wp:extent cx="5943600" cy="1066165"/>
-            <wp:effectExtent l="0" t="0" r="0" b="635"/>
-            <wp:docPr id="17" name="Picture 17"/>
+          <wp:inline distT="0" distB="0" distL="0" distR="0" wp14:anchorId="76726CD9" wp14:editId="68F2E9BD">
+            <wp:extent cx="5943600" cy="716280"/>
+            <wp:effectExtent l="0" t="0" r="0" b="7620"/>
+            <wp:docPr id="20" name="Picture 20"/>
             <wp:cNvGraphicFramePr>
               <a:graphicFrameLocks xmlns:a="http://schemas.openxmlformats.org/drawingml/2006/main" noChangeAspect="1"/>
             </wp:cNvGraphicFramePr>
@@ -5274,6 +4916,727 @@
                   <pic:spPr>
                     <a:xfrm>
                       <a:off x="0" y="0"/>
+                      <a:ext cx="5943600" cy="716280"/>
+                    </a:xfrm>
+                    <a:prstGeom prst="rect">
+                      <a:avLst/>
+                    </a:prstGeom>
+                  </pic:spPr>
+                </pic:pic>
+              </a:graphicData>
+            </a:graphic>
+          </wp:inline>
+        </w:drawing>
+      </w:r>
+    </w:p>
+    <w:p>
+      <w:pPr>
+        <w:autoSpaceDE w:val="0"/>
+        <w:autoSpaceDN w:val="0"/>
+        <w:adjustRightInd w:val="0"/>
+        <w:spacing w:after="0" w:line="240" w:lineRule="auto"/>
+        <w:jc w:val="both"/>
+        <w:rPr>
+          <w:rFonts w:ascii="TimesNewRomanPSMT" w:hAnsi="TimesNewRomanPSMT" w:cs="TimesNewRomanPSMT"/>
+          <w:color w:val="FF0000"/>
+          <w:sz w:val="24"/>
+          <w:szCs w:val="24"/>
+        </w:rPr>
+      </w:pPr>
+    </w:p>
+    <w:p>
+      <w:pPr>
+        <w:autoSpaceDE w:val="0"/>
+        <w:autoSpaceDN w:val="0"/>
+        <w:adjustRightInd w:val="0"/>
+        <w:spacing w:after="0" w:line="240" w:lineRule="auto"/>
+        <w:jc w:val="both"/>
+        <w:rPr>
+          <w:rFonts w:ascii="TimesNewRomanPSMT" w:hAnsi="TimesNewRomanPSMT" w:cs="TimesNewRomanPSMT"/>
+          <w:b/>
+          <w:bCs/>
+          <w:color w:val="000000" w:themeColor="text1"/>
+          <w:sz w:val="24"/>
+          <w:szCs w:val="24"/>
+        </w:rPr>
+      </w:pPr>
+      <w:r>
+        <w:rPr>
+          <w:rFonts w:ascii="TimesNewRomanPSMT" w:hAnsi="TimesNewRomanPSMT" w:cs="TimesNewRomanPSMT"/>
+          <w:b/>
+          <w:bCs/>
+          <w:color w:val="000000" w:themeColor="text1"/>
+          <w:sz w:val="24"/>
+          <w:szCs w:val="24"/>
+        </w:rPr>
+        <w:t>Mode 2</w:t>
+      </w:r>
+    </w:p>
+    <w:p>
+      <w:pPr>
+        <w:autoSpaceDE w:val="0"/>
+        <w:autoSpaceDN w:val="0"/>
+        <w:adjustRightInd w:val="0"/>
+        <w:spacing w:after="0" w:line="240" w:lineRule="auto"/>
+        <w:jc w:val="both"/>
+        <w:rPr>
+          <w:rFonts w:ascii="TimesNewRomanPSMT" w:hAnsi="TimesNewRomanPSMT" w:cs="TimesNewRomanPSMT"/>
+          <w:color w:val="000000" w:themeColor="text1"/>
+          <w:sz w:val="24"/>
+          <w:szCs w:val="24"/>
+        </w:rPr>
+      </w:pPr>
+      <w:r>
+        <w:rPr>
+          <w:rFonts w:ascii="TimesNewRomanPSMT" w:hAnsi="TimesNewRomanPSMT" w:cs="TimesNewRomanPSMT"/>
+          <w:color w:val="000000" w:themeColor="text1"/>
+          <w:sz w:val="24"/>
+          <w:szCs w:val="24"/>
+        </w:rPr>
+        <w:t>Le port source est 62235 et le port de destination est 5000.</w:t>
+      </w:r>
+    </w:p>
+    <w:p>
+      <w:pPr>
+        <w:autoSpaceDE w:val="0"/>
+        <w:autoSpaceDN w:val="0"/>
+        <w:adjustRightInd w:val="0"/>
+        <w:spacing w:after="0" w:line="240" w:lineRule="auto"/>
+        <w:jc w:val="both"/>
+        <w:rPr>
+          <w:rFonts w:ascii="TimesNewRomanPSMT" w:hAnsi="TimesNewRomanPSMT" w:cs="TimesNewRomanPSMT"/>
+          <w:color w:val="000000" w:themeColor="text1"/>
+          <w:sz w:val="24"/>
+          <w:szCs w:val="24"/>
+        </w:rPr>
+      </w:pPr>
+      <w:r>
+        <w:rPr>
+          <w:noProof/>
+        </w:rPr>
+        <w:drawing>
+          <wp:inline distT="0" distB="0" distL="0" distR="0" wp14:anchorId="63BE0727" wp14:editId="69C8D474">
+            <wp:extent cx="5943600" cy="921385"/>
+            <wp:effectExtent l="0" t="0" r="0" b="0"/>
+            <wp:docPr id="25" name="Picture 25"/>
+            <wp:cNvGraphicFramePr>
+              <a:graphicFrameLocks xmlns:a="http://schemas.openxmlformats.org/drawingml/2006/main" noChangeAspect="1"/>
+            </wp:cNvGraphicFramePr>
+            <a:graphic xmlns:a="http://schemas.openxmlformats.org/drawingml/2006/main">
+              <a:graphicData uri="http://schemas.openxmlformats.org/drawingml/2006/picture">
+                <pic:pic xmlns:pic="http://schemas.openxmlformats.org/drawingml/2006/picture">
+                  <pic:nvPicPr>
+                    <pic:cNvPr id="1" name=""/>
+                    <pic:cNvPicPr/>
+                  </pic:nvPicPr>
+                  <pic:blipFill>
+                    <a:blip r:embed="rId28"/>
+                    <a:stretch>
+                      <a:fillRect/>
+                    </a:stretch>
+                  </pic:blipFill>
+                  <pic:spPr>
+                    <a:xfrm>
+                      <a:off x="0" y="0"/>
+                      <a:ext cx="5943600" cy="921385"/>
+                    </a:xfrm>
+                    <a:prstGeom prst="rect">
+                      <a:avLst/>
+                    </a:prstGeom>
+                  </pic:spPr>
+                </pic:pic>
+              </a:graphicData>
+            </a:graphic>
+          </wp:inline>
+        </w:drawing>
+      </w:r>
+    </w:p>
+    <w:p>
+      <w:pPr>
+        <w:autoSpaceDE w:val="0"/>
+        <w:autoSpaceDN w:val="0"/>
+        <w:adjustRightInd w:val="0"/>
+        <w:spacing w:after="0" w:line="240" w:lineRule="auto"/>
+        <w:jc w:val="both"/>
+        <w:rPr>
+          <w:rFonts w:ascii="TimesNewRomanPSMT" w:hAnsi="TimesNewRomanPSMT" w:cs="TimesNewRomanPSMT"/>
+          <w:color w:val="000000" w:themeColor="text1"/>
+          <w:sz w:val="24"/>
+          <w:szCs w:val="24"/>
+        </w:rPr>
+      </w:pPr>
+    </w:p>
+    <w:p>
+      <w:pPr>
+        <w:autoSpaceDE w:val="0"/>
+        <w:autoSpaceDN w:val="0"/>
+        <w:adjustRightInd w:val="0"/>
+        <w:spacing w:after="0" w:line="240" w:lineRule="auto"/>
+        <w:jc w:val="both"/>
+        <w:rPr>
+          <w:rFonts w:ascii="TimesNewRomanPSMT" w:hAnsi="TimesNewRomanPSMT" w:cs="TimesNewRomanPSMT"/>
+          <w:b/>
+          <w:bCs/>
+          <w:color w:val="000000" w:themeColor="text1"/>
+          <w:sz w:val="24"/>
+          <w:szCs w:val="24"/>
+        </w:rPr>
+      </w:pPr>
+      <w:r>
+        <w:rPr>
+          <w:rFonts w:ascii="TimesNewRomanPSMT" w:hAnsi="TimesNewRomanPSMT" w:cs="TimesNewRomanPSMT"/>
+          <w:b/>
+          <w:bCs/>
+          <w:color w:val="000000" w:themeColor="text1"/>
+          <w:sz w:val="24"/>
+          <w:szCs w:val="24"/>
+        </w:rPr>
+        <w:t>Mode 3</w:t>
+      </w:r>
+    </w:p>
+    <w:p>
+      <w:pPr>
+        <w:autoSpaceDE w:val="0"/>
+        <w:autoSpaceDN w:val="0"/>
+        <w:adjustRightInd w:val="0"/>
+        <w:spacing w:after="0" w:line="240" w:lineRule="auto"/>
+        <w:jc w:val="both"/>
+        <w:rPr>
+          <w:rFonts w:ascii="TimesNewRomanPSMT" w:hAnsi="TimesNewRomanPSMT" w:cs="TimesNewRomanPSMT"/>
+          <w:color w:val="000000" w:themeColor="text1"/>
+          <w:sz w:val="24"/>
+          <w:szCs w:val="24"/>
+        </w:rPr>
+      </w:pPr>
+      <w:r>
+        <w:rPr>
+          <w:rFonts w:ascii="TimesNewRomanPSMT" w:hAnsi="TimesNewRomanPSMT" w:cs="TimesNewRomanPSMT"/>
+          <w:color w:val="000000" w:themeColor="text1"/>
+          <w:sz w:val="24"/>
+          <w:szCs w:val="24"/>
+        </w:rPr>
+        <w:t>Le po</w:t>
+      </w:r>
+      <w:r>
+        <w:rPr>
+          <w:rFonts w:ascii="TimesNewRomanPSMT" w:hAnsi="TimesNewRomanPSMT" w:cs="TimesNewRomanPSMT"/>
+          <w:color w:val="000000" w:themeColor="text1"/>
+          <w:sz w:val="24"/>
+          <w:szCs w:val="24"/>
+        </w:rPr>
+        <w:t>rt</w:t>
+      </w:r>
+      <w:r>
+        <w:rPr>
+          <w:rFonts w:ascii="TimesNewRomanPSMT" w:hAnsi="TimesNewRomanPSMT" w:cs="TimesNewRomanPSMT"/>
+          <w:color w:val="000000" w:themeColor="text1"/>
+          <w:sz w:val="24"/>
+          <w:szCs w:val="24"/>
+        </w:rPr>
+        <w:t xml:space="preserve"> source est 53236 et le port de destination est 5010.</w:t>
+      </w:r>
+    </w:p>
+    <w:p>
+      <w:pPr>
+        <w:autoSpaceDE w:val="0"/>
+        <w:autoSpaceDN w:val="0"/>
+        <w:adjustRightInd w:val="0"/>
+        <w:spacing w:after="0" w:line="240" w:lineRule="auto"/>
+        <w:jc w:val="both"/>
+        <w:rPr>
+          <w:rFonts w:ascii="TimesNewRomanPSMT" w:hAnsi="TimesNewRomanPSMT" w:cs="TimesNewRomanPSMT"/>
+          <w:color w:val="000000" w:themeColor="text1"/>
+          <w:sz w:val="24"/>
+          <w:szCs w:val="24"/>
+        </w:rPr>
+      </w:pPr>
+      <w:r>
+        <w:rPr>
+          <w:noProof/>
+        </w:rPr>
+        <w:lastRenderedPageBreak/>
+        <w:drawing>
+          <wp:inline distT="0" distB="0" distL="0" distR="0" wp14:anchorId="5BCE8B7E" wp14:editId="05D2484E">
+            <wp:extent cx="5943600" cy="1333500"/>
+            <wp:effectExtent l="0" t="0" r="0" b="0"/>
+            <wp:docPr id="22" name="Picture 22"/>
+            <wp:cNvGraphicFramePr>
+              <a:graphicFrameLocks xmlns:a="http://schemas.openxmlformats.org/drawingml/2006/main" noChangeAspect="1"/>
+            </wp:cNvGraphicFramePr>
+            <a:graphic xmlns:a="http://schemas.openxmlformats.org/drawingml/2006/main">
+              <a:graphicData uri="http://schemas.openxmlformats.org/drawingml/2006/picture">
+                <pic:pic xmlns:pic="http://schemas.openxmlformats.org/drawingml/2006/picture">
+                  <pic:nvPicPr>
+                    <pic:cNvPr id="1" name=""/>
+                    <pic:cNvPicPr/>
+                  </pic:nvPicPr>
+                  <pic:blipFill>
+                    <a:blip r:embed="rId29"/>
+                    <a:stretch>
+                      <a:fillRect/>
+                    </a:stretch>
+                  </pic:blipFill>
+                  <pic:spPr>
+                    <a:xfrm>
+                      <a:off x="0" y="0"/>
+                      <a:ext cx="5943600" cy="1333500"/>
+                    </a:xfrm>
+                    <a:prstGeom prst="rect">
+                      <a:avLst/>
+                    </a:prstGeom>
+                  </pic:spPr>
+                </pic:pic>
+              </a:graphicData>
+            </a:graphic>
+          </wp:inline>
+        </w:drawing>
+      </w:r>
+    </w:p>
+    <w:p>
+      <w:pPr>
+        <w:autoSpaceDE w:val="0"/>
+        <w:autoSpaceDN w:val="0"/>
+        <w:adjustRightInd w:val="0"/>
+        <w:spacing w:after="0" w:line="240" w:lineRule="auto"/>
+        <w:jc w:val="both"/>
+        <w:rPr>
+          <w:rFonts w:ascii="TimesNewRomanPSMT" w:hAnsi="TimesNewRomanPSMT" w:cs="TimesNewRomanPSMT"/>
+          <w:color w:val="000000" w:themeColor="text1"/>
+          <w:sz w:val="24"/>
+          <w:szCs w:val="24"/>
+        </w:rPr>
+      </w:pPr>
+    </w:p>
+    <w:p>
+      <w:pPr>
+        <w:autoSpaceDE w:val="0"/>
+        <w:autoSpaceDN w:val="0"/>
+        <w:adjustRightInd w:val="0"/>
+        <w:spacing w:after="0" w:line="240" w:lineRule="auto"/>
+        <w:jc w:val="both"/>
+        <w:rPr>
+          <w:rFonts w:ascii="TimesNewRomanPSMT" w:hAnsi="TimesNewRomanPSMT" w:cs="TimesNewRomanPSMT"/>
+          <w:b/>
+          <w:bCs/>
+          <w:color w:val="000000" w:themeColor="text1"/>
+          <w:sz w:val="24"/>
+          <w:szCs w:val="24"/>
+        </w:rPr>
+      </w:pPr>
+      <w:r>
+        <w:rPr>
+          <w:rFonts w:ascii="TimesNewRomanPSMT" w:hAnsi="TimesNewRomanPSMT" w:cs="TimesNewRomanPSMT"/>
+          <w:b/>
+          <w:bCs/>
+          <w:color w:val="000000" w:themeColor="text1"/>
+          <w:sz w:val="24"/>
+          <w:szCs w:val="24"/>
+        </w:rPr>
+        <w:t>Mode 4</w:t>
+      </w:r>
+    </w:p>
+    <w:p>
+      <w:pPr>
+        <w:autoSpaceDE w:val="0"/>
+        <w:autoSpaceDN w:val="0"/>
+        <w:adjustRightInd w:val="0"/>
+        <w:spacing w:after="0" w:line="240" w:lineRule="auto"/>
+        <w:jc w:val="both"/>
+        <w:rPr>
+          <w:rFonts w:ascii="TimesNewRomanPSMT" w:hAnsi="TimesNewRomanPSMT" w:cs="TimesNewRomanPSMT"/>
+          <w:color w:val="000000" w:themeColor="text1"/>
+          <w:sz w:val="24"/>
+          <w:szCs w:val="24"/>
+        </w:rPr>
+      </w:pPr>
+    </w:p>
+    <w:p>
+      <w:pPr>
+        <w:autoSpaceDE w:val="0"/>
+        <w:autoSpaceDN w:val="0"/>
+        <w:adjustRightInd w:val="0"/>
+        <w:spacing w:after="0" w:line="240" w:lineRule="auto"/>
+        <w:jc w:val="both"/>
+        <w:rPr>
+          <w:rFonts w:ascii="TimesNewRomanPSMT" w:hAnsi="TimesNewRomanPSMT" w:cs="TimesNewRomanPSMT"/>
+          <w:color w:val="000000" w:themeColor="text1"/>
+          <w:sz w:val="24"/>
+          <w:szCs w:val="24"/>
+        </w:rPr>
+      </w:pPr>
+    </w:p>
+    <w:p>
+      <w:pPr>
+        <w:autoSpaceDE w:val="0"/>
+        <w:autoSpaceDN w:val="0"/>
+        <w:adjustRightInd w:val="0"/>
+        <w:spacing w:after="0" w:line="240" w:lineRule="auto"/>
+        <w:jc w:val="both"/>
+        <w:rPr>
+          <w:rFonts w:ascii="TimesNewRomanPSMT" w:hAnsi="TimesNewRomanPSMT" w:cs="TimesNewRomanPSMT"/>
+          <w:color w:val="000000" w:themeColor="text1"/>
+          <w:sz w:val="24"/>
+          <w:szCs w:val="24"/>
+        </w:rPr>
+      </w:pPr>
+    </w:p>
+    <w:p>
+      <w:pPr>
+        <w:autoSpaceDE w:val="0"/>
+        <w:autoSpaceDN w:val="0"/>
+        <w:adjustRightInd w:val="0"/>
+        <w:spacing w:after="0" w:line="240" w:lineRule="auto"/>
+        <w:jc w:val="both"/>
+        <w:rPr>
+          <w:rFonts w:ascii="TimesNewRomanPSMT" w:hAnsi="TimesNewRomanPSMT" w:cs="TimesNewRomanPSMT"/>
+          <w:b/>
+          <w:bCs/>
+          <w:color w:val="000000" w:themeColor="text1"/>
+          <w:sz w:val="24"/>
+          <w:szCs w:val="24"/>
+        </w:rPr>
+      </w:pPr>
+      <w:r>
+        <w:rPr>
+          <w:rFonts w:ascii="TimesNewRomanPSMT" w:hAnsi="TimesNewRomanPSMT" w:cs="TimesNewRomanPSMT"/>
+          <w:color w:val="000000" w:themeColor="text1"/>
+          <w:sz w:val="24"/>
+          <w:szCs w:val="24"/>
+        </w:rPr>
+        <w:t xml:space="preserve">3) Combien de paquets et d’octets contenant des données ont été envoyés par le client vers le serveur? Par le serveur vers le client? Montrer où vous avez trouvé cette information. </w:t>
+      </w:r>
+      <w:r>
+        <w:rPr>
+          <w:rFonts w:ascii="TimesNewRomanPSMT" w:hAnsi="TimesNewRomanPSMT" w:cs="TimesNewRomanPSMT"/>
+          <w:b/>
+          <w:bCs/>
+          <w:color w:val="000000" w:themeColor="text1"/>
+          <w:sz w:val="24"/>
+          <w:szCs w:val="24"/>
+        </w:rPr>
+        <w:t>(0.5 point)</w:t>
+      </w:r>
+    </w:p>
+    <w:p>
+      <w:pPr>
+        <w:autoSpaceDE w:val="0"/>
+        <w:autoSpaceDN w:val="0"/>
+        <w:adjustRightInd w:val="0"/>
+        <w:spacing w:after="0" w:line="240" w:lineRule="auto"/>
+        <w:jc w:val="both"/>
+        <w:rPr>
+          <w:rFonts w:ascii="TimesNewRomanPSMT" w:hAnsi="TimesNewRomanPSMT" w:cs="TimesNewRomanPSMT"/>
+          <w:color w:val="000000" w:themeColor="text1"/>
+          <w:sz w:val="24"/>
+          <w:szCs w:val="24"/>
+        </w:rPr>
+      </w:pPr>
+    </w:p>
+    <w:p>
+      <w:pPr>
+        <w:autoSpaceDE w:val="0"/>
+        <w:autoSpaceDN w:val="0"/>
+        <w:adjustRightInd w:val="0"/>
+        <w:spacing w:after="0" w:line="240" w:lineRule="auto"/>
+        <w:jc w:val="both"/>
+        <w:rPr>
+          <w:rFonts w:ascii="TimesNewRomanPSMT" w:hAnsi="TimesNewRomanPSMT" w:cs="TimesNewRomanPSMT"/>
+          <w:b/>
+          <w:bCs/>
+          <w:color w:val="000000" w:themeColor="text1"/>
+          <w:sz w:val="24"/>
+          <w:szCs w:val="24"/>
+        </w:rPr>
+      </w:pPr>
+      <w:r>
+        <w:rPr>
+          <w:rFonts w:ascii="TimesNewRomanPSMT" w:hAnsi="TimesNewRomanPSMT" w:cs="TimesNewRomanPSMT"/>
+          <w:b/>
+          <w:bCs/>
+          <w:color w:val="000000" w:themeColor="text1"/>
+          <w:sz w:val="24"/>
+          <w:szCs w:val="24"/>
+        </w:rPr>
+        <w:t>Mode 1</w:t>
+      </w:r>
+    </w:p>
+    <w:p>
+      <w:pPr>
+        <w:autoSpaceDE w:val="0"/>
+        <w:autoSpaceDN w:val="0"/>
+        <w:adjustRightInd w:val="0"/>
+        <w:spacing w:after="0" w:line="240" w:lineRule="auto"/>
+        <w:jc w:val="both"/>
+        <w:rPr>
+          <w:rFonts w:ascii="TimesNewRomanPSMT" w:hAnsi="TimesNewRomanPSMT" w:cs="TimesNewRomanPSMT"/>
+          <w:color w:val="000000" w:themeColor="text1"/>
+          <w:sz w:val="24"/>
+          <w:szCs w:val="24"/>
+        </w:rPr>
+      </w:pPr>
+      <w:r>
+        <w:rPr>
+          <w:rFonts w:ascii="TimesNewRomanPSMT" w:hAnsi="TimesNewRomanPSMT" w:cs="TimesNewRomanPSMT"/>
+          <w:color w:val="000000" w:themeColor="text1"/>
+          <w:sz w:val="24"/>
+          <w:szCs w:val="24"/>
+        </w:rPr>
+        <w:t>Le client</w:t>
+      </w:r>
+      <w:r>
+        <w:rPr>
+          <w:rFonts w:ascii="TimesNewRomanPSMT" w:hAnsi="TimesNewRomanPSMT" w:cs="TimesNewRomanPSMT"/>
+          <w:color w:val="000000" w:themeColor="text1"/>
+          <w:sz w:val="24"/>
+          <w:szCs w:val="24"/>
+        </w:rPr>
+        <w:t xml:space="preserve"> a</w:t>
+      </w:r>
+      <w:r>
+        <w:rPr>
+          <w:rFonts w:ascii="TimesNewRomanPSMT" w:hAnsi="TimesNewRomanPSMT" w:cs="TimesNewRomanPSMT"/>
+          <w:color w:val="000000" w:themeColor="text1"/>
+          <w:sz w:val="24"/>
+          <w:szCs w:val="24"/>
+        </w:rPr>
+        <w:t xml:space="preserve"> envo</w:t>
+      </w:r>
+      <w:r>
+        <w:rPr>
+          <w:rFonts w:ascii="TimesNewRomanPSMT" w:hAnsi="TimesNewRomanPSMT" w:cs="TimesNewRomanPSMT"/>
+          <w:color w:val="000000" w:themeColor="text1"/>
+          <w:sz w:val="24"/>
+          <w:szCs w:val="24"/>
+        </w:rPr>
+        <w:t>yé</w:t>
+      </w:r>
+      <w:r>
+        <w:rPr>
+          <w:rFonts w:ascii="TimesNewRomanPSMT" w:hAnsi="TimesNewRomanPSMT" w:cs="TimesNewRomanPSMT"/>
+          <w:color w:val="000000" w:themeColor="text1"/>
+          <w:sz w:val="24"/>
+          <w:szCs w:val="24"/>
+        </w:rPr>
+        <w:t xml:space="preserve"> 5 paquets TCP avec une taille totale de 4232 octets, ce qui fait que le client a envoyé 4232 – 5*20 = 4132 octets</w:t>
+      </w:r>
+      <w:r>
+        <w:rPr>
+          <w:rFonts w:ascii="TimesNewRomanPSMT" w:hAnsi="TimesNewRomanPSMT" w:cs="TimesNewRomanPSMT"/>
+          <w:color w:val="000000" w:themeColor="text1"/>
+          <w:sz w:val="24"/>
+          <w:szCs w:val="24"/>
+        </w:rPr>
+        <w:t>.</w:t>
+      </w:r>
+    </w:p>
+    <w:p>
+      <w:pPr>
+        <w:autoSpaceDE w:val="0"/>
+        <w:autoSpaceDN w:val="0"/>
+        <w:adjustRightInd w:val="0"/>
+        <w:spacing w:after="0" w:line="240" w:lineRule="auto"/>
+        <w:jc w:val="both"/>
+        <w:rPr>
+          <w:rFonts w:ascii="TimesNewRomanPSMT" w:hAnsi="TimesNewRomanPSMT" w:cs="TimesNewRomanPSMT"/>
+          <w:color w:val="000000" w:themeColor="text1"/>
+          <w:sz w:val="24"/>
+          <w:szCs w:val="24"/>
+        </w:rPr>
+      </w:pPr>
+      <w:r>
+        <w:rPr>
+          <w:noProof/>
+        </w:rPr>
+        <w:drawing>
+          <wp:inline distT="0" distB="0" distL="0" distR="0" wp14:anchorId="14513950" wp14:editId="0A45F087">
+            <wp:extent cx="5943600" cy="1081405"/>
+            <wp:effectExtent l="0" t="0" r="0" b="4445"/>
+            <wp:docPr id="16" name="Picture 16"/>
+            <wp:cNvGraphicFramePr>
+              <a:graphicFrameLocks xmlns:a="http://schemas.openxmlformats.org/drawingml/2006/main" noChangeAspect="1"/>
+            </wp:cNvGraphicFramePr>
+            <a:graphic xmlns:a="http://schemas.openxmlformats.org/drawingml/2006/main">
+              <a:graphicData uri="http://schemas.openxmlformats.org/drawingml/2006/picture">
+                <pic:pic xmlns:pic="http://schemas.openxmlformats.org/drawingml/2006/picture">
+                  <pic:nvPicPr>
+                    <pic:cNvPr id="1" name=""/>
+                    <pic:cNvPicPr/>
+                  </pic:nvPicPr>
+                  <pic:blipFill>
+                    <a:blip r:embed="rId30"/>
+                    <a:stretch>
+                      <a:fillRect/>
+                    </a:stretch>
+                  </pic:blipFill>
+                  <pic:spPr>
+                    <a:xfrm>
+                      <a:off x="0" y="0"/>
+                      <a:ext cx="5943600" cy="1081405"/>
+                    </a:xfrm>
+                    <a:prstGeom prst="rect">
+                      <a:avLst/>
+                    </a:prstGeom>
+                  </pic:spPr>
+                </pic:pic>
+              </a:graphicData>
+            </a:graphic>
+          </wp:inline>
+        </w:drawing>
+      </w:r>
+    </w:p>
+    <w:p>
+      <w:pPr>
+        <w:autoSpaceDE w:val="0"/>
+        <w:autoSpaceDN w:val="0"/>
+        <w:adjustRightInd w:val="0"/>
+        <w:spacing w:after="0" w:line="240" w:lineRule="auto"/>
+        <w:jc w:val="both"/>
+        <w:rPr>
+          <w:rFonts w:ascii="TimesNewRomanPSMT" w:hAnsi="TimesNewRomanPSMT" w:cs="TimesNewRomanPSMT"/>
+          <w:color w:val="000000" w:themeColor="text1"/>
+          <w:sz w:val="24"/>
+          <w:szCs w:val="24"/>
+        </w:rPr>
+      </w:pPr>
+    </w:p>
+    <w:p>
+      <w:pPr>
+        <w:autoSpaceDE w:val="0"/>
+        <w:autoSpaceDN w:val="0"/>
+        <w:adjustRightInd w:val="0"/>
+        <w:spacing w:after="0" w:line="240" w:lineRule="auto"/>
+        <w:jc w:val="both"/>
+        <w:rPr>
+          <w:rFonts w:ascii="TimesNewRomanPSMT" w:hAnsi="TimesNewRomanPSMT" w:cs="TimesNewRomanPSMT"/>
+          <w:color w:val="000000" w:themeColor="text1"/>
+          <w:sz w:val="24"/>
+          <w:szCs w:val="24"/>
+        </w:rPr>
+      </w:pPr>
+      <w:r>
+        <w:rPr>
+          <w:rFonts w:ascii="TimesNewRomanPSMT" w:hAnsi="TimesNewRomanPSMT" w:cs="TimesNewRomanPSMT"/>
+          <w:color w:val="000000" w:themeColor="text1"/>
+          <w:sz w:val="24"/>
+          <w:szCs w:val="24"/>
+        </w:rPr>
+        <w:t>Le serveur</w:t>
+      </w:r>
+      <w:r>
+        <w:rPr>
+          <w:rFonts w:ascii="TimesNewRomanPSMT" w:hAnsi="TimesNewRomanPSMT" w:cs="TimesNewRomanPSMT"/>
+          <w:color w:val="000000" w:themeColor="text1"/>
+          <w:sz w:val="24"/>
+          <w:szCs w:val="24"/>
+        </w:rPr>
+        <w:t xml:space="preserve"> a</w:t>
+      </w:r>
+      <w:r>
+        <w:rPr>
+          <w:rFonts w:ascii="TimesNewRomanPSMT" w:hAnsi="TimesNewRomanPSMT" w:cs="TimesNewRomanPSMT"/>
+          <w:color w:val="000000" w:themeColor="text1"/>
+          <w:sz w:val="24"/>
+          <w:szCs w:val="24"/>
+        </w:rPr>
+        <w:t xml:space="preserve"> envo</w:t>
+      </w:r>
+      <w:r>
+        <w:rPr>
+          <w:rFonts w:ascii="TimesNewRomanPSMT" w:hAnsi="TimesNewRomanPSMT" w:cs="TimesNewRomanPSMT"/>
+          <w:color w:val="000000" w:themeColor="text1"/>
+          <w:sz w:val="24"/>
+          <w:szCs w:val="24"/>
+        </w:rPr>
+        <w:t>yé</w:t>
+      </w:r>
+      <w:r>
+        <w:rPr>
+          <w:rFonts w:ascii="TimesNewRomanPSMT" w:hAnsi="TimesNewRomanPSMT" w:cs="TimesNewRomanPSMT"/>
+          <w:color w:val="000000" w:themeColor="text1"/>
+          <w:sz w:val="24"/>
+          <w:szCs w:val="24"/>
+        </w:rPr>
+        <w:t xml:space="preserve"> 4 paquets TCP avec un</w:t>
+      </w:r>
+      <w:r>
+        <w:rPr>
+          <w:rFonts w:ascii="TimesNewRomanPSMT" w:hAnsi="TimesNewRomanPSMT" w:cs="TimesNewRomanPSMT"/>
+          <w:color w:val="000000" w:themeColor="text1"/>
+          <w:sz w:val="24"/>
+          <w:szCs w:val="24"/>
+        </w:rPr>
+        <w:t>e</w:t>
+      </w:r>
+      <w:r>
+        <w:rPr>
+          <w:rFonts w:ascii="TimesNewRomanPSMT" w:hAnsi="TimesNewRomanPSMT" w:cs="TimesNewRomanPSMT"/>
+          <w:color w:val="000000" w:themeColor="text1"/>
+          <w:sz w:val="24"/>
+          <w:szCs w:val="24"/>
+        </w:rPr>
+        <w:t xml:space="preserve"> taille total</w:t>
+      </w:r>
+      <w:r>
+        <w:rPr>
+          <w:rFonts w:ascii="TimesNewRomanPSMT" w:hAnsi="TimesNewRomanPSMT" w:cs="TimesNewRomanPSMT"/>
+          <w:color w:val="000000" w:themeColor="text1"/>
+          <w:sz w:val="24"/>
+          <w:szCs w:val="24"/>
+        </w:rPr>
+        <w:t>e</w:t>
+      </w:r>
+      <w:r>
+        <w:rPr>
+          <w:rFonts w:ascii="TimesNewRomanPSMT" w:hAnsi="TimesNewRomanPSMT" w:cs="TimesNewRomanPSMT"/>
+          <w:color w:val="000000" w:themeColor="text1"/>
+          <w:sz w:val="24"/>
+          <w:szCs w:val="24"/>
+        </w:rPr>
+        <w:t xml:space="preserve"> de 188 octets, ce qui fait que le serveur a envoyé 188 – 4*20 = 108 octets.</w:t>
+      </w:r>
+    </w:p>
+    <w:p>
+      <w:pPr>
+        <w:autoSpaceDE w:val="0"/>
+        <w:autoSpaceDN w:val="0"/>
+        <w:adjustRightInd w:val="0"/>
+        <w:spacing w:after="0" w:line="240" w:lineRule="auto"/>
+        <w:jc w:val="both"/>
+        <w:rPr>
+          <w:rFonts w:ascii="TimesNewRomanPSMT" w:hAnsi="TimesNewRomanPSMT" w:cs="TimesNewRomanPSMT"/>
+          <w:color w:val="000000" w:themeColor="text1"/>
+          <w:sz w:val="24"/>
+          <w:szCs w:val="24"/>
+        </w:rPr>
+      </w:pPr>
+      <w:r>
+        <w:rPr>
+          <w:noProof/>
+        </w:rPr>
+        <w:drawing>
+          <wp:inline distT="0" distB="0" distL="0" distR="0" wp14:anchorId="1E495F8C" wp14:editId="622F154E">
+            <wp:extent cx="5943600" cy="1066165"/>
+            <wp:effectExtent l="0" t="0" r="0" b="635"/>
+            <wp:docPr id="17" name="Picture 17"/>
+            <wp:cNvGraphicFramePr>
+              <a:graphicFrameLocks xmlns:a="http://schemas.openxmlformats.org/drawingml/2006/main" noChangeAspect="1"/>
+            </wp:cNvGraphicFramePr>
+            <a:graphic xmlns:a="http://schemas.openxmlformats.org/drawingml/2006/main">
+              <a:graphicData uri="http://schemas.openxmlformats.org/drawingml/2006/picture">
+                <pic:pic xmlns:pic="http://schemas.openxmlformats.org/drawingml/2006/picture">
+                  <pic:nvPicPr>
+                    <pic:cNvPr id="1" name=""/>
+                    <pic:cNvPicPr/>
+                  </pic:nvPicPr>
+                  <pic:blipFill>
+                    <a:blip r:embed="rId31"/>
+                    <a:stretch>
+                      <a:fillRect/>
+                    </a:stretch>
+                  </pic:blipFill>
+                  <pic:spPr>
+                    <a:xfrm>
+                      <a:off x="0" y="0"/>
                       <a:ext cx="5943600" cy="1066165"/>
                     </a:xfrm>
                     <a:prstGeom prst="rect">
@@ -5355,6 +5718,476 @@
           <w:szCs w:val="24"/>
         </w:rPr>
       </w:pPr>
+      <w:r>
+        <w:rPr>
+          <w:rFonts w:ascii="TimesNewRomanPSMT" w:hAnsi="TimesNewRomanPSMT" w:cs="TimesNewRomanPSMT"/>
+          <w:color w:val="000000" w:themeColor="text1"/>
+          <w:sz w:val="24"/>
+          <w:szCs w:val="24"/>
+        </w:rPr>
+        <w:t xml:space="preserve">Le client a envoyé </w:t>
+      </w:r>
+      <w:r>
+        <w:rPr>
+          <w:rFonts w:ascii="TimesNewRomanPSMT" w:hAnsi="TimesNewRomanPSMT" w:cs="TimesNewRomanPSMT"/>
+          <w:color w:val="000000" w:themeColor="text1"/>
+          <w:sz w:val="24"/>
+          <w:szCs w:val="24"/>
+        </w:rPr>
+        <w:t>104</w:t>
+      </w:r>
+      <w:r>
+        <w:rPr>
+          <w:rFonts w:ascii="TimesNewRomanPSMT" w:hAnsi="TimesNewRomanPSMT" w:cs="TimesNewRomanPSMT"/>
+          <w:color w:val="000000" w:themeColor="text1"/>
+          <w:sz w:val="24"/>
+          <w:szCs w:val="24"/>
+        </w:rPr>
+        <w:t xml:space="preserve"> paquets TCP avec une taille totale de </w:t>
+      </w:r>
+      <w:r>
+        <w:rPr>
+          <w:rFonts w:ascii="TimesNewRomanPSMT" w:hAnsi="TimesNewRomanPSMT" w:cs="TimesNewRomanPSMT"/>
+          <w:color w:val="000000" w:themeColor="text1"/>
+          <w:sz w:val="24"/>
+          <w:szCs w:val="24"/>
+        </w:rPr>
+        <w:t>(56+44+44+44+100*84) 8588</w:t>
+      </w:r>
+      <w:r>
+        <w:rPr>
+          <w:rFonts w:ascii="TimesNewRomanPSMT" w:hAnsi="TimesNewRomanPSMT" w:cs="TimesNewRomanPSMT"/>
+          <w:color w:val="000000" w:themeColor="text1"/>
+          <w:sz w:val="24"/>
+          <w:szCs w:val="24"/>
+        </w:rPr>
+        <w:t xml:space="preserve"> </w:t>
+      </w:r>
+      <w:r>
+        <w:rPr>
+          <w:rFonts w:ascii="TimesNewRomanPSMT" w:hAnsi="TimesNewRomanPSMT" w:cs="TimesNewRomanPSMT"/>
+          <w:color w:val="000000" w:themeColor="text1"/>
+          <w:sz w:val="24"/>
+          <w:szCs w:val="24"/>
+        </w:rPr>
+        <w:t xml:space="preserve">octets, ce qui fait que le client a envoyé </w:t>
+      </w:r>
+      <w:r>
+        <w:rPr>
+          <w:rFonts w:ascii="TimesNewRomanPSMT" w:hAnsi="TimesNewRomanPSMT" w:cs="TimesNewRomanPSMT"/>
+          <w:color w:val="000000" w:themeColor="text1"/>
+          <w:sz w:val="24"/>
+          <w:szCs w:val="24"/>
+        </w:rPr>
+        <w:t xml:space="preserve">8588 </w:t>
+      </w:r>
+      <w:r>
+        <w:rPr>
+          <w:rFonts w:ascii="TimesNewRomanPSMT" w:hAnsi="TimesNewRomanPSMT" w:cs="TimesNewRomanPSMT"/>
+          <w:color w:val="000000" w:themeColor="text1"/>
+          <w:sz w:val="24"/>
+          <w:szCs w:val="24"/>
+        </w:rPr>
+        <w:t xml:space="preserve">– </w:t>
+      </w:r>
+      <w:r>
+        <w:rPr>
+          <w:rFonts w:ascii="TimesNewRomanPSMT" w:hAnsi="TimesNewRomanPSMT" w:cs="TimesNewRomanPSMT"/>
+          <w:color w:val="000000" w:themeColor="text1"/>
+          <w:sz w:val="24"/>
+          <w:szCs w:val="24"/>
+        </w:rPr>
+        <w:t>104</w:t>
+      </w:r>
+      <w:r>
+        <w:rPr>
+          <w:rFonts w:ascii="TimesNewRomanPSMT" w:hAnsi="TimesNewRomanPSMT" w:cs="TimesNewRomanPSMT"/>
+          <w:color w:val="000000" w:themeColor="text1"/>
+          <w:sz w:val="24"/>
+          <w:szCs w:val="24"/>
+        </w:rPr>
+        <w:t xml:space="preserve">*20 = </w:t>
+      </w:r>
+      <w:r>
+        <w:rPr>
+          <w:rFonts w:ascii="TimesNewRomanPSMT" w:hAnsi="TimesNewRomanPSMT" w:cs="TimesNewRomanPSMT"/>
+          <w:color w:val="000000" w:themeColor="text1"/>
+          <w:sz w:val="24"/>
+          <w:szCs w:val="24"/>
+        </w:rPr>
+        <w:t xml:space="preserve">6508 </w:t>
+      </w:r>
+      <w:r>
+        <w:rPr>
+          <w:rFonts w:ascii="TimesNewRomanPSMT" w:hAnsi="TimesNewRomanPSMT" w:cs="TimesNewRomanPSMT"/>
+          <w:color w:val="000000" w:themeColor="text1"/>
+          <w:sz w:val="24"/>
+          <w:szCs w:val="24"/>
+        </w:rPr>
+        <w:t>octets.</w:t>
+      </w:r>
+    </w:p>
+    <w:p>
+      <w:pPr>
+        <w:autoSpaceDE w:val="0"/>
+        <w:autoSpaceDN w:val="0"/>
+        <w:adjustRightInd w:val="0"/>
+        <w:spacing w:after="0" w:line="240" w:lineRule="auto"/>
+        <w:jc w:val="both"/>
+        <w:rPr>
+          <w:rFonts w:ascii="TimesNewRomanPSMT" w:hAnsi="TimesNewRomanPSMT" w:cs="TimesNewRomanPSMT"/>
+          <w:color w:val="000000" w:themeColor="text1"/>
+          <w:sz w:val="24"/>
+          <w:szCs w:val="24"/>
+        </w:rPr>
+      </w:pPr>
+      <w:r>
+        <w:rPr>
+          <w:noProof/>
+        </w:rPr>
+        <w:drawing>
+          <wp:inline distT="0" distB="0" distL="0" distR="0" wp14:anchorId="00174C32" wp14:editId="1178B0CE">
+            <wp:extent cx="5943600" cy="482600"/>
+            <wp:effectExtent l="0" t="0" r="0" b="0"/>
+            <wp:docPr id="26" name="Picture 26"/>
+            <wp:cNvGraphicFramePr>
+              <a:graphicFrameLocks xmlns:a="http://schemas.openxmlformats.org/drawingml/2006/main" noChangeAspect="1"/>
+            </wp:cNvGraphicFramePr>
+            <a:graphic xmlns:a="http://schemas.openxmlformats.org/drawingml/2006/main">
+              <a:graphicData uri="http://schemas.openxmlformats.org/drawingml/2006/picture">
+                <pic:pic xmlns:pic="http://schemas.openxmlformats.org/drawingml/2006/picture">
+                  <pic:nvPicPr>
+                    <pic:cNvPr id="1" name=""/>
+                    <pic:cNvPicPr/>
+                  </pic:nvPicPr>
+                  <pic:blipFill>
+                    <a:blip r:embed="rId32"/>
+                    <a:stretch>
+                      <a:fillRect/>
+                    </a:stretch>
+                  </pic:blipFill>
+                  <pic:spPr>
+                    <a:xfrm>
+                      <a:off x="0" y="0"/>
+                      <a:ext cx="5943600" cy="482600"/>
+                    </a:xfrm>
+                    <a:prstGeom prst="rect">
+                      <a:avLst/>
+                    </a:prstGeom>
+                  </pic:spPr>
+                </pic:pic>
+              </a:graphicData>
+            </a:graphic>
+          </wp:inline>
+        </w:drawing>
+      </w:r>
+      <w:r>
+        <w:rPr>
+          <w:noProof/>
+        </w:rPr>
+        <w:drawing>
+          <wp:inline distT="0" distB="0" distL="0" distR="0" wp14:anchorId="44A9B914" wp14:editId="4E8DD83C">
+            <wp:extent cx="5943600" cy="607060"/>
+            <wp:effectExtent l="0" t="0" r="0" b="2540"/>
+            <wp:docPr id="27" name="Picture 27"/>
+            <wp:cNvGraphicFramePr>
+              <a:graphicFrameLocks xmlns:a="http://schemas.openxmlformats.org/drawingml/2006/main" noChangeAspect="1"/>
+            </wp:cNvGraphicFramePr>
+            <a:graphic xmlns:a="http://schemas.openxmlformats.org/drawingml/2006/main">
+              <a:graphicData uri="http://schemas.openxmlformats.org/drawingml/2006/picture">
+                <pic:pic xmlns:pic="http://schemas.openxmlformats.org/drawingml/2006/picture">
+                  <pic:nvPicPr>
+                    <pic:cNvPr id="1" name=""/>
+                    <pic:cNvPicPr/>
+                  </pic:nvPicPr>
+                  <pic:blipFill>
+                    <a:blip r:embed="rId33"/>
+                    <a:stretch>
+                      <a:fillRect/>
+                    </a:stretch>
+                  </pic:blipFill>
+                  <pic:spPr>
+                    <a:xfrm>
+                      <a:off x="0" y="0"/>
+                      <a:ext cx="5943600" cy="607060"/>
+                    </a:xfrm>
+                    <a:prstGeom prst="rect">
+                      <a:avLst/>
+                    </a:prstGeom>
+                  </pic:spPr>
+                </pic:pic>
+              </a:graphicData>
+            </a:graphic>
+          </wp:inline>
+        </w:drawing>
+      </w:r>
+    </w:p>
+    <w:p>
+      <w:pPr>
+        <w:autoSpaceDE w:val="0"/>
+        <w:autoSpaceDN w:val="0"/>
+        <w:adjustRightInd w:val="0"/>
+        <w:spacing w:after="0" w:line="240" w:lineRule="auto"/>
+        <w:jc w:val="both"/>
+        <w:rPr>
+          <w:rFonts w:ascii="TimesNewRomanPSMT" w:hAnsi="TimesNewRomanPSMT" w:cs="TimesNewRomanPSMT"/>
+          <w:color w:val="000000" w:themeColor="text1"/>
+          <w:sz w:val="24"/>
+          <w:szCs w:val="24"/>
+        </w:rPr>
+      </w:pPr>
+    </w:p>
+    <w:p>
+      <w:pPr>
+        <w:autoSpaceDE w:val="0"/>
+        <w:autoSpaceDN w:val="0"/>
+        <w:adjustRightInd w:val="0"/>
+        <w:spacing w:after="0" w:line="240" w:lineRule="auto"/>
+        <w:jc w:val="both"/>
+        <w:rPr>
+          <w:rFonts w:ascii="TimesNewRomanPSMT" w:hAnsi="TimesNewRomanPSMT" w:cs="TimesNewRomanPSMT"/>
+          <w:color w:val="000000" w:themeColor="text1"/>
+          <w:sz w:val="24"/>
+          <w:szCs w:val="24"/>
+        </w:rPr>
+      </w:pPr>
+      <w:r>
+        <w:rPr>
+          <w:rFonts w:ascii="TimesNewRomanPSMT" w:hAnsi="TimesNewRomanPSMT" w:cs="TimesNewRomanPSMT"/>
+          <w:color w:val="000000" w:themeColor="text1"/>
+          <w:sz w:val="24"/>
+          <w:szCs w:val="24"/>
+        </w:rPr>
+        <w:lastRenderedPageBreak/>
+        <w:t xml:space="preserve">Le serveur a envoyé </w:t>
+      </w:r>
+      <w:r>
+        <w:rPr>
+          <w:rFonts w:ascii="TimesNewRomanPSMT" w:hAnsi="TimesNewRomanPSMT" w:cs="TimesNewRomanPSMT"/>
+          <w:color w:val="000000" w:themeColor="text1"/>
+          <w:sz w:val="24"/>
+          <w:szCs w:val="24"/>
+        </w:rPr>
+        <w:t>10</w:t>
+      </w:r>
+      <w:r>
+        <w:rPr>
+          <w:rFonts w:ascii="TimesNewRomanPSMT" w:hAnsi="TimesNewRomanPSMT" w:cs="TimesNewRomanPSMT"/>
+          <w:color w:val="000000" w:themeColor="text1"/>
+          <w:sz w:val="24"/>
+          <w:szCs w:val="24"/>
+        </w:rPr>
+        <w:t>3</w:t>
+      </w:r>
+      <w:r>
+        <w:rPr>
+          <w:rFonts w:ascii="TimesNewRomanPSMT" w:hAnsi="TimesNewRomanPSMT" w:cs="TimesNewRomanPSMT"/>
+          <w:color w:val="000000" w:themeColor="text1"/>
+          <w:sz w:val="24"/>
+          <w:szCs w:val="24"/>
+        </w:rPr>
+        <w:t xml:space="preserve"> paquets TCP avec une taille totale de</w:t>
+      </w:r>
+      <w:r>
+        <w:rPr>
+          <w:rFonts w:ascii="TimesNewRomanPSMT" w:hAnsi="TimesNewRomanPSMT" w:cs="TimesNewRomanPSMT"/>
+          <w:color w:val="000000" w:themeColor="text1"/>
+          <w:sz w:val="24"/>
+          <w:szCs w:val="24"/>
+        </w:rPr>
+        <w:t xml:space="preserve"> (56+102*44)</w:t>
+      </w:r>
+      <w:r>
+        <w:rPr>
+          <w:rFonts w:ascii="TimesNewRomanPSMT" w:hAnsi="TimesNewRomanPSMT" w:cs="TimesNewRomanPSMT"/>
+          <w:color w:val="000000" w:themeColor="text1"/>
+          <w:sz w:val="24"/>
+          <w:szCs w:val="24"/>
+        </w:rPr>
+        <w:t xml:space="preserve"> </w:t>
+      </w:r>
+      <w:r>
+        <w:rPr>
+          <w:rFonts w:ascii="TimesNewRomanPSMT" w:hAnsi="TimesNewRomanPSMT" w:cs="TimesNewRomanPSMT"/>
+          <w:color w:val="000000" w:themeColor="text1"/>
+          <w:sz w:val="24"/>
+          <w:szCs w:val="24"/>
+        </w:rPr>
+        <w:t xml:space="preserve">4544 </w:t>
+      </w:r>
+      <w:r>
+        <w:rPr>
+          <w:rFonts w:ascii="TimesNewRomanPSMT" w:hAnsi="TimesNewRomanPSMT" w:cs="TimesNewRomanPSMT"/>
+          <w:color w:val="000000" w:themeColor="text1"/>
+          <w:sz w:val="24"/>
+          <w:szCs w:val="24"/>
+        </w:rPr>
+        <w:t xml:space="preserve">octets, ce qui fait que le serveur a envoyé </w:t>
+      </w:r>
+      <w:r>
+        <w:rPr>
+          <w:rFonts w:ascii="TimesNewRomanPSMT" w:hAnsi="TimesNewRomanPSMT" w:cs="TimesNewRomanPSMT"/>
+          <w:color w:val="000000" w:themeColor="text1"/>
+          <w:sz w:val="24"/>
+          <w:szCs w:val="24"/>
+        </w:rPr>
+        <w:t>4544</w:t>
+      </w:r>
+      <w:r>
+        <w:rPr>
+          <w:rFonts w:ascii="TimesNewRomanPSMT" w:hAnsi="TimesNewRomanPSMT" w:cs="TimesNewRomanPSMT"/>
+          <w:color w:val="000000" w:themeColor="text1"/>
+          <w:sz w:val="24"/>
+          <w:szCs w:val="24"/>
+        </w:rPr>
+        <w:t xml:space="preserve"> – </w:t>
+      </w:r>
+      <w:r>
+        <w:rPr>
+          <w:rFonts w:ascii="TimesNewRomanPSMT" w:hAnsi="TimesNewRomanPSMT" w:cs="TimesNewRomanPSMT"/>
+          <w:color w:val="000000" w:themeColor="text1"/>
+          <w:sz w:val="24"/>
+          <w:szCs w:val="24"/>
+        </w:rPr>
+        <w:t>103</w:t>
+      </w:r>
+      <w:r>
+        <w:rPr>
+          <w:rFonts w:ascii="TimesNewRomanPSMT" w:hAnsi="TimesNewRomanPSMT" w:cs="TimesNewRomanPSMT"/>
+          <w:color w:val="000000" w:themeColor="text1"/>
+          <w:sz w:val="24"/>
+          <w:szCs w:val="24"/>
+        </w:rPr>
+        <w:t xml:space="preserve">*20 = </w:t>
+      </w:r>
+      <w:r>
+        <w:rPr>
+          <w:rFonts w:ascii="TimesNewRomanPSMT" w:hAnsi="TimesNewRomanPSMT" w:cs="TimesNewRomanPSMT"/>
+          <w:color w:val="000000" w:themeColor="text1"/>
+          <w:sz w:val="24"/>
+          <w:szCs w:val="24"/>
+        </w:rPr>
+        <w:t>2484</w:t>
+      </w:r>
+      <w:r>
+        <w:rPr>
+          <w:rFonts w:ascii="TimesNewRomanPSMT" w:hAnsi="TimesNewRomanPSMT" w:cs="TimesNewRomanPSMT"/>
+          <w:color w:val="000000" w:themeColor="text1"/>
+          <w:sz w:val="24"/>
+          <w:szCs w:val="24"/>
+        </w:rPr>
+        <w:t xml:space="preserve"> octets.</w:t>
+      </w:r>
+    </w:p>
+    <w:p>
+      <w:pPr>
+        <w:autoSpaceDE w:val="0"/>
+        <w:autoSpaceDN w:val="0"/>
+        <w:adjustRightInd w:val="0"/>
+        <w:spacing w:after="0" w:line="240" w:lineRule="auto"/>
+        <w:jc w:val="both"/>
+        <w:rPr>
+          <w:rFonts w:ascii="TimesNewRomanPSMT" w:hAnsi="TimesNewRomanPSMT" w:cs="TimesNewRomanPSMT"/>
+          <w:color w:val="000000" w:themeColor="text1"/>
+          <w:sz w:val="24"/>
+          <w:szCs w:val="24"/>
+        </w:rPr>
+      </w:pPr>
+      <w:r>
+        <w:rPr>
+          <w:noProof/>
+        </w:rPr>
+        <w:drawing>
+          <wp:inline distT="0" distB="0" distL="0" distR="0" wp14:anchorId="031FF2BE" wp14:editId="024FC0F2">
+            <wp:extent cx="5943600" cy="676275"/>
+            <wp:effectExtent l="0" t="0" r="0" b="9525"/>
+            <wp:docPr id="29" name="Picture 29"/>
+            <wp:cNvGraphicFramePr>
+              <a:graphicFrameLocks xmlns:a="http://schemas.openxmlformats.org/drawingml/2006/main" noChangeAspect="1"/>
+            </wp:cNvGraphicFramePr>
+            <a:graphic xmlns:a="http://schemas.openxmlformats.org/drawingml/2006/main">
+              <a:graphicData uri="http://schemas.openxmlformats.org/drawingml/2006/picture">
+                <pic:pic xmlns:pic="http://schemas.openxmlformats.org/drawingml/2006/picture">
+                  <pic:nvPicPr>
+                    <pic:cNvPr id="1" name=""/>
+                    <pic:cNvPicPr/>
+                  </pic:nvPicPr>
+                  <pic:blipFill>
+                    <a:blip r:embed="rId34"/>
+                    <a:stretch>
+                      <a:fillRect/>
+                    </a:stretch>
+                  </pic:blipFill>
+                  <pic:spPr>
+                    <a:xfrm>
+                      <a:off x="0" y="0"/>
+                      <a:ext cx="5943600" cy="676275"/>
+                    </a:xfrm>
+                    <a:prstGeom prst="rect">
+                      <a:avLst/>
+                    </a:prstGeom>
+                  </pic:spPr>
+                </pic:pic>
+              </a:graphicData>
+            </a:graphic>
+          </wp:inline>
+        </w:drawing>
+      </w:r>
+    </w:p>
+    <w:p>
+      <w:pPr>
+        <w:autoSpaceDE w:val="0"/>
+        <w:autoSpaceDN w:val="0"/>
+        <w:adjustRightInd w:val="0"/>
+        <w:spacing w:after="0" w:line="240" w:lineRule="auto"/>
+        <w:jc w:val="both"/>
+        <w:rPr>
+          <w:rFonts w:ascii="TimesNewRomanPSMT" w:hAnsi="TimesNewRomanPSMT" w:cs="TimesNewRomanPSMT"/>
+          <w:color w:val="000000" w:themeColor="text1"/>
+          <w:sz w:val="24"/>
+          <w:szCs w:val="24"/>
+        </w:rPr>
+      </w:pPr>
+      <w:r>
+        <w:rPr>
+          <w:noProof/>
+        </w:rPr>
+        <w:drawing>
+          <wp:inline distT="0" distB="0" distL="0" distR="0" wp14:anchorId="499ADF2F" wp14:editId="18B6E3C9">
+            <wp:extent cx="5943600" cy="607060"/>
+            <wp:effectExtent l="0" t="0" r="0" b="2540"/>
+            <wp:docPr id="28" name="Picture 28"/>
+            <wp:cNvGraphicFramePr>
+              <a:graphicFrameLocks xmlns:a="http://schemas.openxmlformats.org/drawingml/2006/main" noChangeAspect="1"/>
+            </wp:cNvGraphicFramePr>
+            <a:graphic xmlns:a="http://schemas.openxmlformats.org/drawingml/2006/main">
+              <a:graphicData uri="http://schemas.openxmlformats.org/drawingml/2006/picture">
+                <pic:pic xmlns:pic="http://schemas.openxmlformats.org/drawingml/2006/picture">
+                  <pic:nvPicPr>
+                    <pic:cNvPr id="1" name=""/>
+                    <pic:cNvPicPr/>
+                  </pic:nvPicPr>
+                  <pic:blipFill>
+                    <a:blip r:embed="rId33"/>
+                    <a:stretch>
+                      <a:fillRect/>
+                    </a:stretch>
+                  </pic:blipFill>
+                  <pic:spPr>
+                    <a:xfrm>
+                      <a:off x="0" y="0"/>
+                      <a:ext cx="5943600" cy="607060"/>
+                    </a:xfrm>
+                    <a:prstGeom prst="rect">
+                      <a:avLst/>
+                    </a:prstGeom>
+                  </pic:spPr>
+                </pic:pic>
+              </a:graphicData>
+            </a:graphic>
+          </wp:inline>
+        </w:drawing>
+      </w:r>
     </w:p>
     <w:p>
       <w:pPr>
@@ -5439,6 +6272,160 @@
           <w:szCs w:val="24"/>
         </w:rPr>
       </w:pPr>
+      <w:r>
+        <w:rPr>
+          <w:rFonts w:ascii="TimesNewRomanPSMT" w:hAnsi="TimesNewRomanPSMT" w:cs="TimesNewRomanPSMT"/>
+          <w:color w:val="000000" w:themeColor="text1"/>
+          <w:sz w:val="24"/>
+          <w:szCs w:val="24"/>
+        </w:rPr>
+        <w:t>Le client a envoyé un paquet UDP avec une taille total</w:t>
+      </w:r>
+      <w:r>
+        <w:rPr>
+          <w:rFonts w:ascii="TimesNewRomanPSMT" w:hAnsi="TimesNewRomanPSMT" w:cs="TimesNewRomanPSMT"/>
+          <w:color w:val="000000" w:themeColor="text1"/>
+          <w:sz w:val="24"/>
+          <w:szCs w:val="24"/>
+        </w:rPr>
+        <w:t>e</w:t>
+      </w:r>
+      <w:r>
+        <w:rPr>
+          <w:rFonts w:ascii="TimesNewRomanPSMT" w:hAnsi="TimesNewRomanPSMT" w:cs="TimesNewRomanPSMT"/>
+          <w:color w:val="000000" w:themeColor="text1"/>
+          <w:sz w:val="24"/>
+          <w:szCs w:val="24"/>
+        </w:rPr>
+        <w:t xml:space="preserve"> de 12032 octets, ce qui fait que le client a envoyé 12032 - 20 = 12012 octets</w:t>
+      </w:r>
+    </w:p>
+    <w:p>
+      <w:pPr>
+        <w:autoSpaceDE w:val="0"/>
+        <w:autoSpaceDN w:val="0"/>
+        <w:adjustRightInd w:val="0"/>
+        <w:spacing w:after="0" w:line="240" w:lineRule="auto"/>
+        <w:jc w:val="both"/>
+        <w:rPr>
+          <w:rFonts w:ascii="TimesNewRomanPSMT" w:hAnsi="TimesNewRomanPSMT" w:cs="TimesNewRomanPSMT"/>
+          <w:color w:val="000000" w:themeColor="text1"/>
+          <w:sz w:val="24"/>
+          <w:szCs w:val="24"/>
+        </w:rPr>
+      </w:pPr>
+      <w:r>
+        <w:rPr>
+          <w:noProof/>
+        </w:rPr>
+        <w:drawing>
+          <wp:inline distT="0" distB="0" distL="0" distR="0" wp14:anchorId="23BD9F7E" wp14:editId="6BEFADB7">
+            <wp:extent cx="5943600" cy="1333500"/>
+            <wp:effectExtent l="0" t="0" r="0" b="0"/>
+            <wp:docPr id="23" name="Picture 23"/>
+            <wp:cNvGraphicFramePr>
+              <a:graphicFrameLocks xmlns:a="http://schemas.openxmlformats.org/drawingml/2006/main" noChangeAspect="1"/>
+            </wp:cNvGraphicFramePr>
+            <a:graphic xmlns:a="http://schemas.openxmlformats.org/drawingml/2006/main">
+              <a:graphicData uri="http://schemas.openxmlformats.org/drawingml/2006/picture">
+                <pic:pic xmlns:pic="http://schemas.openxmlformats.org/drawingml/2006/picture">
+                  <pic:nvPicPr>
+                    <pic:cNvPr id="1" name=""/>
+                    <pic:cNvPicPr/>
+                  </pic:nvPicPr>
+                  <pic:blipFill>
+                    <a:blip r:embed="rId35"/>
+                    <a:stretch>
+                      <a:fillRect/>
+                    </a:stretch>
+                  </pic:blipFill>
+                  <pic:spPr>
+                    <a:xfrm>
+                      <a:off x="0" y="0"/>
+                      <a:ext cx="5943600" cy="1333500"/>
+                    </a:xfrm>
+                    <a:prstGeom prst="rect">
+                      <a:avLst/>
+                    </a:prstGeom>
+                  </pic:spPr>
+                </pic:pic>
+              </a:graphicData>
+            </a:graphic>
+          </wp:inline>
+        </w:drawing>
+      </w:r>
+    </w:p>
+    <w:p>
+      <w:pPr>
+        <w:autoSpaceDE w:val="0"/>
+        <w:autoSpaceDN w:val="0"/>
+        <w:adjustRightInd w:val="0"/>
+        <w:spacing w:after="0" w:line="240" w:lineRule="auto"/>
+        <w:jc w:val="both"/>
+        <w:rPr>
+          <w:rFonts w:ascii="TimesNewRomanPSMT" w:hAnsi="TimesNewRomanPSMT" w:cs="TimesNewRomanPSMT"/>
+          <w:color w:val="000000" w:themeColor="text1"/>
+          <w:sz w:val="24"/>
+          <w:szCs w:val="24"/>
+        </w:rPr>
+      </w:pPr>
+    </w:p>
+    <w:p>
+      <w:pPr>
+        <w:autoSpaceDE w:val="0"/>
+        <w:autoSpaceDN w:val="0"/>
+        <w:adjustRightInd w:val="0"/>
+        <w:spacing w:after="0" w:line="240" w:lineRule="auto"/>
+        <w:jc w:val="both"/>
+        <w:rPr>
+          <w:rFonts w:ascii="TimesNewRomanPSMT" w:hAnsi="TimesNewRomanPSMT" w:cs="TimesNewRomanPSMT"/>
+          <w:color w:val="000000" w:themeColor="text1"/>
+          <w:sz w:val="24"/>
+          <w:szCs w:val="24"/>
+        </w:rPr>
+      </w:pPr>
+      <w:r>
+        <w:rPr>
+          <w:rFonts w:ascii="TimesNewRomanPSMT" w:hAnsi="TimesNewRomanPSMT" w:cs="TimesNewRomanPSMT"/>
+          <w:color w:val="000000" w:themeColor="text1"/>
+          <w:sz w:val="24"/>
+          <w:szCs w:val="24"/>
+        </w:rPr>
+        <w:t>L</w:t>
+      </w:r>
+      <w:r>
+        <w:rPr>
+          <w:rFonts w:ascii="TimesNewRomanPSMT" w:hAnsi="TimesNewRomanPSMT" w:cs="TimesNewRomanPSMT"/>
+          <w:color w:val="000000" w:themeColor="text1"/>
+          <w:sz w:val="24"/>
+          <w:szCs w:val="24"/>
+        </w:rPr>
+        <w:t>e serveur n'a envoyé aucun paquet</w:t>
+      </w:r>
+      <w:r>
+        <w:rPr>
+          <w:rFonts w:ascii="TimesNewRomanPSMT" w:hAnsi="TimesNewRomanPSMT" w:cs="TimesNewRomanPSMT"/>
+          <w:color w:val="000000" w:themeColor="text1"/>
+          <w:sz w:val="24"/>
+          <w:szCs w:val="24"/>
+        </w:rPr>
+        <w:t xml:space="preserve"> au client.</w:t>
+      </w:r>
+    </w:p>
+    <w:p>
+      <w:pPr>
+        <w:autoSpaceDE w:val="0"/>
+        <w:autoSpaceDN w:val="0"/>
+        <w:adjustRightInd w:val="0"/>
+        <w:spacing w:after="0" w:line="240" w:lineRule="auto"/>
+        <w:jc w:val="both"/>
+        <w:rPr>
+          <w:rFonts w:ascii="TimesNewRomanPSMT" w:hAnsi="TimesNewRomanPSMT" w:cs="TimesNewRomanPSMT"/>
+          <w:color w:val="000000" w:themeColor="text1"/>
+          <w:sz w:val="24"/>
+          <w:szCs w:val="24"/>
+        </w:rPr>
+      </w:pPr>
     </w:p>
     <w:p>
       <w:pPr>
@@ -5638,25 +6625,7 @@
           <w:sz w:val="24"/>
           <w:szCs w:val="24"/>
         </w:rPr>
-        <w:t xml:space="preserve">Selon nous, le client envoie une image </w:t>
-      </w:r>
-      <w:r>
-        <w:rPr>
-          <w:rFonts w:ascii="TimesNewRomanPSMT" w:hAnsi="TimesNewRomanPSMT" w:cs="TimesNewRomanPSMT"/>
-          <w:color w:val="000000" w:themeColor="text1"/>
-          <w:sz w:val="24"/>
-          <w:szCs w:val="24"/>
-        </w:rPr>
-        <w:t>ou un fichier volumineux</w:t>
-      </w:r>
-      <w:r>
-        <w:rPr>
-          <w:rFonts w:ascii="TimesNewRomanPSMT" w:hAnsi="TimesNewRomanPSMT" w:cs="TimesNewRomanPSMT"/>
-          <w:color w:val="000000" w:themeColor="text1"/>
-          <w:sz w:val="24"/>
-          <w:szCs w:val="24"/>
-        </w:rPr>
-        <w:t xml:space="preserve"> au serveur, car un des paquets qu’il envoie au serveur contient 4024 octets de données, ce qui est plus grand qu’un paquet « habituel ».</w:t>
+        <w:t>Selon nous, le client envoie une image ou un fichier volumineux au serveur, car un des paquets qu’il envoie au serveur contient 4024 octets de données, ce qui est plus grand qu’un paquet « habituel ».</w:t>
       </w:r>
       <w:r>
         <w:rPr>
@@ -5666,677 +6635,1033 @@
           <w:szCs w:val="24"/>
         </w:rPr>
         <w:t xml:space="preserve"> On pense que le client fait 3 ou 4 itérations pour envoyer ces données.</w:t>
+      </w:r>
+    </w:p>
+    <w:p>
+      <w:pPr>
+        <w:autoSpaceDE w:val="0"/>
+        <w:autoSpaceDN w:val="0"/>
+        <w:adjustRightInd w:val="0"/>
+        <w:spacing w:after="0" w:line="240" w:lineRule="auto"/>
+        <w:jc w:val="both"/>
+        <w:rPr>
+          <w:rFonts w:ascii="TimesNewRomanPSMT" w:hAnsi="TimesNewRomanPSMT" w:cs="TimesNewRomanPSMT"/>
+          <w:color w:val="000000" w:themeColor="text1"/>
+          <w:sz w:val="24"/>
+          <w:szCs w:val="24"/>
+        </w:rPr>
+      </w:pPr>
+    </w:p>
+    <w:p>
+      <w:pPr>
+        <w:autoSpaceDE w:val="0"/>
+        <w:autoSpaceDN w:val="0"/>
+        <w:adjustRightInd w:val="0"/>
+        <w:spacing w:after="0" w:line="240" w:lineRule="auto"/>
+        <w:jc w:val="both"/>
+        <w:rPr>
+          <w:rFonts w:ascii="TimesNewRomanPSMT" w:hAnsi="TimesNewRomanPSMT" w:cs="TimesNewRomanPSMT"/>
+          <w:b/>
+          <w:bCs/>
+          <w:color w:val="000000" w:themeColor="text1"/>
+          <w:sz w:val="24"/>
+          <w:szCs w:val="24"/>
+        </w:rPr>
+      </w:pPr>
+      <w:r>
+        <w:rPr>
+          <w:rFonts w:ascii="TimesNewRomanPSMT" w:hAnsi="TimesNewRomanPSMT" w:cs="TimesNewRomanPSMT"/>
+          <w:b/>
+          <w:bCs/>
+          <w:color w:val="000000" w:themeColor="text1"/>
+          <w:sz w:val="24"/>
+          <w:szCs w:val="24"/>
+        </w:rPr>
+        <w:t xml:space="preserve">Mode </w:t>
+      </w:r>
+      <w:r>
+        <w:rPr>
+          <w:rFonts w:ascii="TimesNewRomanPSMT" w:hAnsi="TimesNewRomanPSMT" w:cs="TimesNewRomanPSMT"/>
+          <w:b/>
+          <w:bCs/>
+          <w:color w:val="000000" w:themeColor="text1"/>
+          <w:sz w:val="24"/>
+          <w:szCs w:val="24"/>
+        </w:rPr>
+        <w:t>2</w:t>
+      </w:r>
+    </w:p>
+    <w:p>
+      <w:pPr>
+        <w:autoSpaceDE w:val="0"/>
+        <w:autoSpaceDN w:val="0"/>
+        <w:adjustRightInd w:val="0"/>
+        <w:spacing w:after="0" w:line="240" w:lineRule="auto"/>
+        <w:jc w:val="both"/>
+        <w:rPr>
+          <w:rFonts w:ascii="TimesNewRomanPSMT" w:hAnsi="TimesNewRomanPSMT" w:cs="TimesNewRomanPSMT"/>
+          <w:color w:val="000000" w:themeColor="text1"/>
+          <w:sz w:val="24"/>
+          <w:szCs w:val="24"/>
+        </w:rPr>
+      </w:pPr>
+      <w:r>
+        <w:rPr>
+          <w:rFonts w:ascii="TimesNewRomanPSMT" w:hAnsi="TimesNewRomanPSMT" w:cs="TimesNewRomanPSMT"/>
+          <w:color w:val="000000" w:themeColor="text1"/>
+          <w:sz w:val="24"/>
+          <w:szCs w:val="24"/>
+        </w:rPr>
+        <w:t>Le client envoie plusieurs petits paquets au serveur et le serveur affirme au client la réception de paquet. Le client fait environ 100 itérations pour envoyer ces données.</w:t>
+      </w:r>
+    </w:p>
+    <w:p>
+      <w:pPr>
+        <w:autoSpaceDE w:val="0"/>
+        <w:autoSpaceDN w:val="0"/>
+        <w:adjustRightInd w:val="0"/>
+        <w:spacing w:after="0" w:line="240" w:lineRule="auto"/>
+        <w:jc w:val="both"/>
+        <w:rPr>
+          <w:rFonts w:ascii="TimesNewRomanPSMT" w:hAnsi="TimesNewRomanPSMT" w:cs="TimesNewRomanPSMT"/>
+          <w:color w:val="000000" w:themeColor="text1"/>
+          <w:sz w:val="24"/>
+          <w:szCs w:val="24"/>
+        </w:rPr>
+      </w:pPr>
+    </w:p>
+    <w:p>
+      <w:pPr>
+        <w:autoSpaceDE w:val="0"/>
+        <w:autoSpaceDN w:val="0"/>
+        <w:adjustRightInd w:val="0"/>
+        <w:spacing w:after="0" w:line="240" w:lineRule="auto"/>
+        <w:jc w:val="both"/>
+        <w:rPr>
+          <w:rFonts w:ascii="TimesNewRomanPSMT" w:hAnsi="TimesNewRomanPSMT" w:cs="TimesNewRomanPSMT"/>
+          <w:b/>
+          <w:bCs/>
+          <w:color w:val="000000" w:themeColor="text1"/>
+          <w:sz w:val="24"/>
+          <w:szCs w:val="24"/>
+        </w:rPr>
+      </w:pPr>
+      <w:r>
+        <w:rPr>
+          <w:rFonts w:ascii="TimesNewRomanPSMT" w:hAnsi="TimesNewRomanPSMT" w:cs="TimesNewRomanPSMT"/>
+          <w:b/>
+          <w:bCs/>
+          <w:color w:val="000000" w:themeColor="text1"/>
+          <w:sz w:val="24"/>
+          <w:szCs w:val="24"/>
+        </w:rPr>
+        <w:t xml:space="preserve">Mode </w:t>
+      </w:r>
+      <w:r>
+        <w:rPr>
+          <w:rFonts w:ascii="TimesNewRomanPSMT" w:hAnsi="TimesNewRomanPSMT" w:cs="TimesNewRomanPSMT"/>
+          <w:b/>
+          <w:bCs/>
+          <w:color w:val="000000" w:themeColor="text1"/>
+          <w:sz w:val="24"/>
+          <w:szCs w:val="24"/>
+        </w:rPr>
+        <w:t>3</w:t>
+      </w:r>
+    </w:p>
+    <w:p>
+      <w:pPr>
+        <w:autoSpaceDE w:val="0"/>
+        <w:autoSpaceDN w:val="0"/>
+        <w:adjustRightInd w:val="0"/>
+        <w:spacing w:after="0" w:line="240" w:lineRule="auto"/>
+        <w:jc w:val="both"/>
+        <w:rPr>
+          <w:rFonts w:ascii="TimesNewRomanPSMT" w:hAnsi="TimesNewRomanPSMT" w:cs="TimesNewRomanPSMT"/>
+          <w:color w:val="000000" w:themeColor="text1"/>
+          <w:sz w:val="24"/>
+          <w:szCs w:val="24"/>
+        </w:rPr>
+      </w:pPr>
+      <w:r>
+        <w:rPr>
+          <w:rFonts w:ascii="TimesNewRomanPSMT" w:hAnsi="TimesNewRomanPSMT" w:cs="TimesNewRomanPSMT"/>
+          <w:color w:val="000000" w:themeColor="text1"/>
+          <w:sz w:val="24"/>
+          <w:szCs w:val="24"/>
+        </w:rPr>
+        <w:t xml:space="preserve">Le client envoie un fichier </w:t>
+      </w:r>
+      <w:r>
+        <w:rPr>
+          <w:rFonts w:ascii="TimesNewRomanPSMT" w:hAnsi="TimesNewRomanPSMT" w:cs="TimesNewRomanPSMT"/>
+          <w:color w:val="000000" w:themeColor="text1"/>
+          <w:sz w:val="24"/>
+          <w:szCs w:val="24"/>
+        </w:rPr>
+        <w:t>volumineux</w:t>
+      </w:r>
+      <w:r>
+        <w:rPr>
+          <w:rFonts w:ascii="TimesNewRomanPSMT" w:hAnsi="TimesNewRomanPSMT" w:cs="TimesNewRomanPSMT"/>
+          <w:color w:val="000000" w:themeColor="text1"/>
+          <w:sz w:val="24"/>
+          <w:szCs w:val="24"/>
+        </w:rPr>
+        <w:t xml:space="preserve"> au serveur et il le fait avec une seule itération.</w:t>
+      </w:r>
+    </w:p>
+    <w:p>
+      <w:pPr>
+        <w:autoSpaceDE w:val="0"/>
+        <w:autoSpaceDN w:val="0"/>
+        <w:adjustRightInd w:val="0"/>
+        <w:spacing w:after="0" w:line="240" w:lineRule="auto"/>
+        <w:jc w:val="both"/>
+        <w:rPr>
+          <w:rFonts w:ascii="TimesNewRomanPSMT" w:hAnsi="TimesNewRomanPSMT" w:cs="TimesNewRomanPSMT"/>
+          <w:color w:val="000000" w:themeColor="text1"/>
+          <w:sz w:val="24"/>
+          <w:szCs w:val="24"/>
+        </w:rPr>
+      </w:pPr>
+    </w:p>
+    <w:p>
+      <w:pPr>
+        <w:autoSpaceDE w:val="0"/>
+        <w:autoSpaceDN w:val="0"/>
+        <w:adjustRightInd w:val="0"/>
+        <w:spacing w:after="0" w:line="240" w:lineRule="auto"/>
+        <w:jc w:val="both"/>
+        <w:rPr>
+          <w:rFonts w:ascii="TimesNewRomanPSMT" w:hAnsi="TimesNewRomanPSMT" w:cs="TimesNewRomanPSMT"/>
+          <w:b/>
+          <w:bCs/>
+          <w:color w:val="000000" w:themeColor="text1"/>
+          <w:sz w:val="24"/>
+          <w:szCs w:val="24"/>
+        </w:rPr>
+      </w:pPr>
+      <w:r>
+        <w:rPr>
+          <w:rFonts w:ascii="TimesNewRomanPSMT" w:hAnsi="TimesNewRomanPSMT" w:cs="TimesNewRomanPSMT"/>
+          <w:b/>
+          <w:bCs/>
+          <w:color w:val="000000" w:themeColor="text1"/>
+          <w:sz w:val="24"/>
+          <w:szCs w:val="24"/>
+        </w:rPr>
+        <w:t xml:space="preserve">Mode </w:t>
+      </w:r>
+      <w:r>
+        <w:rPr>
+          <w:rFonts w:ascii="TimesNewRomanPSMT" w:hAnsi="TimesNewRomanPSMT" w:cs="TimesNewRomanPSMT"/>
+          <w:b/>
+          <w:bCs/>
+          <w:color w:val="000000" w:themeColor="text1"/>
+          <w:sz w:val="24"/>
+          <w:szCs w:val="24"/>
+        </w:rPr>
+        <w:t>4</w:t>
+      </w:r>
+    </w:p>
+    <w:p>
+      <w:pPr>
+        <w:autoSpaceDE w:val="0"/>
+        <w:autoSpaceDN w:val="0"/>
+        <w:adjustRightInd w:val="0"/>
+        <w:spacing w:after="0" w:line="240" w:lineRule="auto"/>
+        <w:jc w:val="both"/>
+        <w:rPr>
+          <w:rFonts w:ascii="TimesNewRomanPSMT" w:hAnsi="TimesNewRomanPSMT" w:cs="TimesNewRomanPSMT"/>
+          <w:sz w:val="24"/>
+          <w:szCs w:val="24"/>
+        </w:rPr>
+      </w:pPr>
+    </w:p>
+    <w:p>
+      <w:pPr>
+        <w:autoSpaceDE w:val="0"/>
+        <w:autoSpaceDN w:val="0"/>
+        <w:adjustRightInd w:val="0"/>
+        <w:spacing w:after="0" w:line="240" w:lineRule="auto"/>
+        <w:jc w:val="both"/>
+        <w:rPr>
+          <w:rFonts w:ascii="TimesNewRomanPSMT" w:hAnsi="TimesNewRomanPSMT" w:cs="TimesNewRomanPSMT"/>
+          <w:sz w:val="24"/>
+          <w:szCs w:val="24"/>
+        </w:rPr>
+      </w:pPr>
+    </w:p>
+    <w:p>
+      <w:pPr>
+        <w:autoSpaceDE w:val="0"/>
+        <w:autoSpaceDN w:val="0"/>
+        <w:adjustRightInd w:val="0"/>
+        <w:spacing w:after="0" w:line="240" w:lineRule="auto"/>
+        <w:jc w:val="both"/>
+        <w:rPr>
+          <w:rFonts w:ascii="TimesNewRomanPSMT" w:hAnsi="TimesNewRomanPSMT" w:cs="TimesNewRomanPSMT"/>
+          <w:sz w:val="24"/>
+          <w:szCs w:val="24"/>
+        </w:rPr>
+      </w:pPr>
+    </w:p>
+    <w:p>
+      <w:pPr>
+        <w:autoSpaceDE w:val="0"/>
+        <w:autoSpaceDN w:val="0"/>
+        <w:adjustRightInd w:val="0"/>
+        <w:spacing w:after="0" w:line="240" w:lineRule="auto"/>
+        <w:jc w:val="both"/>
+        <w:rPr>
+          <w:rFonts w:ascii="TimesNewRomanPSMT" w:hAnsi="TimesNewRomanPSMT" w:cs="TimesNewRomanPSMT"/>
+          <w:b/>
+          <w:bCs/>
+          <w:sz w:val="24"/>
+          <w:szCs w:val="24"/>
+        </w:rPr>
+      </w:pPr>
+      <w:r>
+        <w:rPr>
+          <w:rFonts w:ascii="TimesNewRomanPSMT" w:hAnsi="TimesNewRomanPSMT" w:cs="TimesNewRomanPSMT"/>
+          <w:b/>
+          <w:bCs/>
+          <w:sz w:val="24"/>
+          <w:szCs w:val="24"/>
+        </w:rPr>
+        <w:t>C) Analyse des performances et protocole TCP (2 points)</w:t>
+      </w:r>
+    </w:p>
+    <w:p>
+      <w:pPr>
+        <w:autoSpaceDE w:val="0"/>
+        <w:autoSpaceDN w:val="0"/>
+        <w:adjustRightInd w:val="0"/>
+        <w:spacing w:after="0" w:line="240" w:lineRule="auto"/>
+        <w:jc w:val="both"/>
+        <w:rPr>
+          <w:rFonts w:ascii="TimesNewRomanPSMT" w:hAnsi="TimesNewRomanPSMT" w:cs="TimesNewRomanPSMT"/>
+          <w:b/>
+          <w:bCs/>
+          <w:sz w:val="24"/>
+          <w:szCs w:val="24"/>
+        </w:rPr>
+      </w:pPr>
+    </w:p>
+    <w:p>
+      <w:pPr>
+        <w:autoSpaceDE w:val="0"/>
+        <w:autoSpaceDN w:val="0"/>
+        <w:adjustRightInd w:val="0"/>
+        <w:spacing w:after="0" w:line="240" w:lineRule="auto"/>
+        <w:jc w:val="both"/>
+        <w:rPr>
+          <w:rFonts w:ascii="TimesNewRomanPSMT" w:hAnsi="TimesNewRomanPSMT" w:cs="TimesNewRomanPSMT"/>
+          <w:b/>
+          <w:bCs/>
+          <w:sz w:val="24"/>
+          <w:szCs w:val="24"/>
+        </w:rPr>
+      </w:pPr>
+      <w:r>
+        <w:rPr>
+          <w:rFonts w:ascii="TimesNewRomanPSMT" w:hAnsi="TimesNewRomanPSMT" w:cs="TimesNewRomanPSMT"/>
+          <w:sz w:val="24"/>
+          <w:szCs w:val="24"/>
+        </w:rPr>
+        <w:t>1) Comparez la performance des envois de données pour le mode 1 et le mode 2. Qu’est-ce qui</w:t>
+      </w:r>
+      <w:r>
+        <w:rPr>
+          <w:rFonts w:ascii="TimesNewRomanPSMT" w:hAnsi="TimesNewRomanPSMT" w:cs="TimesNewRomanPSMT"/>
+          <w:sz w:val="24"/>
+          <w:szCs w:val="24"/>
+        </w:rPr>
+        <w:t xml:space="preserve"> </w:t>
+      </w:r>
+      <w:r>
+        <w:rPr>
+          <w:rFonts w:ascii="TimesNewRomanPSMT" w:hAnsi="TimesNewRomanPSMT" w:cs="TimesNewRomanPSMT"/>
+          <w:sz w:val="24"/>
+          <w:szCs w:val="24"/>
+        </w:rPr>
+        <w:t xml:space="preserve">diffère entre ces deux modes? Lequel est le plus performant selon vous et pourquoi? </w:t>
+      </w:r>
+      <w:r>
+        <w:rPr>
+          <w:rFonts w:ascii="TimesNewRomanPSMT" w:hAnsi="TimesNewRomanPSMT" w:cs="TimesNewRomanPSMT"/>
+          <w:b/>
+          <w:bCs/>
+          <w:sz w:val="24"/>
+          <w:szCs w:val="24"/>
+        </w:rPr>
+        <w:t>(0.5 point)</w:t>
+      </w:r>
+    </w:p>
+    <w:p>
+      <w:pPr>
+        <w:autoSpaceDE w:val="0"/>
+        <w:autoSpaceDN w:val="0"/>
+        <w:adjustRightInd w:val="0"/>
+        <w:spacing w:after="0" w:line="240" w:lineRule="auto"/>
+        <w:jc w:val="both"/>
+        <w:rPr>
+          <w:rFonts w:ascii="TimesNewRomanPSMT" w:hAnsi="TimesNewRomanPSMT" w:cs="TimesNewRomanPSMT"/>
+          <w:color w:val="FF0000"/>
+          <w:sz w:val="24"/>
+          <w:szCs w:val="24"/>
+        </w:rPr>
+      </w:pPr>
+      <w:r>
+        <w:rPr>
+          <w:rFonts w:ascii="TimesNewRomanPSMT" w:hAnsi="TimesNewRomanPSMT" w:cs="TimesNewRomanPSMT"/>
+          <w:color w:val="FF0000"/>
+          <w:sz w:val="24"/>
+          <w:szCs w:val="24"/>
+        </w:rPr>
+        <w:t xml:space="preserve">Performance = vitesse de réception de </w:t>
+      </w:r>
+      <w:r>
+        <w:rPr>
+          <w:rFonts w:ascii="TimesNewRomanPSMT" w:hAnsi="TimesNewRomanPSMT" w:cs="TimesNewRomanPSMT"/>
+          <w:color w:val="FF0000"/>
+          <w:sz w:val="24"/>
+          <w:szCs w:val="24"/>
+        </w:rPr>
+        <w:t>toutes les données</w:t>
+      </w:r>
+      <w:r>
+        <w:rPr>
+          <w:rFonts w:ascii="TimesNewRomanPSMT" w:hAnsi="TimesNewRomanPSMT" w:cs="TimesNewRomanPSMT"/>
+          <w:color w:val="FF0000"/>
+          <w:sz w:val="24"/>
+          <w:szCs w:val="24"/>
+        </w:rPr>
+        <w:t>?</w:t>
+      </w:r>
+    </w:p>
+    <w:p>
+      <w:pPr>
+        <w:autoSpaceDE w:val="0"/>
+        <w:autoSpaceDN w:val="0"/>
+        <w:adjustRightInd w:val="0"/>
+        <w:spacing w:after="0" w:line="240" w:lineRule="auto"/>
+        <w:jc w:val="both"/>
+        <w:rPr>
+          <w:rFonts w:ascii="TimesNewRomanPSMT" w:hAnsi="TimesNewRomanPSMT" w:cs="TimesNewRomanPSMT"/>
+          <w:color w:val="FF0000"/>
+          <w:sz w:val="24"/>
+          <w:szCs w:val="24"/>
+        </w:rPr>
+      </w:pPr>
+    </w:p>
+    <w:p>
+      <w:pPr>
+        <w:autoSpaceDE w:val="0"/>
+        <w:autoSpaceDN w:val="0"/>
+        <w:adjustRightInd w:val="0"/>
+        <w:spacing w:after="0" w:line="240" w:lineRule="auto"/>
+        <w:jc w:val="both"/>
+        <w:rPr>
+          <w:rFonts w:ascii="TimesNewRomanPSMT" w:hAnsi="TimesNewRomanPSMT" w:cs="TimesNewRomanPSMT"/>
+          <w:sz w:val="24"/>
+          <w:szCs w:val="24"/>
+        </w:rPr>
+      </w:pPr>
+      <w:r>
+        <w:rPr>
+          <w:rFonts w:ascii="TimesNewRomanPSMT" w:hAnsi="TimesNewRomanPSMT" w:cs="TimesNewRomanPSMT"/>
+          <w:sz w:val="24"/>
+          <w:szCs w:val="24"/>
+        </w:rPr>
+        <w:t xml:space="preserve">Le mode 1 envoie la totalité de ses données en </w:t>
+      </w:r>
+      <w:r>
+        <w:rPr>
+          <w:rFonts w:ascii="TimesNewRomanPSMT" w:hAnsi="TimesNewRomanPSMT" w:cs="TimesNewRomanPSMT"/>
+          <w:sz w:val="24"/>
+          <w:szCs w:val="24"/>
+        </w:rPr>
+        <w:t>0.001154 second, tandis que le mode 2 envoie la totalité de ses données en 0.00436 second, ce qui est 3.</w:t>
+      </w:r>
+      <w:r>
+        <w:rPr>
+          <w:rFonts w:ascii="TimesNewRomanPSMT" w:hAnsi="TimesNewRomanPSMT" w:cs="TimesNewRomanPSMT"/>
+          <w:sz w:val="24"/>
+          <w:szCs w:val="24"/>
+        </w:rPr>
+        <w:t>8</w:t>
+      </w:r>
+      <w:r>
+        <w:rPr>
+          <w:rFonts w:ascii="TimesNewRomanPSMT" w:hAnsi="TimesNewRomanPSMT" w:cs="TimesNewRomanPSMT"/>
+          <w:sz w:val="24"/>
+          <w:szCs w:val="24"/>
+        </w:rPr>
+        <w:t xml:space="preserve"> fois plus lent que le mode 1.</w:t>
+      </w:r>
+      <w:r>
+        <w:rPr>
+          <w:rFonts w:ascii="TimesNewRomanPSMT" w:hAnsi="TimesNewRomanPSMT" w:cs="TimesNewRomanPSMT"/>
+          <w:sz w:val="24"/>
+          <w:szCs w:val="24"/>
+        </w:rPr>
+        <w:t xml:space="preserve"> La différence entre les 2 modes est que le mode 1 utilise un paquet pour envoyer son fichier volumineux, tandis que le mode 2 utilise plusieurs paquets pour envoyer ce même ficher. Alors, le mode 1 est plus performant, car il transmet la totalité de l’information plus rapidement que le mode 2.</w:t>
+      </w:r>
+    </w:p>
+    <w:p>
+      <w:pPr>
+        <w:autoSpaceDE w:val="0"/>
+        <w:autoSpaceDN w:val="0"/>
+        <w:adjustRightInd w:val="0"/>
+        <w:spacing w:after="0" w:line="240" w:lineRule="auto"/>
+        <w:jc w:val="both"/>
+        <w:rPr>
+          <w:rFonts w:ascii="TimesNewRomanPSMT" w:hAnsi="TimesNewRomanPSMT" w:cs="TimesNewRomanPSMT"/>
+          <w:sz w:val="24"/>
+          <w:szCs w:val="24"/>
+        </w:rPr>
+      </w:pPr>
+    </w:p>
+    <w:p>
+      <w:pPr>
+        <w:autoSpaceDE w:val="0"/>
+        <w:autoSpaceDN w:val="0"/>
+        <w:adjustRightInd w:val="0"/>
+        <w:spacing w:after="0" w:line="240" w:lineRule="auto"/>
+        <w:jc w:val="both"/>
+        <w:rPr>
+          <w:rFonts w:ascii="TimesNewRomanPSMT" w:hAnsi="TimesNewRomanPSMT" w:cs="TimesNewRomanPSMT"/>
+          <w:sz w:val="24"/>
+          <w:szCs w:val="24"/>
+        </w:rPr>
+      </w:pPr>
+      <w:r>
+        <w:rPr>
+          <w:rFonts w:ascii="TimesNewRomanPSMT" w:hAnsi="TimesNewRomanPSMT" w:cs="TimesNewRomanPSMT"/>
+          <w:sz w:val="24"/>
+          <w:szCs w:val="24"/>
+        </w:rPr>
+        <w:t>2) Comparer la performance des envois de données pour le mode 3 et le mode 4. Qu’est-ce qui</w:t>
+      </w:r>
+      <w:r>
+        <w:rPr>
+          <w:rFonts w:ascii="TimesNewRomanPSMT" w:hAnsi="TimesNewRomanPSMT" w:cs="TimesNewRomanPSMT"/>
+          <w:sz w:val="24"/>
+          <w:szCs w:val="24"/>
+        </w:rPr>
+        <w:t xml:space="preserve"> </w:t>
+      </w:r>
+      <w:r>
+        <w:rPr>
+          <w:rFonts w:ascii="TimesNewRomanPSMT" w:hAnsi="TimesNewRomanPSMT" w:cs="TimesNewRomanPSMT"/>
+          <w:sz w:val="24"/>
+          <w:szCs w:val="24"/>
+        </w:rPr>
+        <w:t xml:space="preserve">diffère entre ces deux modes? Lequel est le plus performant selon vous et pourquoi? </w:t>
+      </w:r>
+      <w:r>
+        <w:rPr>
+          <w:rFonts w:ascii="TimesNewRomanPSMT" w:hAnsi="TimesNewRomanPSMT" w:cs="TimesNewRomanPSMT"/>
+          <w:b/>
+          <w:bCs/>
+          <w:sz w:val="24"/>
+          <w:szCs w:val="24"/>
+        </w:rPr>
+        <w:t>(0.5 point)</w:t>
+      </w:r>
+    </w:p>
+    <w:p>
+      <w:pPr>
+        <w:autoSpaceDE w:val="0"/>
+        <w:autoSpaceDN w:val="0"/>
+        <w:adjustRightInd w:val="0"/>
+        <w:spacing w:after="0" w:line="240" w:lineRule="auto"/>
+        <w:jc w:val="both"/>
+        <w:rPr>
+          <w:rFonts w:ascii="TimesNewRomanPSMT" w:hAnsi="TimesNewRomanPSMT" w:cs="TimesNewRomanPSMT"/>
+          <w:b/>
+          <w:bCs/>
+          <w:sz w:val="24"/>
+          <w:szCs w:val="24"/>
+        </w:rPr>
+      </w:pPr>
+    </w:p>
+    <w:p>
+      <w:pPr>
+        <w:autoSpaceDE w:val="0"/>
+        <w:autoSpaceDN w:val="0"/>
+        <w:adjustRightInd w:val="0"/>
+        <w:spacing w:after="0" w:line="240" w:lineRule="auto"/>
+        <w:jc w:val="both"/>
+        <w:rPr>
+          <w:rFonts w:ascii="TimesNewRomanPSMT" w:hAnsi="TimesNewRomanPSMT" w:cs="TimesNewRomanPSMT"/>
+          <w:sz w:val="24"/>
+          <w:szCs w:val="24"/>
+        </w:rPr>
+      </w:pPr>
+      <w:r>
+        <w:rPr>
+          <w:rFonts w:ascii="TimesNewRomanPSMT" w:hAnsi="TimesNewRomanPSMT" w:cs="TimesNewRomanPSMT"/>
+          <w:sz w:val="24"/>
+          <w:szCs w:val="24"/>
+        </w:rPr>
+        <w:t>Le mode 3 envoie la totalité de ses données en 0.</w:t>
+      </w:r>
+      <w:r>
+        <w:rPr>
+          <w:rFonts w:ascii="TimesNewRomanPSMT" w:hAnsi="TimesNewRomanPSMT" w:cs="TimesNewRomanPSMT"/>
+          <w:sz w:val="24"/>
+          <w:szCs w:val="24"/>
+        </w:rPr>
+        <w:t>000034</w:t>
+      </w:r>
+      <w:r>
+        <w:rPr>
+          <w:rFonts w:ascii="TimesNewRomanPSMT" w:hAnsi="TimesNewRomanPSMT" w:cs="TimesNewRomanPSMT"/>
+          <w:sz w:val="24"/>
+          <w:szCs w:val="24"/>
+        </w:rPr>
+        <w:t xml:space="preserve"> second, tandis que le mode </w:t>
+      </w:r>
+      <w:r>
+        <w:rPr>
+          <w:rFonts w:ascii="TimesNewRomanPSMT" w:hAnsi="TimesNewRomanPSMT" w:cs="TimesNewRomanPSMT"/>
+          <w:sz w:val="24"/>
+          <w:szCs w:val="24"/>
+        </w:rPr>
+        <w:t>4</w:t>
+      </w:r>
+      <w:r>
+        <w:rPr>
+          <w:rFonts w:ascii="TimesNewRomanPSMT" w:hAnsi="TimesNewRomanPSMT" w:cs="TimesNewRomanPSMT"/>
+          <w:sz w:val="24"/>
+          <w:szCs w:val="24"/>
+        </w:rPr>
+        <w:t xml:space="preserve"> envoie la totalité de ses données en </w:t>
+      </w:r>
+      <w:r>
+        <w:rPr>
+          <w:rFonts w:ascii="TimesNewRomanPSMT" w:hAnsi="TimesNewRomanPSMT" w:cs="TimesNewRomanPSMT"/>
+          <w:sz w:val="24"/>
+          <w:szCs w:val="24"/>
+        </w:rPr>
+        <w:t>0.008612</w:t>
+      </w:r>
+      <w:r>
+        <w:rPr>
+          <w:rFonts w:ascii="TimesNewRomanPSMT" w:hAnsi="TimesNewRomanPSMT" w:cs="TimesNewRomanPSMT"/>
+          <w:sz w:val="24"/>
+          <w:szCs w:val="24"/>
+        </w:rPr>
+        <w:t xml:space="preserve"> second</w:t>
+      </w:r>
+      <w:r>
+        <w:rPr>
+          <w:rFonts w:ascii="TimesNewRomanPSMT" w:hAnsi="TimesNewRomanPSMT" w:cs="TimesNewRomanPSMT"/>
+          <w:sz w:val="24"/>
+          <w:szCs w:val="24"/>
+        </w:rPr>
+        <w:t xml:space="preserve">, ce qui est 253 </w:t>
+      </w:r>
+      <w:r>
+        <w:rPr>
+          <w:rFonts w:ascii="TimesNewRomanPSMT" w:hAnsi="TimesNewRomanPSMT" w:cs="TimesNewRomanPSMT"/>
+          <w:sz w:val="24"/>
+          <w:szCs w:val="24"/>
+        </w:rPr>
+        <w:t xml:space="preserve">fois </w:t>
+      </w:r>
+      <w:r>
+        <w:rPr>
+          <w:rFonts w:ascii="TimesNewRomanPSMT" w:hAnsi="TimesNewRomanPSMT" w:cs="TimesNewRomanPSMT"/>
+          <w:sz w:val="24"/>
+          <w:szCs w:val="24"/>
+        </w:rPr>
+        <w:t xml:space="preserve">plus lent que le mode </w:t>
+      </w:r>
+      <w:r>
+        <w:rPr>
+          <w:rFonts w:ascii="TimesNewRomanPSMT" w:hAnsi="TimesNewRomanPSMT" w:cs="TimesNewRomanPSMT"/>
+          <w:sz w:val="24"/>
+          <w:szCs w:val="24"/>
+        </w:rPr>
+        <w:t>3</w:t>
+      </w:r>
+      <w:r>
+        <w:rPr>
+          <w:rFonts w:ascii="TimesNewRomanPSMT" w:hAnsi="TimesNewRomanPSMT" w:cs="TimesNewRomanPSMT"/>
+          <w:sz w:val="24"/>
+          <w:szCs w:val="24"/>
+        </w:rPr>
+        <w:t>.</w:t>
+      </w:r>
+      <w:r>
+        <w:rPr>
+          <w:rFonts w:ascii="TimesNewRomanPSMT" w:hAnsi="TimesNewRomanPSMT" w:cs="TimesNewRomanPSMT"/>
+          <w:sz w:val="24"/>
+          <w:szCs w:val="24"/>
+        </w:rPr>
+        <w:t xml:space="preserve"> La différence entre les 2 modes est que le mode 3 utilise un seul paquet pour envoyer la totalité de ses données, tandis que le mode 4 utilise plusieurs paquets pour envoyer ses données. </w:t>
+      </w:r>
+      <w:r>
+        <w:rPr>
+          <w:rFonts w:ascii="TimesNewRomanPSMT" w:hAnsi="TimesNewRomanPSMT" w:cs="TimesNewRomanPSMT"/>
+          <w:sz w:val="24"/>
+          <w:szCs w:val="24"/>
+        </w:rPr>
+        <w:t xml:space="preserve">Le mode 3 est plus performant que le mode 4, car </w:t>
+      </w:r>
+      <w:r>
+        <w:rPr>
+          <w:rFonts w:ascii="TimesNewRomanPSMT" w:hAnsi="TimesNewRomanPSMT" w:cs="TimesNewRomanPSMT"/>
+          <w:sz w:val="24"/>
+          <w:szCs w:val="24"/>
+        </w:rPr>
+        <w:t>le mode 3 transmet la totalité de l’information plus rapidement que le mode 4.</w:t>
+      </w:r>
+    </w:p>
+    <w:p>
+      <w:pPr>
+        <w:autoSpaceDE w:val="0"/>
+        <w:autoSpaceDN w:val="0"/>
+        <w:adjustRightInd w:val="0"/>
+        <w:spacing w:after="0" w:line="240" w:lineRule="auto"/>
+        <w:jc w:val="both"/>
+        <w:rPr>
+          <w:rFonts w:ascii="TimesNewRomanPSMT" w:hAnsi="TimesNewRomanPSMT" w:cs="TimesNewRomanPSMT"/>
+          <w:b/>
+          <w:bCs/>
+          <w:sz w:val="24"/>
+          <w:szCs w:val="24"/>
+        </w:rPr>
+      </w:pPr>
+    </w:p>
+    <w:p>
+      <w:pPr>
+        <w:autoSpaceDE w:val="0"/>
+        <w:autoSpaceDN w:val="0"/>
+        <w:adjustRightInd w:val="0"/>
+        <w:spacing w:after="0" w:line="240" w:lineRule="auto"/>
+        <w:jc w:val="both"/>
+        <w:rPr>
+          <w:rFonts w:ascii="TimesNewRomanPSMT" w:hAnsi="TimesNewRomanPSMT" w:cs="TimesNewRomanPSMT"/>
+          <w:b/>
+          <w:bCs/>
+          <w:sz w:val="24"/>
+          <w:szCs w:val="24"/>
+        </w:rPr>
+      </w:pPr>
+      <w:r>
+        <w:rPr>
+          <w:rFonts w:ascii="TimesNewRomanPSMT" w:hAnsi="TimesNewRomanPSMT" w:cs="TimesNewRomanPSMT"/>
+          <w:sz w:val="24"/>
+          <w:szCs w:val="24"/>
+        </w:rPr>
+        <w:t xml:space="preserve">3) Discutez de la fiabilité de chaque mode. Selon vous, quel(s) mode(s) est le plus fiable? </w:t>
+      </w:r>
+      <w:r>
+        <w:rPr>
+          <w:rFonts w:ascii="TimesNewRomanPSMT" w:hAnsi="TimesNewRomanPSMT" w:cs="TimesNewRomanPSMT"/>
+          <w:b/>
+          <w:bCs/>
+          <w:sz w:val="24"/>
+          <w:szCs w:val="24"/>
+        </w:rPr>
+        <w:t>(0.5</w:t>
+      </w:r>
+      <w:r>
+        <w:rPr>
+          <w:rFonts w:ascii="TimesNewRomanPSMT" w:hAnsi="TimesNewRomanPSMT" w:cs="TimesNewRomanPSMT"/>
+          <w:b/>
+          <w:bCs/>
+          <w:sz w:val="24"/>
+          <w:szCs w:val="24"/>
+        </w:rPr>
+        <w:t xml:space="preserve"> </w:t>
+      </w:r>
+      <w:r>
+        <w:rPr>
+          <w:rFonts w:ascii="TimesNewRomanPSMT" w:hAnsi="TimesNewRomanPSMT" w:cs="TimesNewRomanPSMT"/>
+          <w:b/>
+          <w:bCs/>
+          <w:sz w:val="24"/>
+          <w:szCs w:val="24"/>
+        </w:rPr>
+        <w:t>point)</w:t>
+      </w:r>
+    </w:p>
+    <w:p>
+      <w:pPr>
+        <w:autoSpaceDE w:val="0"/>
+        <w:autoSpaceDN w:val="0"/>
+        <w:adjustRightInd w:val="0"/>
+        <w:spacing w:after="0" w:line="240" w:lineRule="auto"/>
+        <w:jc w:val="both"/>
+        <w:rPr>
+          <w:rFonts w:ascii="TimesNewRomanPSMT" w:hAnsi="TimesNewRomanPSMT" w:cs="TimesNewRomanPSMT"/>
+          <w:sz w:val="24"/>
+          <w:szCs w:val="24"/>
+        </w:rPr>
+      </w:pPr>
+    </w:p>
+    <w:p>
+      <w:pPr>
+        <w:autoSpaceDE w:val="0"/>
+        <w:autoSpaceDN w:val="0"/>
+        <w:adjustRightInd w:val="0"/>
+        <w:spacing w:after="0" w:line="240" w:lineRule="auto"/>
+        <w:jc w:val="both"/>
+        <w:rPr>
+          <w:rFonts w:ascii="TimesNewRomanPSMT" w:hAnsi="TimesNewRomanPSMT" w:cs="TimesNewRomanPSMT"/>
+          <w:sz w:val="24"/>
+          <w:szCs w:val="24"/>
+        </w:rPr>
+      </w:pPr>
+      <w:r>
+        <w:rPr>
+          <w:rFonts w:ascii="TimesNewRomanPSMT" w:hAnsi="TimesNewRomanPSMT" w:cs="TimesNewRomanPSMT"/>
+          <w:sz w:val="24"/>
+          <w:szCs w:val="24"/>
+        </w:rPr>
+        <w:t>Le</w:t>
+      </w:r>
+      <w:r>
+        <w:rPr>
+          <w:rFonts w:ascii="TimesNewRomanPSMT" w:hAnsi="TimesNewRomanPSMT" w:cs="TimesNewRomanPSMT"/>
+          <w:sz w:val="24"/>
+          <w:szCs w:val="24"/>
+        </w:rPr>
+        <w:t>s</w:t>
+      </w:r>
+      <w:r>
+        <w:rPr>
+          <w:rFonts w:ascii="TimesNewRomanPSMT" w:hAnsi="TimesNewRomanPSMT" w:cs="TimesNewRomanPSMT"/>
+          <w:sz w:val="24"/>
+          <w:szCs w:val="24"/>
+        </w:rPr>
+        <w:t xml:space="preserve"> mode</w:t>
+      </w:r>
+      <w:r>
+        <w:rPr>
+          <w:rFonts w:ascii="TimesNewRomanPSMT" w:hAnsi="TimesNewRomanPSMT" w:cs="TimesNewRomanPSMT"/>
+          <w:sz w:val="24"/>
+          <w:szCs w:val="24"/>
+        </w:rPr>
+        <w:t>s 1 et 2 sont les plus fiables, car ces modes utilisent le protocole TCP, alors si un paquet n’est reçu, ce protocole va renvoyer ce paquet pour assurer que chaque paquet soi</w:t>
+      </w:r>
+      <w:r>
+        <w:rPr>
+          <w:rFonts w:ascii="TimesNewRomanPSMT" w:hAnsi="TimesNewRomanPSMT" w:cs="TimesNewRomanPSMT"/>
+          <w:sz w:val="24"/>
+          <w:szCs w:val="24"/>
+        </w:rPr>
+        <w:t>t</w:t>
+      </w:r>
+      <w:r>
+        <w:rPr>
+          <w:rFonts w:ascii="TimesNewRomanPSMT" w:hAnsi="TimesNewRomanPSMT" w:cs="TimesNewRomanPSMT"/>
+          <w:sz w:val="24"/>
+          <w:szCs w:val="24"/>
+        </w:rPr>
+        <w:t xml:space="preserve"> livré à son destinataire. </w:t>
+      </w:r>
+    </w:p>
+    <w:p>
+      <w:pPr>
+        <w:autoSpaceDE w:val="0"/>
+        <w:autoSpaceDN w:val="0"/>
+        <w:adjustRightInd w:val="0"/>
+        <w:spacing w:after="0" w:line="240" w:lineRule="auto"/>
+        <w:jc w:val="both"/>
+        <w:rPr>
+          <w:rFonts w:ascii="TimesNewRomanPSMT" w:hAnsi="TimesNewRomanPSMT" w:cs="TimesNewRomanPSMT"/>
+          <w:b/>
+          <w:bCs/>
+          <w:sz w:val="24"/>
+          <w:szCs w:val="24"/>
+        </w:rPr>
+      </w:pPr>
+    </w:p>
+    <w:p>
+      <w:pPr>
+        <w:autoSpaceDE w:val="0"/>
+        <w:autoSpaceDN w:val="0"/>
+        <w:adjustRightInd w:val="0"/>
+        <w:spacing w:after="0" w:line="240" w:lineRule="auto"/>
+        <w:jc w:val="both"/>
+        <w:rPr>
+          <w:rFonts w:ascii="TimesNewRomanPSMT" w:hAnsi="TimesNewRomanPSMT" w:cs="TimesNewRomanPSMT"/>
+          <w:b/>
+          <w:bCs/>
+          <w:sz w:val="24"/>
+          <w:szCs w:val="24"/>
+        </w:rPr>
+      </w:pPr>
+      <w:r>
+        <w:rPr>
+          <w:rFonts w:ascii="TimesNewRomanPSMT" w:hAnsi="TimesNewRomanPSMT" w:cs="TimesNewRomanPSMT"/>
+          <w:sz w:val="24"/>
+          <w:szCs w:val="24"/>
+        </w:rPr>
+        <w:t>4) Pour les modes secrets utilisant le protocole TCP, vous avez certainement remarqué à la fin de</w:t>
+      </w:r>
+      <w:r>
+        <w:rPr>
+          <w:rFonts w:ascii="TimesNewRomanPSMT" w:hAnsi="TimesNewRomanPSMT" w:cs="TimesNewRomanPSMT"/>
+          <w:sz w:val="24"/>
+          <w:szCs w:val="24"/>
+        </w:rPr>
+        <w:t xml:space="preserve"> </w:t>
+      </w:r>
+      <w:r>
+        <w:rPr>
+          <w:rFonts w:ascii="TimesNewRomanPSMT" w:hAnsi="TimesNewRomanPSMT" w:cs="TimesNewRomanPSMT"/>
+          <w:sz w:val="24"/>
+          <w:szCs w:val="24"/>
+        </w:rPr>
+        <w:t>la</w:t>
+      </w:r>
+      <w:r>
+        <w:rPr>
+          <w:rFonts w:ascii="TimesNewRomanPSMT" w:hAnsi="TimesNewRomanPSMT" w:cs="TimesNewRomanPSMT"/>
+          <w:sz w:val="24"/>
+          <w:szCs w:val="24"/>
+        </w:rPr>
+        <w:t xml:space="preserve"> </w:t>
+      </w:r>
+      <w:r>
+        <w:rPr>
+          <w:rFonts w:ascii="TimesNewRomanPSMT" w:hAnsi="TimesNewRomanPSMT" w:cs="TimesNewRomanPSMT"/>
+          <w:sz w:val="24"/>
+          <w:szCs w:val="24"/>
+        </w:rPr>
+        <w:t xml:space="preserve">communication un échange FIN, ACK. Expliquez en quoi consiste cet échange. </w:t>
+      </w:r>
+      <w:r>
+        <w:rPr>
+          <w:rFonts w:ascii="TimesNewRomanPSMT" w:hAnsi="TimesNewRomanPSMT" w:cs="TimesNewRomanPSMT"/>
+          <w:b/>
+          <w:bCs/>
+          <w:sz w:val="24"/>
+          <w:szCs w:val="24"/>
+        </w:rPr>
+        <w:t>(0.5 point)</w:t>
+      </w:r>
+    </w:p>
+    <w:p>
+      <w:pPr>
+        <w:autoSpaceDE w:val="0"/>
+        <w:autoSpaceDN w:val="0"/>
+        <w:adjustRightInd w:val="0"/>
+        <w:spacing w:after="0" w:line="240" w:lineRule="auto"/>
+        <w:jc w:val="both"/>
+        <w:rPr>
+          <w:rFonts w:ascii="TimesNewRomanPSMT" w:hAnsi="TimesNewRomanPSMT" w:cs="TimesNewRomanPSMT"/>
+          <w:b/>
+          <w:bCs/>
+          <w:sz w:val="24"/>
+          <w:szCs w:val="24"/>
+        </w:rPr>
+      </w:pPr>
+    </w:p>
+    <w:p>
+      <w:pPr>
+        <w:autoSpaceDE w:val="0"/>
+        <w:autoSpaceDN w:val="0"/>
+        <w:adjustRightInd w:val="0"/>
+        <w:spacing w:after="0" w:line="240" w:lineRule="auto"/>
+        <w:jc w:val="both"/>
+        <w:rPr>
+          <w:rFonts w:ascii="TimesNewRomanPSMT" w:hAnsi="TimesNewRomanPSMT" w:cs="TimesNewRomanPSMT"/>
+          <w:sz w:val="24"/>
+          <w:szCs w:val="24"/>
+        </w:rPr>
+      </w:pPr>
+      <w:r>
+        <w:rPr>
+          <w:rFonts w:ascii="TimesNewRomanPSMT" w:hAnsi="TimesNewRomanPSMT" w:cs="TimesNewRomanPSMT"/>
+          <w:sz w:val="24"/>
+          <w:szCs w:val="24"/>
+        </w:rPr>
+        <w:t>Cet échange indique la terminaison de la connexion entre le client et le serveur.</w:t>
+      </w:r>
+      <w:r>
+        <w:rPr>
+          <w:rFonts w:ascii="TimesNewRomanPSMT" w:hAnsi="TimesNewRomanPSMT" w:cs="TimesNewRomanPSMT"/>
+          <w:sz w:val="24"/>
+          <w:szCs w:val="24"/>
+        </w:rPr>
+        <w:t xml:space="preserve"> Alors, le client commence par envoyé un paquet FIN, ACK au serveur</w:t>
+      </w:r>
+      <w:r>
+        <w:rPr>
+          <w:rFonts w:ascii="TimesNewRomanPSMT" w:hAnsi="TimesNewRomanPSMT" w:cs="TimesNewRomanPSMT"/>
+          <w:sz w:val="24"/>
+          <w:szCs w:val="24"/>
+        </w:rPr>
+        <w:t xml:space="preserve"> (ce paquet indique que le client veut couper la connexion entre les deux)</w:t>
+      </w:r>
+      <w:r>
+        <w:rPr>
+          <w:rFonts w:ascii="TimesNewRomanPSMT" w:hAnsi="TimesNewRomanPSMT" w:cs="TimesNewRomanPSMT"/>
+          <w:sz w:val="24"/>
+          <w:szCs w:val="24"/>
+        </w:rPr>
+        <w:t xml:space="preserve"> et le server confirme au client la réception de ce paquet. Finalement, le serveur envoie à son to</w:t>
       </w:r>
       <w:bookmarkStart w:id="0" w:name="_GoBack"/>
       <w:bookmarkEnd w:id="0"/>
-    </w:p>
-    <w:p>
-      <w:pPr>
-        <w:autoSpaceDE w:val="0"/>
-        <w:autoSpaceDN w:val="0"/>
-        <w:adjustRightInd w:val="0"/>
-        <w:spacing w:after="0" w:line="240" w:lineRule="auto"/>
-        <w:jc w:val="both"/>
-        <w:rPr>
-          <w:rFonts w:ascii="TimesNewRomanPSMT" w:hAnsi="TimesNewRomanPSMT" w:cs="TimesNewRomanPSMT"/>
-          <w:color w:val="000000" w:themeColor="text1"/>
-          <w:sz w:val="24"/>
-          <w:szCs w:val="24"/>
-        </w:rPr>
-      </w:pPr>
-    </w:p>
-    <w:p>
-      <w:pPr>
-        <w:autoSpaceDE w:val="0"/>
-        <w:autoSpaceDN w:val="0"/>
-        <w:adjustRightInd w:val="0"/>
-        <w:spacing w:after="0" w:line="240" w:lineRule="auto"/>
-        <w:jc w:val="both"/>
-        <w:rPr>
-          <w:rFonts w:ascii="TimesNewRomanPSMT" w:hAnsi="TimesNewRomanPSMT" w:cs="TimesNewRomanPSMT"/>
-          <w:b/>
-          <w:bCs/>
-          <w:color w:val="000000" w:themeColor="text1"/>
-          <w:sz w:val="24"/>
-          <w:szCs w:val="24"/>
-        </w:rPr>
-      </w:pPr>
-      <w:r>
-        <w:rPr>
-          <w:rFonts w:ascii="TimesNewRomanPSMT" w:hAnsi="TimesNewRomanPSMT" w:cs="TimesNewRomanPSMT"/>
-          <w:b/>
-          <w:bCs/>
-          <w:color w:val="000000" w:themeColor="text1"/>
-          <w:sz w:val="24"/>
-          <w:szCs w:val="24"/>
-        </w:rPr>
-        <w:t xml:space="preserve">Mode </w:t>
-      </w:r>
-      <w:r>
-        <w:rPr>
-          <w:rFonts w:ascii="TimesNewRomanPSMT" w:hAnsi="TimesNewRomanPSMT" w:cs="TimesNewRomanPSMT"/>
-          <w:b/>
-          <w:bCs/>
-          <w:color w:val="000000" w:themeColor="text1"/>
-          <w:sz w:val="24"/>
-          <w:szCs w:val="24"/>
-        </w:rPr>
-        <w:t>2</w:t>
-      </w:r>
-    </w:p>
-    <w:p>
-      <w:pPr>
-        <w:autoSpaceDE w:val="0"/>
-        <w:autoSpaceDN w:val="0"/>
-        <w:adjustRightInd w:val="0"/>
-        <w:spacing w:after="0" w:line="240" w:lineRule="auto"/>
-        <w:jc w:val="both"/>
-        <w:rPr>
-          <w:rFonts w:ascii="TimesNewRomanPSMT" w:hAnsi="TimesNewRomanPSMT" w:cs="TimesNewRomanPSMT"/>
-          <w:color w:val="000000" w:themeColor="text1"/>
-          <w:sz w:val="24"/>
-          <w:szCs w:val="24"/>
-        </w:rPr>
-      </w:pPr>
-    </w:p>
-    <w:p>
-      <w:pPr>
-        <w:autoSpaceDE w:val="0"/>
-        <w:autoSpaceDN w:val="0"/>
-        <w:adjustRightInd w:val="0"/>
-        <w:spacing w:after="0" w:line="240" w:lineRule="auto"/>
-        <w:jc w:val="both"/>
-        <w:rPr>
-          <w:rFonts w:ascii="TimesNewRomanPSMT" w:hAnsi="TimesNewRomanPSMT" w:cs="TimesNewRomanPSMT"/>
-          <w:color w:val="000000" w:themeColor="text1"/>
-          <w:sz w:val="24"/>
-          <w:szCs w:val="24"/>
-        </w:rPr>
-      </w:pPr>
-    </w:p>
-    <w:p>
-      <w:pPr>
-        <w:autoSpaceDE w:val="0"/>
-        <w:autoSpaceDN w:val="0"/>
-        <w:adjustRightInd w:val="0"/>
-        <w:spacing w:after="0" w:line="240" w:lineRule="auto"/>
-        <w:jc w:val="both"/>
-        <w:rPr>
-          <w:rFonts w:ascii="TimesNewRomanPSMT" w:hAnsi="TimesNewRomanPSMT" w:cs="TimesNewRomanPSMT"/>
-          <w:b/>
-          <w:bCs/>
-          <w:color w:val="000000" w:themeColor="text1"/>
-          <w:sz w:val="24"/>
-          <w:szCs w:val="24"/>
-        </w:rPr>
-      </w:pPr>
-      <w:r>
-        <w:rPr>
-          <w:rFonts w:ascii="TimesNewRomanPSMT" w:hAnsi="TimesNewRomanPSMT" w:cs="TimesNewRomanPSMT"/>
-          <w:b/>
-          <w:bCs/>
-          <w:color w:val="000000" w:themeColor="text1"/>
-          <w:sz w:val="24"/>
-          <w:szCs w:val="24"/>
-        </w:rPr>
-        <w:t xml:space="preserve">Mode </w:t>
-      </w:r>
-      <w:r>
-        <w:rPr>
-          <w:rFonts w:ascii="TimesNewRomanPSMT" w:hAnsi="TimesNewRomanPSMT" w:cs="TimesNewRomanPSMT"/>
-          <w:b/>
-          <w:bCs/>
-          <w:color w:val="000000" w:themeColor="text1"/>
-          <w:sz w:val="24"/>
-          <w:szCs w:val="24"/>
-        </w:rPr>
-        <w:t>3</w:t>
-      </w:r>
-    </w:p>
-    <w:p>
-      <w:pPr>
-        <w:autoSpaceDE w:val="0"/>
-        <w:autoSpaceDN w:val="0"/>
-        <w:adjustRightInd w:val="0"/>
-        <w:spacing w:after="0" w:line="240" w:lineRule="auto"/>
-        <w:jc w:val="both"/>
-        <w:rPr>
-          <w:rFonts w:ascii="TimesNewRomanPSMT" w:hAnsi="TimesNewRomanPSMT" w:cs="TimesNewRomanPSMT"/>
-          <w:color w:val="000000" w:themeColor="text1"/>
-          <w:sz w:val="24"/>
-          <w:szCs w:val="24"/>
-        </w:rPr>
-      </w:pPr>
-    </w:p>
-    <w:p>
-      <w:pPr>
-        <w:autoSpaceDE w:val="0"/>
-        <w:autoSpaceDN w:val="0"/>
-        <w:adjustRightInd w:val="0"/>
-        <w:spacing w:after="0" w:line="240" w:lineRule="auto"/>
-        <w:jc w:val="both"/>
-        <w:rPr>
-          <w:rFonts w:ascii="TimesNewRomanPSMT" w:hAnsi="TimesNewRomanPSMT" w:cs="TimesNewRomanPSMT"/>
-          <w:color w:val="000000" w:themeColor="text1"/>
-          <w:sz w:val="24"/>
-          <w:szCs w:val="24"/>
-        </w:rPr>
-      </w:pPr>
-    </w:p>
-    <w:p>
-      <w:pPr>
-        <w:autoSpaceDE w:val="0"/>
-        <w:autoSpaceDN w:val="0"/>
-        <w:adjustRightInd w:val="0"/>
-        <w:spacing w:after="0" w:line="240" w:lineRule="auto"/>
-        <w:jc w:val="both"/>
-        <w:rPr>
-          <w:rFonts w:ascii="TimesNewRomanPSMT" w:hAnsi="TimesNewRomanPSMT" w:cs="TimesNewRomanPSMT"/>
-          <w:b/>
-          <w:bCs/>
-          <w:color w:val="000000" w:themeColor="text1"/>
-          <w:sz w:val="24"/>
-          <w:szCs w:val="24"/>
-        </w:rPr>
-      </w:pPr>
-      <w:r>
-        <w:rPr>
-          <w:rFonts w:ascii="TimesNewRomanPSMT" w:hAnsi="TimesNewRomanPSMT" w:cs="TimesNewRomanPSMT"/>
-          <w:b/>
-          <w:bCs/>
-          <w:color w:val="000000" w:themeColor="text1"/>
-          <w:sz w:val="24"/>
-          <w:szCs w:val="24"/>
-        </w:rPr>
-        <w:t xml:space="preserve">Mode </w:t>
-      </w:r>
-      <w:r>
-        <w:rPr>
-          <w:rFonts w:ascii="TimesNewRomanPSMT" w:hAnsi="TimesNewRomanPSMT" w:cs="TimesNewRomanPSMT"/>
-          <w:b/>
-          <w:bCs/>
-          <w:color w:val="000000" w:themeColor="text1"/>
-          <w:sz w:val="24"/>
-          <w:szCs w:val="24"/>
-        </w:rPr>
-        <w:t>4</w:t>
-      </w:r>
-    </w:p>
-    <w:p>
-      <w:pPr>
-        <w:autoSpaceDE w:val="0"/>
-        <w:autoSpaceDN w:val="0"/>
-        <w:adjustRightInd w:val="0"/>
-        <w:spacing w:after="0" w:line="240" w:lineRule="auto"/>
-        <w:jc w:val="both"/>
-        <w:rPr>
-          <w:rFonts w:ascii="TimesNewRomanPSMT" w:hAnsi="TimesNewRomanPSMT" w:cs="TimesNewRomanPSMT"/>
-          <w:sz w:val="24"/>
-          <w:szCs w:val="24"/>
-        </w:rPr>
-      </w:pPr>
-    </w:p>
-    <w:p>
-      <w:pPr>
-        <w:autoSpaceDE w:val="0"/>
-        <w:autoSpaceDN w:val="0"/>
-        <w:adjustRightInd w:val="0"/>
-        <w:spacing w:after="0" w:line="240" w:lineRule="auto"/>
-        <w:jc w:val="both"/>
-        <w:rPr>
-          <w:rFonts w:ascii="TimesNewRomanPSMT" w:hAnsi="TimesNewRomanPSMT" w:cs="TimesNewRomanPSMT"/>
-          <w:sz w:val="24"/>
-          <w:szCs w:val="24"/>
-        </w:rPr>
-      </w:pPr>
-    </w:p>
-    <w:p>
-      <w:pPr>
-        <w:autoSpaceDE w:val="0"/>
-        <w:autoSpaceDN w:val="0"/>
-        <w:adjustRightInd w:val="0"/>
-        <w:spacing w:after="0" w:line="240" w:lineRule="auto"/>
-        <w:jc w:val="both"/>
-        <w:rPr>
-          <w:rFonts w:ascii="TimesNewRomanPSMT" w:hAnsi="TimesNewRomanPSMT" w:cs="TimesNewRomanPSMT"/>
-          <w:sz w:val="24"/>
-          <w:szCs w:val="24"/>
-        </w:rPr>
-      </w:pPr>
-    </w:p>
-    <w:p>
-      <w:pPr>
-        <w:autoSpaceDE w:val="0"/>
-        <w:autoSpaceDN w:val="0"/>
-        <w:adjustRightInd w:val="0"/>
-        <w:spacing w:after="0" w:line="240" w:lineRule="auto"/>
-        <w:jc w:val="both"/>
-        <w:rPr>
-          <w:rFonts w:ascii="TimesNewRomanPSMT" w:hAnsi="TimesNewRomanPSMT" w:cs="TimesNewRomanPSMT"/>
-          <w:b/>
-          <w:bCs/>
-          <w:sz w:val="24"/>
-          <w:szCs w:val="24"/>
-        </w:rPr>
-      </w:pPr>
-      <w:r>
-        <w:rPr>
-          <w:rFonts w:ascii="TimesNewRomanPSMT" w:hAnsi="TimesNewRomanPSMT" w:cs="TimesNewRomanPSMT"/>
-          <w:b/>
-          <w:bCs/>
-          <w:sz w:val="24"/>
-          <w:szCs w:val="24"/>
-        </w:rPr>
-        <w:t>C) Analyse des performances et protocole TCP (2 points)</w:t>
-      </w:r>
-    </w:p>
-    <w:p>
-      <w:pPr>
-        <w:autoSpaceDE w:val="0"/>
-        <w:autoSpaceDN w:val="0"/>
-        <w:adjustRightInd w:val="0"/>
-        <w:spacing w:after="0" w:line="240" w:lineRule="auto"/>
-        <w:jc w:val="both"/>
-        <w:rPr>
-          <w:rFonts w:ascii="TimesNewRomanPSMT" w:hAnsi="TimesNewRomanPSMT" w:cs="TimesNewRomanPSMT"/>
-          <w:b/>
-          <w:bCs/>
-          <w:sz w:val="24"/>
-          <w:szCs w:val="24"/>
-        </w:rPr>
-      </w:pPr>
-    </w:p>
-    <w:p>
-      <w:pPr>
-        <w:autoSpaceDE w:val="0"/>
-        <w:autoSpaceDN w:val="0"/>
-        <w:adjustRightInd w:val="0"/>
-        <w:spacing w:after="0" w:line="240" w:lineRule="auto"/>
-        <w:jc w:val="both"/>
-        <w:rPr>
-          <w:rFonts w:ascii="TimesNewRomanPSMT" w:hAnsi="TimesNewRomanPSMT" w:cs="TimesNewRomanPSMT"/>
-          <w:b/>
-          <w:bCs/>
-          <w:sz w:val="24"/>
-          <w:szCs w:val="24"/>
-        </w:rPr>
-      </w:pPr>
-      <w:r>
-        <w:rPr>
-          <w:rFonts w:ascii="TimesNewRomanPSMT" w:hAnsi="TimesNewRomanPSMT" w:cs="TimesNewRomanPSMT"/>
-          <w:sz w:val="24"/>
-          <w:szCs w:val="24"/>
-        </w:rPr>
-        <w:t>1) Comparez la performance des envois de données pour le mode 1 et le mode 2. Qu’est-ce qui</w:t>
-      </w:r>
-      <w:r>
-        <w:rPr>
-          <w:rFonts w:ascii="TimesNewRomanPSMT" w:hAnsi="TimesNewRomanPSMT" w:cs="TimesNewRomanPSMT"/>
-          <w:sz w:val="24"/>
-          <w:szCs w:val="24"/>
-        </w:rPr>
-        <w:t xml:space="preserve"> </w:t>
-      </w:r>
-      <w:r>
-        <w:rPr>
-          <w:rFonts w:ascii="TimesNewRomanPSMT" w:hAnsi="TimesNewRomanPSMT" w:cs="TimesNewRomanPSMT"/>
-          <w:sz w:val="24"/>
-          <w:szCs w:val="24"/>
-        </w:rPr>
-        <w:t xml:space="preserve">diffère entre ces deux modes? Lequel est le plus performant selon vous et pourquoi? </w:t>
-      </w:r>
-      <w:r>
-        <w:rPr>
-          <w:rFonts w:ascii="TimesNewRomanPSMT" w:hAnsi="TimesNewRomanPSMT" w:cs="TimesNewRomanPSMT"/>
-          <w:b/>
-          <w:bCs/>
-          <w:sz w:val="24"/>
-          <w:szCs w:val="24"/>
-        </w:rPr>
-        <w:t>(0.5 point)</w:t>
-      </w:r>
-    </w:p>
-    <w:p>
-      <w:pPr>
-        <w:autoSpaceDE w:val="0"/>
-        <w:autoSpaceDN w:val="0"/>
-        <w:adjustRightInd w:val="0"/>
-        <w:spacing w:after="0" w:line="240" w:lineRule="auto"/>
-        <w:jc w:val="both"/>
-        <w:rPr>
-          <w:rFonts w:ascii="TimesNewRomanPSMT" w:hAnsi="TimesNewRomanPSMT" w:cs="TimesNewRomanPSMT"/>
-          <w:sz w:val="24"/>
-          <w:szCs w:val="24"/>
-        </w:rPr>
-      </w:pPr>
-    </w:p>
-    <w:p>
-      <w:pPr>
-        <w:autoSpaceDE w:val="0"/>
-        <w:autoSpaceDN w:val="0"/>
-        <w:adjustRightInd w:val="0"/>
-        <w:spacing w:after="0" w:line="240" w:lineRule="auto"/>
-        <w:jc w:val="both"/>
-        <w:rPr>
-          <w:rFonts w:ascii="TimesNewRomanPSMT" w:hAnsi="TimesNewRomanPSMT" w:cs="TimesNewRomanPSMT"/>
-          <w:sz w:val="24"/>
-          <w:szCs w:val="24"/>
-        </w:rPr>
-      </w:pPr>
-    </w:p>
-    <w:p>
-      <w:pPr>
-        <w:autoSpaceDE w:val="0"/>
-        <w:autoSpaceDN w:val="0"/>
-        <w:adjustRightInd w:val="0"/>
-        <w:spacing w:after="0" w:line="240" w:lineRule="auto"/>
-        <w:jc w:val="both"/>
-        <w:rPr>
-          <w:rFonts w:ascii="TimesNewRomanPSMT" w:hAnsi="TimesNewRomanPSMT" w:cs="TimesNewRomanPSMT"/>
-          <w:sz w:val="24"/>
-          <w:szCs w:val="24"/>
-        </w:rPr>
-      </w:pPr>
-    </w:p>
-    <w:p>
-      <w:pPr>
-        <w:autoSpaceDE w:val="0"/>
-        <w:autoSpaceDN w:val="0"/>
-        <w:adjustRightInd w:val="0"/>
-        <w:spacing w:after="0" w:line="240" w:lineRule="auto"/>
-        <w:jc w:val="both"/>
-        <w:rPr>
-          <w:rFonts w:ascii="TimesNewRomanPSMT" w:hAnsi="TimesNewRomanPSMT" w:cs="TimesNewRomanPSMT"/>
-          <w:sz w:val="24"/>
-          <w:szCs w:val="24"/>
-        </w:rPr>
-      </w:pPr>
-      <w:r>
-        <w:rPr>
-          <w:rFonts w:ascii="TimesNewRomanPSMT" w:hAnsi="TimesNewRomanPSMT" w:cs="TimesNewRomanPSMT"/>
-          <w:sz w:val="24"/>
-          <w:szCs w:val="24"/>
-        </w:rPr>
-        <w:t>2) Comparer la performance des envois de données pour le mode 3 et le mode 4. Qu’est-ce qui</w:t>
-      </w:r>
-      <w:r>
-        <w:rPr>
-          <w:rFonts w:ascii="TimesNewRomanPSMT" w:hAnsi="TimesNewRomanPSMT" w:cs="TimesNewRomanPSMT"/>
-          <w:sz w:val="24"/>
-          <w:szCs w:val="24"/>
-        </w:rPr>
-        <w:t xml:space="preserve"> </w:t>
-      </w:r>
-      <w:r>
-        <w:rPr>
-          <w:rFonts w:ascii="TimesNewRomanPSMT" w:hAnsi="TimesNewRomanPSMT" w:cs="TimesNewRomanPSMT"/>
-          <w:sz w:val="24"/>
-          <w:szCs w:val="24"/>
-        </w:rPr>
-        <w:t xml:space="preserve">diffère entre ces deux modes? Lequel est le plus performant selon vous et pourquoi? </w:t>
-      </w:r>
-      <w:r>
-        <w:rPr>
-          <w:rFonts w:ascii="TimesNewRomanPSMT" w:hAnsi="TimesNewRomanPSMT" w:cs="TimesNewRomanPSMT"/>
-          <w:b/>
-          <w:bCs/>
-          <w:sz w:val="24"/>
-          <w:szCs w:val="24"/>
-        </w:rPr>
-        <w:t>(0.5 point)</w:t>
-      </w:r>
-    </w:p>
-    <w:p>
-      <w:pPr>
-        <w:autoSpaceDE w:val="0"/>
-        <w:autoSpaceDN w:val="0"/>
-        <w:adjustRightInd w:val="0"/>
-        <w:spacing w:after="0" w:line="240" w:lineRule="auto"/>
-        <w:jc w:val="both"/>
-        <w:rPr>
-          <w:rFonts w:ascii="TimesNewRomanPSMT" w:hAnsi="TimesNewRomanPSMT" w:cs="TimesNewRomanPSMT"/>
-          <w:b/>
-          <w:bCs/>
-          <w:sz w:val="24"/>
-          <w:szCs w:val="24"/>
-        </w:rPr>
-      </w:pPr>
-    </w:p>
-    <w:p>
-      <w:pPr>
-        <w:autoSpaceDE w:val="0"/>
-        <w:autoSpaceDN w:val="0"/>
-        <w:adjustRightInd w:val="0"/>
-        <w:spacing w:after="0" w:line="240" w:lineRule="auto"/>
-        <w:jc w:val="both"/>
-        <w:rPr>
-          <w:rFonts w:ascii="TimesNewRomanPSMT" w:hAnsi="TimesNewRomanPSMT" w:cs="TimesNewRomanPSMT"/>
-          <w:b/>
-          <w:bCs/>
-          <w:sz w:val="24"/>
-          <w:szCs w:val="24"/>
-        </w:rPr>
-      </w:pPr>
-    </w:p>
-    <w:p>
-      <w:pPr>
-        <w:autoSpaceDE w:val="0"/>
-        <w:autoSpaceDN w:val="0"/>
-        <w:adjustRightInd w:val="0"/>
-        <w:spacing w:after="0" w:line="240" w:lineRule="auto"/>
-        <w:jc w:val="both"/>
-        <w:rPr>
-          <w:rFonts w:ascii="TimesNewRomanPSMT" w:hAnsi="TimesNewRomanPSMT" w:cs="TimesNewRomanPSMT"/>
-          <w:b/>
-          <w:bCs/>
-          <w:sz w:val="24"/>
-          <w:szCs w:val="24"/>
-        </w:rPr>
-      </w:pPr>
-    </w:p>
-    <w:p>
-      <w:pPr>
-        <w:autoSpaceDE w:val="0"/>
-        <w:autoSpaceDN w:val="0"/>
-        <w:adjustRightInd w:val="0"/>
-        <w:spacing w:after="0" w:line="240" w:lineRule="auto"/>
-        <w:jc w:val="both"/>
-        <w:rPr>
-          <w:rFonts w:ascii="TimesNewRomanPSMT" w:hAnsi="TimesNewRomanPSMT" w:cs="TimesNewRomanPSMT"/>
-          <w:b/>
-          <w:bCs/>
-          <w:sz w:val="24"/>
-          <w:szCs w:val="24"/>
-        </w:rPr>
-      </w:pPr>
-      <w:r>
-        <w:rPr>
-          <w:rFonts w:ascii="TimesNewRomanPSMT" w:hAnsi="TimesNewRomanPSMT" w:cs="TimesNewRomanPSMT"/>
-          <w:sz w:val="24"/>
-          <w:szCs w:val="24"/>
-        </w:rPr>
-        <w:t xml:space="preserve">3) Discutez de la fiabilité de chaque mode. Selon vous, quel(s) mode(s) est le plus fiable? </w:t>
-      </w:r>
-      <w:r>
-        <w:rPr>
-          <w:rFonts w:ascii="TimesNewRomanPSMT" w:hAnsi="TimesNewRomanPSMT" w:cs="TimesNewRomanPSMT"/>
-          <w:b/>
-          <w:bCs/>
-          <w:sz w:val="24"/>
-          <w:szCs w:val="24"/>
-        </w:rPr>
-        <w:t>(0.5</w:t>
-      </w:r>
-      <w:r>
-        <w:rPr>
-          <w:rFonts w:ascii="TimesNewRomanPSMT" w:hAnsi="TimesNewRomanPSMT" w:cs="TimesNewRomanPSMT"/>
-          <w:b/>
-          <w:bCs/>
-          <w:sz w:val="24"/>
-          <w:szCs w:val="24"/>
-        </w:rPr>
-        <w:t xml:space="preserve"> </w:t>
-      </w:r>
-      <w:r>
-        <w:rPr>
-          <w:rFonts w:ascii="TimesNewRomanPSMT" w:hAnsi="TimesNewRomanPSMT" w:cs="TimesNewRomanPSMT"/>
-          <w:b/>
-          <w:bCs/>
-          <w:sz w:val="24"/>
-          <w:szCs w:val="24"/>
-        </w:rPr>
-        <w:t>point)</w:t>
-      </w:r>
-    </w:p>
-    <w:p>
-      <w:pPr>
-        <w:autoSpaceDE w:val="0"/>
-        <w:autoSpaceDN w:val="0"/>
-        <w:adjustRightInd w:val="0"/>
-        <w:spacing w:after="0" w:line="240" w:lineRule="auto"/>
-        <w:jc w:val="both"/>
-        <w:rPr>
-          <w:rFonts w:ascii="TimesNewRomanPSMT" w:hAnsi="TimesNewRomanPSMT" w:cs="TimesNewRomanPSMT"/>
-          <w:b/>
-          <w:bCs/>
-          <w:sz w:val="24"/>
-          <w:szCs w:val="24"/>
-        </w:rPr>
-      </w:pPr>
-    </w:p>
-    <w:p>
-      <w:pPr>
-        <w:autoSpaceDE w:val="0"/>
-        <w:autoSpaceDN w:val="0"/>
-        <w:adjustRightInd w:val="0"/>
-        <w:spacing w:after="0" w:line="240" w:lineRule="auto"/>
-        <w:jc w:val="both"/>
-        <w:rPr>
-          <w:rFonts w:ascii="TimesNewRomanPSMT" w:hAnsi="TimesNewRomanPSMT" w:cs="TimesNewRomanPSMT"/>
-          <w:b/>
-          <w:bCs/>
-          <w:sz w:val="24"/>
-          <w:szCs w:val="24"/>
-        </w:rPr>
-      </w:pPr>
-    </w:p>
-    <w:p>
-      <w:pPr>
-        <w:autoSpaceDE w:val="0"/>
-        <w:autoSpaceDN w:val="0"/>
-        <w:adjustRightInd w:val="0"/>
-        <w:spacing w:after="0" w:line="240" w:lineRule="auto"/>
-        <w:jc w:val="both"/>
-        <w:rPr>
-          <w:rFonts w:ascii="TimesNewRomanPSMT" w:hAnsi="TimesNewRomanPSMT" w:cs="TimesNewRomanPSMT"/>
-          <w:b/>
-          <w:bCs/>
-          <w:sz w:val="24"/>
-          <w:szCs w:val="24"/>
-        </w:rPr>
-      </w:pPr>
-    </w:p>
-    <w:p>
-      <w:pPr>
-        <w:autoSpaceDE w:val="0"/>
-        <w:autoSpaceDN w:val="0"/>
-        <w:adjustRightInd w:val="0"/>
-        <w:spacing w:after="0" w:line="240" w:lineRule="auto"/>
-        <w:jc w:val="both"/>
-        <w:rPr>
-          <w:rFonts w:ascii="TimesNewRomanPSMT" w:hAnsi="TimesNewRomanPSMT" w:cs="TimesNewRomanPSMT"/>
-          <w:b/>
-          <w:bCs/>
-          <w:sz w:val="24"/>
-          <w:szCs w:val="24"/>
-          <w:lang w:val="en-CA"/>
-        </w:rPr>
-      </w:pPr>
-      <w:r>
-        <w:rPr>
-          <w:rFonts w:ascii="TimesNewRomanPSMT" w:hAnsi="TimesNewRomanPSMT" w:cs="TimesNewRomanPSMT"/>
-          <w:sz w:val="24"/>
-          <w:szCs w:val="24"/>
-        </w:rPr>
-        <w:t>4) Pour les modes secrets utilisant le protocole TCP, vous avez certainement remarqué à la fin de</w:t>
-      </w:r>
-      <w:r>
-        <w:rPr>
-          <w:rFonts w:ascii="TimesNewRomanPSMT" w:hAnsi="TimesNewRomanPSMT" w:cs="TimesNewRomanPSMT"/>
-          <w:sz w:val="24"/>
-          <w:szCs w:val="24"/>
-        </w:rPr>
-        <w:t xml:space="preserve"> </w:t>
-      </w:r>
-      <w:r>
-        <w:rPr>
-          <w:rFonts w:ascii="TimesNewRomanPSMT" w:hAnsi="TimesNewRomanPSMT" w:cs="TimesNewRomanPSMT"/>
-          <w:sz w:val="24"/>
-          <w:szCs w:val="24"/>
-        </w:rPr>
-        <w:t>la</w:t>
-      </w:r>
-      <w:r>
-        <w:rPr>
-          <w:rFonts w:ascii="TimesNewRomanPSMT" w:hAnsi="TimesNewRomanPSMT" w:cs="TimesNewRomanPSMT"/>
-          <w:sz w:val="24"/>
-          <w:szCs w:val="24"/>
-        </w:rPr>
-        <w:t xml:space="preserve"> </w:t>
-      </w:r>
-      <w:r>
-        <w:rPr>
-          <w:rFonts w:ascii="TimesNewRomanPSMT" w:hAnsi="TimesNewRomanPSMT" w:cs="TimesNewRomanPSMT"/>
-          <w:sz w:val="24"/>
-          <w:szCs w:val="24"/>
-        </w:rPr>
-        <w:t xml:space="preserve">communication un échange FIN, ACK. Expliquez en quoi consiste cet échange. </w:t>
-      </w:r>
-      <w:r>
-        <w:rPr>
-          <w:rFonts w:ascii="TimesNewRomanPSMT" w:hAnsi="TimesNewRomanPSMT" w:cs="TimesNewRomanPSMT"/>
-          <w:b/>
-          <w:bCs/>
-          <w:sz w:val="24"/>
-          <w:szCs w:val="24"/>
-          <w:lang w:val="en-CA"/>
-        </w:rPr>
-        <w:t>(0.5 point)</w:t>
-      </w:r>
-    </w:p>
-    <w:p>
-      <w:pPr>
-        <w:autoSpaceDE w:val="0"/>
-        <w:autoSpaceDN w:val="0"/>
-        <w:adjustRightInd w:val="0"/>
-        <w:spacing w:after="0" w:line="240" w:lineRule="auto"/>
-        <w:jc w:val="both"/>
-        <w:rPr>
-          <w:rFonts w:ascii="TimesNewRomanPSMT" w:hAnsi="TimesNewRomanPSMT" w:cs="TimesNewRomanPSMT"/>
-          <w:b/>
-          <w:bCs/>
-          <w:sz w:val="24"/>
-          <w:szCs w:val="24"/>
-          <w:lang w:val="en-CA"/>
-        </w:rPr>
-      </w:pPr>
-    </w:p>
-    <w:p>
-      <w:pPr>
-        <w:autoSpaceDE w:val="0"/>
-        <w:autoSpaceDN w:val="0"/>
-        <w:adjustRightInd w:val="0"/>
-        <w:spacing w:after="0" w:line="240" w:lineRule="auto"/>
-        <w:jc w:val="both"/>
-        <w:rPr>
-          <w:rFonts w:ascii="TimesNewRomanPSMT" w:hAnsi="TimesNewRomanPSMT" w:cs="TimesNewRomanPSMT"/>
-          <w:sz w:val="24"/>
-          <w:szCs w:val="24"/>
-        </w:rPr>
-      </w:pPr>
+      <w:r>
+        <w:rPr>
+          <w:rFonts w:ascii="TimesNewRomanPSMT" w:hAnsi="TimesNewRomanPSMT" w:cs="TimesNewRomanPSMT"/>
+          <w:sz w:val="24"/>
+          <w:szCs w:val="24"/>
+        </w:rPr>
+        <w:t>ur un paquet FIN, ACK au client et le client confirme la réception de ce paquet avec un paquet ACK.</w:t>
+      </w:r>
+    </w:p>
+    <w:p>
+      <w:pPr>
+        <w:autoSpaceDE w:val="0"/>
+        <w:autoSpaceDN w:val="0"/>
+        <w:adjustRightInd w:val="0"/>
+        <w:spacing w:after="0" w:line="240" w:lineRule="auto"/>
+        <w:jc w:val="both"/>
+        <w:rPr>
+          <w:rFonts w:ascii="TimesNewRomanPSMT" w:hAnsi="TimesNewRomanPSMT" w:cs="TimesNewRomanPSMT"/>
+          <w:sz w:val="24"/>
+          <w:szCs w:val="24"/>
+        </w:rPr>
+      </w:pPr>
+    </w:p>
+    <w:p>
+      <w:pPr>
+        <w:autoSpaceDE w:val="0"/>
+        <w:autoSpaceDN w:val="0"/>
+        <w:adjustRightInd w:val="0"/>
+        <w:spacing w:after="0" w:line="240" w:lineRule="auto"/>
+        <w:jc w:val="both"/>
+        <w:rPr>
+          <w:rFonts w:ascii="TimesNewRomanPSMT" w:hAnsi="TimesNewRomanPSMT" w:cs="TimesNewRomanPSMT"/>
+          <w:color w:val="FF0000"/>
+          <w:sz w:val="24"/>
+          <w:szCs w:val="24"/>
+        </w:rPr>
+      </w:pPr>
+      <w:r>
+        <w:rPr>
+          <w:rFonts w:ascii="TimesNewRomanPSMT" w:hAnsi="TimesNewRomanPSMT" w:cs="TimesNewRomanPSMT"/>
+          <w:color w:val="FF0000"/>
+          <w:sz w:val="24"/>
+          <w:szCs w:val="24"/>
+        </w:rPr>
+        <w:t>À réviser fortement ^^ XD</w:t>
+      </w:r>
     </w:p>
     <w:sectPr>
-      <w:footerReference w:type="default" r:id="rId28"/>
+      <w:footerReference w:type="default" r:id="rId36"/>
       <w:pgSz w:w="12240" w:h="15840"/>
       <w:pgMar w:top="1440" w:right="1440" w:bottom="1440" w:left="1440" w:header="708" w:footer="708" w:gutter="0"/>
       <w:pgNumType w:start="0"/>

</xml_diff>